<commit_message>
fixed laporan dan start latar belakang
</commit_message>
<xml_diff>
--- a/LAPORAN KP.docx
+++ b/LAPORAN KP.docx
@@ -23,30 +23,7 @@
           <w:sz w:val="28"/>
           <w:szCs w:val="28"/>
         </w:rPr>
-        <w:t>LAPORAN HASIL KERJA PRAKTEK</w:t>
-      </w:r>
-    </w:p>
-    <w:p>
-      <w:pPr>
-        <w:spacing w:after="0" w:line="240" w:lineRule="auto"/>
-        <w:jc w:val="center"/>
-        <w:rPr>
-          <w:rFonts w:cs="Arial"/>
-          <w:b/>
-          <w:bCs/>
-          <w:sz w:val="28"/>
-          <w:szCs w:val="28"/>
-        </w:rPr>
-      </w:pPr>
-      <w:r>
-        <w:rPr>
-          <w:rFonts w:cs="Arial"/>
-          <w:b/>
-          <w:bCs/>
-          <w:sz w:val="28"/>
-          <w:szCs w:val="28"/>
-        </w:rPr>
-        <w:t>JUDUL LAPORAN</w:t>
+        <w:t>ANALISIS EFEKTIVITAS PENGGUNAAN INSTAGRAM OLEH DISKOMINFOS BALI DALAM MENINGKATKAN KETERLIBATAN PUBLIK</w:t>
       </w:r>
     </w:p>
     <w:bookmarkEnd w:id="0"/>
@@ -223,41 +200,27 @@
     </w:p>
     <w:p>
       <w:pPr>
-        <w:spacing w:after="0" w:line="276" w:lineRule="auto"/>
-        <w:ind w:left="491" w:right="339"/>
         <w:jc w:val="center"/>
         <w:rPr>
-          <w:rFonts w:eastAsia="Arial" w:cs="Arial"/>
           <w:b/>
+          <w:bCs/>
+          <w:lang w:val="en-US"/>
         </w:rPr>
       </w:pPr>
       <w:r>
         <w:rPr>
-          <w:rFonts w:eastAsia="Arial" w:cs="Arial"/>
           <w:b/>
-        </w:rPr>
-        <w:t>Oleh</w:t>
-      </w:r>
-      <w:r>
-        <w:rPr>
-          <w:rFonts w:eastAsia="Arial" w:cs="Arial"/>
-          <w:b/>
-        </w:rPr>
-        <w:t xml:space="preserve"> </w:t>
-      </w:r>
-      <w:r>
-        <w:rPr>
-          <w:rFonts w:eastAsia="Arial" w:cs="Arial"/>
-          <w:b/>
-        </w:rPr>
-        <w:t xml:space="preserve">: </w:t>
+          <w:bCs/>
+          <w:lang w:val="en-US"/>
+        </w:rPr>
+        <w:t>Oleh :</w:t>
       </w:r>
     </w:p>
     <w:tbl>
       <w:tblPr>
         <w:tblStyle w:val="TableGrid"/>
-        <w:tblW w:w="7662" w:type="dxa"/>
-        <w:tblInd w:w="2001" w:type="dxa"/>
+        <w:tblW w:w="6667" w:type="dxa"/>
+        <w:tblInd w:w="1271" w:type="dxa"/>
         <w:tblBorders>
           <w:top w:val="none" w:sz="0" w:space="0" w:color="auto"/>
           <w:left w:val="none" w:sz="0" w:space="0" w:color="auto"/>
@@ -269,189 +232,277 @@
         <w:tblLook w:val="04A0" w:firstRow="1" w:lastRow="0" w:firstColumn="1" w:lastColumn="0" w:noHBand="0" w:noVBand="1"/>
       </w:tblPr>
       <w:tblGrid>
-        <w:gridCol w:w="2452"/>
-        <w:gridCol w:w="5210"/>
+        <w:gridCol w:w="2433"/>
+        <w:gridCol w:w="4234"/>
       </w:tblGrid>
       <w:tr>
+        <w:trPr>
+          <w:trHeight w:val="367"/>
+        </w:trPr>
         <w:tc>
           <w:tcPr>
-            <w:tcW w:w="2452" w:type="dxa"/>
+            <w:tcW w:w="2433" w:type="dxa"/>
           </w:tcPr>
           <w:p>
             <w:pPr>
+              <w:pStyle w:val="NoSpacing"/>
               <w:spacing w:line="276" w:lineRule="auto"/>
-              <w:ind w:right="339"/>
+              <w:jc w:val="left"/>
               <w:rPr>
-                <w:rFonts w:eastAsia="Arial" w:cs="Arial"/>
+                <w:rFonts w:cs="Arial"/>
                 <w:b/>
+                <w:bCs/>
+                <w:noProof/>
+                <w:lang w:val="en-US"/>
               </w:rPr>
             </w:pPr>
             <w:r>
               <w:rPr>
-                <w:rFonts w:eastAsia="Arial" w:cs="Arial"/>
+                <w:rFonts w:cs="Arial"/>
                 <w:b/>
+                <w:bCs/>
+                <w:noProof/>
+                <w:lang w:val="en-US"/>
               </w:rPr>
-              <w:t xml:space="preserve">NIM                            </w:t>
+              <w:t>NAMA</w:t>
             </w:r>
           </w:p>
         </w:tc>
         <w:tc>
           <w:tcPr>
-            <w:tcW w:w="5210" w:type="dxa"/>
+            <w:tcW w:w="4234" w:type="dxa"/>
           </w:tcPr>
           <w:p>
             <w:pPr>
+              <w:pStyle w:val="NoSpacing"/>
               <w:spacing w:line="276" w:lineRule="auto"/>
-              <w:ind w:right="339"/>
+              <w:jc w:val="left"/>
               <w:rPr>
-                <w:rFonts w:eastAsia="Arial" w:cs="Arial"/>
+                <w:rFonts w:cs="Arial"/>
                 <w:b/>
+                <w:bCs/>
+                <w:noProof/>
+                <w:lang w:val="en-US"/>
               </w:rPr>
             </w:pPr>
             <w:r>
               <w:rPr>
-                <w:rFonts w:eastAsia="Arial" w:cs="Arial"/>
+                <w:rFonts w:cs="Arial"/>
                 <w:b/>
+                <w:bCs/>
+                <w:noProof/>
+                <w:lang w:val="en-US"/>
               </w:rPr>
-              <w:t>:   210050073</w:t>
+              <w:t xml:space="preserve">: </w:t>
+            </w:r>
+            <w:r>
+              <w:rPr>
+                <w:rFonts w:cs="Arial"/>
+                <w:b/>
+                <w:bCs/>
+                <w:noProof/>
+                <w:lang w:val="en-US"/>
+              </w:rPr>
+              <w:t>BERNARDINUS MARIANUS NGERE</w:t>
             </w:r>
           </w:p>
         </w:tc>
       </w:tr>
       <w:tr>
+        <w:trPr>
+          <w:trHeight w:val="367"/>
+        </w:trPr>
         <w:tc>
           <w:tcPr>
-            <w:tcW w:w="2452" w:type="dxa"/>
+            <w:tcW w:w="2433" w:type="dxa"/>
           </w:tcPr>
           <w:p>
             <w:pPr>
+              <w:pStyle w:val="NoSpacing"/>
               <w:spacing w:line="276" w:lineRule="auto"/>
-              <w:ind w:right="339"/>
+              <w:jc w:val="left"/>
               <w:rPr>
-                <w:rFonts w:eastAsia="Arial" w:cs="Arial"/>
+                <w:rFonts w:cs="Arial"/>
                 <w:b/>
+                <w:bCs/>
+                <w:noProof/>
+                <w:lang w:val="en-US"/>
               </w:rPr>
             </w:pPr>
             <w:r>
               <w:rPr>
-                <w:rFonts w:eastAsia="Arial" w:cs="Arial"/>
+                <w:rFonts w:cs="Arial"/>
                 <w:b/>
+                <w:bCs/>
+                <w:noProof/>
+                <w:lang w:val="en-US"/>
               </w:rPr>
-              <w:t xml:space="preserve">NAMA                        </w:t>
+              <w:t>NIM</w:t>
             </w:r>
           </w:p>
         </w:tc>
         <w:tc>
           <w:tcPr>
-            <w:tcW w:w="5210" w:type="dxa"/>
+            <w:tcW w:w="4234" w:type="dxa"/>
           </w:tcPr>
           <w:p>
             <w:pPr>
+              <w:pStyle w:val="NoSpacing"/>
               <w:spacing w:line="276" w:lineRule="auto"/>
-              <w:ind w:right="339"/>
+              <w:jc w:val="left"/>
               <w:rPr>
-                <w:rFonts w:eastAsia="Arial" w:cs="Arial"/>
+                <w:rFonts w:cs="Arial"/>
                 <w:b/>
+                <w:bCs/>
+                <w:noProof/>
+                <w:lang w:val="en-US"/>
               </w:rPr>
             </w:pPr>
             <w:r>
               <w:rPr>
-                <w:rFonts w:eastAsia="Arial" w:cs="Arial"/>
+                <w:rFonts w:cs="Arial"/>
                 <w:b/>
+                <w:bCs/>
+                <w:noProof/>
+                <w:lang w:val="en-US"/>
               </w:rPr>
-              <w:t>:   BERNARDINUS MARIANUS NGERE</w:t>
+              <w:t>: 210050073</w:t>
             </w:r>
           </w:p>
         </w:tc>
       </w:tr>
       <w:tr>
+        <w:trPr>
+          <w:trHeight w:val="378"/>
+        </w:trPr>
         <w:tc>
           <w:tcPr>
-            <w:tcW w:w="2452" w:type="dxa"/>
+            <w:tcW w:w="2433" w:type="dxa"/>
           </w:tcPr>
           <w:p>
             <w:pPr>
+              <w:pStyle w:val="NoSpacing"/>
               <w:spacing w:line="276" w:lineRule="auto"/>
-              <w:ind w:right="339"/>
+              <w:jc w:val="left"/>
               <w:rPr>
-                <w:rFonts w:eastAsia="Arial" w:cs="Arial"/>
+                <w:rFonts w:cs="Arial"/>
                 <w:b/>
+                <w:bCs/>
+                <w:noProof/>
+                <w:lang w:val="en-US"/>
               </w:rPr>
             </w:pPr>
             <w:r>
               <w:rPr>
-                <w:rFonts w:eastAsia="Arial" w:cs="Arial"/>
+                <w:rFonts w:cs="Arial"/>
                 <w:b/>
+                <w:bCs/>
+                <w:noProof/>
+                <w:lang w:val="en-US"/>
               </w:rPr>
-              <w:t xml:space="preserve">JENJANG STUDI      </w:t>
+              <w:t>JENJANG STUDI</w:t>
             </w:r>
           </w:p>
         </w:tc>
         <w:tc>
           <w:tcPr>
-            <w:tcW w:w="5210" w:type="dxa"/>
+            <w:tcW w:w="4234" w:type="dxa"/>
           </w:tcPr>
           <w:p>
             <w:pPr>
+              <w:pStyle w:val="NoSpacing"/>
               <w:spacing w:line="276" w:lineRule="auto"/>
-              <w:ind w:right="339"/>
+              <w:jc w:val="left"/>
               <w:rPr>
-                <w:rFonts w:eastAsia="Arial" w:cs="Arial"/>
+                <w:rFonts w:cs="Arial"/>
                 <w:b/>
+                <w:bCs/>
+                <w:noProof/>
+                <w:lang w:val="en-US"/>
               </w:rPr>
             </w:pPr>
             <w:r>
               <w:rPr>
-                <w:rFonts w:eastAsia="Arial" w:cs="Arial"/>
+                <w:rFonts w:cs="Arial"/>
                 <w:b/>
+                <w:bCs/>
+                <w:noProof/>
+                <w:lang w:val="en-US"/>
               </w:rPr>
-              <w:t>:   xxxxxxxxxx</w:t>
+              <w:t>: STRATA SATU (S1)</w:t>
             </w:r>
           </w:p>
         </w:tc>
       </w:tr>
       <w:tr>
+        <w:trPr>
+          <w:trHeight w:val="367"/>
+        </w:trPr>
         <w:tc>
           <w:tcPr>
-            <w:tcW w:w="2452" w:type="dxa"/>
+            <w:tcW w:w="2433" w:type="dxa"/>
           </w:tcPr>
           <w:p>
             <w:pPr>
+              <w:pStyle w:val="NoSpacing"/>
               <w:spacing w:line="276" w:lineRule="auto"/>
-              <w:ind w:right="339"/>
+              <w:jc w:val="left"/>
               <w:rPr>
-                <w:rFonts w:eastAsia="Arial" w:cs="Arial"/>
+                <w:rFonts w:cs="Arial"/>
                 <w:b/>
+                <w:bCs/>
+                <w:noProof/>
+                <w:lang w:val="en-US"/>
               </w:rPr>
             </w:pPr>
             <w:r>
               <w:rPr>
-                <w:rFonts w:eastAsia="Arial" w:cs="Arial"/>
+                <w:rFonts w:cs="Arial"/>
                 <w:b/>
+                <w:bCs/>
+                <w:noProof/>
+                <w:lang w:val="en-US"/>
               </w:rPr>
-              <w:t xml:space="preserve">PROGRAM STUDI    </w:t>
+              <w:t>PROGRAM STUDI</w:t>
             </w:r>
           </w:p>
         </w:tc>
         <w:tc>
           <w:tcPr>
-            <w:tcW w:w="5210" w:type="dxa"/>
+            <w:tcW w:w="4234" w:type="dxa"/>
           </w:tcPr>
           <w:p>
             <w:pPr>
+              <w:pStyle w:val="NoSpacing"/>
               <w:spacing w:line="276" w:lineRule="auto"/>
-              <w:ind w:right="339"/>
+              <w:jc w:val="left"/>
               <w:rPr>
-                <w:rFonts w:eastAsia="Arial" w:cs="Arial"/>
+                <w:rFonts w:cs="Arial"/>
                 <w:b/>
+                <w:bCs/>
+                <w:noProof/>
+                <w:lang w:val="en-US"/>
               </w:rPr>
             </w:pPr>
             <w:r>
               <w:rPr>
-                <w:rFonts w:eastAsia="Arial" w:cs="Arial"/>
+                <w:rFonts w:cs="Arial"/>
                 <w:b/>
+                <w:bCs/>
+                <w:noProof/>
+                <w:lang w:val="en-US"/>
               </w:rPr>
-              <w:t>:   BISNIS DIGITAL</w:t>
+              <w:t xml:space="preserve">: </w:t>
+            </w:r>
+            <w:r>
+              <w:rPr>
+                <w:rFonts w:cs="Arial"/>
+                <w:b/>
+                <w:bCs/>
+                <w:noProof/>
+                <w:lang w:val="en-US"/>
+              </w:rPr>
+              <w:t>BISNIS DIGITAL</w:t>
             </w:r>
           </w:p>
         </w:tc>
@@ -600,7 +651,6 @@
     <w:p>
       <w:pPr>
         <w:spacing w:after="0" w:line="360" w:lineRule="auto"/>
-        <w:jc w:val="center"/>
         <w:rPr>
           <w:b/>
           <w:bCs/>
@@ -608,625 +658,7 @@
           <w:szCs w:val="28"/>
         </w:rPr>
       </w:pPr>
-    </w:p>
-    <w:p>
-      <w:pPr>
-        <w:spacing w:after="0" w:line="360" w:lineRule="auto"/>
-        <w:jc w:val="center"/>
-        <w:rPr>
-          <w:b/>
-          <w:bCs/>
-          <w:sz w:val="28"/>
-          <w:szCs w:val="28"/>
-        </w:rPr>
-      </w:pPr>
-    </w:p>
-    <w:p>
-      <w:pPr>
-        <w:spacing w:after="0" w:line="240" w:lineRule="auto"/>
-        <w:jc w:val="center"/>
-        <w:rPr>
-          <w:rFonts w:cs="Arial"/>
-          <w:b/>
-          <w:bCs/>
-          <w:sz w:val="28"/>
-          <w:szCs w:val="28"/>
-        </w:rPr>
-      </w:pPr>
       <w:bookmarkStart w:id="1" w:name="_Toc177634520"/>
-      <w:r>
-        <w:rPr>
-          <w:rFonts w:cs="Arial"/>
-          <w:b/>
-          <w:bCs/>
-          <w:sz w:val="28"/>
-          <w:szCs w:val="28"/>
-        </w:rPr>
-        <w:lastRenderedPageBreak/>
-        <w:t>LAPORAN HASIL KERJA PRAKTEK</w:t>
-      </w:r>
-    </w:p>
-    <w:p>
-      <w:pPr>
-        <w:spacing w:after="0" w:line="240" w:lineRule="auto"/>
-        <w:jc w:val="center"/>
-        <w:rPr>
-          <w:rFonts w:cs="Arial"/>
-          <w:b/>
-          <w:bCs/>
-          <w:sz w:val="28"/>
-          <w:szCs w:val="28"/>
-        </w:rPr>
-      </w:pPr>
-      <w:r>
-        <w:rPr>
-          <w:rFonts w:cs="Arial"/>
-          <w:b/>
-          <w:bCs/>
-          <w:sz w:val="28"/>
-          <w:szCs w:val="28"/>
-        </w:rPr>
-        <w:t>JUDUL LAPORAN</w:t>
-      </w:r>
-    </w:p>
-    <w:p>
-      <w:pPr>
-        <w:spacing w:after="0" w:line="360" w:lineRule="auto"/>
-        <w:ind w:left="198"/>
-        <w:jc w:val="center"/>
-      </w:pPr>
-      <w:r>
-        <w:rPr>
-          <w:rFonts w:eastAsia="Arial" w:cs="Arial"/>
-          <w:b/>
-          <w:sz w:val="21"/>
-        </w:rPr>
-        <w:t xml:space="preserve"> </w:t>
-      </w:r>
-    </w:p>
-    <w:p>
-      <w:pPr>
-        <w:spacing w:after="0" w:line="360" w:lineRule="auto"/>
-        <w:ind w:left="491" w:right="345"/>
-        <w:jc w:val="center"/>
-        <w:rPr>
-          <w:b/>
-          <w:sz w:val="24"/>
-        </w:rPr>
-      </w:pPr>
-      <w:r>
-        <w:rPr>
-          <w:rFonts w:eastAsia="Arial" w:cs="Arial"/>
-          <w:b/>
-          <w:sz w:val="24"/>
-        </w:rPr>
-        <w:t>LAPORAN KERJA PRAKTEK</w:t>
-      </w:r>
-    </w:p>
-    <w:p>
-      <w:pPr>
-        <w:spacing w:after="0" w:line="360" w:lineRule="auto"/>
-        <w:ind w:left="198"/>
-        <w:jc w:val="center"/>
-      </w:pPr>
-      <w:r>
-        <w:rPr>
-          <w:rFonts w:eastAsia="Arial" w:cs="Arial"/>
-          <w:b/>
-          <w:sz w:val="21"/>
-        </w:rPr>
-        <w:t xml:space="preserve"> </w:t>
-      </w:r>
-    </w:p>
-    <w:p>
-      <w:pPr>
-        <w:spacing w:after="0" w:line="360" w:lineRule="auto"/>
-        <w:ind w:left="198"/>
-        <w:jc w:val="center"/>
-      </w:pPr>
-      <w:r>
-        <w:rPr>
-          <w:rFonts w:eastAsia="Arial" w:cs="Arial"/>
-          <w:b/>
-          <w:sz w:val="21"/>
-        </w:rPr>
-        <w:t xml:space="preserve"> </w:t>
-      </w:r>
-    </w:p>
-    <w:p>
-      <w:pPr>
-        <w:spacing w:after="0" w:line="360" w:lineRule="auto"/>
-        <w:ind w:left="198"/>
-        <w:jc w:val="center"/>
-      </w:pPr>
-      <w:r>
-        <w:rPr>
-          <w:rFonts w:eastAsia="Arial" w:cs="Arial"/>
-          <w:b/>
-          <w:sz w:val="21"/>
-        </w:rPr>
-        <w:t xml:space="preserve"> </w:t>
-      </w:r>
-    </w:p>
-    <w:p>
-      <w:pPr>
-        <w:spacing w:after="0" w:line="360" w:lineRule="auto"/>
-        <w:ind w:left="191"/>
-        <w:jc w:val="center"/>
-      </w:pPr>
-      <w:r>
-        <w:rPr>
-          <w:noProof/>
-          <w:lang w:val="en-US"/>
-        </w:rPr>
-        <w:drawing>
-          <wp:inline distT="0" distB="0" distL="0" distR="0" wp14:anchorId="103B2278" wp14:editId="47A60553">
-            <wp:extent cx="1800000" cy="2160000"/>
-            <wp:effectExtent l="0" t="0" r="0" b="0"/>
-            <wp:docPr id="6" name="Picture 6"/>
-            <wp:cNvGraphicFramePr/>
-            <a:graphic xmlns:a="http://schemas.openxmlformats.org/drawingml/2006/main">
-              <a:graphicData uri="http://schemas.openxmlformats.org/drawingml/2006/picture">
-                <pic:pic xmlns:pic="http://schemas.openxmlformats.org/drawingml/2006/picture">
-                  <pic:nvPicPr>
-                    <pic:cNvPr id="11774" name="Picture 11774"/>
-                    <pic:cNvPicPr/>
-                  </pic:nvPicPr>
-                  <pic:blipFill>
-                    <a:blip r:embed="rId9"/>
-                    <a:stretch>
-                      <a:fillRect/>
-                    </a:stretch>
-                  </pic:blipFill>
-                  <pic:spPr>
-                    <a:xfrm>
-                      <a:off x="0" y="0"/>
-                      <a:ext cx="1800000" cy="2160000"/>
-                    </a:xfrm>
-                    <a:prstGeom prst="rect">
-                      <a:avLst/>
-                    </a:prstGeom>
-                  </pic:spPr>
-                </pic:pic>
-              </a:graphicData>
-            </a:graphic>
-          </wp:inline>
-        </w:drawing>
-      </w:r>
-      <w:r>
-        <w:rPr>
-          <w:rFonts w:eastAsia="Arial" w:cs="Arial"/>
-          <w:b/>
-          <w:sz w:val="21"/>
-        </w:rPr>
-        <w:t xml:space="preserve"> </w:t>
-      </w:r>
-    </w:p>
-    <w:p>
-      <w:pPr>
-        <w:spacing w:after="0" w:line="360" w:lineRule="auto"/>
-        <w:ind w:left="198"/>
-        <w:jc w:val="center"/>
-      </w:pPr>
-      <w:r>
-        <w:rPr>
-          <w:rFonts w:eastAsia="Arial" w:cs="Arial"/>
-          <w:b/>
-          <w:sz w:val="21"/>
-        </w:rPr>
-        <w:t xml:space="preserve"> </w:t>
-      </w:r>
-    </w:p>
-    <w:p>
-      <w:pPr>
-        <w:spacing w:after="0" w:line="360" w:lineRule="auto"/>
-        <w:ind w:left="198"/>
-        <w:jc w:val="center"/>
-      </w:pPr>
-      <w:r>
-        <w:rPr>
-          <w:rFonts w:eastAsia="Arial" w:cs="Arial"/>
-          <w:b/>
-          <w:sz w:val="21"/>
-        </w:rPr>
-        <w:t xml:space="preserve"> </w:t>
-      </w:r>
-      <w:r>
-        <w:rPr>
-          <w:rFonts w:eastAsia="Arial" w:cs="Arial"/>
-          <w:b/>
-          <w:sz w:val="21"/>
-        </w:rPr>
-        <w:br/>
-      </w:r>
-    </w:p>
-    <w:p>
-      <w:pPr>
-        <w:spacing w:after="0" w:line="276" w:lineRule="auto"/>
-        <w:ind w:left="491" w:right="339"/>
-        <w:jc w:val="center"/>
-        <w:rPr>
-          <w:rFonts w:eastAsia="Arial" w:cs="Arial"/>
-          <w:b/>
-        </w:rPr>
-      </w:pPr>
-      <w:r>
-        <w:rPr>
-          <w:rFonts w:eastAsia="Arial" w:cs="Arial"/>
-          <w:b/>
-        </w:rPr>
-        <w:t>Oleh</w:t>
-      </w:r>
-      <w:r>
-        <w:rPr>
-          <w:rFonts w:eastAsia="Arial" w:cs="Arial"/>
-          <w:b/>
-        </w:rPr>
-        <w:t xml:space="preserve"> </w:t>
-      </w:r>
-      <w:r>
-        <w:rPr>
-          <w:rFonts w:eastAsia="Arial" w:cs="Arial"/>
-          <w:b/>
-        </w:rPr>
-        <w:t xml:space="preserve">: </w:t>
-      </w:r>
-    </w:p>
-    <w:tbl>
-      <w:tblPr>
-        <w:tblStyle w:val="TableGrid"/>
-        <w:tblW w:w="7662" w:type="dxa"/>
-        <w:tblInd w:w="2001" w:type="dxa"/>
-        <w:tblBorders>
-          <w:top w:val="none" w:sz="0" w:space="0" w:color="auto"/>
-          <w:left w:val="none" w:sz="0" w:space="0" w:color="auto"/>
-          <w:bottom w:val="none" w:sz="0" w:space="0" w:color="auto"/>
-          <w:right w:val="none" w:sz="0" w:space="0" w:color="auto"/>
-          <w:insideH w:val="none" w:sz="0" w:space="0" w:color="auto"/>
-          <w:insideV w:val="none" w:sz="0" w:space="0" w:color="auto"/>
-        </w:tblBorders>
-        <w:tblLook w:val="04A0" w:firstRow="1" w:lastRow="0" w:firstColumn="1" w:lastColumn="0" w:noHBand="0" w:noVBand="1"/>
-      </w:tblPr>
-      <w:tblGrid>
-        <w:gridCol w:w="2452"/>
-        <w:gridCol w:w="5210"/>
-      </w:tblGrid>
-      <w:tr>
-        <w:tc>
-          <w:tcPr>
-            <w:tcW w:w="2452" w:type="dxa"/>
-          </w:tcPr>
-          <w:p>
-            <w:pPr>
-              <w:spacing w:line="276" w:lineRule="auto"/>
-              <w:ind w:right="339"/>
-              <w:rPr>
-                <w:rFonts w:eastAsia="Arial" w:cs="Arial"/>
-                <w:b/>
-              </w:rPr>
-            </w:pPr>
-            <w:r>
-              <w:rPr>
-                <w:rFonts w:eastAsia="Arial" w:cs="Arial"/>
-                <w:b/>
-              </w:rPr>
-              <w:t xml:space="preserve">NIM                            </w:t>
-            </w:r>
-          </w:p>
-        </w:tc>
-        <w:tc>
-          <w:tcPr>
-            <w:tcW w:w="5210" w:type="dxa"/>
-          </w:tcPr>
-          <w:p>
-            <w:pPr>
-              <w:spacing w:line="276" w:lineRule="auto"/>
-              <w:ind w:right="339"/>
-              <w:rPr>
-                <w:rFonts w:eastAsia="Arial" w:cs="Arial"/>
-                <w:b/>
-              </w:rPr>
-            </w:pPr>
-            <w:r>
-              <w:rPr>
-                <w:rFonts w:eastAsia="Arial" w:cs="Arial"/>
-                <w:b/>
-              </w:rPr>
-              <w:t>:   210050073</w:t>
-            </w:r>
-          </w:p>
-        </w:tc>
-      </w:tr>
-      <w:tr>
-        <w:tc>
-          <w:tcPr>
-            <w:tcW w:w="2452" w:type="dxa"/>
-          </w:tcPr>
-          <w:p>
-            <w:pPr>
-              <w:spacing w:line="276" w:lineRule="auto"/>
-              <w:ind w:right="339"/>
-              <w:rPr>
-                <w:rFonts w:eastAsia="Arial" w:cs="Arial"/>
-                <w:b/>
-              </w:rPr>
-            </w:pPr>
-            <w:r>
-              <w:rPr>
-                <w:rFonts w:eastAsia="Arial" w:cs="Arial"/>
-                <w:b/>
-              </w:rPr>
-              <w:t xml:space="preserve">NAMA                        </w:t>
-            </w:r>
-          </w:p>
-        </w:tc>
-        <w:tc>
-          <w:tcPr>
-            <w:tcW w:w="5210" w:type="dxa"/>
-          </w:tcPr>
-          <w:p>
-            <w:pPr>
-              <w:spacing w:line="276" w:lineRule="auto"/>
-              <w:ind w:right="339"/>
-              <w:rPr>
-                <w:rFonts w:eastAsia="Arial" w:cs="Arial"/>
-                <w:b/>
-              </w:rPr>
-            </w:pPr>
-            <w:r>
-              <w:rPr>
-                <w:rFonts w:eastAsia="Arial" w:cs="Arial"/>
-                <w:b/>
-              </w:rPr>
-              <w:t>:   BERNARDINUS MARIANUS NGERE</w:t>
-            </w:r>
-          </w:p>
-        </w:tc>
-      </w:tr>
-      <w:tr>
-        <w:tc>
-          <w:tcPr>
-            <w:tcW w:w="2452" w:type="dxa"/>
-          </w:tcPr>
-          <w:p>
-            <w:pPr>
-              <w:spacing w:line="276" w:lineRule="auto"/>
-              <w:ind w:right="339"/>
-              <w:rPr>
-                <w:rFonts w:eastAsia="Arial" w:cs="Arial"/>
-                <w:b/>
-              </w:rPr>
-            </w:pPr>
-            <w:r>
-              <w:rPr>
-                <w:rFonts w:eastAsia="Arial" w:cs="Arial"/>
-                <w:b/>
-              </w:rPr>
-              <w:t xml:space="preserve">JENJANG STUDI      </w:t>
-            </w:r>
-          </w:p>
-        </w:tc>
-        <w:tc>
-          <w:tcPr>
-            <w:tcW w:w="5210" w:type="dxa"/>
-          </w:tcPr>
-          <w:p>
-            <w:pPr>
-              <w:spacing w:line="276" w:lineRule="auto"/>
-              <w:ind w:right="339"/>
-              <w:rPr>
-                <w:rFonts w:eastAsia="Arial" w:cs="Arial"/>
-                <w:b/>
-              </w:rPr>
-            </w:pPr>
-            <w:r>
-              <w:rPr>
-                <w:rFonts w:eastAsia="Arial" w:cs="Arial"/>
-                <w:b/>
-              </w:rPr>
-              <w:t>:   xxxxxxxxxx</w:t>
-            </w:r>
-          </w:p>
-        </w:tc>
-      </w:tr>
-      <w:tr>
-        <w:tc>
-          <w:tcPr>
-            <w:tcW w:w="2452" w:type="dxa"/>
-          </w:tcPr>
-          <w:p>
-            <w:pPr>
-              <w:spacing w:line="276" w:lineRule="auto"/>
-              <w:ind w:right="339"/>
-              <w:rPr>
-                <w:rFonts w:eastAsia="Arial" w:cs="Arial"/>
-                <w:b/>
-              </w:rPr>
-            </w:pPr>
-            <w:r>
-              <w:rPr>
-                <w:rFonts w:eastAsia="Arial" w:cs="Arial"/>
-                <w:b/>
-              </w:rPr>
-              <w:t xml:space="preserve">PROGRAM STUDI    </w:t>
-            </w:r>
-          </w:p>
-        </w:tc>
-        <w:tc>
-          <w:tcPr>
-            <w:tcW w:w="5210" w:type="dxa"/>
-          </w:tcPr>
-          <w:p>
-            <w:pPr>
-              <w:spacing w:line="276" w:lineRule="auto"/>
-              <w:ind w:right="339"/>
-              <w:rPr>
-                <w:rFonts w:eastAsia="Arial" w:cs="Arial"/>
-                <w:b/>
-              </w:rPr>
-            </w:pPr>
-            <w:r>
-              <w:rPr>
-                <w:rFonts w:eastAsia="Arial" w:cs="Arial"/>
-                <w:b/>
-              </w:rPr>
-              <w:t>:   BISNIS DIGITAL</w:t>
-            </w:r>
-          </w:p>
-        </w:tc>
-      </w:tr>
-    </w:tbl>
-    <w:p>
-      <w:pPr>
-        <w:spacing w:after="0" w:line="276" w:lineRule="auto"/>
-        <w:ind w:left="491" w:right="339"/>
-        <w:jc w:val="center"/>
-        <w:rPr>
-          <w:rFonts w:eastAsia="Arial" w:cs="Arial"/>
-          <w:b/>
-        </w:rPr>
-      </w:pPr>
-    </w:p>
-    <w:p>
-      <w:pPr>
-        <w:spacing w:after="0" w:line="276" w:lineRule="auto"/>
-        <w:ind w:left="491" w:right="339"/>
-        <w:jc w:val="center"/>
-        <w:rPr>
-          <w:rFonts w:eastAsia="Arial" w:cs="Arial"/>
-          <w:b/>
-        </w:rPr>
-      </w:pPr>
-    </w:p>
-    <w:p>
-      <w:pPr>
-        <w:spacing w:after="0" w:line="360" w:lineRule="auto"/>
-        <w:ind w:left="198"/>
-        <w:jc w:val="center"/>
-        <w:rPr>
-          <w:rFonts w:eastAsia="Arial" w:cs="Arial"/>
-          <w:b/>
-        </w:rPr>
-      </w:pPr>
-    </w:p>
-    <w:p>
-      <w:pPr>
-        <w:spacing w:after="0" w:line="360" w:lineRule="auto"/>
-        <w:ind w:left="198"/>
-        <w:jc w:val="center"/>
-        <w:rPr>
-          <w:rFonts w:eastAsia="Arial" w:cs="Arial"/>
-          <w:b/>
-        </w:rPr>
-      </w:pPr>
-    </w:p>
-    <w:p>
-      <w:pPr>
-        <w:spacing w:after="0" w:line="360" w:lineRule="auto"/>
-        <w:ind w:left="198"/>
-        <w:jc w:val="center"/>
-        <w:rPr>
-          <w:rFonts w:eastAsia="Arial" w:cs="Arial"/>
-          <w:b/>
-        </w:rPr>
-      </w:pPr>
-    </w:p>
-    <w:p>
-      <w:pPr>
-        <w:spacing w:after="0" w:line="360" w:lineRule="auto"/>
-        <w:ind w:left="198"/>
-        <w:jc w:val="center"/>
-        <w:rPr>
-          <w:rFonts w:eastAsia="Arial" w:cs="Arial"/>
-          <w:b/>
-        </w:rPr>
-      </w:pPr>
-    </w:p>
-    <w:p>
-      <w:pPr>
-        <w:spacing w:after="0" w:line="360" w:lineRule="auto"/>
-        <w:ind w:left="198"/>
-        <w:jc w:val="center"/>
-        <w:rPr>
-          <w:rFonts w:eastAsia="Arial" w:cs="Arial"/>
-          <w:b/>
-        </w:rPr>
-      </w:pPr>
-    </w:p>
-    <w:p>
-      <w:pPr>
-        <w:spacing w:after="0" w:line="276" w:lineRule="auto"/>
-        <w:jc w:val="center"/>
-        <w:rPr>
-          <w:b/>
-          <w:bCs/>
-          <w:sz w:val="28"/>
-          <w:szCs w:val="28"/>
-        </w:rPr>
-      </w:pPr>
-      <w:r>
-        <w:rPr>
-          <w:b/>
-          <w:bCs/>
-          <w:sz w:val="28"/>
-          <w:szCs w:val="28"/>
-        </w:rPr>
-        <w:t xml:space="preserve">INSTITUT TEKNOLOGI DAN BISNIS </w:t>
-      </w:r>
-    </w:p>
-    <w:p>
-      <w:pPr>
-        <w:spacing w:after="0" w:line="276" w:lineRule="auto"/>
-        <w:jc w:val="center"/>
-        <w:rPr>
-          <w:b/>
-          <w:bCs/>
-          <w:sz w:val="28"/>
-          <w:szCs w:val="28"/>
-        </w:rPr>
-      </w:pPr>
-      <w:r>
-        <w:rPr>
-          <w:b/>
-          <w:bCs/>
-          <w:sz w:val="28"/>
-          <w:szCs w:val="28"/>
-        </w:rPr>
-        <w:t>(ITB) STIKOM BALI</w:t>
-      </w:r>
-    </w:p>
-    <w:p>
-      <w:pPr>
-        <w:spacing w:after="0" w:line="276" w:lineRule="auto"/>
-        <w:jc w:val="center"/>
-        <w:rPr>
-          <w:b/>
-          <w:bCs/>
-          <w:sz w:val="28"/>
-          <w:szCs w:val="28"/>
-        </w:rPr>
-      </w:pPr>
-      <w:r>
-        <w:rPr>
-          <w:b/>
-          <w:bCs/>
-          <w:sz w:val="28"/>
-          <w:szCs w:val="28"/>
-        </w:rPr>
-        <w:t>2024</w:t>
-      </w:r>
-    </w:p>
-    <w:p>
-      <w:pPr>
-        <w:spacing w:after="0" w:line="360" w:lineRule="auto"/>
-        <w:jc w:val="center"/>
-        <w:rPr>
-          <w:b/>
-          <w:bCs/>
-          <w:sz w:val="28"/>
-          <w:szCs w:val="28"/>
-        </w:rPr>
-      </w:pPr>
     </w:p>
     <w:p>
       <w:pPr>
@@ -1381,7 +813,15 @@
           <w:sz w:val="22"/>
         </w:rPr>
         <w:tab/>
-        <w:t>:   xxxxxxxxxxx</w:t>
+        <w:t xml:space="preserve">:   </w:t>
+      </w:r>
+      <w:r>
+        <w:rPr>
+          <w:b w:val="0"/>
+          <w:caps w:val="0"/>
+          <w:sz w:val="22"/>
+        </w:rPr>
+        <w:t>Strata Satu (S1)</w:t>
       </w:r>
     </w:p>
     <w:p>
@@ -1424,7 +864,7 @@
     <w:p>
       <w:pPr>
         <w:pStyle w:val="NormalH1"/>
-        <w:spacing w:line="240" w:lineRule="auto"/>
+        <w:ind w:left="1440" w:hanging="1440"/>
         <w:jc w:val="left"/>
         <w:rPr>
           <w:b w:val="0"/>
@@ -1455,7 +895,15 @@
           <w:sz w:val="22"/>
         </w:rPr>
         <w:tab/>
-        <w:t>:   xxxxxxxxxxx</w:t>
+        <w:t xml:space="preserve">:   </w:t>
+      </w:r>
+      <w:r>
+        <w:rPr>
+          <w:b w:val="0"/>
+          <w:caps w:val="0"/>
+          <w:sz w:val="22"/>
+        </w:rPr>
+        <w:t>Analisis Efektivitas Penggunaan Instagram oleh Diskominfos Bali dalam Meningkatkan Keterlibatan Publik</w:t>
       </w:r>
     </w:p>
     <w:p>
@@ -1917,7 +1365,6 @@
     <w:p>
       <w:pPr>
         <w:spacing w:after="0" w:line="360" w:lineRule="auto"/>
-        <w:jc w:val="center"/>
         <w:rPr>
           <w:rFonts w:cs="Arial"/>
           <w:b/>
@@ -1927,33 +1374,12 @@
     </w:p>
     <w:p>
       <w:pPr>
-        <w:spacing w:after="0" w:line="360" w:lineRule="auto"/>
-        <w:jc w:val="center"/>
-        <w:rPr>
-          <w:rFonts w:cs="Arial"/>
-          <w:b/>
-          <w:bCs/>
-        </w:rPr>
-      </w:pPr>
-    </w:p>
-    <w:p>
-      <w:pPr>
-        <w:spacing w:after="0" w:line="360" w:lineRule="auto"/>
-        <w:jc w:val="center"/>
-        <w:rPr>
-          <w:rFonts w:cs="Arial"/>
-          <w:b/>
-          <w:bCs/>
-        </w:rPr>
-      </w:pPr>
-    </w:p>
-    <w:p>
-      <w:pPr>
         <w:pStyle w:val="Heading1Special"/>
         <w:spacing w:line="360" w:lineRule="auto"/>
         <w:jc w:val="center"/>
       </w:pPr>
       <w:r>
+        <w:lastRenderedPageBreak/>
         <w:t>KATA PENGANTAR</w:t>
       </w:r>
     </w:p>
@@ -1966,12 +1392,13 @@
         <w:jc w:val="both"/>
       </w:pPr>
       <w:r>
-        <w:t>Berkat Rahmat Tuhan Yang Maha Esa, penulis dapat menyelesaikan Laporan Kerja Praktek yang berjudul “ …………………. “ sesuai dengan yang direncanakan. Selanjutnya penulis m</w:t>
+        <w:t>Berkat Rahmat Tuhan Yang Maha Esa, penulis dapat menyelesaikan Laporan Kerja Praktek yang berjudul “</w:t>
       </w:r>
-      <w:bookmarkStart w:id="2" w:name="_GoBack"/>
-      <w:bookmarkEnd w:id="2"/>
       <w:r>
-        <w:t xml:space="preserve">enyampaikan terima kasih kepada : </w:t>
+        <w:t>Analisis Efektivitas Penggunaan Instagram oleh Diskominfos Bali dalam Meningkatkan Keterlibatan Publik</w:t>
+      </w:r>
+      <w:r>
+        <w:t xml:space="preserve">“ sesuai dengan yang direncanakan. Selanjutnya penulis menyampaikan terima kasih kepada : </w:t>
       </w:r>
     </w:p>
     <w:p>
@@ -2012,6 +1439,12 @@
         <w:rPr>
           <w:rFonts w:ascii="Arial" w:hAnsi="Arial" w:cs="Arial"/>
         </w:rPr>
+        <w:t>, S.E., M.M., Ak</w:t>
+      </w:r>
+      <w:r>
+        <w:rPr>
+          <w:rFonts w:ascii="Arial" w:hAnsi="Arial" w:cs="Arial"/>
+        </w:rPr>
         <w:t xml:space="preserve">. </w:t>
       </w:r>
     </w:p>
@@ -2034,7 +1467,19 @@
         <w:rPr>
           <w:rFonts w:ascii="Arial" w:hAnsi="Arial" w:cs="Arial"/>
         </w:rPr>
-        <w:t>Bapak (nama beserta gelar) selaku Wakil Rektor I yang juga telah memberikan dukungan sehingga penulisan Laporan Kerj</w:t>
+        <w:t xml:space="preserve">Bapak </w:t>
+      </w:r>
+      <w:r>
+        <w:rPr>
+          <w:rFonts w:ascii="Arial" w:hAnsi="Arial" w:cs="Arial"/>
+        </w:rPr>
+        <w:t>Dr. Roy Rudolf Huizen, ST., MT</w:t>
+      </w:r>
+      <w:r>
+        <w:rPr>
+          <w:rFonts w:ascii="Arial" w:hAnsi="Arial" w:cs="Arial"/>
+        </w:rPr>
+        <w:t xml:space="preserve"> selaku Wakil Rektor I yang juga telah memberikan dukungan sehingga penulisan Laporan Kerj</w:t>
       </w:r>
       <w:r>
         <w:rPr>
@@ -2062,7 +1507,20 @@
         <w:rPr>
           <w:rFonts w:ascii="Arial" w:hAnsi="Arial" w:cs="Arial"/>
         </w:rPr>
-        <w:t>Bapak / Ibu (nama beserta gelar) selaku Kepala Program Studi Bis</w:t>
+        <w:t xml:space="preserve">Ibu </w:t>
+      </w:r>
+      <w:r>
+        <w:rPr>
+          <w:rFonts w:cs="Arial"/>
+          <w:bCs/>
+        </w:rPr>
+        <w:t>Ni Wayan Deriani,SE.,M.Kom</w:t>
+      </w:r>
+      <w:r>
+        <w:rPr>
+          <w:rFonts w:ascii="Arial" w:hAnsi="Arial" w:cs="Arial"/>
+        </w:rPr>
+        <w:t xml:space="preserve"> selaku Kepala Program Studi Bis</w:t>
       </w:r>
       <w:r>
         <w:rPr>
@@ -2118,7 +1576,20 @@
         <w:rPr>
           <w:rFonts w:ascii="Arial" w:hAnsi="Arial" w:cs="Arial"/>
         </w:rPr>
-        <w:t>Bapak/Ibu (nama beserta gelar), selaku Dosen Pembimbing yang turut membimbing dalam penyelesai</w:t>
+        <w:t xml:space="preserve">Ibu </w:t>
+      </w:r>
+      <w:r>
+        <w:rPr>
+          <w:rFonts w:cs="Arial"/>
+          <w:bCs/>
+        </w:rPr>
+        <w:t>Tria Hikmah Fratiwi, S.Kom.,M.T</w:t>
+      </w:r>
+      <w:r>
+        <w:rPr>
+          <w:rFonts w:ascii="Arial" w:hAnsi="Arial" w:cs="Arial"/>
+        </w:rPr>
+        <w:t>, selaku Dosen Pembimbing yang turut membimbing dalam penyelesai</w:t>
       </w:r>
       <w:r>
         <w:rPr>
@@ -2234,7 +1705,14 @@
                 <w:rFonts w:cs="Arial"/>
                 <w:bCs/>
               </w:rPr>
-              <w:t>Denpasar, 2 Oktober 2024</w:t>
+              <w:t>Denpasar, 9</w:t>
+            </w:r>
+            <w:r>
+              <w:rPr>
+                <w:rFonts w:cs="Arial"/>
+                <w:bCs/>
+              </w:rPr>
+              <w:t xml:space="preserve"> Oktober 2024</w:t>
             </w:r>
           </w:p>
         </w:tc>
@@ -2283,7 +1761,6 @@
     <w:p>
       <w:pPr>
         <w:spacing w:line="360" w:lineRule="auto"/>
-        <w:ind w:firstLine="360"/>
         <w:rPr>
           <w:rFonts w:cs="Arial"/>
           <w:b/>
@@ -2293,21 +1770,11 @@
     </w:p>
     <w:p>
       <w:pPr>
-        <w:spacing w:line="360" w:lineRule="auto"/>
-        <w:ind w:firstLine="360"/>
-        <w:rPr>
-          <w:rFonts w:cs="Arial"/>
-          <w:b/>
-          <w:bCs/>
-        </w:rPr>
-      </w:pPr>
-    </w:p>
-    <w:p>
-      <w:pPr>
         <w:pStyle w:val="Heading1Special"/>
         <w:jc w:val="center"/>
       </w:pPr>
       <w:r>
+        <w:lastRenderedPageBreak/>
         <w:t>DAFTAR ISI</w:t>
       </w:r>
     </w:p>
@@ -2515,6 +1982,7 @@
         <w:jc w:val="center"/>
       </w:pPr>
       <w:r>
+        <w:lastRenderedPageBreak/>
         <w:t>DAFTAR TABEL</w:t>
       </w:r>
     </w:p>
@@ -2728,6 +2196,7 @@
         <w:jc w:val="center"/>
       </w:pPr>
       <w:r>
+        <w:lastRenderedPageBreak/>
         <w:t>DAFTAR GAMBAR</w:t>
       </w:r>
     </w:p>
@@ -2935,6 +2404,7 @@
         <w:jc w:val="center"/>
       </w:pPr>
       <w:r>
+        <w:lastRenderedPageBreak/>
         <w:t>DAFTAR LAMPIRAN</w:t>
       </w:r>
     </w:p>
@@ -2986,6 +2456,7 @@
         <w:jc w:val="center"/>
       </w:pPr>
       <w:r>
+        <w:lastRenderedPageBreak/>
         <w:br/>
         <w:t>PENDAHULUAN</w:t>
       </w:r>
@@ -3007,10 +2478,26 @@
     <w:p>
       <w:pPr>
         <w:pStyle w:val="Heading2"/>
+        <w:spacing w:line="360" w:lineRule="auto"/>
       </w:pPr>
       <w:r>
         <w:t>Latar Belakang</w:t>
       </w:r>
+    </w:p>
+    <w:p>
+      <w:pPr>
+        <w:spacing w:line="360" w:lineRule="auto"/>
+        <w:ind w:left="360" w:firstLine="360"/>
+        <w:jc w:val="both"/>
+      </w:pPr>
+      <w:r>
+        <w:t xml:space="preserve">Dinas Komunikasi, Informatika, dan Statistik (Diskominfos) Bali adalah salah satu instansi pemerintah daerah yang </w:t>
+      </w:r>
+      <w:r>
+        <w:t>berperan penting dalam pengelolaan informasi, teknologi komunikasi, dan penyediaan data statistik bagi masyarakat Bali. Sebagai bagian dari tanggung jawabnya, Diskominfos Bali aktif memanfaatkan berbagai platform digital, termasuk media sosial seperti Instagram, untuk menyampaikan informasi kepada masyarakat. Instagram dipilih karena daya tariknya yang kuat melalui konten visual yang interaktif dan kemampuannya menjangkau berbagai lapisan masyarakat. Diskominfos Bali menggunakan instagram untuk mengedukasi masyarakat mengenai program-program pemerintah, kegiatan daerah, dan berbagai isu publik yang relevan. Namun efektivitas penggunaan instagram oleh instansi ini dalam meningkatkan keterlibatan publik belum terukur secara sistematis.</w:t>
+      </w:r>
+      <w:bookmarkStart w:id="2" w:name="_GoBack"/>
+      <w:bookmarkEnd w:id="2"/>
     </w:p>
     <w:sectPr>
       <w:footerReference w:type="first" r:id="rId10"/>
@@ -3136,6 +2623,7 @@
       <w:pStyle w:val="Footer"/>
     </w:pPr>
   </w:p>
+  <w:p/>
 </w:ftr>
 </file>
 
@@ -6762,6 +6250,7 @@
   <w:style w:type="character" w:default="1" w:styleId="DefaultParagraphFont">
     <w:name w:val="Default Paragraph Font"/>
     <w:uiPriority w:val="1"/>
+    <w:semiHidden/>
     <w:unhideWhenUsed/>
   </w:style>
   <w:style w:type="table" w:default="1" w:styleId="TableNormal">
@@ -7222,6 +6711,19 @@
       <w:bCs/>
       <w:sz w:val="20"/>
       <w:szCs w:val="20"/>
+    </w:rPr>
+  </w:style>
+  <w:style w:type="paragraph" w:styleId="NoSpacing">
+    <w:name w:val="No Spacing"/>
+    <w:uiPriority w:val="1"/>
+    <w:qFormat/>
+    <w:rsid w:val="009C26BE"/>
+    <w:pPr>
+      <w:spacing w:after="0" w:line="240" w:lineRule="auto"/>
+      <w:jc w:val="both"/>
+    </w:pPr>
+    <w:rPr>
+      <w:rFonts w:ascii="Arial" w:hAnsi="Arial"/>
     </w:rPr>
   </w:style>
 </w:styles>
@@ -7526,6 +7028,7 @@
   <w:style w:type="character" w:default="1" w:styleId="DefaultParagraphFont">
     <w:name w:val="Default Paragraph Font"/>
     <w:uiPriority w:val="1"/>
+    <w:semiHidden/>
     <w:unhideWhenUsed/>
   </w:style>
   <w:style w:type="table" w:default="1" w:styleId="TableNormal">
@@ -7986,6 +7489,19 @@
       <w:bCs/>
       <w:sz w:val="20"/>
       <w:szCs w:val="20"/>
+    </w:rPr>
+  </w:style>
+  <w:style w:type="paragraph" w:styleId="NoSpacing">
+    <w:name w:val="No Spacing"/>
+    <w:uiPriority w:val="1"/>
+    <w:qFormat/>
+    <w:rsid w:val="009C26BE"/>
+    <w:pPr>
+      <w:spacing w:after="0" w:line="240" w:lineRule="auto"/>
+      <w:jc w:val="both"/>
+    </w:pPr>
+    <w:rPr>
+      <w:rFonts w:ascii="Arial" w:hAnsi="Arial"/>
     </w:rPr>
   </w:style>
 </w:styles>
@@ -8314,7 +7830,7 @@
 </file>
 
 <file path=customXml/itemProps1.xml><?xml version="1.0" encoding="utf-8"?>
-<ds:datastoreItem xmlns:ds="http://schemas.openxmlformats.org/officeDocument/2006/customXml" ds:itemID="{11895D69-C8D2-4B61-AC64-31A73F77A080}">
+<ds:datastoreItem xmlns:ds="http://schemas.openxmlformats.org/officeDocument/2006/customXml" ds:itemID="{CED0DA7F-D1CD-4D99-92F5-D6538D4145B6}">
   <ds:schemaRefs>
     <ds:schemaRef ds:uri="http://schemas.openxmlformats.org/officeDocument/2006/bibliography"/>
   </ds:schemaRefs>

</xml_diff>

<commit_message>
fixed laporan KP 2
</commit_message>
<xml_diff>
--- a/LAPORAN KP.docx
+++ b/LAPORAN KP.docx
@@ -4531,13 +4531,28 @@
         </w:rPr>
         <w:t xml:space="preserve"> </w:t>
       </w:r>
-      <w:r>
-        <w:rPr>
-          <w:rFonts w:cs="Arial"/>
-          <w:highlight w:val="red"/>
-        </w:rPr>
-        <w:t>[SKRIPSI RIAU]</w:t>
-      </w:r>
+      <w:sdt>
+        <w:sdtPr>
+          <w:rPr>
+            <w:rFonts w:cs="Arial"/>
+            <w:color w:val="000000"/>
+          </w:rPr>
+          <w:tag w:val="MENDELEY_CITATION_v3_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"/>
+          <w:id w:val="2079630140"/>
+          <w:placeholder>
+            <w:docPart w:val="DefaultPlaceholder_-1854013440"/>
+          </w:placeholder>
+        </w:sdtPr>
+        <w:sdtContent>
+          <w:r>
+            <w:rPr>
+              <w:rFonts w:cs="Arial"/>
+              <w:color w:val="000000"/>
+            </w:rPr>
+            <w:t>[1]</w:t>
+          </w:r>
+        </w:sdtContent>
+      </w:sdt>
       <w:r>
         <w:rPr>
           <w:rFonts w:cs="Arial"/>
@@ -4582,15 +4597,36 @@
         <w:rPr>
           <w:rFonts w:cs="Arial"/>
         </w:rPr>
-        <w:t xml:space="preserve">memberikan banyak peluang untuk mendukung pemerintahan terbuka </w:t>
-      </w:r>
-      <w:r>
-        <w:rPr>
-          <w:rFonts w:cs="Arial"/>
-          <w:highlight w:val="red"/>
-        </w:rPr>
-        <w:t>[ARTIKEL 1]</w:t>
-      </w:r>
+        <w:t>memberikan banyak peluang untuk mendukung pemerintahan terbuka</w:t>
+      </w:r>
+      <w:r>
+        <w:rPr>
+          <w:rFonts w:cs="Arial"/>
+        </w:rPr>
+        <w:t xml:space="preserve"> </w:t>
+      </w:r>
+      <w:sdt>
+        <w:sdtPr>
+          <w:rPr>
+            <w:rFonts w:cs="Arial"/>
+            <w:color w:val="000000"/>
+          </w:rPr>
+          <w:tag w:val="MENDELEY_CITATION_v3_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"/>
+          <w:id w:val="685480907"/>
+          <w:placeholder>
+            <w:docPart w:val="DefaultPlaceholder_-1854013440"/>
+          </w:placeholder>
+        </w:sdtPr>
+        <w:sdtContent>
+          <w:r>
+            <w:rPr>
+              <w:rFonts w:cs="Arial"/>
+              <w:color w:val="000000"/>
+            </w:rPr>
+            <w:t>[2]</w:t>
+          </w:r>
+        </w:sdtContent>
+      </w:sdt>
       <w:r>
         <w:rPr>
           <w:rFonts w:cs="Arial"/>
@@ -4615,13 +4651,28 @@
         </w:rPr>
         <w:t xml:space="preserve">sehingga mampu menjangkau lebih luas masyarakat </w:t>
       </w:r>
-      <w:r>
-        <w:rPr>
-          <w:rFonts w:cs="Arial"/>
-          <w:highlight w:val="red"/>
-        </w:rPr>
-        <w:t>[ARTIKEL 2]</w:t>
-      </w:r>
+      <w:sdt>
+        <w:sdtPr>
+          <w:rPr>
+            <w:rFonts w:cs="Arial"/>
+            <w:color w:val="000000"/>
+          </w:rPr>
+          <w:tag w:val="MENDELEY_CITATION_v3_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"/>
+          <w:id w:val="203304143"/>
+          <w:placeholder>
+            <w:docPart w:val="DefaultPlaceholder_-1854013440"/>
+          </w:placeholder>
+        </w:sdtPr>
+        <w:sdtContent>
+          <w:r>
+            <w:rPr>
+              <w:rFonts w:cs="Arial"/>
+              <w:color w:val="000000"/>
+            </w:rPr>
+            <w:t>[3]</w:t>
+          </w:r>
+        </w:sdtContent>
+      </w:sdt>
       <w:r>
         <w:rPr>
           <w:rFonts w:cs="Arial"/>
@@ -4632,14 +4683,200 @@
         <w:rPr>
           <w:rFonts w:cs="Arial"/>
         </w:rPr>
-        <w:t xml:space="preserve">Di era digital, pemerintah semakin dituntut untuk dapat menyampaikan informasi dengan cara yang menarik dan mudah dapahami oleh masyarakat. Meski demikian, efektivitas strategi ini, terutama di daerah Bali dengan keragaman budaya dan sosialnya, belum banyak dikaji. Oleh karena itu, perlu dilakukan analisis mengenai seberapa efektif </w:t>
-      </w:r>
+        <w:t>Di era digital, pemerintah semakin dituntut untuk dapat menyampaikan informasi dengan cara yang menarik dan mudah dapahami oleh masyarakat. Meski demikian, efektivitas strategi ini, terutama di daerah Bali dengan keragaman budaya dan sosialnya, belum banyak dikaji. Oleh karena itu, perlu dilakukan analisis mengenai seberapa efektif strategi komunikasi Diskominfos Bali melalui instagram dalam memengaruhi keterlibatab publik.</w:t>
+      </w:r>
+    </w:p>
+    <w:p>
+      <w:pPr>
+        <w:spacing w:line="360" w:lineRule="auto"/>
+        <w:ind w:left="360" w:firstLine="360"/>
+        <w:jc w:val="both"/>
+        <w:rPr>
+          <w:rFonts w:cs="Arial"/>
+        </w:rPr>
+      </w:pPr>
       <w:r>
         <w:rPr>
           <w:rFonts w:cs="Arial"/>
         </w:rPr>
         <w:lastRenderedPageBreak/>
-        <w:t>strategi komunikasi Diskominfos Bali melalui instagram dalam memengaruhi keterlibatab publik.</w:t>
+        <w:t>Penelitian sebelumnya yan</w:t>
+      </w:r>
+      <w:r>
+        <w:rPr>
+          <w:rFonts w:cs="Arial"/>
+        </w:rPr>
+        <w:t xml:space="preserve">g dilakukan oleh </w:t>
+      </w:r>
+      <w:r>
+        <w:rPr>
+          <w:rFonts w:cs="Arial"/>
+        </w:rPr>
+        <w:t xml:space="preserve">Helen Nadya Saraswati  yang berjudul “Efektivitas Akun Instagram </w:t>
+      </w:r>
+      <w:r>
+        <w:rPr>
+          <w:rFonts w:cs="Arial"/>
+        </w:rPr>
+        <w:t>@infoserang Dalam Pemenuhan Kebutuhan Informasi Followers</w:t>
+      </w:r>
+      <w:r>
+        <w:rPr>
+          <w:rFonts w:cs="Arial"/>
+        </w:rPr>
+        <w:t>”</w:t>
+      </w:r>
+      <w:r>
+        <w:rPr>
+          <w:rFonts w:cs="Arial"/>
+        </w:rPr>
+        <w:t xml:space="preserve"> ditemukan bahwa kebutuhan akan Informasi </w:t>
+      </w:r>
+      <w:r>
+        <w:rPr>
+          <w:rFonts w:cs="Arial"/>
+        </w:rPr>
+        <w:t>yang ada harus di barengi dengan konten yang menari perhatian dari follower, sehingga follower  mau tahu</w:t>
+      </w:r>
+      <w:r>
+        <w:rPr>
+          <w:rFonts w:cs="Arial"/>
+        </w:rPr>
+        <w:t xml:space="preserve"> dan ingin terus mengikuti  perkembangan melalui konten yang menarik tersebut</w:t>
+      </w:r>
+      <w:r>
+        <w:rPr>
+          <w:rFonts w:cs="Arial"/>
+        </w:rPr>
+        <w:t xml:space="preserve"> </w:t>
+      </w:r>
+      <w:sdt>
+        <w:sdtPr>
+          <w:rPr>
+            <w:rFonts w:cs="Arial"/>
+            <w:color w:val="000000"/>
+          </w:rPr>
+          <w:tag w:val="MENDELEY_CITATION_v3_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"/>
+          <w:id w:val="-1397508458"/>
+          <w:placeholder>
+            <w:docPart w:val="DefaultPlaceholder_-1854013440"/>
+          </w:placeholder>
+        </w:sdtPr>
+        <w:sdtContent>
+          <w:r>
+            <w:rPr>
+              <w:rFonts w:cs="Arial"/>
+              <w:color w:val="000000"/>
+            </w:rPr>
+            <w:t>[4]</w:t>
+          </w:r>
+        </w:sdtContent>
+      </w:sdt>
+      <w:r>
+        <w:rPr>
+          <w:rFonts w:cs="Arial"/>
+        </w:rPr>
+        <w:t xml:space="preserve"> </w:t>
+      </w:r>
+      <w:r>
+        <w:rPr>
+          <w:rFonts w:cs="Arial"/>
+        </w:rPr>
+        <w:t>.</w:t>
+      </w:r>
+      <w:r>
+        <w:rPr>
+          <w:rFonts w:cs="Arial"/>
+        </w:rPr>
+        <w:t xml:space="preserve"> </w:t>
+      </w:r>
+      <w:r>
+        <w:rPr>
+          <w:rFonts w:cs="Arial"/>
+        </w:rPr>
+        <w:t>Selain itu juga terdapat penelitian yang dilakukan oleh</w:t>
+      </w:r>
+      <w:r>
+        <w:rPr>
+          <w:rFonts w:cs="Arial"/>
+        </w:rPr>
+        <w:t xml:space="preserve"> Rahmi Ikrima Sari dan Imam Suprabowo </w:t>
+      </w:r>
+      <w:r>
+        <w:rPr>
+          <w:rFonts w:cs="Arial"/>
+        </w:rPr>
+        <w:t>dengan judul “Efektivitas Akun Instagram @kominfodify” terhadap Penyebaran Informasi Publik dala Perspektif Islam” yang mana bertujuan untuk</w:t>
+      </w:r>
+      <w:r>
+        <w:rPr>
+          <w:rFonts w:cs="Arial"/>
+        </w:rPr>
+        <w:t xml:space="preserve"> memanfaatkan instagram Diskominfo DIY dalam menyampaikan informasi tentang kebijakan pemerintah</w:t>
+      </w:r>
+      <w:r>
+        <w:rPr>
+          <w:rFonts w:cs="Arial"/>
+        </w:rPr>
+        <w:t>, serta menangkap semua pengaduan pemerintah dengan memuat informasi yang cukup dan membantu media maupun  masyarakat untuk memperoleh informasi yang benar dan lengkap</w:t>
+      </w:r>
+      <w:r>
+        <w:rPr>
+          <w:rFonts w:cs="Arial"/>
+        </w:rPr>
+        <w:t xml:space="preserve"> </w:t>
+      </w:r>
+      <w:sdt>
+        <w:sdtPr>
+          <w:rPr>
+            <w:rFonts w:cs="Arial"/>
+            <w:color w:val="000000"/>
+          </w:rPr>
+          <w:tag w:val="MENDELEY_CITATION_v3_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"/>
+          <w:id w:val="2019118336"/>
+          <w:placeholder>
+            <w:docPart w:val="DefaultPlaceholder_-1854013440"/>
+          </w:placeholder>
+        </w:sdtPr>
+        <w:sdtContent>
+          <w:r>
+            <w:rPr>
+              <w:rFonts w:cs="Arial"/>
+              <w:color w:val="000000"/>
+            </w:rPr>
+            <w:t>[4]</w:t>
+          </w:r>
+        </w:sdtContent>
+      </w:sdt>
+      <w:r>
+        <w:rPr>
+          <w:rFonts w:cs="Arial"/>
+        </w:rPr>
+        <w:t>.</w:t>
+      </w:r>
+      <w:r>
+        <w:rPr>
+          <w:rFonts w:cs="Arial"/>
+        </w:rPr>
+        <w:t xml:space="preserve"> </w:t>
+      </w:r>
+      <w:r>
+        <w:rPr>
+          <w:rFonts w:cs="Arial"/>
+        </w:rPr>
+        <w:t>S</w:t>
+      </w:r>
+      <w:r>
+        <w:rPr>
+          <w:rFonts w:cs="Arial"/>
+        </w:rPr>
+        <w:t xml:space="preserve">etiap wilayah memiliki karakteristik audiens yang berbeda, sehingga strategi komunikasi yang berhasil di satu tempat belum tentu efektif di tempat lain. Bali, dengan budaya lokal yang kuat dan demografi unik, memerlukan pendekatan yang lebih spesifik dalam komunikasi digital. Meski Diskominfos Bali telah memanfaatkan Instagram </w:t>
+      </w:r>
+      <w:r>
+        <w:rPr>
+          <w:rFonts w:cs="Arial"/>
+        </w:rPr>
+        <w:t>secara aktif, belum ada kajian yang mengevaluasi bagaimana publik Bali merespon konten yang disajikan oleh instansi ini. Penelitian ini bertujuan untuk memahami bagaimana Diskominfos Bali dapat lebih efektif dalam menggunakan Instagram untuk meningkatkan partisipasi publik.</w:t>
       </w:r>
     </w:p>
     <w:p>
@@ -4655,161 +4892,22 @@
         <w:rPr>
           <w:rFonts w:cs="Arial"/>
         </w:rPr>
-        <w:t>Penelitian sebelumnya yan</w:t>
-      </w:r>
-      <w:r>
-        <w:rPr>
-          <w:rFonts w:cs="Arial"/>
-        </w:rPr>
-        <w:t xml:space="preserve">g dilakukan oleh </w:t>
-      </w:r>
-      <w:r>
-        <w:rPr>
-          <w:rFonts w:cs="Arial"/>
-        </w:rPr>
-        <w:t xml:space="preserve">Helen Nadya Saraswati  yang berjudul “Efektivitas Akun Instagram </w:t>
-      </w:r>
-      <w:r>
-        <w:rPr>
-          <w:rFonts w:cs="Arial"/>
-        </w:rPr>
-        <w:t>@infoserang Dalam Pemenuhan Kebutuhan Informasi Followers</w:t>
-      </w:r>
-      <w:r>
-        <w:rPr>
-          <w:rFonts w:cs="Arial"/>
-        </w:rPr>
-        <w:t>”</w:t>
-      </w:r>
-      <w:r>
-        <w:rPr>
-          <w:rFonts w:cs="Arial"/>
-        </w:rPr>
-        <w:t xml:space="preserve"> ditemukan bahwa kebutuhan akan Informasi </w:t>
-      </w:r>
-      <w:r>
-        <w:rPr>
-          <w:rFonts w:cs="Arial"/>
-        </w:rPr>
-        <w:t>yang ada harus di barengi dengan konten yang menari perhatian dari follower, sehingga follower  mau tahu</w:t>
-      </w:r>
-      <w:r>
-        <w:rPr>
-          <w:rFonts w:cs="Arial"/>
-        </w:rPr>
-        <w:t xml:space="preserve"> dan ingin terus mengikuti  perkembangan melalui konten yang menarik tersebut</w:t>
-      </w:r>
-      <w:r>
-        <w:rPr>
-          <w:rFonts w:cs="Arial"/>
-        </w:rPr>
-        <w:t xml:space="preserve"> </w:t>
-      </w:r>
-      <w:r>
-        <w:rPr>
-          <w:rFonts w:cs="Arial"/>
-          <w:highlight w:val="cyan"/>
-        </w:rPr>
-        <w:t>[</w:t>
-      </w:r>
-      <w:r>
-        <w:rPr>
-          <w:rFonts w:cs="Arial"/>
-          <w:highlight w:val="cyan"/>
-        </w:rPr>
-        <w:t>SKRIPSI TELKOM/WEB]</w:t>
-      </w:r>
-      <w:r>
-        <w:rPr>
-          <w:rFonts w:cs="Arial"/>
-        </w:rPr>
-        <w:t xml:space="preserve"> </w:t>
-      </w:r>
-      <w:r>
-        <w:rPr>
-          <w:rFonts w:cs="Arial"/>
-        </w:rPr>
-        <w:t>.</w:t>
-      </w:r>
-      <w:r>
-        <w:rPr>
-          <w:rFonts w:cs="Arial"/>
-        </w:rPr>
-        <w:t xml:space="preserve"> </w:t>
-      </w:r>
-      <w:r>
-        <w:rPr>
-          <w:rFonts w:cs="Arial"/>
-        </w:rPr>
-        <w:t>Selain itu juga terdapat penelitian yang dilakukan oleh</w:t>
-      </w:r>
-      <w:r>
-        <w:rPr>
-          <w:rFonts w:cs="Arial"/>
-        </w:rPr>
-        <w:t xml:space="preserve"> Rahmi Ikrima Sari dan Imam Suprabowo </w:t>
-      </w:r>
-      <w:r>
-        <w:rPr>
-          <w:rFonts w:cs="Arial"/>
-        </w:rPr>
-        <w:t>dengan judul “Efektivitas Akun Instagram @kominfodify” terhadap Penyebaran Informasi Publik dala Perspektif Islam” yang mana bertujuan untuk</w:t>
-      </w:r>
-      <w:r>
-        <w:rPr>
-          <w:rFonts w:cs="Arial"/>
-        </w:rPr>
-        <w:t xml:space="preserve"> memanfaatkan instagram Diskominfo DIY dalam menyampaikan informasi tentang kebijakan pemerintah</w:t>
-      </w:r>
-      <w:r>
-        <w:rPr>
-          <w:rFonts w:cs="Arial"/>
-        </w:rPr>
-        <w:t xml:space="preserve">, serta menangkap semua pengaduan pemerintah dengan memuat informasi yang cukup dan membantu media maupun  masyarakat untuk memperoleh informasi yang benar dan lengkap </w:t>
-      </w:r>
-      <w:r>
-        <w:rPr>
-          <w:rFonts w:cs="Arial"/>
-          <w:highlight w:val="red"/>
-        </w:rPr>
-        <w:t>[</w:t>
-      </w:r>
-      <w:r>
-        <w:rPr>
-          <w:rFonts w:cs="Arial"/>
-          <w:highlight w:val="red"/>
-        </w:rPr>
-        <w:t>ARTIKEL DIY]</w:t>
-      </w:r>
-      <w:r>
-        <w:rPr>
-          <w:rFonts w:cs="Arial"/>
-        </w:rPr>
-        <w:t>.</w:t>
-      </w:r>
-      <w:r>
-        <w:rPr>
-          <w:rFonts w:cs="Arial"/>
-        </w:rPr>
-        <w:t xml:space="preserve"> </w:t>
-      </w:r>
-      <w:r>
-        <w:rPr>
-          <w:rFonts w:cs="Arial"/>
-        </w:rPr>
-        <w:t>S</w:t>
-      </w:r>
-      <w:r>
-        <w:rPr>
-          <w:rFonts w:cs="Arial"/>
-        </w:rPr>
-        <w:t xml:space="preserve">etiap wilayah memiliki karakteristik audiens yang berbeda, sehingga strategi komunikasi yang berhasil di satu tempat belum tentu efektif di tempat lain. Bali, dengan budaya lokal yang kuat dan demografi unik, memerlukan pendekatan yang lebih spesifik dalam komunikasi digital. Meski Diskominfos Bali telah memanfaatkan Instagram </w:t>
-      </w:r>
-      <w:r>
-        <w:rPr>
-          <w:rFonts w:cs="Arial"/>
-        </w:rPr>
-        <w:t>secara aktif, belum ada kajian yang mengevaluasi bagaimana publik Bali merespon konten yang disajikan oleh instansi ini. Penelitian ini bertujuan untuk memahami bagaimana Diskominfos Bali dapat lebih efektif dalam menggunakan Instagram untuk meningkatkan partisipasi publik.</w:t>
+        <w:t>Penelitian ini akan mengukur sejauh mana konten yang disebarkan melalui Instagram dapat meningkatkan kesadaran dan keterlibatan masyarakat terhadap program-program pemerintah. Hasil penelitian diharapkan dapat memberikan wawasan bagi Diskominfos Bali mengenai strategi komunikasi digital yang lebih baik. Selain itu, penelitian ini juga dapat menjadi referensi bagi Instansi pemerintah lain yang ingin memanfaatkan media sosial untuk tujuan serupa. Dengan demikian, penelitian ini tidak hanya bermanfaat bagi pemerintah Bali, tetapi juga dapat memberikan kontribusi akademis di bidang komunikasi digital dan pemerintahan.</w:t>
+      </w:r>
+    </w:p>
+    <w:p>
+      <w:pPr>
+        <w:pStyle w:val="Heading2"/>
+        <w:spacing w:line="360" w:lineRule="auto"/>
+        <w:rPr>
+          <w:rFonts w:cs="Arial"/>
+        </w:rPr>
+      </w:pPr>
+      <w:r>
+        <w:rPr>
+          <w:rFonts w:cs="Arial"/>
+        </w:rPr>
+        <w:t>Rumusan Masalah</w:t>
       </w:r>
     </w:p>
     <w:p>
@@ -4825,39 +4923,14 @@
         <w:rPr>
           <w:rFonts w:cs="Arial"/>
         </w:rPr>
-        <w:t>Penelitian ini akan mengukur sejauh mana konten yang disebarkan melalui Instagram dapat meningkatkan kesadaran dan keterlibatan masyarakat terhadap program-program pemerintah. Hasil penelitian diharapkan dapat memberikan wawasan bagi Diskominfos Bali mengenai strategi komunikasi digital yang lebih baik. Selain itu, penelitian ini juga dapat menjadi referensi bagi Instansi pemerintah lain yang ingin memanfaatkan media sosial untuk tujuan serupa. Dengan demikian, penelitian ini tidak hanya bermanfaat bagi pemerintah Bali, tetapi juga dapat memberikan kontribusi akademis di bidang komunikasi digital dan pemerintahan.</w:t>
-      </w:r>
-    </w:p>
-    <w:p>
-      <w:pPr>
-        <w:pStyle w:val="Heading2"/>
-        <w:spacing w:line="360" w:lineRule="auto"/>
-        <w:rPr>
-          <w:rFonts w:cs="Arial"/>
-        </w:rPr>
-      </w:pPr>
+        <w:t xml:space="preserve">Berdasarkan latar belakang di atas dapat dinyatakan rumusan masalah sebagai berikut “Seberapa efektif penggunaan instagram oleh Diskominfos </w:t>
+      </w:r>
       <w:r>
         <w:rPr>
           <w:rFonts w:cs="Arial"/>
         </w:rPr>
         <w:lastRenderedPageBreak/>
-        <w:t>Rumusan Masalah</w:t>
-      </w:r>
-    </w:p>
-    <w:p>
-      <w:pPr>
-        <w:spacing w:line="360" w:lineRule="auto"/>
-        <w:ind w:left="360" w:firstLine="360"/>
-        <w:jc w:val="both"/>
-        <w:rPr>
-          <w:rFonts w:cs="Arial"/>
-        </w:rPr>
-      </w:pPr>
-      <w:r>
-        <w:rPr>
-          <w:rFonts w:cs="Arial"/>
-        </w:rPr>
-        <w:t>Berdasarkan latar belakang di atas dapat dinyatakan rumusan masalah sebagai berikut “Seberapa efektif penggunaan instagram oleh Diskominfos Bali dalam meningkatkan keterlibatan publik terhadap informasi dan program-program pemerintah daerah?”.</w:t>
+        <w:t>Bali dalam meningkatkan keterlibatan publik terhadap informasi dan program-program pemerintah daerah?”.</w:t>
       </w:r>
     </w:p>
     <w:p>
@@ -5168,14 +5241,7 @@
         <w:rPr>
           <w:rFonts w:ascii="Arial" w:hAnsi="Arial" w:cs="Arial"/>
         </w:rPr>
-        <w:t xml:space="preserve">Data dikumpulkan melalui observasi akun, analisis engangement, </w:t>
-      </w:r>
-      <w:r>
-        <w:rPr>
-          <w:rFonts w:ascii="Arial" w:hAnsi="Arial" w:cs="Arial"/>
-        </w:rPr>
-        <w:lastRenderedPageBreak/>
-        <w:t>wawancara, dan analisis sentimen komentar.</w:t>
+        <w:t>Data dikumpulkan melalui observasi akun, analisis engangement, wawancara, dan analisis sentimen komentar.</w:t>
       </w:r>
     </w:p>
     <w:p>
@@ -5215,6 +5281,7 @@
         <w:rPr>
           <w:rFonts w:ascii="Arial" w:hAnsi="Arial" w:cs="Arial"/>
         </w:rPr>
+        <w:lastRenderedPageBreak/>
         <w:t>Tujuan akhir adalah menilai  efektivitas instagram Diskominfos Bali dan memberikan rekomendasi strategi komunikasi.</w:t>
       </w:r>
     </w:p>
@@ -5544,31 +5611,37 @@
         <w:rPr>
           <w:rFonts w:ascii="Arial" w:hAnsi="Arial" w:cs="Arial"/>
         </w:rPr>
+        <w:t xml:space="preserve">Observasi </w:t>
+      </w:r>
+      <w:r>
+        <w:rPr>
+          <w:rFonts w:ascii="Arial" w:hAnsi="Arial" w:cs="Arial"/>
+        </w:rPr>
+        <w:t>Langsung</w:t>
+      </w:r>
+    </w:p>
+    <w:p>
+      <w:pPr>
+        <w:pStyle w:val="ListParagraph"/>
+        <w:spacing w:line="360" w:lineRule="auto"/>
+        <w:ind w:left="786" w:firstLine="0"/>
+        <w:jc w:val="both"/>
+        <w:rPr>
+          <w:rFonts w:ascii="Arial" w:hAnsi="Arial" w:cs="Arial"/>
+        </w:rPr>
+      </w:pPr>
+      <w:r>
+        <w:rPr>
+          <w:rFonts w:ascii="Arial" w:hAnsi="Arial" w:cs="Arial"/>
+        </w:rPr>
+        <w:t xml:space="preserve">Pengamatan langsung terhadap akun instagram Diskominfos Bali untuk menganalisis aktivitas, jenis, dan frekuensi konten yang diposting, serta </w:t>
+      </w:r>
+      <w:r>
+        <w:rPr>
+          <w:rFonts w:ascii="Arial" w:hAnsi="Arial" w:cs="Arial"/>
+        </w:rPr>
         <w:lastRenderedPageBreak/>
-        <w:t xml:space="preserve">Observasi </w:t>
-      </w:r>
-      <w:r>
-        <w:rPr>
-          <w:rFonts w:ascii="Arial" w:hAnsi="Arial" w:cs="Arial"/>
-        </w:rPr>
-        <w:t>Langsung</w:t>
-      </w:r>
-    </w:p>
-    <w:p>
-      <w:pPr>
-        <w:pStyle w:val="ListParagraph"/>
-        <w:spacing w:line="360" w:lineRule="auto"/>
-        <w:ind w:left="786" w:firstLine="0"/>
-        <w:jc w:val="both"/>
-        <w:rPr>
-          <w:rFonts w:ascii="Arial" w:hAnsi="Arial" w:cs="Arial"/>
-        </w:rPr>
-      </w:pPr>
-      <w:r>
-        <w:rPr>
-          <w:rFonts w:ascii="Arial" w:hAnsi="Arial" w:cs="Arial"/>
-        </w:rPr>
-        <w:t>Pengamatan langsung terhadap akun instagram Diskominfos Bali untuk menganalisis aktivitas, jenis, dan frekuensi konten yang diposting, serta interaksi dengan pengguna. Tujuan observasi ini adalah untuk mendapatkan data primer mengenai pola penggunaan instagram.</w:t>
+        <w:t>interaksi dengan pengguna. Tujuan observasi ini adalah untuk mendapatkan data primer mengenai pola penggunaan instagram.</w:t>
       </w:r>
     </w:p>
     <w:p>
@@ -5757,38 +5830,32 @@
         <w:rPr>
           <w:rFonts w:ascii="Arial" w:hAnsi="Arial" w:cs="Arial"/>
         </w:rPr>
-        <w:t xml:space="preserve">Data sekunder diperoleh dari studi pustaka, termasuk literatur, jurnal, artikel, dan buku yang berkaitan dengna media sosial, keterlibatan publik, dan komunikasi digital. Selain itu, data engangement seperti jumlah likes, komentar, share, serta dokumen internal dari Diskominfos Bali juga </w:t>
-      </w:r>
-      <w:r>
-        <w:rPr>
-          <w:rFonts w:ascii="Arial" w:hAnsi="Arial" w:cs="Arial"/>
+        <w:t>Data sekunder diperoleh dari studi pustaka, termasuk literatur, jurnal, artikel, dan buku yang berkaitan dengna media sosial, keterlibatan publik, dan komunikasi digital. Selain itu, data engangement seperti jumlah likes, komentar, share, serta dokumen internal dari Diskominfos Bali juga digunakan sebagai data sekunder untuk mendukung penelitian.</w:t>
+      </w:r>
+    </w:p>
+    <w:p>
+      <w:pPr>
+        <w:spacing w:line="360" w:lineRule="auto"/>
+        <w:jc w:val="both"/>
+        <w:rPr>
+          <w:rFonts w:cs="Arial"/>
+        </w:rPr>
+      </w:pPr>
+    </w:p>
+    <w:p>
+      <w:pPr>
+        <w:pStyle w:val="Heading2"/>
+        <w:spacing w:line="360" w:lineRule="auto"/>
+        <w:jc w:val="both"/>
+        <w:rPr>
+          <w:rFonts w:cs="Arial"/>
+        </w:rPr>
+      </w:pPr>
+      <w:r>
+        <w:rPr>
+          <w:rFonts w:cs="Arial"/>
         </w:rPr>
         <w:lastRenderedPageBreak/>
-        <w:t>digunakan sebagai data sekunder untuk mendukung penelitian.</w:t>
-      </w:r>
-    </w:p>
-    <w:p>
-      <w:pPr>
-        <w:spacing w:line="360" w:lineRule="auto"/>
-        <w:jc w:val="both"/>
-        <w:rPr>
-          <w:rFonts w:cs="Arial"/>
-        </w:rPr>
-      </w:pPr>
-    </w:p>
-    <w:p>
-      <w:pPr>
-        <w:pStyle w:val="Heading2"/>
-        <w:spacing w:line="360" w:lineRule="auto"/>
-        <w:jc w:val="both"/>
-        <w:rPr>
-          <w:rFonts w:cs="Arial"/>
-        </w:rPr>
-      </w:pPr>
-      <w:r>
-        <w:rPr>
-          <w:rFonts w:cs="Arial"/>
-        </w:rPr>
         <w:t>Sistematika Penulisan</w:t>
       </w:r>
     </w:p>
@@ -6738,7 +6805,7 @@
           <w:noProof/>
         </w:rPr>
         <w:drawing>
-          <wp:anchor distT="0" distB="0" distL="114300" distR="114300" simplePos="0" relativeHeight="251663872" behindDoc="1" locked="0" layoutInCell="1" allowOverlap="1" wp14:anchorId="2A282B27" wp14:editId="606ADB49">
+          <wp:anchor distT="0" distB="0" distL="114300" distR="114300" simplePos="0" relativeHeight="251663872" behindDoc="1" locked="0" layoutInCell="1" allowOverlap="1" wp14:anchorId="2A282B27" wp14:editId="7333B5C2">
             <wp:simplePos x="0" y="0"/>
             <wp:positionH relativeFrom="column">
               <wp:posOffset>836295</wp:posOffset>
@@ -8269,20 +8336,255 @@
       </w:r>
     </w:p>
     <w:p/>
-    <w:p>
-      <w:pPr>
-        <w:pStyle w:val="Heading2"/>
-        <w:numPr>
-          <w:ilvl w:val="0"/>
-          <w:numId w:val="0"/>
-        </w:numPr>
-        <w:ind w:left="720" w:hanging="360"/>
-      </w:pPr>
-    </w:p>
+    <w:p/>
+    <w:p/>
+    <w:p/>
+    <w:p/>
+    <w:p/>
+    <w:p/>
+    <w:p/>
+    <w:p/>
+    <w:p/>
+    <w:p/>
+    <w:p/>
+    <w:p/>
+    <w:p/>
+    <w:p/>
+    <w:p/>
+    <w:p/>
+    <w:p/>
+    <w:p/>
+    <w:p/>
+    <w:p/>
+    <w:p/>
+    <w:p/>
+    <w:p/>
+    <w:p/>
+    <w:p>
+      <w:pPr>
+        <w:pStyle w:val="NormalH1"/>
+        <w:jc w:val="left"/>
+        <w:sectPr>
+          <w:pgSz w:w="11906" w:h="16838"/>
+          <w:pgMar w:top="1701" w:right="1701" w:bottom="1701" w:left="2268" w:header="709" w:footer="709" w:gutter="0"/>
+          <w:pgNumType w:start="17"/>
+          <w:cols w:space="708"/>
+          <w:titlePg/>
+          <w:docGrid w:linePitch="360"/>
+        </w:sectPr>
+      </w:pPr>
+    </w:p>
+    <w:p>
+      <w:pPr>
+        <w:pStyle w:val="NormalH1"/>
+      </w:pPr>
+      <w:r>
+        <w:lastRenderedPageBreak/>
+        <w:t>DAFTAR PUSTAKA</w:t>
+      </w:r>
+    </w:p>
+    <w:p>
+      <w:pPr>
+        <w:pStyle w:val="NormalH1"/>
+      </w:pPr>
+    </w:p>
+    <w:sdt>
+      <w:sdtPr>
+        <w:rPr>
+          <w:bCs/>
+          <w:color w:val="000000"/>
+        </w:rPr>
+        <w:tag w:val="MENDELEY_BIBLIOGRAPHY"/>
+        <w:id w:val="1106853412"/>
+        <w:placeholder>
+          <w:docPart w:val="DefaultPlaceholder_-1854013440"/>
+        </w:placeholder>
+      </w:sdtPr>
+      <w:sdtEndPr>
+        <w:rPr>
+          <w:bCs w:val="0"/>
+          <w:caps/>
+          <w:sz w:val="28"/>
+          <w:szCs w:val="28"/>
+        </w:rPr>
+      </w:sdtEndPr>
+      <w:sdtContent>
+        <w:p>
+          <w:pPr>
+            <w:autoSpaceDE w:val="0"/>
+            <w:autoSpaceDN w:val="0"/>
+            <w:spacing w:line="360" w:lineRule="auto"/>
+            <w:ind w:hanging="640"/>
+            <w:jc w:val="both"/>
+            <w:divId w:val="60106971"/>
+            <w:rPr>
+              <w:rFonts w:eastAsia="Times New Roman"/>
+              <w:color w:val="000000"/>
+              <w:kern w:val="0"/>
+              <w:sz w:val="24"/>
+              <w:szCs w:val="24"/>
+              <w14:ligatures w14:val="none"/>
+            </w:rPr>
+          </w:pPr>
+          <w:r>
+            <w:rPr>
+              <w:rFonts w:eastAsia="Times New Roman"/>
+              <w:color w:val="000000"/>
+            </w:rPr>
+            <w:t>[1]</w:t>
+          </w:r>
+          <w:r>
+            <w:rPr>
+              <w:rFonts w:eastAsia="Times New Roman"/>
+              <w:color w:val="000000"/>
+            </w:rPr>
+            <w:tab/>
+            <w:t>A. W. Lidara, “EFEKTIVITAS PENGGUNAAN MEDIA SOSIAL INSTAGRAM @INFOPKU_ SEBAGAI MEDIA INFORMASI ONLINE KOTA PEKANBARU,” Riau, 2022.</w:t>
+          </w:r>
+        </w:p>
+        <w:p>
+          <w:pPr>
+            <w:autoSpaceDE w:val="0"/>
+            <w:autoSpaceDN w:val="0"/>
+            <w:spacing w:line="360" w:lineRule="auto"/>
+            <w:ind w:hanging="640"/>
+            <w:jc w:val="both"/>
+            <w:divId w:val="527451997"/>
+            <w:rPr>
+              <w:rFonts w:eastAsia="Times New Roman"/>
+              <w:color w:val="000000"/>
+            </w:rPr>
+          </w:pPr>
+          <w:r>
+            <w:rPr>
+              <w:rFonts w:eastAsia="Times New Roman"/>
+              <w:color w:val="000000"/>
+            </w:rPr>
+            <w:t>[2]</w:t>
+          </w:r>
+          <w:r>
+            <w:rPr>
+              <w:rFonts w:eastAsia="Times New Roman"/>
+              <w:color w:val="000000"/>
+            </w:rPr>
+            <w:tab/>
+            <w:t xml:space="preserve">S. Abdilah and H. Purnamasari, “EFEKTIVITAS PENYEBARAN INFORMASI PUBLIK MELALUI INSTAGRAM OLEH DINAS KOMUNIKASI DAN INFORMATIKA KABUPATEN KARAWANG,” </w:t>
+          </w:r>
+          <w:r>
+            <w:rPr>
+              <w:rFonts w:eastAsia="Times New Roman"/>
+              <w:i/>
+              <w:iCs/>
+              <w:color w:val="000000"/>
+            </w:rPr>
+            <w:t>Jurnal Ilmiah Ilmu Pemerintahan</w:t>
+          </w:r>
+          <w:r>
+            <w:rPr>
+              <w:rFonts w:eastAsia="Times New Roman"/>
+              <w:color w:val="000000"/>
+            </w:rPr>
+            <w:t>, vol. 10, no. 2, pp. 334–350, May 2024.</w:t>
+          </w:r>
+        </w:p>
+        <w:p>
+          <w:pPr>
+            <w:autoSpaceDE w:val="0"/>
+            <w:autoSpaceDN w:val="0"/>
+            <w:spacing w:line="360" w:lineRule="auto"/>
+            <w:ind w:hanging="640"/>
+            <w:jc w:val="both"/>
+            <w:divId w:val="1325158113"/>
+            <w:rPr>
+              <w:rFonts w:eastAsia="Times New Roman"/>
+              <w:color w:val="000000"/>
+            </w:rPr>
+          </w:pPr>
+          <w:r>
+            <w:rPr>
+              <w:rFonts w:eastAsia="Times New Roman"/>
+              <w:color w:val="000000"/>
+            </w:rPr>
+            <w:t>[3]</w:t>
+          </w:r>
+          <w:r>
+            <w:rPr>
+              <w:rFonts w:eastAsia="Times New Roman"/>
+              <w:color w:val="000000"/>
+            </w:rPr>
+            <w:tab/>
+            <w:t>R. Ikrima Sari and I. Suprabowo, “EFEKTIVITAS AKUN INSTAGRAM @kominfodiy TERHADAP PENYEBARAN INFORMASI PUBLIK DALAM PERSPEKTIF ISLAM,” vol. 2, no. 2, pp. 18–36, Dec. 2022, [Online]. Available: https://ejournal.iainu-kebumen.ac.id/index.php/selasar</w:t>
+          </w:r>
+        </w:p>
+        <w:p>
+          <w:pPr>
+            <w:autoSpaceDE w:val="0"/>
+            <w:autoSpaceDN w:val="0"/>
+            <w:spacing w:line="360" w:lineRule="auto"/>
+            <w:ind w:hanging="640"/>
+            <w:jc w:val="both"/>
+            <w:divId w:val="906919313"/>
+            <w:rPr>
+              <w:rFonts w:eastAsia="Times New Roman"/>
+              <w:color w:val="000000"/>
+            </w:rPr>
+          </w:pPr>
+          <w:r>
+            <w:rPr>
+              <w:rFonts w:eastAsia="Times New Roman"/>
+              <w:color w:val="000000"/>
+            </w:rPr>
+            <w:t>[4]</w:t>
+          </w:r>
+          <w:r>
+            <w:rPr>
+              <w:rFonts w:eastAsia="Times New Roman"/>
+              <w:color w:val="000000"/>
+            </w:rPr>
+            <w:tab/>
+            <w:t xml:space="preserve">H. Saraswati, “EFEKTIVITAS AKUN INSTAGRAM @INFOSERANG DALAM PEMENUHAN KEBUTUHAN INFORMASI FOLLOWERS,” </w:t>
+          </w:r>
+          <w:r>
+            <w:rPr>
+              <w:rFonts w:eastAsia="Times New Roman"/>
+              <w:i/>
+              <w:iCs/>
+              <w:color w:val="000000"/>
+            </w:rPr>
+            <w:t>Telkom University</w:t>
+          </w:r>
+          <w:r>
+            <w:rPr>
+              <w:rFonts w:eastAsia="Times New Roman"/>
+              <w:color w:val="000000"/>
+            </w:rPr>
+            <w:t>, 2022.</w:t>
+          </w:r>
+        </w:p>
+        <w:p>
+          <w:pPr>
+            <w:pStyle w:val="NormalH1"/>
+            <w:jc w:val="left"/>
+            <w:rPr>
+              <w:b w:val="0"/>
+              <w:bCs w:val="0"/>
+            </w:rPr>
+          </w:pPr>
+          <w:r>
+            <w:rPr>
+              <w:rFonts w:eastAsia="Times New Roman"/>
+              <w:b w:val="0"/>
+              <w:color w:val="000000"/>
+            </w:rPr>
+            <w:t> </w:t>
+          </w:r>
+        </w:p>
+      </w:sdtContent>
+    </w:sdt>
     <w:sectPr>
       <w:pgSz w:w="11906" w:h="16838"/>
       <w:pgMar w:top="1701" w:right="1701" w:bottom="1701" w:left="2268" w:header="709" w:footer="709" w:gutter="0"/>
-      <w:pgNumType w:start="9"/>
+      <w:pgNumType w:start="18"/>
       <w:cols w:space="708"/>
       <w:titlePg/>
       <w:docGrid w:linePitch="360"/>
@@ -11445,6 +11747,595 @@
 </w:styles>
 </file>
 
+<file path=word/glossary/document.xml><?xml version="1.0" encoding="utf-8"?>
+<w:glossaryDocument xmlns:wpc="http://schemas.microsoft.com/office/word/2010/wordprocessingCanvas" xmlns:cx="http://schemas.microsoft.com/office/drawing/2014/chartex" xmlns:cx1="http://schemas.microsoft.com/office/drawing/2015/9/8/chartex" xmlns:cx2="http://schemas.microsoft.com/office/drawing/2015/10/21/chartex" xmlns:cx3="http://schemas.microsoft.com/office/drawing/2016/5/9/chartex" xmlns:cx4="http://schemas.microsoft.com/office/drawing/2016/5/10/chartex" xmlns:cx5="http://schemas.microsoft.com/office/drawing/2016/5/11/chartex" xmlns:cx6="http://schemas.microsoft.com/office/drawing/2016/5/12/chartex" xmlns:cx7="http://schemas.microsoft.com/office/drawing/2016/5/13/chartex" xmlns:cx8="http://schemas.microsoft.com/office/drawing/2016/5/14/chartex" xmlns:mc="http://schemas.openxmlformats.org/markup-compatibility/2006" xmlns:aink="http://schemas.microsoft.com/office/drawing/2016/ink" xmlns:am3d="http://schemas.microsoft.com/office/drawing/2017/model3d" xmlns:o="urn:schemas-microsoft-com:office:office" xmlns:oel="http://schemas.microsoft.com/office/2019/extlst" xmlns:r="http://schemas.openxmlformats.org/officeDocument/2006/relationships" xmlns:m="http://schemas.openxmlformats.org/officeDocument/2006/math" xmlns:v="urn:schemas-microsoft-com:vml" xmlns:wp14="http://schemas.microsoft.com/office/word/2010/wordprocessingDrawing" xmlns:wp="http://schemas.openxmlformats.org/drawingml/2006/wordprocessingDrawing" xmlns:w10="urn:schemas-microsoft-com:office:word" xmlns:w="http://schemas.openxmlformats.org/wordprocessingml/2006/main" xmlns:w14="http://schemas.microsoft.com/office/word/2010/wordml" xmlns:w15="http://schemas.microsoft.com/office/word/2012/wordml" xmlns:w16cex="http://schemas.microsoft.com/office/word/2018/wordml/cex" xmlns:w16cid="http://schemas.microsoft.com/office/word/2016/wordml/cid" xmlns:w16="http://schemas.microsoft.com/office/word/2018/wordml" xmlns:w16du="http://schemas.microsoft.com/office/word/2023/wordml/word16du" xmlns:w16sdtdh="http://schemas.microsoft.com/office/word/2020/wordml/sdtdatahash" xmlns:w16se="http://schemas.microsoft.com/office/word/2015/wordml/symex" xmlns:wpg="http://schemas.microsoft.com/office/word/2010/wordprocessingGroup" xmlns:wpi="http://schemas.microsoft.com/office/word/2010/wordprocessingInk" xmlns:wne="http://schemas.microsoft.com/office/word/2006/wordml" xmlns:wps="http://schemas.microsoft.com/office/word/2010/wordprocessingShape" mc:Ignorable="w14 w15 w16se w16cid w16 w16cex w16sdtdh w16du wp14">
+  <w:docParts>
+    <w:docPart>
+      <w:docPartPr>
+        <w:name w:val="DefaultPlaceholder_-1854013440"/>
+        <w:category>
+          <w:name w:val="General"/>
+          <w:gallery w:val="placeholder"/>
+        </w:category>
+        <w:types>
+          <w:type w:val="bbPlcHdr"/>
+        </w:types>
+        <w:behaviors>
+          <w:behavior w:val="content"/>
+        </w:behaviors>
+        <w:guid w:val="{84B7A591-89C9-4AA6-A0AE-182375BBF7BA}"/>
+      </w:docPartPr>
+      <w:docPartBody>
+        <w:p>
+          <w:r>
+            <w:rPr>
+              <w:rStyle w:val="PlaceholderText"/>
+            </w:rPr>
+            <w:t>Click or tap here to enter text.</w:t>
+          </w:r>
+        </w:p>
+      </w:docPartBody>
+    </w:docPart>
+  </w:docParts>
+</w:glossaryDocument>
+</file>
+
+<file path=word/glossary/fontTable.xml><?xml version="1.0" encoding="utf-8"?>
+<w:fonts xmlns:mc="http://schemas.openxmlformats.org/markup-compatibility/2006" xmlns:r="http://schemas.openxmlformats.org/officeDocument/2006/relationships" xmlns:w="http://schemas.openxmlformats.org/wordprocessingml/2006/main" xmlns:w14="http://schemas.microsoft.com/office/word/2010/wordml" xmlns:w15="http://schemas.microsoft.com/office/word/2012/wordml" xmlns:w16cex="http://schemas.microsoft.com/office/word/2018/wordml/cex" xmlns:w16cid="http://schemas.microsoft.com/office/word/2016/wordml/cid" xmlns:w16="http://schemas.microsoft.com/office/word/2018/wordml" xmlns:w16du="http://schemas.microsoft.com/office/word/2023/wordml/word16du" xmlns:w16sdtdh="http://schemas.microsoft.com/office/word/2020/wordml/sdtdatahash" xmlns:w16se="http://schemas.microsoft.com/office/word/2015/wordml/symex" mc:Ignorable="w14 w15 w16se w16cid w16 w16cex w16sdtdh w16du">
+  <w:font w:name="Times New Roman">
+    <w:panose1 w:val="02020603050405020304"/>
+    <w:charset w:val="00"/>
+    <w:family w:val="roman"/>
+    <w:pitch w:val="variable"/>
+    <w:sig w:usb0="E0002EFF" w:usb1="C000785B" w:usb2="00000009" w:usb3="00000000" w:csb0="000001FF" w:csb1="00000000"/>
+  </w:font>
+  <w:font w:name="Symbol">
+    <w:panose1 w:val="05050102010706020507"/>
+    <w:charset w:val="02"/>
+    <w:family w:val="roman"/>
+    <w:pitch w:val="variable"/>
+    <w:sig w:usb0="00000000" w:usb1="10000000" w:usb2="00000000" w:usb3="00000000" w:csb0="80000000" w:csb1="00000000"/>
+  </w:font>
+  <w:font w:name="Courier New">
+    <w:panose1 w:val="02070309020205020404"/>
+    <w:charset w:val="00"/>
+    <w:family w:val="modern"/>
+    <w:pitch w:val="fixed"/>
+    <w:sig w:usb0="E0002EFF" w:usb1="C0007843" w:usb2="00000009" w:usb3="00000000" w:csb0="000001FF" w:csb1="00000000"/>
+  </w:font>
+  <w:font w:name="Wingdings">
+    <w:panose1 w:val="05000000000000000000"/>
+    <w:charset w:val="02"/>
+    <w:family w:val="auto"/>
+    <w:pitch w:val="variable"/>
+    <w:sig w:usb0="00000000" w:usb1="10000000" w:usb2="00000000" w:usb3="00000000" w:csb0="80000000" w:csb1="00000000"/>
+  </w:font>
+  <w:font w:name="Calibri">
+    <w:panose1 w:val="020F0502020204030204"/>
+    <w:charset w:val="00"/>
+    <w:family w:val="swiss"/>
+    <w:pitch w:val="variable"/>
+    <w:sig w:usb0="E4002EFF" w:usb1="C200247B" w:usb2="00000009" w:usb3="00000000" w:csb0="000001FF" w:csb1="00000000"/>
+  </w:font>
+  <w:font w:name="Arial">
+    <w:panose1 w:val="020B0604020202020204"/>
+    <w:charset w:val="00"/>
+    <w:family w:val="swiss"/>
+    <w:pitch w:val="variable"/>
+    <w:sig w:usb0="E0002EFF" w:usb1="C000785B" w:usb2="00000009" w:usb3="00000000" w:csb0="000001FF" w:csb1="00000000"/>
+  </w:font>
+  <w:font w:name="Calibri Light">
+    <w:panose1 w:val="020F0302020204030204"/>
+    <w:charset w:val="00"/>
+    <w:family w:val="swiss"/>
+    <w:pitch w:val="variable"/>
+    <w:sig w:usb0="E4002EFF" w:usb1="C200247B" w:usb2="00000009" w:usb3="00000000" w:csb0="000001FF" w:csb1="00000000"/>
+  </w:font>
+  <w:font w:name="Arial MT">
+    <w:altName w:val="Arial"/>
+    <w:charset w:val="01"/>
+    <w:family w:val="swiss"/>
+    <w:pitch w:val="variable"/>
+  </w:font>
+  <w:font w:name="Tahoma">
+    <w:panose1 w:val="020B0604030504040204"/>
+    <w:charset w:val="00"/>
+    <w:family w:val="swiss"/>
+    <w:pitch w:val="variable"/>
+    <w:sig w:usb0="E1002EFF" w:usb1="C000605B" w:usb2="00000029" w:usb3="00000000" w:csb0="000101FF" w:csb1="00000000"/>
+  </w:font>
+</w:fonts>
+</file>
+
+<file path=word/glossary/settings.xml><?xml version="1.0" encoding="utf-8"?>
+<w:settings xmlns:mc="http://schemas.openxmlformats.org/markup-compatibility/2006" xmlns:o="urn:schemas-microsoft-com:office:office" xmlns:r="http://schemas.openxmlformats.org/officeDocument/2006/relationships" xmlns:m="http://schemas.openxmlformats.org/officeDocument/2006/math" xmlns:v="urn:schemas-microsoft-com:vml" xmlns:w10="urn:schemas-microsoft-com:office:word" xmlns:w="http://schemas.openxmlformats.org/wordprocessingml/2006/main" xmlns:w14="http://schemas.microsoft.com/office/word/2010/wordml" xmlns:w15="http://schemas.microsoft.com/office/word/2012/wordml" xmlns:w16cex="http://schemas.microsoft.com/office/word/2018/wordml/cex" xmlns:w16cid="http://schemas.microsoft.com/office/word/2016/wordml/cid" xmlns:w16="http://schemas.microsoft.com/office/word/2018/wordml" xmlns:w16du="http://schemas.microsoft.com/office/word/2023/wordml/word16du" xmlns:w16sdtdh="http://schemas.microsoft.com/office/word/2020/wordml/sdtdatahash" xmlns:w16se="http://schemas.microsoft.com/office/word/2015/wordml/symex" xmlns:sl="http://schemas.openxmlformats.org/schemaLibrary/2006/main" mc:Ignorable="w14 w15 w16se w16cid w16 w16cex w16sdtdh w16du">
+  <w:view w:val="normal"/>
+  <w:revisionView w:insDel="0" w:formatting="0"/>
+  <w:defaultTabStop w:val="720"/>
+  <w:characterSpacingControl w:val="doNotCompress"/>
+  <w:compat>
+    <w:useFELayout/>
+    <w:compatSetting w:name="compatibilityMode" w:uri="http://schemas.microsoft.com/office/word" w:val="15"/>
+    <w:compatSetting w:name="overrideTableStyleFontSizeAndJustification" w:uri="http://schemas.microsoft.com/office/word" w:val="1"/>
+    <w:compatSetting w:name="enableOpenTypeFeatures" w:uri="http://schemas.microsoft.com/office/word" w:val="1"/>
+    <w:compatSetting w:name="doNotFlipMirrorIndents" w:uri="http://schemas.microsoft.com/office/word" w:val="1"/>
+    <w:compatSetting w:name="differentiateMultirowTableHeaders" w:uri="http://schemas.microsoft.com/office/word" w:val="1"/>
+    <w:compatSetting w:name="useWord2013TrackBottomHyphenation" w:uri="http://schemas.microsoft.com/office/word" w:val="0"/>
+  </w:compat>
+  <w:rsids>
+    <w:rsidRoot w:val="004E7821"/>
+    <w:rsid w:val="004E7821"/>
+    <w:rsid w:val="007511F1"/>
+  </w:rsids>
+  <m:mathPr>
+    <m:mathFont m:val="Cambria Math"/>
+    <m:brkBin m:val="before"/>
+    <m:brkBinSub m:val="--"/>
+    <m:smallFrac m:val="0"/>
+    <m:dispDef/>
+    <m:lMargin m:val="0"/>
+    <m:rMargin m:val="0"/>
+    <m:defJc m:val="centerGroup"/>
+    <m:wrapIndent m:val="1440"/>
+    <m:intLim m:val="subSup"/>
+    <m:naryLim m:val="undOvr"/>
+  </m:mathPr>
+  <w:themeFontLang w:val="en-ID"/>
+  <w:clrSchemeMapping w:bg1="light1" w:t1="dark1" w:bg2="light2" w:t2="dark2" w:accent1="accent1" w:accent2="accent2" w:accent3="accent3" w:accent4="accent4" w:accent5="accent5" w:accent6="accent6" w:hyperlink="hyperlink" w:followedHyperlink="followedHyperlink"/>
+  <w:decimalSymbol w:val=","/>
+  <w:listSeparator w:val=";"/>
+  <w15:chartTrackingRefBased/>
+</w:settings>
+</file>
+
+<file path=word/glossary/styles.xml><?xml version="1.0" encoding="utf-8"?>
+<w:styles xmlns:mc="http://schemas.openxmlformats.org/markup-compatibility/2006" xmlns:r="http://schemas.openxmlformats.org/officeDocument/2006/relationships" xmlns:w="http://schemas.openxmlformats.org/wordprocessingml/2006/main" xmlns:w14="http://schemas.microsoft.com/office/word/2010/wordml" xmlns:w15="http://schemas.microsoft.com/office/word/2012/wordml" xmlns:w16cex="http://schemas.microsoft.com/office/word/2018/wordml/cex" xmlns:w16cid="http://schemas.microsoft.com/office/word/2016/wordml/cid" xmlns:w16="http://schemas.microsoft.com/office/word/2018/wordml" xmlns:w16du="http://schemas.microsoft.com/office/word/2023/wordml/word16du" xmlns:w16sdtdh="http://schemas.microsoft.com/office/word/2020/wordml/sdtdatahash" xmlns:w16se="http://schemas.microsoft.com/office/word/2015/wordml/symex" mc:Ignorable="w14 w15 w16se w16cid w16 w16cex w16sdtdh w16du">
+  <w:docDefaults>
+    <w:rPrDefault>
+      <w:rPr>
+        <w:rFonts w:asciiTheme="minorHAnsi" w:eastAsiaTheme="minorEastAsia" w:hAnsiTheme="minorHAnsi" w:cstheme="minorBidi"/>
+        <w:kern w:val="2"/>
+        <w:sz w:val="22"/>
+        <w:szCs w:val="22"/>
+        <w:lang w:val="en-ID" w:eastAsia="en-ID" w:bidi="ar-SA"/>
+        <w14:ligatures w14:val="standardContextual"/>
+      </w:rPr>
+    </w:rPrDefault>
+    <w:pPrDefault>
+      <w:pPr>
+        <w:spacing w:after="160" w:line="259" w:lineRule="auto"/>
+      </w:pPr>
+    </w:pPrDefault>
+  </w:docDefaults>
+  <w:latentStyles w:defLockedState="0" w:defUIPriority="99" w:defSemiHidden="0" w:defUnhideWhenUsed="0" w:defQFormat="0" w:count="376">
+    <w:lsdException w:name="Normal" w:uiPriority="0" w:qFormat="1"/>
+    <w:lsdException w:name="heading 1" w:uiPriority="9" w:qFormat="1"/>
+    <w:lsdException w:name="heading 2" w:semiHidden="1" w:uiPriority="9" w:unhideWhenUsed="1" w:qFormat="1"/>
+    <w:lsdException w:name="heading 3" w:semiHidden="1" w:uiPriority="9" w:unhideWhenUsed="1" w:qFormat="1"/>
+    <w:lsdException w:name="heading 4" w:semiHidden="1" w:uiPriority="9" w:unhideWhenUsed="1" w:qFormat="1"/>
+    <w:lsdException w:name="heading 5" w:semiHidden="1" w:uiPriority="9" w:unhideWhenUsed="1" w:qFormat="1"/>
+    <w:lsdException w:name="heading 6" w:semiHidden="1" w:uiPriority="9" w:unhideWhenUsed="1" w:qFormat="1"/>
+    <w:lsdException w:name="heading 7" w:semiHidden="1" w:uiPriority="9" w:unhideWhenUsed="1" w:qFormat="1"/>
+    <w:lsdException w:name="heading 8" w:semiHidden="1" w:uiPriority="9" w:unhideWhenUsed="1" w:qFormat="1"/>
+    <w:lsdException w:name="heading 9" w:semiHidden="1" w:uiPriority="9" w:unhideWhenUsed="1" w:qFormat="1"/>
+    <w:lsdException w:name="index 1" w:semiHidden="1" w:unhideWhenUsed="1"/>
+    <w:lsdException w:name="index 2" w:semiHidden="1" w:unhideWhenUsed="1"/>
+    <w:lsdException w:name="index 3" w:semiHidden="1" w:unhideWhenUsed="1"/>
+    <w:lsdException w:name="index 4" w:semiHidden="1" w:unhideWhenUsed="1"/>
+    <w:lsdException w:name="index 5" w:semiHidden="1" w:unhideWhenUsed="1"/>
+    <w:lsdException w:name="index 6" w:semiHidden="1" w:unhideWhenUsed="1"/>
+    <w:lsdException w:name="index 7" w:semiHidden="1" w:unhideWhenUsed="1"/>
+    <w:lsdException w:name="index 8" w:semiHidden="1" w:unhideWhenUsed="1"/>
+    <w:lsdException w:name="index 9" w:semiHidden="1" w:unhideWhenUsed="1"/>
+    <w:lsdException w:name="toc 1" w:semiHidden="1" w:uiPriority="39" w:unhideWhenUsed="1"/>
+    <w:lsdException w:name="toc 2" w:semiHidden="1" w:uiPriority="39" w:unhideWhenUsed="1"/>
+    <w:lsdException w:name="toc 3" w:semiHidden="1" w:uiPriority="39" w:unhideWhenUsed="1"/>
+    <w:lsdException w:name="toc 4" w:semiHidden="1" w:uiPriority="39" w:unhideWhenUsed="1"/>
+    <w:lsdException w:name="toc 5" w:semiHidden="1" w:uiPriority="39" w:unhideWhenUsed="1"/>
+    <w:lsdException w:name="toc 6" w:semiHidden="1" w:uiPriority="39" w:unhideWhenUsed="1"/>
+    <w:lsdException w:name="toc 7" w:semiHidden="1" w:uiPriority="39" w:unhideWhenUsed="1"/>
+    <w:lsdException w:name="toc 8" w:semiHidden="1" w:uiPriority="39" w:unhideWhenUsed="1"/>
+    <w:lsdException w:name="toc 9" w:semiHidden="1" w:uiPriority="39" w:unhideWhenUsed="1"/>
+    <w:lsdException w:name="Normal Indent" w:semiHidden="1" w:unhideWhenUsed="1"/>
+    <w:lsdException w:name="footnote text" w:semiHidden="1" w:unhideWhenUsed="1"/>
+    <w:lsdException w:name="annotation text" w:semiHidden="1" w:unhideWhenUsed="1"/>
+    <w:lsdException w:name="header" w:semiHidden="1" w:unhideWhenUsed="1"/>
+    <w:lsdException w:name="footer" w:semiHidden="1" w:unhideWhenUsed="1"/>
+    <w:lsdException w:name="index heading" w:semiHidden="1" w:unhideWhenUsed="1"/>
+    <w:lsdException w:name="caption" w:semiHidden="1" w:uiPriority="35" w:unhideWhenUsed="1" w:qFormat="1"/>
+    <w:lsdException w:name="table of figures" w:semiHidden="1" w:unhideWhenUsed="1"/>
+    <w:lsdException w:name="envelope address" w:semiHidden="1" w:unhideWhenUsed="1"/>
+    <w:lsdException w:name="envelope return" w:semiHidden="1" w:unhideWhenUsed="1"/>
+    <w:lsdException w:name="footnote reference" w:semiHidden="1" w:unhideWhenUsed="1"/>
+    <w:lsdException w:name="annotation reference" w:semiHidden="1" w:unhideWhenUsed="1"/>
+    <w:lsdException w:name="line number" w:semiHidden="1" w:unhideWhenUsed="1"/>
+    <w:lsdException w:name="page number" w:semiHidden="1" w:unhideWhenUsed="1"/>
+    <w:lsdException w:name="endnote reference" w:semiHidden="1" w:unhideWhenUsed="1"/>
+    <w:lsdException w:name="endnote text" w:semiHidden="1" w:unhideWhenUsed="1"/>
+    <w:lsdException w:name="table of authorities" w:semiHidden="1" w:unhideWhenUsed="1"/>
+    <w:lsdException w:name="macro" w:semiHidden="1" w:unhideWhenUsed="1"/>
+    <w:lsdException w:name="toa heading" w:semiHidden="1" w:unhideWhenUsed="1"/>
+    <w:lsdException w:name="List" w:semiHidden="1" w:unhideWhenUsed="1"/>
+    <w:lsdException w:name="List Bullet" w:semiHidden="1" w:unhideWhenUsed="1"/>
+    <w:lsdException w:name="List Number" w:semiHidden="1" w:unhideWhenUsed="1"/>
+    <w:lsdException w:name="List 2" w:semiHidden="1" w:unhideWhenUsed="1"/>
+    <w:lsdException w:name="List 3" w:semiHidden="1" w:unhideWhenUsed="1"/>
+    <w:lsdException w:name="List 4" w:semiHidden="1" w:unhideWhenUsed="1"/>
+    <w:lsdException w:name="List 5" w:semiHidden="1" w:unhideWhenUsed="1"/>
+    <w:lsdException w:name="List Bullet 2" w:semiHidden="1" w:unhideWhenUsed="1"/>
+    <w:lsdException w:name="List Bullet 3" w:semiHidden="1" w:unhideWhenUsed="1"/>
+    <w:lsdException w:name="List Bullet 4" w:semiHidden="1" w:unhideWhenUsed="1"/>
+    <w:lsdException w:name="List Bullet 5" w:semiHidden="1" w:unhideWhenUsed="1"/>
+    <w:lsdException w:name="List Number 2" w:semiHidden="1" w:unhideWhenUsed="1"/>
+    <w:lsdException w:name="List Number 3" w:semiHidden="1" w:unhideWhenUsed="1"/>
+    <w:lsdException w:name="List Number 4" w:semiHidden="1" w:unhideWhenUsed="1"/>
+    <w:lsdException w:name="List Number 5" w:semiHidden="1" w:unhideWhenUsed="1"/>
+    <w:lsdException w:name="Title" w:uiPriority="10" w:qFormat="1"/>
+    <w:lsdException w:name="Closing" w:semiHidden="1" w:unhideWhenUsed="1"/>
+    <w:lsdException w:name="Signature" w:semiHidden="1" w:unhideWhenUsed="1"/>
+    <w:lsdException w:name="Default Paragraph Font" w:semiHidden="1" w:uiPriority="1" w:unhideWhenUsed="1"/>
+    <w:lsdException w:name="Body Text" w:semiHidden="1" w:unhideWhenUsed="1"/>
+    <w:lsdException w:name="Body Text Indent" w:semiHidden="1" w:unhideWhenUsed="1"/>
+    <w:lsdException w:name="List Continue" w:semiHidden="1" w:unhideWhenUsed="1"/>
+    <w:lsdException w:name="List Continue 2" w:semiHidden="1" w:unhideWhenUsed="1"/>
+    <w:lsdException w:name="List Continue 3" w:semiHidden="1" w:unhideWhenUsed="1"/>
+    <w:lsdException w:name="List Continue 4" w:semiHidden="1" w:unhideWhenUsed="1"/>
+    <w:lsdException w:name="List Continue 5" w:semiHidden="1" w:unhideWhenUsed="1"/>
+    <w:lsdException w:name="Message Header" w:semiHidden="1" w:unhideWhenUsed="1"/>
+    <w:lsdException w:name="Subtitle" w:uiPriority="11" w:qFormat="1"/>
+    <w:lsdException w:name="Salutation" w:semiHidden="1" w:unhideWhenUsed="1"/>
+    <w:lsdException w:name="Date" w:semiHidden="1" w:unhideWhenUsed="1"/>
+    <w:lsdException w:name="Body Text First Indent" w:semiHidden="1" w:unhideWhenUsed="1"/>
+    <w:lsdException w:name="Body Text First Indent 2" w:semiHidden="1" w:unhideWhenUsed="1"/>
+    <w:lsdException w:name="Note Heading" w:semiHidden="1" w:unhideWhenUsed="1"/>
+    <w:lsdException w:name="Body Text 2" w:semiHidden="1" w:unhideWhenUsed="1"/>
+    <w:lsdException w:name="Body Text 3" w:semiHidden="1" w:unhideWhenUsed="1"/>
+    <w:lsdException w:name="Body Text Indent 2" w:semiHidden="1" w:unhideWhenUsed="1"/>
+    <w:lsdException w:name="Body Text Indent 3" w:semiHidden="1" w:unhideWhenUsed="1"/>
+    <w:lsdException w:name="Block Text" w:semiHidden="1" w:unhideWhenUsed="1"/>
+    <w:lsdException w:name="Hyperlink" w:semiHidden="1" w:unhideWhenUsed="1"/>
+    <w:lsdException w:name="FollowedHyperlink" w:semiHidden="1" w:unhideWhenUsed="1"/>
+    <w:lsdException w:name="Strong" w:uiPriority="22" w:qFormat="1"/>
+    <w:lsdException w:name="Emphasis" w:uiPriority="20" w:qFormat="1"/>
+    <w:lsdException w:name="Document Map" w:semiHidden="1" w:unhideWhenUsed="1"/>
+    <w:lsdException w:name="Plain Text" w:semiHidden="1" w:unhideWhenUsed="1"/>
+    <w:lsdException w:name="E-mail Signature" w:semiHidden="1" w:unhideWhenUsed="1"/>
+    <w:lsdException w:name="HTML Top of Form" w:semiHidden="1" w:unhideWhenUsed="1"/>
+    <w:lsdException w:name="HTML Bottom of Form" w:semiHidden="1" w:unhideWhenUsed="1"/>
+    <w:lsdException w:name="Normal (Web)" w:semiHidden="1" w:unhideWhenUsed="1"/>
+    <w:lsdException w:name="HTML Acronym" w:semiHidden="1" w:unhideWhenUsed="1"/>
+    <w:lsdException w:name="HTML Address" w:semiHidden="1" w:unhideWhenUsed="1"/>
+    <w:lsdException w:name="HTML Cite" w:semiHidden="1" w:unhideWhenUsed="1"/>
+    <w:lsdException w:name="HTML Code" w:semiHidden="1" w:unhideWhenUsed="1"/>
+    <w:lsdException w:name="HTML Definition" w:semiHidden="1" w:unhideWhenUsed="1"/>
+    <w:lsdException w:name="HTML Keyboard" w:semiHidden="1" w:unhideWhenUsed="1"/>
+    <w:lsdException w:name="HTML Preformatted" w:semiHidden="1" w:unhideWhenUsed="1"/>
+    <w:lsdException w:name="HTML Sample" w:semiHidden="1" w:unhideWhenUsed="1"/>
+    <w:lsdException w:name="HTML Typewriter" w:semiHidden="1" w:unhideWhenUsed="1"/>
+    <w:lsdException w:name="HTML Variable" w:semiHidden="1" w:unhideWhenUsed="1"/>
+    <w:lsdException w:name="Normal Table" w:semiHidden="1" w:unhideWhenUsed="1"/>
+    <w:lsdException w:name="annotation subject" w:semiHidden="1" w:unhideWhenUsed="1"/>
+    <w:lsdException w:name="No List" w:semiHidden="1" w:unhideWhenUsed="1"/>
+    <w:lsdException w:name="Outline List 1" w:semiHidden="1" w:unhideWhenUsed="1"/>
+    <w:lsdException w:name="Outline List 2" w:semiHidden="1" w:unhideWhenUsed="1"/>
+    <w:lsdException w:name="Outline List 3" w:semiHidden="1" w:unhideWhenUsed="1"/>
+    <w:lsdException w:name="Table Simple 1" w:semiHidden="1" w:unhideWhenUsed="1"/>
+    <w:lsdException w:name="Table Simple 2" w:semiHidden="1" w:unhideWhenUsed="1"/>
+    <w:lsdException w:name="Table Simple 3" w:semiHidden="1" w:unhideWhenUsed="1"/>
+    <w:lsdException w:name="Table Classic 1" w:semiHidden="1" w:unhideWhenUsed="1"/>
+    <w:lsdException w:name="Table Classic 2" w:semiHidden="1" w:unhideWhenUsed="1"/>
+    <w:lsdException w:name="Table Classic 3" w:semiHidden="1" w:unhideWhenUsed="1"/>
+    <w:lsdException w:name="Table Classic 4" w:semiHidden="1" w:unhideWhenUsed="1"/>
+    <w:lsdException w:name="Table Colorful 1" w:semiHidden="1" w:unhideWhenUsed="1"/>
+    <w:lsdException w:name="Table Colorful 2" w:semiHidden="1" w:unhideWhenUsed="1"/>
+    <w:lsdException w:name="Table Colorful 3" w:semiHidden="1" w:unhideWhenUsed="1"/>
+    <w:lsdException w:name="Table Columns 1" w:semiHidden="1" w:unhideWhenUsed="1"/>
+    <w:lsdException w:name="Table Columns 2" w:semiHidden="1" w:unhideWhenUsed="1"/>
+    <w:lsdException w:name="Table Columns 3" w:semiHidden="1" w:unhideWhenUsed="1"/>
+    <w:lsdException w:name="Table Columns 4" w:semiHidden="1" w:unhideWhenUsed="1"/>
+    <w:lsdException w:name="Table Columns 5" w:semiHidden="1" w:unhideWhenUsed="1"/>
+    <w:lsdException w:name="Table Grid 1" w:semiHidden="1" w:unhideWhenUsed="1"/>
+    <w:lsdException w:name="Table Grid 2" w:semiHidden="1" w:unhideWhenUsed="1"/>
+    <w:lsdException w:name="Table Grid 3" w:semiHidden="1" w:unhideWhenUsed="1"/>
+    <w:lsdException w:name="Table Grid 4" w:semiHidden="1" w:unhideWhenUsed="1"/>
+    <w:lsdException w:name="Table Grid 5" w:semiHidden="1" w:unhideWhenUsed="1"/>
+    <w:lsdException w:name="Table Grid 6" w:semiHidden="1" w:unhideWhenUsed="1"/>
+    <w:lsdException w:name="Table Grid 7" w:semiHidden="1" w:unhideWhenUsed="1"/>
+    <w:lsdException w:name="Table Grid 8" w:semiHidden="1" w:unhideWhenUsed="1"/>
+    <w:lsdException w:name="Table List 1" w:semiHidden="1" w:unhideWhenUsed="1"/>
+    <w:lsdException w:name="Table List 2" w:semiHidden="1" w:unhideWhenUsed="1"/>
+    <w:lsdException w:name="Table List 3" w:semiHidden="1" w:unhideWhenUsed="1"/>
+    <w:lsdException w:name="Table List 4" w:semiHidden="1" w:unhideWhenUsed="1"/>
+    <w:lsdException w:name="Table List 5" w:semiHidden="1" w:unhideWhenUsed="1"/>
+    <w:lsdException w:name="Table List 6" w:semiHidden="1" w:unhideWhenUsed="1"/>
+    <w:lsdException w:name="Table List 7" w:semiHidden="1" w:unhideWhenUsed="1"/>
+    <w:lsdException w:name="Table List 8" w:semiHidden="1" w:unhideWhenUsed="1"/>
+    <w:lsdException w:name="Table 3D effects 1" w:semiHidden="1" w:unhideWhenUsed="1"/>
+    <w:lsdException w:name="Table 3D effects 2" w:semiHidden="1" w:unhideWhenUsed="1"/>
+    <w:lsdException w:name="Table 3D effects 3" w:semiHidden="1" w:unhideWhenUsed="1"/>
+    <w:lsdException w:name="Table Contemporary" w:semiHidden="1" w:unhideWhenUsed="1"/>
+    <w:lsdException w:name="Table Elegant" w:semiHidden="1" w:unhideWhenUsed="1"/>
+    <w:lsdException w:name="Table Professional" w:semiHidden="1" w:unhideWhenUsed="1"/>
+    <w:lsdException w:name="Table Subtle 1" w:semiHidden="1" w:unhideWhenUsed="1"/>
+    <w:lsdException w:name="Table Subtle 2" w:semiHidden="1" w:unhideWhenUsed="1"/>
+    <w:lsdException w:name="Table Web 1" w:semiHidden="1" w:unhideWhenUsed="1"/>
+    <w:lsdException w:name="Table Web 2" w:semiHidden="1" w:unhideWhenUsed="1"/>
+    <w:lsdException w:name="Table Web 3" w:semiHidden="1" w:unhideWhenUsed="1"/>
+    <w:lsdException w:name="Balloon Text" w:semiHidden="1" w:unhideWhenUsed="1"/>
+    <w:lsdException w:name="Table Grid" w:uiPriority="39"/>
+    <w:lsdException w:name="Table Theme" w:semiHidden="1" w:unhideWhenUsed="1"/>
+    <w:lsdException w:name="Placeholder Text" w:semiHidden="1"/>
+    <w:lsdException w:name="No Spacing" w:uiPriority="1" w:qFormat="1"/>
+    <w:lsdException w:name="Light Shading" w:uiPriority="60"/>
+    <w:lsdException w:name="Light List" w:uiPriority="61"/>
+    <w:lsdException w:name="Light Grid" w:uiPriority="62"/>
+    <w:lsdException w:name="Medium Shading 1" w:uiPriority="63"/>
+    <w:lsdException w:name="Medium Shading 2" w:uiPriority="64"/>
+    <w:lsdException w:name="Medium List 1" w:uiPriority="65"/>
+    <w:lsdException w:name="Medium List 2" w:uiPriority="66"/>
+    <w:lsdException w:name="Medium Grid 1" w:uiPriority="67"/>
+    <w:lsdException w:name="Medium Grid 2" w:uiPriority="68"/>
+    <w:lsdException w:name="Medium Grid 3" w:uiPriority="69"/>
+    <w:lsdException w:name="Dark List" w:uiPriority="70"/>
+    <w:lsdException w:name="Colorful Shading" w:uiPriority="71"/>
+    <w:lsdException w:name="Colorful List" w:uiPriority="72"/>
+    <w:lsdException w:name="Colorful Grid" w:uiPriority="73"/>
+    <w:lsdException w:name="Light Shading Accent 1" w:uiPriority="60"/>
+    <w:lsdException w:name="Light List Accent 1" w:uiPriority="61"/>
+    <w:lsdException w:name="Light Grid Accent 1" w:uiPriority="62"/>
+    <w:lsdException w:name="Medium Shading 1 Accent 1" w:uiPriority="63"/>
+    <w:lsdException w:name="Medium Shading 2 Accent 1" w:uiPriority="64"/>
+    <w:lsdException w:name="Medium List 1 Accent 1" w:uiPriority="65"/>
+    <w:lsdException w:name="Revision" w:semiHidden="1"/>
+    <w:lsdException w:name="List Paragraph" w:uiPriority="34" w:qFormat="1"/>
+    <w:lsdException w:name="Quote" w:uiPriority="29" w:qFormat="1"/>
+    <w:lsdException w:name="Intense Quote" w:uiPriority="30" w:qFormat="1"/>
+    <w:lsdException w:name="Medium List 2 Accent 1" w:uiPriority="66"/>
+    <w:lsdException w:name="Medium Grid 1 Accent 1" w:uiPriority="67"/>
+    <w:lsdException w:name="Medium Grid 2 Accent 1" w:uiPriority="68"/>
+    <w:lsdException w:name="Medium Grid 3 Accent 1" w:uiPriority="69"/>
+    <w:lsdException w:name="Dark List Accent 1" w:uiPriority="70"/>
+    <w:lsdException w:name="Colorful Shading Accent 1" w:uiPriority="71"/>
+    <w:lsdException w:name="Colorful List Accent 1" w:uiPriority="72"/>
+    <w:lsdException w:name="Colorful Grid Accent 1" w:uiPriority="73"/>
+    <w:lsdException w:name="Light Shading Accent 2" w:uiPriority="60"/>
+    <w:lsdException w:name="Light List Accent 2" w:uiPriority="61"/>
+    <w:lsdException w:name="Light Grid Accent 2" w:uiPriority="62"/>
+    <w:lsdException w:name="Medium Shading 1 Accent 2" w:uiPriority="63"/>
+    <w:lsdException w:name="Medium Shading 2 Accent 2" w:uiPriority="64"/>
+    <w:lsdException w:name="Medium List 1 Accent 2" w:uiPriority="65"/>
+    <w:lsdException w:name="Medium List 2 Accent 2" w:uiPriority="66"/>
+    <w:lsdException w:name="Medium Grid 1 Accent 2" w:uiPriority="67"/>
+    <w:lsdException w:name="Medium Grid 2 Accent 2" w:uiPriority="68"/>
+    <w:lsdException w:name="Medium Grid 3 Accent 2" w:uiPriority="69"/>
+    <w:lsdException w:name="Dark List Accent 2" w:uiPriority="70"/>
+    <w:lsdException w:name="Colorful Shading Accent 2" w:uiPriority="71"/>
+    <w:lsdException w:name="Colorful List Accent 2" w:uiPriority="72"/>
+    <w:lsdException w:name="Colorful Grid Accent 2" w:uiPriority="73"/>
+    <w:lsdException w:name="Light Shading Accent 3" w:uiPriority="60"/>
+    <w:lsdException w:name="Light List Accent 3" w:uiPriority="61"/>
+    <w:lsdException w:name="Light Grid Accent 3" w:uiPriority="62"/>
+    <w:lsdException w:name="Medium Shading 1 Accent 3" w:uiPriority="63"/>
+    <w:lsdException w:name="Medium Shading 2 Accent 3" w:uiPriority="64"/>
+    <w:lsdException w:name="Medium List 1 Accent 3" w:uiPriority="65"/>
+    <w:lsdException w:name="Medium List 2 Accent 3" w:uiPriority="66"/>
+    <w:lsdException w:name="Medium Grid 1 Accent 3" w:uiPriority="67"/>
+    <w:lsdException w:name="Medium Grid 2 Accent 3" w:uiPriority="68"/>
+    <w:lsdException w:name="Medium Grid 3 Accent 3" w:uiPriority="69"/>
+    <w:lsdException w:name="Dark List Accent 3" w:uiPriority="70"/>
+    <w:lsdException w:name="Colorful Shading Accent 3" w:uiPriority="71"/>
+    <w:lsdException w:name="Colorful List Accent 3" w:uiPriority="72"/>
+    <w:lsdException w:name="Colorful Grid Accent 3" w:uiPriority="73"/>
+    <w:lsdException w:name="Light Shading Accent 4" w:uiPriority="60"/>
+    <w:lsdException w:name="Light List Accent 4" w:uiPriority="61"/>
+    <w:lsdException w:name="Light Grid Accent 4" w:uiPriority="62"/>
+    <w:lsdException w:name="Medium Shading 1 Accent 4" w:uiPriority="63"/>
+    <w:lsdException w:name="Medium Shading 2 Accent 4" w:uiPriority="64"/>
+    <w:lsdException w:name="Medium List 1 Accent 4" w:uiPriority="65"/>
+    <w:lsdException w:name="Medium List 2 Accent 4" w:uiPriority="66"/>
+    <w:lsdException w:name="Medium Grid 1 Accent 4" w:uiPriority="67"/>
+    <w:lsdException w:name="Medium Grid 2 Accent 4" w:uiPriority="68"/>
+    <w:lsdException w:name="Medium Grid 3 Accent 4" w:uiPriority="69"/>
+    <w:lsdException w:name="Dark List Accent 4" w:uiPriority="70"/>
+    <w:lsdException w:name="Colorful Shading Accent 4" w:uiPriority="71"/>
+    <w:lsdException w:name="Colorful List Accent 4" w:uiPriority="72"/>
+    <w:lsdException w:name="Colorful Grid Accent 4" w:uiPriority="73"/>
+    <w:lsdException w:name="Light Shading Accent 5" w:uiPriority="60"/>
+    <w:lsdException w:name="Light List Accent 5" w:uiPriority="61"/>
+    <w:lsdException w:name="Light Grid Accent 5" w:uiPriority="62"/>
+    <w:lsdException w:name="Medium Shading 1 Accent 5" w:uiPriority="63"/>
+    <w:lsdException w:name="Medium Shading 2 Accent 5" w:uiPriority="64"/>
+    <w:lsdException w:name="Medium List 1 Accent 5" w:uiPriority="65"/>
+    <w:lsdException w:name="Medium List 2 Accent 5" w:uiPriority="66"/>
+    <w:lsdException w:name="Medium Grid 1 Accent 5" w:uiPriority="67"/>
+    <w:lsdException w:name="Medium Grid 2 Accent 5" w:uiPriority="68"/>
+    <w:lsdException w:name="Medium Grid 3 Accent 5" w:uiPriority="69"/>
+    <w:lsdException w:name="Dark List Accent 5" w:uiPriority="70"/>
+    <w:lsdException w:name="Colorful Shading Accent 5" w:uiPriority="71"/>
+    <w:lsdException w:name="Colorful List Accent 5" w:uiPriority="72"/>
+    <w:lsdException w:name="Colorful Grid Accent 5" w:uiPriority="73"/>
+    <w:lsdException w:name="Light Shading Accent 6" w:uiPriority="60"/>
+    <w:lsdException w:name="Light List Accent 6" w:uiPriority="61"/>
+    <w:lsdException w:name="Light Grid Accent 6" w:uiPriority="62"/>
+    <w:lsdException w:name="Medium Shading 1 Accent 6" w:uiPriority="63"/>
+    <w:lsdException w:name="Medium Shading 2 Accent 6" w:uiPriority="64"/>
+    <w:lsdException w:name="Medium List 1 Accent 6" w:uiPriority="65"/>
+    <w:lsdException w:name="Medium List 2 Accent 6" w:uiPriority="66"/>
+    <w:lsdException w:name="Medium Grid 1 Accent 6" w:uiPriority="67"/>
+    <w:lsdException w:name="Medium Grid 2 Accent 6" w:uiPriority="68"/>
+    <w:lsdException w:name="Medium Grid 3 Accent 6" w:uiPriority="69"/>
+    <w:lsdException w:name="Dark List Accent 6" w:uiPriority="70"/>
+    <w:lsdException w:name="Colorful Shading Accent 6" w:uiPriority="71"/>
+    <w:lsdException w:name="Colorful List Accent 6" w:uiPriority="72"/>
+    <w:lsdException w:name="Colorful Grid Accent 6" w:uiPriority="73"/>
+    <w:lsdException w:name="Subtle Emphasis" w:uiPriority="19" w:qFormat="1"/>
+    <w:lsdException w:name="Intense Emphasis" w:uiPriority="21" w:qFormat="1"/>
+    <w:lsdException w:name="Subtle Reference" w:uiPriority="31" w:qFormat="1"/>
+    <w:lsdException w:name="Intense Reference" w:uiPriority="32" w:qFormat="1"/>
+    <w:lsdException w:name="Book Title" w:uiPriority="33" w:qFormat="1"/>
+    <w:lsdException w:name="Bibliography" w:semiHidden="1" w:uiPriority="37" w:unhideWhenUsed="1"/>
+    <w:lsdException w:name="TOC Heading" w:semiHidden="1" w:uiPriority="39" w:unhideWhenUsed="1" w:qFormat="1"/>
+    <w:lsdException w:name="Plain Table 1" w:uiPriority="41"/>
+    <w:lsdException w:name="Plain Table 2" w:uiPriority="42"/>
+    <w:lsdException w:name="Plain Table 3" w:uiPriority="43"/>
+    <w:lsdException w:name="Plain Table 4" w:uiPriority="44"/>
+    <w:lsdException w:name="Plain Table 5" w:uiPriority="45"/>
+    <w:lsdException w:name="Grid Table Light" w:uiPriority="40"/>
+    <w:lsdException w:name="Grid Table 1 Light" w:uiPriority="46"/>
+    <w:lsdException w:name="Grid Table 2" w:uiPriority="47"/>
+    <w:lsdException w:name="Grid Table 3" w:uiPriority="48"/>
+    <w:lsdException w:name="Grid Table 4" w:uiPriority="49"/>
+    <w:lsdException w:name="Grid Table 5 Dark" w:uiPriority="50"/>
+    <w:lsdException w:name="Grid Table 6 Colorful" w:uiPriority="51"/>
+    <w:lsdException w:name="Grid Table 7 Colorful" w:uiPriority="52"/>
+    <w:lsdException w:name="Grid Table 1 Light Accent 1" w:uiPriority="46"/>
+    <w:lsdException w:name="Grid Table 2 Accent 1" w:uiPriority="47"/>
+    <w:lsdException w:name="Grid Table 3 Accent 1" w:uiPriority="48"/>
+    <w:lsdException w:name="Grid Table 4 Accent 1" w:uiPriority="49"/>
+    <w:lsdException w:name="Grid Table 5 Dark Accent 1" w:uiPriority="50"/>
+    <w:lsdException w:name="Grid Table 6 Colorful Accent 1" w:uiPriority="51"/>
+    <w:lsdException w:name="Grid Table 7 Colorful Accent 1" w:uiPriority="52"/>
+    <w:lsdException w:name="Grid Table 1 Light Accent 2" w:uiPriority="46"/>
+    <w:lsdException w:name="Grid Table 2 Accent 2" w:uiPriority="47"/>
+    <w:lsdException w:name="Grid Table 3 Accent 2" w:uiPriority="48"/>
+    <w:lsdException w:name="Grid Table 4 Accent 2" w:uiPriority="49"/>
+    <w:lsdException w:name="Grid Table 5 Dark Accent 2" w:uiPriority="50"/>
+    <w:lsdException w:name="Grid Table 6 Colorful Accent 2" w:uiPriority="51"/>
+    <w:lsdException w:name="Grid Table 7 Colorful Accent 2" w:uiPriority="52"/>
+    <w:lsdException w:name="Grid Table 1 Light Accent 3" w:uiPriority="46"/>
+    <w:lsdException w:name="Grid Table 2 Accent 3" w:uiPriority="47"/>
+    <w:lsdException w:name="Grid Table 3 Accent 3" w:uiPriority="48"/>
+    <w:lsdException w:name="Grid Table 4 Accent 3" w:uiPriority="49"/>
+    <w:lsdException w:name="Grid Table 5 Dark Accent 3" w:uiPriority="50"/>
+    <w:lsdException w:name="Grid Table 6 Colorful Accent 3" w:uiPriority="51"/>
+    <w:lsdException w:name="Grid Table 7 Colorful Accent 3" w:uiPriority="52"/>
+    <w:lsdException w:name="Grid Table 1 Light Accent 4" w:uiPriority="46"/>
+    <w:lsdException w:name="Grid Table 2 Accent 4" w:uiPriority="47"/>
+    <w:lsdException w:name="Grid Table 3 Accent 4" w:uiPriority="48"/>
+    <w:lsdException w:name="Grid Table 4 Accent 4" w:uiPriority="49"/>
+    <w:lsdException w:name="Grid Table 5 Dark Accent 4" w:uiPriority="50"/>
+    <w:lsdException w:name="Grid Table 6 Colorful Accent 4" w:uiPriority="51"/>
+    <w:lsdException w:name="Grid Table 7 Colorful Accent 4" w:uiPriority="52"/>
+    <w:lsdException w:name="Grid Table 1 Light Accent 5" w:uiPriority="46"/>
+    <w:lsdException w:name="Grid Table 2 Accent 5" w:uiPriority="47"/>
+    <w:lsdException w:name="Grid Table 3 Accent 5" w:uiPriority="48"/>
+    <w:lsdException w:name="Grid Table 4 Accent 5" w:uiPriority="49"/>
+    <w:lsdException w:name="Grid Table 5 Dark Accent 5" w:uiPriority="50"/>
+    <w:lsdException w:name="Grid Table 6 Colorful Accent 5" w:uiPriority="51"/>
+    <w:lsdException w:name="Grid Table 7 Colorful Accent 5" w:uiPriority="52"/>
+    <w:lsdException w:name="Grid Table 1 Light Accent 6" w:uiPriority="46"/>
+    <w:lsdException w:name="Grid Table 2 Accent 6" w:uiPriority="47"/>
+    <w:lsdException w:name="Grid Table 3 Accent 6" w:uiPriority="48"/>
+    <w:lsdException w:name="Grid Table 4 Accent 6" w:uiPriority="49"/>
+    <w:lsdException w:name="Grid Table 5 Dark Accent 6" w:uiPriority="50"/>
+    <w:lsdException w:name="Grid Table 6 Colorful Accent 6" w:uiPriority="51"/>
+    <w:lsdException w:name="Grid Table 7 Colorful Accent 6" w:uiPriority="52"/>
+    <w:lsdException w:name="List Table 1 Light" w:uiPriority="46"/>
+    <w:lsdException w:name="List Table 2" w:uiPriority="47"/>
+    <w:lsdException w:name="List Table 3" w:uiPriority="48"/>
+    <w:lsdException w:name="List Table 4" w:uiPriority="49"/>
+    <w:lsdException w:name="List Table 5 Dark" w:uiPriority="50"/>
+    <w:lsdException w:name="List Table 6 Colorful" w:uiPriority="51"/>
+    <w:lsdException w:name="List Table 7 Colorful" w:uiPriority="52"/>
+    <w:lsdException w:name="List Table 1 Light Accent 1" w:uiPriority="46"/>
+    <w:lsdException w:name="List Table 2 Accent 1" w:uiPriority="47"/>
+    <w:lsdException w:name="List Table 3 Accent 1" w:uiPriority="48"/>
+    <w:lsdException w:name="List Table 4 Accent 1" w:uiPriority="49"/>
+    <w:lsdException w:name="List Table 5 Dark Accent 1" w:uiPriority="50"/>
+    <w:lsdException w:name="List Table 6 Colorful Accent 1" w:uiPriority="51"/>
+    <w:lsdException w:name="List Table 7 Colorful Accent 1" w:uiPriority="52"/>
+    <w:lsdException w:name="List Table 1 Light Accent 2" w:uiPriority="46"/>
+    <w:lsdException w:name="List Table 2 Accent 2" w:uiPriority="47"/>
+    <w:lsdException w:name="List Table 3 Accent 2" w:uiPriority="48"/>
+    <w:lsdException w:name="List Table 4 Accent 2" w:uiPriority="49"/>
+    <w:lsdException w:name="List Table 5 Dark Accent 2" w:uiPriority="50"/>
+    <w:lsdException w:name="List Table 6 Colorful Accent 2" w:uiPriority="51"/>
+    <w:lsdException w:name="List Table 7 Colorful Accent 2" w:uiPriority="52"/>
+    <w:lsdException w:name="List Table 1 Light Accent 3" w:uiPriority="46"/>
+    <w:lsdException w:name="List Table 2 Accent 3" w:uiPriority="47"/>
+    <w:lsdException w:name="List Table 3 Accent 3" w:uiPriority="48"/>
+    <w:lsdException w:name="List Table 4 Accent 3" w:uiPriority="49"/>
+    <w:lsdException w:name="List Table 5 Dark Accent 3" w:uiPriority="50"/>
+    <w:lsdException w:name="List Table 6 Colorful Accent 3" w:uiPriority="51"/>
+    <w:lsdException w:name="List Table 7 Colorful Accent 3" w:uiPriority="52"/>
+    <w:lsdException w:name="List Table 1 Light Accent 4" w:uiPriority="46"/>
+    <w:lsdException w:name="List Table 2 Accent 4" w:uiPriority="47"/>
+    <w:lsdException w:name="List Table 3 Accent 4" w:uiPriority="48"/>
+    <w:lsdException w:name="List Table 4 Accent 4" w:uiPriority="49"/>
+    <w:lsdException w:name="List Table 5 Dark Accent 4" w:uiPriority="50"/>
+    <w:lsdException w:name="List Table 6 Colorful Accent 4" w:uiPriority="51"/>
+    <w:lsdException w:name="List Table 7 Colorful Accent 4" w:uiPriority="52"/>
+    <w:lsdException w:name="List Table 1 Light Accent 5" w:uiPriority="46"/>
+    <w:lsdException w:name="List Table 2 Accent 5" w:uiPriority="47"/>
+    <w:lsdException w:name="List Table 3 Accent 5" w:uiPriority="48"/>
+    <w:lsdException w:name="List Table 4 Accent 5" w:uiPriority="49"/>
+    <w:lsdException w:name="List Table 5 Dark Accent 5" w:uiPriority="50"/>
+    <w:lsdException w:name="List Table 6 Colorful Accent 5" w:uiPriority="51"/>
+    <w:lsdException w:name="List Table 7 Colorful Accent 5" w:uiPriority="52"/>
+    <w:lsdException w:name="List Table 1 Light Accent 6" w:uiPriority="46"/>
+    <w:lsdException w:name="List Table 2 Accent 6" w:uiPriority="47"/>
+    <w:lsdException w:name="List Table 3 Accent 6" w:uiPriority="48"/>
+    <w:lsdException w:name="List Table 4 Accent 6" w:uiPriority="49"/>
+    <w:lsdException w:name="List Table 5 Dark Accent 6" w:uiPriority="50"/>
+    <w:lsdException w:name="List Table 6 Colorful Accent 6" w:uiPriority="51"/>
+    <w:lsdException w:name="List Table 7 Colorful Accent 6" w:uiPriority="52"/>
+    <w:lsdException w:name="Mention" w:semiHidden="1" w:unhideWhenUsed="1"/>
+    <w:lsdException w:name="Smart Hyperlink" w:semiHidden="1" w:unhideWhenUsed="1"/>
+    <w:lsdException w:name="Hashtag" w:semiHidden="1" w:unhideWhenUsed="1"/>
+    <w:lsdException w:name="Unresolved Mention" w:semiHidden="1" w:unhideWhenUsed="1"/>
+    <w:lsdException w:name="Smart Link" w:semiHidden="1" w:unhideWhenUsed="1"/>
+  </w:latentStyles>
+  <w:style w:type="paragraph" w:default="1" w:styleId="Normal">
+    <w:name w:val="Normal"/>
+    <w:qFormat/>
+  </w:style>
+  <w:style w:type="character" w:default="1" w:styleId="DefaultParagraphFont">
+    <w:name w:val="Default Paragraph Font"/>
+    <w:uiPriority w:val="1"/>
+    <w:semiHidden/>
+    <w:unhideWhenUsed/>
+  </w:style>
+  <w:style w:type="table" w:default="1" w:styleId="TableNormal">
+    <w:name w:val="Normal Table"/>
+    <w:uiPriority w:val="99"/>
+    <w:semiHidden/>
+    <w:unhideWhenUsed/>
+    <w:tblPr>
+      <w:tblInd w:w="0" w:type="dxa"/>
+      <w:tblCellMar>
+        <w:top w:w="0" w:type="dxa"/>
+        <w:left w:w="108" w:type="dxa"/>
+        <w:bottom w:w="0" w:type="dxa"/>
+        <w:right w:w="108" w:type="dxa"/>
+      </w:tblCellMar>
+    </w:tblPr>
+  </w:style>
+  <w:style w:type="numbering" w:default="1" w:styleId="NoList">
+    <w:name w:val="No List"/>
+    <w:uiPriority w:val="99"/>
+    <w:semiHidden/>
+    <w:unhideWhenUsed/>
+  </w:style>
+  <w:style w:type="character" w:styleId="PlaceholderText">
+    <w:name w:val="Placeholder Text"/>
+    <w:basedOn w:val="DefaultParagraphFont"/>
+    <w:uiPriority w:val="99"/>
+    <w:semiHidden/>
+    <w:rsid w:val="004E7821"/>
+    <w:rPr>
+      <w:color w:val="808080"/>
+    </w:rPr>
+  </w:style>
+</w:styles>
+</file>
+
+<file path=word/glossary/webSettings.xml><?xml version="1.0" encoding="utf-8"?>
+<w:webSettings xmlns:mc="http://schemas.openxmlformats.org/markup-compatibility/2006" xmlns:r="http://schemas.openxmlformats.org/officeDocument/2006/relationships" xmlns:w="http://schemas.openxmlformats.org/wordprocessingml/2006/main" xmlns:w14="http://schemas.microsoft.com/office/word/2010/wordml" xmlns:w15="http://schemas.microsoft.com/office/word/2012/wordml" xmlns:w16cex="http://schemas.microsoft.com/office/word/2018/wordml/cex" xmlns:w16cid="http://schemas.microsoft.com/office/word/2016/wordml/cid" xmlns:w16="http://schemas.microsoft.com/office/word/2018/wordml" xmlns:w16du="http://schemas.microsoft.com/office/word/2023/wordml/word16du" xmlns:w16sdtdh="http://schemas.microsoft.com/office/word/2020/wordml/sdtdatahash" xmlns:w16se="http://schemas.microsoft.com/office/word/2015/wordml/symex" mc:Ignorable="w14 w15 w16se w16cid w16 w16cex w16sdtdh w16du">
+  <w:optimizeForBrowser/>
+  <w:allowPNG/>
+</w:webSettings>
+</file>
+
 <file path=word/theme/theme1.xml><?xml version="1.0" encoding="utf-8"?>
 <a:theme xmlns:a="http://schemas.openxmlformats.org/drawingml/2006/main" name="Office Theme">
   <a:themeElements>
@@ -11755,7 +12646,7 @@
     <we:reference id="wa104382081" version="1.55.1.0" store="wa104382081" storeType="OMEX"/>
   </we:alternateReferences>
   <we:properties>
-    <we:property name="MENDELEY_CITATIONS" value="[{&quot;citationID&quot;:&quot;MENDELEY_CITATION_c5b84529-ebda-4a96-8f69-d7d1605a84d2&quot;,&quot;properties&quot;:{&quot;noteIndex&quot;:0},&quot;isEdited&quot;:false,&quot;manualOverride&quot;:{&quot;isManuallyOverridden&quot;:false,&quot;citeprocText&quot;:&quot;[1]&quot;,&quot;manualOverrideText&quot;:&quot;&quot;},&quot;citationTag&quot;:&quot;MENDELEY_CITATION_v3_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&quot;,&quot;citationItems&quot;:[{&quot;id&quot;:&quot;73dd34c1-a24a-3220-8f60-88ffcaf14a8e&quot;,&quot;itemData&quot;:{&quot;type&quot;:&quot;report&quot;,&quot;id&quot;:&quot;73dd34c1-a24a-3220-8f60-88ffcaf14a8e&quot;,&quot;title&quot;:&quot;Penggunaan Gamifikasi dalam Proses Pembelajaran&quot;,&quot;groupId&quot;:&quot;45a17f8f-f7ae-3c3a-b181-de162feb3beb&quot;,&quot;author&quot;:[{&quot;family&quot;:&quot;Jusuf&quot;,&quot;given&quot;:&quot;Heni&quot;,&quot;parse-names&quot;:false,&quot;dropping-particle&quot;:&quot;&quot;,&quot;non-dropping-particle&quot;:&quot;&quot;}],&quot;container-title&quot;:&quot;Jurnal TICOM&quot;,&quot;issued&quot;:{&quot;date-parts&quot;:[[2016]]},&quot;issue&quot;:&quot;1&quot;,&quot;volume&quot;:&quot;5&quot;},&quot;isTemporary&quot;:false,&quot;suppress-author&quot;:false,&quot;composite&quot;:false,&quot;author-only&quot;:false}]},{&quot;citationID&quot;:&quot;MENDELEY_CITATION_89e4fc78-94f6-4959-ac9b-38f5d99e4471&quot;,&quot;properties&quot;:{&quot;noteIndex&quot;:0},&quot;isEdited&quot;:false,&quot;manualOverride&quot;:{&quot;isManuallyOverridden&quot;:false,&quot;citeprocText&quot;:&quot;[2]&quot;,&quot;manualOverrideText&quot;:&quot;&quot;},&quot;citationTag&quot;:&quot;MENDELEY_CITATION_v3_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&quot;,&quot;citationItems&quot;:[{&quot;id&quot;:&quot;1dec577f-5b6b-3929-a379-531ee71ecc76&quot;,&quot;itemData&quot;:{&quot;type&quot;:&quot;article-journal&quot;,&quot;id&quot;:&quot;1dec577f-5b6b-3929-a379-531ee71ecc76&quot;,&quot;title&quot;:&quot;Pengaruh Elemen Rewards Pada Platform G-MOOC Terhadap Motivasi Siswa Dalam Pembelajaran Daring The Effect of Elements of Rewards on the G-MOOC Platform on Student Motivation in Online Learning&quot;,&quot;groupId&quot;:&quot;45a17f8f-f7ae-3c3a-b181-de162feb3beb&quot;,&quot;author&quot;:[{&quot;family&quot;:&quot;Saputro&quot;,&quot;given&quot;:&quot;Rujianto Eko&quot;,&quot;parse-names&quot;:false,&quot;dropping-particle&quot;:&quot;&quot;,&quot;non-dropping-particle&quot;:&quot;&quot;},{&quot;family&quot;:&quot;Komarasary&quot;,&quot;given&quot;:&quot;Deasy&quot;,&quot;parse-names&quot;:false,&quot;dropping-particle&quot;:&quot;&quot;,&quot;non-dropping-particle&quot;:&quot;&quot;},{&quot;family&quot;:&quot;Sari&quot;,&quot;given&quot;:&quot;Rosana Fadila&quot;,&quot;parse-names&quot;:false,&quot;dropping-particle&quot;:&quot;&quot;,&quot;non-dropping-particle&quot;:&quot;&quot;}],&quot;container-title&quot;:&quot;Cogito Smart Journal |&quot;,&quot;ISSN&quot;:&quot;2477-8079&quot;,&quot;issued&quot;:{&quot;date-parts&quot;:[[2022]]},&quot;page&quot;:&quot;308-320&quot;,&quot;abstract&quot;:&quot;Gamification is formed from game elements that can increase one's motivation or involvement in completing a task or job. Because of this ability, gamification is widely applied in various fields, one of which is education. The G-MOOC platform is a Massive Open Online Courses platform built using a gamification approach. Built using the MARC framework, this platform can increase students' learning motivation in completing the courses they take. G-MOOC consists of several extrinsic game elements, including points, levels and leaderboards. The effect of extrinsic game elements has never been tested for their effect on the level of involvement, so this study focuses on examining the effect of these three elements on students' motivation to complete the course. Based on the test, it was found that the point element had a significant effect on the level of student involvement. It is because the point element directly impacts every learning activity carried out by students on the platform. Further research will examine what types of points most influence students' motivation in using the G-MOOC platform.&quot;,&quot;issue&quot;:&quot;2&quot;,&quot;volume&quot;:&quot;8&quot;},&quot;isTemporary&quot;:false,&quot;suppress-author&quot;:false,&quot;composite&quot;:false,&quot;author-only&quot;:false}]},{&quot;citationID&quot;:&quot;MENDELEY_CITATION_fdbea030-f650-48f4-89d9-e7511018a427&quot;,&quot;properties&quot;:{&quot;noteIndex&quot;:0},&quot;isEdited&quot;:false,&quot;manualOverride&quot;:{&quot;isManuallyOverridden&quot;:false,&quot;citeprocText&quot;:&quot;[3]&quot;,&quot;manualOverrideText&quot;:&quot;&quot;},&quot;citationTag&quot;:&quot;MENDELEY_CITATION_v3_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&quot;,&quot;citationItems&quot;:[{&quot;id&quot;:&quot;e46ca0c5-7ae1-32f7-a734-57d06349a284&quot;,&quot;itemData&quot;:{&quot;type&quot;:&quot;article-journal&quot;,&quot;id&quot;:&quot;e46ca0c5-7ae1-32f7-a734-57d06349a284&quot;,&quot;title&quot;:&quot;Model Appreciative Learning untuk Perancangan Reward Pada Game Pendidikan&quot;,&quot;groupId&quot;:&quot;45a17f8f-f7ae-3c3a-b181-de162feb3beb&quot;,&quot;author&quot;:[{&quot;family&quot;:&quot;Haryanto&quot;,&quot;given&quot;:&quot;Hanny&quot;,&quot;parse-names&quot;:false,&quot;dropping-particle&quot;:&quot;&quot;,&quot;non-dropping-particle&quot;:&quot;&quot;},{&quot;family&quot;:&quot;Kardianawati&quot;,&quot;given&quot;:&quot;Acun&quot;,&quot;parse-names&quot;:false,&quot;dropping-particle&quot;:&quot;&quot;,&quot;non-dropping-particle&quot;:&quot;&quot;},{&quot;family&quot;:&quot;Rosyidah&quot;,&quot;given&quot;:&quot;Umi&quot;,&quot;parse-names&quot;:false,&quot;dropping-particle&quot;:&quot;&quot;,&quot;non-dropping-particle&quot;:&quot;&quot;}],&quot;issued&quot;:{&quot;date-parts&quot;:[[2017]]},&quot;publisher-place&quot;:&quot;Semarang&quot;,&quot;page&quot;:&quot;83-89&quot;,&quot;abstract&quot;:&quot;Reward adalah elemen dari game yang sangat penting untuk membentuk pengalaman positif dan motivasi bagi pemain. Reward dalam suatu game pendidikan memegang peranan penting dalam menjaga motivasi pembelajar dan memberikan evaluasi dari apa yang dikerjakan. Namun perancangan reward seringkali masih tidak terkonsep dengan baik, acak dan bersifat subjektif. Penelitian ini menggunakan model Appreciative Learning, yang terdiri dari tahapan Discovery, Dream, Design dan Destiny, untuk melakukan perancangan reward. Model Appreciative Learning merupakan konsep pembelajaran yang didasarkan pada konsep Appreciative Inquiry, berfokus pada hal-hal positif seperti puncak pencapaian, peluang, eksplorasi potensi dan optimisme masa depan, sehingga model ini cocok digunakan dalam perancangan reward. Dengan menggunakan model Appreciative Learning, reward dalam game dapat dirancang dengan lebih terstruktur, mempunyai konsep yang jelas dan objektif. Appreciative Learning akan digunakan untuk menentukan dan mengelompokkan jenis reward yang akan diberikan. Model yang terbentuk memiliki aktivitas reward yang sesuai dengan tahapan-tahapan dalam Appreciative Learning dan dapat memberikan kerangka dalam perancangan reward pada game pendidikan.&quot;},&quot;isTemporary&quot;:false,&quot;suppress-author&quot;:false,&quot;composite&quot;:false,&quot;author-only&quot;:false}]},{&quot;citationID&quot;:&quot;MENDELEY_CITATION_ef51cd64-7205-42c4-b6b2-fed5046a3686&quot;,&quot;properties&quot;:{&quot;noteIndex&quot;:0},&quot;isEdited&quot;:false,&quot;manualOverride&quot;:{&quot;isManuallyOverridden&quot;:false,&quot;citeprocText&quot;:&quot;[4]&quot;,&quot;manualOverrideText&quot;:&quot;&quot;},&quot;citationTag&quot;:&quot;MENDELEY_CITATION_v3_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&quot;,&quot;citationItems&quot;:[{&quot;id&quot;:&quot;e92e1053-4bd6-3b4f-b337-2e1b9f933662&quot;,&quot;itemData&quot;:{&quot;type&quot;:&quot;article-journal&quot;,&quot;id&quot;:&quot;e92e1053-4bd6-3b4f-b337-2e1b9f933662&quot;,&quot;title&quot;:&quot;Pengaruh Gamification Versi “Shopee Tanam” Terhadap Customer Engangement Aplikasi Mobile Shopee Indonesia (Survei Pada Pengguna Fitur Shopee In App Games di Kota Bandung)&quot;,&quot;groupId&quot;:&quot;45a17f8f-f7ae-3c3a-b181-de162feb3beb&quot;,&quot;author&quot;:[{&quot;family&quot;:&quot;Taruli&quot;,&quot;given&quot;:&quot;Apriana Elizabeth&quot;,&quot;parse-names&quot;:false,&quot;dropping-particle&quot;:&quot;&quot;,&quot;non-dropping-particle&quot;:&quot;&quot;},{&quot;family&quot;:&quot;Chan&quot;,&quot;given&quot;:&quot;Arianis&quot;,&quot;parse-names&quot;:false,&quot;dropping-particle&quot;:&quot;&quot;,&quot;non-dropping-particle&quot;:&quot;&quot;},{&quot;family&quot;:&quot;Tresna&quot;,&quot;given&quot;:&quot;Pratami Wulan&quot;,&quot;parse-names&quot;:false,&quot;dropping-particle&quot;:&quot;&quot;,&quot;non-dropping-particle&quot;:&quot;&quot;}],&quot;container-title&quot;:&quot;AdBispreneur&quot;,&quot;DOI&quot;:&quot;10.24198/adbispreneur.v5i3.30265&quot;,&quot;ISSN&quot;:&quot;2503-2755&quot;,&quot;issued&quot;:{&quot;date-parts&quot;:[[2021,2,14]]},&quot;page&quot;:&quot;283&quot;,&quot;abstract&quot;:&quot;The phenomenon of e-commerce that is increasingly numerous in Indonesia, has caused many e-commerce companies compete to increase engagement with their consumers, one of them is by using a gamification strategy. This study aims to determine the effect of gamification on customer engagement in Shopee Indonesia mobile application. The research method used in this research is descriptive analysis verification with survey design. The results showed that the gamification strategy applied by Shopee Indonesia through the Shopee Tanam has been implemented properly through six elements, namely social interaction, sense of control, goals, progress tracking, rewards, and prompts.The calculation results also explain that gamification has a significant positive effect on customer engagement on the Shopee Indonesia mobile application. A well-implemented gamification strategy has implications for changing consumer behavior, such as extending time spent and engagement one-commerce applications to achieve meaningful long-term goals for the company. Fenomena semakin berkembangnya industri e-commerce di Indonesia menyebabkan banyak perusahaan e-commerce berlomba-lomba untuk meningkatkan engagement dengan para konsumennya, salah satunya dengan menggunakan strategi gamification Penelitian ini bertujuan untuk mengetahui pengaruh gamification terhadap customer engagement pada aplikasi mobile Shopee Indonesia. Metode penelitian yang digunakan dalam penelitian ini adalah analisis deskriptif verifikatif dengan desain survei.Hasil penelitian memperlihatkan bahwa strategi gamification yang diterapkan oleh Shopee Indonesia melalui permainan Shopee Tanam telah diimplementasikan dengan baik melalui enam elemen, yaitu social interaction, sense of control, goals, progress tracking, rewards, dan prompts. Hasil perhitungan menjelaskan bahwa gamification memiliki pengaruh positif signifikan terhadap customer engagement pada aplikasi mobile Shopee Indonesia. Strategi gamification yang diterapkan dengan baik memberikan implikasi terhadap perubahan pola perilaku tertentu yang dilakukan oleh konsumen yaitu memperpanjang time spent dan engagement pada aplikasi e-commerce untuk mencapai tujuan jangka panjang yang bermakna bagi perusahaan.&quot;,&quot;publisher&quot;:&quot;Universitas Padjadjaran&quot;,&quot;issue&quot;:&quot;3&quot;,&quot;volume&quot;:&quot;5&quot;},&quot;isTemporary&quot;:false,&quot;suppress-author&quot;:false,&quot;composite&quot;:false,&quot;author-only&quot;:false}]},{&quot;citationID&quot;:&quot;MENDELEY_CITATION_16335342-f22f-4246-81fd-935e10496c68&quot;,&quot;properties&quot;:{&quot;noteIndex&quot;:0},&quot;isEdited&quot;:false,&quot;manualOverride&quot;:{&quot;isManuallyOverridden&quot;:false,&quot;citeprocText&quot;:&quot;[5]&quot;,&quot;manualOverrideText&quot;:&quot;&quot;},&quot;citationTag&quot;:&quot;MENDELEY_CITATION_v3_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&quot;,&quot;citationItems&quot;:[{&quot;id&quot;:&quot;e4ecc32d-1940-384d-a00b-ecf5d7beaf76&quot;,&quot;itemData&quot;:{&quot;type&quot;:&quot;article-journal&quot;,&quot;id&quot;:&quot;e4ecc32d-1940-384d-a00b-ecf5d7beaf76&quot;,&quot;title&quot;:&quot;Analisis Pengaruh Faktor-Faktor Gamification dan Enjoyment Dalam Shopee Games terhadap Online Purchase Intention pada Aplikasi Shopee The Effect of Gamification Factors and Enjoyment in Shopee Games towards Online Purchase Intention on Shopee Application&quot;,&quot;groupId&quot;:&quot;45a17f8f-f7ae-3c3a-b181-de162feb3beb&quot;,&quot;author&quot;:[{&quot;family&quot;:&quot;Mutiara Eldhia&quot;,&quot;given&quot;:&quot;Abigail&quot;,&quot;parse-names&quot;:false,&quot;dropping-particle&quot;:&quot;&quot;,&quot;non-dropping-particle&quot;:&quot;&quot;},{&quot;family&quot;:&quot;Iriyanty&quot;,&quot;given&quot;:&quot;Ira&quot;,&quot;parse-names&quot;:false,&quot;dropping-particle&quot;:&quot;&quot;,&quot;non-dropping-particle&quot;:&quot;&quot;},{&quot;family&quot;:&quot;Alamat&quot;,&quot;given&quot;:&quot;*&quot;,&quot;parse-names&quot;:false,&quot;dropping-particle&quot;:&quot;&quot;,&quot;non-dropping-particle&quot;:&quot;&quot;}],&quot;container-title&quot;:&quot;Jurnal Manajemen dan Usahawan Indonesia •&quot;,&quot;issued&quot;:{&quot;date-parts&quot;:[[2022,9]]},&quot;publisher-place&quot;:&quot;Jakarta&quot;,&quot;page&quot;:&quot;111-127&quot;,&quot;abstract&quot;:&quot;Perkembangan teknologi memicu perubahan perilaku berbelanja konsumen menjadi lebih praktis dan e-commerce menjadi sebuah pilihan saluran berbelanja. Hal tersebut membuat e-commerce khususnya di Indonesia berlomba memberikan pelayanan dan penawaran terbaik bagi konsumen dengan terus mengembangkan inovasi. Salah satu inovasi yang dilakukan adalah mengimplementa-sikan gamification dalam aplikasi. Dengan gamification, komponen yang digunakan untuk proses de-sain game diaplikasikan ke konteks lingkup non-game yang dalam hal ini pada konteks e-commerce. Penelitian ini bertujuan untuk mengetahui bagaimana dinamika gamification dapat memengaruhi enjoyment konsumen dan lebih lanjut memberikan dampak pada online purchase intention. Varia-bel yang digunakan adalah 4 dinamika gamification (autonomy, rewards, absorption, competition), enjoyment, dan online purchase intention dari Cognitive Evaluation Theory. Desain penelitian yang digunakan adalah konklusif deskriptif dengan metode kuantitatif menggunakan self-administered questionnaire. Terdapat 254 responden berusia 18-55 tahun di Indonesia yang merupakan pengguna Shopee Games dalam enam bulan terakhir berpartisipasi dalam penelitian. Data dianalisis meng-gunakan Partial Least Squares Structural Equation Modeling (PLS-SEM) dan diolah dengan software SPSS serta SmartPLS. Hasil penelitian menunjukkan autonomy, rewards, dan absorption memiliki pengaruh terhadap enjoyment yang kemudian berpengaruh terhadap online purchase intention. The growth of technology has prompted changes in consumer shopping behavior to become more practical and e-commerce has become an option both globally and in Indonesia. This makes e-commerce , especially in Indonesia, compete to provide the best services and offers for consumers by continuing to innovate. One of the innovations made is to implement gamification. With gamification, the components used for the game design process are applied in the context of the non-game, which in this case is on e-commerce. The purpose of this study was to find out how the gamification dynamics can affect consumer enjoyment and further impact online purchase intention. The research design is conclusive descriptive with quantitative methods using a self-administered questionnaire. There were 254 respondents aged 18-55 years in Indonesia who are Shopee Games users in the last six months participating in the research. Data were analyzed using Partial Least Squares-Structural Equation Modeling (PLS-SEM) and processed with SPSS and SmartPLS. The results show that autonomy, rewards , and absorption have an influence on enjoyment which then affects online purchase intention.&quot;,&quot;issue&quot;:&quot;2&quot;,&quot;volume&quot;:&quot;45&quot;},&quot;isTemporary&quot;:false,&quot;suppress-author&quot;:false,&quot;composite&quot;:false,&quot;author-only&quot;:false}]},{&quot;citationID&quot;:&quot;MENDELEY_CITATION_b2397807-354a-4c15-86c3-2dd5f00f4251&quot;,&quot;properties&quot;:{&quot;noteIndex&quot;:0},&quot;isEdited&quot;:false,&quot;manualOverride&quot;:{&quot;isManuallyOverridden&quot;:false,&quot;citeprocText&quot;:&quot;[6]&quot;,&quot;manualOverrideText&quot;:&quot;&quot;},&quot;citationTag&quot;:&quot;MENDELEY_CITATION_v3_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&quot;,&quot;citationItems&quot;:[{&quot;id&quot;:&quot;477f8077-5132-34c7-9008-6a6cb20cde92&quot;,&quot;itemData&quot;:{&quot;type&quot;:&quot;report&quot;,&quot;id&quot;:&quot;477f8077-5132-34c7-9008-6a6cb20cde92&quot;,&quot;title&quot;:&quot;Terakreditasi SINTA Peringkat 4 Gamifikasi (Gamification) Konsep dan Penerapan&quot;,&quot;groupId&quot;:&quot;45a17f8f-f7ae-3c3a-b181-de162feb3beb&quot;,&quot;author&quot;:[{&quot;family&quot;:&quot;Dirjen&quot;,&quot;given&quot;:&quot;Surat Keputusan&quot;,&quot;parse-names&quot;:false,&quot;dropping-particle&quot;:&quot;&quot;,&quot;non-dropping-particle&quot;:&quot;&quot;},{&quot;family&quot;:&quot;Riset&quot;,&quot;given&quot;:&quot;Penguatan&quot;,&quot;parse-names&quot;:false,&quot;dropping-particle&quot;:&quot;&quot;,&quot;non-dropping-particle&quot;:&quot;&quot;},{&quot;family&quot;:&quot;Pengembangan&quot;,&quot;given&quot;:&quot;Dan&quot;,&quot;parse-names&quot;:false,&quot;dropping-particle&quot;:&quot;&quot;,&quot;non-dropping-particle&quot;:&quot;&quot;},{&quot;family&quot;:&quot;Dikti&quot;,&quot;given&quot;:&quot;Ristek&quot;,&quot;parse-names&quot;:false,&quot;dropping-particle&quot;:&quot;&quot;,&quot;non-dropping-particle&quot;:&quot;&quot;},{&quot;family&quot;:&quot;Marisa&quot;,&quot;given&quot;:&quot;Fitri&quot;,&quot;parse-names&quot;:false,&quot;dropping-particle&quot;:&quot;&quot;,&quot;non-dropping-particle&quot;:&quot;&quot;},{&quot;family&quot;:&quot;Akhriza&quot;,&quot;given&quot;:&quot;Tubagus Mohammad&quot;,&quot;parse-names&quot;:false,&quot;dropping-particle&quot;:&quot;&quot;,&quot;non-dropping-particle&quot;:&quot;&quot;},{&quot;family&quot;:&quot;Lidya Maukar&quot;,&quot;given&quot;:&quot;Anastasia&quot;,&quot;parse-names&quot;:false,&quot;dropping-particle&quot;:&quot;&quot;,&quot;non-dropping-particle&quot;:&quot;&quot;},{&quot;family&quot;:&quot;Wardhani&quot;,&quot;given&quot;:&quot;Arie Restu&quot;,&quot;parse-names&quot;:false,&quot;dropping-particle&quot;:&quot;&quot;,&quot;non-dropping-particle&quot;:&quot;&quot;},{&quot;family&quot;:&quot;Wahyu Iriananda&quot;,&quot;given&quot;:&quot;Syahroni&quot;,&quot;parse-names&quot;:false,&quot;dropping-particle&quot;:&quot;&quot;,&quot;non-dropping-particle&quot;:&quot;&quot;},{&quot;family&quot;:&quot;Andarwati&quot;,&quot;given&quot;:&quot;Mardiana&quot;,&quot;parse-names&quot;:false,&quot;dropping-particle&quot;:&quot;&quot;,&quot;non-dropping-particle&quot;:&quot;&quot;}],&quot;issued&quot;:{&quot;date-parts&quot;:[[2018]]},&quot;number-of-pages&quot;:&quot;2022&quot;,&quot;abstract&quot;:&quot;This research discusses the concept of gamification science in the study of literature. The concepts discussed include the basic concepts of gamification based on the opinions of the researchers and presented graphs of the trends in the application of gamification in several fields during the 2015-2019 period. Four gamification models are also described by explaining the basic concepts, ways of working, and the best models currently based on the literature reviewed in this article. Some elements of gamification are explained in two categories based on the study of literature involved. Gamification research has been described as information for the development of gamification which can also be combined with other to produce targeted solutions is to increase user retention.&quot;,&quot;issue&quot;:&quot;1&quot;,&quot;volume&quot;:&quot;3&quot;},&quot;isTemporary&quot;:false,&quot;suppress-author&quot;:false,&quot;composite&quot;:false,&quot;author-only&quot;:false}]},{&quot;citationID&quot;:&quot;MENDELEY_CITATION_5a1e75df-2d8e-4621-b60e-4947e63ea6cb&quot;,&quot;properties&quot;:{&quot;noteIndex&quot;:0},&quot;isEdited&quot;:false,&quot;manualOverride&quot;:{&quot;isManuallyOverridden&quot;:false,&quot;citeprocText&quot;:&quot;[7]&quot;,&quot;manualOverrideText&quot;:&quot;&quot;},&quot;citationTag&quot;:&quot;MENDELEY_CITATION_v3_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&quot;,&quot;citationItems&quot;:[{&quot;id&quot;:&quot;a40df116-5c0e-36d3-aaa8-84383b6cfc10&quot;,&quot;itemData&quot;:{&quot;type&quot;:&quot;article-journal&quot;,&quot;id&quot;:&quot;a40df116-5c0e-36d3-aaa8-84383b6cfc10&quot;,&quot;title&quot;:&quot;The influence of promotion, gamification, and user-friendliness on customer loyalty in the Shopee application&quot;,&quot;groupId&quot;:&quot;45a17f8f-f7ae-3c3a-b181-de162feb3beb&quot;,&quot;author&quot;:[{&quot;family&quot;:&quot;Jeremiah&quot;,&quot;given&quot;:&quot;Adrian&quot;,&quot;parse-names&quot;:false,&quot;dropping-particle&quot;:&quot;&quot;,&quot;non-dropping-particle&quot;:&quot;&quot;},{&quot;family&quot;:&quot;Tarigan&quot;,&quot;given&quot;:&quot;Arihta&quot;,&quot;parse-names&quot;:false,&quot;dropping-particle&quot;:&quot;&quot;,&quot;non-dropping-particle&quot;:&quot;&quot;}],&quot;container-title&quot;:&quot;Jurnal Disgismantech&quot;,&quot;DOI&quot;:&quot;10.30813/digismantech.v3i1.5216&quot;,&quot;ISSN&quot;:&quot;2798-0189&quot;,&quot;URL&quot;:&quot;http://dx.doi.org/10.30813/digismantech.v3i1.5216&quot;,&quot;issued&quot;:{&quot;date-parts&quot;:[[2023]]},&quot;page&quot;:&quot;48-65&quot;,&quot;abstract&quot;:&quot;Tujuan dari penelitian ini adalah untuk menemukan dan menganalisis pengaruh promosi, gamifikasi, dan\nkemudahan penggunaan terhadap loyalitas pelanggan di aplikasi Shopee. Karena persaingan di industri e-\ncommerce yang semakin ketat di era digital, sangat penting untuk memahami komponen yang memengaruhi\nloyalitas pelanggan. Penelitian ini menggunakan pendekatan kuantitatif yang menggunakan metode survei yang\ndisebarluaskan kepada pengguna aplikasi Shopee. Hasil analisis data menguji hipotesis melalui regresi berganda.\nJenis promosi yang ditawarkan menentukan promosi, fitur permainan dalam aplikasi menentukan gamifikasi, dan\nantarmuka pengguna yang sederhana dan navigasi yang mudah menentukan kemudahan penggunaan. Loyalitas\npelanggan diukur melalui kecenderungan untuk melakukan pembelian ulang dan rekomendasi. Hasil penelitian\nini diharapkan dapat meningkatkan pemahaman kita tentang komponen yang memengaruhi kesetiaan pelanggan\npada platform ecommerce. Penelitian ini dapat membantu manajemen Shopee meningkatkan daya saingnya di\npasar e-commerce dengan mengoptimalkan strategi promosi mereka, meningkatkan aspek gamifikasi, dan\nmemperbaiki tata letak antarmuka pengguna untuk meningkatkan pengalaman pengguna.&quot;,&quot;issue&quot;:&quot;1&quot;,&quot;volume&quot;:&quot;3&quot;},&quot;isTemporary&quot;:false,&quot;suppress-author&quot;:false,&quot;composite&quot;:false,&quot;author-only&quot;:false}]},{&quot;citationID&quot;:&quot;MENDELEY_CITATION_5e57adea-dd7f-497a-bda2-108bd43f744b&quot;,&quot;properties&quot;:{&quot;noteIndex&quot;:0},&quot;isEdited&quot;:false,&quot;manualOverride&quot;:{&quot;isManuallyOverridden&quot;:false,&quot;citeprocText&quot;:&quot;[1]&quot;,&quot;manualOverrideText&quot;:&quot;&quot;},&quot;citationTag&quot;:&quot;MENDELEY_CITATION_v3_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&quot;,&quot;citationItems&quot;:[{&quot;id&quot;:&quot;73dd34c1-a24a-3220-8f60-88ffcaf14a8e&quot;,&quot;itemData&quot;:{&quot;type&quot;:&quot;report&quot;,&quot;id&quot;:&quot;73dd34c1-a24a-3220-8f60-88ffcaf14a8e&quot;,&quot;title&quot;:&quot;Penggunaan Gamifikasi dalam Proses Pembelajaran&quot;,&quot;groupId&quot;:&quot;45a17f8f-f7ae-3c3a-b181-de162feb3beb&quot;,&quot;author&quot;:[{&quot;family&quot;:&quot;Jusuf&quot;,&quot;given&quot;:&quot;Heni&quot;,&quot;parse-names&quot;:false,&quot;dropping-particle&quot;:&quot;&quot;,&quot;non-dropping-particle&quot;:&quot;&quot;}],&quot;container-title&quot;:&quot;Jurnal TICOM&quot;,&quot;issued&quot;:{&quot;date-parts&quot;:[[2016]]},&quot;issue&quot;:&quot;1&quot;,&quot;volume&quot;:&quot;5&quot;},&quot;isTemporary&quot;:false}]},{&quot;citationID&quot;:&quot;MENDELEY_CITATION_9e3ad89b-481f-4896-af52-5fb4af8e9357&quot;,&quot;properties&quot;:{&quot;noteIndex&quot;:0},&quot;isEdited&quot;:false,&quot;manualOverride&quot;:{&quot;isManuallyOverridden&quot;:false,&quot;citeprocText&quot;:&quot;[8]&quot;,&quot;manualOverrideText&quot;:&quot;&quot;},&quot;citationTag&quot;:&quot;MENDELEY_CITATION_v3_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&quot;,&quot;citationItems&quot;:[{&quot;id&quot;:&quot;0d0725ad-194c-3f35-88df-255deeb8785f&quot;,&quot;itemData&quot;:{&quot;type&quot;:&quot;article-journal&quot;,&quot;id&quot;:&quot;0d0725ad-194c-3f35-88df-255deeb8785f&quot;,&quot;title&quot;:&quot;Gamification : Adaptasi Game dalam Dunia Pendidikan&quot;,&quot;groupId&quot;:&quot;45a17f8f-f7ae-3c3a-b181-de162feb3beb&quot;,&quot;author&quot;:[{&quot;family&quot;:&quot;Aribowo&quot;,&quot;given&quot;:&quot;Eric Kunto&quot;,&quot;parse-names&quot;:false,&quot;dropping-particle&quot;:&quot;&quot;,&quot;non-dropping-particle&quot;:&quot;&quot;}],&quot;container-title&quot;:&quot;Jurnal Ilmiah Pendidikan&quot;,&quot;URL&quot;:&quot;https://itunes.apple.com/id/app/bridge-constructor-playground/id578203499?mt=8&quot;,&quot;issued&quot;:{&quot;date-parts&quot;:[[2024]]},&quot;page&quot;:&quot;1-12&quot;,&quot;abstract&quot;:&quot;Already there are many voices that admit the need and urgency that the school be appropriated of the digital technology and transform of radical way its pedagogical practice. In this paper, the game through gamification mechanism's described in order to demonstrate how the game is more able to attract the engagement of the players. The elements of gamification indicates how to motivate users through points, badges, levels, and leaderboards.&quot;},&quot;isTemporary&quot;:false,&quot;suppress-author&quot;:false,&quot;composite&quot;:false,&quot;author-only&quot;:false}]},{&quot;citationID&quot;:&quot;MENDELEY_CITATION_634a97fb-cee9-42ae-a67a-a45fb32121c9&quot;,&quot;properties&quot;:{&quot;noteIndex&quot;:0},&quot;isEdited&quot;:false,&quot;manualOverride&quot;:{&quot;isManuallyOverridden&quot;:false,&quot;citeprocText&quot;:&quot;[9]&quot;,&quot;manualOverrideText&quot;:&quot;&quot;},&quot;citationTag&quot;:&quot;MENDELEY_CITATION_v3_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&quot;,&quot;citationItems&quot;:[{&quot;id&quot;:&quot;a2e38753-bb5e-3f71-b4aa-1bcef5e7d123&quot;,&quot;itemData&quot;:{&quot;type&quot;:&quot;article-journal&quot;,&quot;id&quot;:&quot;a2e38753-bb5e-3f71-b4aa-1bcef5e7d123&quot;,&quot;title&quot;:&quot;Points and the Delivery of Gameful Experiences in a Gamified Environment: Framework Development and Case Analysis&quot;,&quot;groupId&quot;:&quot;45a17f8f-f7ae-3c3a-b181-de162feb3beb&quot;,&quot;author&quot;:[{&quot;family&quot;:&quot;Park&quot;,&quot;given&quot;:&quot;Sungjin&quot;,&quot;parse-names&quot;:false,&quot;dropping-particle&quot;:&quot;&quot;,&quot;non-dropping-particle&quot;:&quot;&quot;},{&quot;family&quot;:&quot;Kim&quot;,&quot;given&quot;:&quot;Sangkyun&quot;,&quot;parse-names&quot;:false,&quot;dropping-particle&quot;:&quot;&quot;,&quot;non-dropping-particle&quot;:&quot;&quot;}],&quot;container-title&quot;:&quot;JMIR Serious Games&quot;,&quot;container-title-short&quot;:&quot;JMIR Serious Games&quot;,&quot;issued&quot;:{&quot;date-parts&quot;:[[2022,9]]},&quot;abstract&quot;:&quot;Points represent one of the most widely used game mechanics in gamification. They have been used as a means to provide feedback to users. They visually show user performance and are used along with other game mechanics to produce synergy effects. However, using points without analyzing the application environment and targets adversely affects users&quot;,&quot;issue&quot;:&quot;3&quot;,&quot;volume&quot;:&quot;10&quot;},&quot;isTemporary&quot;:false,&quot;suppress-author&quot;:false,&quot;composite&quot;:false,&quot;author-only&quot;:false}]},{&quot;citationID&quot;:&quot;MENDELEY_CITATION_f792cddb-6ff1-4969-970d-fe6bfa683496&quot;,&quot;properties&quot;:{&quot;noteIndex&quot;:0},&quot;isEdited&quot;:false,&quot;manualOverride&quot;:{&quot;isManuallyOverridden&quot;:false,&quot;citeprocText&quot;:&quot;[10]&quot;,&quot;manualOverrideText&quot;:&quot;&quot;},&quot;citationTag&quot;:&quot;MENDELEY_CITATION_v3_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&quot;,&quot;citationItems&quot;:[{&quot;id&quot;:&quot;b14cf10d-d5e8-3b52-b3aa-88568781d301&quot;,&quot;itemData&quot;:{&quot;type&quot;:&quot;report&quot;,&quot;id&quot;:&quot;b14cf10d-d5e8-3b52-b3aa-88568781d301&quot;,&quot;title&quot;:&quot;Reward Dinamis dalam Skenario Adaptif Menggunakan Metode Finite State Machine pada Game Edukasi Dynamic Reward in Adaptive Scenario Using Finite State Machine for Education Game&quot;,&quot;groupId&quot;:&quot;45a17f8f-f7ae-3c3a-b181-de162feb3beb&quot;,&quot;author&quot;:[{&quot;family&quot;:&quot;Haryanto&quot;,&quot;given&quot;:&quot;Hanny&quot;,&quot;parse-names&quot;:false,&quot;dropping-particle&quot;:&quot;&quot;,&quot;non-dropping-particle&quot;:&quot;&quot;}],&quot;container-title&quot;:&quot;Journal of Applied Intelligent System&quot;,&quot;issued&quot;:{&quot;date-parts&quot;:[[2016]]},&quot;number-of-pages&quot;:&quot;144-153&quot;,&quot;abstract&quot;:&quot;Abstrak Dalam game edukasi, pengalaman bermain memegang peranan penting dalam usaha penyampaian materi. Skenario game adalah inti dari penyajian pengalaman tersebut. Salah satu bagian dari skenario adalah sistem reward yang berfungsi untuk menjaga motivasi dan pengalaman pemain selama bermain game. Reward adalah bagian vital dalam skenario pada game yang berpengaruh terhadap pengalaman bermain, namun permasalahan yang terjadi adalah reward yang monoton, mudah ditebak sehingga pengalaman yang disajikan kepada pemain menjadi tidak personal. Penelitian ini menggunakan agen cerdas berbasis Finite State Machine untuk mengembangkan reward dinamis sebagai salah satu elemen dalam skenario adaptif untuk memberikan pengalaman personal kepada pemain. Penelitian ini membahas tentang pengembangan agen cerdas menggunakan metode Finite State Machine dalam membentuk reward dinamis yang diimplementasikan dalam game edukasi dengan genre Role Playing Game (RPG). Kata kunci-game edukasi, reward, skenario adaptif, finite state machine. Abstract In education game, playing experience holds an important role in the delivery of material. Game scenario is the core to develop the user experience. One part of the scenario is the reward system that serves to maintain the motivation and experience of the players during game play. Reward is a vital part of the scenario in the game that affect the gaming experience, but monotonous and predictable reward had become a problem so that experience that is presented to the player becomes not personalized. This study uses an intelligent agent based on Finite State Machine to develop a dynamic reward as one element in the adaptive scenario to provide a personalized experience to the player. This study discusses the development of intelligent agent using Finite State Machine to develop dynamic reward which is implemented in education games with the genre of Role Playing Game (RPG).&quot;,&quot;issue&quot;:&quot;2&quot;,&quot;volume&quot;:&quot;1&quot;},&quot;isTemporary&quot;:false,&quot;suppress-author&quot;:false,&quot;composite&quot;:false,&quot;author-only&quot;:false}]},{&quot;citationID&quot;:&quot;MENDELEY_CITATION_945f450f-9bc4-4cc7-9e83-5ed90e0aa206&quot;,&quot;properties&quot;:{&quot;noteIndex&quot;:0},&quot;isEdited&quot;:false,&quot;manualOverride&quot;:{&quot;isManuallyOverridden&quot;:false,&quot;citeprocText&quot;:&quot;[3]&quot;,&quot;manualOverrideText&quot;:&quot;&quot;},&quot;citationTag&quot;:&quot;MENDELEY_CITATION_v3_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&quot;,&quot;citationItems&quot;:[{&quot;id&quot;:&quot;e46ca0c5-7ae1-32f7-a734-57d06349a284&quot;,&quot;itemData&quot;:{&quot;type&quot;:&quot;article-journal&quot;,&quot;id&quot;:&quot;e46ca0c5-7ae1-32f7-a734-57d06349a284&quot;,&quot;title&quot;:&quot;Model Appreciative Learning untuk Perancangan Reward Pada Game Pendidikan&quot;,&quot;groupId&quot;:&quot;45a17f8f-f7ae-3c3a-b181-de162feb3beb&quot;,&quot;author&quot;:[{&quot;family&quot;:&quot;Haryanto&quot;,&quot;given&quot;:&quot;Hanny&quot;,&quot;parse-names&quot;:false,&quot;dropping-particle&quot;:&quot;&quot;,&quot;non-dropping-particle&quot;:&quot;&quot;},{&quot;family&quot;:&quot;Kardianawati&quot;,&quot;given&quot;:&quot;Acun&quot;,&quot;parse-names&quot;:false,&quot;dropping-particle&quot;:&quot;&quot;,&quot;non-dropping-particle&quot;:&quot;&quot;},{&quot;family&quot;:&quot;Rosyidah&quot;,&quot;given&quot;:&quot;Umi&quot;,&quot;parse-names&quot;:false,&quot;dropping-particle&quot;:&quot;&quot;,&quot;non-dropping-particle&quot;:&quot;&quot;}],&quot;issued&quot;:{&quot;date-parts&quot;:[[2017]]},&quot;publisher-place&quot;:&quot;Semarang&quot;,&quot;page&quot;:&quot;83-89&quot;,&quot;abstract&quot;:&quot;Reward adalah elemen dari game yang sangat penting untuk membentuk pengalaman positif dan motivasi bagi pemain. Reward dalam suatu game pendidikan memegang peranan penting dalam menjaga motivasi pembelajar dan memberikan evaluasi dari apa yang dikerjakan. Namun perancangan reward seringkali masih tidak terkonsep dengan baik, acak dan bersifat subjektif. Penelitian ini menggunakan model Appreciative Learning, yang terdiri dari tahapan Discovery, Dream, Design dan Destiny, untuk melakukan perancangan reward. Model Appreciative Learning merupakan konsep pembelajaran yang didasarkan pada konsep Appreciative Inquiry, berfokus pada hal-hal positif seperti puncak pencapaian, peluang, eksplorasi potensi dan optimisme masa depan, sehingga model ini cocok digunakan dalam perancangan reward. Dengan menggunakan model Appreciative Learning, reward dalam game dapat dirancang dengan lebih terstruktur, mempunyai konsep yang jelas dan objektif. Appreciative Learning akan digunakan untuk menentukan dan mengelompokkan jenis reward yang akan diberikan. Model yang terbentuk memiliki aktivitas reward yang sesuai dengan tahapan-tahapan dalam Appreciative Learning dan dapat memberikan kerangka dalam perancangan reward pada game pendidikan.&quot;},&quot;isTemporary&quot;:false,&quot;suppress-author&quot;:false,&quot;composite&quot;:false,&quot;author-only&quot;:false}]},{&quot;citationID&quot;:&quot;MENDELEY_CITATION_db1bbbf0-6b74-49ec-b337-6a7b3298941e&quot;,&quot;properties&quot;:{&quot;noteIndex&quot;:0},&quot;isEdited&quot;:false,&quot;manualOverride&quot;:{&quot;isManuallyOverridden&quot;:false,&quot;citeprocText&quot;:&quot;[11]&quot;,&quot;manualOverrideText&quot;:&quot;&quot;},&quot;citationTag&quot;:&quot;MENDELEY_CITATION_v3_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&quot;,&quot;citationItems&quot;:[{&quot;id&quot;:&quot;cee96610-e917-3d3d-9bee-f4ac73a4875b&quot;,&quot;itemData&quot;:{&quot;type&quot;:&quot;article-journal&quot;,&quot;id&quot;:&quot;cee96610-e917-3d3d-9bee-f4ac73a4875b&quot;,&quot;title&quot;:&quot;Prediksi Retensi Pengguna Baru Shopee Menggunakan Machine Learning&quot;,&quot;groupId&quot;:&quot;45a17f8f-f7ae-3c3a-b181-de162feb3beb&quot;,&quot;author&quot;:[{&quot;family&quot;:&quot;Mustafa&quot;,&quot;given&quot;:&quot;Wahyu Fajrin&quot;,&quot;parse-names&quot;:false,&quot;dropping-particle&quot;:&quot;&quot;,&quot;non-dropping-particle&quot;:&quot;&quot;},{&quot;family&quot;:&quot;Hidayat&quot;,&quot;given&quot;:&quot;Syarif&quot;,&quot;parse-names&quot;:false,&quot;dropping-particle&quot;:&quot;&quot;,&quot;non-dropping-particle&quot;:&quot;&quot;},{&quot;family&quot;:&quot;Fudholi&quot;,&quot;given&quot;:&quot;Dhomas Hatta&quot;,&quot;parse-names&quot;:false,&quot;dropping-particle&quot;:&quot;&quot;,&quot;non-dropping-particle&quot;:&quot;&quot;}],&quot;container-title&quot;:&quot;JURNAL MEDIA INFORMATIKA BUDIDARMA&quot;,&quot;DOI&quot;:&quot;10.30865/mib.v8i1.7074&quot;,&quot;ISSN&quot;:&quot;2548-8368&quot;,&quot;URL&quot;:&quot;https://ejurnal.stmik-budidarma.ac.id/index.php/mib/article/view/7074&quot;,&quot;issued&quot;:{&quot;date-parts&quot;:[[2024,1,31]]},&quot;page&quot;:&quot;612&quot;,&quot;abstract&quot;:&quot;&lt;p&gt;Shopee has evolved into one of the leading e-commerce platforms connecting sellers with consumers. However, the challenge of keeping users active and engaged on the platform has become increasingly complex. User retention, the ability of a platform to sustain and enhance user presence, is a key factor in the long-term success of an e-commerce platform. Understanding the factors influencing users' decisions to remain active or cease interactions with the platform involves analyzing various variables, including user behavior, preferences, shopping experiences, and interactions with the platform. This research is designed to develop an effective user retention prediction model using data from new Shopee users. By analyzing the data and applying machine learning techniques using Logistic Regression, Decision Tree, Gaussian Naive Bayes, Random Forest, KNN (K-Nearest Neighbors), MLP (Multi-Layer Perceptron), AdaBoost, and XGBoost methods, this study predicts user retention within a 14-day period after registration on Shopee. The results of this research indicate that the Random Forest model performs the best with an Accuracy value of 0.733677, Precision of 0.702161, Recall of 0.811626, and F1-Score of 0.752936. Cross-validation values demonstrate the model's consistency with an Accuracy of 0.727626, Precision of 0.698143, Recall of 0.801884, and F1-Score of 0.746328. The Random Forest model becomes a model with a high recall value, indicating good sensitivity in identifying users who retain. Consequently, the results of this research provide valuable insights for Shopee in developing retention strategies for new users, which is an important aspect in the growth and sustainability of the e-commerce business.&lt;/p&gt;&quot;,&quot;issue&quot;:&quot;1&quot;,&quot;volume&quot;:&quot;8&quot;},&quot;isTemporary&quot;:false,&quot;suppress-author&quot;:false,&quot;composite&quot;:false,&quot;author-only&quot;:false}]},{&quot;citationID&quot;:&quot;MENDELEY_CITATION_7aa01247-2c6e-4ab3-a8c2-64b6db0814eb&quot;,&quot;properties&quot;:{&quot;noteIndex&quot;:0},&quot;isEdited&quot;:false,&quot;manualOverride&quot;:{&quot;isManuallyOverridden&quot;:false,&quot;citeprocText&quot;:&quot;[12]&quot;,&quot;manualOverrideText&quot;:&quot;&quot;},&quot;citationTag&quot;:&quot;MENDELEY_CITATION_v3_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&quot;,&quot;citationItems&quot;:[{&quot;id&quot;:&quot;1a038e65-4982-397d-b96f-ff825c83a727&quot;,&quot;itemData&quot;:{&quot;type&quot;:&quot;article-journal&quot;,&quot;id&quot;:&quot;1a038e65-4982-397d-b96f-ff825c83a727&quot;,&quot;title&quot;:&quot;Pengaruh Sevice Quality dan Kepercayaan Terhadap Customer Retention dengan Kepuasan Pelanggan Sebagai Variabel Intervening (Studi Pada MS Glow Cabang Situbondo)&quot;,&quot;groupId&quot;:&quot;45a17f8f-f7ae-3c3a-b181-de162feb3beb&quot;,&quot;author&quot;:[{&quot;family&quot;:&quot;Ratna Sari&quot;,&quot;given&quot;:&quot;Alfina Dian&quot;,&quot;parse-names&quot;:false,&quot;dropping-particle&quot;:&quot;&quot;,&quot;non-dropping-particle&quot;:&quot;&quot;},{&quot;family&quot;:&quot;Sari&quot;,&quot;given&quot;:&quot;Lita Permata&quot;,&quot;parse-names&quot;:false,&quot;dropping-particle&quot;:&quot;&quot;,&quot;non-dropping-particle&quot;:&quot;&quot;},{&quot;family&quot;:&quot;Fandiyanto&quot;,&quot;given&quot;:&quot;Randika&quot;,&quot;parse-names&quot;:false,&quot;dropping-particle&quot;:&quot;&quot;,&quot;non-dropping-particle&quot;:&quot;&quot;}],&quot;container-title&quot;:&quot;Jurnal Mahasiswa Enterpreneur (JME)&quot;,&quot;issued&quot;:{&quot;date-parts&quot;:[[2023,7]]},&quot;issue&quot;:&quot;1&quot;,&quot;volume&quot;:&quot;1&quot;},&quot;isTemporary&quot;:false,&quot;suppress-author&quot;:false,&quot;composite&quot;:false,&quot;author-only&quot;:false}]},{&quot;citationID&quot;:&quot;MENDELEY_CITATION_14694965-5694-41ff-8b6c-de8c535bd181&quot;,&quot;properties&quot;:{&quot;noteIndex&quot;:0},&quot;isEdited&quot;:false,&quot;manualOverride&quot;:{&quot;isManuallyOverridden&quot;:false,&quot;citeprocText&quot;:&quot;[13]&quot;,&quot;manualOverrideText&quot;:&quot;&quot;},&quot;citationTag&quot;:&quot;MENDELEY_CITATION_v3_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&quot;,&quot;citationItems&quot;:[{&quot;id&quot;:&quot;f692fbb4-d726-332a-9a93-588859df8e8f&quot;,&quot;itemData&quot;:{&quot;type&quot;:&quot;book&quot;,&quot;id&quot;:&quot;f692fbb4-d726-332a-9a93-588859df8e8f&quot;,&quot;title&quot;:&quot;Pedoman Metodologi Penelitian Data Panel dan Kuesioner&quot;,&quot;groupId&quot;:&quot;45a17f8f-f7ae-3c3a-b181-de162feb3beb&quot;,&quot;author&quot;:[{&quot;family&quot;:&quot;Rifkhan&quot;,&quot;given&quot;:&quot;&quot;,&quot;parse-names&quot;:false,&quot;dropping-particle&quot;:&quot;&quot;,&quot;non-dropping-particle&quot;:&quot;&quot;}],&quot;editor&quot;:[{&quot;family&quot;:&quot;Abdul&quot;,&quot;given&quot;:&quot;&quot;,&quot;parse-names&quot;:false,&quot;dropping-particle&quot;:&quot;&quot;,&quot;non-dropping-particle&quot;:&quot;&quot;}],&quot;issued&quot;:{&quot;date-parts&quot;:[[2023,2]]},&quot;publisher-place&quot;:&quot;Indramayu&quot;,&quot;number-of-pages&quot;:&quot;1-195&quot;,&quot;edition&quot;:&quot;1&quot;,&quot;publisher&quot;:&quot;CV. Adanu Abimata&quot;},&quot;isTemporary&quot;:false,&quot;suppress-author&quot;:false,&quot;composite&quot;:false,&quot;author-only&quot;:false}]},{&quot;citationID&quot;:&quot;MENDELEY_CITATION_a3f68f23-5ead-4262-8189-f8ccb9d025f2&quot;,&quot;properties&quot;:{&quot;noteIndex&quot;:0},&quot;isEdited&quot;:false,&quot;manualOverride&quot;:{&quot;isManuallyOverridden&quot;:false,&quot;citeprocText&quot;:&quot;[14]&quot;,&quot;manualOverrideText&quot;:&quot;&quot;},&quot;citationTag&quot;:&quot;MENDELEY_CITATION_v3_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&quot;,&quot;citationItems&quot;:[{&quot;id&quot;:&quot;05101464-4da1-3ba9-aa1c-3148d814c24d&quot;,&quot;itemData&quot;:{&quot;type&quot;:&quot;article-journal&quot;,&quot;id&quot;:&quot;05101464-4da1-3ba9-aa1c-3148d814c24d&quot;,&quot;title&quot;:&quot;Pengaruh Kompensasi dan Lingkungan Kerja Terhadap Produktivitas Kerja Karyawan pada SNVT Pelaksanaan Jaringan Pemanfaatan Air Pompengan Jeneberang Sul-Sel&quot;,&quot;groupId&quot;:&quot;45a17f8f-f7ae-3c3a-b181-de162feb3beb&quot;,&quot;author&quot;:[{&quot;family&quot;:&quot;Andi&quot;,&quot;given&quot;:&quot;Susianti&quot;,&quot;parse-names&quot;:false,&quot;dropping-particle&quot;:&quot;&quot;,&quot;non-dropping-particle&quot;:&quot;&quot;},{&quot;family&quot;:&quot;Jam'an&quot;,&quot;given&quot;:&quot;&quot;,&quot;parse-names&quot;:false,&quot;dropping-particle&quot;:&quot;&quot;,&quot;non-dropping-particle&quot;:&quot;&quot;},{&quot;family&quot;:&quot;Alamsyah&quot;,&quot;given&quot;:&quot;&quot;,&quot;parse-names&quot;:false,&quot;dropping-particle&quot;:&quot;&quot;,&quot;non-dropping-particle&quot;:&quot;&quot;}]},&quot;isTemporary&quot;:false,&quot;suppress-author&quot;:false,&quot;composite&quot;:false,&quot;author-only&quot;:false}]},{&quot;citationID&quot;:&quot;MENDELEY_CITATION_f0461efc-eaae-4b95-a8aa-77ca1b635948&quot;,&quot;properties&quot;:{&quot;noteIndex&quot;:0},&quot;isEdited&quot;:false,&quot;manualOverride&quot;:{&quot;isManuallyOverridden&quot;:false,&quot;citeprocText&quot;:&quot;[14]&quot;,&quot;manualOverrideText&quot;:&quot;&quot;},&quot;citationTag&quot;:&quot;MENDELEY_CITATION_v3_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&quot;,&quot;citationItems&quot;:[{&quot;id&quot;:&quot;05101464-4da1-3ba9-aa1c-3148d814c24d&quot;,&quot;itemData&quot;:{&quot;type&quot;:&quot;article-journal&quot;,&quot;id&quot;:&quot;05101464-4da1-3ba9-aa1c-3148d814c24d&quot;,&quot;title&quot;:&quot;Pengaruh Kompensasi dan Lingkungan Kerja Terhadap Produktivitas Kerja Karyawan pada SNVT Pelaksanaan Jaringan Pemanfaatan Air Pompengan Jeneberang Sul-Sel&quot;,&quot;groupId&quot;:&quot;45a17f8f-f7ae-3c3a-b181-de162feb3beb&quot;,&quot;author&quot;:[{&quot;family&quot;:&quot;Andi&quot;,&quot;given&quot;:&quot;Susianti&quot;,&quot;parse-names&quot;:false,&quot;dropping-particle&quot;:&quot;&quot;,&quot;non-dropping-particle&quot;:&quot;&quot;},{&quot;family&quot;:&quot;Jam'an&quot;,&quot;given&quot;:&quot;&quot;,&quot;parse-names&quot;:false,&quot;dropping-particle&quot;:&quot;&quot;,&quot;non-dropping-particle&quot;:&quot;&quot;},{&quot;family&quot;:&quot;Alamsyah&quot;,&quot;given&quot;:&quot;&quot;,&quot;parse-names&quot;:false,&quot;dropping-particle&quot;:&quot;&quot;,&quot;non-dropping-particle&quot;:&quot;&quot;}]},&quot;isTemporary&quot;:false,&quot;suppress-author&quot;:false,&quot;composite&quot;:false,&quot;author-only&quot;:false}]},{&quot;citationID&quot;:&quot;MENDELEY_CITATION_b897886f-08ef-48a7-81fc-4f7ef3233101&quot;,&quot;properties&quot;:{&quot;noteIndex&quot;:0},&quot;isEdited&quot;:false,&quot;manualOverride&quot;:{&quot;isManuallyOverridden&quot;:false,&quot;citeprocText&quot;:&quot;[14]&quot;,&quot;manualOverrideText&quot;:&quot;&quot;},&quot;citationTag&quot;:&quot;MENDELEY_CITATION_v3_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&quot;,&quot;citationItems&quot;:[{&quot;id&quot;:&quot;05101464-4da1-3ba9-aa1c-3148d814c24d&quot;,&quot;itemData&quot;:{&quot;type&quot;:&quot;article-journal&quot;,&quot;id&quot;:&quot;05101464-4da1-3ba9-aa1c-3148d814c24d&quot;,&quot;title&quot;:&quot;Pengaruh Kompensasi dan Lingkungan Kerja Terhadap Produktivitas Kerja Karyawan pada SNVT Pelaksanaan Jaringan Pemanfaatan Air Pompengan Jeneberang Sul-Sel&quot;,&quot;groupId&quot;:&quot;45a17f8f-f7ae-3c3a-b181-de162feb3beb&quot;,&quot;author&quot;:[{&quot;family&quot;:&quot;Andi&quot;,&quot;given&quot;:&quot;Susianti&quot;,&quot;parse-names&quot;:false,&quot;dropping-particle&quot;:&quot;&quot;,&quot;non-dropping-particle&quot;:&quot;&quot;},{&quot;family&quot;:&quot;Jam'an&quot;,&quot;given&quot;:&quot;&quot;,&quot;parse-names&quot;:false,&quot;dropping-particle&quot;:&quot;&quot;,&quot;non-dropping-particle&quot;:&quot;&quot;},{&quot;family&quot;:&quot;Alamsyah&quot;,&quot;given&quot;:&quot;&quot;,&quot;parse-names&quot;:false,&quot;dropping-particle&quot;:&quot;&quot;,&quot;non-dropping-particle&quot;:&quot;&quot;}]},&quot;isTemporary&quot;:false,&quot;suppress-author&quot;:false,&quot;composite&quot;:false,&quot;author-only&quot;:false}]},{&quot;citationID&quot;:&quot;MENDELEY_CITATION_2d213204-c98b-4dbe-bb71-6f395dec99c5&quot;,&quot;properties&quot;:{&quot;noteIndex&quot;:0},&quot;isEdited&quot;:false,&quot;manualOverride&quot;:{&quot;isManuallyOverridden&quot;:false,&quot;citeprocText&quot;:&quot;[15]&quot;,&quot;manualOverrideText&quot;:&quot;&quot;},&quot;citationTag&quot;:&quot;MENDELEY_CITATION_v3_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&quot;,&quot;citationItems&quot;:[{&quot;id&quot;:&quot;ba440d6e-cda2-3a62-b298-62c0222b0344&quot;,&quot;itemData&quot;:{&quot;type&quot;:&quot;book&quot;,&quot;id&quot;:&quot;ba440d6e-cda2-3a62-b298-62c0222b0344&quot;,&quot;title&quot;:&quot;Populasi, Sampel, Variabel dalam Penelitian Kedokteran&quot;,&quot;groupId&quot;:&quot;45a17f8f-f7ae-3c3a-b181-de162feb3beb&quot;,&quot;author&quot;:[{&quot;family&quot;:&quot;Roflin&quot;,&quot;given&quot;:&quot;Eddy&quot;,&quot;parse-names&quot;:false,&quot;dropping-particle&quot;:&quot;&quot;,&quot;non-dropping-particle&quot;:&quot;&quot;},{&quot;family&quot;:&quot;Liberty&quot;,&quot;given&quot;:&quot;Iche Andriyani&quot;,&quot;parse-names&quot;:false,&quot;dropping-particle&quot;:&quot;&quot;,&quot;non-dropping-particle&quot;:&quot;&quot;},{&quot;family&quot;:&quot;Pariyana&quot;,&quot;given&quot;:&quot;&quot;,&quot;parse-names&quot;:false,&quot;dropping-particle&quot;:&quot;&quot;,&quot;non-dropping-particle&quot;:&quot;&quot;}],&quot;editor&quot;:[{&quot;family&quot;:&quot;Nasrudin&quot;,&quot;given&quot;:&quot;Moh&quot;,&quot;parse-names&quot;:false,&quot;dropping-particle&quot;:&quot;&quot;,&quot;non-dropping-particle&quot;:&quot;&quot;}],&quot;issued&quot;:{&quot;date-parts&quot;:[[2021,4]]},&quot;publisher-place&quot;:&quot;Pekalongan&quot;,&quot;number-of-pages&quot;:&quot;1-168&quot;,&quot;edition&quot;:&quot;1&quot;,&quot;publisher&quot;:&quot;PT. Nasya Expanding Management&quot;},&quot;isTemporary&quot;:false,&quot;suppress-author&quot;:false,&quot;composite&quot;:false,&quot;author-only&quot;:false}]},{&quot;citationID&quot;:&quot;MENDELEY_CITATION_023b564b-a6f2-4a5f-9a56-37fbf00d0f76&quot;,&quot;properties&quot;:{&quot;noteIndex&quot;:0},&quot;isEdited&quot;:false,&quot;manualOverride&quot;:{&quot;isManuallyOverridden&quot;:false,&quot;citeprocText&quot;:&quot;[16]&quot;,&quot;manualOverrideText&quot;:&quot;&quot;},&quot;citationTag&quot;:&quot;MENDELEY_CITATION_v3_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&quot;,&quot;citationItems&quot;:[{&quot;id&quot;:&quot;07faa195-aa82-3c86-ad89-f0446ee06002&quot;,&quot;itemData&quot;:{&quot;type&quot;:&quot;book&quot;,&quot;id&quot;:&quot;07faa195-aa82-3c86-ad89-f0446ee06002&quot;,&quot;title&quot;:&quot;Populasi-Sampel, Teknik Sampling &amp; Bias dalam Penelitian&quot;,&quot;groupId&quot;:&quot;45a17f8f-f7ae-3c3a-b181-de162feb3beb&quot;,&quot;author&quot;:[{&quot;family&quot;:&quot;Swarjana&quot;,&quot;given&quot;:&quot;I Ketut&quot;,&quot;parse-names&quot;:false,&quot;dropping-particle&quot;:&quot;&quot;,&quot;non-dropping-particle&quot;:&quot;&quot;}],&quot;issued&quot;:{&quot;date-parts&quot;:[[2022,6,29]]},&quot;publisher-place&quot;:&quot;Yogyakarta&quot;,&quot;number-of-pages&quot;:&quot;1-160&quot;,&quot;publisher&quot;:&quot;Penerbit Andi&quot;,&quot;container-title-short&quot;:&quot;&quot;},&quot;isTemporary&quot;:false,&quot;suppress-author&quot;:false,&quot;composite&quot;:false,&quot;author-only&quot;:false}]},{&quot;citationID&quot;:&quot;MENDELEY_CITATION_d961ad4b-84da-4fab-a65d-a0ee18e4d843&quot;,&quot;properties&quot;:{&quot;noteIndex&quot;:0},&quot;isEdited&quot;:false,&quot;manualOverride&quot;:{&quot;isManuallyOverridden&quot;:false,&quot;citeprocText&quot;:&quot;[15]&quot;,&quot;manualOverrideText&quot;:&quot;&quot;},&quot;citationTag&quot;:&quot;MENDELEY_CITATION_v3_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&quot;,&quot;citationItems&quot;:[{&quot;id&quot;:&quot;ba440d6e-cda2-3a62-b298-62c0222b0344&quot;,&quot;itemData&quot;:{&quot;type&quot;:&quot;book&quot;,&quot;id&quot;:&quot;ba440d6e-cda2-3a62-b298-62c0222b0344&quot;,&quot;title&quot;:&quot;Populasi, Sampel, Variabel dalam Penelitian Kedokteran&quot;,&quot;groupId&quot;:&quot;45a17f8f-f7ae-3c3a-b181-de162feb3beb&quot;,&quot;author&quot;:[{&quot;family&quot;:&quot;Roflin&quot;,&quot;given&quot;:&quot;Eddy&quot;,&quot;parse-names&quot;:false,&quot;dropping-particle&quot;:&quot;&quot;,&quot;non-dropping-particle&quot;:&quot;&quot;},{&quot;family&quot;:&quot;Liberty&quot;,&quot;given&quot;:&quot;Iche Andriyani&quot;,&quot;parse-names&quot;:false,&quot;dropping-particle&quot;:&quot;&quot;,&quot;non-dropping-particle&quot;:&quot;&quot;},{&quot;family&quot;:&quot;Pariyana&quot;,&quot;given&quot;:&quot;&quot;,&quot;parse-names&quot;:false,&quot;dropping-particle&quot;:&quot;&quot;,&quot;non-dropping-particle&quot;:&quot;&quot;}],&quot;editor&quot;:[{&quot;family&quot;:&quot;Nasrudin&quot;,&quot;given&quot;:&quot;Moh&quot;,&quot;parse-names&quot;:false,&quot;dropping-particle&quot;:&quot;&quot;,&quot;non-dropping-particle&quot;:&quot;&quot;}],&quot;issued&quot;:{&quot;date-parts&quot;:[[2021,4]]},&quot;publisher-place&quot;:&quot;Pekalongan&quot;,&quot;number-of-pages&quot;:&quot;1-168&quot;,&quot;edition&quot;:&quot;1&quot;,&quot;publisher&quot;:&quot;PT. Nasya Expanding Management&quot;},&quot;isTemporary&quot;:false,&quot;suppress-author&quot;:false,&quot;composite&quot;:false,&quot;author-only&quot;:false}]},{&quot;citationID&quot;:&quot;MENDELEY_CITATION_767e3095-2ba4-4c02-a0b6-f1e1fbad9fbf&quot;,&quot;properties&quot;:{&quot;noteIndex&quot;:0},&quot;isEdited&quot;:false,&quot;manualOverride&quot;:{&quot;isManuallyOverridden&quot;:false,&quot;citeprocText&quot;:&quot;[15]&quot;,&quot;manualOverrideText&quot;:&quot;&quot;},&quot;citationTag&quot;:&quot;MENDELEY_CITATION_v3_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&quot;,&quot;citationItems&quot;:[{&quot;id&quot;:&quot;ba440d6e-cda2-3a62-b298-62c0222b0344&quot;,&quot;itemData&quot;:{&quot;type&quot;:&quot;book&quot;,&quot;id&quot;:&quot;ba440d6e-cda2-3a62-b298-62c0222b0344&quot;,&quot;title&quot;:&quot;Populasi, Sampel, Variabel dalam Penelitian Kedokteran&quot;,&quot;groupId&quot;:&quot;45a17f8f-f7ae-3c3a-b181-de162feb3beb&quot;,&quot;author&quot;:[{&quot;family&quot;:&quot;Roflin&quot;,&quot;given&quot;:&quot;Eddy&quot;,&quot;parse-names&quot;:false,&quot;dropping-particle&quot;:&quot;&quot;,&quot;non-dropping-particle&quot;:&quot;&quot;},{&quot;family&quot;:&quot;Liberty&quot;,&quot;given&quot;:&quot;Iche Andriyani&quot;,&quot;parse-names&quot;:false,&quot;dropping-particle&quot;:&quot;&quot;,&quot;non-dropping-particle&quot;:&quot;&quot;},{&quot;family&quot;:&quot;Pariyana&quot;,&quot;given&quot;:&quot;&quot;,&quot;parse-names&quot;:false,&quot;dropping-particle&quot;:&quot;&quot;,&quot;non-dropping-particle&quot;:&quot;&quot;}],&quot;editor&quot;:[{&quot;family&quot;:&quot;Nasrudin&quot;,&quot;given&quot;:&quot;Moh&quot;,&quot;parse-names&quot;:false,&quot;dropping-particle&quot;:&quot;&quot;,&quot;non-dropping-particle&quot;:&quot;&quot;}],&quot;issued&quot;:{&quot;date-parts&quot;:[[2021,4]]},&quot;publisher-place&quot;:&quot;Pekalongan&quot;,&quot;number-of-pages&quot;:&quot;1-168&quot;,&quot;edition&quot;:&quot;1&quot;,&quot;publisher&quot;:&quot;PT. Nasya Expanding Management&quot;},&quot;isTemporary&quot;:false,&quot;suppress-author&quot;:false,&quot;composite&quot;:false,&quot;author-only&quot;:false}]}]"/>
+    <we:property name="MENDELEY_CITATIONS" value="[{&quot;citationID&quot;:&quot;MENDELEY_CITATION_617b8700-e907-4e60-8f1a-0ddbbf3bbfd9&quot;,&quot;properties&quot;:{&quot;noteIndex&quot;:0},&quot;isEdited&quot;:false,&quot;manualOverride&quot;:{&quot;isManuallyOverridden&quot;:false,&quot;citeprocText&quot;:&quot;[1]&quot;,&quot;manualOverrideText&quot;:&quot;&quot;},&quot;citationTag&quot;:&quot;MENDELEY_CITATION_v3_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&quot;,&quot;citationItems&quot;:[{&quot;id&quot;:&quot;e0df2c1f-bd45-34ba-9762-c2070919b48d&quot;,&quot;itemData&quot;:{&quot;type&quot;:&quot;thesis&quot;,&quot;id&quot;:&quot;e0df2c1f-bd45-34ba-9762-c2070919b48d&quot;,&quot;title&quot;:&quot;EFEKTIVITAS PENGGUNAAN MEDIA SOSIAL INSTAGRAM\n@INFOPKU_ SEBAGAI MEDIA INFORMASI ONLINE\nKOTA PEKANBARU&quot;,&quot;groupId&quot;:&quot;18e830d4-0f5e-334e-8683-27eb431ea964&quot;,&quot;author&quot;:[{&quot;family&quot;:&quot;Lidara&quot;,&quot;given&quot;:&quot;Anisa Winanda&quot;,&quot;parse-names&quot;:false,&quot;dropping-particle&quot;:&quot;&quot;,&quot;non-dropping-particle&quot;:&quot;&quot;}],&quot;issued&quot;:{&quot;date-parts&quot;:[[2022,8,3]]},&quot;publisher-place&quot;:&quot;Riau&quot;,&quot;number-of-pages&quot;:&quot;1-87&quot;,&quot;language&quot;:&quot;Indonesia&quot;,&quot;container-title-short&quot;:&quot;&quot;},&quot;isTemporary&quot;:false,&quot;suppress-author&quot;:false,&quot;composite&quot;:false,&quot;author-only&quot;:false}]},{&quot;citationID&quot;:&quot;MENDELEY_CITATION_ed1a9b9e-7187-43cb-ba5f-1fbe07b0910c&quot;,&quot;properties&quot;:{&quot;noteIndex&quot;:0},&quot;isEdited&quot;:false,&quot;manualOverride&quot;:{&quot;isManuallyOverridden&quot;:false,&quot;citeprocText&quot;:&quot;[2]&quot;,&quot;manualOverrideText&quot;:&quot;&quot;},&quot;citationTag&quot;:&quot;MENDELEY_CITATION_v3_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&quot;,&quot;citationItems&quot;:[{&quot;id&quot;:&quot;4a4983a4-9c4c-39ca-b362-24df41ae5d53&quot;,&quot;itemData&quot;:{&quot;type&quot;:&quot;article-journal&quot;,&quot;id&quot;:&quot;4a4983a4-9c4c-39ca-b362-24df41ae5d53&quot;,&quot;title&quot;:&quot;EFEKTIVITAS PENYEBARAN INFORMASI PUBLIK MELALUI INSTAGRAM OLEH DINAS KOMUNIKASI DAN INFORMATIKA KABUPATEN KARAWANG&quot;,&quot;groupId&quot;:&quot;18e830d4-0f5e-334e-8683-27eb431ea964&quot;,&quot;author&quot;:[{&quot;family&quot;:&quot;Abdilah&quot;,&quot;given&quot;:&quot;Syarif&quot;,&quot;parse-names&quot;:false,&quot;dropping-particle&quot;:&quot;&quot;,&quot;non-dropping-particle&quot;:&quot;&quot;},{&quot;family&quot;:&quot;Purnamasari&quot;,&quot;given&quot;:&quot;Hanny&quot;,&quot;parse-names&quot;:false,&quot;dropping-particle&quot;:&quot;&quot;,&quot;non-dropping-particle&quot;:&quot;&quot;}],&quot;container-title&quot;:&quot;Jurnal Ilmiah Ilmu Pemerintahan&quot;,&quot;ISSN&quot;:&quot;2442-3777&quot;,&quot;issued&quot;:{&quot;date-parts&quot;:[[2024,5,29]]},&quot;page&quot;:&quot;334-350&quot;,&quot;language&quot;:&quot;Indonesia&quot;,&quot;abstract&quot;:&quot;Since the turn of the century, mobile technology has enhanced online interactions, including in the field of governance. In Indonesia, the government's use of social media has become an important innovation in governance, enabling more direct public participation. This study aims to evaluate the effectiveness of Instagram use by the Karawang Regency Communication and Informatics Agency (Diskominfo) in improving public services. The research method used is a qualitative approach with a literature study from various sources, including government regulations, research journals, and books. Data was obtained from Instagram posts and the official website of Diskominfo Karawang, analyzed using&quot;,&quot;issue&quot;:&quot;2&quot;,&quot;volume&quot;:&quot;10&quot;,&quot;container-title-short&quot;:&quot;&quot;},&quot;isTemporary&quot;:false,&quot;suppress-author&quot;:false,&quot;composite&quot;:false,&quot;author-only&quot;:false}]},{&quot;citationID&quot;:&quot;MENDELEY_CITATION_648bfc7c-f73f-41eb-a7ff-3ef82ac74d85&quot;,&quot;properties&quot;:{&quot;noteIndex&quot;:0},&quot;isEdited&quot;:false,&quot;manualOverride&quot;:{&quot;isManuallyOverridden&quot;:false,&quot;citeprocText&quot;:&quot;[3]&quot;,&quot;manualOverrideText&quot;:&quot;&quot;},&quot;citationTag&quot;:&quot;MENDELEY_CITATION_v3_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&quot;,&quot;citationItems&quot;:[{&quot;id&quot;:&quot;b15efa8d-5716-3f8f-bfd6-6cdc49ad3c51&quot;,&quot;itemData&quot;:{&quot;type&quot;:&quot;article-journal&quot;,&quot;id&quot;:&quot;b15efa8d-5716-3f8f-bfd6-6cdc49ad3c51&quot;,&quot;title&quot;:&quot;EFEKTIVITAS AKUN INSTAGRAM @kominfodiy TERHADAP PENYEBARAN INFORMASI PUBLIK DALAM PERSPEKTIF ISLAM&quot;,&quot;groupId&quot;:&quot;18e830d4-0f5e-334e-8683-27eb431ea964&quot;,&quot;author&quot;:[{&quot;family&quot;:&quot;Ikrima Sari&quot;,&quot;given&quot;:&quot;Rahmi&quot;,&quot;parse-names&quot;:false,&quot;dropping-particle&quot;:&quot;&quot;,&quot;non-dropping-particle&quot;:&quot;&quot;},{&quot;family&quot;:&quot;Suprabowo&quot;,&quot;given&quot;:&quot;Imam&quot;,&quot;parse-names&quot;:false,&quot;dropping-particle&quot;:&quot;&quot;,&quot;non-dropping-particle&quot;:&quot;&quot;}],&quot;ISSN&quot;:&quot;2654-8372&quot;,&quot;URL&quot;:&quot;https://ejournal.iainu-kebumen.ac.id/index.php/selasar&quot;,&quot;issued&quot;:{&quot;date-parts&quot;:[[2022,12,15]]},&quot;page&quot;:&quot;18-36&quot;,&quot;abstract&quot;:&quot;This study aims to analyze the effectiveness of Instagram social media and the forms of Instagram social media management on the dissemination of public information for government agency in Islamic perspective. This research was carried out on Instagram account owned by government agency in Yogyakarta, namely Communication and Informatics Office of DIY (Yogyakarta Special Region). The research method used was descriptive qualitative with data analysis technique using field notes and then data classification was carried out and arranged systematically according to indicators based on the results of the data analysis. The instruments used in this study were interview guidelines, data of Instagram posts, and documentation. The result of the research showed that the public information dissemination of Instagram account of @kominfodiy was categorized as effective in its use. The dissemination of public information carried out on @kominfodiy account, if related to Islamic perspective, is also regarded as effective based on the ethical values of Islamic communication, in accordance with those stated in the verses of Quranic. In addition, the dissemination of information carried out by Communication and Informatics Office of DIY has also described good governance in \&quot;Sayyid al-Qaum Khadimuhum\&quot; which means that the leader of a society is servant to the people. All aspects or indicators of effectiveness are mutually sustainable with each other and have met the criteria to be declared effective.&quot;,&quot;issue&quot;:&quot;2&quot;,&quot;volume&quot;:&quot;2&quot;,&quot;container-title-short&quot;:&quot;&quot;},&quot;isTemporary&quot;:false,&quot;suppress-author&quot;:false,&quot;composite&quot;:false,&quot;author-only&quot;:false}]},{&quot;citationID&quot;:&quot;MENDELEY_CITATION_43810cba-5c88-4b1b-b84a-456162b40c89&quot;,&quot;properties&quot;:{&quot;noteIndex&quot;:0},&quot;isEdited&quot;:false,&quot;manualOverride&quot;:{&quot;isManuallyOverridden&quot;:false,&quot;citeprocText&quot;:&quot;[4]&quot;,&quot;manualOverrideText&quot;:&quot;&quot;},&quot;citationTag&quot;:&quot;MENDELEY_CITATION_v3_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&quot;,&quot;citationItems&quot;:[{&quot;id&quot;:&quot;ad1e6b81-2cc3-3e6f-b6e1-80f17ea7c147&quot;,&quot;itemData&quot;:{&quot;type&quot;:&quot;article-journal&quot;,&quot;id&quot;:&quot;ad1e6b81-2cc3-3e6f-b6e1-80f17ea7c147&quot;,&quot;title&quot;:&quot;EFEKTIVITAS AKUN INSTAGRAM @INFOSERANG DALAM PEMENUHAN KEBUTUHAN INFORMASI FOLLOWERS&quot;,&quot;groupId&quot;:&quot;18e830d4-0f5e-334e-8683-27eb431ea964&quot;,&quot;author&quot;:[{&quot;family&quot;:&quot;Saraswati&quot;,&quot;given&quot;:&quot;HelemnNadya&quot;,&quot;parse-names&quot;:false,&quot;dropping-particle&quot;:&quot;&quot;,&quot;non-dropping-particle&quot;:&quot;&quot;}],&quot;container-title&quot;:&quot;Telkom University&quot;,&quot;issued&quot;:{&quot;date-parts&quot;:[[2022]]},&quot;abstract&quot;:&quot;Instagram sebagai platform media sosial dapat dimanfaatkan untuk menjadi tempat untuk berbagi informasi berita tanpa perlu membuka portal berita. Instagram dapat membagikan berita yang diinginkan sesuai dengan kebutuhan masyarakat melalui foto dan video yang diunggah. Para pengguna Instagram ini juga dapat berinteraksi dengan memberikan komentar atau memberikan tanggapan suka terhadap suatu postingan foto maupun video yang dibagikan. Salah satu akun yang memanfaatkan Instagram sebagai media penyebaran informasi adalah akun Instagram @infoserang. Penelitian ini bertujuan unutk mengetahui seberapa besar Efektivitas akun Instagram @infoserang dalam memenuhi kebutuhan informasi followers. Metode yang digunakan dalam penelitian ini adalah kuantitatif deskriptif, sampel yang digunakan pada penelitian ini adalah followers aktif yang mengikuti akun Instagram @infoserang. Dalam penelitian ini, diperoleh hasil bahwa terdapat pengaruh yang signifikan antara Efektivitas Akun Instagram @infoserang terhadap Pemenuhan Kebutuhan Informasi Followers. Didapatkan perolehan nilai thitung (13.448) &gt; ttabel (1.660), maka H0 ditolak dan H1 diterima. Berdasarkan hasil koefisien determinasi menunjukkan bahwa Efektivitas Akun Instagram @infoserang memberikan pengaruh sebesar 64,4% dalam Pemenuhan Kebutuhan Informasi Followers, sedangkan sisanya dari variabel Pemenuhan Kebutuhan Informasi dipengaruhi oleh variabel lain yang tidak terdapat dalam penelitian.&quot;,&quot;container-title-short&quot;:&quot;&quot;},&quot;isTemporary&quot;:false,&quot;suppress-author&quot;:false,&quot;composite&quot;:false,&quot;author-only&quot;:false}]},{&quot;citationID&quot;:&quot;MENDELEY_CITATION_7f499854-ab69-4ee0-9d50-5d5778d3b178&quot;,&quot;properties&quot;:{&quot;noteIndex&quot;:0},&quot;isEdited&quot;:false,&quot;manualOverride&quot;:{&quot;isManuallyOverridden&quot;:false,&quot;citeprocText&quot;:&quot;[4]&quot;,&quot;manualOverrideText&quot;:&quot;&quot;},&quot;citationTag&quot;:&quot;MENDELEY_CITATION_v3_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&quot;,&quot;citationItems&quot;:[{&quot;id&quot;:&quot;ad1e6b81-2cc3-3e6f-b6e1-80f17ea7c147&quot;,&quot;itemData&quot;:{&quot;type&quot;:&quot;article-journal&quot;,&quot;id&quot;:&quot;ad1e6b81-2cc3-3e6f-b6e1-80f17ea7c147&quot;,&quot;title&quot;:&quot;EFEKTIVITAS AKUN INSTAGRAM @INFOSERANG DALAM PEMENUHAN KEBUTUHAN INFORMASI FOLLOWERS&quot;,&quot;groupId&quot;:&quot;18e830d4-0f5e-334e-8683-27eb431ea964&quot;,&quot;author&quot;:[{&quot;family&quot;:&quot;Saraswati&quot;,&quot;given&quot;:&quot;HelemnNadya&quot;,&quot;parse-names&quot;:false,&quot;dropping-particle&quot;:&quot;&quot;,&quot;non-dropping-particle&quot;:&quot;&quot;}],&quot;container-title&quot;:&quot;Telkom University&quot;,&quot;issued&quot;:{&quot;date-parts&quot;:[[2022]]},&quot;abstract&quot;:&quot;Instagram sebagai platform media sosial dapat dimanfaatkan untuk menjadi tempat untuk berbagi informasi berita tanpa perlu membuka portal berita. Instagram dapat membagikan berita yang diinginkan sesuai dengan kebutuhan masyarakat melalui foto dan video yang diunggah. Para pengguna Instagram ini juga dapat berinteraksi dengan memberikan komentar atau memberikan tanggapan suka terhadap suatu postingan foto maupun video yang dibagikan. Salah satu akun yang memanfaatkan Instagram sebagai media penyebaran informasi adalah akun Instagram @infoserang. Penelitian ini bertujuan unutk mengetahui seberapa besar Efektivitas akun Instagram @infoserang dalam memenuhi kebutuhan informasi followers. Metode yang digunakan dalam penelitian ini adalah kuantitatif deskriptif, sampel yang digunakan pada penelitian ini adalah followers aktif yang mengikuti akun Instagram @infoserang. Dalam penelitian ini, diperoleh hasil bahwa terdapat pengaruh yang signifikan antara Efektivitas Akun Instagram @infoserang terhadap Pemenuhan Kebutuhan Informasi Followers. Didapatkan perolehan nilai thitung (13.448) &gt; ttabel (1.660), maka H0 ditolak dan H1 diterima. Berdasarkan hasil koefisien determinasi menunjukkan bahwa Efektivitas Akun Instagram @infoserang memberikan pengaruh sebesar 64,4% dalam Pemenuhan Kebutuhan Informasi Followers, sedangkan sisanya dari variabel Pemenuhan Kebutuhan Informasi dipengaruhi oleh variabel lain yang tidak terdapat dalam penelitian.&quot;,&quot;container-title-short&quot;:&quot;&quot;},&quot;isTemporary&quot;:false,&quot;suppress-author&quot;:false,&quot;composite&quot;:false,&quot;author-only&quot;:false}]}]"/>
     <we:property name="MENDELEY_CITATIONS_STYLE" value="{&quot;id&quot;:&quot;https://www.zotero.org/styles/ieee&quot;,&quot;title&quot;:&quot;IEEE&quot;,&quot;format&quot;:&quot;numeric&quot;,&quot;defaultLocale&quot;:null,&quot;isLocaleCodeValid&quot;:true}"/>
   </we:properties>
   <we:bindings/>

</xml_diff>

<commit_message>
menambah isi pada landasan teori 2
</commit_message>
<xml_diff>
--- a/LAPORAN KP.docx
+++ b/LAPORAN KP.docx
@@ -1435,7 +1435,7 @@
         </w:rPr>
       </w:pPr>
       <w:bookmarkStart w:id="1" w:name="_Toc177634520"/>
-      <w:bookmarkStart w:id="2" w:name="_Toc181802197"/>
+      <w:bookmarkStart w:id="2" w:name="_Toc190095304"/>
       <w:r>
         <w:rPr>
           <w:rFonts w:cs="Arial"/>
@@ -2197,7 +2197,7 @@
           <w:rFonts w:cs="Arial"/>
         </w:rPr>
       </w:pPr>
-      <w:bookmarkStart w:id="3" w:name="_Toc181802198"/>
+      <w:bookmarkStart w:id="3" w:name="_Toc190095305"/>
       <w:r>
         <w:rPr>
           <w:rFonts w:cs="Arial"/>
@@ -3261,7 +3261,7 @@
           <w:rFonts w:cs="Arial"/>
         </w:rPr>
       </w:pPr>
-      <w:bookmarkStart w:id="4" w:name="_Toc181802199"/>
+      <w:bookmarkStart w:id="4" w:name="_Toc190095306"/>
       <w:r>
         <w:rPr>
           <w:rFonts w:cs="Arial"/>
@@ -3317,6 +3317,8 @@
             <w:rPr>
               <w:rFonts w:asciiTheme="minorHAnsi" w:eastAsiaTheme="minorEastAsia" w:hAnsiTheme="minorHAnsi"/>
               <w:noProof/>
+              <w:sz w:val="24"/>
+              <w:szCs w:val="24"/>
               <w:lang w:eastAsia="en-ID"/>
             </w:rPr>
           </w:pPr>
@@ -3329,7 +3331,7 @@
           <w:r>
             <w:fldChar w:fldCharType="separate"/>
           </w:r>
-          <w:hyperlink w:anchor="_Toc181802197" w:history="1">
+          <w:hyperlink w:anchor="_Toc190095304" w:history="1">
             <w:r>
               <w:rPr>
                 <w:rStyle w:val="Hyperlink"/>
@@ -3357,7 +3359,7 @@
                 <w:noProof/>
                 <w:webHidden/>
               </w:rPr>
-              <w:instrText xml:space="preserve"> PAGEREF _Toc181802197 \h </w:instrText>
+              <w:instrText xml:space="preserve"> PAGEREF _Toc190095304 \h </w:instrText>
             </w:r>
             <w:r>
               <w:rPr>
@@ -3397,10 +3399,12 @@
             <w:rPr>
               <w:rFonts w:asciiTheme="minorHAnsi" w:eastAsiaTheme="minorEastAsia" w:hAnsiTheme="minorHAnsi"/>
               <w:noProof/>
+              <w:sz w:val="24"/>
+              <w:szCs w:val="24"/>
               <w:lang w:eastAsia="en-ID"/>
             </w:rPr>
           </w:pPr>
-          <w:hyperlink w:anchor="_Toc181802198" w:history="1">
+          <w:hyperlink w:anchor="_Toc190095305" w:history="1">
             <w:r>
               <w:rPr>
                 <w:rStyle w:val="Hyperlink"/>
@@ -3428,7 +3432,7 @@
                 <w:noProof/>
                 <w:webHidden/>
               </w:rPr>
-              <w:instrText xml:space="preserve"> PAGEREF _Toc181802198 \h </w:instrText>
+              <w:instrText xml:space="preserve"> PAGEREF _Toc190095305 \h </w:instrText>
             </w:r>
             <w:r>
               <w:rPr>
@@ -3468,10 +3472,12 @@
             <w:rPr>
               <w:rFonts w:asciiTheme="minorHAnsi" w:eastAsiaTheme="minorEastAsia" w:hAnsiTheme="minorHAnsi"/>
               <w:noProof/>
+              <w:sz w:val="24"/>
+              <w:szCs w:val="24"/>
               <w:lang w:eastAsia="en-ID"/>
             </w:rPr>
           </w:pPr>
-          <w:hyperlink w:anchor="_Toc181802199" w:history="1">
+          <w:hyperlink w:anchor="_Toc190095306" w:history="1">
             <w:r>
               <w:rPr>
                 <w:rStyle w:val="Hyperlink"/>
@@ -3499,7 +3505,7 @@
                 <w:noProof/>
                 <w:webHidden/>
               </w:rPr>
-              <w:instrText xml:space="preserve"> PAGEREF _Toc181802199 \h </w:instrText>
+              <w:instrText xml:space="preserve"> PAGEREF _Toc190095306 \h </w:instrText>
             </w:r>
             <w:r>
               <w:rPr>
@@ -3539,10 +3545,12 @@
             <w:rPr>
               <w:rFonts w:asciiTheme="minorHAnsi" w:eastAsiaTheme="minorEastAsia" w:hAnsiTheme="minorHAnsi"/>
               <w:noProof/>
+              <w:sz w:val="24"/>
+              <w:szCs w:val="24"/>
               <w:lang w:eastAsia="en-ID"/>
             </w:rPr>
           </w:pPr>
-          <w:hyperlink w:anchor="_Toc181802200" w:history="1">
+          <w:hyperlink w:anchor="_Toc190095307" w:history="1">
             <w:r>
               <w:rPr>
                 <w:rStyle w:val="Hyperlink"/>
@@ -3570,7 +3578,7 @@
                 <w:noProof/>
                 <w:webHidden/>
               </w:rPr>
-              <w:instrText xml:space="preserve"> PAGEREF _Toc181802200 \h </w:instrText>
+              <w:instrText xml:space="preserve"> PAGEREF _Toc190095307 \h </w:instrText>
             </w:r>
             <w:r>
               <w:rPr>
@@ -3590,7 +3598,7 @@
                 <w:noProof/>
                 <w:webHidden/>
               </w:rPr>
-              <w:t>vii</w:t>
+              <w:t>viii</w:t>
             </w:r>
             <w:r>
               <w:rPr>
@@ -3610,10 +3618,12 @@
             <w:rPr>
               <w:rFonts w:asciiTheme="minorHAnsi" w:eastAsiaTheme="minorEastAsia" w:hAnsiTheme="minorHAnsi"/>
               <w:noProof/>
+              <w:sz w:val="24"/>
+              <w:szCs w:val="24"/>
               <w:lang w:eastAsia="en-ID"/>
             </w:rPr>
           </w:pPr>
-          <w:hyperlink w:anchor="_Toc181802201" w:history="1">
+          <w:hyperlink w:anchor="_Toc190095308" w:history="1">
             <w:r>
               <w:rPr>
                 <w:rStyle w:val="Hyperlink"/>
@@ -3641,7 +3651,7 @@
                 <w:noProof/>
                 <w:webHidden/>
               </w:rPr>
-              <w:instrText xml:space="preserve"> PAGEREF _Toc181802201 \h </w:instrText>
+              <w:instrText xml:space="preserve"> PAGEREF _Toc190095308 \h </w:instrText>
             </w:r>
             <w:r>
               <w:rPr>
@@ -3661,7 +3671,7 @@
                 <w:noProof/>
                 <w:webHidden/>
               </w:rPr>
-              <w:t>ix</w:t>
+              <w:t>x</w:t>
             </w:r>
             <w:r>
               <w:rPr>
@@ -3681,10 +3691,12 @@
             <w:rPr>
               <w:rFonts w:asciiTheme="minorHAnsi" w:eastAsiaTheme="minorEastAsia" w:hAnsiTheme="minorHAnsi"/>
               <w:noProof/>
+              <w:sz w:val="24"/>
+              <w:szCs w:val="24"/>
               <w:lang w:eastAsia="en-ID"/>
             </w:rPr>
           </w:pPr>
-          <w:hyperlink w:anchor="_Toc181802202" w:history="1">
+          <w:hyperlink w:anchor="_Toc190095309" w:history="1">
             <w:r>
               <w:rPr>
                 <w:rStyle w:val="Hyperlink"/>
@@ -3712,7 +3724,7 @@
                 <w:noProof/>
                 <w:webHidden/>
               </w:rPr>
-              <w:instrText xml:space="preserve"> PAGEREF _Toc181802202 \h </w:instrText>
+              <w:instrText xml:space="preserve"> PAGEREF _Toc190095309 \h </w:instrText>
             </w:r>
             <w:r>
               <w:rPr>
@@ -3732,7 +3744,7 @@
                 <w:noProof/>
                 <w:webHidden/>
               </w:rPr>
-              <w:t>xi</w:t>
+              <w:t>xii</w:t>
             </w:r>
             <w:r>
               <w:rPr>
@@ -3752,10 +3764,12 @@
             <w:rPr>
               <w:rFonts w:asciiTheme="minorHAnsi" w:eastAsiaTheme="minorEastAsia" w:hAnsiTheme="minorHAnsi"/>
               <w:noProof/>
+              <w:sz w:val="24"/>
+              <w:szCs w:val="24"/>
               <w:lang w:eastAsia="en-ID"/>
             </w:rPr>
           </w:pPr>
-          <w:hyperlink w:anchor="_Toc181802203" w:history="1">
+          <w:hyperlink w:anchor="_Toc190095310" w:history="1">
             <w:r>
               <w:rPr>
                 <w:rStyle w:val="Hyperlink"/>
@@ -3783,7 +3797,7 @@
                 <w:noProof/>
                 <w:webHidden/>
               </w:rPr>
-              <w:instrText xml:space="preserve"> PAGEREF _Toc181802203 \h </w:instrText>
+              <w:instrText xml:space="preserve"> PAGEREF _Toc190095310 \h </w:instrText>
             </w:r>
             <w:r>
               <w:rPr>
@@ -3823,10 +3837,12 @@
             <w:rPr>
               <w:rFonts w:asciiTheme="minorHAnsi" w:eastAsiaTheme="minorEastAsia" w:hAnsiTheme="minorHAnsi"/>
               <w:noProof/>
+              <w:sz w:val="24"/>
+              <w:szCs w:val="24"/>
               <w:lang w:eastAsia="en-ID"/>
             </w:rPr>
           </w:pPr>
-          <w:hyperlink w:anchor="_Toc181802204" w:history="1">
+          <w:hyperlink w:anchor="_Toc190095311" w:history="1">
             <w:r>
               <w:rPr>
                 <w:rStyle w:val="Hyperlink"/>
@@ -3854,7 +3870,7 @@
                 <w:noProof/>
                 <w:webHidden/>
               </w:rPr>
-              <w:instrText xml:space="preserve"> PAGEREF _Toc181802204 \h </w:instrText>
+              <w:instrText xml:space="preserve"> PAGEREF _Toc190095311 \h </w:instrText>
             </w:r>
             <w:r>
               <w:rPr>
@@ -3894,10 +3910,12 @@
             <w:rPr>
               <w:rFonts w:asciiTheme="minorHAnsi" w:eastAsiaTheme="minorEastAsia" w:hAnsiTheme="minorHAnsi"/>
               <w:noProof/>
+              <w:sz w:val="24"/>
+              <w:szCs w:val="24"/>
               <w:lang w:eastAsia="en-ID"/>
             </w:rPr>
           </w:pPr>
-          <w:hyperlink w:anchor="_Toc181802205" w:history="1">
+          <w:hyperlink w:anchor="_Toc190095312" w:history="1">
             <w:r>
               <w:rPr>
                 <w:rStyle w:val="Hyperlink"/>
@@ -3925,7 +3943,7 @@
                 <w:noProof/>
                 <w:webHidden/>
               </w:rPr>
-              <w:instrText xml:space="preserve"> PAGEREF _Toc181802205 \h </w:instrText>
+              <w:instrText xml:space="preserve"> PAGEREF _Toc190095312 \h </w:instrText>
             </w:r>
             <w:r>
               <w:rPr>
@@ -3965,10 +3983,12 @@
             <w:rPr>
               <w:rFonts w:asciiTheme="minorHAnsi" w:eastAsiaTheme="minorEastAsia" w:hAnsiTheme="minorHAnsi"/>
               <w:noProof/>
+              <w:sz w:val="24"/>
+              <w:szCs w:val="24"/>
               <w:lang w:eastAsia="en-ID"/>
             </w:rPr>
           </w:pPr>
-          <w:hyperlink w:anchor="_Toc181802206" w:history="1">
+          <w:hyperlink w:anchor="_Toc190095313" w:history="1">
             <w:r>
               <w:rPr>
                 <w:rStyle w:val="Hyperlink"/>
@@ -3996,7 +4016,7 @@
                 <w:noProof/>
                 <w:webHidden/>
               </w:rPr>
-              <w:instrText xml:space="preserve"> PAGEREF _Toc181802206 \h </w:instrText>
+              <w:instrText xml:space="preserve"> PAGEREF _Toc190095313 \h </w:instrText>
             </w:r>
             <w:r>
               <w:rPr>
@@ -4036,10 +4056,12 @@
             <w:rPr>
               <w:rFonts w:asciiTheme="minorHAnsi" w:eastAsiaTheme="minorEastAsia" w:hAnsiTheme="minorHAnsi"/>
               <w:noProof/>
+              <w:sz w:val="24"/>
+              <w:szCs w:val="24"/>
               <w:lang w:eastAsia="en-ID"/>
             </w:rPr>
           </w:pPr>
-          <w:hyperlink w:anchor="_Toc181802207" w:history="1">
+          <w:hyperlink w:anchor="_Toc190095314" w:history="1">
             <w:r>
               <w:rPr>
                 <w:rStyle w:val="Hyperlink"/>
@@ -4067,7 +4089,7 @@
                 <w:noProof/>
                 <w:webHidden/>
               </w:rPr>
-              <w:instrText xml:space="preserve"> PAGEREF _Toc181802207 \h </w:instrText>
+              <w:instrText xml:space="preserve"> PAGEREF _Toc190095314 \h </w:instrText>
             </w:r>
             <w:r>
               <w:rPr>
@@ -4107,10 +4129,12 @@
             <w:rPr>
               <w:rFonts w:asciiTheme="minorHAnsi" w:eastAsiaTheme="minorEastAsia" w:hAnsiTheme="minorHAnsi"/>
               <w:noProof/>
+              <w:sz w:val="24"/>
+              <w:szCs w:val="24"/>
               <w:lang w:eastAsia="en-ID"/>
             </w:rPr>
           </w:pPr>
-          <w:hyperlink w:anchor="_Toc181802208" w:history="1">
+          <w:hyperlink w:anchor="_Toc190095315" w:history="1">
             <w:r>
               <w:rPr>
                 <w:rStyle w:val="Hyperlink"/>
@@ -4138,7 +4162,7 @@
                 <w:noProof/>
                 <w:webHidden/>
               </w:rPr>
-              <w:instrText xml:space="preserve"> PAGEREF _Toc181802208 \h </w:instrText>
+              <w:instrText xml:space="preserve"> PAGEREF _Toc190095315 \h </w:instrText>
             </w:r>
             <w:r>
               <w:rPr>
@@ -4178,10 +4202,12 @@
             <w:rPr>
               <w:rFonts w:asciiTheme="minorHAnsi" w:eastAsiaTheme="minorEastAsia" w:hAnsiTheme="minorHAnsi"/>
               <w:noProof/>
+              <w:sz w:val="24"/>
+              <w:szCs w:val="24"/>
               <w:lang w:eastAsia="en-ID"/>
             </w:rPr>
           </w:pPr>
-          <w:hyperlink w:anchor="_Toc181802209" w:history="1">
+          <w:hyperlink w:anchor="_Toc190095316" w:history="1">
             <w:r>
               <w:rPr>
                 <w:rStyle w:val="Hyperlink"/>
@@ -4209,7 +4235,7 @@
                 <w:noProof/>
                 <w:webHidden/>
               </w:rPr>
-              <w:instrText xml:space="preserve"> PAGEREF _Toc181802209 \h </w:instrText>
+              <w:instrText xml:space="preserve"> PAGEREF _Toc190095316 \h </w:instrText>
             </w:r>
             <w:r>
               <w:rPr>
@@ -4249,10 +4275,12 @@
             <w:rPr>
               <w:rFonts w:asciiTheme="minorHAnsi" w:eastAsiaTheme="minorEastAsia" w:hAnsiTheme="minorHAnsi"/>
               <w:noProof/>
+              <w:sz w:val="24"/>
+              <w:szCs w:val="24"/>
               <w:lang w:eastAsia="en-ID"/>
             </w:rPr>
           </w:pPr>
-          <w:hyperlink w:anchor="_Toc181802210" w:history="1">
+          <w:hyperlink w:anchor="_Toc190095317" w:history="1">
             <w:r>
               <w:rPr>
                 <w:rStyle w:val="Hyperlink"/>
@@ -4280,7 +4308,7 @@
                 <w:noProof/>
                 <w:webHidden/>
               </w:rPr>
-              <w:instrText xml:space="preserve"> PAGEREF _Toc181802210 \h </w:instrText>
+              <w:instrText xml:space="preserve"> PAGEREF _Toc190095317 \h </w:instrText>
             </w:r>
             <w:r>
               <w:rPr>
@@ -4320,10 +4348,12 @@
             <w:rPr>
               <w:rFonts w:asciiTheme="minorHAnsi" w:eastAsiaTheme="minorEastAsia" w:hAnsiTheme="minorHAnsi"/>
               <w:noProof/>
+              <w:sz w:val="24"/>
+              <w:szCs w:val="24"/>
               <w:lang w:eastAsia="en-ID"/>
             </w:rPr>
           </w:pPr>
-          <w:hyperlink w:anchor="_Toc181802211" w:history="1">
+          <w:hyperlink w:anchor="_Toc190095318" w:history="1">
             <w:r>
               <w:rPr>
                 <w:rStyle w:val="Hyperlink"/>
@@ -4351,7 +4381,7 @@
                 <w:noProof/>
                 <w:webHidden/>
               </w:rPr>
-              <w:instrText xml:space="preserve"> PAGEREF _Toc181802211 \h </w:instrText>
+              <w:instrText xml:space="preserve"> PAGEREF _Toc190095318 \h </w:instrText>
             </w:r>
             <w:r>
               <w:rPr>
@@ -4391,10 +4421,12 @@
             <w:rPr>
               <w:rFonts w:asciiTheme="minorHAnsi" w:eastAsiaTheme="minorEastAsia" w:hAnsiTheme="minorHAnsi"/>
               <w:noProof/>
+              <w:sz w:val="24"/>
+              <w:szCs w:val="24"/>
               <w:lang w:eastAsia="en-ID"/>
             </w:rPr>
           </w:pPr>
-          <w:hyperlink w:anchor="_Toc181802212" w:history="1">
+          <w:hyperlink w:anchor="_Toc190095319" w:history="1">
             <w:r>
               <w:rPr>
                 <w:rStyle w:val="Hyperlink"/>
@@ -4422,7 +4454,7 @@
                 <w:noProof/>
                 <w:webHidden/>
               </w:rPr>
-              <w:instrText xml:space="preserve"> PAGEREF _Toc181802212 \h </w:instrText>
+              <w:instrText xml:space="preserve"> PAGEREF _Toc190095319 \h </w:instrText>
             </w:r>
             <w:r>
               <w:rPr>
@@ -4462,10 +4494,12 @@
             <w:rPr>
               <w:rFonts w:asciiTheme="minorHAnsi" w:eastAsiaTheme="minorEastAsia" w:hAnsiTheme="minorHAnsi"/>
               <w:noProof/>
+              <w:sz w:val="24"/>
+              <w:szCs w:val="24"/>
               <w:lang w:eastAsia="en-ID"/>
             </w:rPr>
           </w:pPr>
-          <w:hyperlink w:anchor="_Toc181802213" w:history="1">
+          <w:hyperlink w:anchor="_Toc190095320" w:history="1">
             <w:r>
               <w:rPr>
                 <w:rStyle w:val="Hyperlink"/>
@@ -4493,7 +4527,7 @@
                 <w:noProof/>
                 <w:webHidden/>
               </w:rPr>
-              <w:instrText xml:space="preserve"> PAGEREF _Toc181802213 \h </w:instrText>
+              <w:instrText xml:space="preserve"> PAGEREF _Toc190095320 \h </w:instrText>
             </w:r>
             <w:r>
               <w:rPr>
@@ -4533,10 +4567,12 @@
             <w:rPr>
               <w:rFonts w:asciiTheme="minorHAnsi" w:eastAsiaTheme="minorEastAsia" w:hAnsiTheme="minorHAnsi"/>
               <w:noProof/>
+              <w:sz w:val="24"/>
+              <w:szCs w:val="24"/>
               <w:lang w:eastAsia="en-ID"/>
             </w:rPr>
           </w:pPr>
-          <w:hyperlink w:anchor="_Toc181802214" w:history="1">
+          <w:hyperlink w:anchor="_Toc190095321" w:history="1">
             <w:r>
               <w:rPr>
                 <w:rStyle w:val="Hyperlink"/>
@@ -4563,7 +4599,7 @@
                 <w:noProof/>
                 <w:webHidden/>
               </w:rPr>
-              <w:instrText xml:space="preserve"> PAGEREF _Toc181802214 \h </w:instrText>
+              <w:instrText xml:space="preserve"> PAGEREF _Toc190095321 \h </w:instrText>
             </w:r>
             <w:r>
               <w:rPr>
@@ -4603,10 +4639,12 @@
             <w:rPr>
               <w:rFonts w:asciiTheme="minorHAnsi" w:eastAsiaTheme="minorEastAsia" w:hAnsiTheme="minorHAnsi"/>
               <w:noProof/>
+              <w:sz w:val="24"/>
+              <w:szCs w:val="24"/>
               <w:lang w:eastAsia="en-ID"/>
             </w:rPr>
           </w:pPr>
-          <w:hyperlink w:anchor="_Toc181802215" w:history="1">
+          <w:hyperlink w:anchor="_Toc190095322" w:history="1">
             <w:r>
               <w:rPr>
                 <w:rStyle w:val="Hyperlink"/>
@@ -4633,7 +4671,7 @@
                 <w:noProof/>
                 <w:webHidden/>
               </w:rPr>
-              <w:instrText xml:space="preserve"> PAGEREF _Toc181802215 \h </w:instrText>
+              <w:instrText xml:space="preserve"> PAGEREF _Toc190095322 \h </w:instrText>
             </w:r>
             <w:r>
               <w:rPr>
@@ -4673,10 +4711,12 @@
             <w:rPr>
               <w:rFonts w:asciiTheme="minorHAnsi" w:eastAsiaTheme="minorEastAsia" w:hAnsiTheme="minorHAnsi"/>
               <w:noProof/>
+              <w:sz w:val="24"/>
+              <w:szCs w:val="24"/>
               <w:lang w:eastAsia="en-ID"/>
             </w:rPr>
           </w:pPr>
-          <w:hyperlink w:anchor="_Toc181802216" w:history="1">
+          <w:hyperlink w:anchor="_Toc190095323" w:history="1">
             <w:r>
               <w:rPr>
                 <w:rStyle w:val="Hyperlink"/>
@@ -4703,7 +4743,7 @@
                 <w:noProof/>
                 <w:webHidden/>
               </w:rPr>
-              <w:instrText xml:space="preserve"> PAGEREF _Toc181802216 \h </w:instrText>
+              <w:instrText xml:space="preserve"> PAGEREF _Toc190095323 \h </w:instrText>
             </w:r>
             <w:r>
               <w:rPr>
@@ -4743,10 +4783,12 @@
             <w:rPr>
               <w:rFonts w:asciiTheme="minorHAnsi" w:eastAsiaTheme="minorEastAsia" w:hAnsiTheme="minorHAnsi"/>
               <w:noProof/>
+              <w:sz w:val="24"/>
+              <w:szCs w:val="24"/>
               <w:lang w:eastAsia="en-ID"/>
             </w:rPr>
           </w:pPr>
-          <w:hyperlink w:anchor="_Toc181802217" w:history="1">
+          <w:hyperlink w:anchor="_Toc190095324" w:history="1">
             <w:r>
               <w:rPr>
                 <w:rStyle w:val="Hyperlink"/>
@@ -4773,7 +4815,7 @@
                 <w:noProof/>
                 <w:webHidden/>
               </w:rPr>
-              <w:instrText xml:space="preserve"> PAGEREF _Toc181802217 \h </w:instrText>
+              <w:instrText xml:space="preserve"> PAGEREF _Toc190095324 \h </w:instrText>
             </w:r>
             <w:r>
               <w:rPr>
@@ -4813,10 +4855,12 @@
             <w:rPr>
               <w:rFonts w:asciiTheme="minorHAnsi" w:eastAsiaTheme="minorEastAsia" w:hAnsiTheme="minorHAnsi"/>
               <w:noProof/>
+              <w:sz w:val="24"/>
+              <w:szCs w:val="24"/>
               <w:lang w:eastAsia="en-ID"/>
             </w:rPr>
           </w:pPr>
-          <w:hyperlink w:anchor="_Toc181802218" w:history="1">
+          <w:hyperlink w:anchor="_Toc190095325" w:history="1">
             <w:r>
               <w:rPr>
                 <w:rStyle w:val="Hyperlink"/>
@@ -4843,7 +4887,7 @@
                 <w:noProof/>
                 <w:webHidden/>
               </w:rPr>
-              <w:instrText xml:space="preserve"> PAGEREF _Toc181802218 \h </w:instrText>
+              <w:instrText xml:space="preserve"> PAGEREF _Toc190095325 \h </w:instrText>
             </w:r>
             <w:r>
               <w:rPr>
@@ -4883,10 +4927,12 @@
             <w:rPr>
               <w:rFonts w:asciiTheme="minorHAnsi" w:eastAsiaTheme="minorEastAsia" w:hAnsiTheme="minorHAnsi"/>
               <w:noProof/>
+              <w:sz w:val="24"/>
+              <w:szCs w:val="24"/>
               <w:lang w:eastAsia="en-ID"/>
             </w:rPr>
           </w:pPr>
-          <w:hyperlink w:anchor="_Toc181802219" w:history="1">
+          <w:hyperlink w:anchor="_Toc190095326" w:history="1">
             <w:r>
               <w:rPr>
                 <w:rStyle w:val="Hyperlink"/>
@@ -4913,7 +4959,7 @@
                 <w:noProof/>
                 <w:webHidden/>
               </w:rPr>
-              <w:instrText xml:space="preserve"> PAGEREF _Toc181802219 \h </w:instrText>
+              <w:instrText xml:space="preserve"> PAGEREF _Toc190095326 \h </w:instrText>
             </w:r>
             <w:r>
               <w:rPr>
@@ -4953,10 +4999,12 @@
             <w:rPr>
               <w:rFonts w:asciiTheme="minorHAnsi" w:eastAsiaTheme="minorEastAsia" w:hAnsiTheme="minorHAnsi"/>
               <w:noProof/>
+              <w:sz w:val="24"/>
+              <w:szCs w:val="24"/>
               <w:lang w:eastAsia="en-ID"/>
             </w:rPr>
           </w:pPr>
-          <w:hyperlink w:anchor="_Toc181802220" w:history="1">
+          <w:hyperlink w:anchor="_Toc190095327" w:history="1">
             <w:r>
               <w:rPr>
                 <w:rStyle w:val="Hyperlink"/>
@@ -4983,7 +5031,7 @@
                 <w:noProof/>
                 <w:webHidden/>
               </w:rPr>
-              <w:instrText xml:space="preserve"> PAGEREF _Toc181802220 \h </w:instrText>
+              <w:instrText xml:space="preserve"> PAGEREF _Toc190095327 \h </w:instrText>
             </w:r>
             <w:r>
               <w:rPr>
@@ -5023,10 +5071,12 @@
             <w:rPr>
               <w:rFonts w:asciiTheme="minorHAnsi" w:eastAsiaTheme="minorEastAsia" w:hAnsiTheme="minorHAnsi"/>
               <w:noProof/>
+              <w:sz w:val="24"/>
+              <w:szCs w:val="24"/>
               <w:lang w:eastAsia="en-ID"/>
             </w:rPr>
           </w:pPr>
-          <w:hyperlink w:anchor="_Toc181802221" w:history="1">
+          <w:hyperlink w:anchor="_Toc190095328" w:history="1">
             <w:r>
               <w:rPr>
                 <w:rStyle w:val="Hyperlink"/>
@@ -5053,7 +5103,7 @@
                 <w:noProof/>
                 <w:webHidden/>
               </w:rPr>
-              <w:instrText xml:space="preserve"> PAGEREF _Toc181802221 \h </w:instrText>
+              <w:instrText xml:space="preserve"> PAGEREF _Toc190095328 \h </w:instrText>
             </w:r>
             <w:r>
               <w:rPr>
@@ -5093,10 +5143,12 @@
             <w:rPr>
               <w:rFonts w:asciiTheme="minorHAnsi" w:eastAsiaTheme="minorEastAsia" w:hAnsiTheme="minorHAnsi"/>
               <w:noProof/>
+              <w:sz w:val="24"/>
+              <w:szCs w:val="24"/>
               <w:lang w:eastAsia="en-ID"/>
             </w:rPr>
           </w:pPr>
-          <w:hyperlink w:anchor="_Toc181802222" w:history="1">
+          <w:hyperlink w:anchor="_Toc190095329" w:history="1">
             <w:r>
               <w:rPr>
                 <w:rStyle w:val="Hyperlink"/>
@@ -5123,7 +5175,7 @@
                 <w:noProof/>
                 <w:webHidden/>
               </w:rPr>
-              <w:instrText xml:space="preserve"> PAGEREF _Toc181802222 \h </w:instrText>
+              <w:instrText xml:space="preserve"> PAGEREF _Toc190095329 \h </w:instrText>
             </w:r>
             <w:r>
               <w:rPr>
@@ -5163,10 +5215,12 @@
             <w:rPr>
               <w:rFonts w:asciiTheme="minorHAnsi" w:eastAsiaTheme="minorEastAsia" w:hAnsiTheme="minorHAnsi"/>
               <w:noProof/>
+              <w:sz w:val="24"/>
+              <w:szCs w:val="24"/>
               <w:lang w:eastAsia="en-ID"/>
             </w:rPr>
           </w:pPr>
-          <w:hyperlink w:anchor="_Toc181802223" w:history="1">
+          <w:hyperlink w:anchor="_Toc190095330" w:history="1">
             <w:r>
               <w:rPr>
                 <w:rStyle w:val="Hyperlink"/>
@@ -5193,7 +5247,7 @@
                 <w:noProof/>
                 <w:webHidden/>
               </w:rPr>
-              <w:instrText xml:space="preserve"> PAGEREF _Toc181802223 \h </w:instrText>
+              <w:instrText xml:space="preserve"> PAGEREF _Toc190095330 \h </w:instrText>
             </w:r>
             <w:r>
               <w:rPr>
@@ -5233,10 +5287,12 @@
             <w:rPr>
               <w:rFonts w:asciiTheme="minorHAnsi" w:eastAsiaTheme="minorEastAsia" w:hAnsiTheme="minorHAnsi"/>
               <w:noProof/>
+              <w:sz w:val="24"/>
+              <w:szCs w:val="24"/>
               <w:lang w:eastAsia="en-ID"/>
             </w:rPr>
           </w:pPr>
-          <w:hyperlink w:anchor="_Toc181802224" w:history="1">
+          <w:hyperlink w:anchor="_Toc190095331" w:history="1">
             <w:r>
               <w:rPr>
                 <w:rStyle w:val="Hyperlink"/>
@@ -5263,7 +5319,7 @@
                 <w:noProof/>
                 <w:webHidden/>
               </w:rPr>
-              <w:instrText xml:space="preserve"> PAGEREF _Toc181802224 \h </w:instrText>
+              <w:instrText xml:space="preserve"> PAGEREF _Toc190095331 \h </w:instrText>
             </w:r>
             <w:r>
               <w:rPr>
@@ -5284,6 +5340,1446 @@
                 <w:webHidden/>
               </w:rPr>
               <w:t>15</w:t>
+            </w:r>
+            <w:r>
+              <w:rPr>
+                <w:noProof/>
+                <w:webHidden/>
+              </w:rPr>
+              <w:fldChar w:fldCharType="end"/>
+            </w:r>
+          </w:hyperlink>
+        </w:p>
+        <w:p>
+          <w:pPr>
+            <w:pStyle w:val="TOC2"/>
+            <w:tabs>
+              <w:tab w:val="right" w:leader="dot" w:pos="7927"/>
+            </w:tabs>
+            <w:rPr>
+              <w:rFonts w:asciiTheme="minorHAnsi" w:eastAsiaTheme="minorEastAsia" w:hAnsiTheme="minorHAnsi"/>
+              <w:noProof/>
+              <w:sz w:val="24"/>
+              <w:szCs w:val="24"/>
+              <w:lang w:eastAsia="en-ID"/>
+            </w:rPr>
+          </w:pPr>
+          <w:hyperlink w:anchor="_Toc190095332" w:history="1">
+            <w:r>
+              <w:rPr>
+                <w:rStyle w:val="Hyperlink"/>
+                <w:noProof/>
+              </w:rPr>
+              <w:t>3.1 Defenisi Efektivitas</w:t>
+            </w:r>
+            <w:r>
+              <w:rPr>
+                <w:noProof/>
+                <w:webHidden/>
+              </w:rPr>
+              <w:tab/>
+            </w:r>
+            <w:r>
+              <w:rPr>
+                <w:noProof/>
+                <w:webHidden/>
+              </w:rPr>
+              <w:fldChar w:fldCharType="begin"/>
+            </w:r>
+            <w:r>
+              <w:rPr>
+                <w:noProof/>
+                <w:webHidden/>
+              </w:rPr>
+              <w:instrText xml:space="preserve"> PAGEREF _Toc190095332 \h </w:instrText>
+            </w:r>
+            <w:r>
+              <w:rPr>
+                <w:noProof/>
+                <w:webHidden/>
+              </w:rPr>
+            </w:r>
+            <w:r>
+              <w:rPr>
+                <w:noProof/>
+                <w:webHidden/>
+              </w:rPr>
+              <w:fldChar w:fldCharType="separate"/>
+            </w:r>
+            <w:r>
+              <w:rPr>
+                <w:noProof/>
+                <w:webHidden/>
+              </w:rPr>
+              <w:t>15</w:t>
+            </w:r>
+            <w:r>
+              <w:rPr>
+                <w:noProof/>
+                <w:webHidden/>
+              </w:rPr>
+              <w:fldChar w:fldCharType="end"/>
+            </w:r>
+          </w:hyperlink>
+        </w:p>
+        <w:p>
+          <w:pPr>
+            <w:pStyle w:val="TOC2"/>
+            <w:tabs>
+              <w:tab w:val="right" w:leader="dot" w:pos="7927"/>
+            </w:tabs>
+            <w:rPr>
+              <w:rFonts w:asciiTheme="minorHAnsi" w:eastAsiaTheme="minorEastAsia" w:hAnsiTheme="minorHAnsi"/>
+              <w:noProof/>
+              <w:sz w:val="24"/>
+              <w:szCs w:val="24"/>
+              <w:lang w:eastAsia="en-ID"/>
+            </w:rPr>
+          </w:pPr>
+          <w:hyperlink w:anchor="_Toc190095333" w:history="1">
+            <w:r>
+              <w:rPr>
+                <w:rStyle w:val="Hyperlink"/>
+                <w:noProof/>
+              </w:rPr>
+              <w:t>3.2 Media Sosial</w:t>
+            </w:r>
+            <w:r>
+              <w:rPr>
+                <w:noProof/>
+                <w:webHidden/>
+              </w:rPr>
+              <w:tab/>
+            </w:r>
+            <w:r>
+              <w:rPr>
+                <w:noProof/>
+                <w:webHidden/>
+              </w:rPr>
+              <w:fldChar w:fldCharType="begin"/>
+            </w:r>
+            <w:r>
+              <w:rPr>
+                <w:noProof/>
+                <w:webHidden/>
+              </w:rPr>
+              <w:instrText xml:space="preserve"> PAGEREF _Toc190095333 \h </w:instrText>
+            </w:r>
+            <w:r>
+              <w:rPr>
+                <w:noProof/>
+                <w:webHidden/>
+              </w:rPr>
+            </w:r>
+            <w:r>
+              <w:rPr>
+                <w:noProof/>
+                <w:webHidden/>
+              </w:rPr>
+              <w:fldChar w:fldCharType="separate"/>
+            </w:r>
+            <w:r>
+              <w:rPr>
+                <w:noProof/>
+                <w:webHidden/>
+              </w:rPr>
+              <w:t>15</w:t>
+            </w:r>
+            <w:r>
+              <w:rPr>
+                <w:noProof/>
+                <w:webHidden/>
+              </w:rPr>
+              <w:fldChar w:fldCharType="end"/>
+            </w:r>
+          </w:hyperlink>
+        </w:p>
+        <w:p>
+          <w:pPr>
+            <w:pStyle w:val="TOC3"/>
+            <w:tabs>
+              <w:tab w:val="right" w:leader="dot" w:pos="7927"/>
+            </w:tabs>
+            <w:rPr>
+              <w:rFonts w:asciiTheme="minorHAnsi" w:eastAsiaTheme="minorEastAsia" w:hAnsiTheme="minorHAnsi"/>
+              <w:noProof/>
+              <w:sz w:val="24"/>
+              <w:szCs w:val="24"/>
+              <w:lang w:eastAsia="en-ID"/>
+            </w:rPr>
+          </w:pPr>
+          <w:hyperlink w:anchor="_Toc190095334" w:history="1">
+            <w:r>
+              <w:rPr>
+                <w:rStyle w:val="Hyperlink"/>
+                <w:noProof/>
+              </w:rPr>
+              <w:t>3.2.1 Sejarah Media Sosial</w:t>
+            </w:r>
+            <w:r>
+              <w:rPr>
+                <w:noProof/>
+                <w:webHidden/>
+              </w:rPr>
+              <w:tab/>
+            </w:r>
+            <w:r>
+              <w:rPr>
+                <w:noProof/>
+                <w:webHidden/>
+              </w:rPr>
+              <w:fldChar w:fldCharType="begin"/>
+            </w:r>
+            <w:r>
+              <w:rPr>
+                <w:noProof/>
+                <w:webHidden/>
+              </w:rPr>
+              <w:instrText xml:space="preserve"> PAGEREF _Toc190095334 \h </w:instrText>
+            </w:r>
+            <w:r>
+              <w:rPr>
+                <w:noProof/>
+                <w:webHidden/>
+              </w:rPr>
+            </w:r>
+            <w:r>
+              <w:rPr>
+                <w:noProof/>
+                <w:webHidden/>
+              </w:rPr>
+              <w:fldChar w:fldCharType="separate"/>
+            </w:r>
+            <w:r>
+              <w:rPr>
+                <w:noProof/>
+                <w:webHidden/>
+              </w:rPr>
+              <w:t>15</w:t>
+            </w:r>
+            <w:r>
+              <w:rPr>
+                <w:noProof/>
+                <w:webHidden/>
+              </w:rPr>
+              <w:fldChar w:fldCharType="end"/>
+            </w:r>
+          </w:hyperlink>
+        </w:p>
+        <w:p>
+          <w:pPr>
+            <w:pStyle w:val="TOC3"/>
+            <w:tabs>
+              <w:tab w:val="right" w:leader="dot" w:pos="7927"/>
+            </w:tabs>
+            <w:rPr>
+              <w:rFonts w:asciiTheme="minorHAnsi" w:eastAsiaTheme="minorEastAsia" w:hAnsiTheme="minorHAnsi"/>
+              <w:noProof/>
+              <w:sz w:val="24"/>
+              <w:szCs w:val="24"/>
+              <w:lang w:eastAsia="en-ID"/>
+            </w:rPr>
+          </w:pPr>
+          <w:hyperlink w:anchor="_Toc190095335" w:history="1">
+            <w:r>
+              <w:rPr>
+                <w:rStyle w:val="Hyperlink"/>
+                <w:noProof/>
+              </w:rPr>
+              <w:t>3.2.2 Pengertian Media Sosial</w:t>
+            </w:r>
+            <w:r>
+              <w:rPr>
+                <w:noProof/>
+                <w:webHidden/>
+              </w:rPr>
+              <w:tab/>
+            </w:r>
+            <w:r>
+              <w:rPr>
+                <w:noProof/>
+                <w:webHidden/>
+              </w:rPr>
+              <w:fldChar w:fldCharType="begin"/>
+            </w:r>
+            <w:r>
+              <w:rPr>
+                <w:noProof/>
+                <w:webHidden/>
+              </w:rPr>
+              <w:instrText xml:space="preserve"> PAGEREF _Toc190095335 \h </w:instrText>
+            </w:r>
+            <w:r>
+              <w:rPr>
+                <w:noProof/>
+                <w:webHidden/>
+              </w:rPr>
+            </w:r>
+            <w:r>
+              <w:rPr>
+                <w:noProof/>
+                <w:webHidden/>
+              </w:rPr>
+              <w:fldChar w:fldCharType="separate"/>
+            </w:r>
+            <w:r>
+              <w:rPr>
+                <w:noProof/>
+                <w:webHidden/>
+              </w:rPr>
+              <w:t>16</w:t>
+            </w:r>
+            <w:r>
+              <w:rPr>
+                <w:noProof/>
+                <w:webHidden/>
+              </w:rPr>
+              <w:fldChar w:fldCharType="end"/>
+            </w:r>
+          </w:hyperlink>
+        </w:p>
+        <w:p>
+          <w:pPr>
+            <w:pStyle w:val="TOC3"/>
+            <w:tabs>
+              <w:tab w:val="right" w:leader="dot" w:pos="7927"/>
+            </w:tabs>
+            <w:rPr>
+              <w:rFonts w:asciiTheme="minorHAnsi" w:eastAsiaTheme="minorEastAsia" w:hAnsiTheme="minorHAnsi"/>
+              <w:noProof/>
+              <w:sz w:val="24"/>
+              <w:szCs w:val="24"/>
+              <w:lang w:eastAsia="en-ID"/>
+            </w:rPr>
+          </w:pPr>
+          <w:hyperlink w:anchor="_Toc190095336" w:history="1">
+            <w:r>
+              <w:rPr>
+                <w:rStyle w:val="Hyperlink"/>
+                <w:noProof/>
+              </w:rPr>
+              <w:t>3.2.3 Karakteristik Media Sosial</w:t>
+            </w:r>
+            <w:r>
+              <w:rPr>
+                <w:noProof/>
+                <w:webHidden/>
+              </w:rPr>
+              <w:tab/>
+            </w:r>
+            <w:r>
+              <w:rPr>
+                <w:noProof/>
+                <w:webHidden/>
+              </w:rPr>
+              <w:fldChar w:fldCharType="begin"/>
+            </w:r>
+            <w:r>
+              <w:rPr>
+                <w:noProof/>
+                <w:webHidden/>
+              </w:rPr>
+              <w:instrText xml:space="preserve"> PAGEREF _Toc190095336 \h </w:instrText>
+            </w:r>
+            <w:r>
+              <w:rPr>
+                <w:noProof/>
+                <w:webHidden/>
+              </w:rPr>
+            </w:r>
+            <w:r>
+              <w:rPr>
+                <w:noProof/>
+                <w:webHidden/>
+              </w:rPr>
+              <w:fldChar w:fldCharType="separate"/>
+            </w:r>
+            <w:r>
+              <w:rPr>
+                <w:noProof/>
+                <w:webHidden/>
+              </w:rPr>
+              <w:t>17</w:t>
+            </w:r>
+            <w:r>
+              <w:rPr>
+                <w:noProof/>
+                <w:webHidden/>
+              </w:rPr>
+              <w:fldChar w:fldCharType="end"/>
+            </w:r>
+          </w:hyperlink>
+        </w:p>
+        <w:p>
+          <w:pPr>
+            <w:pStyle w:val="TOC3"/>
+            <w:tabs>
+              <w:tab w:val="right" w:leader="dot" w:pos="7927"/>
+            </w:tabs>
+            <w:rPr>
+              <w:rFonts w:asciiTheme="minorHAnsi" w:eastAsiaTheme="minorEastAsia" w:hAnsiTheme="minorHAnsi"/>
+              <w:noProof/>
+              <w:sz w:val="24"/>
+              <w:szCs w:val="24"/>
+              <w:lang w:eastAsia="en-ID"/>
+            </w:rPr>
+          </w:pPr>
+          <w:hyperlink w:anchor="_Toc190095337" w:history="1">
+            <w:r>
+              <w:rPr>
+                <w:rStyle w:val="Hyperlink"/>
+                <w:noProof/>
+              </w:rPr>
+              <w:t>3.2.4 Fungsi Media Sosial</w:t>
+            </w:r>
+            <w:r>
+              <w:rPr>
+                <w:noProof/>
+                <w:webHidden/>
+              </w:rPr>
+              <w:tab/>
+            </w:r>
+            <w:r>
+              <w:rPr>
+                <w:noProof/>
+                <w:webHidden/>
+              </w:rPr>
+              <w:fldChar w:fldCharType="begin"/>
+            </w:r>
+            <w:r>
+              <w:rPr>
+                <w:noProof/>
+                <w:webHidden/>
+              </w:rPr>
+              <w:instrText xml:space="preserve"> PAGEREF _Toc190095337 \h </w:instrText>
+            </w:r>
+            <w:r>
+              <w:rPr>
+                <w:noProof/>
+                <w:webHidden/>
+              </w:rPr>
+            </w:r>
+            <w:r>
+              <w:rPr>
+                <w:noProof/>
+                <w:webHidden/>
+              </w:rPr>
+              <w:fldChar w:fldCharType="separate"/>
+            </w:r>
+            <w:r>
+              <w:rPr>
+                <w:noProof/>
+                <w:webHidden/>
+              </w:rPr>
+              <w:t>18</w:t>
+            </w:r>
+            <w:r>
+              <w:rPr>
+                <w:noProof/>
+                <w:webHidden/>
+              </w:rPr>
+              <w:fldChar w:fldCharType="end"/>
+            </w:r>
+          </w:hyperlink>
+        </w:p>
+        <w:p>
+          <w:pPr>
+            <w:pStyle w:val="TOC3"/>
+            <w:tabs>
+              <w:tab w:val="right" w:leader="dot" w:pos="7927"/>
+            </w:tabs>
+            <w:rPr>
+              <w:rFonts w:asciiTheme="minorHAnsi" w:eastAsiaTheme="minorEastAsia" w:hAnsiTheme="minorHAnsi"/>
+              <w:noProof/>
+              <w:sz w:val="24"/>
+              <w:szCs w:val="24"/>
+              <w:lang w:eastAsia="en-ID"/>
+            </w:rPr>
+          </w:pPr>
+          <w:hyperlink w:anchor="_Toc190095338" w:history="1">
+            <w:r>
+              <w:rPr>
+                <w:rStyle w:val="Hyperlink"/>
+                <w:noProof/>
+              </w:rPr>
+              <w:t>3.2.5 Jenis-jenis Media Sosial</w:t>
+            </w:r>
+            <w:r>
+              <w:rPr>
+                <w:noProof/>
+                <w:webHidden/>
+              </w:rPr>
+              <w:tab/>
+            </w:r>
+            <w:r>
+              <w:rPr>
+                <w:noProof/>
+                <w:webHidden/>
+              </w:rPr>
+              <w:fldChar w:fldCharType="begin"/>
+            </w:r>
+            <w:r>
+              <w:rPr>
+                <w:noProof/>
+                <w:webHidden/>
+              </w:rPr>
+              <w:instrText xml:space="preserve"> PAGEREF _Toc190095338 \h </w:instrText>
+            </w:r>
+            <w:r>
+              <w:rPr>
+                <w:noProof/>
+                <w:webHidden/>
+              </w:rPr>
+            </w:r>
+            <w:r>
+              <w:rPr>
+                <w:noProof/>
+                <w:webHidden/>
+              </w:rPr>
+              <w:fldChar w:fldCharType="separate"/>
+            </w:r>
+            <w:r>
+              <w:rPr>
+                <w:noProof/>
+                <w:webHidden/>
+              </w:rPr>
+              <w:t>18</w:t>
+            </w:r>
+            <w:r>
+              <w:rPr>
+                <w:noProof/>
+                <w:webHidden/>
+              </w:rPr>
+              <w:fldChar w:fldCharType="end"/>
+            </w:r>
+          </w:hyperlink>
+        </w:p>
+        <w:p>
+          <w:pPr>
+            <w:pStyle w:val="TOC3"/>
+            <w:tabs>
+              <w:tab w:val="right" w:leader="dot" w:pos="7927"/>
+            </w:tabs>
+            <w:rPr>
+              <w:rFonts w:asciiTheme="minorHAnsi" w:eastAsiaTheme="minorEastAsia" w:hAnsiTheme="minorHAnsi"/>
+              <w:noProof/>
+              <w:sz w:val="24"/>
+              <w:szCs w:val="24"/>
+              <w:lang w:eastAsia="en-ID"/>
+            </w:rPr>
+          </w:pPr>
+          <w:hyperlink w:anchor="_Toc190095339" w:history="1">
+            <w:r>
+              <w:rPr>
+                <w:rStyle w:val="Hyperlink"/>
+                <w:noProof/>
+              </w:rPr>
+              <w:t>3.2.6 Karakteristik Media Sosial</w:t>
+            </w:r>
+            <w:r>
+              <w:rPr>
+                <w:noProof/>
+                <w:webHidden/>
+              </w:rPr>
+              <w:tab/>
+            </w:r>
+            <w:r>
+              <w:rPr>
+                <w:noProof/>
+                <w:webHidden/>
+              </w:rPr>
+              <w:fldChar w:fldCharType="begin"/>
+            </w:r>
+            <w:r>
+              <w:rPr>
+                <w:noProof/>
+                <w:webHidden/>
+              </w:rPr>
+              <w:instrText xml:space="preserve"> PAGEREF _Toc190095339 \h </w:instrText>
+            </w:r>
+            <w:r>
+              <w:rPr>
+                <w:noProof/>
+                <w:webHidden/>
+              </w:rPr>
+            </w:r>
+            <w:r>
+              <w:rPr>
+                <w:noProof/>
+                <w:webHidden/>
+              </w:rPr>
+              <w:fldChar w:fldCharType="separate"/>
+            </w:r>
+            <w:r>
+              <w:rPr>
+                <w:noProof/>
+                <w:webHidden/>
+              </w:rPr>
+              <w:t>19</w:t>
+            </w:r>
+            <w:r>
+              <w:rPr>
+                <w:noProof/>
+                <w:webHidden/>
+              </w:rPr>
+              <w:fldChar w:fldCharType="end"/>
+            </w:r>
+          </w:hyperlink>
+        </w:p>
+        <w:p>
+          <w:pPr>
+            <w:pStyle w:val="TOC2"/>
+            <w:tabs>
+              <w:tab w:val="right" w:leader="dot" w:pos="7927"/>
+            </w:tabs>
+            <w:rPr>
+              <w:rFonts w:asciiTheme="minorHAnsi" w:eastAsiaTheme="minorEastAsia" w:hAnsiTheme="minorHAnsi"/>
+              <w:noProof/>
+              <w:sz w:val="24"/>
+              <w:szCs w:val="24"/>
+              <w:lang w:eastAsia="en-ID"/>
+            </w:rPr>
+          </w:pPr>
+          <w:hyperlink w:anchor="_Toc190095340" w:history="1">
+            <w:r>
+              <w:rPr>
+                <w:rStyle w:val="Hyperlink"/>
+                <w:noProof/>
+              </w:rPr>
+              <w:t>3.3 Media Sosial Instagram</w:t>
+            </w:r>
+            <w:r>
+              <w:rPr>
+                <w:noProof/>
+                <w:webHidden/>
+              </w:rPr>
+              <w:tab/>
+            </w:r>
+            <w:r>
+              <w:rPr>
+                <w:noProof/>
+                <w:webHidden/>
+              </w:rPr>
+              <w:fldChar w:fldCharType="begin"/>
+            </w:r>
+            <w:r>
+              <w:rPr>
+                <w:noProof/>
+                <w:webHidden/>
+              </w:rPr>
+              <w:instrText xml:space="preserve"> PAGEREF _Toc190095340 \h </w:instrText>
+            </w:r>
+            <w:r>
+              <w:rPr>
+                <w:noProof/>
+                <w:webHidden/>
+              </w:rPr>
+            </w:r>
+            <w:r>
+              <w:rPr>
+                <w:noProof/>
+                <w:webHidden/>
+              </w:rPr>
+              <w:fldChar w:fldCharType="separate"/>
+            </w:r>
+            <w:r>
+              <w:rPr>
+                <w:noProof/>
+                <w:webHidden/>
+              </w:rPr>
+              <w:t>20</w:t>
+            </w:r>
+            <w:r>
+              <w:rPr>
+                <w:noProof/>
+                <w:webHidden/>
+              </w:rPr>
+              <w:fldChar w:fldCharType="end"/>
+            </w:r>
+          </w:hyperlink>
+        </w:p>
+        <w:p>
+          <w:pPr>
+            <w:pStyle w:val="TOC2"/>
+            <w:tabs>
+              <w:tab w:val="right" w:leader="dot" w:pos="7927"/>
+            </w:tabs>
+            <w:rPr>
+              <w:rFonts w:asciiTheme="minorHAnsi" w:eastAsiaTheme="minorEastAsia" w:hAnsiTheme="minorHAnsi"/>
+              <w:noProof/>
+              <w:sz w:val="24"/>
+              <w:szCs w:val="24"/>
+              <w:lang w:eastAsia="en-ID"/>
+            </w:rPr>
+          </w:pPr>
+          <w:hyperlink w:anchor="_Toc190095341" w:history="1">
+            <w:r>
+              <w:rPr>
+                <w:rStyle w:val="Hyperlink"/>
+                <w:noProof/>
+              </w:rPr>
+              <w:t>3.4 Defenisi Keterlibatan Publik</w:t>
+            </w:r>
+            <w:r>
+              <w:rPr>
+                <w:noProof/>
+                <w:webHidden/>
+              </w:rPr>
+              <w:tab/>
+            </w:r>
+            <w:r>
+              <w:rPr>
+                <w:noProof/>
+                <w:webHidden/>
+              </w:rPr>
+              <w:fldChar w:fldCharType="begin"/>
+            </w:r>
+            <w:r>
+              <w:rPr>
+                <w:noProof/>
+                <w:webHidden/>
+              </w:rPr>
+              <w:instrText xml:space="preserve"> PAGEREF _Toc190095341 \h </w:instrText>
+            </w:r>
+            <w:r>
+              <w:rPr>
+                <w:noProof/>
+                <w:webHidden/>
+              </w:rPr>
+            </w:r>
+            <w:r>
+              <w:rPr>
+                <w:noProof/>
+                <w:webHidden/>
+              </w:rPr>
+              <w:fldChar w:fldCharType="separate"/>
+            </w:r>
+            <w:r>
+              <w:rPr>
+                <w:noProof/>
+                <w:webHidden/>
+              </w:rPr>
+              <w:t>25</w:t>
+            </w:r>
+            <w:r>
+              <w:rPr>
+                <w:noProof/>
+                <w:webHidden/>
+              </w:rPr>
+              <w:fldChar w:fldCharType="end"/>
+            </w:r>
+          </w:hyperlink>
+        </w:p>
+        <w:p>
+          <w:pPr>
+            <w:pStyle w:val="TOC1"/>
+            <w:tabs>
+              <w:tab w:val="right" w:leader="dot" w:pos="7927"/>
+            </w:tabs>
+            <w:rPr>
+              <w:rFonts w:asciiTheme="minorHAnsi" w:eastAsiaTheme="minorEastAsia" w:hAnsiTheme="minorHAnsi"/>
+              <w:noProof/>
+              <w:sz w:val="24"/>
+              <w:szCs w:val="24"/>
+              <w:lang w:eastAsia="en-ID"/>
+            </w:rPr>
+          </w:pPr>
+          <w:hyperlink w:anchor="_Toc190095342" w:history="1">
+            <w:r>
+              <w:rPr>
+                <w:rStyle w:val="Hyperlink"/>
+                <w:noProof/>
+              </w:rPr>
+              <w:t>BAB IV METODE PENELITIAN</w:t>
+            </w:r>
+            <w:r>
+              <w:rPr>
+                <w:noProof/>
+                <w:webHidden/>
+              </w:rPr>
+              <w:tab/>
+            </w:r>
+            <w:r>
+              <w:rPr>
+                <w:noProof/>
+                <w:webHidden/>
+              </w:rPr>
+              <w:fldChar w:fldCharType="begin"/>
+            </w:r>
+            <w:r>
+              <w:rPr>
+                <w:noProof/>
+                <w:webHidden/>
+              </w:rPr>
+              <w:instrText xml:space="preserve"> PAGEREF _Toc190095342 \h </w:instrText>
+            </w:r>
+            <w:r>
+              <w:rPr>
+                <w:noProof/>
+                <w:webHidden/>
+              </w:rPr>
+            </w:r>
+            <w:r>
+              <w:rPr>
+                <w:noProof/>
+                <w:webHidden/>
+              </w:rPr>
+              <w:fldChar w:fldCharType="separate"/>
+            </w:r>
+            <w:r>
+              <w:rPr>
+                <w:noProof/>
+                <w:webHidden/>
+              </w:rPr>
+              <w:t>27</w:t>
+            </w:r>
+            <w:r>
+              <w:rPr>
+                <w:noProof/>
+                <w:webHidden/>
+              </w:rPr>
+              <w:fldChar w:fldCharType="end"/>
+            </w:r>
+          </w:hyperlink>
+        </w:p>
+        <w:p>
+          <w:pPr>
+            <w:pStyle w:val="TOC2"/>
+            <w:tabs>
+              <w:tab w:val="right" w:leader="dot" w:pos="7927"/>
+            </w:tabs>
+            <w:rPr>
+              <w:rFonts w:asciiTheme="minorHAnsi" w:eastAsiaTheme="minorEastAsia" w:hAnsiTheme="minorHAnsi"/>
+              <w:noProof/>
+              <w:sz w:val="24"/>
+              <w:szCs w:val="24"/>
+              <w:lang w:eastAsia="en-ID"/>
+            </w:rPr>
+          </w:pPr>
+          <w:hyperlink w:anchor="_Toc190095343" w:history="1">
+            <w:r>
+              <w:rPr>
+                <w:rStyle w:val="Hyperlink"/>
+                <w:noProof/>
+              </w:rPr>
+              <w:t>4.1 Jenis Penelitian</w:t>
+            </w:r>
+            <w:r>
+              <w:rPr>
+                <w:noProof/>
+                <w:webHidden/>
+              </w:rPr>
+              <w:tab/>
+            </w:r>
+            <w:r>
+              <w:rPr>
+                <w:noProof/>
+                <w:webHidden/>
+              </w:rPr>
+              <w:fldChar w:fldCharType="begin"/>
+            </w:r>
+            <w:r>
+              <w:rPr>
+                <w:noProof/>
+                <w:webHidden/>
+              </w:rPr>
+              <w:instrText xml:space="preserve"> PAGEREF _Toc190095343 \h </w:instrText>
+            </w:r>
+            <w:r>
+              <w:rPr>
+                <w:noProof/>
+                <w:webHidden/>
+              </w:rPr>
+            </w:r>
+            <w:r>
+              <w:rPr>
+                <w:noProof/>
+                <w:webHidden/>
+              </w:rPr>
+              <w:fldChar w:fldCharType="separate"/>
+            </w:r>
+            <w:r>
+              <w:rPr>
+                <w:noProof/>
+                <w:webHidden/>
+              </w:rPr>
+              <w:t>27</w:t>
+            </w:r>
+            <w:r>
+              <w:rPr>
+                <w:noProof/>
+                <w:webHidden/>
+              </w:rPr>
+              <w:fldChar w:fldCharType="end"/>
+            </w:r>
+          </w:hyperlink>
+        </w:p>
+        <w:p>
+          <w:pPr>
+            <w:pStyle w:val="TOC2"/>
+            <w:tabs>
+              <w:tab w:val="right" w:leader="dot" w:pos="7927"/>
+            </w:tabs>
+            <w:rPr>
+              <w:rFonts w:asciiTheme="minorHAnsi" w:eastAsiaTheme="minorEastAsia" w:hAnsiTheme="minorHAnsi"/>
+              <w:noProof/>
+              <w:sz w:val="24"/>
+              <w:szCs w:val="24"/>
+              <w:lang w:eastAsia="en-ID"/>
+            </w:rPr>
+          </w:pPr>
+          <w:hyperlink w:anchor="_Toc190095344" w:history="1">
+            <w:r>
+              <w:rPr>
+                <w:rStyle w:val="Hyperlink"/>
+                <w:noProof/>
+              </w:rPr>
+              <w:t>4.2 Lokasi dan Waktu Penelitian</w:t>
+            </w:r>
+            <w:r>
+              <w:rPr>
+                <w:noProof/>
+                <w:webHidden/>
+              </w:rPr>
+              <w:tab/>
+            </w:r>
+            <w:r>
+              <w:rPr>
+                <w:noProof/>
+                <w:webHidden/>
+              </w:rPr>
+              <w:fldChar w:fldCharType="begin"/>
+            </w:r>
+            <w:r>
+              <w:rPr>
+                <w:noProof/>
+                <w:webHidden/>
+              </w:rPr>
+              <w:instrText xml:space="preserve"> PAGEREF _Toc190095344 \h </w:instrText>
+            </w:r>
+            <w:r>
+              <w:rPr>
+                <w:noProof/>
+                <w:webHidden/>
+              </w:rPr>
+            </w:r>
+            <w:r>
+              <w:rPr>
+                <w:noProof/>
+                <w:webHidden/>
+              </w:rPr>
+              <w:fldChar w:fldCharType="separate"/>
+            </w:r>
+            <w:r>
+              <w:rPr>
+                <w:noProof/>
+                <w:webHidden/>
+              </w:rPr>
+              <w:t>27</w:t>
+            </w:r>
+            <w:r>
+              <w:rPr>
+                <w:noProof/>
+                <w:webHidden/>
+              </w:rPr>
+              <w:fldChar w:fldCharType="end"/>
+            </w:r>
+          </w:hyperlink>
+        </w:p>
+        <w:p>
+          <w:pPr>
+            <w:pStyle w:val="TOC2"/>
+            <w:tabs>
+              <w:tab w:val="right" w:leader="dot" w:pos="7927"/>
+            </w:tabs>
+            <w:rPr>
+              <w:rFonts w:asciiTheme="minorHAnsi" w:eastAsiaTheme="minorEastAsia" w:hAnsiTheme="minorHAnsi"/>
+              <w:noProof/>
+              <w:sz w:val="24"/>
+              <w:szCs w:val="24"/>
+              <w:lang w:eastAsia="en-ID"/>
+            </w:rPr>
+          </w:pPr>
+          <w:hyperlink w:anchor="_Toc190095345" w:history="1">
+            <w:r>
+              <w:rPr>
+                <w:rStyle w:val="Hyperlink"/>
+                <w:noProof/>
+              </w:rPr>
+              <w:t>4.3 Teknik Pengumpulan Data</w:t>
+            </w:r>
+            <w:r>
+              <w:rPr>
+                <w:noProof/>
+                <w:webHidden/>
+              </w:rPr>
+              <w:tab/>
+            </w:r>
+            <w:r>
+              <w:rPr>
+                <w:noProof/>
+                <w:webHidden/>
+              </w:rPr>
+              <w:fldChar w:fldCharType="begin"/>
+            </w:r>
+            <w:r>
+              <w:rPr>
+                <w:noProof/>
+                <w:webHidden/>
+              </w:rPr>
+              <w:instrText xml:space="preserve"> PAGEREF _Toc190095345 \h </w:instrText>
+            </w:r>
+            <w:r>
+              <w:rPr>
+                <w:noProof/>
+                <w:webHidden/>
+              </w:rPr>
+            </w:r>
+            <w:r>
+              <w:rPr>
+                <w:noProof/>
+                <w:webHidden/>
+              </w:rPr>
+              <w:fldChar w:fldCharType="separate"/>
+            </w:r>
+            <w:r>
+              <w:rPr>
+                <w:noProof/>
+                <w:webHidden/>
+              </w:rPr>
+              <w:t>28</w:t>
+            </w:r>
+            <w:r>
+              <w:rPr>
+                <w:noProof/>
+                <w:webHidden/>
+              </w:rPr>
+              <w:fldChar w:fldCharType="end"/>
+            </w:r>
+          </w:hyperlink>
+        </w:p>
+        <w:p>
+          <w:pPr>
+            <w:pStyle w:val="TOC2"/>
+            <w:tabs>
+              <w:tab w:val="right" w:leader="dot" w:pos="7927"/>
+            </w:tabs>
+            <w:rPr>
+              <w:rFonts w:asciiTheme="minorHAnsi" w:eastAsiaTheme="minorEastAsia" w:hAnsiTheme="minorHAnsi"/>
+              <w:noProof/>
+              <w:sz w:val="24"/>
+              <w:szCs w:val="24"/>
+              <w:lang w:eastAsia="en-ID"/>
+            </w:rPr>
+          </w:pPr>
+          <w:hyperlink w:anchor="_Toc190095346" w:history="1">
+            <w:r>
+              <w:rPr>
+                <w:rStyle w:val="Hyperlink"/>
+                <w:noProof/>
+              </w:rPr>
+              <w:t>4.4 Teknik analisis data</w:t>
+            </w:r>
+            <w:r>
+              <w:rPr>
+                <w:noProof/>
+                <w:webHidden/>
+              </w:rPr>
+              <w:tab/>
+            </w:r>
+            <w:r>
+              <w:rPr>
+                <w:noProof/>
+                <w:webHidden/>
+              </w:rPr>
+              <w:fldChar w:fldCharType="begin"/>
+            </w:r>
+            <w:r>
+              <w:rPr>
+                <w:noProof/>
+                <w:webHidden/>
+              </w:rPr>
+              <w:instrText xml:space="preserve"> PAGEREF _Toc190095346 \h </w:instrText>
+            </w:r>
+            <w:r>
+              <w:rPr>
+                <w:noProof/>
+                <w:webHidden/>
+              </w:rPr>
+            </w:r>
+            <w:r>
+              <w:rPr>
+                <w:noProof/>
+                <w:webHidden/>
+              </w:rPr>
+              <w:fldChar w:fldCharType="separate"/>
+            </w:r>
+            <w:r>
+              <w:rPr>
+                <w:noProof/>
+                <w:webHidden/>
+              </w:rPr>
+              <w:t>29</w:t>
+            </w:r>
+            <w:r>
+              <w:rPr>
+                <w:noProof/>
+                <w:webHidden/>
+              </w:rPr>
+              <w:fldChar w:fldCharType="end"/>
+            </w:r>
+          </w:hyperlink>
+        </w:p>
+        <w:p>
+          <w:pPr>
+            <w:pStyle w:val="TOC1"/>
+            <w:tabs>
+              <w:tab w:val="right" w:leader="dot" w:pos="7927"/>
+            </w:tabs>
+            <w:rPr>
+              <w:rFonts w:asciiTheme="minorHAnsi" w:eastAsiaTheme="minorEastAsia" w:hAnsiTheme="minorHAnsi"/>
+              <w:noProof/>
+              <w:sz w:val="24"/>
+              <w:szCs w:val="24"/>
+              <w:lang w:eastAsia="en-ID"/>
+            </w:rPr>
+          </w:pPr>
+          <w:hyperlink w:anchor="_Toc190095347" w:history="1">
+            <w:r>
+              <w:rPr>
+                <w:rStyle w:val="Hyperlink"/>
+                <w:noProof/>
+              </w:rPr>
+              <w:t>BAB V ANALISIS DAN PEMBAHASAN</w:t>
+            </w:r>
+            <w:r>
+              <w:rPr>
+                <w:noProof/>
+                <w:webHidden/>
+              </w:rPr>
+              <w:tab/>
+            </w:r>
+            <w:r>
+              <w:rPr>
+                <w:noProof/>
+                <w:webHidden/>
+              </w:rPr>
+              <w:fldChar w:fldCharType="begin"/>
+            </w:r>
+            <w:r>
+              <w:rPr>
+                <w:noProof/>
+                <w:webHidden/>
+              </w:rPr>
+              <w:instrText xml:space="preserve"> PAGEREF _Toc190095347 \h </w:instrText>
+            </w:r>
+            <w:r>
+              <w:rPr>
+                <w:noProof/>
+                <w:webHidden/>
+              </w:rPr>
+            </w:r>
+            <w:r>
+              <w:rPr>
+                <w:noProof/>
+                <w:webHidden/>
+              </w:rPr>
+              <w:fldChar w:fldCharType="separate"/>
+            </w:r>
+            <w:r>
+              <w:rPr>
+                <w:noProof/>
+                <w:webHidden/>
+              </w:rPr>
+              <w:t>30</w:t>
+            </w:r>
+            <w:r>
+              <w:rPr>
+                <w:noProof/>
+                <w:webHidden/>
+              </w:rPr>
+              <w:fldChar w:fldCharType="end"/>
+            </w:r>
+          </w:hyperlink>
+        </w:p>
+        <w:p>
+          <w:pPr>
+            <w:pStyle w:val="TOC2"/>
+            <w:tabs>
+              <w:tab w:val="right" w:leader="dot" w:pos="7927"/>
+            </w:tabs>
+            <w:rPr>
+              <w:rFonts w:asciiTheme="minorHAnsi" w:eastAsiaTheme="minorEastAsia" w:hAnsiTheme="minorHAnsi"/>
+              <w:noProof/>
+              <w:sz w:val="24"/>
+              <w:szCs w:val="24"/>
+              <w:lang w:eastAsia="en-ID"/>
+            </w:rPr>
+          </w:pPr>
+          <w:hyperlink w:anchor="_Toc190095348" w:history="1">
+            <w:r>
+              <w:rPr>
+                <w:rStyle w:val="Hyperlink"/>
+                <w:noProof/>
+              </w:rPr>
+              <w:t>5.1 Pengumpulan Data</w:t>
+            </w:r>
+            <w:r>
+              <w:rPr>
+                <w:noProof/>
+                <w:webHidden/>
+              </w:rPr>
+              <w:tab/>
+            </w:r>
+            <w:r>
+              <w:rPr>
+                <w:noProof/>
+                <w:webHidden/>
+              </w:rPr>
+              <w:fldChar w:fldCharType="begin"/>
+            </w:r>
+            <w:r>
+              <w:rPr>
+                <w:noProof/>
+                <w:webHidden/>
+              </w:rPr>
+              <w:instrText xml:space="preserve"> PAGEREF _Toc190095348 \h </w:instrText>
+            </w:r>
+            <w:r>
+              <w:rPr>
+                <w:noProof/>
+                <w:webHidden/>
+              </w:rPr>
+            </w:r>
+            <w:r>
+              <w:rPr>
+                <w:noProof/>
+                <w:webHidden/>
+              </w:rPr>
+              <w:fldChar w:fldCharType="separate"/>
+            </w:r>
+            <w:r>
+              <w:rPr>
+                <w:noProof/>
+                <w:webHidden/>
+              </w:rPr>
+              <w:t>30</w:t>
+            </w:r>
+            <w:r>
+              <w:rPr>
+                <w:noProof/>
+                <w:webHidden/>
+              </w:rPr>
+              <w:fldChar w:fldCharType="end"/>
+            </w:r>
+          </w:hyperlink>
+        </w:p>
+        <w:p>
+          <w:pPr>
+            <w:pStyle w:val="TOC3"/>
+            <w:tabs>
+              <w:tab w:val="right" w:leader="dot" w:pos="7927"/>
+            </w:tabs>
+            <w:rPr>
+              <w:rFonts w:asciiTheme="minorHAnsi" w:eastAsiaTheme="minorEastAsia" w:hAnsiTheme="minorHAnsi"/>
+              <w:noProof/>
+              <w:sz w:val="24"/>
+              <w:szCs w:val="24"/>
+              <w:lang w:eastAsia="en-ID"/>
+            </w:rPr>
+          </w:pPr>
+          <w:hyperlink w:anchor="_Toc190095349" w:history="1">
+            <w:r>
+              <w:rPr>
+                <w:rStyle w:val="Hyperlink"/>
+                <w:noProof/>
+              </w:rPr>
+              <w:t>5.1.1 Aktivitas Akun</w:t>
+            </w:r>
+            <w:r>
+              <w:rPr>
+                <w:noProof/>
+                <w:webHidden/>
+              </w:rPr>
+              <w:tab/>
+            </w:r>
+            <w:r>
+              <w:rPr>
+                <w:noProof/>
+                <w:webHidden/>
+              </w:rPr>
+              <w:fldChar w:fldCharType="begin"/>
+            </w:r>
+            <w:r>
+              <w:rPr>
+                <w:noProof/>
+                <w:webHidden/>
+              </w:rPr>
+              <w:instrText xml:space="preserve"> PAGEREF _Toc190095349 \h </w:instrText>
+            </w:r>
+            <w:r>
+              <w:rPr>
+                <w:noProof/>
+                <w:webHidden/>
+              </w:rPr>
+            </w:r>
+            <w:r>
+              <w:rPr>
+                <w:noProof/>
+                <w:webHidden/>
+              </w:rPr>
+              <w:fldChar w:fldCharType="separate"/>
+            </w:r>
+            <w:r>
+              <w:rPr>
+                <w:noProof/>
+                <w:webHidden/>
+              </w:rPr>
+              <w:t>31</w:t>
+            </w:r>
+            <w:r>
+              <w:rPr>
+                <w:noProof/>
+                <w:webHidden/>
+              </w:rPr>
+              <w:fldChar w:fldCharType="end"/>
+            </w:r>
+          </w:hyperlink>
+        </w:p>
+        <w:p>
+          <w:pPr>
+            <w:pStyle w:val="TOC3"/>
+            <w:tabs>
+              <w:tab w:val="right" w:leader="dot" w:pos="7927"/>
+            </w:tabs>
+            <w:rPr>
+              <w:rFonts w:asciiTheme="minorHAnsi" w:eastAsiaTheme="minorEastAsia" w:hAnsiTheme="minorHAnsi"/>
+              <w:noProof/>
+              <w:sz w:val="24"/>
+              <w:szCs w:val="24"/>
+              <w:lang w:eastAsia="en-ID"/>
+            </w:rPr>
+          </w:pPr>
+          <w:hyperlink w:anchor="_Toc190095350" w:history="1">
+            <w:r>
+              <w:rPr>
+                <w:rStyle w:val="Hyperlink"/>
+                <w:noProof/>
+              </w:rPr>
+              <w:t>5.1.2 Kriteria Postingan yang Dikaji</w:t>
+            </w:r>
+            <w:r>
+              <w:rPr>
+                <w:noProof/>
+                <w:webHidden/>
+              </w:rPr>
+              <w:tab/>
+            </w:r>
+            <w:r>
+              <w:rPr>
+                <w:noProof/>
+                <w:webHidden/>
+              </w:rPr>
+              <w:fldChar w:fldCharType="begin"/>
+            </w:r>
+            <w:r>
+              <w:rPr>
+                <w:noProof/>
+                <w:webHidden/>
+              </w:rPr>
+              <w:instrText xml:space="preserve"> PAGEREF _Toc190095350 \h </w:instrText>
+            </w:r>
+            <w:r>
+              <w:rPr>
+                <w:noProof/>
+                <w:webHidden/>
+              </w:rPr>
+            </w:r>
+            <w:r>
+              <w:rPr>
+                <w:noProof/>
+                <w:webHidden/>
+              </w:rPr>
+              <w:fldChar w:fldCharType="separate"/>
+            </w:r>
+            <w:r>
+              <w:rPr>
+                <w:noProof/>
+                <w:webHidden/>
+              </w:rPr>
+              <w:t>31</w:t>
+            </w:r>
+            <w:r>
+              <w:rPr>
+                <w:noProof/>
+                <w:webHidden/>
+              </w:rPr>
+              <w:fldChar w:fldCharType="end"/>
+            </w:r>
+          </w:hyperlink>
+        </w:p>
+        <w:p>
+          <w:pPr>
+            <w:pStyle w:val="TOC3"/>
+            <w:tabs>
+              <w:tab w:val="right" w:leader="dot" w:pos="7927"/>
+            </w:tabs>
+            <w:rPr>
+              <w:rFonts w:asciiTheme="minorHAnsi" w:eastAsiaTheme="minorEastAsia" w:hAnsiTheme="minorHAnsi"/>
+              <w:noProof/>
+              <w:sz w:val="24"/>
+              <w:szCs w:val="24"/>
+              <w:lang w:eastAsia="en-ID"/>
+            </w:rPr>
+          </w:pPr>
+          <w:hyperlink w:anchor="_Toc190095351" w:history="1">
+            <w:r>
+              <w:rPr>
+                <w:rStyle w:val="Hyperlink"/>
+                <w:noProof/>
+              </w:rPr>
+              <w:t>5.1.3 Fokus pengumpulan Data Engangement</w:t>
+            </w:r>
+            <w:r>
+              <w:rPr>
+                <w:noProof/>
+                <w:webHidden/>
+              </w:rPr>
+              <w:tab/>
+            </w:r>
+            <w:r>
+              <w:rPr>
+                <w:noProof/>
+                <w:webHidden/>
+              </w:rPr>
+              <w:fldChar w:fldCharType="begin"/>
+            </w:r>
+            <w:r>
+              <w:rPr>
+                <w:noProof/>
+                <w:webHidden/>
+              </w:rPr>
+              <w:instrText xml:space="preserve"> PAGEREF _Toc190095351 \h </w:instrText>
+            </w:r>
+            <w:r>
+              <w:rPr>
+                <w:noProof/>
+                <w:webHidden/>
+              </w:rPr>
+            </w:r>
+            <w:r>
+              <w:rPr>
+                <w:noProof/>
+                <w:webHidden/>
+              </w:rPr>
+              <w:fldChar w:fldCharType="separate"/>
+            </w:r>
+            <w:r>
+              <w:rPr>
+                <w:noProof/>
+                <w:webHidden/>
+              </w:rPr>
+              <w:t>32</w:t>
             </w:r>
             <w:r>
               <w:rPr>
@@ -5335,6 +6831,136 @@
     </w:p>
     <w:p>
       <w:pPr>
+        <w:tabs>
+          <w:tab w:val="left" w:pos="1574"/>
+        </w:tabs>
+        <w:rPr>
+          <w:rFonts w:cs="Arial"/>
+        </w:rPr>
+      </w:pPr>
+    </w:p>
+    <w:p>
+      <w:pPr>
+        <w:tabs>
+          <w:tab w:val="left" w:pos="1574"/>
+        </w:tabs>
+        <w:rPr>
+          <w:rFonts w:cs="Arial"/>
+        </w:rPr>
+      </w:pPr>
+    </w:p>
+    <w:p>
+      <w:pPr>
+        <w:tabs>
+          <w:tab w:val="left" w:pos="1574"/>
+        </w:tabs>
+        <w:rPr>
+          <w:rFonts w:cs="Arial"/>
+        </w:rPr>
+      </w:pPr>
+    </w:p>
+    <w:p>
+      <w:pPr>
+        <w:tabs>
+          <w:tab w:val="left" w:pos="1574"/>
+        </w:tabs>
+        <w:rPr>
+          <w:rFonts w:cs="Arial"/>
+        </w:rPr>
+      </w:pPr>
+    </w:p>
+    <w:p>
+      <w:pPr>
+        <w:tabs>
+          <w:tab w:val="left" w:pos="1574"/>
+        </w:tabs>
+        <w:rPr>
+          <w:rFonts w:cs="Arial"/>
+        </w:rPr>
+      </w:pPr>
+    </w:p>
+    <w:p>
+      <w:pPr>
+        <w:tabs>
+          <w:tab w:val="left" w:pos="1574"/>
+        </w:tabs>
+        <w:rPr>
+          <w:rFonts w:cs="Arial"/>
+        </w:rPr>
+      </w:pPr>
+    </w:p>
+    <w:p>
+      <w:pPr>
+        <w:tabs>
+          <w:tab w:val="left" w:pos="1574"/>
+        </w:tabs>
+        <w:rPr>
+          <w:rFonts w:cs="Arial"/>
+        </w:rPr>
+      </w:pPr>
+    </w:p>
+    <w:p>
+      <w:pPr>
+        <w:tabs>
+          <w:tab w:val="left" w:pos="1574"/>
+        </w:tabs>
+        <w:rPr>
+          <w:rFonts w:cs="Arial"/>
+        </w:rPr>
+      </w:pPr>
+    </w:p>
+    <w:p>
+      <w:pPr>
+        <w:tabs>
+          <w:tab w:val="left" w:pos="1574"/>
+        </w:tabs>
+        <w:rPr>
+          <w:rFonts w:cs="Arial"/>
+        </w:rPr>
+      </w:pPr>
+    </w:p>
+    <w:p>
+      <w:pPr>
+        <w:tabs>
+          <w:tab w:val="left" w:pos="1574"/>
+        </w:tabs>
+        <w:rPr>
+          <w:rFonts w:cs="Arial"/>
+        </w:rPr>
+      </w:pPr>
+    </w:p>
+    <w:p>
+      <w:pPr>
+        <w:tabs>
+          <w:tab w:val="left" w:pos="1574"/>
+        </w:tabs>
+        <w:rPr>
+          <w:rFonts w:cs="Arial"/>
+        </w:rPr>
+      </w:pPr>
+    </w:p>
+    <w:p>
+      <w:pPr>
+        <w:tabs>
+          <w:tab w:val="left" w:pos="1574"/>
+        </w:tabs>
+        <w:rPr>
+          <w:rFonts w:cs="Arial"/>
+        </w:rPr>
+      </w:pPr>
+    </w:p>
+    <w:p>
+      <w:pPr>
+        <w:tabs>
+          <w:tab w:val="left" w:pos="1574"/>
+        </w:tabs>
+        <w:rPr>
+          <w:rFonts w:cs="Arial"/>
+        </w:rPr>
+      </w:pPr>
+    </w:p>
+    <w:p>
+      <w:pPr>
         <w:spacing w:after="0" w:line="360" w:lineRule="auto"/>
         <w:jc w:val="center"/>
         <w:rPr>
@@ -5511,7 +7137,7 @@
           <w:rFonts w:cs="Arial"/>
         </w:rPr>
       </w:pPr>
-      <w:bookmarkStart w:id="5" w:name="_Toc181802200"/>
+      <w:bookmarkStart w:id="5" w:name="_Toc190095307"/>
       <w:r>
         <w:rPr>
           <w:rFonts w:cs="Arial"/>
@@ -5880,7 +7506,7 @@
           <w:rFonts w:cs="Arial"/>
         </w:rPr>
       </w:pPr>
-      <w:bookmarkStart w:id="6" w:name="_Toc181802201"/>
+      <w:bookmarkStart w:id="6" w:name="_Toc190095308"/>
       <w:r>
         <w:rPr>
           <w:rFonts w:cs="Arial"/>
@@ -6246,7 +7872,7 @@
           <w:rFonts w:cs="Arial"/>
         </w:rPr>
       </w:pPr>
-      <w:bookmarkStart w:id="7" w:name="_Toc181802202"/>
+      <w:bookmarkStart w:id="7" w:name="_Toc190095309"/>
       <w:r>
         <w:rPr>
           <w:rFonts w:cs="Arial"/>
@@ -6537,7 +8163,7 @@
         <w:lastRenderedPageBreak/>
         <w:br/>
       </w:r>
-      <w:bookmarkStart w:id="8" w:name="_Toc181802203"/>
+      <w:bookmarkStart w:id="8" w:name="_Toc190095310"/>
       <w:r>
         <w:rPr>
           <w:rFonts w:cs="Arial"/>
@@ -6586,7 +8212,7 @@
         </w:rPr>
         <w:tab/>
       </w:r>
-      <w:bookmarkStart w:id="9" w:name="_Toc181802204"/>
+      <w:bookmarkStart w:id="9" w:name="_Toc190095311"/>
       <w:r>
         <w:rPr>
           <w:rFonts w:cs="Arial"/>
@@ -7010,7 +8636,7 @@
         </w:rPr>
         <w:tab/>
       </w:r>
-      <w:bookmarkStart w:id="10" w:name="_Toc181802205"/>
+      <w:bookmarkStart w:id="10" w:name="_Toc190095312"/>
       <w:r>
         <w:rPr>
           <w:rFonts w:cs="Arial"/>
@@ -7055,7 +8681,7 @@
         </w:rPr>
         <w:tab/>
       </w:r>
-      <w:bookmarkStart w:id="11" w:name="_Toc181802206"/>
+      <w:bookmarkStart w:id="11" w:name="_Toc190095313"/>
       <w:r>
         <w:rPr>
           <w:rFonts w:cs="Arial"/>
@@ -7112,7 +8738,7 @@
         </w:rPr>
         <w:tab/>
       </w:r>
-      <w:bookmarkStart w:id="12" w:name="_Toc181802207"/>
+      <w:bookmarkStart w:id="12" w:name="_Toc190095314"/>
       <w:r>
         <w:rPr>
           <w:rFonts w:cs="Arial"/>
@@ -7303,7 +8929,7 @@
         </w:rPr>
         <w:tab/>
       </w:r>
-      <w:bookmarkStart w:id="13" w:name="_Toc181802208"/>
+      <w:bookmarkStart w:id="13" w:name="_Toc190095315"/>
       <w:r>
         <w:rPr>
           <w:rFonts w:cs="Arial"/>
@@ -7465,7 +9091,7 @@
         </w:rPr>
         <w:tab/>
       </w:r>
-      <w:bookmarkStart w:id="14" w:name="_Toc181802209"/>
+      <w:bookmarkStart w:id="14" w:name="_Toc190095316"/>
       <w:r>
         <w:rPr>
           <w:rFonts w:cs="Arial"/>
@@ -7495,7 +9121,7 @@
         </w:rPr>
         <w:tab/>
       </w:r>
-      <w:bookmarkStart w:id="15" w:name="_Toc181802210"/>
+      <w:bookmarkStart w:id="15" w:name="_Toc190095317"/>
       <w:r>
         <w:rPr>
           <w:rFonts w:cs="Arial"/>
@@ -7762,7 +9388,7 @@
         </w:rPr>
         <w:tab/>
       </w:r>
-      <w:bookmarkStart w:id="16" w:name="_Toc181802211"/>
+      <w:bookmarkStart w:id="16" w:name="_Toc190095318"/>
       <w:r>
         <w:rPr>
           <w:rFonts w:cs="Arial"/>
@@ -7935,7 +9561,7 @@
         </w:rPr>
         <w:tab/>
       </w:r>
-      <w:bookmarkStart w:id="17" w:name="_Toc181802212"/>
+      <w:bookmarkStart w:id="17" w:name="_Toc190095319"/>
       <w:r>
         <w:rPr>
           <w:rFonts w:cs="Arial"/>
@@ -8071,7 +9697,7 @@
         </w:rPr>
         <w:tab/>
       </w:r>
-      <w:bookmarkStart w:id="18" w:name="_Toc181802213"/>
+      <w:bookmarkStart w:id="18" w:name="_Toc190095320"/>
       <w:r>
         <w:rPr>
           <w:rFonts w:cs="Arial"/>
@@ -8332,7 +9958,7 @@
         <w:lastRenderedPageBreak/>
         <w:br/>
       </w:r>
-      <w:bookmarkStart w:id="19" w:name="_Toc181802214"/>
+      <w:bookmarkStart w:id="19" w:name="_Toc190095321"/>
       <w:r>
         <w:t>TINJAUAN UMUM PERUSAHAAN</w:t>
       </w:r>
@@ -8351,7 +9977,7 @@
       <w:r>
         <w:tab/>
       </w:r>
-      <w:bookmarkStart w:id="20" w:name="_Toc181802215"/>
+      <w:bookmarkStart w:id="20" w:name="_Toc190095322"/>
       <w:r>
         <w:t>Sejarah Diskominfos Bali</w:t>
       </w:r>
@@ -8414,7 +10040,7 @@
       <w:r>
         <w:tab/>
       </w:r>
-      <w:bookmarkStart w:id="21" w:name="_Toc181802216"/>
+      <w:bookmarkStart w:id="21" w:name="_Toc190095323"/>
       <w:r>
         <w:t>Visi dan Misi Perusahaan</w:t>
       </w:r>
@@ -8431,7 +10057,7 @@
       <w:r>
         <w:tab/>
       </w:r>
-      <w:bookmarkStart w:id="22" w:name="_Toc181802217"/>
+      <w:bookmarkStart w:id="22" w:name="_Toc190095324"/>
       <w:r>
         <w:t>Visi Perusahaan</w:t>
       </w:r>
@@ -8461,7 +10087,7 @@
       <w:r>
         <w:tab/>
       </w:r>
-      <w:bookmarkStart w:id="23" w:name="_Toc181802218"/>
+      <w:bookmarkStart w:id="23" w:name="_Toc190095325"/>
       <w:r>
         <w:t>Misi Perusahaan</w:t>
       </w:r>
@@ -8812,7 +10438,7 @@
       <w:r>
         <w:tab/>
       </w:r>
-      <w:bookmarkStart w:id="24" w:name="_Toc181802219"/>
+      <w:bookmarkStart w:id="24" w:name="_Toc190095326"/>
       <w:r>
         <w:t>Arti Lambang Diskominfos</w:t>
       </w:r>
@@ -8834,7 +10460,7 @@
           <w:lang w:val="en-US"/>
         </w:rPr>
         <w:drawing>
-          <wp:anchor distT="0" distB="0" distL="114300" distR="114300" simplePos="0" relativeHeight="251698688" behindDoc="1" locked="0" layoutInCell="1" allowOverlap="1" wp14:anchorId="2A282B27" wp14:editId="4B341CBB">
+          <wp:anchor distT="0" distB="0" distL="114300" distR="114300" simplePos="0" relativeHeight="251671552" behindDoc="1" locked="0" layoutInCell="1" allowOverlap="1" wp14:anchorId="2A282B27" wp14:editId="1008A0E5">
             <wp:simplePos x="0" y="0"/>
             <wp:positionH relativeFrom="column">
               <wp:posOffset>836295</wp:posOffset>
@@ -8917,7 +10543,7 @@
         <mc:AlternateContent>
           <mc:Choice Requires="wps">
             <w:drawing>
-              <wp:anchor distT="0" distB="0" distL="114300" distR="114300" simplePos="0" relativeHeight="251511296" behindDoc="0" locked="0" layoutInCell="1" allowOverlap="1" wp14:anchorId="69FF20BB" wp14:editId="4A67FD96">
+              <wp:anchor distT="0" distB="0" distL="114300" distR="114300" simplePos="0" relativeHeight="251617280" behindDoc="0" locked="0" layoutInCell="1" allowOverlap="1" wp14:anchorId="69FF20BB" wp14:editId="4A67FD96">
                 <wp:simplePos x="0" y="0"/>
                 <wp:positionH relativeFrom="column">
                   <wp:posOffset>654685</wp:posOffset>
@@ -9075,7 +10701,7 @@
                 <v:stroke joinstyle="miter"/>
                 <v:path gradientshapeok="t" o:connecttype="rect"/>
               </v:shapetype>
-              <v:shape id="Text Box 1" o:spid="_x0000_s1026" type="#_x0000_t202" style="position:absolute;margin-left:51.55pt;margin-top:.35pt;width:264.55pt;height:.05pt;z-index:251511296;visibility:visible;mso-wrap-style:square;mso-wrap-distance-left:9pt;mso-wrap-distance-top:0;mso-wrap-distance-right:9pt;mso-wrap-distance-bottom:0;mso-position-horizontal:absolute;mso-position-horizontal-relative:text;mso-position-vertical:absolute;mso-position-vertical-relative:text;v-text-anchor:top" o:gfxdata="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" stroked="f">
+              <v:shape id="Text Box 1" o:spid="_x0000_s1026" type="#_x0000_t202" style="position:absolute;margin-left:51.55pt;margin-top:.35pt;width:264.55pt;height:.05pt;z-index:251617280;visibility:visible;mso-wrap-style:square;mso-wrap-distance-left:9pt;mso-wrap-distance-top:0;mso-wrap-distance-right:9pt;mso-wrap-distance-bottom:0;mso-position-horizontal:absolute;mso-position-horizontal-relative:text;mso-position-vertical:absolute;mso-position-vertical-relative:text;v-text-anchor:top" o:gfxdata="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" stroked="f">
                 <v:textbox style="mso-fit-shape-to-text:t" inset="0,0,0,0">
                   <w:txbxContent>
                     <w:p>
@@ -9733,7 +11359,7 @@
       <w:r>
         <w:tab/>
       </w:r>
-      <w:bookmarkStart w:id="25" w:name="_Toc181802220"/>
+      <w:bookmarkStart w:id="25" w:name="_Toc190095327"/>
       <w:r>
         <w:t>Stuktur Organisasi</w:t>
       </w:r>
@@ -9761,7 +11387,7 @@
         <mc:AlternateContent>
           <mc:Choice Requires="wps">
             <w:drawing>
-              <wp:anchor distT="0" distB="0" distL="114300" distR="114300" simplePos="0" relativeHeight="251599360" behindDoc="1" locked="0" layoutInCell="1" allowOverlap="1" wp14:anchorId="7F82E6EB" wp14:editId="3A5470FC">
+              <wp:anchor distT="0" distB="0" distL="114300" distR="114300" simplePos="0" relativeHeight="251643904" behindDoc="1" locked="0" layoutInCell="1" allowOverlap="1" wp14:anchorId="7F82E6EB" wp14:editId="3A5470FC">
                 <wp:simplePos x="0" y="0"/>
                 <wp:positionH relativeFrom="column">
                   <wp:posOffset>186055</wp:posOffset>
@@ -9880,7 +11506,7 @@
           </mc:Choice>
           <mc:Fallback>
             <w:pict>
-              <v:shape w14:anchorId="7F82E6EB" id="_x0000_s1027" type="#_x0000_t202" style="position:absolute;left:0;text-align:left;margin-left:14.65pt;margin-top:327.35pt;width:434.5pt;height:.05pt;z-index:-251717120;visibility:visible;mso-wrap-style:square;mso-wrap-distance-left:9pt;mso-wrap-distance-top:0;mso-wrap-distance-right:9pt;mso-wrap-distance-bottom:0;mso-position-horizontal:absolute;mso-position-horizontal-relative:text;mso-position-vertical:absolute;mso-position-vertical-relative:text;v-text-anchor:top" o:gfxdata="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" stroked="f">
+              <v:shape w14:anchorId="7F82E6EB" id="_x0000_s1027" type="#_x0000_t202" style="position:absolute;left:0;text-align:left;margin-left:14.65pt;margin-top:327.35pt;width:434.5pt;height:.05pt;z-index:-251672576;visibility:visible;mso-wrap-style:square;mso-wrap-distance-left:9pt;mso-wrap-distance-top:0;mso-wrap-distance-right:9pt;mso-wrap-distance-bottom:0;mso-position-horizontal:absolute;mso-position-horizontal-relative:text;mso-position-vertical:absolute;mso-position-vertical-relative:text;v-text-anchor:top" o:gfxdata="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" stroked="f">
                 <v:textbox style="mso-fit-shape-to-text:t" inset="0,0,0,0">
                   <w:txbxContent>
                     <w:p>
@@ -9965,7 +11591,7 @@
           <w:lang w:val="en-US"/>
         </w:rPr>
         <w:drawing>
-          <wp:anchor distT="0" distB="0" distL="114300" distR="114300" simplePos="0" relativeHeight="251555328" behindDoc="1" locked="0" layoutInCell="1" allowOverlap="1" wp14:anchorId="537081A5" wp14:editId="1278358B">
+          <wp:anchor distT="0" distB="0" distL="114300" distR="114300" simplePos="0" relativeHeight="251630592" behindDoc="1" locked="0" layoutInCell="1" allowOverlap="1" wp14:anchorId="537081A5" wp14:editId="1278358B">
             <wp:simplePos x="0" y="0"/>
             <wp:positionH relativeFrom="column">
               <wp:posOffset>186601</wp:posOffset>
@@ -10152,7 +11778,7 @@
       <w:r>
         <w:tab/>
       </w:r>
-      <w:bookmarkStart w:id="26" w:name="_Toc181802221"/>
+      <w:bookmarkStart w:id="26" w:name="_Toc190095328"/>
       <w:r>
         <w:t>Tugas dan Fungsi</w:t>
       </w:r>
@@ -10181,7 +11807,7 @@
       <w:r>
         <w:tab/>
       </w:r>
-      <w:bookmarkStart w:id="27" w:name="_Toc181802222"/>
+      <w:bookmarkStart w:id="27" w:name="_Toc190095329"/>
       <w:r>
         <w:t>Tugas Pokok</w:t>
       </w:r>
@@ -10208,7 +11834,7 @@
       <w:r>
         <w:tab/>
       </w:r>
-      <w:bookmarkStart w:id="28" w:name="_Toc181802223"/>
+      <w:bookmarkStart w:id="28" w:name="_Toc190095330"/>
       <w:r>
         <w:t>Fungsi</w:t>
       </w:r>
@@ -10376,7 +12002,7 @@
         <w:lastRenderedPageBreak/>
         <w:br/>
       </w:r>
-      <w:bookmarkStart w:id="29" w:name="_Toc181802224"/>
+      <w:bookmarkStart w:id="29" w:name="_Toc190095331"/>
       <w:r>
         <w:t>LANDASAN TEORI</w:t>
       </w:r>
@@ -10393,8 +12019,12 @@
       </w:r>
       <w:r>
         <w:tab/>
+      </w:r>
+      <w:bookmarkStart w:id="30" w:name="_Toc190095332"/>
+      <w:r>
         <w:t>Defenisi Efektivitas</w:t>
       </w:r>
+      <w:bookmarkEnd w:id="30"/>
     </w:p>
     <w:p>
       <w:pPr>
@@ -10475,18 +12105,34 @@
         <w:pStyle w:val="Heading2"/>
         <w:spacing w:line="360" w:lineRule="auto"/>
       </w:pPr>
+      <w:bookmarkStart w:id="31" w:name="_Toc190095333"/>
+      <w:r>
+        <w:t xml:space="preserve"> </w:t>
+      </w:r>
+      <w:r>
+        <w:tab/>
+      </w:r>
       <w:r>
         <w:t>Media Sosial</w:t>
       </w:r>
+      <w:bookmarkEnd w:id="31"/>
     </w:p>
     <w:p>
       <w:pPr>
         <w:pStyle w:val="Heading3"/>
         <w:spacing w:line="360" w:lineRule="auto"/>
       </w:pPr>
+      <w:bookmarkStart w:id="32" w:name="_Toc190095334"/>
+      <w:r>
+        <w:t xml:space="preserve"> </w:t>
+      </w:r>
+      <w:r>
+        <w:tab/>
+      </w:r>
       <w:r>
         <w:t>Sejarah Media Sosial</w:t>
       </w:r>
+      <w:bookmarkEnd w:id="32"/>
     </w:p>
     <w:p>
       <w:pPr>
@@ -10596,9 +12242,17 @@
         <w:pStyle w:val="Heading3"/>
         <w:spacing w:line="360" w:lineRule="auto"/>
       </w:pPr>
+      <w:bookmarkStart w:id="33" w:name="_Toc190095335"/>
+      <w:r>
+        <w:t xml:space="preserve"> </w:t>
+      </w:r>
+      <w:r>
+        <w:tab/>
+      </w:r>
       <w:r>
         <w:t>Pengertian Media Sosial</w:t>
       </w:r>
+      <w:bookmarkEnd w:id="33"/>
     </w:p>
     <w:p>
       <w:pPr>
@@ -10675,9 +12329,17 @@
         <w:pStyle w:val="Heading3"/>
         <w:spacing w:line="360" w:lineRule="auto"/>
       </w:pPr>
+      <w:bookmarkStart w:id="34" w:name="_Toc190095336"/>
+      <w:r>
+        <w:t xml:space="preserve"> </w:t>
+      </w:r>
+      <w:r>
+        <w:tab/>
+      </w:r>
       <w:r>
         <w:t>Karakteristik Media Sosial</w:t>
       </w:r>
+      <w:bookmarkEnd w:id="34"/>
     </w:p>
     <w:p>
       <w:pPr>
@@ -10899,9 +12561,17 @@
         <w:pStyle w:val="Heading3"/>
         <w:spacing w:line="360" w:lineRule="auto"/>
       </w:pPr>
+      <w:bookmarkStart w:id="35" w:name="_Toc190095337"/>
+      <w:r>
+        <w:t xml:space="preserve"> </w:t>
+      </w:r>
+      <w:r>
+        <w:tab/>
+      </w:r>
       <w:r>
         <w:t>Fungsi Media Sosial</w:t>
       </w:r>
+      <w:bookmarkEnd w:id="35"/>
     </w:p>
     <w:p>
       <w:pPr>
@@ -11023,9 +12693,17 @@
         <w:pStyle w:val="Heading3"/>
         <w:spacing w:line="360" w:lineRule="auto"/>
       </w:pPr>
+      <w:bookmarkStart w:id="36" w:name="_Toc190095338"/>
+      <w:r>
+        <w:t xml:space="preserve"> </w:t>
+      </w:r>
+      <w:r>
+        <w:tab/>
+      </w:r>
       <w:r>
         <w:t>Jenis-jenis Media Sosial</w:t>
       </w:r>
+      <w:bookmarkEnd w:id="36"/>
     </w:p>
     <w:p>
       <w:pPr>
@@ -11238,7 +12916,7 @@
           <w:rPr>
             <w:color w:val="000000"/>
           </w:rPr>
-          <w:tag w:val="MENDELEY_CITATION_v3_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"/>
+          <w:tag w:val="MENDELEY_CITATION_v3_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"/>
           <w:id w:val="345918681"/>
           <w:placeholder>
             <w:docPart w:val="DefaultPlaceholder_-1854013440"/>
@@ -11262,9 +12940,17 @@
         <w:pStyle w:val="Heading3"/>
         <w:spacing w:line="360" w:lineRule="auto"/>
       </w:pPr>
+      <w:bookmarkStart w:id="37" w:name="_Toc190095339"/>
+      <w:r>
+        <w:t xml:space="preserve"> </w:t>
+      </w:r>
+      <w:r>
+        <w:tab/>
+      </w:r>
       <w:r>
         <w:t>Karakteristik Media Sosial</w:t>
       </w:r>
+      <w:bookmarkEnd w:id="37"/>
     </w:p>
     <w:p>
       <w:pPr>
@@ -11555,7 +13241,7 @@
           <w:rPr>
             <w:color w:val="000000"/>
           </w:rPr>
-          <w:tag w:val="MENDELEY_CITATION_v3_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"/>
+          <w:tag w:val="MENDELEY_CITATION_v3_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"/>
           <w:id w:val="-1927185855"/>
           <w:placeholder>
             <w:docPart w:val="DefaultPlaceholder_-1854013440"/>
@@ -11593,8 +13279,23 @@
       <w:r>
         <w:tab/>
       </w:r>
+      <w:bookmarkStart w:id="38" w:name="_Toc190095340"/>
       <w:r>
         <w:t>Media Sosial Instagram</w:t>
+      </w:r>
+      <w:bookmarkEnd w:id="38"/>
+    </w:p>
+    <w:p>
+      <w:pPr>
+        <w:pStyle w:val="Heading3"/>
+        <w:spacing w:line="360" w:lineRule="auto"/>
+      </w:pPr>
+      <w:r>
+        <w:t xml:space="preserve"> </w:t>
+      </w:r>
+      <w:r>
+        <w:tab/>
+        <w:t>Pengertian Instagram</w:t>
       </w:r>
     </w:p>
     <w:p>
@@ -11664,11 +13365,11 @@
         <w:t xml:space="preserve"> </w:t>
       </w:r>
       <w:r>
-        <w:t xml:space="preserve">Instagram adalah kata yang berasal dari ‘insta’ atau bisa juga ‘instan’ hal ini dikarenakan </w:t>
+        <w:t xml:space="preserve">Instagram </w:t>
       </w:r>
       <w:r>
         <w:lastRenderedPageBreak/>
-        <w:t xml:space="preserve">instagram ialah cara untuk berfoto dan membagikan foto kepada teman-teman terdekat secara mudah dan instan. Karena diinstagram ada fitur kamera palaroid yang berfungsi untuk foto dan membagikan foto kepada teman-teman beserta pengikut instagram. Dan kata ‘gram’ mempunyai arti yaitu kata yang berasal dari kata ‘telegram; yang mempunyai makna seperti telegram. Dikarenakn telegram sangat cepat didalam mengirimkan informasi kepada seseorang. Begitu pula dengan instagram, di instagram kita dapat mengirimkan informasi berupa foto kepada seseorang </w:t>
+        <w:t xml:space="preserve">adalah kata yang berasal dari ‘insta’ atau bisa juga ‘instan’ hal ini dikarenakan instagram ialah cara untuk berfoto dan membagikan foto kepada teman-teman terdekat secara mudah dan instan. Karena diinstagram ada fitur kamera palaroid yang berfungsi untuk foto dan membagikan foto kepada teman-teman beserta pengikut instagram. Dan kata ‘gram’ mempunyai arti yaitu kata yang berasal dari kata ‘telegram; yang mempunyai makna seperti telegram. Dikarenakn telegram sangat cepat didalam mengirimkan informasi kepada seseorang. Begitu pula dengan instagram, di instagram kita dapat mengirimkan informasi berupa foto kepada seseorang </w:t>
       </w:r>
       <w:sdt>
         <w:sdtPr>
@@ -11810,14 +13511,17 @@
         <w:t xml:space="preserve"> </w:t>
       </w:r>
       <w:r>
-        <w:t xml:space="preserve">seiring berjalannya waktu yang bermanfaat bagi penggunannya, tidak hanya untuk berbagi foto dan video pribadi, tetapi juga digunakan oleh instansi dan pelaku bisnis untuk memperkenalkan dan memasarkan perusahaan mereka. Menurut data dari </w:t>
+        <w:t xml:space="preserve">seiring berjalannya waktu yang bermanfaat bagi penggunannya, tidak hanya untuk berbagi foto dan video pribadi, tetapi juga digunakan oleh instansi dan pelaku bisnis untuk </w:t>
+      </w:r>
+      <w:r>
+        <w:lastRenderedPageBreak/>
+        <w:t xml:space="preserve">memperkenalkan dan memasarkan perusahaan mereka. Menurut data dari </w:t>
       </w:r>
       <w:r>
         <w:rPr>
           <w:i/>
           <w:iCs/>
         </w:rPr>
-        <w:lastRenderedPageBreak/>
         <w:t>Na</w:t>
       </w:r>
       <w:r>
@@ -11922,7 +13626,7 @@
         <mc:AlternateContent>
           <mc:Choice Requires="wps">
             <w:drawing>
-              <wp:anchor distT="0" distB="0" distL="114300" distR="114300" simplePos="0" relativeHeight="251753984" behindDoc="1" locked="0" layoutInCell="1" allowOverlap="1" wp14:anchorId="185147BC" wp14:editId="30F415B8">
+              <wp:anchor distT="0" distB="0" distL="114300" distR="114300" simplePos="0" relativeHeight="251685888" behindDoc="1" locked="0" layoutInCell="1" allowOverlap="1" wp14:anchorId="185147BC" wp14:editId="30F415B8">
                 <wp:simplePos x="0" y="0"/>
                 <wp:positionH relativeFrom="column">
                   <wp:posOffset>521970</wp:posOffset>
@@ -12056,7 +13760,7 @@
           </mc:Choice>
           <mc:Fallback>
             <w:pict>
-              <v:shape w14:anchorId="185147BC" id="_x0000_s1028" type="#_x0000_t202" style="position:absolute;left:0;text-align:left;margin-left:41.1pt;margin-top:251pt;width:286.85pt;height:.05pt;z-index:-251562496;visibility:visible;mso-wrap-style:square;mso-wrap-distance-left:9pt;mso-wrap-distance-top:0;mso-wrap-distance-right:9pt;mso-wrap-distance-bottom:0;mso-position-horizontal:absolute;mso-position-horizontal-relative:text;mso-position-vertical:absolute;mso-position-vertical-relative:text;v-text-anchor:top" o:gfxdata="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" stroked="f">
+              <v:shape w14:anchorId="185147BC" id="_x0000_s1028" type="#_x0000_t202" style="position:absolute;left:0;text-align:left;margin-left:41.1pt;margin-top:251pt;width:286.85pt;height:.05pt;z-index:-251630592;visibility:visible;mso-wrap-style:square;mso-wrap-distance-left:9pt;mso-wrap-distance-top:0;mso-wrap-distance-right:9pt;mso-wrap-distance-bottom:0;mso-position-horizontal:absolute;mso-position-horizontal-relative:text;mso-position-vertical:absolute;mso-position-vertical-relative:text;v-text-anchor:top" o:gfxdata="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" stroked="f">
                 <v:textbox style="mso-fit-shape-to-text:t" inset="0,0,0,0">
                   <w:txbxContent>
                     <w:p>
@@ -12156,7 +13860,7 @@
           <w:lang w:val="en-US"/>
         </w:rPr>
         <w:drawing>
-          <wp:anchor distT="0" distB="0" distL="114300" distR="114300" simplePos="0" relativeHeight="251654656" behindDoc="1" locked="0" layoutInCell="1" allowOverlap="1" wp14:anchorId="21C540F9" wp14:editId="28AAC501">
+          <wp:anchor distT="0" distB="0" distL="114300" distR="114300" simplePos="0" relativeHeight="251659264" behindDoc="1" locked="0" layoutInCell="1" allowOverlap="1" wp14:anchorId="21C540F9" wp14:editId="28AAC501">
             <wp:simplePos x="0" y="0"/>
             <wp:positionH relativeFrom="column">
               <wp:posOffset>521970</wp:posOffset>
@@ -12284,12 +13988,11 @@
     <w:p>
       <w:pPr>
         <w:spacing w:line="360" w:lineRule="auto"/>
-        <w:jc w:val="center"/>
-      </w:pPr>
-    </w:p>
-    <w:p>
-      <w:pPr>
-        <w:pStyle w:val="Heading2"/>
+      </w:pPr>
+    </w:p>
+    <w:p>
+      <w:pPr>
+        <w:pStyle w:val="Heading3"/>
         <w:spacing w:line="360" w:lineRule="auto"/>
       </w:pPr>
       <w:r>
@@ -12297,7 +14000,9 @@
       </w:r>
       <w:r>
         <w:tab/>
-        <w:t>Defenisi Keterlibatan Publik</w:t>
+      </w:r>
+      <w:r>
+        <w:t>Manfaat Instagram</w:t>
       </w:r>
     </w:p>
     <w:p>
@@ -12307,15 +14012,34 @@
         <w:jc w:val="both"/>
       </w:pPr>
       <w:r>
-        <w:t xml:space="preserve">Keterlibatan publik adalah proses dimana perhatian publik, kebutuhan, dan nilai-nilai dimasukan ke dalam pengambilan keputusan pemerintah dan perusahaan. Ini adalah komunikasi dan interaksi dua arah, dengan tujuan keseluruhan keputusan yang lebih baik yang didukung oleh publik </w:t>
+        <w:t>Instagram bisa menjadi sumber beragam informasi, mulai dari berita, promosi produk, hiburan, hingga aktivitas sehari-hari pengguna lainnya. Platform ini juga memungkinkan penggunannya untuk mendapatkan eksistensi. Selain itu, instagram dianggap sebagai media sosial yang paling</w:t>
+      </w:r>
+      <w:r>
+        <w:t xml:space="preserve"> </w:t>
+      </w:r>
+      <w:r>
+        <w:lastRenderedPageBreak/>
+        <w:t>mudah dan efektif untuk promosi oleh pengelola industri di seluruh dunia. Pentingnya Instagram sebagai alat promosi</w:t>
+      </w:r>
+      <w:r>
+        <w:t xml:space="preserve"> terlihat dari banyaknya pengelola akun yang menugaskan karyawan khusus untuk mengelola Instagram dan mengalokasikan anggaran khusus untuk promosi di platform tersebut. Selain </w:t>
+      </w:r>
+      <w:r>
+        <w:t>untuk promosi, pengguna Instagram dapat berbagi pengalaman melalui gambar dan video, mengenal orang baru, mencari teman, pasangan, berdakwah, berdagang, dan berbagai tujuan lainnya</w:t>
+      </w:r>
+      <w:r>
+        <w:t xml:space="preserve"> </w:t>
       </w:r>
       <w:sdt>
         <w:sdtPr>
           <w:rPr>
             <w:color w:val="000000"/>
           </w:rPr>
-          <w:tag w:val="MENDELEY_CITATION_v3_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"/>
-          <w:id w:val="-558864570"/>
+          <w:tag w:val="MENDELEY_CITATION_v3_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"/>
+          <w:id w:val="-555009755"/>
+          <w:placeholder>
+            <w:docPart w:val="DefaultPlaceholder_-1854013440"/>
+          </w:placeholder>
         </w:sdtPr>
         <w:sdtContent>
           <w:r>
@@ -12327,21 +14051,937 @@
         </w:sdtContent>
       </w:sdt>
       <w:r>
-        <w:t xml:space="preserve">. </w:t>
-      </w:r>
-      <w:r>
-        <w:t xml:space="preserve">Menurut Pusat Koordinasi Nasional untuk Keterlibatan Publik </w:t>
-      </w:r>
-      <w:r>
-        <w:lastRenderedPageBreak/>
-        <w:t xml:space="preserve">Inggris, Keterlibaran publik menggambarkan berbagai cara di mana aktivitas dan manfaat pendidikan tinggi dan penelitian dapat dibagikan kepada publik. Keterlibatran menurut defenisinnya adalah proses dua arah, yang melibatkan interaksi dan mendengarkan, dengan tujuan menghasilkan manfaat bersama. </w:t>
-      </w:r>
-      <w:r>
-        <w:t>Keterlibatan publik merupakan aspek penting dalam respons terhadap perubahan iklim. Pencapaian perubahan sosial yang cepat dengan persetujuan dan partisipasi masyarakat membutuhkan komunikasi yang efektif dan keterlibatan aktif masyarakat.</w:t>
-      </w:r>
+        <w:t>.</w:t>
+      </w:r>
+    </w:p>
+    <w:p>
+      <w:pPr>
+        <w:pStyle w:val="Heading4"/>
+        <w:spacing w:line="360" w:lineRule="auto"/>
+      </w:pPr>
+      <w:r>
+        <w:t xml:space="preserve"> Fitur-fitur Instagram</w:t>
+      </w:r>
+    </w:p>
+    <w:p>
+      <w:pPr>
+        <w:ind w:firstLine="284"/>
+        <w:jc w:val="both"/>
+      </w:pPr>
+      <w:r>
+        <w:t>Adapun</w:t>
+      </w:r>
+      <w:r>
+        <w:t xml:space="preserve"> beberapa fitur yang dimiliki oleh Instagram</w:t>
+      </w:r>
+      <w:r>
+        <w:t xml:space="preserve"> ditunjukan pada </w:t>
+      </w:r>
+      <w:r>
+        <w:rPr>
+          <w:i/>
+          <w:iCs/>
+        </w:rPr>
+        <w:t>Tabel 3.1</w:t>
+      </w:r>
+    </w:p>
+    <w:p>
+      <w:pPr>
+        <w:ind w:firstLine="284"/>
+        <w:jc w:val="both"/>
+      </w:pPr>
+    </w:p>
+    <w:p>
+      <w:pPr>
+        <w:pStyle w:val="Caption"/>
+        <w:keepNext/>
+        <w:jc w:val="center"/>
+        <w:rPr>
+          <w:i w:val="0"/>
+          <w:iCs w:val="0"/>
+          <w:color w:val="auto"/>
+          <w:sz w:val="22"/>
+          <w:szCs w:val="22"/>
+        </w:rPr>
+      </w:pPr>
+      <w:r>
+        <w:rPr>
+          <w:i w:val="0"/>
+          <w:iCs w:val="0"/>
+          <w:color w:val="auto"/>
+          <w:sz w:val="22"/>
+          <w:szCs w:val="22"/>
+        </w:rPr>
+        <w:t>Tabel 3.</w:t>
+      </w:r>
+      <w:r>
+        <w:rPr>
+          <w:i w:val="0"/>
+          <w:iCs w:val="0"/>
+          <w:color w:val="auto"/>
+          <w:sz w:val="22"/>
+          <w:szCs w:val="22"/>
+        </w:rPr>
+        <w:fldChar w:fldCharType="begin"/>
+      </w:r>
+      <w:r>
+        <w:rPr>
+          <w:i w:val="0"/>
+          <w:iCs w:val="0"/>
+          <w:color w:val="auto"/>
+          <w:sz w:val="22"/>
+          <w:szCs w:val="22"/>
+        </w:rPr>
+        <w:instrText xml:space="preserve"> SEQ Tabel_3. \* ARABIC </w:instrText>
+      </w:r>
+      <w:r>
+        <w:rPr>
+          <w:i w:val="0"/>
+          <w:iCs w:val="0"/>
+          <w:color w:val="auto"/>
+          <w:sz w:val="22"/>
+          <w:szCs w:val="22"/>
+        </w:rPr>
+        <w:fldChar w:fldCharType="separate"/>
+      </w:r>
+      <w:r>
+        <w:rPr>
+          <w:i w:val="0"/>
+          <w:iCs w:val="0"/>
+          <w:noProof/>
+          <w:color w:val="auto"/>
+          <w:sz w:val="22"/>
+          <w:szCs w:val="22"/>
+        </w:rPr>
+        <w:t>1</w:t>
+      </w:r>
+      <w:r>
+        <w:rPr>
+          <w:i w:val="0"/>
+          <w:iCs w:val="0"/>
+          <w:color w:val="auto"/>
+          <w:sz w:val="22"/>
+          <w:szCs w:val="22"/>
+        </w:rPr>
+        <w:fldChar w:fldCharType="end"/>
+      </w:r>
+      <w:r>
+        <w:rPr>
+          <w:i w:val="0"/>
+          <w:iCs w:val="0"/>
+          <w:color w:val="auto"/>
+          <w:sz w:val="22"/>
+          <w:szCs w:val="22"/>
+        </w:rPr>
+        <w:t xml:space="preserve"> Fitur</w:t>
+      </w:r>
+      <w:r>
+        <w:rPr>
+          <w:i w:val="0"/>
+          <w:iCs w:val="0"/>
+          <w:color w:val="auto"/>
+          <w:sz w:val="22"/>
+          <w:szCs w:val="22"/>
+        </w:rPr>
+        <w:t>-fitur pada Instagram</w:t>
+      </w:r>
+    </w:p>
+    <w:tbl>
+      <w:tblPr>
+        <w:tblStyle w:val="TableGrid"/>
+        <w:tblW w:w="0" w:type="auto"/>
+        <w:tblLook w:val="04A0" w:firstRow="1" w:lastRow="0" w:firstColumn="1" w:lastColumn="0" w:noHBand="0" w:noVBand="1"/>
+      </w:tblPr>
+      <w:tblGrid>
+        <w:gridCol w:w="4076"/>
+        <w:gridCol w:w="4077"/>
+      </w:tblGrid>
+      <w:tr>
+        <w:tc>
+          <w:tcPr>
+            <w:tcW w:w="4076" w:type="dxa"/>
+          </w:tcPr>
+          <w:p>
+            <w:pPr>
+              <w:spacing w:line="360" w:lineRule="auto"/>
+              <w:jc w:val="center"/>
+              <w:rPr>
+                <w:b/>
+                <w:bCs/>
+              </w:rPr>
+            </w:pPr>
+            <w:r>
+              <w:rPr>
+                <w:b/>
+                <w:bCs/>
+              </w:rPr>
+              <w:t>Fitur Instagram</w:t>
+            </w:r>
+          </w:p>
+        </w:tc>
+        <w:tc>
+          <w:tcPr>
+            <w:tcW w:w="4077" w:type="dxa"/>
+          </w:tcPr>
+          <w:p>
+            <w:pPr>
+              <w:spacing w:line="360" w:lineRule="auto"/>
+              <w:jc w:val="center"/>
+              <w:rPr>
+                <w:b/>
+                <w:bCs/>
+              </w:rPr>
+            </w:pPr>
+            <w:r>
+              <w:rPr>
+                <w:b/>
+                <w:bCs/>
+              </w:rPr>
+              <w:t>Kegunaan</w:t>
+            </w:r>
+          </w:p>
+        </w:tc>
+      </w:tr>
+      <w:tr>
+        <w:tc>
+          <w:tcPr>
+            <w:tcW w:w="4076" w:type="dxa"/>
+          </w:tcPr>
+          <w:p>
+            <w:pPr>
+              <w:spacing w:line="360" w:lineRule="auto"/>
+              <w:jc w:val="both"/>
+            </w:pPr>
+            <w:r>
+              <w:t>Unggah Foto dan Video</w:t>
+            </w:r>
+          </w:p>
+        </w:tc>
+        <w:tc>
+          <w:tcPr>
+            <w:tcW w:w="4077" w:type="dxa"/>
+          </w:tcPr>
+          <w:p>
+            <w:pPr>
+              <w:spacing w:line="360" w:lineRule="auto"/>
+              <w:jc w:val="both"/>
+            </w:pPr>
+            <w:r>
+              <w:t>Unggah foto dan video merupakan fitur untuk pengguna mengunggah foto maupun video, Foto ataupun video uang diunggah akan muncul</w:t>
+            </w:r>
+            <w:r>
+              <w:t xml:space="preserve"> di </w:t>
+            </w:r>
+            <w:r>
+              <w:rPr>
+                <w:i/>
+                <w:iCs/>
+              </w:rPr>
+              <w:t xml:space="preserve">timeline followers </w:t>
+            </w:r>
+            <w:r>
+              <w:t>akun tersebut. Per satu unggahan pengguna berkesempatan mengunggah maksimal 10 foto atau video.</w:t>
+            </w:r>
+          </w:p>
+        </w:tc>
+      </w:tr>
+      <w:tr>
+        <w:tc>
+          <w:tcPr>
+            <w:tcW w:w="4076" w:type="dxa"/>
+          </w:tcPr>
+          <w:p>
+            <w:pPr>
+              <w:spacing w:line="360" w:lineRule="auto"/>
+              <w:jc w:val="both"/>
+              <w:rPr>
+                <w:i/>
+                <w:iCs/>
+              </w:rPr>
+            </w:pPr>
+            <w:r>
+              <w:rPr>
+                <w:i/>
+                <w:iCs/>
+              </w:rPr>
+              <w:t>Follow</w:t>
+            </w:r>
+          </w:p>
+        </w:tc>
+        <w:tc>
+          <w:tcPr>
+            <w:tcW w:w="4077" w:type="dxa"/>
+          </w:tcPr>
+          <w:p>
+            <w:pPr>
+              <w:spacing w:line="360" w:lineRule="auto"/>
+              <w:jc w:val="both"/>
+            </w:pPr>
+            <w:r>
+              <w:rPr>
+                <w:i/>
+                <w:iCs/>
+              </w:rPr>
+              <w:t xml:space="preserve">Follow </w:t>
+            </w:r>
+            <w:r>
+              <w:t>adalah fitur yang berfungsi untuk mengikuti (</w:t>
+            </w:r>
+            <w:r>
+              <w:rPr>
+                <w:i/>
+                <w:iCs/>
+              </w:rPr>
+              <w:t>Following</w:t>
+            </w:r>
+            <w:r>
+              <w:t xml:space="preserve">) </w:t>
+            </w:r>
+            <w:r>
+              <w:t>dan pengikut (</w:t>
+            </w:r>
+            <w:r>
+              <w:rPr>
+                <w:i/>
+                <w:iCs/>
+              </w:rPr>
+              <w:t>Followers</w:t>
+            </w:r>
+            <w:r>
+              <w:t xml:space="preserve">). </w:t>
+            </w:r>
+          </w:p>
+        </w:tc>
+      </w:tr>
+      <w:tr>
+        <w:tc>
+          <w:tcPr>
+            <w:tcW w:w="4076" w:type="dxa"/>
+          </w:tcPr>
+          <w:p>
+            <w:pPr>
+              <w:spacing w:line="360" w:lineRule="auto"/>
+              <w:jc w:val="both"/>
+            </w:pPr>
+            <w:r>
+              <w:rPr>
+                <w:i/>
+                <w:iCs/>
+              </w:rPr>
+              <w:t>Like</w:t>
+            </w:r>
+          </w:p>
+        </w:tc>
+        <w:tc>
+          <w:tcPr>
+            <w:tcW w:w="4077" w:type="dxa"/>
+          </w:tcPr>
+          <w:p>
+            <w:pPr>
+              <w:spacing w:line="360" w:lineRule="auto"/>
+              <w:jc w:val="both"/>
+            </w:pPr>
+            <w:r>
+              <w:rPr>
+                <w:i/>
+                <w:iCs/>
+              </w:rPr>
+              <w:t>Like</w:t>
+            </w:r>
+            <w:r>
+              <w:t xml:space="preserve"> adalah suatu ikon berbentuk hati yang bertujuan untuk menyukai gambar atau foto yang diunggah di Instagram. Caranya yaitu dengan tap foto atau video sebanyak mungkin dua kali atau menekan ikon </w:t>
+            </w:r>
+            <w:r>
+              <w:rPr>
+                <w:i/>
+                <w:iCs/>
+              </w:rPr>
+              <w:t>like</w:t>
+            </w:r>
+            <w:r>
+              <w:t xml:space="preserve"> dibawah unggahan.</w:t>
+            </w:r>
+          </w:p>
+        </w:tc>
+      </w:tr>
+      <w:tr>
+        <w:tc>
+          <w:tcPr>
+            <w:tcW w:w="4076" w:type="dxa"/>
+          </w:tcPr>
+          <w:p>
+            <w:pPr>
+              <w:spacing w:line="360" w:lineRule="auto"/>
+              <w:jc w:val="both"/>
+            </w:pPr>
+            <w:r>
+              <w:t>Fitur Komentar</w:t>
+            </w:r>
+          </w:p>
+        </w:tc>
+        <w:tc>
+          <w:tcPr>
+            <w:tcW w:w="4077" w:type="dxa"/>
+          </w:tcPr>
+          <w:p>
+            <w:pPr>
+              <w:spacing w:line="360" w:lineRule="auto"/>
+              <w:jc w:val="both"/>
+            </w:pPr>
+            <w:r>
+              <w:t>Fitur Komentar terletak di bawah foto atau video yang diunggah</w:t>
+            </w:r>
+            <w:r>
+              <w:t xml:space="preserve">. Fitur ini berfungsi untuk mengomentari pada unggahan foto dan video antar sesama </w:t>
+            </w:r>
+            <w:r>
+              <w:lastRenderedPageBreak/>
+              <w:t xml:space="preserve">pengguna. Pengguna bisa </w:t>
+            </w:r>
+            <w:r>
+              <w:t xml:space="preserve">menggunakan fitur arobba atau tanda @ ditambah dengan </w:t>
+            </w:r>
+            <w:r>
+              <w:rPr>
+                <w:i/>
+                <w:iCs/>
+              </w:rPr>
+              <w:t>username</w:t>
+            </w:r>
+            <w:r>
+              <w:t xml:space="preserve"> </w:t>
+            </w:r>
+            <w:r>
+              <w:t>pengguna lain. Agar dapat melihat unggahan tersebut</w:t>
+            </w:r>
+            <w:r>
+              <w:t>.</w:t>
+            </w:r>
+          </w:p>
+        </w:tc>
+      </w:tr>
+      <w:tr>
+        <w:tc>
+          <w:tcPr>
+            <w:tcW w:w="4076" w:type="dxa"/>
+          </w:tcPr>
+          <w:p>
+            <w:pPr>
+              <w:spacing w:line="360" w:lineRule="auto"/>
+              <w:jc w:val="both"/>
+              <w:rPr>
+                <w:i/>
+                <w:iCs/>
+              </w:rPr>
+            </w:pPr>
+            <w:r>
+              <w:rPr>
+                <w:i/>
+                <w:iCs/>
+              </w:rPr>
+              <w:lastRenderedPageBreak/>
+              <w:t>Hashtag</w:t>
+            </w:r>
+          </w:p>
+        </w:tc>
+        <w:tc>
+          <w:tcPr>
+            <w:tcW w:w="4077" w:type="dxa"/>
+          </w:tcPr>
+          <w:p>
+            <w:pPr>
+              <w:spacing w:line="360" w:lineRule="auto"/>
+              <w:jc w:val="both"/>
+            </w:pPr>
+            <w:r>
+              <w:rPr>
+                <w:i/>
+                <w:iCs/>
+              </w:rPr>
+              <w:t>Hashtag</w:t>
+            </w:r>
+            <w:r>
+              <w:t xml:space="preserve"> berguna untuk mengelompokan </w:t>
+            </w:r>
+            <w:r>
+              <w:t>pesan yang menggunakan tagar (</w:t>
+            </w:r>
+            <w:r>
+              <w:rPr>
+                <w:i/>
+                <w:iCs/>
+              </w:rPr>
+              <w:t>#</w:t>
+            </w:r>
+            <w:r>
+              <w:t xml:space="preserve">) secara terorganisasi. </w:t>
+            </w:r>
+          </w:p>
+        </w:tc>
+      </w:tr>
+      <w:tr>
+        <w:tc>
+          <w:tcPr>
+            <w:tcW w:w="4076" w:type="dxa"/>
+          </w:tcPr>
+          <w:p>
+            <w:pPr>
+              <w:spacing w:line="360" w:lineRule="auto"/>
+              <w:jc w:val="both"/>
+              <w:rPr>
+                <w:i/>
+                <w:iCs/>
+              </w:rPr>
+            </w:pPr>
+            <w:r>
+              <w:rPr>
+                <w:i/>
+                <w:iCs/>
+              </w:rPr>
+              <w:t>Highlights</w:t>
+            </w:r>
+          </w:p>
+        </w:tc>
+        <w:tc>
+          <w:tcPr>
+            <w:tcW w:w="4077" w:type="dxa"/>
+          </w:tcPr>
+          <w:p>
+            <w:pPr>
+              <w:spacing w:line="360" w:lineRule="auto"/>
+              <w:jc w:val="both"/>
+            </w:pPr>
+            <w:r>
+              <w:rPr>
+                <w:i/>
+                <w:iCs/>
+              </w:rPr>
+              <w:t xml:space="preserve">Highlights </w:t>
+            </w:r>
+            <w:r>
+              <w:t>berada di bawah bio akun Instagram yang berguna agar story yang dibuat tetap muncul di halaman akun.</w:t>
+            </w:r>
+          </w:p>
+        </w:tc>
+      </w:tr>
+      <w:tr>
+        <w:tc>
+          <w:tcPr>
+            <w:tcW w:w="4076" w:type="dxa"/>
+          </w:tcPr>
+          <w:p>
+            <w:pPr>
+              <w:spacing w:line="360" w:lineRule="auto"/>
+              <w:jc w:val="both"/>
+            </w:pPr>
+            <w:r>
+              <w:t>Instagram story</w:t>
+            </w:r>
+          </w:p>
+        </w:tc>
+        <w:tc>
+          <w:tcPr>
+            <w:tcW w:w="4077" w:type="dxa"/>
+          </w:tcPr>
+          <w:p>
+            <w:pPr>
+              <w:spacing w:line="360" w:lineRule="auto"/>
+              <w:jc w:val="both"/>
+              <w:rPr>
+                <w:i/>
+                <w:iCs/>
+              </w:rPr>
+            </w:pPr>
+            <w:r>
+              <w:t>Instagram story untuk mengunggah foto dan video, tetapi foto dan video yang dibagikan ke cerita akan menghilang dari beranda, profil</w:t>
+            </w:r>
+            <w:r>
+              <w:t>, dan direct setelah 24 jam, kecuali pengguna menambahkannya sebagai sorotan</w:t>
+            </w:r>
+            <w:r>
+              <w:t>.</w:t>
+            </w:r>
+          </w:p>
+        </w:tc>
+      </w:tr>
+      <w:tr>
+        <w:tc>
+          <w:tcPr>
+            <w:tcW w:w="4076" w:type="dxa"/>
+          </w:tcPr>
+          <w:p>
+            <w:pPr>
+              <w:spacing w:line="360" w:lineRule="auto"/>
+              <w:jc w:val="both"/>
+            </w:pPr>
+            <w:r>
+              <w:t>Instagram Insight</w:t>
+            </w:r>
+          </w:p>
+        </w:tc>
+        <w:tc>
+          <w:tcPr>
+            <w:tcW w:w="4077" w:type="dxa"/>
+          </w:tcPr>
+          <w:p>
+            <w:pPr>
+              <w:spacing w:line="360" w:lineRule="auto"/>
+              <w:jc w:val="both"/>
+              <w:rPr>
+                <w:iCs/>
+              </w:rPr>
+            </w:pPr>
+            <w:r>
+              <w:t>Instagram Insight hanya tersedia pada Instagram bisnis. Pengguna Instagram bisnsi dapat melihat itneraksi konten</w:t>
+            </w:r>
+            <w:r>
+              <w:t xml:space="preserve">, kunjugan profil, rata-rata usia </w:t>
+            </w:r>
+            <w:r>
+              <w:rPr>
+                <w:i/>
+                <w:iCs/>
+              </w:rPr>
+              <w:t>followers</w:t>
+            </w:r>
+            <w:r>
+              <w:t xml:space="preserve">, rata-rata kota dan negara </w:t>
+            </w:r>
+            <w:r>
+              <w:rPr>
+                <w:i/>
+              </w:rPr>
+              <w:t>followers</w:t>
+            </w:r>
+            <w:r>
+              <w:rPr>
+                <w:iCs/>
+              </w:rPr>
+              <w:t>.</w:t>
+            </w:r>
+          </w:p>
+        </w:tc>
+      </w:tr>
+      <w:tr>
+        <w:tc>
+          <w:tcPr>
+            <w:tcW w:w="4076" w:type="dxa"/>
+          </w:tcPr>
+          <w:p>
+            <w:pPr>
+              <w:spacing w:line="360" w:lineRule="auto"/>
+              <w:jc w:val="both"/>
+            </w:pPr>
+            <w:r>
+              <w:t xml:space="preserve">Instagram </w:t>
+            </w:r>
+            <w:r>
+              <w:rPr>
+                <w:i/>
+                <w:iCs/>
+              </w:rPr>
+              <w:t>ads</w:t>
+            </w:r>
+          </w:p>
+        </w:tc>
+        <w:tc>
+          <w:tcPr>
+            <w:tcW w:w="4077" w:type="dxa"/>
+          </w:tcPr>
+          <w:p>
+            <w:pPr>
+              <w:spacing w:line="360" w:lineRule="auto"/>
+              <w:jc w:val="both"/>
+            </w:pPr>
+            <w:r>
+              <w:t xml:space="preserve">Instagram </w:t>
+            </w:r>
+            <w:r>
+              <w:rPr>
+                <w:i/>
+                <w:iCs/>
+              </w:rPr>
+              <w:t xml:space="preserve">ads </w:t>
+            </w:r>
+            <w:r>
+              <w:t xml:space="preserve">merupakan fitur iklan yang disediakan oleh Instagram. Pengguna dapat meng.iklankan produknya dengan membayar sejumlah uang. Maka iklan akan muncul pada akun-akun yang bukan </w:t>
+            </w:r>
+            <w:r>
+              <w:rPr>
+                <w:i/>
+                <w:iCs/>
+              </w:rPr>
+              <w:t>followers</w:t>
+            </w:r>
+            <w:r>
+              <w:t xml:space="preserve"> dari pengiklan.</w:t>
+            </w:r>
+          </w:p>
+        </w:tc>
+      </w:tr>
+      <w:tr>
+        <w:tc>
+          <w:tcPr>
+            <w:tcW w:w="4076" w:type="dxa"/>
+          </w:tcPr>
+          <w:p>
+            <w:pPr>
+              <w:spacing w:line="360" w:lineRule="auto"/>
+              <w:jc w:val="both"/>
+            </w:pPr>
+            <w:r>
+              <w:rPr>
+                <w:i/>
+                <w:iCs/>
+              </w:rPr>
+              <w:t>Live</w:t>
+            </w:r>
+            <w:r>
+              <w:t xml:space="preserve"> Instagram</w:t>
+            </w:r>
+          </w:p>
+        </w:tc>
+        <w:tc>
+          <w:tcPr>
+            <w:tcW w:w="4077" w:type="dxa"/>
+          </w:tcPr>
+          <w:p>
+            <w:pPr>
+              <w:spacing w:line="360" w:lineRule="auto"/>
+              <w:jc w:val="both"/>
+            </w:pPr>
+            <w:r>
+              <w:rPr>
+                <w:i/>
+                <w:iCs/>
+              </w:rPr>
+              <w:t xml:space="preserve">Live </w:t>
+            </w:r>
+            <w:r>
+              <w:t xml:space="preserve">Instagram merupakan fitur yang memungkinkan pengguna bisa membagikan </w:t>
+            </w:r>
+            <w:r>
+              <w:t xml:space="preserve">siaran langsung untuk </w:t>
+            </w:r>
+            <w:r>
+              <w:lastRenderedPageBreak/>
+              <w:t xml:space="preserve">terhubung dengan pengikut secara </w:t>
+            </w:r>
+            <w:r>
+              <w:rPr>
+                <w:i/>
+                <w:iCs/>
+              </w:rPr>
+              <w:t>realtime</w:t>
+            </w:r>
+            <w:r>
+              <w:t xml:space="preserve"> hingga satu jam. Setelah siaran langsung berakhir, pengguna membagikan tayangan ulangnya ke IGTV atau membagikan dari arsip siaran langsung.</w:t>
+            </w:r>
+          </w:p>
+        </w:tc>
+      </w:tr>
+      <w:tr>
+        <w:tc>
+          <w:tcPr>
+            <w:tcW w:w="4076" w:type="dxa"/>
+          </w:tcPr>
+          <w:p>
+            <w:pPr>
+              <w:spacing w:line="360" w:lineRule="auto"/>
+              <w:jc w:val="both"/>
+            </w:pPr>
+            <w:r>
+              <w:rPr>
+                <w:i/>
+                <w:iCs/>
+              </w:rPr>
+              <w:lastRenderedPageBreak/>
+              <w:t xml:space="preserve">Direct Messages </w:t>
+            </w:r>
+            <w:r>
+              <w:t>(DM)</w:t>
+            </w:r>
+          </w:p>
+        </w:tc>
+        <w:tc>
+          <w:tcPr>
+            <w:tcW w:w="4077" w:type="dxa"/>
+          </w:tcPr>
+          <w:p>
+            <w:pPr>
+              <w:spacing w:line="360" w:lineRule="auto"/>
+              <w:jc w:val="both"/>
+            </w:pPr>
+            <w:r>
+              <w:rPr>
+                <w:i/>
+                <w:iCs/>
+              </w:rPr>
+              <w:t xml:space="preserve">Direct Messages </w:t>
+            </w:r>
+            <w:r>
+              <w:t xml:space="preserve">(DM) memungkinkan untuk mengirimkan pesan ke satu atau beberapa orang. </w:t>
+            </w:r>
+            <w:r>
+              <w:t xml:space="preserve">Jika mengirimkan unggahan dari beranda menggunakan Instagram </w:t>
+            </w:r>
+            <w:r>
+              <w:rPr>
+                <w:i/>
+                <w:iCs/>
+              </w:rPr>
+              <w:t>direct</w:t>
+            </w:r>
+            <w:r>
+              <w:t xml:space="preserve">, unggahan itu hanya bisa dilihat </w:t>
+            </w:r>
+            <w:r>
+              <w:t>orang yang sudah bisa melihatnya. Misalnya, jika mengirimkan unggahan sebagai pesan dari akun pribadi</w:t>
+            </w:r>
+            <w:r>
+              <w:t xml:space="preserve">, hanya pengikut akun itu yang bisa melihatnya. Foto atau video yang dikirimkan dengan Instagram </w:t>
+            </w:r>
+            <w:r>
+              <w:rPr>
+                <w:i/>
+                <w:iCs/>
+              </w:rPr>
+              <w:t>direct</w:t>
+            </w:r>
+            <w:r>
+              <w:t xml:space="preserve"> tidak bisa dibagikan </w:t>
+            </w:r>
+            <w:r>
+              <w:t xml:space="preserve">melalui Instagram ke situs lain, seperti </w:t>
+            </w:r>
+            <w:r>
+              <w:rPr>
+                <w:i/>
+                <w:iCs/>
+              </w:rPr>
+              <w:t>facebook</w:t>
+            </w:r>
+            <w:r>
+              <w:t xml:space="preserve"> atau </w:t>
+            </w:r>
+            <w:r>
+              <w:rPr>
+                <w:i/>
+                <w:iCs/>
+              </w:rPr>
+              <w:t xml:space="preserve">twitter, </w:t>
+            </w:r>
+            <w:r>
+              <w:rPr>
+                <w:iCs/>
+              </w:rPr>
+              <w:t>dan tidak akan muncul di halaman tagar dan lokasi.</w:t>
+            </w:r>
+          </w:p>
+        </w:tc>
+      </w:tr>
+      <w:tr>
+        <w:tc>
+          <w:tcPr>
+            <w:tcW w:w="4076" w:type="dxa"/>
+          </w:tcPr>
+          <w:p>
+            <w:pPr>
+              <w:spacing w:line="360" w:lineRule="auto"/>
+              <w:jc w:val="both"/>
+            </w:pPr>
+            <w:r>
+              <w:rPr>
+                <w:i/>
+                <w:iCs/>
+              </w:rPr>
+              <w:t>Ge</w:t>
+            </w:r>
+            <w:r>
+              <w:rPr>
+                <w:i/>
+                <w:iCs/>
+              </w:rPr>
+              <w:t>otagging</w:t>
+            </w:r>
+          </w:p>
+        </w:tc>
+        <w:tc>
+          <w:tcPr>
+            <w:tcW w:w="4077" w:type="dxa"/>
+          </w:tcPr>
+          <w:p>
+            <w:pPr>
+              <w:spacing w:line="360" w:lineRule="auto"/>
+              <w:jc w:val="both"/>
+            </w:pPr>
+            <w:r>
+              <w:rPr>
+                <w:i/>
+                <w:iCs/>
+              </w:rPr>
+              <w:t>Geotagging</w:t>
+            </w:r>
+            <w:r>
+              <w:t xml:space="preserve"> adalah memasukan lokasi foto yang akan diunggah ke halaman utama. Para pemasar dapat memasukan lokasi foto </w:t>
+            </w:r>
+            <w:r>
+              <w:t>saat mengunggahnya, sehingga foto tersebut dapat dikenal dengan area tertentu dan dapat dicari menggunakan lokasi tersebut</w:t>
+            </w:r>
+            <w:r>
+              <w:t xml:space="preserve"> </w:t>
+            </w:r>
+            <w:sdt>
+              <w:sdtPr>
+                <w:rPr>
+                  <w:color w:val="000000"/>
+                </w:rPr>
+                <w:tag w:val="MENDELEY_CITATION_v3_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"/>
+                <w:id w:val="-459258668"/>
+                <w:placeholder>
+                  <w:docPart w:val="DefaultPlaceholder_-1854013440"/>
+                </w:placeholder>
+              </w:sdtPr>
+              <w:sdtContent>
+                <w:r>
+                  <w:rPr>
+                    <w:color w:val="000000"/>
+                  </w:rPr>
+                  <w:t>[18]</w:t>
+                </w:r>
+              </w:sdtContent>
+            </w:sdt>
+            <w:r>
+              <w:t>.</w:t>
+            </w:r>
+          </w:p>
+        </w:tc>
+      </w:tr>
+    </w:tbl>
+    <w:p>
+      <w:pPr>
+        <w:ind w:firstLine="284"/>
+        <w:jc w:val="both"/>
+      </w:pPr>
+    </w:p>
+    <w:p>
+      <w:pPr>
+        <w:spacing w:line="360" w:lineRule="auto"/>
+        <w:jc w:val="both"/>
+      </w:pPr>
+    </w:p>
+    <w:p>
+      <w:pPr>
+        <w:pStyle w:val="Heading3"/>
+        <w:spacing w:line="360" w:lineRule="auto"/>
+      </w:pPr>
       <w:r>
         <w:t xml:space="preserve"> </w:t>
       </w:r>
+      <w:r>
+        <w:tab/>
+        <w:t>Kelebihan dan Kekurangan Instagram</w:t>
+      </w:r>
     </w:p>
     <w:p>
       <w:pPr>
@@ -12350,14 +14990,375 @@
         <w:jc w:val="both"/>
       </w:pPr>
       <w:r>
-        <w:t xml:space="preserve">Partisipasi pubik berlaku untuk keputusan adminstratif yaitu, yang biasanya dibuat oleh lembaga (dan kadang-kadang oleh organisasi swasata), bukan pejabat atau hakim yang dipilih. Partisipasi masyarakat tidak hanya sekedar memberikan informasi kepada masyarakat. Ada interaksi antara organisasi pembuat keputusan dan orang-orang yang ingin berpartisipasi. Ada proses yang terorganisir untuk melibatkan masyarakat. Bukan sesuatu yang terjadi secara kebetulan atau kebetulan. Para peserta memiliki beberapa tingkat dampak atau pengaruh pada keputusan yang dibuat </w:t>
+        <w:t>Sebagai platfom media sosial yang populer, instagram tentu saja memiliki berbagai keunggulan dan kelemahan. Berikut ini adalah penjelasan mengenai kelebihan dan kekurangan Instagram</w:t>
+      </w:r>
+      <w:r>
+        <w:t xml:space="preserve"> </w:t>
       </w:r>
       <w:sdt>
         <w:sdtPr>
           <w:rPr>
             <w:color w:val="000000"/>
           </w:rPr>
-          <w:tag w:val="MENDELEY_CITATION_v3_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"/>
+          <w:tag w:val="MENDELEY_CITATION_v3_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"/>
+          <w:id w:val="684875966"/>
+          <w:placeholder>
+            <w:docPart w:val="DefaultPlaceholder_-1854013440"/>
+          </w:placeholder>
+        </w:sdtPr>
+        <w:sdtContent>
+          <w:r>
+            <w:rPr>
+              <w:color w:val="000000"/>
+            </w:rPr>
+            <w:t>[19]</w:t>
+          </w:r>
+        </w:sdtContent>
+      </w:sdt>
+      <w:r>
+        <w:t xml:space="preserve"> </w:t>
+      </w:r>
+      <w:r>
+        <w:t>:</w:t>
+      </w:r>
+    </w:p>
+    <w:p>
+      <w:pPr>
+        <w:pStyle w:val="ListParagraph"/>
+        <w:numPr>
+          <w:ilvl w:val="6"/>
+          <w:numId w:val="1"/>
+        </w:numPr>
+        <w:spacing w:line="360" w:lineRule="auto"/>
+        <w:jc w:val="both"/>
+      </w:pPr>
+      <w:r>
+        <w:lastRenderedPageBreak/>
+        <w:t>Kelebihan Instagram</w:t>
+      </w:r>
+    </w:p>
+    <w:p>
+      <w:pPr>
+        <w:pStyle w:val="ListParagraph"/>
+        <w:spacing w:line="360" w:lineRule="auto"/>
+        <w:ind w:left="786" w:firstLine="0"/>
+        <w:jc w:val="both"/>
+      </w:pPr>
+      <w:r>
+        <w:t xml:space="preserve">Berikut merupakan beberapa kelebihan yang dimiliki oleh Instagram </w:t>
+      </w:r>
+    </w:p>
+    <w:p>
+      <w:pPr>
+        <w:pStyle w:val="ListParagraph"/>
+        <w:numPr>
+          <w:ilvl w:val="7"/>
+          <w:numId w:val="1"/>
+        </w:numPr>
+        <w:spacing w:line="360" w:lineRule="auto"/>
+        <w:jc w:val="both"/>
+      </w:pPr>
+      <w:r>
+        <w:t>Mudah digunakan</w:t>
+      </w:r>
+    </w:p>
+    <w:p>
+      <w:pPr>
+        <w:pStyle w:val="ListParagraph"/>
+        <w:spacing w:line="360" w:lineRule="auto"/>
+        <w:ind w:left="1211" w:firstLine="0"/>
+        <w:jc w:val="both"/>
+      </w:pPr>
+      <w:r>
+        <w:t>Instagram menawarkan kemudahan yang menarik minat pengguna. Pengguna dapat memposting foto atau video. Mengikuti akun lain, mengomentari, memberi like, hingga melakukan pencarian sesuai hashtag dengan sangat praktis.</w:t>
+      </w:r>
+    </w:p>
+    <w:p>
+      <w:pPr>
+        <w:pStyle w:val="ListParagraph"/>
+        <w:numPr>
+          <w:ilvl w:val="7"/>
+          <w:numId w:val="1"/>
+        </w:numPr>
+        <w:spacing w:line="360" w:lineRule="auto"/>
+        <w:jc w:val="both"/>
+      </w:pPr>
+      <w:r>
+        <w:t>Media utama berupa foto</w:t>
+      </w:r>
+    </w:p>
+    <w:p>
+      <w:pPr>
+        <w:pStyle w:val="ListParagraph"/>
+        <w:spacing w:line="360" w:lineRule="auto"/>
+        <w:ind w:left="1211" w:firstLine="0"/>
+        <w:jc w:val="both"/>
+      </w:pPr>
+      <w:r>
+        <w:t>Sebagai platform media sosial yang unggul dalam posting foto, Instagram memberikan tampilan dan kualitas foto yang baik</w:t>
+      </w:r>
+      <w:r>
+        <w:t>. Visual yang menjadi daya tarik utama Instagram membuatnya populer digunakan.</w:t>
+      </w:r>
+    </w:p>
+    <w:p>
+      <w:pPr>
+        <w:pStyle w:val="ListParagraph"/>
+        <w:numPr>
+          <w:ilvl w:val="7"/>
+          <w:numId w:val="1"/>
+        </w:numPr>
+        <w:spacing w:line="360" w:lineRule="auto"/>
+        <w:jc w:val="both"/>
+      </w:pPr>
+      <w:r>
+        <w:t>Koneksi dengan media sosial lainnya</w:t>
+      </w:r>
+    </w:p>
+    <w:p>
+      <w:pPr>
+        <w:pStyle w:val="ListParagraph"/>
+        <w:spacing w:line="360" w:lineRule="auto"/>
+        <w:ind w:left="1211" w:firstLine="0"/>
+        <w:jc w:val="both"/>
+      </w:pPr>
+      <w:r>
+        <w:t>Salah satu keunggulan Instagram adalah koneksinya dengan beberapa media sosial lainnya. Hal ini memudahkan pengguna untuk menghemat waktu karena tidak perlu memposting berkali-kali pada media sosial lain.</w:t>
+      </w:r>
+    </w:p>
+    <w:p>
+      <w:pPr>
+        <w:pStyle w:val="ListParagraph"/>
+        <w:numPr>
+          <w:ilvl w:val="6"/>
+          <w:numId w:val="1"/>
+        </w:numPr>
+        <w:spacing w:line="360" w:lineRule="auto"/>
+        <w:jc w:val="both"/>
+      </w:pPr>
+      <w:r>
+        <w:t>Kekurangan Instagram</w:t>
+      </w:r>
+    </w:p>
+    <w:p>
+      <w:pPr>
+        <w:ind w:left="66" w:firstLine="720"/>
+      </w:pPr>
+      <w:r>
+        <w:t>Berikut merupakan beberapa ke</w:t>
+      </w:r>
+      <w:r>
+        <w:t>kurangan</w:t>
+      </w:r>
+      <w:r>
+        <w:t xml:space="preserve"> yang dimiliki oleh Instagram </w:t>
+      </w:r>
+    </w:p>
+    <w:p>
+      <w:pPr>
+        <w:pStyle w:val="ListParagraph"/>
+        <w:numPr>
+          <w:ilvl w:val="7"/>
+          <w:numId w:val="1"/>
+        </w:numPr>
+        <w:spacing w:line="360" w:lineRule="auto"/>
+        <w:jc w:val="both"/>
+      </w:pPr>
+      <w:r>
+        <w:t>Spamming</w:t>
+      </w:r>
+    </w:p>
+    <w:p>
+      <w:pPr>
+        <w:pStyle w:val="ListParagraph"/>
+        <w:spacing w:line="360" w:lineRule="auto"/>
+        <w:ind w:left="1211" w:firstLine="0"/>
+        <w:jc w:val="both"/>
+      </w:pPr>
+      <w:r>
+        <w:t>Kemudahan interaksi yang ditawarkan Instagram membuatnya rentan terhadap spamming, terutama pada bagian komentar. Namum, masalah ini dapat diatasi dengan mengatur akun menjadi private agar hanya orang yang disetujui dapat berkomentar di postingan.</w:t>
+      </w:r>
+    </w:p>
+    <w:p>
+      <w:pPr>
+        <w:pStyle w:val="ListParagraph"/>
+        <w:numPr>
+          <w:ilvl w:val="7"/>
+          <w:numId w:val="1"/>
+        </w:numPr>
+        <w:spacing w:line="360" w:lineRule="auto"/>
+        <w:jc w:val="both"/>
+      </w:pPr>
+      <w:r>
+        <w:t>Tidak adanya penyaring konten</w:t>
+      </w:r>
+    </w:p>
+    <w:p>
+      <w:pPr>
+        <w:pStyle w:val="ListParagraph"/>
+        <w:spacing w:line="360" w:lineRule="auto"/>
+        <w:ind w:left="1211" w:firstLine="0"/>
+        <w:jc w:val="both"/>
+      </w:pPr>
+      <w:r>
+        <w:t>Kemudahan yang diberikan Instagram membuat siapa saja dapat membuat akun, sehingga platform ini mudah disusupi oleh individu yang ingin menyebarkan konten negatif.</w:t>
+      </w:r>
+    </w:p>
+    <w:p>
+      <w:pPr>
+        <w:pStyle w:val="ListParagraph"/>
+        <w:spacing w:line="360" w:lineRule="auto"/>
+        <w:ind w:left="1211" w:firstLine="0"/>
+        <w:jc w:val="both"/>
+      </w:pPr>
+    </w:p>
+    <w:p>
+      <w:pPr>
+        <w:pStyle w:val="Heading3"/>
+        <w:spacing w:line="360" w:lineRule="auto"/>
+      </w:pPr>
+      <w:r>
+        <w:t xml:space="preserve"> </w:t>
+      </w:r>
+      <w:r>
+        <w:tab/>
+      </w:r>
+      <w:r>
+        <w:t>Karakteristik Instagram</w:t>
+      </w:r>
+    </w:p>
+    <w:p>
+      <w:pPr>
+        <w:spacing w:line="360" w:lineRule="auto"/>
+        <w:ind w:left="357" w:firstLine="720"/>
+        <w:jc w:val="both"/>
+      </w:pPr>
+      <w:r>
+        <w:t>Sebagian besar pengguna Instagram berasal dari generasi millenial dan gen-Z yang menyukai pembuatan konten foto dan video yang estetik.</w:t>
+      </w:r>
+      <w:r>
+        <w:t xml:space="preserve"> Instagram menonjolkan keindahan dalam setiap kontennya untuk meningkatkan partisipasi pengguna, seperti likes dan komentar pada setiap </w:t>
+      </w:r>
+      <w:r>
+        <w:lastRenderedPageBreak/>
+        <w:t>unggahan. Selain itu, Instagram menyediakan fitur Insight yang membantu pengguna memahami siapa pengikutnya dan kapan waktu terbaik untuk memposting sesuai karakter pengikut.</w:t>
+      </w:r>
+    </w:p>
+    <w:p>
+      <w:pPr>
+        <w:spacing w:line="360" w:lineRule="auto"/>
+        <w:ind w:left="357" w:firstLine="720"/>
+        <w:jc w:val="both"/>
+      </w:pPr>
+      <w:r>
+        <w:t xml:space="preserve">Fitur explore Instagram memungkinkan unggahan bisnis unutk mendapatkan visibilitas, bahkan dari akun yang bukan pengikut. Dengan adanya reels, unggahan video dari akun bisnsi dapat lebih mudah dijangkau oleh banyak orang dalam waktu singkat. Jadi, Instagram adalah media sosial yang ideal untuk branding dan pemasaran bisnis melalui </w:t>
+      </w:r>
+      <w:r>
+        <w:t>konten visual, baik foto maupun video</w:t>
+      </w:r>
+      <w:r>
+        <w:t xml:space="preserve"> </w:t>
+      </w:r>
+      <w:sdt>
+        <w:sdtPr>
+          <w:rPr>
+            <w:color w:val="000000"/>
+          </w:rPr>
+          <w:tag w:val="MENDELEY_CITATION_v3_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"/>
+          <w:id w:val="-388415928"/>
+          <w:placeholder>
+            <w:docPart w:val="DefaultPlaceholder_-1854013440"/>
+          </w:placeholder>
+        </w:sdtPr>
+        <w:sdtContent>
+          <w:r>
+            <w:rPr>
+              <w:color w:val="000000"/>
+            </w:rPr>
+            <w:t>[20]</w:t>
+          </w:r>
+        </w:sdtContent>
+      </w:sdt>
+      <w:r>
+        <w:t>.</w:t>
+      </w:r>
+    </w:p>
+    <w:p>
+      <w:pPr>
+        <w:spacing w:line="360" w:lineRule="auto"/>
+      </w:pPr>
+    </w:p>
+    <w:p>
+      <w:pPr>
+        <w:pStyle w:val="Heading2"/>
+        <w:spacing w:line="360" w:lineRule="auto"/>
+      </w:pPr>
+      <w:r>
+        <w:t xml:space="preserve"> </w:t>
+      </w:r>
+      <w:r>
+        <w:tab/>
+      </w:r>
+      <w:bookmarkStart w:id="39" w:name="_Toc190095341"/>
+      <w:r>
+        <w:t>Defenisi Keterlibatan Publik</w:t>
+      </w:r>
+      <w:bookmarkEnd w:id="39"/>
+    </w:p>
+    <w:p>
+      <w:pPr>
+        <w:spacing w:line="360" w:lineRule="auto"/>
+        <w:ind w:left="357" w:firstLine="720"/>
+        <w:jc w:val="both"/>
+      </w:pPr>
+      <w:r>
+        <w:t xml:space="preserve">Keterlibatan publik adalah proses dimana perhatian publik, kebutuhan, dan nilai-nilai dimasukan ke dalam pengambilan keputusan pemerintah dan perusahaan. Ini adalah komunikasi dan interaksi dua arah, dengan tujuan keseluruhan keputusan yang lebih baik yang didukung oleh publik </w:t>
+      </w:r>
+      <w:sdt>
+        <w:sdtPr>
+          <w:rPr>
+            <w:color w:val="000000"/>
+          </w:rPr>
+          <w:tag w:val="MENDELEY_CITATION_v3_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"/>
+          <w:id w:val="-558864570"/>
+        </w:sdtPr>
+        <w:sdtContent>
+          <w:r>
+            <w:rPr>
+              <w:color w:val="000000"/>
+            </w:rPr>
+            <w:t>[21]</w:t>
+          </w:r>
+        </w:sdtContent>
+      </w:sdt>
+      <w:r>
+        <w:t xml:space="preserve">. </w:t>
+      </w:r>
+      <w:r>
+        <w:t xml:space="preserve">Menurut Pusat Koordinasi Nasional untuk Keterlibatan Publik Inggris, Keterlibaran publik menggambarkan berbagai cara di mana aktivitas dan manfaat pendidikan tinggi dan penelitian dapat dibagikan kepada publik. Keterlibatran menurut defenisinnya adalah proses dua arah, yang melibatkan interaksi dan mendengarkan, dengan tujuan menghasilkan manfaat bersama. </w:t>
+      </w:r>
+      <w:r>
+        <w:t>Keterlibatan publik merupakan aspek penting dalam respons terhadap perubahan iklim. Pencapaian perubahan sosial yang cepat dengan persetujuan dan partisipasi masyarakat membutuhkan komunikasi yang efektif dan keterlibatan aktif masyarakat.</w:t>
+      </w:r>
+      <w:r>
+        <w:t xml:space="preserve"> </w:t>
+      </w:r>
+    </w:p>
+    <w:p>
+      <w:pPr>
+        <w:spacing w:line="360" w:lineRule="auto"/>
+        <w:ind w:left="357" w:firstLine="720"/>
+        <w:jc w:val="both"/>
+      </w:pPr>
+      <w:r>
+        <w:t xml:space="preserve">Partisipasi pubik berlaku untuk keputusan adminstratif yaitu, yang biasanya dibuat oleh lembaga (dan kadang-kadang oleh organisasi swasata), bukan pejabat atau hakim yang dipilih. Partisipasi masyarakat tidak hanya sekedar memberikan informasi kepada masyarakat. Ada interaksi antara organisasi pembuat keputusan dan orang-orang yang ingin berpartisipasi. Ada proses yang terorganisir untuk melibatkan masyarakat. Bukan sesuatu yang terjadi secara kebetulan atau kebetulan. Para peserta memiliki beberapa tingkat dampak atau pengaruh pada keputusan yang dibuat </w:t>
+      </w:r>
+      <w:sdt>
+        <w:sdtPr>
+          <w:rPr>
+            <w:color w:val="000000"/>
+          </w:rPr>
+          <w:tag w:val="MENDELEY_CITATION_v3_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"/>
           <w:id w:val="1671062767"/>
         </w:sdtPr>
         <w:sdtContent>
@@ -12365,7 +15366,7 @@
             <w:rPr>
               <w:color w:val="000000"/>
             </w:rPr>
-            <w:t>[17]</w:t>
+            <w:t>[21]</w:t>
           </w:r>
         </w:sdtContent>
       </w:sdt>
@@ -12373,7 +15374,11 @@
         <w:t>.</w:t>
       </w:r>
       <w:r>
-        <w:t xml:space="preserve"> Keterlibatan masyarakat merupakan perluasan praktik demokrasi yang melampaui sekadar pemberian suara warga dalam pemilihan umum atau kehadiran mereka dalam rapat. Keterlibatan masyarakat paling efektif apabila strategi direncanakan, prosesnya autentik, warga merasa masukan mereka dihargai, dan prosesnya menghasilkan pengambilan keputusan yang matang.</w:t>
+        <w:t xml:space="preserve"> Keterlibatan masyarakat merupakan perluasan praktik demokrasi yang melampaui sekadar pemberian suara warga dalam pemilihan umum atau </w:t>
+      </w:r>
+      <w:r>
+        <w:lastRenderedPageBreak/>
+        <w:t>kehadiran mereka dalam rapat. Keterlibatan masyarakat paling efektif apabila strategi direncanakan, prosesnya autentik, warga merasa masukan mereka dihargai, dan prosesnya menghasilkan pengambilan keputusan yang matang.</w:t>
       </w:r>
     </w:p>
     <w:p/>
@@ -12412,8 +15417,12 @@
       </w:pPr>
       <w:r>
         <w:br/>
+      </w:r>
+      <w:bookmarkStart w:id="40" w:name="_Toc190095342"/>
+      <w:r>
         <w:t>METODE PENELITIAN</w:t>
       </w:r>
+      <w:bookmarkEnd w:id="40"/>
     </w:p>
     <w:p>
       <w:pPr>
@@ -12426,9 +15435,12 @@
         <w:pStyle w:val="Heading2"/>
         <w:spacing w:line="360" w:lineRule="auto"/>
       </w:pPr>
-      <w:r>
+      <w:bookmarkStart w:id="41" w:name="_Toc190095343"/>
+      <w:r>
+        <w:lastRenderedPageBreak/>
         <w:t>Jenis Penelitian</w:t>
       </w:r>
+      <w:bookmarkEnd w:id="41"/>
     </w:p>
     <w:p>
       <w:pPr>
@@ -12459,7 +15471,7 @@
           <w:rPr>
             <w:color w:val="000000"/>
           </w:rPr>
-          <w:tag w:val="MENDELEY_CITATION_v3_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"/>
+          <w:tag w:val="MENDELEY_CITATION_v3_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"/>
           <w:id w:val="-34353500"/>
           <w:placeholder>
             <w:docPart w:val="DefaultPlaceholder_-1854013440"/>
@@ -12470,7 +15482,7 @@
             <w:rPr>
               <w:color w:val="000000"/>
             </w:rPr>
-            <w:t>[18]</w:t>
+            <w:t>[22]</w:t>
           </w:r>
         </w:sdtContent>
       </w:sdt>
@@ -12499,10 +15511,11 @@
         <w:pStyle w:val="Heading2"/>
         <w:spacing w:line="360" w:lineRule="auto"/>
       </w:pPr>
-      <w:r>
-        <w:lastRenderedPageBreak/>
+      <w:bookmarkStart w:id="42" w:name="_Toc190095344"/>
+      <w:r>
         <w:t>Lokasi dan Waktu Penelitian</w:t>
       </w:r>
+      <w:bookmarkEnd w:id="42"/>
     </w:p>
     <w:p>
       <w:pPr>
@@ -12526,9 +15539,11 @@
         <w:spacing w:line="360" w:lineRule="auto"/>
         <w:jc w:val="both"/>
       </w:pPr>
+      <w:bookmarkStart w:id="43" w:name="_Toc190095345"/>
       <w:r>
         <w:t>Teknik Pengumpulan Data</w:t>
       </w:r>
+      <w:bookmarkEnd w:id="43"/>
     </w:p>
     <w:p>
       <w:pPr>
@@ -12556,6 +15571,7 @@
         <w:jc w:val="both"/>
       </w:pPr>
       <w:r>
+        <w:lastRenderedPageBreak/>
         <w:t>Analisis Unggahan Instagram</w:t>
       </w:r>
     </w:p>
@@ -12654,7 +15670,6 @@
         <w:jc w:val="both"/>
       </w:pPr>
       <w:r>
-        <w:lastRenderedPageBreak/>
         <w:t>U</w:t>
       </w:r>
       <w:r>
@@ -12753,11 +15768,16 @@
         <w:pStyle w:val="Heading2"/>
         <w:spacing w:line="360" w:lineRule="auto"/>
       </w:pPr>
+      <w:bookmarkStart w:id="44" w:name="_Toc190095346"/>
       <w:r>
         <w:t>Teknik analisi</w:t>
       </w:r>
       <w:r>
-        <w:t xml:space="preserve">s data </w:t>
+        <w:t>s data</w:t>
+      </w:r>
+      <w:bookmarkEnd w:id="44"/>
+      <w:r>
+        <w:t xml:space="preserve"> </w:t>
       </w:r>
     </w:p>
     <w:p>
@@ -12795,6 +15815,7 @@
         <w:jc w:val="both"/>
       </w:pPr>
       <w:r>
+        <w:lastRenderedPageBreak/>
         <w:t xml:space="preserve">Proses pertama melibatkan pengelompokan unggahan berdasarkan kategori konten dan tingkat keterlibatan pengguna. Kategori konten dapat mencakup berbagai jenis unggahan seperti foto, video, cerita, dan lainnya. Tingkat keterlibatan pengguna dihitung </w:t>
       </w:r>
       <w:r>
@@ -12871,7 +15892,6 @@
         <w:jc w:val="both"/>
       </w:pPr>
       <w:r>
-        <w:lastRenderedPageBreak/>
         <w:t>Interpretasi Data</w:t>
       </w:r>
     </w:p>
@@ -12909,8 +15929,12 @@
       </w:pPr>
       <w:r>
         <w:br/>
+      </w:r>
+      <w:bookmarkStart w:id="45" w:name="_Toc190095347"/>
+      <w:r>
         <w:t>ANALISIS DAN PEMBAHASAN</w:t>
       </w:r>
+      <w:bookmarkEnd w:id="45"/>
     </w:p>
     <w:p/>
     <w:p>
@@ -12918,9 +15942,11 @@
         <w:pStyle w:val="Heading2"/>
         <w:spacing w:line="360" w:lineRule="auto"/>
       </w:pPr>
+      <w:bookmarkStart w:id="46" w:name="_Toc190095348"/>
       <w:r>
         <w:t>Pengumpulan Data</w:t>
       </w:r>
+      <w:bookmarkEnd w:id="46"/>
     </w:p>
     <w:p>
       <w:pPr>
@@ -12929,7 +15955,11 @@
         <w:jc w:val="both"/>
       </w:pPr>
       <w:r>
-        <w:t xml:space="preserve">Data yang digunakan dalam penelitian ini dikmpulkan melalui observasi langsung terhadap akun instagram Diskominfos Bali. Fokus utama pengumpulan data adalah pada metrik </w:t>
+        <w:t xml:space="preserve">Data yang digunakan dalam penelitian ini dikmpulkan melalui observasi langsung terhadap akun instagram Diskominfos Bali. Fokus utama </w:t>
+      </w:r>
+      <w:r>
+        <w:lastRenderedPageBreak/>
+        <w:t xml:space="preserve">pengumpulan data adalah pada metrik </w:t>
       </w:r>
       <w:r>
         <w:rPr>
@@ -12952,7 +15982,7 @@
           <w:lang w:val="en-US"/>
         </w:rPr>
         <w:drawing>
-          <wp:anchor distT="0" distB="0" distL="114300" distR="114300" simplePos="0" relativeHeight="251800064" behindDoc="1" locked="0" layoutInCell="1" allowOverlap="1" wp14:anchorId="50A0E934" wp14:editId="6DB58E00">
+          <wp:anchor distT="0" distB="0" distL="114300" distR="114300" simplePos="0" relativeHeight="251697152" behindDoc="1" locked="0" layoutInCell="1" allowOverlap="1" wp14:anchorId="50A0E934" wp14:editId="6DB58E00">
             <wp:simplePos x="0" y="0"/>
             <wp:positionH relativeFrom="column">
               <wp:posOffset>283845</wp:posOffset>
@@ -13011,7 +16041,7 @@
         <mc:AlternateContent>
           <mc:Choice Requires="wps">
             <w:drawing>
-              <wp:anchor distT="0" distB="0" distL="114300" distR="114300" simplePos="0" relativeHeight="251845120" behindDoc="1" locked="0" layoutInCell="1" allowOverlap="1" wp14:anchorId="1B529F66" wp14:editId="2292F313">
+              <wp:anchor distT="0" distB="0" distL="114300" distR="114300" simplePos="0" relativeHeight="251708416" behindDoc="1" locked="0" layoutInCell="1" allowOverlap="1" wp14:anchorId="1B529F66" wp14:editId="2292F313">
                 <wp:simplePos x="0" y="0"/>
                 <wp:positionH relativeFrom="column">
                   <wp:posOffset>1341120</wp:posOffset>
@@ -13081,7 +16111,7 @@
           </mc:Choice>
           <mc:Fallback>
             <w:pict>
-              <v:shape w14:anchorId="1B529F66" id="_x0000_s1029" type="#_x0000_t202" style="position:absolute;margin-left:105.6pt;margin-top:336.55pt;width:157.5pt;height:.05pt;z-index:-251471360;visibility:visible;mso-wrap-style:square;mso-wrap-distance-left:9pt;mso-wrap-distance-top:0;mso-wrap-distance-right:9pt;mso-wrap-distance-bottom:0;mso-position-horizontal:absolute;mso-position-horizontal-relative:text;mso-position-vertical:absolute;mso-position-vertical-relative:text;v-text-anchor:top" o:gfxdata="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" stroked="f">
+              <v:shape w14:anchorId="1B529F66" id="_x0000_s1029" type="#_x0000_t202" style="position:absolute;margin-left:105.6pt;margin-top:336.55pt;width:157.5pt;height:.05pt;z-index:-251608064;visibility:visible;mso-wrap-style:square;mso-wrap-distance-left:9pt;mso-wrap-distance-top:0;mso-wrap-distance-right:9pt;mso-wrap-distance-bottom:0;mso-position-horizontal:absolute;mso-position-horizontal-relative:text;mso-position-vertical:absolute;mso-position-vertical-relative:text;v-text-anchor:top" o:gfxdata="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" stroked="f">
                 <v:textbox style="mso-fit-shape-to-text:t" inset="0,0,0,0">
                   <w:txbxContent>
                     <w:p>
@@ -13224,9 +16254,11 @@
         <w:pStyle w:val="Heading3"/>
         <w:spacing w:line="360" w:lineRule="auto"/>
       </w:pPr>
+      <w:bookmarkStart w:id="47" w:name="_Toc190095349"/>
       <w:r>
         <w:t>Aktivitas Akun</w:t>
       </w:r>
+      <w:bookmarkEnd w:id="47"/>
     </w:p>
     <w:p>
       <w:pPr>
@@ -13252,10 +16284,11 @@
         <w:pStyle w:val="Heading3"/>
         <w:spacing w:line="360" w:lineRule="auto"/>
       </w:pPr>
-      <w:r>
-        <w:lastRenderedPageBreak/>
+      <w:bookmarkStart w:id="48" w:name="_Toc190095350"/>
+      <w:r>
         <w:t>Kriteria Postingan yang Dikaji</w:t>
       </w:r>
+      <w:bookmarkEnd w:id="48"/>
     </w:p>
     <w:p>
       <w:pPr>
@@ -13338,7 +16371,11 @@
         <w:jc w:val="both"/>
       </w:pPr>
       <w:r>
-        <w:t>Postingan dipilih berdasarkan jumlah interaksi yang diterima, baik yang tertinggi maupun terendah selama periode tertentu. Kriteria ini bertujuan untuk mengevaluasi bagaimana audiens merespon konten yang diposting, melihat jenis konten dan format mana yang menghasilkan keterlibatan terbanyak, serta menentukan jenis konten yang kurang efektif.</w:t>
+        <w:t xml:space="preserve">Postingan dipilih berdasarkan jumlah interaksi yang diterima, baik yang </w:t>
+      </w:r>
+      <w:r>
+        <w:lastRenderedPageBreak/>
+        <w:t>tertinggi maupun terendah selama periode tertentu. Kriteria ini bertujuan untuk mengevaluasi bagaimana audiens merespon konten yang diposting, melihat jenis konten dan format mana yang menghasilkan keterlibatan terbanyak, serta menentukan jenis konten yang kurang efektif.</w:t>
       </w:r>
     </w:p>
     <w:p>
@@ -13352,9 +16389,11 @@
         <w:pStyle w:val="Heading3"/>
         <w:spacing w:line="360" w:lineRule="auto"/>
       </w:pPr>
+      <w:bookmarkStart w:id="49" w:name="_Toc190095351"/>
       <w:r>
         <w:t>Fokus pengumpulan Data Engangement</w:t>
       </w:r>
+      <w:bookmarkEnd w:id="49"/>
     </w:p>
     <w:p>
       <w:pPr>
@@ -13413,11 +16452,7 @@
         <w:jc w:val="both"/>
       </w:pPr>
       <w:r>
-        <w:t xml:space="preserve">Jumlah komentar mencerminkan tingkat interaksi dan diskusi yang </w:t>
-      </w:r>
-      <w:r>
-        <w:lastRenderedPageBreak/>
-        <w:t>muncul dari konten yang dibagikan. Komentar yang diterima menunjukan seberapa jauh konten mendorong audiens untuk memberikan pendapat atau bertanya lebih lanjut, yang juga dapat menjadi indikator seberapa relevan atau menarik topik yang dibahas.</w:t>
+        <w:t>Jumlah komentar mencerminkan tingkat interaksi dan diskusi yang muncul dari konten yang dibagikan. Komentar yang diterima menunjukan seberapa jauh konten mendorong audiens untuk memberikan pendapat atau bertanya lebih lanjut, yang juga dapat menjadi indikator seberapa relevan atau menarik topik yang dibahas.</w:t>
       </w:r>
     </w:p>
     <w:p>
@@ -13470,7 +16505,11 @@
         <w:t xml:space="preserve">Untuk konten berbasis video, jumlah views menjadi </w:t>
       </w:r>
       <w:r>
-        <w:t>ukuran tambahan yang penting. Jumlah tampilan atau views memberikan gambaran tentang seberapa banyak orang yang telah melihat konten video tersebut. Ini membantu dalam mengevaluasi popularitas dan daya tarik video yang diunggah, serta apakah konten tersebut berhasil menarik perhatian audiens untuk menontonnya sampai selesai.</w:t>
+        <w:t xml:space="preserve">ukuran tambahan yang penting. Jumlah tampilan atau views memberikan gambaran tentang seberapa banyak orang yang telah melihat konten video tersebut. Ini membantu dalam mengevaluasi popularitas dan daya tarik video yang diunggah, serta apakah konten tersebut berhasil menarik </w:t>
+      </w:r>
+      <w:r>
+        <w:lastRenderedPageBreak/>
+        <w:t>perhatian audiens untuk menontonnya sampai selesai.</w:t>
       </w:r>
     </w:p>
     <w:p>
@@ -13537,7 +16576,7 @@
             <w:autoSpaceDE w:val="0"/>
             <w:autoSpaceDN w:val="0"/>
             <w:ind w:hanging="640"/>
-            <w:divId w:val="2103717076"/>
+            <w:divId w:val="650333787"/>
             <w:rPr>
               <w:rFonts w:eastAsia="Times New Roman"/>
               <w:kern w:val="0"/>
@@ -13565,7 +16604,7 @@
             <w:autoSpaceDE w:val="0"/>
             <w:autoSpaceDN w:val="0"/>
             <w:ind w:hanging="640"/>
-            <w:divId w:val="1132480590"/>
+            <w:divId w:val="2021815360"/>
             <w:rPr>
               <w:rFonts w:eastAsia="Times New Roman"/>
             </w:rPr>
@@ -13603,7 +16642,7 @@
             <w:autoSpaceDE w:val="0"/>
             <w:autoSpaceDN w:val="0"/>
             <w:ind w:hanging="640"/>
-            <w:divId w:val="1218323950"/>
+            <w:divId w:val="1283422750"/>
             <w:rPr>
               <w:rFonts w:eastAsia="Times New Roman"/>
             </w:rPr>
@@ -13627,7 +16666,7 @@
             <w:autoSpaceDE w:val="0"/>
             <w:autoSpaceDN w:val="0"/>
             <w:ind w:hanging="640"/>
-            <w:divId w:val="1966154962"/>
+            <w:divId w:val="1968658023"/>
             <w:rPr>
               <w:rFonts w:eastAsia="Times New Roman"/>
             </w:rPr>
@@ -13665,7 +16704,7 @@
             <w:autoSpaceDE w:val="0"/>
             <w:autoSpaceDN w:val="0"/>
             <w:ind w:hanging="640"/>
-            <w:divId w:val="1707637014"/>
+            <w:divId w:val="1338072129"/>
             <w:rPr>
               <w:rFonts w:eastAsia="Times New Roman"/>
             </w:rPr>
@@ -13689,7 +16728,7 @@
             <w:autoSpaceDE w:val="0"/>
             <w:autoSpaceDN w:val="0"/>
             <w:ind w:hanging="640"/>
-            <w:divId w:val="1482696870"/>
+            <w:divId w:val="1701739543"/>
             <w:rPr>
               <w:rFonts w:eastAsia="Times New Roman"/>
             </w:rPr>
@@ -13713,7 +16752,7 @@
             <w:autoSpaceDE w:val="0"/>
             <w:autoSpaceDN w:val="0"/>
             <w:ind w:hanging="640"/>
-            <w:divId w:val="1652906345"/>
+            <w:divId w:val="1778864782"/>
             <w:rPr>
               <w:rFonts w:eastAsia="Times New Roman"/>
             </w:rPr>
@@ -13737,7 +16776,7 @@
             <w:autoSpaceDE w:val="0"/>
             <w:autoSpaceDN w:val="0"/>
             <w:ind w:hanging="640"/>
-            <w:divId w:val="1886676175"/>
+            <w:divId w:val="1915430946"/>
             <w:rPr>
               <w:rFonts w:eastAsia="Times New Roman"/>
             </w:rPr>
@@ -13761,7 +16800,7 @@
             <w:autoSpaceDE w:val="0"/>
             <w:autoSpaceDN w:val="0"/>
             <w:ind w:hanging="640"/>
-            <w:divId w:val="674577623"/>
+            <w:divId w:val="477453978"/>
             <w:rPr>
               <w:rFonts w:eastAsia="Times New Roman"/>
             </w:rPr>
@@ -13799,7 +16838,7 @@
             <w:autoSpaceDE w:val="0"/>
             <w:autoSpaceDN w:val="0"/>
             <w:ind w:hanging="640"/>
-            <w:divId w:val="1917351084"/>
+            <w:divId w:val="1750348098"/>
             <w:rPr>
               <w:rFonts w:eastAsia="Times New Roman"/>
             </w:rPr>
@@ -13823,7 +16862,7 @@
             <w:autoSpaceDE w:val="0"/>
             <w:autoSpaceDN w:val="0"/>
             <w:ind w:hanging="640"/>
-            <w:divId w:val="785121971"/>
+            <w:divId w:val="1930581389"/>
             <w:rPr>
               <w:rFonts w:eastAsia="Times New Roman"/>
             </w:rPr>
@@ -13861,7 +16900,7 @@
             <w:autoSpaceDE w:val="0"/>
             <w:autoSpaceDN w:val="0"/>
             <w:ind w:hanging="640"/>
-            <w:divId w:val="452139640"/>
+            <w:divId w:val="2029209877"/>
             <w:rPr>
               <w:rFonts w:eastAsia="Times New Roman"/>
             </w:rPr>
@@ -13886,7 +16925,7 @@
             <w:autoSpaceDE w:val="0"/>
             <w:autoSpaceDN w:val="0"/>
             <w:ind w:hanging="640"/>
-            <w:divId w:val="655453669"/>
+            <w:divId w:val="567106654"/>
             <w:rPr>
               <w:rFonts w:eastAsia="Times New Roman"/>
             </w:rPr>
@@ -13910,7 +16949,7 @@
             <w:autoSpaceDE w:val="0"/>
             <w:autoSpaceDN w:val="0"/>
             <w:ind w:hanging="640"/>
-            <w:divId w:val="347408193"/>
+            <w:divId w:val="517230683"/>
             <w:rPr>
               <w:rFonts w:eastAsia="Times New Roman"/>
             </w:rPr>
@@ -13934,7 +16973,7 @@
             <w:autoSpaceDE w:val="0"/>
             <w:autoSpaceDN w:val="0"/>
             <w:ind w:hanging="640"/>
-            <w:divId w:val="1124813885"/>
+            <w:divId w:val="237177627"/>
             <w:rPr>
               <w:rFonts w:eastAsia="Times New Roman"/>
             </w:rPr>
@@ -13958,7 +16997,7 @@
             <w:autoSpaceDE w:val="0"/>
             <w:autoSpaceDN w:val="0"/>
             <w:ind w:hanging="640"/>
-            <w:divId w:val="535504667"/>
+            <w:divId w:val="1565067741"/>
             <w:rPr>
               <w:rFonts w:eastAsia="Times New Roman"/>
             </w:rPr>
@@ -13982,7 +17021,7 @@
             <w:autoSpaceDE w:val="0"/>
             <w:autoSpaceDN w:val="0"/>
             <w:ind w:hanging="640"/>
-            <w:divId w:val="759760280"/>
+            <w:divId w:val="103229452"/>
             <w:rPr>
               <w:rFonts w:eastAsia="Times New Roman"/>
             </w:rPr>
@@ -13992,6 +17031,116 @@
               <w:rFonts w:eastAsia="Times New Roman"/>
             </w:rPr>
             <w:t>[17]</w:t>
+          </w:r>
+          <w:r>
+            <w:rPr>
+              <w:rFonts w:eastAsia="Times New Roman"/>
+            </w:rPr>
+            <w:tab/>
+            <w:t>I. P. Astutik, “Analisis Konten Akun Instagram @ruqun.id Dalam Memberikan Informasi Keislaman Untuk Followers,” Institut Agama Islam Negeri Kediri, Kediri, 2023.</w:t>
+          </w:r>
+        </w:p>
+        <w:p>
+          <w:pPr>
+            <w:autoSpaceDE w:val="0"/>
+            <w:autoSpaceDN w:val="0"/>
+            <w:ind w:hanging="640"/>
+            <w:divId w:val="373846861"/>
+            <w:rPr>
+              <w:rFonts w:eastAsia="Times New Roman"/>
+            </w:rPr>
+          </w:pPr>
+          <w:r>
+            <w:rPr>
+              <w:rFonts w:eastAsia="Times New Roman"/>
+            </w:rPr>
+            <w:t>[18]</w:t>
+          </w:r>
+          <w:r>
+            <w:rPr>
+              <w:rFonts w:eastAsia="Times New Roman"/>
+            </w:rPr>
+            <w:tab/>
+            <w:t xml:space="preserve">D. A. Nirwana and D. Khuntari, “PENGGUNAAN INSTAGRAM SEBAGAI MEDIA KOMUNIKASI PEMASARAN ONLINE PADA @CELYNE.OFFICIAL,” </w:t>
+          </w:r>
+          <w:r>
+            <w:rPr>
+              <w:rFonts w:eastAsia="Times New Roman"/>
+              <w:i/>
+              <w:iCs/>
+            </w:rPr>
+            <w:t>Jurnal Ilmiah Manajemen Informasi dan Komunikasi</w:t>
+          </w:r>
+          <w:r>
+            <w:rPr>
+              <w:rFonts w:eastAsia="Times New Roman"/>
+            </w:rPr>
+            <w:t>, vol. 5, no. 2, pp. 36–48, Dec. 2021, doi: 10.56873/jimik.v5i2.147.</w:t>
+          </w:r>
+        </w:p>
+        <w:p>
+          <w:pPr>
+            <w:autoSpaceDE w:val="0"/>
+            <w:autoSpaceDN w:val="0"/>
+            <w:ind w:hanging="640"/>
+            <w:divId w:val="435754415"/>
+            <w:rPr>
+              <w:rFonts w:eastAsia="Times New Roman"/>
+            </w:rPr>
+          </w:pPr>
+          <w:r>
+            <w:rPr>
+              <w:rFonts w:eastAsia="Times New Roman"/>
+            </w:rPr>
+            <w:t>[19]</w:t>
+          </w:r>
+          <w:r>
+            <w:rPr>
+              <w:rFonts w:eastAsia="Times New Roman"/>
+            </w:rPr>
+            <w:tab/>
+            <w:t>A. Amalia, “KLASIFIKASI FANSDAN HATERSBERDASARKAN KOMENTAR INSTAGRAM MENGGUNAKAN NAÏVE BAYES CLASSIFIER,” Universitas Islam Negeri Sultan Syarif Kasim Riau, Riau, 2019.</w:t>
+          </w:r>
+        </w:p>
+        <w:p>
+          <w:pPr>
+            <w:autoSpaceDE w:val="0"/>
+            <w:autoSpaceDN w:val="0"/>
+            <w:ind w:hanging="640"/>
+            <w:divId w:val="1457094560"/>
+            <w:rPr>
+              <w:rFonts w:eastAsia="Times New Roman"/>
+            </w:rPr>
+          </w:pPr>
+          <w:r>
+            <w:rPr>
+              <w:rFonts w:eastAsia="Times New Roman"/>
+            </w:rPr>
+            <w:t>[20]</w:t>
+          </w:r>
+          <w:r>
+            <w:rPr>
+              <w:rFonts w:eastAsia="Times New Roman"/>
+            </w:rPr>
+            <w:tab/>
+            <w:t>C. Yovanka, “Karakteristik Platform Media Sosial dari Facebook sampai TikTok,” storiues briefer.</w:t>
+          </w:r>
+        </w:p>
+        <w:p>
+          <w:pPr>
+            <w:autoSpaceDE w:val="0"/>
+            <w:autoSpaceDN w:val="0"/>
+            <w:ind w:hanging="640"/>
+            <w:divId w:val="1064648179"/>
+            <w:rPr>
+              <w:rFonts w:eastAsia="Times New Roman"/>
+            </w:rPr>
+          </w:pPr>
+          <w:r>
+            <w:rPr>
+              <w:rFonts w:eastAsia="Times New Roman"/>
+            </w:rPr>
+            <w:t>[21]</w:t>
           </w:r>
           <w:r>
             <w:rPr>
@@ -14020,7 +17169,7 @@
             <w:autoSpaceDE w:val="0"/>
             <w:autoSpaceDN w:val="0"/>
             <w:ind w:hanging="640"/>
-            <w:divId w:val="1128204306"/>
+            <w:divId w:val="2006787618"/>
             <w:rPr>
               <w:rFonts w:eastAsia="Times New Roman"/>
             </w:rPr>
@@ -14029,7 +17178,7 @@
             <w:rPr>
               <w:rFonts w:eastAsia="Times New Roman"/>
             </w:rPr>
-            <w:t>[18]</w:t>
+            <w:t>[22]</w:t>
           </w:r>
           <w:r>
             <w:rPr>
@@ -17611,6 +20760,7 @@
     <w:rsid w:val="005779C7"/>
     <w:rsid w:val="00617158"/>
     <w:rsid w:val="006A5236"/>
+    <w:rsid w:val="006A5EE9"/>
     <w:rsid w:val="006E7672"/>
     <w:rsid w:val="006F184D"/>
     <w:rsid w:val="0074093A"/>
@@ -17624,6 +20774,7 @@
     <w:rsid w:val="00AE3E65"/>
     <w:rsid w:val="00B74F2A"/>
     <w:rsid w:val="00DB65C2"/>
+    <w:rsid w:val="00E84AB8"/>
     <w:rsid w:val="00FB2243"/>
   </w:rsids>
   <m:mathPr>
@@ -18404,7 +21555,7 @@
     <we:reference id="wa104382081" version="1.55.1.0" store="wa104382081" storeType="OMEX"/>
   </we:alternateReferences>
   <we:properties>
-    <we:property name="MENDELEY_CITATIONS" value="[{&quot;citationID&quot;:&quot;MENDELEY_CITATION_617b8700-e907-4e60-8f1a-0ddbbf3bbfd9&quot;,&quot;properties&quot;:{&quot;noteIndex&quot;:0},&quot;isEdited&quot;:false,&quot;manualOverride&quot;:{&quot;isManuallyOverridden&quot;:false,&quot;citeprocText&quot;:&quot;[1]&quot;,&quot;manualOverrideText&quot;:&quot;&quot;},&quot;citationTag&quot;:&quot;MENDELEY_CITATION_v3_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&quot;,&quot;citationItems&quot;:[{&quot;id&quot;:&quot;e0df2c1f-bd45-34ba-9762-c2070919b48d&quot;,&quot;itemData&quot;:{&quot;type&quot;:&quot;thesis&quot;,&quot;id&quot;:&quot;e0df2c1f-bd45-34ba-9762-c2070919b48d&quot;,&quot;title&quot;:&quot;EFEKTIVITAS PENGGUNAAN MEDIA SOSIAL INSTAGRAM\n@INFOPKU_ SEBAGAI MEDIA INFORMASI ONLINE\nKOTA PEKANBARU&quot;,&quot;groupId&quot;:&quot;18e830d4-0f5e-334e-8683-27eb431ea964&quot;,&quot;author&quot;:[{&quot;family&quot;:&quot;Lidara&quot;,&quot;given&quot;:&quot;Anisa Winanda&quot;,&quot;parse-names&quot;:false,&quot;dropping-particle&quot;:&quot;&quot;,&quot;non-dropping-particle&quot;:&quot;&quot;}],&quot;issued&quot;:{&quot;date-parts&quot;:[[2022,8,3]]},&quot;publisher-place&quot;:&quot;Riau&quot;,&quot;number-of-pages&quot;:&quot;1-87&quot;,&quot;language&quot;:&quot;Indonesia&quot;},&quot;isTemporary&quot;:false,&quot;suppress-author&quot;:false,&quot;composite&quot;:false,&quot;author-only&quot;:false}]},{&quot;citationID&quot;:&quot;MENDELEY_CITATION_ed1a9b9e-7187-43cb-ba5f-1fbe07b0910c&quot;,&quot;properties&quot;:{&quot;noteIndex&quot;:0},&quot;isEdited&quot;:false,&quot;manualOverride&quot;:{&quot;isManuallyOverridden&quot;:false,&quot;citeprocText&quot;:&quot;[2]&quot;,&quot;manualOverrideText&quot;:&quot;&quot;},&quot;citationTag&quot;:&quot;MENDELEY_CITATION_v3_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&quot;,&quot;citationItems&quot;:[{&quot;id&quot;:&quot;4a4983a4-9c4c-39ca-b362-24df41ae5d53&quot;,&quot;itemData&quot;:{&quot;type&quot;:&quot;article-journal&quot;,&quot;id&quot;:&quot;4a4983a4-9c4c-39ca-b362-24df41ae5d53&quot;,&quot;title&quot;:&quot;EFEKTIVITAS PENYEBARAN INFORMASI PUBLIK MELALUI INSTAGRAM OLEH DINAS KOMUNIKASI DAN INFORMATIKA KABUPATEN KARAWANG&quot;,&quot;groupId&quot;:&quot;18e830d4-0f5e-334e-8683-27eb431ea964&quot;,&quot;author&quot;:[{&quot;family&quot;:&quot;Abdilah&quot;,&quot;given&quot;:&quot;Syarif&quot;,&quot;parse-names&quot;:false,&quot;dropping-particle&quot;:&quot;&quot;,&quot;non-dropping-particle&quot;:&quot;&quot;},{&quot;family&quot;:&quot;Purnamasari&quot;,&quot;given&quot;:&quot;Hanny&quot;,&quot;parse-names&quot;:false,&quot;dropping-particle&quot;:&quot;&quot;,&quot;non-dropping-particle&quot;:&quot;&quot;}],&quot;container-title&quot;:&quot;Jurnal Ilmiah Ilmu Pemerintahan&quot;,&quot;ISSN&quot;:&quot;2442-3777&quot;,&quot;issued&quot;:{&quot;date-parts&quot;:[[2024,5,29]]},&quot;page&quot;:&quot;334-350&quot;,&quot;language&quot;:&quot;Indonesia&quot;,&quot;abstract&quot;:&quot;Since the turn of the century, mobile technology has enhanced online interactions, including in the field of governance. In Indonesia, the government's use of social media has become an important innovation in governance, enabling more direct public participation. This study aims to evaluate the effectiveness of Instagram use by the Karawang Regency Communication and Informatics Agency (Diskominfo) in improving public services. The research method used is a qualitative approach with a literature study from various sources, including government regulations, research journals, and books. Data was obtained from Instagram posts and the official website of Diskominfo Karawang, analyzed using&quot;,&quot;issue&quot;:&quot;2&quot;,&quot;volume&quot;:&quot;10&quot;},&quot;isTemporary&quot;:false,&quot;suppress-author&quot;:false,&quot;composite&quot;:false,&quot;author-only&quot;:false}]},{&quot;citationID&quot;:&quot;MENDELEY_CITATION_648bfc7c-f73f-41eb-a7ff-3ef82ac74d85&quot;,&quot;properties&quot;:{&quot;noteIndex&quot;:0},&quot;isEdited&quot;:false,&quot;manualOverride&quot;:{&quot;isManuallyOverridden&quot;:false,&quot;citeprocText&quot;:&quot;[3]&quot;,&quot;manualOverrideText&quot;:&quot;&quot;},&quot;citationTag&quot;:&quot;MENDELEY_CITATION_v3_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&quot;,&quot;citationItems&quot;:[{&quot;id&quot;:&quot;b15efa8d-5716-3f8f-bfd6-6cdc49ad3c51&quot;,&quot;itemData&quot;:{&quot;type&quot;:&quot;article-journal&quot;,&quot;id&quot;:&quot;b15efa8d-5716-3f8f-bfd6-6cdc49ad3c51&quot;,&quot;title&quot;:&quot;EFEKTIVITAS AKUN INSTAGRAM @kominfodiy TERHADAP PENYEBARAN INFORMASI PUBLIK DALAM PERSPEKTIF ISLAM&quot;,&quot;groupId&quot;:&quot;18e830d4-0f5e-334e-8683-27eb431ea964&quot;,&quot;author&quot;:[{&quot;family&quot;:&quot;Ikrima Sari&quot;,&quot;given&quot;:&quot;Rahmi&quot;,&quot;parse-names&quot;:false,&quot;dropping-particle&quot;:&quot;&quot;,&quot;non-dropping-particle&quot;:&quot;&quot;},{&quot;family&quot;:&quot;Suprabowo&quot;,&quot;given&quot;:&quot;Imam&quot;,&quot;parse-names&quot;:false,&quot;dropping-particle&quot;:&quot;&quot;,&quot;non-dropping-particle&quot;:&quot;&quot;}],&quot;ISSN&quot;:&quot;2654-8372&quot;,&quot;URL&quot;:&quot;https://ejournal.iainu-kebumen.ac.id/index.php/selasar&quot;,&quot;issued&quot;:{&quot;date-parts&quot;:[[2022,12,15]]},&quot;page&quot;:&quot;18-36&quot;,&quot;abstract&quot;:&quot;This study aims to analyze the effectiveness of Instagram social media and the forms of Instagram social media management on the dissemination of public information for government agency in Islamic perspective. This research was carried out on Instagram account owned by government agency in Yogyakarta, namely Communication and Informatics Office of DIY (Yogyakarta Special Region). The research method used was descriptive qualitative with data analysis technique using field notes and then data classification was carried out and arranged systematically according to indicators based on the results of the data analysis. The instruments used in this study were interview guidelines, data of Instagram posts, and documentation. The result of the research showed that the public information dissemination of Instagram account of @kominfodiy was categorized as effective in its use. The dissemination of public information carried out on @kominfodiy account, if related to Islamic perspective, is also regarded as effective based on the ethical values of Islamic communication, in accordance with those stated in the verses of Quranic. In addition, the dissemination of information carried out by Communication and Informatics Office of DIY has also described good governance in \&quot;Sayyid al-Qaum Khadimuhum\&quot; which means that the leader of a society is servant to the people. All aspects or indicators of effectiveness are mutually sustainable with each other and have met the criteria to be declared effective.&quot;,&quot;issue&quot;:&quot;2&quot;,&quot;volume&quot;:&quot;2&quot;},&quot;isTemporary&quot;:false,&quot;suppress-author&quot;:false,&quot;composite&quot;:false,&quot;author-only&quot;:false}]},{&quot;citationID&quot;:&quot;MENDELEY_CITATION_43810cba-5c88-4b1b-b84a-456162b40c89&quot;,&quot;properties&quot;:{&quot;noteIndex&quot;:0},&quot;isEdited&quot;:false,&quot;manualOverride&quot;:{&quot;isManuallyOverridden&quot;:false,&quot;citeprocText&quot;:&quot;[4]&quot;,&quot;manualOverrideText&quot;:&quot;&quot;},&quot;citationTag&quot;:&quot;MENDELEY_CITATION_v3_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&quot;,&quot;citationItems&quot;:[{&quot;id&quot;:&quot;ad1e6b81-2cc3-3e6f-b6e1-80f17ea7c147&quot;,&quot;itemData&quot;:{&quot;type&quot;:&quot;article-journal&quot;,&quot;id&quot;:&quot;ad1e6b81-2cc3-3e6f-b6e1-80f17ea7c147&quot;,&quot;title&quot;:&quot;EFEKTIVITAS AKUN INSTAGRAM @INFOSERANG DALAM PEMENUHAN KEBUTUHAN INFORMASI FOLLOWERS&quot;,&quot;groupId&quot;:&quot;18e830d4-0f5e-334e-8683-27eb431ea964&quot;,&quot;author&quot;:[{&quot;family&quot;:&quot;Saraswati&quot;,&quot;given&quot;:&quot;HelemnNadya&quot;,&quot;parse-names&quot;:false,&quot;dropping-particle&quot;:&quot;&quot;,&quot;non-dropping-particle&quot;:&quot;&quot;}],&quot;container-title&quot;:&quot;Telkom University&quot;,&quot;issued&quot;:{&quot;date-parts&quot;:[[2022]]},&quot;abstract&quot;:&quot;Instagram sebagai platform media sosial dapat dimanfaatkan untuk menjadi tempat untuk berbagi informasi berita tanpa perlu membuka portal berita. Instagram dapat membagikan berita yang diinginkan sesuai dengan kebutuhan masyarakat melalui foto dan video yang diunggah. Para pengguna Instagram ini juga dapat berinteraksi dengan memberikan komentar atau memberikan tanggapan suka terhadap suatu postingan foto maupun video yang dibagikan. Salah satu akun yang memanfaatkan Instagram sebagai media penyebaran informasi adalah akun Instagram @infoserang. Penelitian ini bertujuan unutk mengetahui seberapa besar Efektivitas akun Instagram @infoserang dalam memenuhi kebutuhan informasi followers. Metode yang digunakan dalam penelitian ini adalah kuantitatif deskriptif, sampel yang digunakan pada penelitian ini adalah followers aktif yang mengikuti akun Instagram @infoserang. Dalam penelitian ini, diperoleh hasil bahwa terdapat pengaruh yang signifikan antara Efektivitas Akun Instagram @infoserang terhadap Pemenuhan Kebutuhan Informasi Followers. Didapatkan perolehan nilai thitung (13.448) &gt; ttabel (1.660), maka H0 ditolak dan H1 diterima. Berdasarkan hasil koefisien determinasi menunjukkan bahwa Efektivitas Akun Instagram @infoserang memberikan pengaruh sebesar 64,4% dalam Pemenuhan Kebutuhan Informasi Followers, sedangkan sisanya dari variabel Pemenuhan Kebutuhan Informasi dipengaruhi oleh variabel lain yang tidak terdapat dalam penelitian.&quot;},&quot;isTemporary&quot;:false,&quot;suppress-author&quot;:false,&quot;composite&quot;:false,&quot;author-only&quot;:false}]},{&quot;citationID&quot;:&quot;MENDELEY_CITATION_7f499854-ab69-4ee0-9d50-5d5778d3b178&quot;,&quot;properties&quot;:{&quot;noteIndex&quot;:0},&quot;isEdited&quot;:false,&quot;manualOverride&quot;:{&quot;isManuallyOverridden&quot;:false,&quot;citeprocText&quot;:&quot;[4]&quot;,&quot;manualOverrideText&quot;:&quot;&quot;},&quot;citationTag&quot;:&quot;MENDELEY_CITATION_v3_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&quot;,&quot;citationItems&quot;:[{&quot;id&quot;:&quot;ad1e6b81-2cc3-3e6f-b6e1-80f17ea7c147&quot;,&quot;itemData&quot;:{&quot;type&quot;:&quot;article-journal&quot;,&quot;id&quot;:&quot;ad1e6b81-2cc3-3e6f-b6e1-80f17ea7c147&quot;,&quot;title&quot;:&quot;EFEKTIVITAS AKUN INSTAGRAM @INFOSERANG DALAM PEMENUHAN KEBUTUHAN INFORMASI FOLLOWERS&quot;,&quot;groupId&quot;:&quot;18e830d4-0f5e-334e-8683-27eb431ea964&quot;,&quot;author&quot;:[{&quot;family&quot;:&quot;Saraswati&quot;,&quot;given&quot;:&quot;HelemnNadya&quot;,&quot;parse-names&quot;:false,&quot;dropping-particle&quot;:&quot;&quot;,&quot;non-dropping-particle&quot;:&quot;&quot;}],&quot;container-title&quot;:&quot;Telkom University&quot;,&quot;issued&quot;:{&quot;date-parts&quot;:[[2022]]},&quot;abstract&quot;:&quot;Instagram sebagai platform media sosial dapat dimanfaatkan untuk menjadi tempat untuk berbagi informasi berita tanpa perlu membuka portal berita. Instagram dapat membagikan berita yang diinginkan sesuai dengan kebutuhan masyarakat melalui foto dan video yang diunggah. Para pengguna Instagram ini juga dapat berinteraksi dengan memberikan komentar atau memberikan tanggapan suka terhadap suatu postingan foto maupun video yang dibagikan. Salah satu akun yang memanfaatkan Instagram sebagai media penyebaran informasi adalah akun Instagram @infoserang. Penelitian ini bertujuan unutk mengetahui seberapa besar Efektivitas akun Instagram @infoserang dalam memenuhi kebutuhan informasi followers. Metode yang digunakan dalam penelitian ini adalah kuantitatif deskriptif, sampel yang digunakan pada penelitian ini adalah followers aktif yang mengikuti akun Instagram @infoserang. Dalam penelitian ini, diperoleh hasil bahwa terdapat pengaruh yang signifikan antara Efektivitas Akun Instagram @infoserang terhadap Pemenuhan Kebutuhan Informasi Followers. Didapatkan perolehan nilai thitung (13.448) &gt; ttabel (1.660), maka H0 ditolak dan H1 diterima. Berdasarkan hasil koefisien determinasi menunjukkan bahwa Efektivitas Akun Instagram @infoserang memberikan pengaruh sebesar 64,4% dalam Pemenuhan Kebutuhan Informasi Followers, sedangkan sisanya dari variabel Pemenuhan Kebutuhan Informasi dipengaruhi oleh variabel lain yang tidak terdapat dalam penelitian.&quot;},&quot;isTemporary&quot;:false,&quot;suppress-author&quot;:false,&quot;composite&quot;:false,&quot;author-only&quot;:false}]},{&quot;citationID&quot;:&quot;MENDELEY_CITATION_dc69f44c-2e82-4d1a-83a6-ab7446cbe061&quot;,&quot;properties&quot;:{&quot;noteIndex&quot;:0},&quot;isEdited&quot;:false,&quot;manualOverride&quot;:{&quot;isManuallyOverridden&quot;:false,&quot;citeprocText&quot;:&quot;[5]&quot;,&quot;manualOverrideText&quot;:&quot;&quot;},&quot;citationTag&quot;:&quot;MENDELEY_CITATION_v3_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&quot;,&quot;citationItems&quot;:[{&quot;id&quot;:&quot;5af4d0cf-fa61-3be8-88c6-6300a74eb878&quot;,&quot;itemData&quot;:{&quot;type&quot;:&quot;thesis&quot;,&quot;id&quot;:&quot;5af4d0cf-fa61-3be8-88c6-6300a74eb878&quot;,&quot;title&quot;:&quot;EFEKTIVITAS PENGGUNAAN MEDIA SOSIAL INSTAGRAM SEBAGAI MEDIA PROMOSI ONLINE DALAM MENINGKATKAN PENJUALAN PRODUK FASHION (Studi Pada Toko @thedonshouse di Enggal Bandar Lampung)&quot;,&quot;groupId&quot;:&quot;18e830d4-0f5e-334e-8683-27eb431ea964&quot;,&quot;author&quot;:[{&quot;family&quot;:&quot;Amal&quot;,&quot;given&quot;:&quot;Muhammad Fatkhil&quot;,&quot;parse-names&quot;:false,&quot;dropping-particle&quot;:&quot;&quot;,&quot;non-dropping-particle&quot;:&quot;&quot;}],&quot;issued&quot;:{&quot;date-parts&quot;:[[2023]]},&quot;publisher-place&quot;:&quot;Lampung&quot;,&quot;number-of-pages&quot;:&quot;1-99&quot;,&quot;publisher&quot;:&quot;Universitas Islam Negeri&quot;},&quot;isTemporary&quot;:false,&quot;suppress-author&quot;:false,&quot;composite&quot;:false,&quot;author-only&quot;:false}]},{&quot;citationID&quot;:&quot;MENDELEY_CITATION_5e42af10-588a-427f-9ca1-ab26e8195176&quot;,&quot;properties&quot;:{&quot;noteIndex&quot;:0},&quot;isEdited&quot;:false,&quot;manualOverride&quot;:{&quot;isManuallyOverridden&quot;:false,&quot;citeprocText&quot;:&quot;[6]&quot;,&quot;manualOverrideText&quot;:&quot;&quot;},&quot;citationTag&quot;:&quot;MENDELEY_CITATION_v3_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&quot;,&quot;citationItems&quot;:[{&quot;id&quot;:&quot;d508103d-7100-3538-aaf5-e87e802f0a16&quot;,&quot;itemData&quot;:{&quot;type&quot;:&quot;thesis&quot;,&quot;id&quot;:&quot;d508103d-7100-3538-aaf5-e87e802f0a16&quot;,&quot;title&quot;:&quot;Analisis Konten Akun Instagram @ruqun.id Dalam Memberikan Informasi Keislaman Untuk Followers&quot;,&quot;author&quot;:[{&quot;family&quot;:&quot;Astutik&quot;,&quot;given&quot;:&quot;Indah Puji&quot;,&quot;parse-names&quot;:false,&quot;dropping-particle&quot;:&quot;&quot;,&quot;non-dropping-particle&quot;:&quot;&quot;}],&quot;issued&quot;:{&quot;date-parts&quot;:[[2023,12,7]]},&quot;publisher-place&quot;:&quot;Kediri&quot;,&quot;number-of-pages&quot;:&quot;1-84&quot;,&quot;abstract&quot;:&quot;Rumah Qur'an Nur Hidayah (Ruqun) atau @ruqun.id merupakan tempat belajar qur'an secara online untuk khalangan wanita muslim berbagai usia yang tersebar di berbagi wilayah. Pembelajarannya yakni pembelajaran tahsin, tahfidz, bahasa arab, muroja’ah dan pengembangan soft skill. Penelitian ini bertujuan untuk mengetahui bagaimana konten yang ditampilkan akun Instagram @ruqun.id dalam memberikan informasi keislaman untuk followers. Metode dalam penelitian ini yaitu metode kualitatif dengan pendekatan content analysis. Teori yang mendukung dalam penelitian ini adalah teori Komunikasi Laswell. Pengumpulan data dilakukan dengan observasi online dan dokumentasi. Teknik pengolahan dan analisis data dilakukan melalui tiga tahapan yaitu: reduksi data, display data (penyajian data) dan conclusi data (mengambil kesimpulan) Hasil penelitian dapat diketahui bahwa penyuguhan konten akun Instagram @ruqun.id dalam memberikan informasi keislaman untuk followers memberikan informasi keislaman berupa unggahan materi tentang akidah, syariah dan akhlak. Selama rentang waktu 11 November 2021 sampai 26 Desember 2022 terdapat 45 unggahan materi akidah, 14 unggahan materi syariah dan 49 unggahan materi akhlak. Selanjutnya materi tersebut dikemas dengan memperhatikan pemilihan topik yang sesuai, materi yang singkat dan jelas, menanggapi pertanyaan yang diajukan followers, membuat tampilan visual yang menarik dan mengemas dengan memanfaatkan fitur instagram dimana akun Instagram @ruqun.id paling banyak memanfaatkan fitur Instagram Stories, hastag (#) dan Mentions (@).&quot;,&quot;publisher&quot;:&quot;Institut Agama Islam Negeri Kediri&quot;,&quot;container-title-short&quot;:&quot;&quot;},&quot;isTemporary&quot;:false,&quot;suppress-author&quot;:false,&quot;composite&quot;:false,&quot;author-only&quot;:false}]},{&quot;citationID&quot;:&quot;MENDELEY_CITATION_8836387b-6fe0-4995-aace-568fc02d3f4f&quot;,&quot;properties&quot;:{&quot;noteIndex&quot;:0},&quot;isEdited&quot;:false,&quot;manualOverride&quot;:{&quot;isManuallyOverridden&quot;:false,&quot;citeprocText&quot;:&quot;[7]&quot;,&quot;manualOverrideText&quot;:&quot;&quot;},&quot;citationTag&quot;:&quot;MENDELEY_CITATION_v3_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&quot;,&quot;citationItems&quot;:[{&quot;id&quot;:&quot;e3d8d1f6-9571-3632-b436-f460920a3861&quot;,&quot;itemData&quot;:{&quot;type&quot;:&quot;thesis&quot;,&quot;id&quot;:&quot;e3d8d1f6-9571-3632-b436-f460920a3861&quot;,&quot;title&quot;:&quot;Dampak Penyalahgunaan Media Sosial Terhadap Moral Anak Di Dusun Bogo Bulu Semen Kediri Jawa Timur&quot;,&quot;author&quot;:[{&quot;family&quot;:&quot;Janah&quot;,&quot;given&quot;:&quot;Siti Na'imatul&quot;,&quot;parse-names&quot;:false,&quot;dropping-particle&quot;:&quot;&quot;,&quot;non-dropping-particle&quot;:&quot;&quot;}],&quot;issued&quot;:{&quot;date-parts&quot;:[[2022,7,26]]},&quot;publisher-place&quot;:&quot;Kediri&quot;,&quot;number-of-pages&quot;:&quot;1-97&quot;,&quot;abstract&quot;:&quot;ABSTRAK Siti Na’imatul Janah, 2022. Dosen Pembimbing Prof. Dr. Hj. Munifah, M.Pd, dan Sheila Fakhria, M.H. : Dampak Penyalahgunaan Media Sosial Terhadap Moral Anak di Dusun Bogo Bulu Semen Kediri Jawa Timur. Skripsi, Pendidikan Agama Islam, Fakultas Tarbiyah dan Ilmu Keguruan. Kata kunci : Dampak Penyalahgunaan Media Sosial, Moral. Moral merupakan hal yang sangat penting yang menjadi basis bagaimana seorang manusia tumbuh, hidup dan bergaul dalam lingkungan sekitar. Dengan adanya teknologi yang semakin canggih dan penggunaan media sosial yang dapat mempengaruhi kehidupan seseorang, sehingga sangat berpengaruh terhadap anak�anak tanpa mengetahui dampak positif dan dampak negatif. Ternyata dampak media sosial sangat besar sekali dalam perkembangan anak. Di usia anak-anak yang seharusnya mereka belum layak menggunakan media sosial yang mengakibatkan mereka lupa akan kewajiban utamanya. Fokus penelitian yang digunakan adalah (1) penggunaan media sosial oleh anak di dusun bogo bulu semen kediri jawa timur (2) dampak dari penyalahgunaan media sosial terhadap moral anak di dusun bogo bulu semen kediri jawa timur (3) solusi yang diberikan oleh masyarakat dari dampak penyalahgunaan media sosial terhadap moral anak di dusun bogo bulu semen kediri jawa timur. Untuk mencapai tujuan di atas, digunakan pendekatan kualitatif dengan jenis penelitian field reasech yakni penelitian lapangan yang dilakukan di Dusun Bogo Bulu Semen Kediri Jawa Timur. Teknik pengumpulan data yang digunakan adalah observasi, wawancara dan dokumentasi. Wawancara dilakukan pada anak, orang tua, ketua RT dan tokoh agama dusun Bogo. Observasi dan dokumentasi dilaksanakan terhadap hal-hal yang berkaitan dengan dampak penyalahgunaan media sosial terhadap moral anak. Berdasarkan hasil penelitian dapat disimpulkan bahwa (1) Penggunaan media sosial oleh anak memberikan pemanfaatan bagi anak sebagai sarana komunikasi, hiburan dan pendidikan. Bentuk-bentuk media sosial yang sering digunakan anak yaitu whatsapp, facebook, game online dan google searching. Dalam penggunaannya orang tua memberikan intensitas agar anak bisa membagi waktu antara bermain media sosial dan belajar. (2) dampak positif penggunaan media sosial diantaranya dapat digunakan sebagai sarana komunikasi, hiburan dan pendidikan, sedangkan dampak negatif penyalahgunaan media sosial diantaranya penggunaan media sosial yang terlalu lama, lupa waktu belajar dan mengaji, tidak mendengarkan nasihat orang tua, kurang antusias dengan lingkungan sekitar. (3) Solusi yang diberikan oleh masyarakat dari dampak penyalahgunaan media sosial terhadap moral anak yaitu diadakannya sosialisasi dan kegiatan keagamaan di Musholla Nurul Anwar&quot;,&quot;publisher&quot;:&quot;Institut Agama Islam Negeri Kediri &quot;,&quot;container-title-short&quot;:&quot;&quot;},&quot;isTemporary&quot;:false,&quot;suppress-author&quot;:false,&quot;composite&quot;:false,&quot;author-only&quot;:false}]},{&quot;citationID&quot;:&quot;MENDELEY_CITATION_01171f76-1973-4f75-a3b8-c43376f594dc&quot;,&quot;properties&quot;:{&quot;noteIndex&quot;:0},&quot;isEdited&quot;:false,&quot;manualOverride&quot;:{&quot;isManuallyOverridden&quot;:false,&quot;citeprocText&quot;:&quot;[8]&quot;,&quot;manualOverrideText&quot;:&quot;&quot;},&quot;citationTag&quot;:&quot;MENDELEY_CITATION_v3_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&quot;,&quot;citationItems&quot;:[{&quot;id&quot;:&quot;09aba2e2-21c6-31de-ac75-990a72b81410&quot;,&quot;itemData&quot;:{&quot;type&quot;:&quot;thesis&quot;,&quot;id&quot;:&quot;09aba2e2-21c6-31de-ac75-990a72b81410&quot;,&quot;title&quot;:&quot;Preferensi Media Sosial Komunikasi Pemasaran Konsumen Dalam Pembelian Perlengkapan Rumah Secara Online&quot;,&quot;groupId&quot;:&quot;18e830d4-0f5e-334e-8683-27eb431ea964&quot;,&quot;author&quot;:[{&quot;family&quot;:&quot;Awaludin&quot;,&quot;given&quot;:&quot;Riza&quot;,&quot;parse-names&quot;:false,&quot;dropping-particle&quot;:&quot;&quot;,&quot;non-dropping-particle&quot;:&quot;&quot;}],&quot;issued&quot;:{&quot;date-parts&quot;:[[2023,1,7]]},&quot;publisher-place&quot;:&quot;Jakarta&quot;,&quot;abstract&quot;:&quot;Tujuan penelitian ini bertujuan untuk mengetahui pilihan media sosial komunikasi pemasaran dalam membeli perlengkapan rumah secara online. Berdasarkan kriteria yang telah ditentukan yaitu : performance expectancy, effort expectancy, social influence, dan facilitating conditions. Serta untuk mengetahui media sosial apa yang lebih dipilih oleh konsumen dalam membeli perlengkapan rumah secara online. Penelitian ini merupakan jenis penelitian deskriptif dengan pendekatan kuantitatif. Sampel yang digunakan dalam penelitian ini adalah 20 Responden. Dalam penelitian menggunakan metode AHP sebagai metode untuk pengambilan keputusan. Sampel dalam penelitian ini merupakan konsumen perlengkapan rumah yang melakukan pembelian secara online di media sosial dengan menyebarkan kuesioner. Berdasarkan hasil dan pembahasan menunjukkan bahwa penelitian ini membuktikan konsumen perlengkapan rumah secara online memilih media sosial Instagram sebagai pilihan utama dengan pertimbangan performance expectancy dan social influence. ABSTRACT The purpose of this study aims to determine the choice of social media marketing communication in buying home appliances online. Based on predetermined criteria, namely: performance expectancy, effort expectancy, social influence, and facilitating conditions. And to find out what social media consumers prefer in buying home appliances online. This research is a type of descriptive research with a quantitative approach. The sample used in this study was 20 respondents. In this study using the AHP method as a method of decision making. The sample in this study is home appliances consumers who make online purchases on social media by distributing questionnaires. Based on and discussion shows that this study proves that consumers of home appliances online, social media, Instagram as the main choice for considering performance expectations and social influences.&quot;,&quot;publisher&quot;:&quot;Sekolah Tinggi Ilmu Ekonomi Indonesia&quot;},&quot;isTemporary&quot;:false,&quot;suppress-author&quot;:false,&quot;composite&quot;:false,&quot;author-only&quot;:false}]},{&quot;citationID&quot;:&quot;MENDELEY_CITATION_5126c169-3ea1-4cb9-9ec5-fadcd576c112&quot;,&quot;properties&quot;:{&quot;noteIndex&quot;:0},&quot;isEdited&quot;:false,&quot;manualOverride&quot;:{&quot;isManuallyOverridden&quot;:false,&quot;citeprocText&quot;:&quot;[9]&quot;,&quot;manualOverrideText&quot;:&quot;&quot;},&quot;citationTag&quot;:&quot;MENDELEY_CITATION_v3_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&quot;,&quot;citationItems&quot;:[{&quot;id&quot;:&quot;a9303357-5419-3c1e-959b-dd26c65ec989&quot;,&quot;itemData&quot;:{&quot;type&quot;:&quot;article-journal&quot;,&quot;id&quot;:&quot;a9303357-5419-3c1e-959b-dd26c65ec989&quot;,&quot;title&quot;:&quot;PEMANFAATAN MEDIA SOSIAL SEBAGAI MEDIA PROMOSI BAGI RADIO MERSI 93.9 FM&quot;,&quot;groupId&quot;:&quot;18e830d4-0f5e-334e-8683-27eb431ea964&quot;,&quot;author&quot;:[{&quot;family&quot;:&quot;Suryani&quot;,&quot;given&quot;:&quot;Ita&quot;,&quot;parse-names&quot;:false,&quot;dropping-particle&quot;:&quot;&quot;,&quot;non-dropping-particle&quot;:&quot;&quot;},{&quot;family&quot;:&quot;Handar&quot;,&quot;given&quot;:&quot;Muhammad&quot;,&quot;parse-names&quot;:false,&quot;dropping-particle&quot;:&quot;&quot;,&quot;non-dropping-particle&quot;:&quot;&quot;},{&quot;family&quot;:&quot;Ekasuci&quot;,&quot;given&quot;:&quot;Ratnasari&quot;,&quot;parse-names&quot;:false,&quot;dropping-particle&quot;:&quot;&quot;,&quot;non-dropping-particle&quot;:&quot;&quot;},{&quot;family&quot;:&quot;Bina Sarana Informatika&quot;,&quot;given&quot;:&quot;Universitas&quot;,&quot;parse-names&quot;:false,&quot;dropping-particle&quot;:&quot;&quot;,&quot;non-dropping-particle&quot;:&quot;&quot;},{&quot;family&quot;:&quot;Studi Penyiaran&quot;,&quot;given&quot;:&quot;Program&quot;,&quot;parse-names&quot;:false,&quot;dropping-particle&quot;:&quot;&quot;,&quot;non-dropping-particle&quot;:&quot;&quot;}],&quot;container-title&quot;:&quot;Journal Komunikasi&quot;,&quot;DOI&quot;:&quot;10.31294/jkom&quot;,&quot;ISSN&quot;:&quot;2579-3292&quot;,&quot;URL&quot;:&quot;https://ejournal.bsi.ac.id/ejurnal/index.php/jkom/index&quot;,&quot;issued&quot;:{&quot;date-parts&quot;:[[2020,3,2]]},&quot;page&quot;:&quot;67-76&quot;,&quot;language&quot;:&quot;Indonesia&quot;,&quot;abstract&quot;:&quot;Media sosial pada umumnya digunakan penguna internet (internet user) sebagai sarana menjalin komunikasi kepada pengguna lain dalam bentuk postingan atau konten-konten berbagi yang dibagikan oleh pemilik akun media sosial. Dalam perkembangannya media sosial bisa dimanfaatkan untuk beragam kepentingan, mulai menjalin pertemanan, kampanye program tertentu (pendidikan, sosial, agama, lingkungan, kesehatan, dan sebagainya), sampai promosi. Perseroan Terbatas PT. Radio Swara Mersidiona yang lebih dikenal dengan nama Radio Mersi FM dengan motto Bandar Dangdut Indonesia, dengan memiliki identitas yang jelas serta tetap konsisten pada jalur Musik Dangdut atau dengan format full musik dangdut. Radio Mersi 93,9 FM memanfaatkan media sosial untuk kegiatan promosi, karena media sosial bisa menjadi cara ampuh mengetahui isu-isu tentang apa yang dibutuhkan oleh masyarakat dan engagement bisa dilakukan dengan merespons secara cepat masalah ataupun informasi. Tujuan penelitian ini adalah ingin mengetahui Bagaimana Pemanfaatan Media Sosial Sebagai Media Promosi Bagi Radio Mersi 93.9 FM. Menggunakan metode penelitian studi kasus yaitu membutuhkan dari berbagai sumber data dan berbagai macam instrumen dalam pengumpulan data. Hasil penelitian menunjukkan bahwa media sosial yang dimiliki Radio Mersi 93,9 FM ini memiliki kekuatan hubungan dan kepadatan jaringan pada saat proses promosi program, sehingga dapat membangun keterikatan dengan para pendengarnya.&quot;,&quot;issue&quot;:&quot;1&quot;,&quot;volume&quot;:&quot;11&quot;},&quot;isTemporary&quot;:false,&quot;suppress-author&quot;:false,&quot;composite&quot;:false,&quot;author-only&quot;:false}]},{&quot;citationID&quot;:&quot;MENDELEY_CITATION_ab737c29-d106-4f27-ac65-fdaf4569170e&quot;,&quot;properties&quot;:{&quot;noteIndex&quot;:0},&quot;isEdited&quot;:false,&quot;manualOverride&quot;:{&quot;isManuallyOverridden&quot;:false,&quot;citeprocText&quot;:&quot;[10]&quot;,&quot;manualOverrideText&quot;:&quot;&quot;},&quot;citationTag&quot;:&quot;MENDELEY_CITATION_v3_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&quot;,&quot;citationItems&quot;:[{&quot;id&quot;:&quot;43cb33df-d533-376b-b612-e7bc9b71a1db&quot;,&quot;itemData&quot;:{&quot;type&quot;:&quot;report&quot;,&quot;id&quot;:&quot;43cb33df-d533-376b-b612-e7bc9b71a1db&quot;,&quot;title&quot;:&quot;PEMANFAATAN MEDIA SOSIAL UNTUK EFEKTIFITAS KOMUNIKASI&quot;,&quot;groupId&quot;:&quot;18e830d4-0f5e-334e-8683-27eb431ea964&quot;,&quot;author&quot;:[{&quot;family&quot;:&quot;Setiadi&quot;,&quot;given&quot;:&quot;Ahmad&quot;,&quot;parse-names&quot;:false,&quot;dropping-particle&quot;:&quot;&quot;,&quot;non-dropping-particle&quot;:&quot;&quot;}],&quot;publisher-place&quot;:&quot;Karawang&quot;,&quot;number-of-pages&quot;:&quot;1-7&quot;,&quot;language&quot;:&quot;Indonesia&quot;,&quot;abstract&quot;:&quot;The phenomenon of social media presence as a result of the development of information and communication technology is remarkable. With a variety of services that can be used, social media has changed the way we communicate in society. Social media presence even had an impact in the way we communicate in all fields, such as marketing communication, political communication and communication in the learning system. It is certainly interesting to study whether social media presence only brings change impacts of conventional means of communication into a modern and all-digital, or also cause the communication is more effective.&quot;,&quot;container-title-short&quot;:&quot;&quot;},&quot;isTemporary&quot;:false,&quot;suppress-author&quot;:false,&quot;composite&quot;:false,&quot;author-only&quot;:false}]},{&quot;citationID&quot;:&quot;MENDELEY_CITATION_ca5488ee-248a-4460-8a66-547089b827f2&quot;,&quot;properties&quot;:{&quot;noteIndex&quot;:0},&quot;isEdited&quot;:false,&quot;manualOverride&quot;:{&quot;isManuallyOverridden&quot;:false,&quot;citeprocText&quot;:&quot;[11]&quot;,&quot;manualOverrideText&quot;:&quot;&quot;},&quot;citationTag&quot;:&quot;MENDELEY_CITATION_v3_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&quot;,&quot;citationItems&quot;:[{&quot;id&quot;:&quot;c7d0a3a5-c1e0-3884-ba85-10baf2b72738&quot;,&quot;itemData&quot;:{&quot;type&quot;:&quot;article-journal&quot;,&quot;id&quot;:&quot;c7d0a3a5-c1e0-3884-ba85-10baf2b72738&quot;,&quot;title&quot;:&quot;THE CORRELATION BETWEEN INSTAGRAM SOCIAL MEDIA USAGE AND COMPETENCY OF MEDIA LITERACY AT UPT NATIONAL INSTITUTE OF TECHNOLOGY LIBRARY&quot;,&quot;groupId&quot;:&quot;18e830d4-0f5e-334e-8683-27eb431ea964&quot;,&quot;author&quot;:[{&quot;family&quot;:&quot;Kurnia&quot;,&quot;given&quot;:&quot;Neng Dewi&quot;,&quot;parse-names&quot;:false,&quot;dropping-particle&quot;:&quot;&quot;,&quot;non-dropping-particle&quot;:&quot;&quot;},{&quot;family&quot;:&quot;Johan&quot;,&quot;given&quot;:&quot;Riche Cyntia&quot;,&quot;parse-names&quot;:false,&quot;dropping-particle&quot;:&quot;&quot;,&quot;non-dropping-particle&quot;:&quot;&quot;},{&quot;family&quot;:&quot;Rullyana&quot;,&quot;given&quot;:&quot;Gema&quot;,&quot;parse-names&quot;:false,&quot;dropping-particle&quot;:&quot;&quot;,&quot;non-dropping-particle&quot;:&quot;&quot;}],&quot;container-title&quot;:&quot;Edulib&quot;,&quot;issued&quot;:{&quot;date-parts&quot;:[[2018,5]]},&quot;page&quot;:&quot;1-7&quot;,&quot;language&quot;:&quot;Indonesia&quot;,&quot;abstract&quot;:&quot;Penelitian ini dilatarbelakangi oleh banyaknya informasi hoax yang tersebar di\nmedia sosial instagram yang menuntut kita untuk dapat menentukan dan memilih informasi\nyang akurat, serta masih rendahnya kemampuan literasi media yang dimiliki pemustaka.\nMasalah yang menjadi kajian dalam penelitian ini adalah apakah terdapat hubungan antara\npemanfaatan media sosial instagram dengan kemampuan literasi media pemustaka UPT\nPerpustakaan Institut Teknologi Nasional. Tujuan dari penelitian ini yaitu untuk mengetahui\napakah terdapat hubungan antara pemanfaatan media sosial instagram dengan kemampuan\nliterasi media pemustaka UPT Perpustakaan Institut Teknologi Nasional. Populasi dalam\npenelitian ini adalah seluruh pemustaka di UPT Perpustakaan Institut Teknologi Nasional\ndengan jumlah 9.818 orang. Teknik pengambilan sampel yang digunakan adalah\nproportionate stratified random sampling dengan jumlah sampel 99 orang. Penelitian ini\nmenggunakan pendekatan kuantitatif dengan metode deskriptif korelasional, dan analisis\ndata menggunakan korelasi spearman rank. Instrumen penelitian yang digunakan adalah\nkuesioner tertututp dengan skala empat kategori Likert. Hasil penelitian menunjukkan bahwa\nterdapat hubungan yang kuat dan signifikan antara pemanfaatan media sosial instagram dan\nkemampuan literasi media. Secara khusus hasil penelitian menunjukkan bahwa gambaran\npemanfaatan media sosial instagram berada pada kategori sangat baik dan gambaran\nkemampuan literasi media berada pada kategori sangat baik.&quot;,&quot;issue&quot;:&quot;1&quot;,&quot;volume&quot;:&quot;8&quot;,&quot;container-title-short&quot;:&quot;&quot;},&quot;isTemporary&quot;:false,&quot;suppress-author&quot;:false,&quot;composite&quot;:false,&quot;author-only&quot;:false}]},{&quot;citationID&quot;:&quot;MENDELEY_CITATION_d6dc9cbd-5635-4c3f-9654-9da349dccfc1&quot;,&quot;properties&quot;:{&quot;noteIndex&quot;:0},&quot;isEdited&quot;:false,&quot;manualOverride&quot;:{&quot;isManuallyOverridden&quot;:false,&quot;citeprocText&quot;:&quot;[12]&quot;,&quot;manualOverrideText&quot;:&quot;&quot;},&quot;citationTag&quot;:&quot;MENDELEY_CITATION_v3_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&quot;,&quot;citationItems&quot;:[{&quot;id&quot;:&quot;75aaaa42-2348-3ff2-9133-efc71d794f59&quot;,&quot;itemData&quot;:{&quot;type&quot;:&quot;thesis&quot;,&quot;id&quot;:&quot;75aaaa42-2348-3ff2-9133-efc71d794f59&quot;,&quot;title&quot;:&quot;Penggunaan Akun Instagram Sebagai Eksistensi Diri Siswa SMAN 8 Kota Kediri&quot;,&quot;groupId&quot;:&quot;18e830d4-0f5e-334e-8683-27eb431ea964&quot;,&quot;author&quot;:[{&quot;family&quot;:&quot;Humaida&quot;,&quot;given&quot;:&quot;Dzurrotul Adiba&quot;,&quot;parse-names&quot;:false,&quot;dropping-particle&quot;:&quot;&quot;,&quot;non-dropping-particle&quot;:&quot;&quot;}],&quot;issued&quot;:{&quot;date-parts&quot;:[[2020]]},&quot;publisher-place&quot;:&quot;Kediri&quot;,&quot;publisher&quot;:&quot;Institusi Agama Islam Negeri Kediri&quot;},&quot;isTemporary&quot;:false,&quot;suppress-author&quot;:false,&quot;composite&quot;:false,&quot;author-only&quot;:false}]},{&quot;citationID&quot;:&quot;MENDELEY_CITATION_ad442de1-6c62-4923-8543-18cae21acdb0&quot;,&quot;properties&quot;:{&quot;noteIndex&quot;:0},&quot;isEdited&quot;:false,&quot;manualOverride&quot;:{&quot;isManuallyOverridden&quot;:false,&quot;citeprocText&quot;:&quot;[13]&quot;,&quot;manualOverrideText&quot;:&quot;&quot;},&quot;citationTag&quot;:&quot;MENDELEY_CITATION_v3_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&quot;,&quot;citationItems&quot;:[{&quot;id&quot;:&quot;ae5e7f4b-bf9b-34c3-91e2-4980e6787ed2&quot;,&quot;itemData&quot;:{&quot;type&quot;:&quot;thesis&quot;,&quot;id&quot;:&quot;ae5e7f4b-bf9b-34c3-91e2-4980e6787ed2&quot;,&quot;title&quot;:&quot;PENGARUH MEDIA SOSIAL INSTAGRAM, KUALITAS PELAYANAN, KUALITAS PRODUK, DAN KEMUDAHAN MENGAKSEPRODUK TERHADAP NIAT BELI KONSUMEN&quot;,&quot;groupId&quot;:&quot;18e830d4-0f5e-334e-8683-27eb431ea964&quot;,&quot;author&quot;:[{&quot;family&quot;:&quot;prabowo&quot;,&quot;given&quot;:&quot;dix&quot;,&quot;parse-names&quot;:false,&quot;dropping-particle&quot;:&quot;&quot;,&quot;non-dropping-particle&quot;:&quot;&quot;}],&quot;issued&quot;:{&quot;date-parts&quot;:[[2020,7,16]]},&quot;publisher-place&quot;:&quot;Yogyakarta&quot;,&quot;number-of-pages&quot;:&quot;1-54&quot;,&quot;abstract&quot;:&quot;Globalisasi telah membuka banyak peluang baru bagi para pelaku bisnis,\nsalah satunya adalah dengan lahirnya internet yang bisa diakses dengan mudah\ndimana saja. Para pelaku bisnis online shop dalam kegiatan bisnisnya mempunyai\ntujuan utama yaitu untuk memaksimalkan keuntungan yang bisa didapatkan dari\nbisnisnya tersebut. Para pelaku bisnis online shop dapat memahami bahwa\nbisnisnya bekerja dengan baik adalah dengan melihat bagaimana niat beli\nkonsumen terhadap produk yang kita tawarkan secara online. Salah satu alat ukur\nuntuk mengetahui niat beli konsumen adalah dengan menggunakan regresi linear\nberganda. Variabel-variabel yang digunakan untuk mengukurnya adalah Media\nSosial Instagram, Kualitas Pelayanan, Kualitas Produk, Kemudahan Mengakses\nProduk. Penelitian ini bertujuan untuk mengetahui sejauh mana niat beli\nkonsumen dipengaruhi oleh berbagai variabel tersebut. Data yang digunakan\nadalah data primer yang didapatkan melalui penyebaran kuesioner secara online\ndengan bantuan Google Forms.&quot;,&quot;publisher&quot;:&quot;Universita Atma Jaya Yogyakarta&quot;},&quot;isTemporary&quot;:false,&quot;suppress-author&quot;:false,&quot;composite&quot;:false,&quot;author-only&quot;:false}]},{&quot;citationID&quot;:&quot;MENDELEY_CITATION_2ef591cb-3eee-44d4-a436-13b1348097ce&quot;,&quot;properties&quot;:{&quot;noteIndex&quot;:0},&quot;isEdited&quot;:false,&quot;manualOverride&quot;:{&quot;isManuallyOverridden&quot;:false,&quot;citeprocText&quot;:&quot;[14]&quot;,&quot;manualOverrideText&quot;:&quot;&quot;},&quot;citationTag&quot;:&quot;MENDELEY_CITATION_v3_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&quot;,&quot;citationItems&quot;:[{&quot;id&quot;:&quot;cece948f-a170-345c-9c5f-a55078ab2d25&quot;,&quot;itemData&quot;:{&quot;type&quot;:&quot;thesis&quot;,&quot;id&quot;:&quot;cece948f-a170-345c-9c5f-a55078ab2d25&quot;,&quot;title&quot;:&quot;Dakwah melalui Instagram (studi analisis materi dakwah dalam Instagram Yusuf Mansur, Felix Siauw, Aa Gym, Arifin Ilham)&quot;,&quot;groupId&quot;:&quot;18e830d4-0f5e-334e-8683-27eb431ea964&quot;,&quot;author&quot;:[{&quot;family&quot;:&quot;difika&quot;,&quot;given&quot;:&quot;fifit&quot;,&quot;parse-names&quot;:false,&quot;dropping-particle&quot;:&quot;&quot;,&quot;non-dropping-particle&quot;:&quot;&quot;}],&quot;issued&quot;:{&quot;date-parts&quot;:[[2016,11,25]]},&quot;publisher-place&quot;:&quot;semarang&quot;,&quot;number-of-pages&quot;:&quot;1-73&quot;,&quot;abstract&quot;:&quot;Nama: Fifit Difika (121211046), Penelitian dengan judul “DAKWAH MELALUI\nINSTAGRAM (Studi Analisis Materi Dakwah Dalam Instagram Yusuf Mansur, Felix\nSiauw, Aa Gym, Arifin Ilham)”dilatar belakangi dengan adanya kemunculan media sosial\nbaru yakni Instagram yang banyak digunakan oleh berbagai golongan masyarakat untuk\nexsistence diri atau life syle, namun beberapa dai seperti Ustadz Yusuf Mansur, Ustadz\nFelix Siauw, Ustadz Aa Gym, Ustadz Arifin Ilham. yang telah menggunakan Instagram\nuntuk menyebarluaskan dakwah. Dari latar belakang diatas munculah satu rumusan\npermasalahan yaitu: Apa saja isi materi dakwah yang ada dalam Instagram ke empat da’i\ntersebut. Penelitian ini bertujuan untuk mengetahui dan menjelaskan apa saja isi materi\ndakwah yang berada di Instagram para da’i tersebut.\nJenis penelitian dalam skripsi ini adalah penelitian kualitatif, sedangkan spesifikasi\npenelitian yang digunakan adalah deskriptif. Untuk mencapai tujuan tersebut penelitian ini\nmenggunakan metode analisis isi (content analysis) sedangkan teknik pengumpulan data\nyang digunakan adalah metode dokumentasi untuk mengumpulkan dokumen yang\nberkaitan dengan subjek penelitian. Sumber data yang digunakan dalam penelitian ini\nberasal dari postingan Ustadz Yusuf Mansur, Ustadz Felix Siauw, Ustadz Aa Gym dan\nUstadz Arifin Ilham di instagram mengenai materi akidah, akhlak, sosial dan amar ma’ruf.\nHasil penelitian ini menunjukkan bahwa Instagram Ustadz Yusuf Mansur, Ustadz\nFelix Siauw, Ustadz Aa Gym dan Ustadz Arifin Ilham di dalamnya mengandung materi\ndakwah dan nilai-nilai keagamaan. Materi dakwah yang terkandung dalam Instagram ke\nempat dai tersebut mengenai akidah, akhlak, sosial dan amar ma’ruf. Dalam Instagram\nda’i tersebut mengandung pesan-pesan kearifan dalam pencitraan dakwah. seperti dalam\nInstagram Ustadz Yusuf Mansur mengenai ketuhanan, ikhtiar,tolong menolong, membaca\nAl Qur’an. Ustadz Felix Siauw mengenai hari kiamat, istigfar, persaudaraan, dan\nberdakwah. Sedangkan Ustadz Aa Gym mengenai hari kiamat, sopan santun, pemaaf,\ntawakal, tolong menolong, dan membaca Al Qur’an. dan Ustadz Arifin Ilham mengenai\ntaqwa, istiqomah, shodaqoh, dan berwudhu. Dalam keempat Instagram para da’i diatas,\nInstagram Aa Gym yang banyak mencitrakan materi dakwahnya melalui Instagram dan\nlebih menarik dan mempunyai pesan yang lebih kuat.\n&quot;,&quot;publisher&quot;:&quot;universitas islam negri walisongo&quot;},&quot;isTemporary&quot;:false,&quot;suppress-author&quot;:false,&quot;composite&quot;:false,&quot;author-only&quot;:false}]},{&quot;citationID&quot;:&quot;MENDELEY_CITATION_41f6f4bd-d067-4778-8e3b-3e157c8835c6&quot;,&quot;properties&quot;:{&quot;noteIndex&quot;:0},&quot;isEdited&quot;:false,&quot;manualOverride&quot;:{&quot;isManuallyOverridden&quot;:false,&quot;citeprocText&quot;:&quot;[15]&quot;,&quot;manualOverrideText&quot;:&quot;&quot;},&quot;citationTag&quot;:&quot;MENDELEY_CITATION_v3_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&quot;,&quot;citationItems&quot;:[{&quot;id&quot;:&quot;f1106193-9e7d-3f1f-9d16-d8cfab5622c8&quot;,&quot;itemData&quot;:{&quot;type&quot;:&quot;thesis&quot;,&quot;id&quot;:&quot;f1106193-9e7d-3f1f-9d16-d8cfab5622c8&quot;,&quot;title&quot;:&quot;PENGARUH TERPAAN INFORMASI PADA AKUN INSTAGRAM @EXPLORENUSAPENIDA TERHADAP KEPUTUSAN BERKUNJUNG FOLLOWERS PADA ERA NEW NORMAL&quot;,&quot;groupId&quot;:&quot;18e830d4-0f5e-334e-8683-27eb431ea964&quot;,&quot;author&quot;:[{&quot;family&quot;:&quot;Christabel&quot;,&quot;given&quot;:&quot;&quot;,&quot;parse-names&quot;:false,&quot;dropping-particle&quot;:&quot;&quot;,&quot;non-dropping-particle&quot;:&quot;&quot;}],&quot;issued&quot;:{&quot;date-parts&quot;:[[2022,11,2]]},&quot;publisher-place&quot;:&quot;Yogyakarta&quot;,&quot;publisher&quot;:&quot;Universitas Atma Jaya Yogyakarta&quot;},&quot;isTemporary&quot;:false,&quot;suppress-author&quot;:false,&quot;composite&quot;:false,&quot;author-only&quot;:false}]},{&quot;citationID&quot;:&quot;MENDELEY_CITATION_94bac182-7458-48c4-aa1f-b97193505ad1&quot;,&quot;properties&quot;:{&quot;noteIndex&quot;:0},&quot;isEdited&quot;:false,&quot;manualOverride&quot;:{&quot;isManuallyOverridden&quot;:false,&quot;citeprocText&quot;:&quot;[16]&quot;,&quot;manualOverrideText&quot;:&quot;&quot;},&quot;citationTag&quot;:&quot;MENDELEY_CITATION_v3_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&quot;,&quot;citationItems&quot;:[{&quot;id&quot;:&quot;10622ea7-09fa-384a-ac5c-6886913105a0&quot;,&quot;itemData&quot;:{&quot;type&quot;:&quot;webpage&quot;,&quot;id&quot;:&quot;10622ea7-09fa-384a-ac5c-6886913105a0&quot;,&quot;title&quot;:&quot;Instagram users in Indonesia October 2024&quot;,&quot;groupId&quot;:&quot;18e830d4-0f5e-334e-8683-27eb431ea964&quot;,&quot;author&quot;:[{&quot;family&quot;:&quot;napoleoncat&quot;,&quot;given&quot;:&quot;&quot;,&quot;parse-names&quot;:false,&quot;dropping-particle&quot;:&quot;&quot;,&quot;non-dropping-particle&quot;:&quot;&quot;}],&quot;container-title&quot;:&quot;napoleoncat&quot;,&quot;issued&quot;:{&quot;date-parts&quot;:[[2024,10]]},&quot;page&quot;:&quot;1&quot;},&quot;isTemporary&quot;:false,&quot;suppress-author&quot;:false,&quot;composite&quot;:false,&quot;author-only&quot;:false}]},{&quot;citationID&quot;:&quot;MENDELEY_CITATION_95eeb823-f7d7-48fe-8d32-f2474b1d7c63&quot;,&quot;properties&quot;:{&quot;noteIndex&quot;:0},&quot;isEdited&quot;:false,&quot;manualOverride&quot;:{&quot;isManuallyOverridden&quot;:false,&quot;citeprocText&quot;:&quot;[17]&quot;,&quot;manualOverrideText&quot;:&quot;&quot;},&quot;citationTag&quot;:&quot;MENDELEY_CITATION_v3_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&quot;,&quot;citationItems&quot;:[{&quot;id&quot;:&quot;c9920a33-7831-3840-b865-2d0b15b7e73a&quot;,&quot;itemData&quot;:{&quot;type&quot;:&quot;book&quot;,&quot;id&quot;:&quot;c9920a33-7831-3840-b865-2d0b15b7e73a&quot;,&quot;title&quot;:&quot;Partisipasi Publik&quot;,&quot;groupId&quot;:&quot;18e830d4-0f5e-334e-8683-27eb431ea964&quot;,&quot;author&quot;:[{&quot;family&quot;:&quot;Noer&quot;,&quot;given&quot;:&quot;Khaerul Umam&quot;,&quot;parse-names&quot;:false,&quot;dropping-particle&quot;:&quot;&quot;,&quot;non-dropping-particle&quot;:&quot;&quot;}],&quot;issued&quot;:{&quot;date-parts&quot;:[[2022,11,1]]},&quot;publisher-place&quot;:&quot;Bekasi&quot;,&quot;number-of-pages&quot;:&quot;1-187&quot;,&quot;language&quot;:&quot;Indonesia&quot;,&quot;publisher&quot;:&quot;Perwatt&quot;},&quot;isTemporary&quot;:false,&quot;suppress-author&quot;:false,&quot;composite&quot;:false,&quot;author-only&quot;:false}]},{&quot;citationID&quot;:&quot;MENDELEY_CITATION_737dc4ad-833a-4d51-a4e2-5a691fb791ec&quot;,&quot;properties&quot;:{&quot;noteIndex&quot;:0},&quot;isEdited&quot;:false,&quot;manualOverride&quot;:{&quot;isManuallyOverridden&quot;:false,&quot;citeprocText&quot;:&quot;[17]&quot;,&quot;manualOverrideText&quot;:&quot;&quot;},&quot;citationTag&quot;:&quot;MENDELEY_CITATION_v3_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&quot;,&quot;citationItems&quot;:[{&quot;id&quot;:&quot;c9920a33-7831-3840-b865-2d0b15b7e73a&quot;,&quot;itemData&quot;:{&quot;type&quot;:&quot;book&quot;,&quot;id&quot;:&quot;c9920a33-7831-3840-b865-2d0b15b7e73a&quot;,&quot;title&quot;:&quot;Partisipasi Publik&quot;,&quot;groupId&quot;:&quot;18e830d4-0f5e-334e-8683-27eb431ea964&quot;,&quot;author&quot;:[{&quot;family&quot;:&quot;Noer&quot;,&quot;given&quot;:&quot;Khaerul Umam&quot;,&quot;parse-names&quot;:false,&quot;dropping-particle&quot;:&quot;&quot;,&quot;non-dropping-particle&quot;:&quot;&quot;}],&quot;issued&quot;:{&quot;date-parts&quot;:[[2022,11,1]]},&quot;publisher-place&quot;:&quot;Bekasi&quot;,&quot;number-of-pages&quot;:&quot;1-187&quot;,&quot;language&quot;:&quot;Indonesia&quot;,&quot;publisher&quot;:&quot;Perwatt&quot;},&quot;isTemporary&quot;:false,&quot;suppress-author&quot;:false,&quot;composite&quot;:false,&quot;author-only&quot;:false}]},{&quot;citationID&quot;:&quot;MENDELEY_CITATION_8f61cd17-444b-4d92-ae34-e2d9875b58c5&quot;,&quot;properties&quot;:{&quot;noteIndex&quot;:0},&quot;isEdited&quot;:false,&quot;manualOverride&quot;:{&quot;isManuallyOverridden&quot;:false,&quot;citeprocText&quot;:&quot;[18]&quot;,&quot;manualOverrideText&quot;:&quot;&quot;},&quot;citationTag&quot;:&quot;MENDELEY_CITATION_v3_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&quot;,&quot;citationItems&quot;:[{&quot;id&quot;:&quot;438c82de-53f7-3c0b-981b-5364f0c1b9f8&quot;,&quot;itemData&quot;:{&quot;type&quot;:&quot;thesis&quot;,&quot;id&quot;:&quot;438c82de-53f7-3c0b-981b-5364f0c1b9f8&quot;,&quot;title&quot;:&quot;Implementasi Manajemen Pembelajaran dalam Peningkatan Prestasi Belajar Siswa SD IT Baitul Jannah Bandar Lampung&quot;,&quot;groupId&quot;:&quot;18e830d4-0f5e-334e-8683-27eb431ea964&quot;,&quot;author&quot;:[{&quot;family&quot;:&quot;Farida&quot;,&quot;given&quot;:&quot;Farida&quot;,&quot;parse-names&quot;:false,&quot;dropping-particle&quot;:&quot;&quot;,&quot;non-dropping-particle&quot;:&quot;&quot;}],&quot;issued&quot;:{&quot;date-parts&quot;:[[2017,3,6]]},&quot;publisher-place&quot;:&quot;Bandar Lampung&quot;,&quot;number-of-pages&quot;:&quot;45-54&quot;,&quot;abstract&quot;:&quot;Berdasarkan penelitian pendahuluan, proses kegiatan mengelola membelajarkan pembelajaran yang diawali dengan kegiatan perencanaan, pengorganisasian, pengarahan atau pengendalian, dan penilaian di SDIT Baitul Jannah Bandar Lampung berjalan seperti baiasa tidak terlihat ada yang berbeda. Namun, jika dilihat dari prestasi akademik maupun non-akademik Siswa SDIT Baitul Jannah Bandar Lampung SD IT Baitul Jannah Bandar Lampung tergolong baik, padahal baru meluluskan dua angkatan. Untuk itu, penulis tertarik untuk meneliti lebih lanjut dan mengajukan rumusan masalah “Bagaimanakah Implementasi Manajemen Pembelajaran dalam Peningkatan Prestasi Belajar Siswa SDIT Baitul Jannah Bandar Lampung?” Jenis penelitian ini adalah penelitian deskriptif kualitatif. Sumber datanya adalah seluruh guru, Kepala Sekolah, Wakil dan siswa SD IT Baitul Jannah Bandar Lampung. Teknik pengumpulan data yang digunakan yaitu observasi, wawancara dan dokumentasi. Adapun teknik analisa data yang digunakan teknik analisis kulalitatif, dengan langkahlangkah: mengkatagorisasikan data, mereduksi data, menyajikan data dan mengklasifikasikan data sesuai dengan fokus penelitian kemudian menarik kesimpulan dari data yang diperoleh dalam penelitian ini. Hasil penelitian menunjukkan bahwa implementasi Manajemen Pembelajaran di SDIT Baitul Jannah Bandar Lampung berjalan melalui kegiatan perencanaan, pengorganisasian, pengarahan dan penilaian. Setiap tahapan tersebut dilaksanakan dengan kriteria baik oleh guru SDIT Baitul Jannah Bandar Lampung. Namun, berdasarkan hasil analisis data, terungkap temuan-temuan penelitian yang memberikan jawaban dari rumusan masalah penelitian ini. Dalam kegiatan perencanaan guru wajib, dengan kontrol atasan, menyiapkan dan mengembangkan kreativitasnya sehingga hasilnya efektif dan efisien. Pada kegiatan pengorganisasian dan pengarahan setiap kelas dibimbing oleh dua orang guru dengan jumlah siswa pada masing-masing rombel tidak lebih dari 28 orang, sehingga pembelajaran pun lebih efektif. Selain itu kegiatan pembelajaran didukung oleh fasilitas yang serba lengkap dan diselenggarakan berdasarkan one for all, seluruhnya tersedia dalam satu atap sekolah. Selain itu, untuk menunjang Prestasi Belajar Siswa kegiatan pembelajaran juga didukung oleh bimbingan-bimbingan belajar (Binbel) yang disediakan oleh sekolah.&quot;,&quot;publisher&quot;:&quot;UIN Raden Intan Lampung&quot;},&quot;isTemporary&quot;:false,&quot;suppress-author&quot;:false,&quot;composite&quot;:false,&quot;author-only&quot;:false}]}]"/>
+    <we:property name="MENDELEY_CITATIONS" value="[{&quot;citationID&quot;:&quot;MENDELEY_CITATION_617b8700-e907-4e60-8f1a-0ddbbf3bbfd9&quot;,&quot;properties&quot;:{&quot;noteIndex&quot;:0},&quot;isEdited&quot;:false,&quot;manualOverride&quot;:{&quot;isManuallyOverridden&quot;:false,&quot;citeprocText&quot;:&quot;[1]&quot;,&quot;manualOverrideText&quot;:&quot;&quot;},&quot;citationItems&quot;:[{&quot;id&quot;:&quot;e0df2c1f-bd45-34ba-9762-c2070919b48d&quot;,&quot;itemData&quot;:{&quot;type&quot;:&quot;thesis&quot;,&quot;id&quot;:&quot;e0df2c1f-bd45-34ba-9762-c2070919b48d&quot;,&quot;title&quot;:&quot;EFEKTIVITAS PENGGUNAAN MEDIA SOSIAL INSTAGRAM\n@INFOPKU_ SEBAGAI MEDIA INFORMASI ONLINE\nKOTA PEKANBARU&quot;,&quot;groupId&quot;:&quot;18e830d4-0f5e-334e-8683-27eb431ea964&quot;,&quot;author&quot;:[{&quot;family&quot;:&quot;Lidara&quot;,&quot;given&quot;:&quot;Anisa Winanda&quot;,&quot;parse-names&quot;:false,&quot;dropping-particle&quot;:&quot;&quot;,&quot;non-dropping-particle&quot;:&quot;&quot;}],&quot;issued&quot;:{&quot;date-parts&quot;:[[2022,8,3]]},&quot;publisher-place&quot;:&quot;Riau&quot;,&quot;number-of-pages&quot;:&quot;1-87&quot;,&quot;language&quot;:&quot;Indonesia&quot;},&quot;isTemporary&quot;:false,&quot;suppress-author&quot;:false,&quot;composite&quot;:false,&quot;author-only&quot;:false}],&quot;citationTag&quot;:&quot;MENDELEY_CITATION_v3_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&quot;},{&quot;citationID&quot;:&quot;MENDELEY_CITATION_ed1a9b9e-7187-43cb-ba5f-1fbe07b0910c&quot;,&quot;properties&quot;:{&quot;noteIndex&quot;:0},&quot;isEdited&quot;:false,&quot;manualOverride&quot;:{&quot;isManuallyOverridden&quot;:false,&quot;citeprocText&quot;:&quot;[2]&quot;,&quot;manualOverrideText&quot;:&quot;&quot;},&quot;citationItems&quot;:[{&quot;id&quot;:&quot;4a4983a4-9c4c-39ca-b362-24df41ae5d53&quot;,&quot;itemData&quot;:{&quot;type&quot;:&quot;article-journal&quot;,&quot;id&quot;:&quot;4a4983a4-9c4c-39ca-b362-24df41ae5d53&quot;,&quot;title&quot;:&quot;EFEKTIVITAS PENYEBARAN INFORMASI PUBLIK MELALUI INSTAGRAM OLEH DINAS KOMUNIKASI DAN INFORMATIKA KABUPATEN KARAWANG&quot;,&quot;groupId&quot;:&quot;18e830d4-0f5e-334e-8683-27eb431ea964&quot;,&quot;author&quot;:[{&quot;family&quot;:&quot;Abdilah&quot;,&quot;given&quot;:&quot;Syarif&quot;,&quot;parse-names&quot;:false,&quot;dropping-particle&quot;:&quot;&quot;,&quot;non-dropping-particle&quot;:&quot;&quot;},{&quot;family&quot;:&quot;Purnamasari&quot;,&quot;given&quot;:&quot;Hanny&quot;,&quot;parse-names&quot;:false,&quot;dropping-particle&quot;:&quot;&quot;,&quot;non-dropping-particle&quot;:&quot;&quot;}],&quot;container-title&quot;:&quot;Jurnal Ilmiah Ilmu Pemerintahan&quot;,&quot;ISSN&quot;:&quot;2442-3777&quot;,&quot;issued&quot;:{&quot;date-parts&quot;:[[2024,5,29]]},&quot;page&quot;:&quot;334-350&quot;,&quot;language&quot;:&quot;Indonesia&quot;,&quot;abstract&quot;:&quot;Since the turn of the century, mobile technology has enhanced online interactions, including in the field of governance. In Indonesia, the government's use of social media has become an important innovation in governance, enabling more direct public participation. This study aims to evaluate the effectiveness of Instagram use by the Karawang Regency Communication and Informatics Agency (Diskominfo) in improving public services. The research method used is a qualitative approach with a literature study from various sources, including government regulations, research journals, and books. Data was obtained from Instagram posts and the official website of Diskominfo Karawang, analyzed using&quot;,&quot;issue&quot;:&quot;2&quot;,&quot;volume&quot;:&quot;10&quot;},&quot;isTemporary&quot;:false,&quot;suppress-author&quot;:false,&quot;composite&quot;:false,&quot;author-only&quot;:false}],&quot;citationTag&quot;:&quot;MENDELEY_CITATION_v3_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&quot;},{&quot;citationID&quot;:&quot;MENDELEY_CITATION_648bfc7c-f73f-41eb-a7ff-3ef82ac74d85&quot;,&quot;properties&quot;:{&quot;noteIndex&quot;:0},&quot;isEdited&quot;:false,&quot;manualOverride&quot;:{&quot;isManuallyOverridden&quot;:false,&quot;citeprocText&quot;:&quot;[3]&quot;,&quot;manualOverrideText&quot;:&quot;&quot;},&quot;citationItems&quot;:[{&quot;id&quot;:&quot;b15efa8d-5716-3f8f-bfd6-6cdc49ad3c51&quot;,&quot;itemData&quot;:{&quot;type&quot;:&quot;article-journal&quot;,&quot;id&quot;:&quot;b15efa8d-5716-3f8f-bfd6-6cdc49ad3c51&quot;,&quot;title&quot;:&quot;EFEKTIVITAS AKUN INSTAGRAM @kominfodiy TERHADAP PENYEBARAN INFORMASI PUBLIK DALAM PERSPEKTIF ISLAM&quot;,&quot;groupId&quot;:&quot;18e830d4-0f5e-334e-8683-27eb431ea964&quot;,&quot;author&quot;:[{&quot;family&quot;:&quot;Ikrima Sari&quot;,&quot;given&quot;:&quot;Rahmi&quot;,&quot;parse-names&quot;:false,&quot;dropping-particle&quot;:&quot;&quot;,&quot;non-dropping-particle&quot;:&quot;&quot;},{&quot;family&quot;:&quot;Suprabowo&quot;,&quot;given&quot;:&quot;Imam&quot;,&quot;parse-names&quot;:false,&quot;dropping-particle&quot;:&quot;&quot;,&quot;non-dropping-particle&quot;:&quot;&quot;}],&quot;ISSN&quot;:&quot;2654-8372&quot;,&quot;URL&quot;:&quot;https://ejournal.iainu-kebumen.ac.id/index.php/selasar&quot;,&quot;issued&quot;:{&quot;date-parts&quot;:[[2022,12,15]]},&quot;page&quot;:&quot;18-36&quot;,&quot;abstract&quot;:&quot;This study aims to analyze the effectiveness of Instagram social media and the forms of Instagram social media management on the dissemination of public information for government agency in Islamic perspective. This research was carried out on Instagram account owned by government agency in Yogyakarta, namely Communication and Informatics Office of DIY (Yogyakarta Special Region). The research method used was descriptive qualitative with data analysis technique using field notes and then data classification was carried out and arranged systematically according to indicators based on the results of the data analysis. The instruments used in this study were interview guidelines, data of Instagram posts, and documentation. The result of the research showed that the public information dissemination of Instagram account of @kominfodiy was categorized as effective in its use. The dissemination of public information carried out on @kominfodiy account, if related to Islamic perspective, is also regarded as effective based on the ethical values of Islamic communication, in accordance with those stated in the verses of Quranic. In addition, the dissemination of information carried out by Communication and Informatics Office of DIY has also described good governance in \&quot;Sayyid al-Qaum Khadimuhum\&quot; which means that the leader of a society is servant to the people. All aspects or indicators of effectiveness are mutually sustainable with each other and have met the criteria to be declared effective.&quot;,&quot;issue&quot;:&quot;2&quot;,&quot;volume&quot;:&quot;2&quot;},&quot;isTemporary&quot;:false,&quot;suppress-author&quot;:false,&quot;composite&quot;:false,&quot;author-only&quot;:false}],&quot;citationTag&quot;:&quot;MENDELEY_CITATION_v3_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&quot;},{&quot;citationID&quot;:&quot;MENDELEY_CITATION_43810cba-5c88-4b1b-b84a-456162b40c89&quot;,&quot;properties&quot;:{&quot;noteIndex&quot;:0},&quot;isEdited&quot;:false,&quot;manualOverride&quot;:{&quot;isManuallyOverridden&quot;:false,&quot;citeprocText&quot;:&quot;[4]&quot;,&quot;manualOverrideText&quot;:&quot;&quot;},&quot;citationItems&quot;:[{&quot;id&quot;:&quot;ad1e6b81-2cc3-3e6f-b6e1-80f17ea7c147&quot;,&quot;itemData&quot;:{&quot;type&quot;:&quot;article-journal&quot;,&quot;id&quot;:&quot;ad1e6b81-2cc3-3e6f-b6e1-80f17ea7c147&quot;,&quot;title&quot;:&quot;EFEKTIVITAS AKUN INSTAGRAM @INFOSERANG DALAM PEMENUHAN KEBUTUHAN INFORMASI FOLLOWERS&quot;,&quot;groupId&quot;:&quot;18e830d4-0f5e-334e-8683-27eb431ea964&quot;,&quot;author&quot;:[{&quot;family&quot;:&quot;Saraswati&quot;,&quot;given&quot;:&quot;HelemnNadya&quot;,&quot;parse-names&quot;:false,&quot;dropping-particle&quot;:&quot;&quot;,&quot;non-dropping-particle&quot;:&quot;&quot;}],&quot;container-title&quot;:&quot;Telkom University&quot;,&quot;issued&quot;:{&quot;date-parts&quot;:[[2022]]},&quot;abstract&quot;:&quot;Instagram sebagai platform media sosial dapat dimanfaatkan untuk menjadi tempat untuk berbagi informasi berita tanpa perlu membuka portal berita. Instagram dapat membagikan berita yang diinginkan sesuai dengan kebutuhan masyarakat melalui foto dan video yang diunggah. Para pengguna Instagram ini juga dapat berinteraksi dengan memberikan komentar atau memberikan tanggapan suka terhadap suatu postingan foto maupun video yang dibagikan. Salah satu akun yang memanfaatkan Instagram sebagai media penyebaran informasi adalah akun Instagram @infoserang. Penelitian ini bertujuan unutk mengetahui seberapa besar Efektivitas akun Instagram @infoserang dalam memenuhi kebutuhan informasi followers. Metode yang digunakan dalam penelitian ini adalah kuantitatif deskriptif, sampel yang digunakan pada penelitian ini adalah followers aktif yang mengikuti akun Instagram @infoserang. Dalam penelitian ini, diperoleh hasil bahwa terdapat pengaruh yang signifikan antara Efektivitas Akun Instagram @infoserang terhadap Pemenuhan Kebutuhan Informasi Followers. Didapatkan perolehan nilai thitung (13.448) &gt; ttabel (1.660), maka H0 ditolak dan H1 diterima. Berdasarkan hasil koefisien determinasi menunjukkan bahwa Efektivitas Akun Instagram @infoserang memberikan pengaruh sebesar 64,4% dalam Pemenuhan Kebutuhan Informasi Followers, sedangkan sisanya dari variabel Pemenuhan Kebutuhan Informasi dipengaruhi oleh variabel lain yang tidak terdapat dalam penelitian.&quot;},&quot;isTemporary&quot;:false,&quot;suppress-author&quot;:false,&quot;composite&quot;:false,&quot;author-only&quot;:false}],&quot;citationTag&quot;:&quot;MENDELEY_CITATION_v3_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&quot;},{&quot;citationID&quot;:&quot;MENDELEY_CITATION_7f499854-ab69-4ee0-9d50-5d5778d3b178&quot;,&quot;properties&quot;:{&quot;noteIndex&quot;:0},&quot;isEdited&quot;:false,&quot;manualOverride&quot;:{&quot;isManuallyOverridden&quot;:false,&quot;citeprocText&quot;:&quot;[4]&quot;,&quot;manualOverrideText&quot;:&quot;&quot;},&quot;citationItems&quot;:[{&quot;id&quot;:&quot;ad1e6b81-2cc3-3e6f-b6e1-80f17ea7c147&quot;,&quot;itemData&quot;:{&quot;type&quot;:&quot;article-journal&quot;,&quot;id&quot;:&quot;ad1e6b81-2cc3-3e6f-b6e1-80f17ea7c147&quot;,&quot;title&quot;:&quot;EFEKTIVITAS AKUN INSTAGRAM @INFOSERANG DALAM PEMENUHAN KEBUTUHAN INFORMASI FOLLOWERS&quot;,&quot;groupId&quot;:&quot;18e830d4-0f5e-334e-8683-27eb431ea964&quot;,&quot;author&quot;:[{&quot;family&quot;:&quot;Saraswati&quot;,&quot;given&quot;:&quot;HelemnNadya&quot;,&quot;parse-names&quot;:false,&quot;dropping-particle&quot;:&quot;&quot;,&quot;non-dropping-particle&quot;:&quot;&quot;}],&quot;container-title&quot;:&quot;Telkom University&quot;,&quot;issued&quot;:{&quot;date-parts&quot;:[[2022]]},&quot;abstract&quot;:&quot;Instagram sebagai platform media sosial dapat dimanfaatkan untuk menjadi tempat untuk berbagi informasi berita tanpa perlu membuka portal berita. Instagram dapat membagikan berita yang diinginkan sesuai dengan kebutuhan masyarakat melalui foto dan video yang diunggah. Para pengguna Instagram ini juga dapat berinteraksi dengan memberikan komentar atau memberikan tanggapan suka terhadap suatu postingan foto maupun video yang dibagikan. Salah satu akun yang memanfaatkan Instagram sebagai media penyebaran informasi adalah akun Instagram @infoserang. Penelitian ini bertujuan unutk mengetahui seberapa besar Efektivitas akun Instagram @infoserang dalam memenuhi kebutuhan informasi followers. Metode yang digunakan dalam penelitian ini adalah kuantitatif deskriptif, sampel yang digunakan pada penelitian ini adalah followers aktif yang mengikuti akun Instagram @infoserang. Dalam penelitian ini, diperoleh hasil bahwa terdapat pengaruh yang signifikan antara Efektivitas Akun Instagram @infoserang terhadap Pemenuhan Kebutuhan Informasi Followers. Didapatkan perolehan nilai thitung (13.448) &gt; ttabel (1.660), maka H0 ditolak dan H1 diterima. Berdasarkan hasil koefisien determinasi menunjukkan bahwa Efektivitas Akun Instagram @infoserang memberikan pengaruh sebesar 64,4% dalam Pemenuhan Kebutuhan Informasi Followers, sedangkan sisanya dari variabel Pemenuhan Kebutuhan Informasi dipengaruhi oleh variabel lain yang tidak terdapat dalam penelitian.&quot;},&quot;isTemporary&quot;:false,&quot;suppress-author&quot;:false,&quot;composite&quot;:false,&quot;author-only&quot;:false}],&quot;citationTag&quot;:&quot;MENDELEY_CITATION_v3_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&quot;},{&quot;citationID&quot;:&quot;MENDELEY_CITATION_dc69f44c-2e82-4d1a-83a6-ab7446cbe061&quot;,&quot;properties&quot;:{&quot;noteIndex&quot;:0},&quot;isEdited&quot;:false,&quot;manualOverride&quot;:{&quot;isManuallyOverridden&quot;:false,&quot;citeprocText&quot;:&quot;[5]&quot;,&quot;manualOverrideText&quot;:&quot;&quot;},&quot;citationItems&quot;:[{&quot;id&quot;:&quot;5af4d0cf-fa61-3be8-88c6-6300a74eb878&quot;,&quot;itemData&quot;:{&quot;type&quot;:&quot;thesis&quot;,&quot;id&quot;:&quot;5af4d0cf-fa61-3be8-88c6-6300a74eb878&quot;,&quot;title&quot;:&quot;EFEKTIVITAS PENGGUNAAN MEDIA SOSIAL INSTAGRAM SEBAGAI MEDIA PROMOSI ONLINE DALAM MENINGKATKAN PENJUALAN PRODUK FASHION (Studi Pada Toko @thedonshouse di Enggal Bandar Lampung)&quot;,&quot;groupId&quot;:&quot;18e830d4-0f5e-334e-8683-27eb431ea964&quot;,&quot;author&quot;:[{&quot;family&quot;:&quot;Amal&quot;,&quot;given&quot;:&quot;Muhammad Fatkhil&quot;,&quot;parse-names&quot;:false,&quot;dropping-particle&quot;:&quot;&quot;,&quot;non-dropping-particle&quot;:&quot;&quot;}],&quot;issued&quot;:{&quot;date-parts&quot;:[[2023]]},&quot;publisher-place&quot;:&quot;Lampung&quot;,&quot;number-of-pages&quot;:&quot;1-99&quot;,&quot;publisher&quot;:&quot;Universitas Islam Negeri&quot;},&quot;isTemporary&quot;:false,&quot;suppress-author&quot;:false,&quot;composite&quot;:false,&quot;author-only&quot;:false}],&quot;citationTag&quot;:&quot;MENDELEY_CITATION_v3_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&quot;},{&quot;citationID&quot;:&quot;MENDELEY_CITATION_5e42af10-588a-427f-9ca1-ab26e8195176&quot;,&quot;properties&quot;:{&quot;noteIndex&quot;:0},&quot;isEdited&quot;:false,&quot;manualOverride&quot;:{&quot;isManuallyOverridden&quot;:false,&quot;citeprocText&quot;:&quot;[6]&quot;,&quot;manualOverrideText&quot;:&quot;&quot;},&quot;citationItems&quot;:[{&quot;id&quot;:&quot;d508103d-7100-3538-aaf5-e87e802f0a16&quot;,&quot;itemData&quot;:{&quot;type&quot;:&quot;thesis&quot;,&quot;id&quot;:&quot;d508103d-7100-3538-aaf5-e87e802f0a16&quot;,&quot;title&quot;:&quot;Analisis Konten Akun Instagram @ruqun.id Dalam Memberikan Informasi Keislaman Untuk Followers&quot;,&quot;author&quot;:[{&quot;family&quot;:&quot;Astutik&quot;,&quot;given&quot;:&quot;Indah Puji&quot;,&quot;parse-names&quot;:false,&quot;dropping-particle&quot;:&quot;&quot;,&quot;non-dropping-particle&quot;:&quot;&quot;}],&quot;issued&quot;:{&quot;date-parts&quot;:[[2023,12,7]]},&quot;publisher-place&quot;:&quot;Kediri&quot;,&quot;number-of-pages&quot;:&quot;1-84&quot;,&quot;abstract&quot;:&quot;Rumah Qur'an Nur Hidayah (Ruqun) atau @ruqun.id merupakan tempat belajar qur'an secara online untuk khalangan wanita muslim berbagai usia yang tersebar di berbagi wilayah. Pembelajarannya yakni pembelajaran tahsin, tahfidz, bahasa arab, muroja’ah dan pengembangan soft skill. Penelitian ini bertujuan untuk mengetahui bagaimana konten yang ditampilkan akun Instagram @ruqun.id dalam memberikan informasi keislaman untuk followers. Metode dalam penelitian ini yaitu metode kualitatif dengan pendekatan content analysis. Teori yang mendukung dalam penelitian ini adalah teori Komunikasi Laswell. Pengumpulan data dilakukan dengan observasi online dan dokumentasi. Teknik pengolahan dan analisis data dilakukan melalui tiga tahapan yaitu: reduksi data, display data (penyajian data) dan conclusi data (mengambil kesimpulan) Hasil penelitian dapat diketahui bahwa penyuguhan konten akun Instagram @ruqun.id dalam memberikan informasi keislaman untuk followers memberikan informasi keislaman berupa unggahan materi tentang akidah, syariah dan akhlak. Selama rentang waktu 11 November 2021 sampai 26 Desember 2022 terdapat 45 unggahan materi akidah, 14 unggahan materi syariah dan 49 unggahan materi akhlak. Selanjutnya materi tersebut dikemas dengan memperhatikan pemilihan topik yang sesuai, materi yang singkat dan jelas, menanggapi pertanyaan yang diajukan followers, membuat tampilan visual yang menarik dan mengemas dengan memanfaatkan fitur instagram dimana akun Instagram @ruqun.id paling banyak memanfaatkan fitur Instagram Stories, hastag (#) dan Mentions (@).&quot;,&quot;publisher&quot;:&quot;Institut Agama Islam Negeri Kediri&quot;,&quot;container-title-short&quot;:&quot;&quot;},&quot;isTemporary&quot;:false,&quot;suppress-author&quot;:false,&quot;composite&quot;:false,&quot;author-only&quot;:false}],&quot;citationTag&quot;:&quot;MENDELEY_CITATION_v3_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&quot;},{&quot;citationID&quot;:&quot;MENDELEY_CITATION_8836387b-6fe0-4995-aace-568fc02d3f4f&quot;,&quot;properties&quot;:{&quot;noteIndex&quot;:0},&quot;isEdited&quot;:false,&quot;manualOverride&quot;:{&quot;isManuallyOverridden&quot;:false,&quot;citeprocText&quot;:&quot;[7]&quot;,&quot;manualOverrideText&quot;:&quot;&quot;},&quot;citationItems&quot;:[{&quot;id&quot;:&quot;e3d8d1f6-9571-3632-b436-f460920a3861&quot;,&quot;itemData&quot;:{&quot;type&quot;:&quot;thesis&quot;,&quot;id&quot;:&quot;e3d8d1f6-9571-3632-b436-f460920a3861&quot;,&quot;title&quot;:&quot;Dampak Penyalahgunaan Media Sosial Terhadap Moral Anak Di Dusun Bogo Bulu Semen Kediri Jawa Timur&quot;,&quot;author&quot;:[{&quot;family&quot;:&quot;Janah&quot;,&quot;given&quot;:&quot;Siti Na'imatul&quot;,&quot;parse-names&quot;:false,&quot;dropping-particle&quot;:&quot;&quot;,&quot;non-dropping-particle&quot;:&quot;&quot;}],&quot;issued&quot;:{&quot;date-parts&quot;:[[2022,7,26]]},&quot;publisher-place&quot;:&quot;Kediri&quot;,&quot;number-of-pages&quot;:&quot;1-97&quot;,&quot;abstract&quot;:&quot;ABSTRAK Siti Na’imatul Janah, 2022. Dosen Pembimbing Prof. Dr. Hj. Munifah, M.Pd, dan Sheila Fakhria, M.H. : Dampak Penyalahgunaan Media Sosial Terhadap Moral Anak di Dusun Bogo Bulu Semen Kediri Jawa Timur. Skripsi, Pendidikan Agama Islam, Fakultas Tarbiyah dan Ilmu Keguruan. Kata kunci : Dampak Penyalahgunaan Media Sosial, Moral. Moral merupakan hal yang sangat penting yang menjadi basis bagaimana seorang manusia tumbuh, hidup dan bergaul dalam lingkungan sekitar. Dengan adanya teknologi yang semakin canggih dan penggunaan media sosial yang dapat mempengaruhi kehidupan seseorang, sehingga sangat berpengaruh terhadap anak�anak tanpa mengetahui dampak positif dan dampak negatif. Ternyata dampak media sosial sangat besar sekali dalam perkembangan anak. Di usia anak-anak yang seharusnya mereka belum layak menggunakan media sosial yang mengakibatkan mereka lupa akan kewajiban utamanya. Fokus penelitian yang digunakan adalah (1) penggunaan media sosial oleh anak di dusun bogo bulu semen kediri jawa timur (2) dampak dari penyalahgunaan media sosial terhadap moral anak di dusun bogo bulu semen kediri jawa timur (3) solusi yang diberikan oleh masyarakat dari dampak penyalahgunaan media sosial terhadap moral anak di dusun bogo bulu semen kediri jawa timur. Untuk mencapai tujuan di atas, digunakan pendekatan kualitatif dengan jenis penelitian field reasech yakni penelitian lapangan yang dilakukan di Dusun Bogo Bulu Semen Kediri Jawa Timur. Teknik pengumpulan data yang digunakan adalah observasi, wawancara dan dokumentasi. Wawancara dilakukan pada anak, orang tua, ketua RT dan tokoh agama dusun Bogo. Observasi dan dokumentasi dilaksanakan terhadap hal-hal yang berkaitan dengan dampak penyalahgunaan media sosial terhadap moral anak. Berdasarkan hasil penelitian dapat disimpulkan bahwa (1) Penggunaan media sosial oleh anak memberikan pemanfaatan bagi anak sebagai sarana komunikasi, hiburan dan pendidikan. Bentuk-bentuk media sosial yang sering digunakan anak yaitu whatsapp, facebook, game online dan google searching. Dalam penggunaannya orang tua memberikan intensitas agar anak bisa membagi waktu antara bermain media sosial dan belajar. (2) dampak positif penggunaan media sosial diantaranya dapat digunakan sebagai sarana komunikasi, hiburan dan pendidikan, sedangkan dampak negatif penyalahgunaan media sosial diantaranya penggunaan media sosial yang terlalu lama, lupa waktu belajar dan mengaji, tidak mendengarkan nasihat orang tua, kurang antusias dengan lingkungan sekitar. (3) Solusi yang diberikan oleh masyarakat dari dampak penyalahgunaan media sosial terhadap moral anak yaitu diadakannya sosialisasi dan kegiatan keagamaan di Musholla Nurul Anwar&quot;,&quot;publisher&quot;:&quot;Institut Agama Islam Negeri Kediri &quot;,&quot;container-title-short&quot;:&quot;&quot;},&quot;isTemporary&quot;:false,&quot;suppress-author&quot;:false,&quot;composite&quot;:false,&quot;author-only&quot;:false}],&quot;citationTag&quot;:&quot;MENDELEY_CITATION_v3_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&quot;},{&quot;citationID&quot;:&quot;MENDELEY_CITATION_01171f76-1973-4f75-a3b8-c43376f594dc&quot;,&quot;properties&quot;:{&quot;noteIndex&quot;:0},&quot;isEdited&quot;:false,&quot;manualOverride&quot;:{&quot;isManuallyOverridden&quot;:false,&quot;citeprocText&quot;:&quot;[8]&quot;,&quot;manualOverrideText&quot;:&quot;&quot;},&quot;citationItems&quot;:[{&quot;id&quot;:&quot;09aba2e2-21c6-31de-ac75-990a72b81410&quot;,&quot;itemData&quot;:{&quot;type&quot;:&quot;thesis&quot;,&quot;id&quot;:&quot;09aba2e2-21c6-31de-ac75-990a72b81410&quot;,&quot;title&quot;:&quot;Preferensi Media Sosial Komunikasi Pemasaran Konsumen Dalam Pembelian Perlengkapan Rumah Secara Online&quot;,&quot;groupId&quot;:&quot;18e830d4-0f5e-334e-8683-27eb431ea964&quot;,&quot;author&quot;:[{&quot;family&quot;:&quot;Awaludin&quot;,&quot;given&quot;:&quot;Riza&quot;,&quot;parse-names&quot;:false,&quot;dropping-particle&quot;:&quot;&quot;,&quot;non-dropping-particle&quot;:&quot;&quot;}],&quot;issued&quot;:{&quot;date-parts&quot;:[[2023,1,7]]},&quot;publisher-place&quot;:&quot;Jakarta&quot;,&quot;abstract&quot;:&quot;Tujuan penelitian ini bertujuan untuk mengetahui pilihan media sosial komunikasi pemasaran dalam membeli perlengkapan rumah secara online. Berdasarkan kriteria yang telah ditentukan yaitu : performance expectancy, effort expectancy, social influence, dan facilitating conditions. Serta untuk mengetahui media sosial apa yang lebih dipilih oleh konsumen dalam membeli perlengkapan rumah secara online. Penelitian ini merupakan jenis penelitian deskriptif dengan pendekatan kuantitatif. Sampel yang digunakan dalam penelitian ini adalah 20 Responden. Dalam penelitian menggunakan metode AHP sebagai metode untuk pengambilan keputusan. Sampel dalam penelitian ini merupakan konsumen perlengkapan rumah yang melakukan pembelian secara online di media sosial dengan menyebarkan kuesioner. Berdasarkan hasil dan pembahasan menunjukkan bahwa penelitian ini membuktikan konsumen perlengkapan rumah secara online memilih media sosial Instagram sebagai pilihan utama dengan pertimbangan performance expectancy dan social influence. ABSTRACT The purpose of this study aims to determine the choice of social media marketing communication in buying home appliances online. Based on predetermined criteria, namely: performance expectancy, effort expectancy, social influence, and facilitating conditions. And to find out what social media consumers prefer in buying home appliances online. This research is a type of descriptive research with a quantitative approach. The sample used in this study was 20 respondents. In this study using the AHP method as a method of decision making. The sample in this study is home appliances consumers who make online purchases on social media by distributing questionnaires. Based on and discussion shows that this study proves that consumers of home appliances online, social media, Instagram as the main choice for considering performance expectations and social influences.&quot;,&quot;publisher&quot;:&quot;Sekolah Tinggi Ilmu Ekonomi Indonesia&quot;},&quot;isTemporary&quot;:false,&quot;suppress-author&quot;:false,&quot;composite&quot;:false,&quot;author-only&quot;:false}],&quot;citationTag&quot;:&quot;MENDELEY_CITATION_v3_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&quot;},{&quot;citationID&quot;:&quot;MENDELEY_CITATION_5126c169-3ea1-4cb9-9ec5-fadcd576c112&quot;,&quot;properties&quot;:{&quot;noteIndex&quot;:0},&quot;isEdited&quot;:false,&quot;manualOverride&quot;:{&quot;isManuallyOverridden&quot;:false,&quot;citeprocText&quot;:&quot;[9]&quot;,&quot;manualOverrideText&quot;:&quot;&quot;},&quot;citationItems&quot;:[{&quot;id&quot;:&quot;a9303357-5419-3c1e-959b-dd26c65ec989&quot;,&quot;itemData&quot;:{&quot;type&quot;:&quot;article-journal&quot;,&quot;id&quot;:&quot;a9303357-5419-3c1e-959b-dd26c65ec989&quot;,&quot;title&quot;:&quot;PEMANFAATAN MEDIA SOSIAL SEBAGAI MEDIA PROMOSI BAGI RADIO MERSI 93.9 FM&quot;,&quot;groupId&quot;:&quot;18e830d4-0f5e-334e-8683-27eb431ea964&quot;,&quot;author&quot;:[{&quot;family&quot;:&quot;Suryani&quot;,&quot;given&quot;:&quot;Ita&quot;,&quot;parse-names&quot;:false,&quot;dropping-particle&quot;:&quot;&quot;,&quot;non-dropping-particle&quot;:&quot;&quot;},{&quot;family&quot;:&quot;Handar&quot;,&quot;given&quot;:&quot;Muhammad&quot;,&quot;parse-names&quot;:false,&quot;dropping-particle&quot;:&quot;&quot;,&quot;non-dropping-particle&quot;:&quot;&quot;},{&quot;family&quot;:&quot;Ekasuci&quot;,&quot;given&quot;:&quot;Ratnasari&quot;,&quot;parse-names&quot;:false,&quot;dropping-particle&quot;:&quot;&quot;,&quot;non-dropping-particle&quot;:&quot;&quot;},{&quot;family&quot;:&quot;Bina Sarana Informatika&quot;,&quot;given&quot;:&quot;Universitas&quot;,&quot;parse-names&quot;:false,&quot;dropping-particle&quot;:&quot;&quot;,&quot;non-dropping-particle&quot;:&quot;&quot;},{&quot;family&quot;:&quot;Studi Penyiaran&quot;,&quot;given&quot;:&quot;Program&quot;,&quot;parse-names&quot;:false,&quot;dropping-particle&quot;:&quot;&quot;,&quot;non-dropping-particle&quot;:&quot;&quot;}],&quot;container-title&quot;:&quot;Journal Komunikasi&quot;,&quot;DOI&quot;:&quot;10.31294/jkom&quot;,&quot;ISSN&quot;:&quot;2579-3292&quot;,&quot;URL&quot;:&quot;https://ejournal.bsi.ac.id/ejurnal/index.php/jkom/index&quot;,&quot;issued&quot;:{&quot;date-parts&quot;:[[2020,3,2]]},&quot;page&quot;:&quot;67-76&quot;,&quot;language&quot;:&quot;Indonesia&quot;,&quot;abstract&quot;:&quot;Media sosial pada umumnya digunakan penguna internet (internet user) sebagai sarana menjalin komunikasi kepada pengguna lain dalam bentuk postingan atau konten-konten berbagi yang dibagikan oleh pemilik akun media sosial. Dalam perkembangannya media sosial bisa dimanfaatkan untuk beragam kepentingan, mulai menjalin pertemanan, kampanye program tertentu (pendidikan, sosial, agama, lingkungan, kesehatan, dan sebagainya), sampai promosi. Perseroan Terbatas PT. Radio Swara Mersidiona yang lebih dikenal dengan nama Radio Mersi FM dengan motto Bandar Dangdut Indonesia, dengan memiliki identitas yang jelas serta tetap konsisten pada jalur Musik Dangdut atau dengan format full musik dangdut. Radio Mersi 93,9 FM memanfaatkan media sosial untuk kegiatan promosi, karena media sosial bisa menjadi cara ampuh mengetahui isu-isu tentang apa yang dibutuhkan oleh masyarakat dan engagement bisa dilakukan dengan merespons secara cepat masalah ataupun informasi. Tujuan penelitian ini adalah ingin mengetahui Bagaimana Pemanfaatan Media Sosial Sebagai Media Promosi Bagi Radio Mersi 93.9 FM. Menggunakan metode penelitian studi kasus yaitu membutuhkan dari berbagai sumber data dan berbagai macam instrumen dalam pengumpulan data. Hasil penelitian menunjukkan bahwa media sosial yang dimiliki Radio Mersi 93,9 FM ini memiliki kekuatan hubungan dan kepadatan jaringan pada saat proses promosi program, sehingga dapat membangun keterikatan dengan para pendengarnya.&quot;,&quot;issue&quot;:&quot;1&quot;,&quot;volume&quot;:&quot;11&quot;},&quot;isTemporary&quot;:false,&quot;suppress-author&quot;:false,&quot;composite&quot;:false,&quot;author-only&quot;:false}],&quot;citationTag&quot;:&quot;MENDELEY_CITATION_v3_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&quot;},{&quot;citationID&quot;:&quot;MENDELEY_CITATION_ab737c29-d106-4f27-ac65-fdaf4569170e&quot;,&quot;properties&quot;:{&quot;noteIndex&quot;:0},&quot;isEdited&quot;:false,&quot;manualOverride&quot;:{&quot;isManuallyOverridden&quot;:false,&quot;citeprocText&quot;:&quot;[10]&quot;,&quot;manualOverrideText&quot;:&quot;&quot;},&quot;citationItems&quot;:[{&quot;id&quot;:&quot;43cb33df-d533-376b-b612-e7bc9b71a1db&quot;,&quot;itemData&quot;:{&quot;type&quot;:&quot;report&quot;,&quot;id&quot;:&quot;43cb33df-d533-376b-b612-e7bc9b71a1db&quot;,&quot;title&quot;:&quot;PEMANFAATAN MEDIA SOSIAL UNTUK EFEKTIFITAS KOMUNIKASI&quot;,&quot;groupId&quot;:&quot;18e830d4-0f5e-334e-8683-27eb431ea964&quot;,&quot;author&quot;:[{&quot;family&quot;:&quot;Setiadi&quot;,&quot;given&quot;:&quot;Ahmad&quot;,&quot;parse-names&quot;:false,&quot;dropping-particle&quot;:&quot;&quot;,&quot;non-dropping-particle&quot;:&quot;&quot;}],&quot;publisher-place&quot;:&quot;Karawang&quot;,&quot;number-of-pages&quot;:&quot;1-7&quot;,&quot;language&quot;:&quot;Indonesia&quot;,&quot;abstract&quot;:&quot;The phenomenon of social media presence as a result of the development of information and communication technology is remarkable. With a variety of services that can be used, social media has changed the way we communicate in society. Social media presence even had an impact in the way we communicate in all fields, such as marketing communication, political communication and communication in the learning system. It is certainly interesting to study whether social media presence only brings change impacts of conventional means of communication into a modern and all-digital, or also cause the communication is more effective.&quot;},&quot;isTemporary&quot;:false,&quot;suppress-author&quot;:false,&quot;composite&quot;:false,&quot;author-only&quot;:false}],&quot;citationTag&quot;:&quot;MENDELEY_CITATION_v3_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&quot;},{&quot;citationID&quot;:&quot;MENDELEY_CITATION_ca5488ee-248a-4460-8a66-547089b827f2&quot;,&quot;properties&quot;:{&quot;noteIndex&quot;:0},&quot;isEdited&quot;:false,&quot;manualOverride&quot;:{&quot;isManuallyOverridden&quot;:false,&quot;citeprocText&quot;:&quot;[11]&quot;,&quot;manualOverrideText&quot;:&quot;&quot;},&quot;citationItems&quot;:[{&quot;id&quot;:&quot;c7d0a3a5-c1e0-3884-ba85-10baf2b72738&quot;,&quot;itemData&quot;:{&quot;type&quot;:&quot;article-journal&quot;,&quot;id&quot;:&quot;c7d0a3a5-c1e0-3884-ba85-10baf2b72738&quot;,&quot;title&quot;:&quot;THE CORRELATION BETWEEN INSTAGRAM SOCIAL MEDIA USAGE AND COMPETENCY OF MEDIA LITERACY AT UPT NATIONAL INSTITUTE OF TECHNOLOGY LIBRARY&quot;,&quot;groupId&quot;:&quot;18e830d4-0f5e-334e-8683-27eb431ea964&quot;,&quot;author&quot;:[{&quot;family&quot;:&quot;Kurnia&quot;,&quot;given&quot;:&quot;Neng Dewi&quot;,&quot;parse-names&quot;:false,&quot;dropping-particle&quot;:&quot;&quot;,&quot;non-dropping-particle&quot;:&quot;&quot;},{&quot;family&quot;:&quot;Johan&quot;,&quot;given&quot;:&quot;Riche Cyntia&quot;,&quot;parse-names&quot;:false,&quot;dropping-particle&quot;:&quot;&quot;,&quot;non-dropping-particle&quot;:&quot;&quot;},{&quot;family&quot;:&quot;Rullyana&quot;,&quot;given&quot;:&quot;Gema&quot;,&quot;parse-names&quot;:false,&quot;dropping-particle&quot;:&quot;&quot;,&quot;non-dropping-particle&quot;:&quot;&quot;}],&quot;container-title&quot;:&quot;Edulib&quot;,&quot;issued&quot;:{&quot;date-parts&quot;:[[2018,5]]},&quot;page&quot;:&quot;1-7&quot;,&quot;language&quot;:&quot;Indonesia&quot;,&quot;abstract&quot;:&quot;Penelitian ini dilatarbelakangi oleh banyaknya informasi hoax yang tersebar di\nmedia sosial instagram yang menuntut kita untuk dapat menentukan dan memilih informasi\nyang akurat, serta masih rendahnya kemampuan literasi media yang dimiliki pemustaka.\nMasalah yang menjadi kajian dalam penelitian ini adalah apakah terdapat hubungan antara\npemanfaatan media sosial instagram dengan kemampuan literasi media pemustaka UPT\nPerpustakaan Institut Teknologi Nasional. Tujuan dari penelitian ini yaitu untuk mengetahui\napakah terdapat hubungan antara pemanfaatan media sosial instagram dengan kemampuan\nliterasi media pemustaka UPT Perpustakaan Institut Teknologi Nasional. Populasi dalam\npenelitian ini adalah seluruh pemustaka di UPT Perpustakaan Institut Teknologi Nasional\ndengan jumlah 9.818 orang. Teknik pengambilan sampel yang digunakan adalah\nproportionate stratified random sampling dengan jumlah sampel 99 orang. Penelitian ini\nmenggunakan pendekatan kuantitatif dengan metode deskriptif korelasional, dan analisis\ndata menggunakan korelasi spearman rank. Instrumen penelitian yang digunakan adalah\nkuesioner tertututp dengan skala empat kategori Likert. Hasil penelitian menunjukkan bahwa\nterdapat hubungan yang kuat dan signifikan antara pemanfaatan media sosial instagram dan\nkemampuan literasi media. Secara khusus hasil penelitian menunjukkan bahwa gambaran\npemanfaatan media sosial instagram berada pada kategori sangat baik dan gambaran\nkemampuan literasi media berada pada kategori sangat baik.&quot;,&quot;issue&quot;:&quot;1&quot;,&quot;volume&quot;:&quot;8&quot;},&quot;isTemporary&quot;:false,&quot;suppress-author&quot;:false,&quot;composite&quot;:false,&quot;author-only&quot;:false}],&quot;citationTag&quot;:&quot;MENDELEY_CITATION_v3_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&quot;},{&quot;citationID&quot;:&quot;MENDELEY_CITATION_d6dc9cbd-5635-4c3f-9654-9da349dccfc1&quot;,&quot;properties&quot;:{&quot;noteIndex&quot;:0},&quot;isEdited&quot;:false,&quot;manualOverride&quot;:{&quot;isManuallyOverridden&quot;:false,&quot;citeprocText&quot;:&quot;[12]&quot;,&quot;manualOverrideText&quot;:&quot;&quot;},&quot;citationItems&quot;:[{&quot;id&quot;:&quot;75aaaa42-2348-3ff2-9133-efc71d794f59&quot;,&quot;itemData&quot;:{&quot;type&quot;:&quot;thesis&quot;,&quot;id&quot;:&quot;75aaaa42-2348-3ff2-9133-efc71d794f59&quot;,&quot;title&quot;:&quot;Penggunaan Akun Instagram Sebagai Eksistensi Diri Siswa SMAN 8 Kota Kediri&quot;,&quot;groupId&quot;:&quot;18e830d4-0f5e-334e-8683-27eb431ea964&quot;,&quot;author&quot;:[{&quot;family&quot;:&quot;Humaida&quot;,&quot;given&quot;:&quot;Dzurrotul Adiba&quot;,&quot;parse-names&quot;:false,&quot;dropping-particle&quot;:&quot;&quot;,&quot;non-dropping-particle&quot;:&quot;&quot;}],&quot;issued&quot;:{&quot;date-parts&quot;:[[2020]]},&quot;publisher-place&quot;:&quot;Kediri&quot;,&quot;publisher&quot;:&quot;Institusi Agama Islam Negeri Kediri&quot;},&quot;isTemporary&quot;:false,&quot;suppress-author&quot;:false,&quot;composite&quot;:false,&quot;author-only&quot;:false}],&quot;citationTag&quot;:&quot;MENDELEY_CITATION_v3_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&quot;},{&quot;citationID&quot;:&quot;MENDELEY_CITATION_ad442de1-6c62-4923-8543-18cae21acdb0&quot;,&quot;properties&quot;:{&quot;noteIndex&quot;:0},&quot;isEdited&quot;:false,&quot;manualOverride&quot;:{&quot;isManuallyOverridden&quot;:false,&quot;citeprocText&quot;:&quot;[13]&quot;,&quot;manualOverrideText&quot;:&quot;&quot;},&quot;citationItems&quot;:[{&quot;id&quot;:&quot;ae5e7f4b-bf9b-34c3-91e2-4980e6787ed2&quot;,&quot;itemData&quot;:{&quot;type&quot;:&quot;thesis&quot;,&quot;id&quot;:&quot;ae5e7f4b-bf9b-34c3-91e2-4980e6787ed2&quot;,&quot;title&quot;:&quot;PENGARUH MEDIA SOSIAL INSTAGRAM, KUALITAS PELAYANAN, KUALITAS PRODUK, DAN KEMUDAHAN MENGAKSEPRODUK TERHADAP NIAT BELI KONSUMEN&quot;,&quot;groupId&quot;:&quot;18e830d4-0f5e-334e-8683-27eb431ea964&quot;,&quot;author&quot;:[{&quot;family&quot;:&quot;prabowo&quot;,&quot;given&quot;:&quot;dix&quot;,&quot;parse-names&quot;:false,&quot;dropping-particle&quot;:&quot;&quot;,&quot;non-dropping-particle&quot;:&quot;&quot;}],&quot;issued&quot;:{&quot;date-parts&quot;:[[2020,7,16]]},&quot;publisher-place&quot;:&quot;Yogyakarta&quot;,&quot;number-of-pages&quot;:&quot;1-54&quot;,&quot;abstract&quot;:&quot;Globalisasi telah membuka banyak peluang baru bagi para pelaku bisnis,\nsalah satunya adalah dengan lahirnya internet yang bisa diakses dengan mudah\ndimana saja. Para pelaku bisnis online shop dalam kegiatan bisnisnya mempunyai\ntujuan utama yaitu untuk memaksimalkan keuntungan yang bisa didapatkan dari\nbisnisnya tersebut. Para pelaku bisnis online shop dapat memahami bahwa\nbisnisnya bekerja dengan baik adalah dengan melihat bagaimana niat beli\nkonsumen terhadap produk yang kita tawarkan secara online. Salah satu alat ukur\nuntuk mengetahui niat beli konsumen adalah dengan menggunakan regresi linear\nberganda. Variabel-variabel yang digunakan untuk mengukurnya adalah Media\nSosial Instagram, Kualitas Pelayanan, Kualitas Produk, Kemudahan Mengakses\nProduk. Penelitian ini bertujuan untuk mengetahui sejauh mana niat beli\nkonsumen dipengaruhi oleh berbagai variabel tersebut. Data yang digunakan\nadalah data primer yang didapatkan melalui penyebaran kuesioner secara online\ndengan bantuan Google Forms.&quot;,&quot;publisher&quot;:&quot;Universita Atma Jaya Yogyakarta&quot;},&quot;isTemporary&quot;:false,&quot;suppress-author&quot;:false,&quot;composite&quot;:false,&quot;author-only&quot;:false}],&quot;citationTag&quot;:&quot;MENDELEY_CITATION_v3_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&quot;},{&quot;citationID&quot;:&quot;MENDELEY_CITATION_2ef591cb-3eee-44d4-a436-13b1348097ce&quot;,&quot;properties&quot;:{&quot;noteIndex&quot;:0},&quot;isEdited&quot;:false,&quot;manualOverride&quot;:{&quot;isManuallyOverridden&quot;:false,&quot;citeprocText&quot;:&quot;[14]&quot;,&quot;manualOverrideText&quot;:&quot;&quot;},&quot;citationItems&quot;:[{&quot;id&quot;:&quot;cece948f-a170-345c-9c5f-a55078ab2d25&quot;,&quot;itemData&quot;:{&quot;type&quot;:&quot;thesis&quot;,&quot;id&quot;:&quot;cece948f-a170-345c-9c5f-a55078ab2d25&quot;,&quot;title&quot;:&quot;Dakwah melalui Instagram (studi analisis materi dakwah dalam Instagram Yusuf Mansur, Felix Siauw, Aa Gym, Arifin Ilham)&quot;,&quot;groupId&quot;:&quot;18e830d4-0f5e-334e-8683-27eb431ea964&quot;,&quot;author&quot;:[{&quot;family&quot;:&quot;difika&quot;,&quot;given&quot;:&quot;fifit&quot;,&quot;parse-names&quot;:false,&quot;dropping-particle&quot;:&quot;&quot;,&quot;non-dropping-particle&quot;:&quot;&quot;}],&quot;issued&quot;:{&quot;date-parts&quot;:[[2016,11,25]]},&quot;publisher-place&quot;:&quot;semarang&quot;,&quot;number-of-pages&quot;:&quot;1-73&quot;,&quot;abstract&quot;:&quot;Nama: Fifit Difika (121211046), Penelitian dengan judul “DAKWAH MELALUI\nINSTAGRAM (Studi Analisis Materi Dakwah Dalam Instagram Yusuf Mansur, Felix\nSiauw, Aa Gym, Arifin Ilham)”dilatar belakangi dengan adanya kemunculan media sosial\nbaru yakni Instagram yang banyak digunakan oleh berbagai golongan masyarakat untuk\nexsistence diri atau life syle, namun beberapa dai seperti Ustadz Yusuf Mansur, Ustadz\nFelix Siauw, Ustadz Aa Gym, Ustadz Arifin Ilham. yang telah menggunakan Instagram\nuntuk menyebarluaskan dakwah. Dari latar belakang diatas munculah satu rumusan\npermasalahan yaitu: Apa saja isi materi dakwah yang ada dalam Instagram ke empat da’i\ntersebut. Penelitian ini bertujuan untuk mengetahui dan menjelaskan apa saja isi materi\ndakwah yang berada di Instagram para da’i tersebut.\nJenis penelitian dalam skripsi ini adalah penelitian kualitatif, sedangkan spesifikasi\npenelitian yang digunakan adalah deskriptif. Untuk mencapai tujuan tersebut penelitian ini\nmenggunakan metode analisis isi (content analysis) sedangkan teknik pengumpulan data\nyang digunakan adalah metode dokumentasi untuk mengumpulkan dokumen yang\nberkaitan dengan subjek penelitian. Sumber data yang digunakan dalam penelitian ini\nberasal dari postingan Ustadz Yusuf Mansur, Ustadz Felix Siauw, Ustadz Aa Gym dan\nUstadz Arifin Ilham di instagram mengenai materi akidah, akhlak, sosial dan amar ma’ruf.\nHasil penelitian ini menunjukkan bahwa Instagram Ustadz Yusuf Mansur, Ustadz\nFelix Siauw, Ustadz Aa Gym dan Ustadz Arifin Ilham di dalamnya mengandung materi\ndakwah dan nilai-nilai keagamaan. Materi dakwah yang terkandung dalam Instagram ke\nempat dai tersebut mengenai akidah, akhlak, sosial dan amar ma’ruf. Dalam Instagram\nda’i tersebut mengandung pesan-pesan kearifan dalam pencitraan dakwah. seperti dalam\nInstagram Ustadz Yusuf Mansur mengenai ketuhanan, ikhtiar,tolong menolong, membaca\nAl Qur’an. Ustadz Felix Siauw mengenai hari kiamat, istigfar, persaudaraan, dan\nberdakwah. Sedangkan Ustadz Aa Gym mengenai hari kiamat, sopan santun, pemaaf,\ntawakal, tolong menolong, dan membaca Al Qur’an. dan Ustadz Arifin Ilham mengenai\ntaqwa, istiqomah, shodaqoh, dan berwudhu. Dalam keempat Instagram para da’i diatas,\nInstagram Aa Gym yang banyak mencitrakan materi dakwahnya melalui Instagram dan\nlebih menarik dan mempunyai pesan yang lebih kuat.\n&quot;,&quot;publisher&quot;:&quot;universitas islam negri walisongo&quot;},&quot;isTemporary&quot;:false,&quot;suppress-author&quot;:false,&quot;composite&quot;:false,&quot;author-only&quot;:false}],&quot;citationTag&quot;:&quot;MENDELEY_CITATION_v3_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&quot;},{&quot;citationID&quot;:&quot;MENDELEY_CITATION_41f6f4bd-d067-4778-8e3b-3e157c8835c6&quot;,&quot;properties&quot;:{&quot;noteIndex&quot;:0},&quot;isEdited&quot;:false,&quot;manualOverride&quot;:{&quot;isManuallyOverridden&quot;:false,&quot;citeprocText&quot;:&quot;[15]&quot;,&quot;manualOverrideText&quot;:&quot;&quot;},&quot;citationItems&quot;:[{&quot;id&quot;:&quot;f1106193-9e7d-3f1f-9d16-d8cfab5622c8&quot;,&quot;itemData&quot;:{&quot;type&quot;:&quot;thesis&quot;,&quot;id&quot;:&quot;f1106193-9e7d-3f1f-9d16-d8cfab5622c8&quot;,&quot;title&quot;:&quot;PENGARUH TERPAAN INFORMASI PADA AKUN INSTAGRAM @EXPLORENUSAPENIDA TERHADAP KEPUTUSAN BERKUNJUNG FOLLOWERS PADA ERA NEW NORMAL&quot;,&quot;groupId&quot;:&quot;18e830d4-0f5e-334e-8683-27eb431ea964&quot;,&quot;author&quot;:[{&quot;family&quot;:&quot;Christabel&quot;,&quot;given&quot;:&quot;&quot;,&quot;parse-names&quot;:false,&quot;dropping-particle&quot;:&quot;&quot;,&quot;non-dropping-particle&quot;:&quot;&quot;}],&quot;issued&quot;:{&quot;date-parts&quot;:[[2022,11,2]]},&quot;publisher-place&quot;:&quot;Yogyakarta&quot;,&quot;publisher&quot;:&quot;Universitas Atma Jaya Yogyakarta&quot;},&quot;isTemporary&quot;:false,&quot;suppress-author&quot;:false,&quot;composite&quot;:false,&quot;author-only&quot;:false}],&quot;citationTag&quot;:&quot;MENDELEY_CITATION_v3_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&quot;},{&quot;citationID&quot;:&quot;MENDELEY_CITATION_94bac182-7458-48c4-aa1f-b97193505ad1&quot;,&quot;properties&quot;:{&quot;noteIndex&quot;:0},&quot;isEdited&quot;:false,&quot;manualOverride&quot;:{&quot;isManuallyOverridden&quot;:false,&quot;citeprocText&quot;:&quot;[16]&quot;,&quot;manualOverrideText&quot;:&quot;&quot;},&quot;citationItems&quot;:[{&quot;id&quot;:&quot;10622ea7-09fa-384a-ac5c-6886913105a0&quot;,&quot;itemData&quot;:{&quot;type&quot;:&quot;webpage&quot;,&quot;id&quot;:&quot;10622ea7-09fa-384a-ac5c-6886913105a0&quot;,&quot;title&quot;:&quot;Instagram users in Indonesia October 2024&quot;,&quot;groupId&quot;:&quot;18e830d4-0f5e-334e-8683-27eb431ea964&quot;,&quot;author&quot;:[{&quot;family&quot;:&quot;napoleoncat&quot;,&quot;given&quot;:&quot;&quot;,&quot;parse-names&quot;:false,&quot;dropping-particle&quot;:&quot;&quot;,&quot;non-dropping-particle&quot;:&quot;&quot;}],&quot;container-title&quot;:&quot;napoleoncat&quot;,&quot;issued&quot;:{&quot;date-parts&quot;:[[2024,10]]},&quot;page&quot;:&quot;1&quot;},&quot;isTemporary&quot;:false,&quot;suppress-author&quot;:false,&quot;composite&quot;:false,&quot;author-only&quot;:false}],&quot;citationTag&quot;:&quot;MENDELEY_CITATION_v3_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&quot;},{&quot;citationID&quot;:&quot;MENDELEY_CITATION_21940e96-086e-44ba-977b-3ae0e4d83f78&quot;,&quot;properties&quot;:{&quot;noteIndex&quot;:0},&quot;isEdited&quot;:false,&quot;manualOverride&quot;:{&quot;isManuallyOverridden&quot;:false,&quot;citeprocText&quot;:&quot;[17]&quot;,&quot;manualOverrideText&quot;:&quot;&quot;},&quot;citationTag&quot;:&quot;MENDELEY_CITATION_v3_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&quot;,&quot;citationItems&quot;:[{&quot;id&quot;:&quot;b3531a5f-6453-3613-8075-0e8b8b45198b&quot;,&quot;itemData&quot;:{&quot;type&quot;:&quot;thesis&quot;,&quot;id&quot;:&quot;b3531a5f-6453-3613-8075-0e8b8b45198b&quot;,&quot;title&quot;:&quot;Analisis Konten Akun Instagram @ruqun.id Dalam Memberikan Informasi Keislaman Untuk Followers&quot;,&quot;groupId&quot;:&quot;18e830d4-0f5e-334e-8683-27eb431ea964&quot;,&quot;author&quot;:[{&quot;family&quot;:&quot;Astutik&quot;,&quot;given&quot;:&quot;Indah Puji&quot;,&quot;parse-names&quot;:false,&quot;dropping-particle&quot;:&quot;&quot;,&quot;non-dropping-particle&quot;:&quot;&quot;}],&quot;issued&quot;:{&quot;date-parts&quot;:[[2023,12,7]]},&quot;publisher-place&quot;:&quot;Kediri&quot;,&quot;number-of-pages&quot;:&quot;1-84&quot;,&quot;abstract&quot;:&quot;Rumah Qur'an Nur Hidayah (Ruqun) atau @ruqun.id merupakan tempat belajar qur'an secara online untuk khalangan wanita muslim berbagai usia yang tersebar di berbagi wilayah. Pembelajarannya yakni pembelajaran tahsin, tahfidz, bahasa arab, muroja’ah dan pengembangan soft skill. Penelitian ini bertujuan untuk mengetahui bagaimana konten yang ditampilkan akun Instagram @ruqun.id dalam memberikan informasi keislaman untuk followers. Metode dalam penelitian ini yaitu metode kualitatif dengan pendekatan content analysis. Teori yang mendukung dalam penelitian ini adalah teori Komunikasi Laswell. Pengumpulan data dilakukan dengan observasi online dan dokumentasi. Teknik pengolahan dan analisis data dilakukan melalui tiga tahapan yaitu: reduksi data, display data (penyajian data) dan conclusi data (mengambil kesimpulan) Hasil penelitian dapat diketahui bahwa penyuguhan konten akun Instagram @ruqun.id dalam memberikan informasi keislaman untuk followers memberikan informasi keislaman berupa unggahan materi tentang akidah, syariah dan akhlak. Selama rentang waktu 11 November 2021 sampai 26 Desember 2022 terdapat 45 unggahan materi akidah, 14 unggahan materi syariah dan 49 unggahan materi akhlak. Selanjutnya materi tersebut dikemas dengan memperhatikan pemilihan topik yang sesuai, materi yang singkat dan jelas, menanggapi pertanyaan yang diajukan followers, membuat tampilan visual yang menarik dan mengemas dengan memanfaatkan fitur instagram dimana akun Instagram @ruqun.id paling banyak memanfaatkan fitur Instagram Stories, hastag (#) dan Mentions (@).&quot;,&quot;publisher&quot;:&quot;Institut Agama Islam Negeri Kediri&quot;},&quot;isTemporary&quot;:false,&quot;suppress-author&quot;:false,&quot;composite&quot;:false,&quot;author-only&quot;:false}]},{&quot;citationID&quot;:&quot;MENDELEY_CITATION_39d6baa9-4f6f-4661-90fc-a41b52924707&quot;,&quot;properties&quot;:{&quot;noteIndex&quot;:0},&quot;isEdited&quot;:false,&quot;manualOverride&quot;:{&quot;isManuallyOverridden&quot;:false,&quot;citeprocText&quot;:&quot;[18]&quot;,&quot;manualOverrideText&quot;:&quot;&quot;},&quot;citationTag&quot;:&quot;MENDELEY_CITATION_v3_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&quot;,&quot;citationItems&quot;:[{&quot;id&quot;:&quot;0600ac35-953b-3461-989e-959c3783eeda&quot;,&quot;itemData&quot;:{&quot;type&quot;:&quot;article-journal&quot;,&quot;id&quot;:&quot;0600ac35-953b-3461-989e-959c3783eeda&quot;,&quot;title&quot;:&quot;PENGGUNAAN INSTAGRAM SEBAGAI MEDIA KOMUNIKASI PEMASARAN ONLINE PADA @CELYNE.OFFICIAL&quot;,&quot;groupId&quot;:&quot;18e830d4-0f5e-334e-8683-27eb431ea964&quot;,&quot;author&quot;:[{&quot;family&quot;:&quot;Nirwana&quot;,&quot;given&quot;:&quot;Deity Agnescya&quot;,&quot;parse-names&quot;:false,&quot;dropping-particle&quot;:&quot;&quot;,&quot;non-dropping-particle&quot;:&quot;&quot;},{&quot;family&quot;:&quot;Khuntari&quot;,&quot;given&quot;:&quot;Diana&quot;,&quot;parse-names&quot;:false,&quot;dropping-particle&quot;:&quot;&quot;,&quot;non-dropping-particle&quot;:&quot;&quot;}],&quot;container-title&quot;:&quot;Jurnal Ilmiah Manajemen Informasi dan Komunikasi&quot;,&quot;DOI&quot;:&quot;10.56873/jimik.v5i2.147&quot;,&quot;ISSN&quot;:&quot;2614-1272&quot;,&quot;issued&quot;:{&quot;date-parts&quot;:[[2021,12,31]]},&quot;page&quot;:&quot;36-48&quot;,&quot;language&quot;:&quot;Indonesia&quot;,&quot;abstract&quot;:&quot;Penggunaan media sosial semakin banyak digunakan, khususnya instagram. Fitur-fitur yang tersedia mendukung terjadinya kegiatan jual-beli. Hal ini membuat banyak online shop memanfaatkan instagram sebagai media komunikasi pemasaran, salah satunya @Celyne.official yang merupakan akun instagram dari Célyne. Célyne menggunakan instagram sebagai media komunikasi pemasaran utamanya. Penelitian ini bertujuan untuk mengetahui komunikasi pemasaran online yang dilakukan oleh @Celyne.official di instagram. Metode yang digunakan adalah kualitatif. Penelitian ini menggunakan konsep 4P Marketing Mix oleh Jerome McCarthy (1968) yaitu product, price, place, dan promotions. Teknik pengumpulan data melalui wawancara, observasi, dan dokumentasi. Fitur yang digunakan pada product adalah unggah foto, judul foto, dan hashtag yang bertujuan untuk menyebarkan informasi produk dari Célyne. Fitur yang digunakan pada price adalah instagram story dan highlight bertujuan menjadi katalog online dari Célyne. Fitur yang digunakan pada place adalah unggah foto, instagram story, highlights, dan insights yang bertujuan untuk mempermudah Célyne dalam melihat interest followers dan sebagai toko online. Dalam implementasi promotions menggunakan iklan, personal selling, direct selling, hubungan masyarakat, promosi penjualan, dan influencer marketing. Fitur yang digunakan pada promotions adalah unggah foto, komentar, judul foto, instagram story, instagram ads, dan direct messages (DM). Hasil penelitian ini membuktikan bahwa @Celyne.official telah mengoptimalkan fitur instagram dalam melakukan komunikasi pemasaran.&quot;,&quot;publisher&quot;:&quot;Sekolah Tinggi Multi Media Yogyakarta&quot;,&quot;issue&quot;:&quot;2&quot;,&quot;volume&quot;:&quot;5&quot;,&quot;container-title-short&quot;:&quot;&quot;},&quot;isTemporary&quot;:false,&quot;suppress-author&quot;:false,&quot;composite&quot;:false,&quot;author-only&quot;:false}]},{&quot;citationID&quot;:&quot;MENDELEY_CITATION_689d81ca-854c-49c1-aea4-d5091d15c799&quot;,&quot;properties&quot;:{&quot;noteIndex&quot;:0},&quot;isEdited&quot;:false,&quot;manualOverride&quot;:{&quot;isManuallyOverridden&quot;:false,&quot;citeprocText&quot;:&quot;[19]&quot;,&quot;manualOverrideText&quot;:&quot;&quot;},&quot;citationTag&quot;:&quot;MENDELEY_CITATION_v3_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&quot;,&quot;citationItems&quot;:[{&quot;id&quot;:&quot;b66f9a7a-68d5-319b-a440-19422c1004ce&quot;,&quot;itemData&quot;:{&quot;type&quot;:&quot;thesis&quot;,&quot;id&quot;:&quot;b66f9a7a-68d5-319b-a440-19422c1004ce&quot;,&quot;title&quot;:&quot;KLASIFIKASI FANSDAN HATERSBERDASARKAN KOMENTAR INSTAGRAM MENGGUNAKAN NAÏVE BAYES CLASSIFIER&quot;,&quot;groupId&quot;:&quot;18e830d4-0f5e-334e-8683-27eb431ea964&quot;,&quot;author&quot;:[{&quot;family&quot;:&quot;Amalia&quot;,&quot;given&quot;:&quot;Annisa&quot;,&quot;parse-names&quot;:false,&quot;dropping-particle&quot;:&quot;&quot;,&quot;non-dropping-particle&quot;:&quot;&quot;}],&quot;issued&quot;:{&quot;date-parts&quot;:[[2019,7,4]]},&quot;publisher-place&quot;:&quot;Riau&quot;,&quot;abstract&quot;:&quot;Salah satu aktifitas yang biasa dilakukan para fansatau haters kepada akun Instagram artis adalah memberikan komentar pada postingannya.Mereka dapat dengan bebas berkomentar terhadap foto atau video yang diunggah artis tersebut. Banyaknya kalimat komentar pada akun Instagram artis, dapat dijadikan sumber data dalam penelitian text mining untuk klasifikasi jenis komentar. Salah satu metode untuk klasifikasiteks komentaradalah Naïve BayesClassifier(NBC). Banyak penelitian klasifikasi teksyang menggunakan metode ini berhasil menghasilkan akurasi yang cukup tinggi dibanding metode klasifikasilainnya.Pada penelitian ini dilakukan klasifikasi komentar pada Instagram artis ke dalam kelas fans, haters, dan netral menggunakan metode NBCdengan1.050komentarsebagai dataset. Datasetyang telah diunduh diproses dalam beberapa tahapan yang terdiri dari pelabelan manual, preprocessinghingga klasifikasi Naïve Bayes.Pengujian akurasi dilakukan dengan model white boxdan confusion matrix. Dari hasil pengujiandiketahui bahwa metode NBC dapat diterapkan untuk mengklasifikasi dengan rata-rata akurasi yang baik, yaitu sebesar 98,52%.Kata Kunci :Fans, Haters,Instagram,Klasifikasi,Komentar,Naïve Bayes,Preprocessing, TextMining.&quot;,&quot;publisher&quot;:&quot;Universitas Islam Negeri Sultan Syarif Kasim Riau&quot;},&quot;isTemporary&quot;:false,&quot;suppress-author&quot;:false,&quot;composite&quot;:false,&quot;author-only&quot;:false}]},{&quot;citationID&quot;:&quot;MENDELEY_CITATION_5e82a3e3-e229-4e9a-8424-86f374475bc3&quot;,&quot;properties&quot;:{&quot;noteIndex&quot;:0},&quot;isEdited&quot;:false,&quot;manualOverride&quot;:{&quot;isManuallyOverridden&quot;:false,&quot;citeprocText&quot;:&quot;[20]&quot;,&quot;manualOverrideText&quot;:&quot;&quot;},&quot;citationTag&quot;:&quot;MENDELEY_CITATION_v3_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&quot;,&quot;citationItems&quot;:[{&quot;id&quot;:&quot;1b7444c8-7fae-3736-97bf-824d01d1e77b&quot;,&quot;itemData&quot;:{&quot;type&quot;:&quot;webpage&quot;,&quot;id&quot;:&quot;1b7444c8-7fae-3736-97bf-824d01d1e77b&quot;,&quot;title&quot;:&quot;Karakteristik Platform Media Sosial dari Facebook sampai TikTok&quot;,&quot;groupId&quot;:&quot;18e830d4-0f5e-334e-8683-27eb431ea964&quot;,&quot;author&quot;:[{&quot;family&quot;:&quot;Yovanka&quot;,&quot;given&quot;:&quot;Celixa&quot;,&quot;parse-names&quot;:false,&quot;dropping-particle&quot;:&quot;&quot;,&quot;non-dropping-particle&quot;:&quot;&quot;}],&quot;container-title&quot;:&quot;storiues briefer&quot;,&quot;issued&quot;:{&quot;date-parts&quot;:[[2021,11,8]]},&quot;page&quot;:&quot;1&quot;,&quot;container-title-short&quot;:&quot;&quot;},&quot;isTemporary&quot;:false,&quot;suppress-author&quot;:false,&quot;composite&quot;:false,&quot;author-only&quot;:false}]},{&quot;citationID&quot;:&quot;MENDELEY_CITATION_95eeb823-f7d7-48fe-8d32-f2474b1d7c63&quot;,&quot;properties&quot;:{&quot;noteIndex&quot;:0},&quot;isEdited&quot;:false,&quot;manualOverride&quot;:{&quot;isManuallyOverridden&quot;:false,&quot;citeprocText&quot;:&quot;[21]&quot;,&quot;manualOverrideText&quot;:&quot;&quot;},&quot;citationItems&quot;:[{&quot;id&quot;:&quot;c9920a33-7831-3840-b865-2d0b15b7e73a&quot;,&quot;itemData&quot;:{&quot;type&quot;:&quot;book&quot;,&quot;id&quot;:&quot;c9920a33-7831-3840-b865-2d0b15b7e73a&quot;,&quot;title&quot;:&quot;Partisipasi Publik&quot;,&quot;groupId&quot;:&quot;18e830d4-0f5e-334e-8683-27eb431ea964&quot;,&quot;author&quot;:[{&quot;family&quot;:&quot;Noer&quot;,&quot;given&quot;:&quot;Khaerul Umam&quot;,&quot;parse-names&quot;:false,&quot;dropping-particle&quot;:&quot;&quot;,&quot;non-dropping-particle&quot;:&quot;&quot;}],&quot;issued&quot;:{&quot;date-parts&quot;:[[2022,11,1]]},&quot;publisher-place&quot;:&quot;Bekasi&quot;,&quot;number-of-pages&quot;:&quot;1-187&quot;,&quot;language&quot;:&quot;Indonesia&quot;,&quot;publisher&quot;:&quot;Perwatt&quot;},&quot;isTemporary&quot;:false,&quot;suppress-author&quot;:false,&quot;composite&quot;:false,&quot;author-only&quot;:false}],&quot;citationTag&quot;:&quot;MENDELEY_CITATION_v3_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&quot;},{&quot;citationID&quot;:&quot;MENDELEY_CITATION_737dc4ad-833a-4d51-a4e2-5a691fb791ec&quot;,&quot;properties&quot;:{&quot;noteIndex&quot;:0},&quot;isEdited&quot;:false,&quot;manualOverride&quot;:{&quot;isManuallyOverridden&quot;:false,&quot;citeprocText&quot;:&quot;[21]&quot;,&quot;manualOverrideText&quot;:&quot;&quot;},&quot;citationItems&quot;:[{&quot;id&quot;:&quot;c9920a33-7831-3840-b865-2d0b15b7e73a&quot;,&quot;itemData&quot;:{&quot;type&quot;:&quot;book&quot;,&quot;id&quot;:&quot;c9920a33-7831-3840-b865-2d0b15b7e73a&quot;,&quot;title&quot;:&quot;Partisipasi Publik&quot;,&quot;groupId&quot;:&quot;18e830d4-0f5e-334e-8683-27eb431ea964&quot;,&quot;author&quot;:[{&quot;family&quot;:&quot;Noer&quot;,&quot;given&quot;:&quot;Khaerul Umam&quot;,&quot;parse-names&quot;:false,&quot;dropping-particle&quot;:&quot;&quot;,&quot;non-dropping-particle&quot;:&quot;&quot;}],&quot;issued&quot;:{&quot;date-parts&quot;:[[2022,11,1]]},&quot;publisher-place&quot;:&quot;Bekasi&quot;,&quot;number-of-pages&quot;:&quot;1-187&quot;,&quot;language&quot;:&quot;Indonesia&quot;,&quot;publisher&quot;:&quot;Perwatt&quot;},&quot;isTemporary&quot;:false,&quot;suppress-author&quot;:false,&quot;composite&quot;:false,&quot;author-only&quot;:false}],&quot;citationTag&quot;:&quot;MENDELEY_CITATION_v3_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&quot;},{&quot;citationID&quot;:&quot;MENDELEY_CITATION_8f61cd17-444b-4d92-ae34-e2d9875b58c5&quot;,&quot;properties&quot;:{&quot;noteIndex&quot;:0},&quot;isEdited&quot;:false,&quot;manualOverride&quot;:{&quot;isManuallyOverridden&quot;:false,&quot;citeprocText&quot;:&quot;[22]&quot;,&quot;manualOverrideText&quot;:&quot;&quot;},&quot;citationItems&quot;:[{&quot;id&quot;:&quot;438c82de-53f7-3c0b-981b-5364f0c1b9f8&quot;,&quot;itemData&quot;:{&quot;type&quot;:&quot;thesis&quot;,&quot;id&quot;:&quot;438c82de-53f7-3c0b-981b-5364f0c1b9f8&quot;,&quot;title&quot;:&quot;Implementasi Manajemen Pembelajaran dalam Peningkatan Prestasi Belajar Siswa SD IT Baitul Jannah Bandar Lampung&quot;,&quot;groupId&quot;:&quot;18e830d4-0f5e-334e-8683-27eb431ea964&quot;,&quot;author&quot;:[{&quot;family&quot;:&quot;Farida&quot;,&quot;given&quot;:&quot;Farida&quot;,&quot;parse-names&quot;:false,&quot;dropping-particle&quot;:&quot;&quot;,&quot;non-dropping-particle&quot;:&quot;&quot;}],&quot;issued&quot;:{&quot;date-parts&quot;:[[2017,3,6]]},&quot;publisher-place&quot;:&quot;Bandar Lampung&quot;,&quot;number-of-pages&quot;:&quot;45-54&quot;,&quot;abstract&quot;:&quot;Berdasarkan penelitian pendahuluan, proses kegiatan mengelola membelajarkan pembelajaran yang diawali dengan kegiatan perencanaan, pengorganisasian, pengarahan atau pengendalian, dan penilaian di SDIT Baitul Jannah Bandar Lampung berjalan seperti baiasa tidak terlihat ada yang berbeda. Namun, jika dilihat dari prestasi akademik maupun non-akademik Siswa SDIT Baitul Jannah Bandar Lampung SD IT Baitul Jannah Bandar Lampung tergolong baik, padahal baru meluluskan dua angkatan. Untuk itu, penulis tertarik untuk meneliti lebih lanjut dan mengajukan rumusan masalah “Bagaimanakah Implementasi Manajemen Pembelajaran dalam Peningkatan Prestasi Belajar Siswa SDIT Baitul Jannah Bandar Lampung?” Jenis penelitian ini adalah penelitian deskriptif kualitatif. Sumber datanya adalah seluruh guru, Kepala Sekolah, Wakil dan siswa SD IT Baitul Jannah Bandar Lampung. Teknik pengumpulan data yang digunakan yaitu observasi, wawancara dan dokumentasi. Adapun teknik analisa data yang digunakan teknik analisis kulalitatif, dengan langkahlangkah: mengkatagorisasikan data, mereduksi data, menyajikan data dan mengklasifikasikan data sesuai dengan fokus penelitian kemudian menarik kesimpulan dari data yang diperoleh dalam penelitian ini. Hasil penelitian menunjukkan bahwa implementasi Manajemen Pembelajaran di SDIT Baitul Jannah Bandar Lampung berjalan melalui kegiatan perencanaan, pengorganisasian, pengarahan dan penilaian. Setiap tahapan tersebut dilaksanakan dengan kriteria baik oleh guru SDIT Baitul Jannah Bandar Lampung. Namun, berdasarkan hasil analisis data, terungkap temuan-temuan penelitian yang memberikan jawaban dari rumusan masalah penelitian ini. Dalam kegiatan perencanaan guru wajib, dengan kontrol atasan, menyiapkan dan mengembangkan kreativitasnya sehingga hasilnya efektif dan efisien. Pada kegiatan pengorganisasian dan pengarahan setiap kelas dibimbing oleh dua orang guru dengan jumlah siswa pada masing-masing rombel tidak lebih dari 28 orang, sehingga pembelajaran pun lebih efektif. Selain itu kegiatan pembelajaran didukung oleh fasilitas yang serba lengkap dan diselenggarakan berdasarkan one for all, seluruhnya tersedia dalam satu atap sekolah. Selain itu, untuk menunjang Prestasi Belajar Siswa kegiatan pembelajaran juga didukung oleh bimbingan-bimbingan belajar (Binbel) yang disediakan oleh sekolah.&quot;,&quot;publisher&quot;:&quot;UIN Raden Intan Lampung&quot;},&quot;isTemporary&quot;:false,&quot;suppress-author&quot;:false,&quot;composite&quot;:false,&quot;author-only&quot;:false}],&quot;citationTag&quot;:&quot;MENDELEY_CITATION_v3_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&quot;}]"/>
     <we:property name="MENDELEY_CITATIONS_STYLE" value="{&quot;id&quot;:&quot;https://www.zotero.org/styles/ieee&quot;,&quot;title&quot;:&quot;IEEE&quot;,&quot;format&quot;:&quot;numeric&quot;,&quot;defaultLocale&quot;:null,&quot;isLocaleCodeValid&quot;:true}"/>
   </we:properties>
   <we:bindings/>

</xml_diff>

<commit_message>
start again BAB V
</commit_message>
<xml_diff>
--- a/LAPORAN KP.docx
+++ b/LAPORAN KP.docx
@@ -9620,7 +9620,25 @@
         <w:rPr>
           <w:rFonts w:ascii="Arial" w:hAnsi="Arial" w:cs="Arial"/>
         </w:rPr>
-        <w:t>Data primer adalah data yang didapat secara langsung dari pelaksanaan kerja praktek melalui metode observasi dan wawancara. Adapun data tersebut meliputi aktivitas pengelolaan akun instagram Diskominfos Bali, jenis konten yang diposting, frekuensi unggahan, serta wawancara dengan pihak pengelola terkait strategi media sosial dan keterlibatan publik.</w:t>
+        <w:t>Data primer adalah data yang didapat secara langsung dari pelaksanaan kerja praktek melalui metode observasi. Adapun data tersebut meliputi aktivitas pengelolaan akun instagram Diskominfos Bali, jenis konten yang diposting,</w:t>
+      </w:r>
+      <w:r>
+        <w:rPr>
+          <w:rFonts w:ascii="Arial" w:hAnsi="Arial" w:cs="Arial"/>
+        </w:rPr>
+        <w:t xml:space="preserve"> serta</w:t>
+      </w:r>
+      <w:r>
+        <w:rPr>
+          <w:rFonts w:ascii="Arial" w:hAnsi="Arial" w:cs="Arial"/>
+        </w:rPr>
+        <w:t xml:space="preserve"> frekuensi unggahan</w:t>
+      </w:r>
+      <w:r>
+        <w:rPr>
+          <w:rFonts w:ascii="Arial" w:hAnsi="Arial" w:cs="Arial"/>
+        </w:rPr>
+        <w:t>.</w:t>
       </w:r>
     </w:p>
     <w:p>
@@ -9657,14 +9675,19 @@
         <w:rPr>
           <w:rFonts w:ascii="Arial" w:hAnsi="Arial" w:cs="Arial"/>
         </w:rPr>
-        <w:t xml:space="preserve">Data sekunder diperoleh dari studi pustaka, termasuk literatur, jurnal, artikel, dan buku yang berkaitan dengna media sosial, keterlibatan publik, dan komunikasi digital. Selain itu, data engangement seperti jumlah likes, komentar, share, serta dokumen internal dari Diskominfos Bali juga </w:t>
+        <w:t xml:space="preserve">Data sekunder diperoleh dari studi pustaka, termasuk literatur, jurnal, artikel, dan buku yang berkaitan dengna media sosial, keterlibatan publik, dan komunikasi digital. Selain itu, data engangement seperti jumlah likes, komentar, </w:t>
       </w:r>
       <w:r>
         <w:rPr>
           <w:rFonts w:ascii="Arial" w:hAnsi="Arial" w:cs="Arial"/>
         </w:rPr>
-        <w:lastRenderedPageBreak/>
-        <w:t>digunakan sebagai data sekunder untuk mendukung penelitian.</w:t>
+        <w:t xml:space="preserve">dan juga </w:t>
+      </w:r>
+      <w:r>
+        <w:rPr>
+          <w:rFonts w:ascii="Arial" w:hAnsi="Arial" w:cs="Arial"/>
+        </w:rPr>
+        <w:t>share digunakan sebagai data sekunder untuk mendukung penelitian.</w:t>
       </w:r>
     </w:p>
     <w:p>
@@ -9689,6 +9712,7 @@
         <w:rPr>
           <w:rFonts w:cs="Arial"/>
         </w:rPr>
+        <w:lastRenderedPageBreak/>
         <w:t xml:space="preserve"> </w:t>
       </w:r>
       <w:r>
@@ -9709,23 +9733,23 @@
     <w:p>
       <w:pPr>
         <w:spacing w:line="360" w:lineRule="auto"/>
+        <w:ind w:left="720" w:firstLine="360"/>
+        <w:jc w:val="both"/>
+        <w:rPr>
+          <w:rFonts w:cs="Arial"/>
+        </w:rPr>
+      </w:pPr>
+      <w:r>
+        <w:rPr>
+          <w:rFonts w:cs="Arial"/>
+        </w:rPr>
+        <w:t>Secara garis besar, laporan kerja praktek ini terdiri dari 5 (lima) BAB dan beberapa lampiran.setiap BAB terdiri dari sub-sub bab yang mendukung. Adapun sistematika penulisan laporan kerja praktek ini adalah sebagai berikut :</w:t>
+      </w:r>
+    </w:p>
+    <w:p>
+      <w:pPr>
+        <w:spacing w:line="360" w:lineRule="auto"/>
         <w:ind w:left="360" w:firstLine="360"/>
-        <w:jc w:val="both"/>
-        <w:rPr>
-          <w:rFonts w:cs="Arial"/>
-        </w:rPr>
-      </w:pPr>
-      <w:r>
-        <w:rPr>
-          <w:rFonts w:cs="Arial"/>
-        </w:rPr>
-        <w:t>Secara garis besar, laporan kerja praktek ini terdiri dari 5 (lima) BAB dan beberapa lampiran.setiap BAB terdiri dari sub-sub bab yang mendukung. Adapun sistematika penulisan laporan kerja praktek ini adalah sebagai berikut :</w:t>
-      </w:r>
-    </w:p>
-    <w:p>
-      <w:pPr>
-        <w:spacing w:line="360" w:lineRule="auto"/>
-        <w:ind w:firstLine="360"/>
         <w:jc w:val="both"/>
         <w:rPr>
           <w:rFonts w:cs="Arial"/>
@@ -9745,7 +9769,7 @@
     <w:p>
       <w:pPr>
         <w:spacing w:line="360" w:lineRule="auto"/>
-        <w:ind w:left="360"/>
+        <w:ind w:left="720"/>
         <w:jc w:val="both"/>
         <w:rPr>
           <w:rFonts w:cs="Arial"/>
@@ -9761,7 +9785,7 @@
     <w:p>
       <w:pPr>
         <w:spacing w:line="360" w:lineRule="auto"/>
-        <w:ind w:left="360"/>
+        <w:ind w:left="720"/>
         <w:jc w:val="both"/>
         <w:rPr>
           <w:rFonts w:cs="Arial"/>
@@ -9789,7 +9813,7 @@
     <w:p>
       <w:pPr>
         <w:spacing w:line="360" w:lineRule="auto"/>
-        <w:ind w:left="360"/>
+        <w:ind w:left="720"/>
         <w:jc w:val="both"/>
         <w:rPr>
           <w:rFonts w:cs="Arial"/>
@@ -9805,7 +9829,7 @@
     <w:p>
       <w:pPr>
         <w:spacing w:line="360" w:lineRule="auto"/>
-        <w:ind w:left="360"/>
+        <w:ind w:left="720"/>
         <w:jc w:val="both"/>
         <w:rPr>
           <w:rFonts w:cs="Arial"/>
@@ -9825,7 +9849,7 @@
     <w:p>
       <w:pPr>
         <w:spacing w:line="360" w:lineRule="auto"/>
-        <w:ind w:left="360"/>
+        <w:ind w:left="720"/>
         <w:jc w:val="both"/>
         <w:rPr>
           <w:rFonts w:cs="Arial"/>
@@ -9841,7 +9865,7 @@
     <w:p>
       <w:pPr>
         <w:spacing w:line="360" w:lineRule="auto"/>
-        <w:ind w:left="360"/>
+        <w:ind w:left="720"/>
         <w:jc w:val="both"/>
         <w:rPr>
           <w:rFonts w:cs="Arial"/>
@@ -9855,59 +9879,156 @@
           <w:b/>
           <w:bCs/>
         </w:rPr>
-        <w:t>BAB IV ANALISIS DATA</w:t>
-      </w:r>
-    </w:p>
-    <w:p>
-      <w:pPr>
-        <w:spacing w:line="360" w:lineRule="auto"/>
-        <w:ind w:left="360"/>
-        <w:jc w:val="both"/>
-        <w:rPr>
-          <w:rFonts w:cs="Arial"/>
-        </w:rPr>
-      </w:pPr>
-      <w:r>
-        <w:rPr>
-          <w:rFonts w:cs="Arial"/>
-        </w:rPr>
-        <w:t>Bab ini berisi hasil mengenai efektivitas penggunaan instagram oleh Diskominfos Bali, termasuk analisis data primer dan sekunder, hasil observasi, wawancara, serta analisis keterlibatan publik melalui konten instagram.</w:t>
-      </w:r>
-    </w:p>
-    <w:p>
-      <w:pPr>
-        <w:spacing w:line="360" w:lineRule="auto"/>
-        <w:ind w:left="360"/>
-        <w:jc w:val="both"/>
+        <w:t xml:space="preserve">BAB </w:t>
+      </w:r>
+      <w:r>
         <w:rPr>
           <w:rFonts w:cs="Arial"/>
           <w:b/>
           <w:bCs/>
         </w:rPr>
-      </w:pPr>
+        <w:t>I</w:t>
+      </w:r>
       <w:r>
         <w:rPr>
           <w:rFonts w:cs="Arial"/>
           <w:b/>
           <w:bCs/>
         </w:rPr>
-        <w:t>BAB V PENUTUP</w:t>
-      </w:r>
-    </w:p>
-    <w:p>
-      <w:pPr>
-        <w:spacing w:line="360" w:lineRule="auto"/>
-        <w:ind w:left="360"/>
-        <w:jc w:val="both"/>
-        <w:rPr>
-          <w:rFonts w:cs="Arial"/>
-        </w:rPr>
-      </w:pPr>
-      <w:r>
-        <w:rPr>
-          <w:rFonts w:cs="Arial"/>
-        </w:rPr>
-        <w:t>Bab ini berisi kesimpulan dari hasil penelitian dan beberapa saran yang diusulkan berdasarkan temuan selama kerja praktek, guna meningkatkan efektivitas penggunaan instagram dalam meningkatkan keterlibatan publi</w:t>
+        <w:t xml:space="preserve">V </w:t>
+      </w:r>
+      <w:r>
+        <w:rPr>
+          <w:rFonts w:cs="Arial"/>
+          <w:b/>
+          <w:bCs/>
+        </w:rPr>
+        <w:t>METODE PENELITIAN</w:t>
+      </w:r>
+    </w:p>
+    <w:p>
+      <w:pPr>
+        <w:spacing w:line="360" w:lineRule="auto"/>
+        <w:ind w:left="720"/>
+        <w:jc w:val="both"/>
+        <w:rPr>
+          <w:rFonts w:cs="Arial"/>
+        </w:rPr>
+      </w:pPr>
+      <w:r>
+        <w:rPr>
+          <w:rFonts w:cs="Arial"/>
+        </w:rPr>
+        <w:t xml:space="preserve">Bab ini menjelaskan metode penelitian yang digunakan dalam penelitian ini, meliputi </w:t>
+      </w:r>
+      <w:r>
+        <w:rPr>
+          <w:rFonts w:cs="Arial"/>
+        </w:rPr>
+        <w:t>pendekatan penelitian, jenis dan sumber data, teknik pengumpulan data, serta metode analisis data.</w:t>
+      </w:r>
+    </w:p>
+    <w:p>
+      <w:pPr>
+        <w:spacing w:line="360" w:lineRule="auto"/>
+        <w:ind w:left="720"/>
+        <w:jc w:val="both"/>
+        <w:rPr>
+          <w:rFonts w:cs="Arial"/>
+          <w:b/>
+          <w:bCs/>
+        </w:rPr>
+      </w:pPr>
+      <w:r>
+        <w:rPr>
+          <w:rFonts w:cs="Arial"/>
+          <w:b/>
+          <w:bCs/>
+        </w:rPr>
+        <w:t>BAB V ANALISIS D</w:t>
+      </w:r>
+      <w:r>
+        <w:rPr>
+          <w:rFonts w:cs="Arial"/>
+          <w:b/>
+          <w:bCs/>
+        </w:rPr>
+        <w:t>AN PEMBAHASAN</w:t>
+      </w:r>
+    </w:p>
+    <w:p>
+      <w:pPr>
+        <w:spacing w:line="360" w:lineRule="auto"/>
+        <w:ind w:left="720"/>
+        <w:jc w:val="both"/>
+        <w:rPr>
+          <w:rFonts w:cs="Arial"/>
+        </w:rPr>
+      </w:pPr>
+      <w:r>
+        <w:rPr>
+          <w:rFonts w:cs="Arial"/>
+        </w:rPr>
+        <w:t>Bab ini berisi hasil mengenai efektivitas penggunaan instagram oleh Diskominfos Bali, termasuk analisis data primer dan sekunder, hasil observasi, wawancara, serta analisis keterlibatan publik melalui konten instagram.</w:t>
+      </w:r>
+    </w:p>
+    <w:p>
+      <w:pPr>
+        <w:spacing w:line="360" w:lineRule="auto"/>
+        <w:ind w:left="720"/>
+        <w:jc w:val="both"/>
+        <w:rPr>
+          <w:rFonts w:cs="Arial"/>
+          <w:b/>
+          <w:bCs/>
+        </w:rPr>
+      </w:pPr>
+      <w:r>
+        <w:rPr>
+          <w:rFonts w:cs="Arial"/>
+          <w:b/>
+          <w:bCs/>
+        </w:rPr>
+        <w:t>BAB V</w:t>
+      </w:r>
+      <w:r>
+        <w:rPr>
+          <w:rFonts w:cs="Arial"/>
+          <w:b/>
+          <w:bCs/>
+        </w:rPr>
+        <w:t>I</w:t>
+      </w:r>
+      <w:r>
+        <w:rPr>
+          <w:rFonts w:cs="Arial"/>
+          <w:b/>
+          <w:bCs/>
+        </w:rPr>
+        <w:t xml:space="preserve"> PENUTUP</w:t>
+      </w:r>
+    </w:p>
+    <w:p>
+      <w:pPr>
+        <w:spacing w:line="360" w:lineRule="auto"/>
+        <w:ind w:left="720"/>
+        <w:jc w:val="both"/>
+        <w:rPr>
+          <w:rFonts w:cs="Arial"/>
+        </w:rPr>
+      </w:pPr>
+      <w:r>
+        <w:rPr>
+          <w:rFonts w:cs="Arial"/>
+        </w:rPr>
+        <w:t xml:space="preserve">Bab ini berisi kesimpulan dari hasil penelitian dan beberapa saran yang diusulkan berdasarkan temuan selama kerja praktek, guna meningkatkan </w:t>
+      </w:r>
+      <w:r>
+        <w:rPr>
+          <w:rFonts w:cs="Arial"/>
+        </w:rPr>
+        <w:lastRenderedPageBreak/>
+        <w:t>efektivitas penggunaan instagram dalam meningkatkan keterlibatan publi</w:t>
       </w:r>
       <w:r>
         <w:rPr>
@@ -10460,7 +10581,7 @@
           <w:lang w:val="en-US"/>
         </w:rPr>
         <w:drawing>
-          <wp:anchor distT="0" distB="0" distL="114300" distR="114300" simplePos="0" relativeHeight="251671552" behindDoc="1" locked="0" layoutInCell="1" allowOverlap="1" wp14:anchorId="2A282B27" wp14:editId="1008A0E5">
+          <wp:anchor distT="0" distB="0" distL="114300" distR="114300" simplePos="0" relativeHeight="251671552" behindDoc="1" locked="0" layoutInCell="1" allowOverlap="1" wp14:anchorId="2A282B27" wp14:editId="1AA4DB8F">
             <wp:simplePos x="0" y="0"/>
             <wp:positionH relativeFrom="column">
               <wp:posOffset>836295</wp:posOffset>
@@ -15411,33 +15532,39 @@
     </w:p>
     <w:p>
       <w:pPr>
-        <w:pStyle w:val="Heading1"/>
-        <w:spacing w:line="360" w:lineRule="auto"/>
-        <w:jc w:val="center"/>
-      </w:pPr>
-      <w:r>
-        <w:br/>
-      </w:r>
-      <w:bookmarkStart w:id="40" w:name="_Toc190095342"/>
-      <w:r>
-        <w:t>METODE PENELITIAN</w:t>
-      </w:r>
-      <w:bookmarkEnd w:id="40"/>
-    </w:p>
-    <w:p>
-      <w:pPr>
         <w:pStyle w:val="NormalH1"/>
         <w:jc w:val="left"/>
       </w:pPr>
     </w:p>
     <w:p>
       <w:pPr>
+        <w:pStyle w:val="Heading1"/>
+        <w:spacing w:line="360" w:lineRule="auto"/>
+        <w:jc w:val="center"/>
+      </w:pPr>
+      <w:r>
+        <w:lastRenderedPageBreak/>
+        <w:br/>
+      </w:r>
+      <w:bookmarkStart w:id="40" w:name="_Toc190095342"/>
+      <w:r>
+        <w:t>METODE PENELITIAN</w:t>
+      </w:r>
+      <w:bookmarkEnd w:id="40"/>
+    </w:p>
+    <w:p>
+      <w:pPr>
+        <w:pStyle w:val="NormalH1"/>
+        <w:jc w:val="left"/>
+      </w:pPr>
+    </w:p>
+    <w:p>
+      <w:pPr>
         <w:pStyle w:val="Heading2"/>
         <w:spacing w:line="360" w:lineRule="auto"/>
       </w:pPr>
       <w:bookmarkStart w:id="41" w:name="_Toc190095343"/>
       <w:r>
-        <w:lastRenderedPageBreak/>
         <w:t>Jenis Penelitian</w:t>
       </w:r>
       <w:bookmarkEnd w:id="41"/>
@@ -15530,7 +15657,11 @@
         <w:t xml:space="preserve">tiga bulan, untuk memastikan bahwa data yang diperoleh mencerminkan tren dan pola keterlibatan publik secara akurat. Selama periode ini, peneliti menganalisis berbagai aspek seperti frekuensi posting, jenis konten yang dibagikan, serta jumlah likes, komentar, dan interaksi lainnya. Dengan pendekatan ini, penelitian dapat memberikan gambaran komperhensif mengenai efektvitas strategi komunikasi DISKOMINFOS Bali melalui </w:t>
       </w:r>
       <w:r>
-        <w:t>platfrom Instagram. Hasil analisis ini diharapkan dapat menjadi landasan untuk merekomendasikan langkah-langkah strategis dalam meningkatkan keterlibatan publik di masa mendatang.</w:t>
+        <w:t xml:space="preserve">platfrom Instagram. Hasil analisis ini diharapkan </w:t>
+      </w:r>
+      <w:r>
+        <w:lastRenderedPageBreak/>
+        <w:t>dapat menjadi landasan untuk merekomendasikan langkah-langkah strategis dalam meningkatkan keterlibatan publik di masa mendatang.</w:t>
       </w:r>
     </w:p>
     <w:p>
@@ -15571,7 +15702,6 @@
         <w:jc w:val="both"/>
       </w:pPr>
       <w:r>
-        <w:lastRenderedPageBreak/>
         <w:t>Analisis Unggahan Instagram</w:t>
       </w:r>
     </w:p>
@@ -15770,6 +15900,7 @@
       </w:pPr>
       <w:bookmarkStart w:id="44" w:name="_Toc190095346"/>
       <w:r>
+        <w:lastRenderedPageBreak/>
         <w:t>Teknik analisi</w:t>
       </w:r>
       <w:r>
@@ -15815,7 +15946,6 @@
         <w:jc w:val="both"/>
       </w:pPr>
       <w:r>
-        <w:lastRenderedPageBreak/>
         <w:t xml:space="preserve">Proses pertama melibatkan pengelompokan unggahan berdasarkan kategori konten dan tingkat keterlibatan pengguna. Kategori konten dapat mencakup berbagai jenis unggahan seperti foto, video, cerita, dan lainnya. Tingkat keterlibatan pengguna dihitung </w:t>
       </w:r>
       <w:r>
@@ -15928,6 +16058,7 @@
         <w:jc w:val="center"/>
       </w:pPr>
       <w:r>
+        <w:lastRenderedPageBreak/>
         <w:br/>
       </w:r>
       <w:bookmarkStart w:id="45" w:name="_Toc190095347"/>
@@ -15955,11 +16086,7 @@
         <w:jc w:val="both"/>
       </w:pPr>
       <w:r>
-        <w:t xml:space="preserve">Data yang digunakan dalam penelitian ini dikmpulkan melalui observasi langsung terhadap akun instagram Diskominfos Bali. Fokus utama </w:t>
-      </w:r>
-      <w:r>
-        <w:lastRenderedPageBreak/>
-        <w:t xml:space="preserve">pengumpulan data adalah pada metrik </w:t>
+        <w:t xml:space="preserve">Data yang digunakan dalam penelitian ini dikmpulkan melalui observasi langsung terhadap akun instagram Diskominfos Bali. Fokus utama pengumpulan data adalah pada metrik </w:t>
       </w:r>
       <w:r>
         <w:rPr>
@@ -16186,6 +16313,7 @@
         </w:tabs>
       </w:pPr>
       <w:r>
+        <w:lastRenderedPageBreak/>
         <w:t>Berikut merupakan detail singkat mengenai akun instagram tersebut :</w:t>
       </w:r>
     </w:p>
@@ -16275,42 +16403,45 @@
     </w:p>
     <w:p>
       <w:pPr>
-        <w:spacing w:line="360" w:lineRule="auto"/>
-        <w:jc w:val="both"/>
-      </w:pPr>
-    </w:p>
-    <w:p>
-      <w:pPr>
-        <w:pStyle w:val="Heading3"/>
-        <w:spacing w:line="360" w:lineRule="auto"/>
-      </w:pPr>
-      <w:bookmarkStart w:id="48" w:name="_Toc190095350"/>
-      <w:r>
-        <w:t>Kriteria Postingan yang Dikaji</w:t>
-      </w:r>
-      <w:bookmarkEnd w:id="48"/>
-    </w:p>
-    <w:p>
-      <w:pPr>
-        <w:ind w:firstLine="357"/>
-        <w:jc w:val="both"/>
-      </w:pPr>
-      <w:r>
-        <w:t>Postingan yang dianalisis dipilih berdasarkan kriteria berikut :</w:t>
+        <w:pStyle w:val="Heading2"/>
+        <w:spacing w:line="360" w:lineRule="auto"/>
+      </w:pPr>
+      <w:r>
+        <w:t xml:space="preserve">  </w:t>
+      </w:r>
+      <w:r>
+        <w:tab/>
+        <w:t>Pengelompokan Data</w:t>
+      </w:r>
+    </w:p>
+    <w:p>
+      <w:pPr>
+        <w:spacing w:line="360" w:lineRule="auto"/>
+        <w:ind w:left="357" w:firstLine="720"/>
+        <w:jc w:val="both"/>
+      </w:pPr>
+      <w:r>
+        <w:t>Proses pertama dalam analisis data adalah mengelompokan unggahan berd</w:t>
+      </w:r>
+      <w:r>
+        <w:t>a</w:t>
+      </w:r>
+      <w:r>
+        <w:t>sarkan kategori konten dan tingkat keterlibatan pengguna. Beberapa kategori utama yang diidentifikasi meliputi :</w:t>
       </w:r>
     </w:p>
     <w:p>
       <w:pPr>
         <w:pStyle w:val="ListParagraph"/>
         <w:numPr>
-          <w:ilvl w:val="0"/>
-          <w:numId w:val="19"/>
+          <w:ilvl w:val="6"/>
+          <w:numId w:val="1"/>
         </w:numPr>
         <w:spacing w:line="360" w:lineRule="auto"/>
         <w:jc w:val="both"/>
       </w:pPr>
       <w:r>
-        <w:t>Jenis Konten</w:t>
+        <w:t>Informasi Publik</w:t>
       </w:r>
     </w:p>
     <w:p>
@@ -16321,21 +16452,31 @@
         <w:jc w:val="both"/>
       </w:pPr>
       <w:r>
-        <w:t>Postingan dikategorikan dalam beberapa jenis konten, seperti edukasi informasi, sosial, atau promosi. Setiap jenis konten dipilih untuk melihat bagaimana setiap kategori memengaruhi keterlibatan dan penyebaran informasi yang sesuai dengan tujuan utama akun, yaitu untuk memberikan informasi dan edukasi kepada audiens.</w:t>
+        <w:t>Ini adalah unggahan yang memberikan informasi edukatif bagi masyarakat, seperti tips kesehatan</w:t>
+      </w:r>
+      <w:r>
+        <w:t xml:space="preserve">, panduan penggunaan layanan publik, atau informasi tentang peraturan baru. Dalam konteks Diskominfos Bali, unggahan ini sangat penting untuk meningkatkan literasi masyarakat Bali mengenai isu-isu yang relevan dengan </w:t>
+      </w:r>
+      <w:r>
+        <w:lastRenderedPageBreak/>
+        <w:t>kehidupan sehari-hari</w:t>
+      </w:r>
+      <w:r>
+        <w:t xml:space="preserve">. </w:t>
       </w:r>
     </w:p>
     <w:p>
       <w:pPr>
         <w:pStyle w:val="ListParagraph"/>
         <w:numPr>
-          <w:ilvl w:val="0"/>
-          <w:numId w:val="19"/>
+          <w:ilvl w:val="6"/>
+          <w:numId w:val="1"/>
         </w:numPr>
         <w:spacing w:line="360" w:lineRule="auto"/>
         <w:jc w:val="both"/>
       </w:pPr>
       <w:r>
-        <w:t>Format Konten</w:t>
+        <w:t>Kampanye Pemerintah</w:t>
       </w:r>
     </w:p>
     <w:p>
@@ -16346,21 +16487,30 @@
         <w:jc w:val="both"/>
       </w:pPr>
       <w:r>
-        <w:t>Postingan dianalisis berdasarkan format yang digunakan, apakah berupa gambar, video, atau infografik. Format konten ini diperhatikan untuk mengevaluasi efektivitas penyampaian pesan, apakah audiens lebih cenderung merespon gambar, video, atau informasi yang disajikan melalui infografik.</w:t>
+        <w:t>Konten yang berkaitan dengan program-program pemerintah dan ajakan untuk berpartisipasi, misalnya kampanye vaksinasi, program bantuan sosial, atau ajakan</w:t>
+      </w:r>
+      <w:r>
+        <w:t xml:space="preserve"> </w:t>
+      </w:r>
+      <w:r>
+        <w:t xml:space="preserve">untuk berpartisipasi dalam pemilu. Diskominfos Bali menggunakan Instagram untuk mendorong partisipasi aktif dari masyarakat dalam program-program yang ditawarkan. </w:t>
+      </w:r>
+      <w:r>
+        <w:t>Selain itu, kampanye terkait program bantuan sosial juga bisa membantu warga yang membutuhkan mendapatkan dukungan yang diperlukan.</w:t>
       </w:r>
     </w:p>
     <w:p>
       <w:pPr>
         <w:pStyle w:val="ListParagraph"/>
         <w:numPr>
-          <w:ilvl w:val="0"/>
-          <w:numId w:val="19"/>
+          <w:ilvl w:val="6"/>
+          <w:numId w:val="1"/>
         </w:numPr>
         <w:spacing w:line="360" w:lineRule="auto"/>
         <w:jc w:val="both"/>
       </w:pPr>
       <w:r>
-        <w:t>Jumlah Interaksi</w:t>
+        <w:t>Pengumuman</w:t>
       </w:r>
     </w:p>
     <w:p>
@@ -16371,52 +16521,27 @@
         <w:jc w:val="both"/>
       </w:pPr>
       <w:r>
-        <w:t xml:space="preserve">Postingan dipilih berdasarkan jumlah interaksi yang diterima, baik yang </w:t>
-      </w:r>
-      <w:r>
-        <w:lastRenderedPageBreak/>
-        <w:t>tertinggi maupun terendah selama periode tertentu. Kriteria ini bertujuan untuk mengevaluasi bagaimana audiens merespon konten yang diposting, melihat jenis konten dan format mana yang menghasilkan keterlibatan terbanyak, serta menentukan jenis konten yang kurang efektif.</w:t>
-      </w:r>
-    </w:p>
-    <w:p>
-      <w:pPr>
-        <w:spacing w:line="360" w:lineRule="auto"/>
-        <w:jc w:val="both"/>
-      </w:pPr>
-    </w:p>
-    <w:p>
-      <w:pPr>
-        <w:pStyle w:val="Heading3"/>
-        <w:spacing w:line="360" w:lineRule="auto"/>
-      </w:pPr>
-      <w:bookmarkStart w:id="49" w:name="_Toc190095351"/>
-      <w:r>
-        <w:t>Fokus pengumpulan Data Engangement</w:t>
-      </w:r>
-      <w:bookmarkEnd w:id="49"/>
-    </w:p>
-    <w:p>
-      <w:pPr>
-        <w:spacing w:line="360" w:lineRule="auto"/>
-        <w:ind w:left="357" w:firstLine="709"/>
-        <w:jc w:val="both"/>
-      </w:pPr>
-      <w:r>
-        <w:t>Data engangement yang dikumpulkan meliputi beberapa indikator yang menggambarkan sejauh mana audiens berinteraksi dengan konten yang diunggah, antara lain :</w:t>
+        <w:t xml:space="preserve">Informasi resmi atau pemberitahuan penting dari pemerintah, seperti jadwal pelaksanaan program, perubahan peraturan, atau pengumuman tentang keadaan darurat. Diskominfos Bali menggunakan unggahan ini untuk menyampaikan </w:t>
+      </w:r>
+      <w:r>
+        <w:t>informasi penting yang membutuhkan perhatian segera dari masyarakat. Misalnya, pemberitahuan tentang perubahan jadwal operasional layanan publik dapat membantu</w:t>
+      </w:r>
+      <w:r>
+        <w:t xml:space="preserve"> warga Bali untuk mengatur ulang rencana mereka. Demikian juga, informasi tentang keadaan darurat seperti bencana alam sangat penting untuk memastikan keselamatan dan keamanan masyarakat Bali.</w:t>
       </w:r>
     </w:p>
     <w:p>
       <w:pPr>
         <w:pStyle w:val="ListParagraph"/>
         <w:numPr>
-          <w:ilvl w:val="0"/>
-          <w:numId w:val="20"/>
+          <w:ilvl w:val="6"/>
+          <w:numId w:val="1"/>
         </w:numPr>
         <w:spacing w:line="360" w:lineRule="auto"/>
         <w:jc w:val="both"/>
       </w:pPr>
       <w:r>
-        <w:t>Jumlah Likes</w:t>
+        <w:t>Interaksi dengan Masyarakat</w:t>
       </w:r>
     </w:p>
     <w:p>
@@ -16427,96 +16552,23 @@
         <w:jc w:val="both"/>
       </w:pPr>
       <w:r>
-        <w:t>Indikator ini menunjukan respons langsung dari pengguna terhadap konten yang diposting. Banyaknya likes memberikan gambaran tentang tingkat penerimaan dan apresiasi audiens terhadap konten yang disajikan. Semakin banyak likes, semakin tinggi tingkat minat dan persetujuan audiens terhadap konten tersebut.</w:t>
-      </w:r>
-    </w:p>
-    <w:p>
-      <w:pPr>
-        <w:pStyle w:val="ListParagraph"/>
-        <w:numPr>
-          <w:ilvl w:val="0"/>
-          <w:numId w:val="20"/>
-        </w:numPr>
-        <w:spacing w:line="360" w:lineRule="auto"/>
-        <w:jc w:val="both"/>
-      </w:pPr>
-      <w:r>
-        <w:t xml:space="preserve">Jumlah Komentar </w:t>
-      </w:r>
-    </w:p>
-    <w:p>
-      <w:pPr>
-        <w:pStyle w:val="ListParagraph"/>
-        <w:spacing w:line="360" w:lineRule="auto"/>
-        <w:ind w:left="786" w:firstLine="0"/>
-        <w:jc w:val="both"/>
-      </w:pPr>
-      <w:r>
-        <w:t>Jumlah komentar mencerminkan tingkat interaksi dan diskusi yang muncul dari konten yang dibagikan. Komentar yang diterima menunjukan seberapa jauh konten mendorong audiens untuk memberikan pendapat atau bertanya lebih lanjut, yang juga dapat menjadi indikator seberapa relevan atau menarik topik yang dibahas.</w:t>
-      </w:r>
-    </w:p>
-    <w:p>
-      <w:pPr>
-        <w:pStyle w:val="ListParagraph"/>
-        <w:numPr>
-          <w:ilvl w:val="0"/>
-          <w:numId w:val="20"/>
-        </w:numPr>
-        <w:spacing w:line="360" w:lineRule="auto"/>
-        <w:jc w:val="both"/>
-      </w:pPr>
-      <w:r>
-        <w:t>Jumlah Shares</w:t>
-      </w:r>
-    </w:p>
-    <w:p>
-      <w:pPr>
-        <w:pStyle w:val="ListParagraph"/>
-        <w:spacing w:line="360" w:lineRule="auto"/>
-        <w:ind w:left="786" w:firstLine="0"/>
-        <w:jc w:val="both"/>
-      </w:pPr>
-      <w:r>
-        <w:t>Data ini menunjukan seberapa sering konten dibagikan oleh pengguna kepada audiens lain. Semakin banyak konten yang dibagikan, semakin luas jangkauan informasi yang disampaikan, serta menunjukan tingkat kepercayaan dan ketertarikan audiens untuk membagikan informasi tersebut kepada orang lain.</w:t>
-      </w:r>
-    </w:p>
-    <w:p>
-      <w:pPr>
-        <w:pStyle w:val="ListParagraph"/>
-        <w:numPr>
-          <w:ilvl w:val="0"/>
-          <w:numId w:val="20"/>
-        </w:numPr>
-        <w:spacing w:line="360" w:lineRule="auto"/>
-        <w:jc w:val="both"/>
-      </w:pPr>
-      <w:r>
-        <w:t>Jumlah Views</w:t>
-      </w:r>
-    </w:p>
-    <w:p>
-      <w:pPr>
-        <w:pStyle w:val="ListParagraph"/>
-        <w:spacing w:line="360" w:lineRule="auto"/>
-        <w:ind w:left="786" w:firstLine="0"/>
-        <w:jc w:val="both"/>
-      </w:pPr>
-      <w:r>
-        <w:t xml:space="preserve">Untuk konten berbasis video, jumlah views menjadi </w:t>
-      </w:r>
-      <w:r>
-        <w:t xml:space="preserve">ukuran tambahan yang penting. Jumlah tampilan atau views memberikan gambaran tentang seberapa banyak orang yang telah melihat konten video tersebut. Ini membantu dalam mengevaluasi popularitas dan daya tarik video yang diunggah, serta apakah konten tersebut berhasil menarik </w:t>
-      </w:r>
-      <w:r>
-        <w:lastRenderedPageBreak/>
-        <w:t>perhatian audiens untuk menontonnya sampai selesai.</w:t>
-      </w:r>
-    </w:p>
-    <w:p>
-      <w:pPr>
-        <w:ind w:firstLine="357"/>
-        <w:jc w:val="both"/>
-      </w:pPr>
+        <w:t xml:space="preserve">Postingan yang menampilkan tanggapa langsung terhadap pertanyaan atau masukan dari masyarakat, seperti jawaban atas pertanyaan umum, klarifikasi informasi, atau feedback terhadap masukan warga. </w:t>
+      </w:r>
+      <w:r>
+        <w:t>D</w:t>
+      </w:r>
+      <w:r>
+        <w:t>iskom</w:t>
+      </w:r>
+      <w:r>
+        <w:t>infos Bali menggunakan interaksi ini untuk menunjukan bahwa pemerintah daerah mendengarkan dan merespons kebutuhan dan kekhawatiran masyarakat Bali. Misalnya</w:t>
+      </w:r>
+      <w:r>
+        <w:t>, menjawab pertanyaan mengenai prosedur pendaftaran bantuan sosial dapat membantu memperjelas proses bagi warga Bali</w:t>
+      </w:r>
+      <w:r>
+        <w:t>. Selain itu, memberikan klarifikasi terkait informasi yang keliru juga penting untuk menjaga kepercayaan masyarakat terhadap pemerintah daerah.</w:t>
+      </w:r>
     </w:p>
     <w:p>
       <w:pPr>
@@ -16555,6 +16607,7 @@
     <w:sdt>
       <w:sdtPr>
         <w:rPr>
+          <w:rFonts w:cs="Arial"/>
           <w:b/>
           <w:bCs/>
           <w:caps/>
@@ -16575,10 +16628,12 @@
           <w:pPr>
             <w:autoSpaceDE w:val="0"/>
             <w:autoSpaceDN w:val="0"/>
+            <w:spacing w:line="360" w:lineRule="auto"/>
             <w:ind w:hanging="640"/>
+            <w:jc w:val="both"/>
             <w:divId w:val="650333787"/>
             <w:rPr>
-              <w:rFonts w:eastAsia="Times New Roman"/>
+              <w:rFonts w:eastAsia="Times New Roman" w:cs="Arial"/>
               <w:kern w:val="0"/>
               <w:sz w:val="24"/>
               <w:szCs w:val="24"/>
@@ -16587,13 +16642,13 @@
           </w:pPr>
           <w:r>
             <w:rPr>
-              <w:rFonts w:eastAsia="Times New Roman"/>
+              <w:rFonts w:eastAsia="Times New Roman" w:cs="Arial"/>
             </w:rPr>
             <w:t>[1]</w:t>
           </w:r>
           <w:r>
             <w:rPr>
-              <w:rFonts w:eastAsia="Times New Roman"/>
+              <w:rFonts w:eastAsia="Times New Roman" w:cs="Arial"/>
             </w:rPr>
             <w:tab/>
             <w:t>A. W. Lidara, “EFEKTIVITAS PENGGUNAAN MEDIA SOSIAL INSTAGRAM @INFOPKU_ SEBAGAI MEDIA INFORMASI ONLINE KOTA PEKANBARU,” Riau, 2022.</w:t>
@@ -16603,28 +16658,30 @@
           <w:pPr>
             <w:autoSpaceDE w:val="0"/>
             <w:autoSpaceDN w:val="0"/>
+            <w:spacing w:line="360" w:lineRule="auto"/>
             <w:ind w:hanging="640"/>
+            <w:jc w:val="both"/>
             <w:divId w:val="2021815360"/>
             <w:rPr>
-              <w:rFonts w:eastAsia="Times New Roman"/>
+              <w:rFonts w:eastAsia="Times New Roman" w:cs="Arial"/>
             </w:rPr>
           </w:pPr>
           <w:r>
             <w:rPr>
-              <w:rFonts w:eastAsia="Times New Roman"/>
+              <w:rFonts w:eastAsia="Times New Roman" w:cs="Arial"/>
             </w:rPr>
             <w:t>[2]</w:t>
           </w:r>
           <w:r>
             <w:rPr>
-              <w:rFonts w:eastAsia="Times New Roman"/>
+              <w:rFonts w:eastAsia="Times New Roman" w:cs="Arial"/>
             </w:rPr>
             <w:tab/>
             <w:t xml:space="preserve">S. Abdilah and H. Purnamasari, “EFEKTIVITAS PENYEBARAN INFORMASI PUBLIK MELALUI INSTAGRAM OLEH DINAS KOMUNIKASI DAN INFORMATIKA KABUPATEN KARAWANG,” </w:t>
           </w:r>
           <w:r>
             <w:rPr>
-              <w:rFonts w:eastAsia="Times New Roman"/>
+              <w:rFonts w:eastAsia="Times New Roman" w:cs="Arial"/>
               <w:i/>
               <w:iCs/>
             </w:rPr>
@@ -16632,7 +16689,7 @@
           </w:r>
           <w:r>
             <w:rPr>
-              <w:rFonts w:eastAsia="Times New Roman"/>
+              <w:rFonts w:eastAsia="Times New Roman" w:cs="Arial"/>
             </w:rPr>
             <w:t>, vol. 10, no. 2, pp. 334–350, May 2024.</w:t>
           </w:r>
@@ -16641,21 +16698,23 @@
           <w:pPr>
             <w:autoSpaceDE w:val="0"/>
             <w:autoSpaceDN w:val="0"/>
+            <w:spacing w:line="360" w:lineRule="auto"/>
             <w:ind w:hanging="640"/>
+            <w:jc w:val="both"/>
             <w:divId w:val="1283422750"/>
             <w:rPr>
-              <w:rFonts w:eastAsia="Times New Roman"/>
+              <w:rFonts w:eastAsia="Times New Roman" w:cs="Arial"/>
             </w:rPr>
           </w:pPr>
           <w:r>
             <w:rPr>
-              <w:rFonts w:eastAsia="Times New Roman"/>
+              <w:rFonts w:eastAsia="Times New Roman" w:cs="Arial"/>
             </w:rPr>
             <w:t>[3]</w:t>
           </w:r>
           <w:r>
             <w:rPr>
-              <w:rFonts w:eastAsia="Times New Roman"/>
+              <w:rFonts w:eastAsia="Times New Roman" w:cs="Arial"/>
             </w:rPr>
             <w:tab/>
             <w:t>R. Ikrima Sari and I. Suprabowo, “EFEKTIVITAS AKUN INSTAGRAM @kominfodiy TERHADAP PENYEBARAN INFORMASI PUBLIK DALAM PERSPEKTIF ISLAM,” vol. 2, no. 2, pp. 18–36, Dec. 2022, [Online]. Available: https://ejournal.iainu-kebumen.ac.id/index.php/selasar</w:t>
@@ -16665,28 +16724,30 @@
           <w:pPr>
             <w:autoSpaceDE w:val="0"/>
             <w:autoSpaceDN w:val="0"/>
+            <w:spacing w:line="360" w:lineRule="auto"/>
             <w:ind w:hanging="640"/>
+            <w:jc w:val="both"/>
             <w:divId w:val="1968658023"/>
             <w:rPr>
-              <w:rFonts w:eastAsia="Times New Roman"/>
+              <w:rFonts w:eastAsia="Times New Roman" w:cs="Arial"/>
             </w:rPr>
           </w:pPr>
           <w:r>
             <w:rPr>
-              <w:rFonts w:eastAsia="Times New Roman"/>
+              <w:rFonts w:eastAsia="Times New Roman" w:cs="Arial"/>
             </w:rPr>
             <w:t>[4]</w:t>
           </w:r>
           <w:r>
             <w:rPr>
-              <w:rFonts w:eastAsia="Times New Roman"/>
+              <w:rFonts w:eastAsia="Times New Roman" w:cs="Arial"/>
             </w:rPr>
             <w:tab/>
             <w:t xml:space="preserve">H. Saraswati, “EFEKTIVITAS AKUN INSTAGRAM @INFOSERANG DALAM PEMENUHAN KEBUTUHAN INFORMASI FOLLOWERS,” </w:t>
           </w:r>
           <w:r>
             <w:rPr>
-              <w:rFonts w:eastAsia="Times New Roman"/>
+              <w:rFonts w:eastAsia="Times New Roman" w:cs="Arial"/>
               <w:i/>
               <w:iCs/>
             </w:rPr>
@@ -16694,7 +16755,7 @@
           </w:r>
           <w:r>
             <w:rPr>
-              <w:rFonts w:eastAsia="Times New Roman"/>
+              <w:rFonts w:eastAsia="Times New Roman" w:cs="Arial"/>
             </w:rPr>
             <w:t>, 2022.</w:t>
           </w:r>
@@ -16703,21 +16764,23 @@
           <w:pPr>
             <w:autoSpaceDE w:val="0"/>
             <w:autoSpaceDN w:val="0"/>
+            <w:spacing w:line="360" w:lineRule="auto"/>
             <w:ind w:hanging="640"/>
+            <w:jc w:val="both"/>
             <w:divId w:val="1338072129"/>
             <w:rPr>
-              <w:rFonts w:eastAsia="Times New Roman"/>
+              <w:rFonts w:eastAsia="Times New Roman" w:cs="Arial"/>
             </w:rPr>
           </w:pPr>
           <w:r>
             <w:rPr>
-              <w:rFonts w:eastAsia="Times New Roman"/>
+              <w:rFonts w:eastAsia="Times New Roman" w:cs="Arial"/>
             </w:rPr>
             <w:t>[5]</w:t>
           </w:r>
           <w:r>
             <w:rPr>
-              <w:rFonts w:eastAsia="Times New Roman"/>
+              <w:rFonts w:eastAsia="Times New Roman" w:cs="Arial"/>
             </w:rPr>
             <w:tab/>
             <w:t>M. F. Amal, “EFEKTIVITAS PENGGUNAAN MEDIA SOSIAL INSTAGRAM SEBAGAI MEDIA PROMOSI ONLINE DALAM MENINGKATKAN PENJUALAN PRODUK FASHION (Studi Pada Toko @thedonshouse di Enggal Bandar Lampung),” Universitas Islam Negeri, Lampung, 2023.</w:t>
@@ -16727,21 +16790,23 @@
           <w:pPr>
             <w:autoSpaceDE w:val="0"/>
             <w:autoSpaceDN w:val="0"/>
+            <w:spacing w:line="360" w:lineRule="auto"/>
             <w:ind w:hanging="640"/>
+            <w:jc w:val="both"/>
             <w:divId w:val="1701739543"/>
             <w:rPr>
-              <w:rFonts w:eastAsia="Times New Roman"/>
+              <w:rFonts w:eastAsia="Times New Roman" w:cs="Arial"/>
             </w:rPr>
           </w:pPr>
           <w:r>
             <w:rPr>
-              <w:rFonts w:eastAsia="Times New Roman"/>
+              <w:rFonts w:eastAsia="Times New Roman" w:cs="Arial"/>
             </w:rPr>
             <w:t>[6]</w:t>
           </w:r>
           <w:r>
             <w:rPr>
-              <w:rFonts w:eastAsia="Times New Roman"/>
+              <w:rFonts w:eastAsia="Times New Roman" w:cs="Arial"/>
             </w:rPr>
             <w:tab/>
             <w:t>I. P. Astutik, “Analisis Konten Akun Instagram @ruqun.id Dalam Memberikan Informasi Keislaman Untuk Followers,” Institut Agama Islam Negeri Kediri, Kediri, 2023.</w:t>
@@ -16751,21 +16816,23 @@
           <w:pPr>
             <w:autoSpaceDE w:val="0"/>
             <w:autoSpaceDN w:val="0"/>
+            <w:spacing w:line="360" w:lineRule="auto"/>
             <w:ind w:hanging="640"/>
+            <w:jc w:val="both"/>
             <w:divId w:val="1778864782"/>
             <w:rPr>
-              <w:rFonts w:eastAsia="Times New Roman"/>
+              <w:rFonts w:eastAsia="Times New Roman" w:cs="Arial"/>
             </w:rPr>
           </w:pPr>
           <w:r>
             <w:rPr>
-              <w:rFonts w:eastAsia="Times New Roman"/>
+              <w:rFonts w:eastAsia="Times New Roman" w:cs="Arial"/>
             </w:rPr>
             <w:t>[7]</w:t>
           </w:r>
           <w:r>
             <w:rPr>
-              <w:rFonts w:eastAsia="Times New Roman"/>
+              <w:rFonts w:eastAsia="Times New Roman" w:cs="Arial"/>
             </w:rPr>
             <w:tab/>
             <w:t>S. N. Janah, “Dampak Penyalahgunaan Media Sosial Terhadap Moral Anak Di Dusun Bogo Bulu Semen Kediri Jawa Timur,” Institut Agama Islam Negeri Kediri , Kediri, 2022.</w:t>
@@ -16775,21 +16842,23 @@
           <w:pPr>
             <w:autoSpaceDE w:val="0"/>
             <w:autoSpaceDN w:val="0"/>
+            <w:spacing w:line="360" w:lineRule="auto"/>
             <w:ind w:hanging="640"/>
+            <w:jc w:val="both"/>
             <w:divId w:val="1915430946"/>
             <w:rPr>
-              <w:rFonts w:eastAsia="Times New Roman"/>
+              <w:rFonts w:eastAsia="Times New Roman" w:cs="Arial"/>
             </w:rPr>
           </w:pPr>
           <w:r>
             <w:rPr>
-              <w:rFonts w:eastAsia="Times New Roman"/>
+              <w:rFonts w:eastAsia="Times New Roman" w:cs="Arial"/>
             </w:rPr>
             <w:t>[8]</w:t>
           </w:r>
           <w:r>
             <w:rPr>
-              <w:rFonts w:eastAsia="Times New Roman"/>
+              <w:rFonts w:eastAsia="Times New Roman" w:cs="Arial"/>
             </w:rPr>
             <w:tab/>
             <w:t>R. Awaludin, “Preferensi Media Sosial Komunikasi Pemasaran Konsumen Dalam Pembelian Perlengkapan Rumah Secara Online,” Sekolah Tinggi Ilmu Ekonomi Indonesia, Jakarta, 2023.</w:t>
@@ -16799,28 +16868,31 @@
           <w:pPr>
             <w:autoSpaceDE w:val="0"/>
             <w:autoSpaceDN w:val="0"/>
+            <w:spacing w:line="360" w:lineRule="auto"/>
             <w:ind w:hanging="640"/>
+            <w:jc w:val="both"/>
             <w:divId w:val="477453978"/>
             <w:rPr>
-              <w:rFonts w:eastAsia="Times New Roman"/>
+              <w:rFonts w:eastAsia="Times New Roman" w:cs="Arial"/>
             </w:rPr>
           </w:pPr>
           <w:r>
             <w:rPr>
-              <w:rFonts w:eastAsia="Times New Roman"/>
+              <w:rFonts w:eastAsia="Times New Roman" w:cs="Arial"/>
             </w:rPr>
+            <w:lastRenderedPageBreak/>
             <w:t>[9]</w:t>
           </w:r>
           <w:r>
             <w:rPr>
-              <w:rFonts w:eastAsia="Times New Roman"/>
+              <w:rFonts w:eastAsia="Times New Roman" w:cs="Arial"/>
             </w:rPr>
             <w:tab/>
             <w:t xml:space="preserve">I. Suryani, M. Handar, R. Ekasuci, U. Bina Sarana Informatika, and P. Studi Penyiaran, “PEMANFAATAN MEDIA SOSIAL SEBAGAI MEDIA PROMOSI BAGI RADIO MERSI 93.9 FM,” </w:t>
           </w:r>
           <w:r>
             <w:rPr>
-              <w:rFonts w:eastAsia="Times New Roman"/>
+              <w:rFonts w:eastAsia="Times New Roman" w:cs="Arial"/>
               <w:i/>
               <w:iCs/>
             </w:rPr>
@@ -16828,7 +16900,7 @@
           </w:r>
           <w:r>
             <w:rPr>
-              <w:rFonts w:eastAsia="Times New Roman"/>
+              <w:rFonts w:eastAsia="Times New Roman" w:cs="Arial"/>
             </w:rPr>
             <w:t>, vol. 11, no. 1, pp. 67–76, Mar. 2020, doi: 10.31294/jkom.</w:t>
           </w:r>
@@ -16837,21 +16909,23 @@
           <w:pPr>
             <w:autoSpaceDE w:val="0"/>
             <w:autoSpaceDN w:val="0"/>
+            <w:spacing w:line="360" w:lineRule="auto"/>
             <w:ind w:hanging="640"/>
+            <w:jc w:val="both"/>
             <w:divId w:val="1750348098"/>
             <w:rPr>
-              <w:rFonts w:eastAsia="Times New Roman"/>
+              <w:rFonts w:eastAsia="Times New Roman" w:cs="Arial"/>
             </w:rPr>
           </w:pPr>
           <w:r>
             <w:rPr>
-              <w:rFonts w:eastAsia="Times New Roman"/>
+              <w:rFonts w:eastAsia="Times New Roman" w:cs="Arial"/>
             </w:rPr>
             <w:t>[10]</w:t>
           </w:r>
           <w:r>
             <w:rPr>
-              <w:rFonts w:eastAsia="Times New Roman"/>
+              <w:rFonts w:eastAsia="Times New Roman" w:cs="Arial"/>
             </w:rPr>
             <w:tab/>
             <w:t>A. Setiadi, “PEMANFAATAN MEDIA SOSIAL UNTUK EFEKTIFITAS KOMUNIKASI,” Karawang.</w:t>
@@ -16861,28 +16935,30 @@
           <w:pPr>
             <w:autoSpaceDE w:val="0"/>
             <w:autoSpaceDN w:val="0"/>
+            <w:spacing w:line="360" w:lineRule="auto"/>
             <w:ind w:hanging="640"/>
+            <w:jc w:val="both"/>
             <w:divId w:val="1930581389"/>
             <w:rPr>
-              <w:rFonts w:eastAsia="Times New Roman"/>
+              <w:rFonts w:eastAsia="Times New Roman" w:cs="Arial"/>
             </w:rPr>
           </w:pPr>
           <w:r>
             <w:rPr>
-              <w:rFonts w:eastAsia="Times New Roman"/>
+              <w:rFonts w:eastAsia="Times New Roman" w:cs="Arial"/>
             </w:rPr>
             <w:t>[11]</w:t>
           </w:r>
           <w:r>
             <w:rPr>
-              <w:rFonts w:eastAsia="Times New Roman"/>
+              <w:rFonts w:eastAsia="Times New Roman" w:cs="Arial"/>
             </w:rPr>
             <w:tab/>
             <w:t xml:space="preserve">N. D. Kurnia, R. C. Johan, and G. Rullyana, “THE CORRELATION BETWEEN INSTAGRAM SOCIAL MEDIA USAGE AND COMPETENCY OF MEDIA LITERACY AT UPT NATIONAL INSTITUTE OF TECHNOLOGY LIBRARY,” </w:t>
           </w:r>
           <w:r>
             <w:rPr>
-              <w:rFonts w:eastAsia="Times New Roman"/>
+              <w:rFonts w:eastAsia="Times New Roman" w:cs="Arial"/>
               <w:i/>
               <w:iCs/>
             </w:rPr>
@@ -16890,7 +16966,7 @@
           </w:r>
           <w:r>
             <w:rPr>
-              <w:rFonts w:eastAsia="Times New Roman"/>
+              <w:rFonts w:eastAsia="Times New Roman" w:cs="Arial"/>
             </w:rPr>
             <w:t>, vol. 8, no. 1, pp. 1–7, May 2018.</w:t>
           </w:r>
@@ -16899,22 +16975,23 @@
           <w:pPr>
             <w:autoSpaceDE w:val="0"/>
             <w:autoSpaceDN w:val="0"/>
+            <w:spacing w:line="360" w:lineRule="auto"/>
             <w:ind w:hanging="640"/>
+            <w:jc w:val="both"/>
             <w:divId w:val="2029209877"/>
             <w:rPr>
-              <w:rFonts w:eastAsia="Times New Roman"/>
+              <w:rFonts w:eastAsia="Times New Roman" w:cs="Arial"/>
             </w:rPr>
           </w:pPr>
           <w:r>
             <w:rPr>
-              <w:rFonts w:eastAsia="Times New Roman"/>
+              <w:rFonts w:eastAsia="Times New Roman" w:cs="Arial"/>
             </w:rPr>
-            <w:lastRenderedPageBreak/>
             <w:t>[12]</w:t>
           </w:r>
           <w:r>
             <w:rPr>
-              <w:rFonts w:eastAsia="Times New Roman"/>
+              <w:rFonts w:eastAsia="Times New Roman" w:cs="Arial"/>
             </w:rPr>
             <w:tab/>
             <w:t>D. A. Humaida, “Penggunaan Akun Instagram Sebagai Eksistensi Diri Siswa SMAN 8 Kota Kediri,” Institusi Agama Islam Negeri Kediri, Kediri, 2020.</w:t>
@@ -16924,21 +17001,23 @@
           <w:pPr>
             <w:autoSpaceDE w:val="0"/>
             <w:autoSpaceDN w:val="0"/>
+            <w:spacing w:line="360" w:lineRule="auto"/>
             <w:ind w:hanging="640"/>
+            <w:jc w:val="both"/>
             <w:divId w:val="567106654"/>
             <w:rPr>
-              <w:rFonts w:eastAsia="Times New Roman"/>
+              <w:rFonts w:eastAsia="Times New Roman" w:cs="Arial"/>
             </w:rPr>
           </w:pPr>
           <w:r>
             <w:rPr>
-              <w:rFonts w:eastAsia="Times New Roman"/>
+              <w:rFonts w:eastAsia="Times New Roman" w:cs="Arial"/>
             </w:rPr>
             <w:t>[13]</w:t>
           </w:r>
           <w:r>
             <w:rPr>
-              <w:rFonts w:eastAsia="Times New Roman"/>
+              <w:rFonts w:eastAsia="Times New Roman" w:cs="Arial"/>
             </w:rPr>
             <w:tab/>
             <w:t xml:space="preserve"> dix prabowo, “PENGARUH MEDIA SOSIAL INSTAGRAM, KUALITAS PELAYANAN, KUALITAS PRODUK, DAN KEMUDAHAN MENGAKSEPRODUK TERHADAP NIAT BELI KONSUMEN,” Universita Atma Jaya Yogyakarta, Yogyakarta, 2020.</w:t>
@@ -16948,21 +17027,23 @@
           <w:pPr>
             <w:autoSpaceDE w:val="0"/>
             <w:autoSpaceDN w:val="0"/>
+            <w:spacing w:line="360" w:lineRule="auto"/>
             <w:ind w:hanging="640"/>
+            <w:jc w:val="both"/>
             <w:divId w:val="517230683"/>
             <w:rPr>
-              <w:rFonts w:eastAsia="Times New Roman"/>
+              <w:rFonts w:eastAsia="Times New Roman" w:cs="Arial"/>
             </w:rPr>
           </w:pPr>
           <w:r>
             <w:rPr>
-              <w:rFonts w:eastAsia="Times New Roman"/>
+              <w:rFonts w:eastAsia="Times New Roman" w:cs="Arial"/>
             </w:rPr>
             <w:t>[14]</w:t>
           </w:r>
           <w:r>
             <w:rPr>
-              <w:rFonts w:eastAsia="Times New Roman"/>
+              <w:rFonts w:eastAsia="Times New Roman" w:cs="Arial"/>
             </w:rPr>
             <w:tab/>
             <w:t xml:space="preserve"> fifit difika, “Dakwah melalui Instagram (studi analisis materi dakwah dalam Instagram Yusuf Mansur, Felix Siauw, Aa Gym, Arifin Ilham),” universitas islam negri walisongo, semarang, 2016.</w:t>
@@ -16972,21 +17053,23 @@
           <w:pPr>
             <w:autoSpaceDE w:val="0"/>
             <w:autoSpaceDN w:val="0"/>
+            <w:spacing w:line="360" w:lineRule="auto"/>
             <w:ind w:hanging="640"/>
+            <w:jc w:val="both"/>
             <w:divId w:val="237177627"/>
             <w:rPr>
-              <w:rFonts w:eastAsia="Times New Roman"/>
+              <w:rFonts w:eastAsia="Times New Roman" w:cs="Arial"/>
             </w:rPr>
           </w:pPr>
           <w:r>
             <w:rPr>
-              <w:rFonts w:eastAsia="Times New Roman"/>
+              <w:rFonts w:eastAsia="Times New Roman" w:cs="Arial"/>
             </w:rPr>
             <w:t>[15]</w:t>
           </w:r>
           <w:r>
             <w:rPr>
-              <w:rFonts w:eastAsia="Times New Roman"/>
+              <w:rFonts w:eastAsia="Times New Roman" w:cs="Arial"/>
             </w:rPr>
             <w:tab/>
             <w:t>Christabel, “PENGARUH TERPAAN INFORMASI PADA AKUN INSTAGRAM @EXPLORENUSAPENIDA TERHADAP KEPUTUSAN BERKUNJUNG FOLLOWERS PADA ERA NEW NORMAL,” Universitas Atma Jaya Yogyakarta, Yogyakarta, 2022.</w:t>
@@ -16996,21 +17079,23 @@
           <w:pPr>
             <w:autoSpaceDE w:val="0"/>
             <w:autoSpaceDN w:val="0"/>
+            <w:spacing w:line="360" w:lineRule="auto"/>
             <w:ind w:hanging="640"/>
+            <w:jc w:val="both"/>
             <w:divId w:val="1565067741"/>
             <w:rPr>
-              <w:rFonts w:eastAsia="Times New Roman"/>
+              <w:rFonts w:eastAsia="Times New Roman" w:cs="Arial"/>
             </w:rPr>
           </w:pPr>
           <w:r>
             <w:rPr>
-              <w:rFonts w:eastAsia="Times New Roman"/>
+              <w:rFonts w:eastAsia="Times New Roman" w:cs="Arial"/>
             </w:rPr>
             <w:t>[16]</w:t>
           </w:r>
           <w:r>
             <w:rPr>
-              <w:rFonts w:eastAsia="Times New Roman"/>
+              <w:rFonts w:eastAsia="Times New Roman" w:cs="Arial"/>
             </w:rPr>
             <w:tab/>
             <w:t>napoleoncat, “Instagram users in Indonesia October 2024,” napoleoncat.</w:t>
@@ -17020,21 +17105,23 @@
           <w:pPr>
             <w:autoSpaceDE w:val="0"/>
             <w:autoSpaceDN w:val="0"/>
+            <w:spacing w:line="360" w:lineRule="auto"/>
             <w:ind w:hanging="640"/>
+            <w:jc w:val="both"/>
             <w:divId w:val="103229452"/>
             <w:rPr>
-              <w:rFonts w:eastAsia="Times New Roman"/>
+              <w:rFonts w:eastAsia="Times New Roman" w:cs="Arial"/>
             </w:rPr>
           </w:pPr>
           <w:r>
             <w:rPr>
-              <w:rFonts w:eastAsia="Times New Roman"/>
+              <w:rFonts w:eastAsia="Times New Roman" w:cs="Arial"/>
             </w:rPr>
             <w:t>[17]</w:t>
           </w:r>
           <w:r>
             <w:rPr>
-              <w:rFonts w:eastAsia="Times New Roman"/>
+              <w:rFonts w:eastAsia="Times New Roman" w:cs="Arial"/>
             </w:rPr>
             <w:tab/>
             <w:t>I. P. Astutik, “Analisis Konten Akun Instagram @ruqun.id Dalam Memberikan Informasi Keislaman Untuk Followers,” Institut Agama Islam Negeri Kediri, Kediri, 2023.</w:t>
@@ -17044,36 +17131,47 @@
           <w:pPr>
             <w:autoSpaceDE w:val="0"/>
             <w:autoSpaceDN w:val="0"/>
+            <w:spacing w:line="360" w:lineRule="auto"/>
             <w:ind w:hanging="640"/>
+            <w:jc w:val="both"/>
             <w:divId w:val="373846861"/>
             <w:rPr>
-              <w:rFonts w:eastAsia="Times New Roman"/>
+              <w:rFonts w:eastAsia="Times New Roman" w:cs="Arial"/>
             </w:rPr>
           </w:pPr>
           <w:r>
             <w:rPr>
-              <w:rFonts w:eastAsia="Times New Roman"/>
+              <w:rFonts w:eastAsia="Times New Roman" w:cs="Arial"/>
             </w:rPr>
             <w:t>[18]</w:t>
           </w:r>
           <w:r>
             <w:rPr>
-              <w:rFonts w:eastAsia="Times New Roman"/>
+              <w:rFonts w:eastAsia="Times New Roman" w:cs="Arial"/>
             </w:rPr>
             <w:tab/>
             <w:t xml:space="preserve">D. A. Nirwana and D. Khuntari, “PENGGUNAAN INSTAGRAM SEBAGAI MEDIA KOMUNIKASI PEMASARAN ONLINE PADA @CELYNE.OFFICIAL,” </w:t>
           </w:r>
           <w:r>
             <w:rPr>
-              <w:rFonts w:eastAsia="Times New Roman"/>
+              <w:rFonts w:eastAsia="Times New Roman" w:cs="Arial"/>
               <w:i/>
               <w:iCs/>
             </w:rPr>
-            <w:t>Jurnal Ilmiah Manajemen Informasi dan Komunikasi</w:t>
+            <w:t xml:space="preserve">Jurnal Ilmiah Manajemen Informasi dan </w:t>
           </w:r>
           <w:r>
             <w:rPr>
-              <w:rFonts w:eastAsia="Times New Roman"/>
+              <w:rFonts w:eastAsia="Times New Roman" w:cs="Arial"/>
+              <w:i/>
+              <w:iCs/>
+            </w:rPr>
+            <w:lastRenderedPageBreak/>
+            <w:t>Komunikasi</w:t>
+          </w:r>
+          <w:r>
+            <w:rPr>
+              <w:rFonts w:eastAsia="Times New Roman" w:cs="Arial"/>
             </w:rPr>
             <w:t>, vol. 5, no. 2, pp. 36–48, Dec. 2021, doi: 10.56873/jimik.v5i2.147.</w:t>
           </w:r>
@@ -17082,21 +17180,23 @@
           <w:pPr>
             <w:autoSpaceDE w:val="0"/>
             <w:autoSpaceDN w:val="0"/>
+            <w:spacing w:line="360" w:lineRule="auto"/>
             <w:ind w:hanging="640"/>
+            <w:jc w:val="both"/>
             <w:divId w:val="435754415"/>
             <w:rPr>
-              <w:rFonts w:eastAsia="Times New Roman"/>
+              <w:rFonts w:eastAsia="Times New Roman" w:cs="Arial"/>
             </w:rPr>
           </w:pPr>
           <w:r>
             <w:rPr>
-              <w:rFonts w:eastAsia="Times New Roman"/>
+              <w:rFonts w:eastAsia="Times New Roman" w:cs="Arial"/>
             </w:rPr>
             <w:t>[19]</w:t>
           </w:r>
           <w:r>
             <w:rPr>
-              <w:rFonts w:eastAsia="Times New Roman"/>
+              <w:rFonts w:eastAsia="Times New Roman" w:cs="Arial"/>
             </w:rPr>
             <w:tab/>
             <w:t>A. Amalia, “KLASIFIKASI FANSDAN HATERSBERDASARKAN KOMENTAR INSTAGRAM MENGGUNAKAN NAÏVE BAYES CLASSIFIER,” Universitas Islam Negeri Sultan Syarif Kasim Riau, Riau, 2019.</w:t>
@@ -17106,21 +17206,23 @@
           <w:pPr>
             <w:autoSpaceDE w:val="0"/>
             <w:autoSpaceDN w:val="0"/>
+            <w:spacing w:line="360" w:lineRule="auto"/>
             <w:ind w:hanging="640"/>
+            <w:jc w:val="both"/>
             <w:divId w:val="1457094560"/>
             <w:rPr>
-              <w:rFonts w:eastAsia="Times New Roman"/>
+              <w:rFonts w:eastAsia="Times New Roman" w:cs="Arial"/>
             </w:rPr>
           </w:pPr>
           <w:r>
             <w:rPr>
-              <w:rFonts w:eastAsia="Times New Roman"/>
+              <w:rFonts w:eastAsia="Times New Roman" w:cs="Arial"/>
             </w:rPr>
             <w:t>[20]</w:t>
           </w:r>
           <w:r>
             <w:rPr>
-              <w:rFonts w:eastAsia="Times New Roman"/>
+              <w:rFonts w:eastAsia="Times New Roman" w:cs="Arial"/>
             </w:rPr>
             <w:tab/>
             <w:t>C. Yovanka, “Karakteristik Platform Media Sosial dari Facebook sampai TikTok,” storiues briefer.</w:t>
@@ -17130,28 +17232,30 @@
           <w:pPr>
             <w:autoSpaceDE w:val="0"/>
             <w:autoSpaceDN w:val="0"/>
+            <w:spacing w:line="360" w:lineRule="auto"/>
             <w:ind w:hanging="640"/>
+            <w:jc w:val="both"/>
             <w:divId w:val="1064648179"/>
             <w:rPr>
-              <w:rFonts w:eastAsia="Times New Roman"/>
+              <w:rFonts w:eastAsia="Times New Roman" w:cs="Arial"/>
             </w:rPr>
           </w:pPr>
           <w:r>
             <w:rPr>
-              <w:rFonts w:eastAsia="Times New Roman"/>
+              <w:rFonts w:eastAsia="Times New Roman" w:cs="Arial"/>
             </w:rPr>
             <w:t>[21]</w:t>
           </w:r>
           <w:r>
             <w:rPr>
-              <w:rFonts w:eastAsia="Times New Roman"/>
+              <w:rFonts w:eastAsia="Times New Roman" w:cs="Arial"/>
             </w:rPr>
             <w:tab/>
             <w:t xml:space="preserve">K. U. Noer, </w:t>
           </w:r>
           <w:r>
             <w:rPr>
-              <w:rFonts w:eastAsia="Times New Roman"/>
+              <w:rFonts w:eastAsia="Times New Roman" w:cs="Arial"/>
               <w:i/>
               <w:iCs/>
             </w:rPr>
@@ -17159,7 +17263,7 @@
           </w:r>
           <w:r>
             <w:rPr>
-              <w:rFonts w:eastAsia="Times New Roman"/>
+              <w:rFonts w:eastAsia="Times New Roman" w:cs="Arial"/>
             </w:rPr>
             <w:t>. Bekasi: Perwatt, 2022.</w:t>
           </w:r>
@@ -17168,21 +17272,23 @@
           <w:pPr>
             <w:autoSpaceDE w:val="0"/>
             <w:autoSpaceDN w:val="0"/>
+            <w:spacing w:line="360" w:lineRule="auto"/>
             <w:ind w:hanging="640"/>
+            <w:jc w:val="both"/>
             <w:divId w:val="2006787618"/>
             <w:rPr>
-              <w:rFonts w:eastAsia="Times New Roman"/>
+              <w:rFonts w:eastAsia="Times New Roman" w:cs="Arial"/>
             </w:rPr>
           </w:pPr>
           <w:r>
             <w:rPr>
-              <w:rFonts w:eastAsia="Times New Roman"/>
+              <w:rFonts w:eastAsia="Times New Roman" w:cs="Arial"/>
             </w:rPr>
             <w:t>[22]</w:t>
           </w:r>
           <w:r>
             <w:rPr>
-              <w:rFonts w:eastAsia="Times New Roman"/>
+              <w:rFonts w:eastAsia="Times New Roman" w:cs="Arial"/>
             </w:rPr>
             <w:tab/>
             <w:t>F. Farida, “Implementasi Manajemen Pembelajaran dalam Peningkatan Prestasi Belajar Siswa SD IT Baitul Jannah Bandar Lampung,” UIN Raden Intan Lampung, Bandar Lampung, 2017.</w:t>
@@ -17191,15 +17297,16 @@
         <w:p>
           <w:pPr>
             <w:pStyle w:val="NormalH1"/>
-            <w:jc w:val="left"/>
+            <w:jc w:val="both"/>
             <w:rPr>
+              <w:rFonts w:cs="Arial"/>
               <w:b w:val="0"/>
               <w:bCs w:val="0"/>
             </w:rPr>
           </w:pPr>
           <w:r>
             <w:rPr>
-              <w:rFonts w:eastAsia="Times New Roman"/>
+              <w:rFonts w:eastAsia="Times New Roman" w:cs="Arial"/>
             </w:rPr>
             <w:t> </w:t>
           </w:r>
@@ -20165,6 +20272,7 @@
   <w:style w:type="character" w:default="1" w:styleId="DefaultParagraphFont">
     <w:name w:val="Default Paragraph Font"/>
     <w:uiPriority w:val="1"/>
+    <w:semiHidden/>
     <w:unhideWhenUsed/>
   </w:style>
   <w:style w:type="table" w:default="1" w:styleId="TableNormal">
@@ -20752,6 +20860,8 @@
   </w:compat>
   <w:rsids>
     <w:rsidRoot w:val="004E7821"/>
+    <w:rsid w:val="00070B31"/>
+    <w:rsid w:val="00174882"/>
     <w:rsid w:val="002A14EB"/>
     <w:rsid w:val="004708DA"/>
     <w:rsid w:val="004D7BA6"/>
@@ -20764,6 +20874,7 @@
     <w:rsid w:val="006E7672"/>
     <w:rsid w:val="006F184D"/>
     <w:rsid w:val="0074093A"/>
+    <w:rsid w:val="0074570B"/>
     <w:rsid w:val="007511F1"/>
     <w:rsid w:val="00947612"/>
     <w:rsid w:val="00951F7E"/>
@@ -20773,6 +20884,7 @@
     <w:rsid w:val="00A648FF"/>
     <w:rsid w:val="00AE3E65"/>
     <w:rsid w:val="00B74F2A"/>
+    <w:rsid w:val="00BB2FC6"/>
     <w:rsid w:val="00DB65C2"/>
     <w:rsid w:val="00E84AB8"/>
     <w:rsid w:val="00FB2243"/>

</xml_diff>

<commit_message>
menambahkan sub bab 5.1 pada bab V
</commit_message>
<xml_diff>
--- a/LAPORAN KP.docx
+++ b/LAPORAN KP.docx
@@ -8269,6 +8269,7 @@
           <w:tag w:val="MENDELEY_CITATION_v3_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"/>
           <w:id w:val="2079630140"/>
         </w:sdtPr>
+        <w:sdtEndPr/>
         <w:sdtContent>
           <w:r>
             <w:rPr>
@@ -8340,6 +8341,7 @@
           <w:tag w:val="MENDELEY_CITATION_v3_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"/>
           <w:id w:val="685480907"/>
         </w:sdtPr>
+        <w:sdtEndPr/>
         <w:sdtContent>
           <w:r>
             <w:rPr>
@@ -8383,6 +8385,7 @@
           <w:tag w:val="MENDELEY_CITATION_v3_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"/>
           <w:id w:val="203304143"/>
         </w:sdtPr>
+        <w:sdtEndPr/>
         <w:sdtContent>
           <w:r>
             <w:rPr>
@@ -8485,6 +8488,7 @@
           <w:tag w:val="MENDELEY_CITATION_v3_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"/>
           <w:id w:val="-1397508458"/>
         </w:sdtPr>
+        <w:sdtEndPr/>
         <w:sdtContent>
           <w:r>
             <w:rPr>
@@ -8558,6 +8562,7 @@
           <w:tag w:val="MENDELEY_CITATION_v3_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"/>
           <w:id w:val="2019118336"/>
         </w:sdtPr>
+        <w:sdtEndPr/>
         <w:sdtContent>
           <w:r>
             <w:rPr>
@@ -9011,14 +9016,14 @@
         <w:rPr>
           <w:rFonts w:ascii="Arial" w:hAnsi="Arial" w:cs="Arial"/>
         </w:rPr>
-        <w:t xml:space="preserve">Data dikumpulkan melalui observasi akun, analisis engangement, </w:t>
+        <w:t xml:space="preserve">Data dikumpulkan melalui observasi akun, analisis engangement, dan </w:t>
       </w:r>
       <w:r>
         <w:rPr>
           <w:rFonts w:ascii="Arial" w:hAnsi="Arial" w:cs="Arial"/>
         </w:rPr>
         <w:lastRenderedPageBreak/>
-        <w:t>wawancara, dan analisis sentimen komentar.</w:t>
+        <w:t>analisis sentimen komentar.</w:t>
       </w:r>
     </w:p>
     <w:p>
@@ -9675,7 +9680,19 @@
         <w:rPr>
           <w:rFonts w:ascii="Arial" w:hAnsi="Arial" w:cs="Arial"/>
         </w:rPr>
-        <w:t xml:space="preserve">Data sekunder diperoleh dari studi pustaka, termasuk literatur, jurnal, artikel, dan buku yang berkaitan dengna media sosial, keterlibatan publik, dan komunikasi digital. Selain itu, data engangement seperti jumlah likes, komentar, </w:t>
+        <w:t>Data sekunder diperoleh dari studi pustaka, termasuk literatur, jurnal, artikel, dan buku yang berkaitan deng</w:t>
+      </w:r>
+      <w:r>
+        <w:rPr>
+          <w:rFonts w:ascii="Arial" w:hAnsi="Arial" w:cs="Arial"/>
+        </w:rPr>
+        <w:t>an</w:t>
+      </w:r>
+      <w:r>
+        <w:rPr>
+          <w:rFonts w:ascii="Arial" w:hAnsi="Arial" w:cs="Arial"/>
+        </w:rPr>
+        <w:t xml:space="preserve"> media sosial, keterlibatan publik, dan komunikasi digital. Selain itu, data engangement seperti jumlah likes, komentar, </w:t>
       </w:r>
       <w:r>
         <w:rPr>
@@ -9969,7 +9986,7 @@
         <w:rPr>
           <w:rFonts w:cs="Arial"/>
         </w:rPr>
-        <w:t>Bab ini berisi hasil mengenai efektivitas penggunaan instagram oleh Diskominfos Bali, termasuk analisis data primer dan sekunder, hasil observasi, wawancara, serta analisis keterlibatan publik melalui konten instagram.</w:t>
+        <w:t>Bab ini berisi hasil mengenai efektivitas penggunaan instagram oleh Diskominfos Bali, termasuk analisis data primer dan sekunder, hasil observasi,  serta analisis keterlibatan publik melalui konten instagram.</w:t>
       </w:r>
     </w:p>
     <w:p>
@@ -10581,7 +10598,7 @@
           <w:lang w:val="en-US"/>
         </w:rPr>
         <w:drawing>
-          <wp:anchor distT="0" distB="0" distL="114300" distR="114300" simplePos="0" relativeHeight="251671552" behindDoc="1" locked="0" layoutInCell="1" allowOverlap="1" wp14:anchorId="2A282B27" wp14:editId="1AA4DB8F">
+          <wp:anchor distT="0" distB="0" distL="114300" distR="114300" simplePos="0" relativeHeight="251671552" behindDoc="1" locked="0" layoutInCell="1" allowOverlap="1" wp14:anchorId="2A282B27" wp14:editId="711AB5B9">
             <wp:simplePos x="0" y="0"/>
             <wp:positionH relativeFrom="column">
               <wp:posOffset>836295</wp:posOffset>
@@ -12210,6 +12227,7 @@
           <w:tag w:val="MENDELEY_CITATION_v3_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"/>
           <w:id w:val="438965757"/>
         </w:sdtPr>
+        <w:sdtEndPr/>
         <w:sdtContent>
           <w:r>
             <w:rPr>
@@ -12288,6 +12306,7 @@
             <w:docPart w:val="DefaultPlaceholder_-1854013440"/>
           </w:placeholder>
         </w:sdtPr>
+        <w:sdtEndPr/>
         <w:sdtContent>
           <w:r>
             <w:rPr>
@@ -12395,6 +12414,7 @@
             <w:docPart w:val="DefaultPlaceholder_-1854013440"/>
           </w:placeholder>
         </w:sdtPr>
+        <w:sdtEndPr/>
         <w:sdtContent>
           <w:r>
             <w:rPr>
@@ -12485,6 +12505,7 @@
             <w:docPart w:val="DefaultPlaceholder_-1854013440"/>
           </w:placeholder>
         </w:sdtPr>
+        <w:sdtEndPr/>
         <w:sdtContent>
           <w:r>
             <w:rPr>
@@ -12796,6 +12817,7 @@
             <w:docPart w:val="DefaultPlaceholder_-1854013440"/>
           </w:placeholder>
         </w:sdtPr>
+        <w:sdtEndPr/>
         <w:sdtContent>
           <w:r>
             <w:rPr>
@@ -13043,6 +13065,7 @@
             <w:docPart w:val="DefaultPlaceholder_-1854013440"/>
           </w:placeholder>
         </w:sdtPr>
+        <w:sdtEndPr/>
         <w:sdtContent>
           <w:r>
             <w:rPr>
@@ -13368,6 +13391,7 @@
             <w:docPart w:val="DefaultPlaceholder_-1854013440"/>
           </w:placeholder>
         </w:sdtPr>
+        <w:sdtEndPr/>
         <w:sdtContent>
           <w:r>
             <w:rPr>
@@ -13466,6 +13490,7 @@
           <w:tag w:val="MENDELEY_CITATION_v3_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"/>
           <w:id w:val="-977682900"/>
         </w:sdtPr>
+        <w:sdtEndPr/>
         <w:sdtContent>
           <w:r>
             <w:rPr>
@@ -13500,6 +13525,7 @@
           <w:tag w:val="MENDELEY_CITATION_v3_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"/>
           <w:id w:val="1476727868"/>
         </w:sdtPr>
+        <w:sdtEndPr/>
         <w:sdtContent>
           <w:r>
             <w:rPr>
@@ -13543,6 +13569,7 @@
           <w:tag w:val="MENDELEY_CITATION_v3_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"/>
           <w:id w:val="94378056"/>
         </w:sdtPr>
+        <w:sdtEndPr/>
         <w:sdtContent>
           <w:r>
             <w:rPr>
@@ -13596,6 +13623,7 @@
           <w:tag w:val="MENDELEY_CITATION_v3_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"/>
           <w:id w:val="-709873157"/>
         </w:sdtPr>
+        <w:sdtEndPr/>
         <w:sdtContent>
           <w:r>
             <w:rPr>
@@ -13699,6 +13727,7 @@
           <w:tag w:val="MENDELEY_CITATION_v3_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"/>
           <w:id w:val="1548878424"/>
         </w:sdtPr>
+        <w:sdtEndPr/>
         <w:sdtContent>
           <w:r>
             <w:rPr>
@@ -14162,6 +14191,7 @@
             <w:docPart w:val="DefaultPlaceholder_-1854013440"/>
           </w:placeholder>
         </w:sdtPr>
+        <w:sdtEndPr/>
         <w:sdtContent>
           <w:r>
             <w:rPr>
@@ -15063,6 +15093,7 @@
                   <w:docPart w:val="DefaultPlaceholder_-1854013440"/>
                 </w:placeholder>
               </w:sdtPr>
+              <w:sdtEndPr/>
               <w:sdtContent>
                 <w:r>
                   <w:rPr>
@@ -15127,6 +15158,7 @@
             <w:docPart w:val="DefaultPlaceholder_-1854013440"/>
           </w:placeholder>
         </w:sdtPr>
+        <w:sdtEndPr/>
         <w:sdtContent>
           <w:r>
             <w:rPr>
@@ -15391,6 +15423,7 @@
             <w:docPart w:val="DefaultPlaceholder_-1854013440"/>
           </w:placeholder>
         </w:sdtPr>
+        <w:sdtEndPr/>
         <w:sdtContent>
           <w:r>
             <w:rPr>
@@ -15443,6 +15476,7 @@
           <w:tag w:val="MENDELEY_CITATION_v3_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"/>
           <w:id w:val="-558864570"/>
         </w:sdtPr>
+        <w:sdtEndPr/>
         <w:sdtContent>
           <w:r>
             <w:rPr>
@@ -15482,6 +15516,7 @@
           <w:tag w:val="MENDELEY_CITATION_v3_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"/>
           <w:id w:val="1671062767"/>
         </w:sdtPr>
+        <w:sdtEndPr/>
         <w:sdtContent>
           <w:r>
             <w:rPr>
@@ -15604,6 +15639,7 @@
             <w:docPart w:val="DefaultPlaceholder_-1854013440"/>
           </w:placeholder>
         </w:sdtPr>
+        <w:sdtEndPr/>
         <w:sdtContent>
           <w:r>
             <w:rPr>
@@ -16070,57 +16106,89 @@
     <w:p/>
     <w:p>
       <w:pPr>
+        <w:ind w:firstLine="357"/>
+        <w:jc w:val="both"/>
+      </w:pPr>
+    </w:p>
+    <w:p>
+      <w:pPr>
         <w:pStyle w:val="Heading2"/>
         <w:spacing w:line="360" w:lineRule="auto"/>
       </w:pPr>
-      <w:bookmarkStart w:id="46" w:name="_Toc190095348"/>
-      <w:r>
-        <w:t>Pengumpulan Data</w:t>
-      </w:r>
-      <w:bookmarkEnd w:id="46"/>
-    </w:p>
-    <w:p>
-      <w:pPr>
-        <w:spacing w:line="360" w:lineRule="auto"/>
-        <w:ind w:left="357" w:firstLine="363"/>
-        <w:jc w:val="both"/>
-      </w:pPr>
-      <w:r>
-        <w:t xml:space="preserve">Data yang digunakan dalam penelitian ini dikmpulkan melalui observasi langsung terhadap akun instagram Diskominfos Bali. Fokus utama pengumpulan data adalah pada metrik </w:t>
-      </w:r>
-      <w:r>
-        <w:rPr>
-          <w:i/>
-          <w:iCs/>
-        </w:rPr>
-        <w:t>engangement</w:t>
-      </w:r>
-      <w:r>
-        <w:t xml:space="preserve">, yaitu jumlah likes, komentar, dan shares dari beberapa postingan yang dipilih selama periode tertentu. Data ini diambil untuk </w:t>
-      </w:r>
-      <w:r>
-        <w:t>menganalisis keterlibatam publik terhadap konten yang dipublikasikan oleh akun tersebut.</w:t>
-      </w:r>
-    </w:p>
-    <w:p>
-      <w:r>
-        <w:rPr>
-          <w:noProof/>
-          <w:lang w:val="en-US"/>
-        </w:rPr>
+      <w:r>
+        <w:t xml:space="preserve"> </w:t>
+      </w:r>
+      <w:r>
+        <w:tab/>
+      </w:r>
+      <w:r>
+        <w:t xml:space="preserve">Gambaran Umum </w:t>
+      </w:r>
+      <w:r>
+        <w:t>Akun</w:t>
+      </w:r>
+      <w:r>
+        <w:t xml:space="preserve"> Instagram Diskominfos Bali</w:t>
+      </w:r>
+    </w:p>
+    <w:p>
+      <w:pPr>
+        <w:pStyle w:val="Heading3"/>
+        <w:spacing w:line="360" w:lineRule="auto"/>
+      </w:pPr>
+      <w:r>
+        <w:t xml:space="preserve"> </w:t>
+      </w:r>
+      <w:r>
+        <w:tab/>
+        <w:t>Profil Akun</w:t>
+      </w:r>
+      <w:r>
+        <w:t xml:space="preserve"> Instagram Diskominfos Bali</w:t>
+      </w:r>
+    </w:p>
+    <w:p>
+      <w:pPr>
+        <w:spacing w:line="360" w:lineRule="auto"/>
+        <w:ind w:left="357" w:firstLine="720"/>
+        <w:jc w:val="both"/>
+      </w:pPr>
+      <w:r>
+        <w:t xml:space="preserve">Instagram adalah platform media sosial yang dapat digunakan untuk berbagai informasi dalam bentuk foto, video, dan teks. Akun </w:t>
+      </w:r>
+      <w:r>
+        <w:t>@diskominfos_bali</w:t>
+      </w:r>
+      <w:r>
+        <w:t xml:space="preserve"> adalah akun instagram resmi yang dikelola oleh Dinas Komunikasi, Informatika, dan Statistik Provinsi Bali</w:t>
+      </w:r>
+      <w:r>
+        <w:t xml:space="preserve">. Akun </w:t>
+      </w:r>
+      <w:r>
+        <w:t>ini digunakan untuk menyampaikan informasi terkait kegiatan pemerintahan, perkembangan teknologi, komunikasi, serta acara-acara budaya yang dilaksanakan di Bali.</w:t>
+      </w:r>
+    </w:p>
+    <w:p>
+      <w:pPr>
+        <w:spacing w:line="360" w:lineRule="auto"/>
+        <w:ind w:left="357" w:firstLine="720"/>
+        <w:jc w:val="both"/>
+      </w:pPr>
+      <w:r>
         <w:drawing>
-          <wp:anchor distT="0" distB="0" distL="114300" distR="114300" simplePos="0" relativeHeight="251697152" behindDoc="1" locked="0" layoutInCell="1" allowOverlap="1" wp14:anchorId="50A0E934" wp14:editId="6DB58E00">
+          <wp:anchor distT="0" distB="0" distL="114300" distR="114300" simplePos="0" relativeHeight="251655680" behindDoc="1" locked="0" layoutInCell="1" allowOverlap="1" wp14:anchorId="3A3268E6" wp14:editId="19A64B80">
             <wp:simplePos x="0" y="0"/>
             <wp:positionH relativeFrom="column">
-              <wp:posOffset>283845</wp:posOffset>
+              <wp:posOffset>1331595</wp:posOffset>
             </wp:positionH>
             <wp:positionV relativeFrom="paragraph">
-              <wp:posOffset>5715</wp:posOffset>
+              <wp:posOffset>1740535</wp:posOffset>
             </wp:positionV>
-            <wp:extent cx="2000529" cy="4201111"/>
-            <wp:effectExtent l="0" t="0" r="0" b="9525"/>
+            <wp:extent cx="2009775" cy="3429000"/>
+            <wp:effectExtent l="0" t="0" r="9525" b="0"/>
             <wp:wrapNone/>
-            <wp:docPr id="2143156401" name="Picture 1"/>
+            <wp:docPr id="1070460002" name="Picture 1"/>
             <wp:cNvGraphicFramePr>
               <a:graphicFrameLocks xmlns:a="http://schemas.openxmlformats.org/drawingml/2006/main" noChangeAspect="1"/>
             </wp:cNvGraphicFramePr>
@@ -16128,10 +16196,10 @@
               <a:graphicData uri="http://schemas.openxmlformats.org/drawingml/2006/picture">
                 <pic:pic xmlns:pic="http://schemas.openxmlformats.org/drawingml/2006/picture">
                   <pic:nvPicPr>
-                    <pic:cNvPr id="2143156401" name=""/>
+                    <pic:cNvPr id="1070460002" name=""/>
                     <pic:cNvPicPr/>
                   </pic:nvPicPr>
-                  <pic:blipFill>
+                  <pic:blipFill rotWithShape="1">
                     <a:blip r:embed="rId26">
                       <a:extLst>
                         <a:ext uri="{28A0092B-C50C-407E-A947-70E740481C1C}">
@@ -16139,47 +16207,99 @@
                         </a:ext>
                       </a:extLst>
                     </a:blip>
-                    <a:stretch>
-                      <a:fillRect/>
-                    </a:stretch>
+                    <a:srcRect b="22247"/>
+                    <a:stretch/>
                   </pic:blipFill>
-                  <pic:spPr>
+                  <pic:spPr bwMode="auto">
                     <a:xfrm>
                       <a:off x="0" y="0"/>
-                      <a:ext cx="2000529" cy="4201111"/>
+                      <a:ext cx="2009775" cy="3429000"/>
                     </a:xfrm>
                     <a:prstGeom prst="rect">
                       <a:avLst/>
                     </a:prstGeom>
+                    <a:ln>
+                      <a:noFill/>
+                    </a:ln>
+                    <a:extLst>
+                      <a:ext uri="{53640926-AAD7-44D8-BBD7-CCE9431645EC}">
+                        <a14:shadowObscured xmlns:a14="http://schemas.microsoft.com/office/drawing/2010/main"/>
+                      </a:ext>
+                    </a:extLst>
                   </pic:spPr>
                 </pic:pic>
               </a:graphicData>
             </a:graphic>
+            <wp14:sizeRelV relativeFrom="margin">
+              <wp14:pctHeight>0</wp14:pctHeight>
+            </wp14:sizeRelV>
           </wp:anchor>
         </w:drawing>
       </w:r>
-    </w:p>
-    <w:p>
+      <w:r>
+        <w:t xml:space="preserve">Akun Instagram resimi yang dimiliki oleh Dinas </w:t>
+      </w:r>
+      <w:r>
+        <w:t xml:space="preserve">Komunikasi, Informatika, dan Statistik Provinsi Bali ini dikelola langsung oleh pihak dinas </w:t>
+      </w:r>
+      <w:r>
+        <w:t xml:space="preserve">dan telah memperoleh sebanyak </w:t>
+      </w:r>
+      <w:r>
+        <w:t>2</w:t>
+      </w:r>
+      <w:r>
+        <w:t xml:space="preserve">.795 followers hingga bulan Februari 2025. Namun, sampai saat ini akun Instagram </w:t>
+      </w:r>
+      <w:r>
+        <w:t>tersebut belum memiliki tanda verifikasi resmi dari Instagram. Meski demikian, informasi yang diberikan relatif kredibel dan sudah dikurasi oleh pihak dinas. Hal tersebut dilakukan untuk mengurangi kemungkinan misi</w:t>
+      </w:r>
+      <w:r>
+        <w:t>nformasi ataupun hoaks.</w:t>
+      </w:r>
+    </w:p>
+    <w:p>
+      <w:pPr>
+        <w:spacing w:line="360" w:lineRule="auto"/>
+        <w:ind w:left="357" w:firstLine="720"/>
+        <w:jc w:val="both"/>
+      </w:pPr>
+    </w:p>
+    <w:p>
+      <w:pPr>
+        <w:spacing w:line="360" w:lineRule="auto"/>
+        <w:ind w:left="357" w:firstLine="720"/>
+        <w:jc w:val="both"/>
+      </w:pPr>
+    </w:p>
+    <w:p>
+      <w:pPr>
+        <w:jc w:val="both"/>
+      </w:pPr>
+    </w:p>
+    <w:p>
+      <w:pPr>
+        <w:jc w:val="both"/>
+      </w:pPr>
       <w:r>
         <w:rPr>
           <w:noProof/>
-          <w:lang w:val="en-US"/>
         </w:rPr>
         <mc:AlternateContent>
           <mc:Choice Requires="wps">
             <w:drawing>
-              <wp:anchor distT="0" distB="0" distL="114300" distR="114300" simplePos="0" relativeHeight="251708416" behindDoc="1" locked="0" layoutInCell="1" allowOverlap="1" wp14:anchorId="1B529F66" wp14:editId="2292F313">
+              <wp:anchor distT="0" distB="0" distL="114300" distR="114300" simplePos="0" relativeHeight="251659776" behindDoc="1" locked="0" layoutInCell="1" allowOverlap="1" wp14:anchorId="63F2DE12" wp14:editId="3C94AA84">
                 <wp:simplePos x="0" y="0"/>
                 <wp:positionH relativeFrom="column">
-                  <wp:posOffset>1341120</wp:posOffset>
+                  <wp:posOffset>1331595</wp:posOffset>
                 </wp:positionH>
                 <wp:positionV relativeFrom="paragraph">
-                  <wp:posOffset>4274185</wp:posOffset>
+                  <wp:posOffset>2554605</wp:posOffset>
                 </wp:positionV>
-                <wp:extent cx="2000250" cy="635"/>
+                <wp:extent cx="2009775" cy="635"/>
                 <wp:effectExtent l="0" t="0" r="0" b="0"/>
                 <wp:wrapNone/>
-                <wp:docPr id="542782418" name="Text Box 1"/>
+                <wp:docPr id="634581069" name="Text Box 1"/>
                 <wp:cNvGraphicFramePr/>
                 <a:graphic xmlns:a="http://schemas.openxmlformats.org/drawingml/2006/main">
                   <a:graphicData uri="http://schemas.microsoft.com/office/word/2010/wordprocessingShape">
@@ -16188,7 +16308,7 @@
                       <wps:spPr>
                         <a:xfrm>
                           <a:off x="0" y="0"/>
-                          <a:ext cx="2000250" cy="635"/>
+                          <a:ext cx="2009775" cy="635"/>
                         </a:xfrm>
                         <a:prstGeom prst="rect">
                           <a:avLst/>
@@ -16206,20 +16326,103 @@
                             <w:pPr>
                               <w:pStyle w:val="Caption"/>
                               <w:jc w:val="center"/>
+                              <w:rPr>
+                                <w:rFonts w:cs="Arial"/>
+                                <w:i w:val="0"/>
+                                <w:iCs w:val="0"/>
+                                <w:color w:val="auto"/>
+                                <w:sz w:val="26"/>
+                                <w:szCs w:val="26"/>
+                              </w:rPr>
                             </w:pPr>
                             <w:r>
-                              <w:t>Gambar 4.</w:t>
+                              <w:rPr>
+                                <w:rFonts w:cs="Arial"/>
+                                <w:i w:val="0"/>
+                                <w:iCs w:val="0"/>
+                                <w:color w:val="auto"/>
+                                <w:sz w:val="22"/>
+                                <w:szCs w:val="22"/>
+                              </w:rPr>
+                              <w:t>Gambar 5.</w:t>
                             </w:r>
-                            <w:fldSimple w:instr=" SEQ Gambar_4. \* ARABIC ">
-                              <w:r>
-                                <w:rPr>
-                                  <w:noProof/>
-                                </w:rPr>
-                                <w:t>1</w:t>
-                              </w:r>
-                            </w:fldSimple>
                             <w:r>
-                              <w:t xml:space="preserve"> Akun Instagram Diskominfos Bali</w:t>
+                              <w:rPr>
+                                <w:rFonts w:cs="Arial"/>
+                                <w:i w:val="0"/>
+                                <w:iCs w:val="0"/>
+                                <w:color w:val="auto"/>
+                                <w:sz w:val="22"/>
+                                <w:szCs w:val="22"/>
+                              </w:rPr>
+                              <w:fldChar w:fldCharType="begin"/>
+                            </w:r>
+                            <w:r>
+                              <w:rPr>
+                                <w:rFonts w:cs="Arial"/>
+                                <w:i w:val="0"/>
+                                <w:iCs w:val="0"/>
+                                <w:color w:val="auto"/>
+                                <w:sz w:val="22"/>
+                                <w:szCs w:val="22"/>
+                              </w:rPr>
+                              <w:instrText xml:space="preserve"> SEQ Gambar_5. \* ARABIC </w:instrText>
+                            </w:r>
+                            <w:r>
+                              <w:rPr>
+                                <w:rFonts w:cs="Arial"/>
+                                <w:i w:val="0"/>
+                                <w:iCs w:val="0"/>
+                                <w:color w:val="auto"/>
+                                <w:sz w:val="22"/>
+                                <w:szCs w:val="22"/>
+                              </w:rPr>
+                              <w:fldChar w:fldCharType="separate"/>
+                            </w:r>
+                            <w:r>
+                              <w:rPr>
+                                <w:rFonts w:cs="Arial"/>
+                                <w:i w:val="0"/>
+                                <w:iCs w:val="0"/>
+                                <w:noProof/>
+                                <w:color w:val="auto"/>
+                                <w:sz w:val="22"/>
+                                <w:szCs w:val="22"/>
+                              </w:rPr>
+                              <w:t>1</w:t>
+                            </w:r>
+                            <w:r>
+                              <w:rPr>
+                                <w:rFonts w:cs="Arial"/>
+                                <w:i w:val="0"/>
+                                <w:iCs w:val="0"/>
+                                <w:color w:val="auto"/>
+                                <w:sz w:val="22"/>
+                                <w:szCs w:val="22"/>
+                              </w:rPr>
+                              <w:fldChar w:fldCharType="end"/>
+                            </w:r>
+                            <w:r>
+                              <w:rPr>
+                                <w:rFonts w:cs="Arial"/>
+                                <w:i w:val="0"/>
+                                <w:iCs w:val="0"/>
+                                <w:color w:val="auto"/>
+                                <w:sz w:val="22"/>
+                                <w:szCs w:val="22"/>
+                              </w:rPr>
+                              <w:t xml:space="preserve"> Profil Akun Instagram </w:t>
+                            </w:r>
+                            <w:r>
+                              <w:rPr>
+                                <w:rFonts w:cs="Arial"/>
+                                <w:i w:val="0"/>
+                                <w:iCs w:val="0"/>
+                                <w:color w:val="auto"/>
+                                <w:sz w:val="22"/>
+                                <w:szCs w:val="22"/>
+                              </w:rPr>
+                              <w:t>@diskominfos_bali</w:t>
                             </w:r>
                           </w:p>
                         </w:txbxContent>
@@ -16238,27 +16441,110 @@
           </mc:Choice>
           <mc:Fallback>
             <w:pict>
-              <v:shape w14:anchorId="1B529F66" id="_x0000_s1029" type="#_x0000_t202" style="position:absolute;margin-left:105.6pt;margin-top:336.55pt;width:157.5pt;height:.05pt;z-index:-251608064;visibility:visible;mso-wrap-style:square;mso-wrap-distance-left:9pt;mso-wrap-distance-top:0;mso-wrap-distance-right:9pt;mso-wrap-distance-bottom:0;mso-position-horizontal:absolute;mso-position-horizontal-relative:text;mso-position-vertical:absolute;mso-position-vertical-relative:text;v-text-anchor:top" o:gfxdata="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" stroked="f">
+              <v:shape w14:anchorId="63F2DE12" id="_x0000_s1029" type="#_x0000_t202" style="position:absolute;left:0;text-align:left;margin-left:104.85pt;margin-top:201.15pt;width:158.25pt;height:.05pt;z-index:-251656704;visibility:visible;mso-wrap-style:square;mso-wrap-distance-left:9pt;mso-wrap-distance-top:0;mso-wrap-distance-right:9pt;mso-wrap-distance-bottom:0;mso-position-horizontal:absolute;mso-position-horizontal-relative:text;mso-position-vertical:absolute;mso-position-vertical-relative:text;v-text-anchor:top" o:gfxdata="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" stroked="f">
                 <v:textbox style="mso-fit-shape-to-text:t" inset="0,0,0,0">
                   <w:txbxContent>
                     <w:p>
                       <w:pPr>
                         <w:pStyle w:val="Caption"/>
                         <w:jc w:val="center"/>
+                        <w:rPr>
+                          <w:rFonts w:cs="Arial"/>
+                          <w:i w:val="0"/>
+                          <w:iCs w:val="0"/>
+                          <w:color w:val="auto"/>
+                          <w:sz w:val="26"/>
+                          <w:szCs w:val="26"/>
+                        </w:rPr>
                       </w:pPr>
                       <w:r>
-                        <w:t>Gambar 4.</w:t>
+                        <w:rPr>
+                          <w:rFonts w:cs="Arial"/>
+                          <w:i w:val="0"/>
+                          <w:iCs w:val="0"/>
+                          <w:color w:val="auto"/>
+                          <w:sz w:val="22"/>
+                          <w:szCs w:val="22"/>
+                        </w:rPr>
+                        <w:t>Gambar 5.</w:t>
                       </w:r>
-                      <w:fldSimple w:instr=" SEQ Gambar_4. \* ARABIC ">
-                        <w:r>
-                          <w:rPr>
-                            <w:noProof/>
-                          </w:rPr>
-                          <w:t>1</w:t>
-                        </w:r>
-                      </w:fldSimple>
                       <w:r>
-                        <w:t xml:space="preserve"> Akun Instagram Diskominfos Bali</w:t>
+                        <w:rPr>
+                          <w:rFonts w:cs="Arial"/>
+                          <w:i w:val="0"/>
+                          <w:iCs w:val="0"/>
+                          <w:color w:val="auto"/>
+                          <w:sz w:val="22"/>
+                          <w:szCs w:val="22"/>
+                        </w:rPr>
+                        <w:fldChar w:fldCharType="begin"/>
+                      </w:r>
+                      <w:r>
+                        <w:rPr>
+                          <w:rFonts w:cs="Arial"/>
+                          <w:i w:val="0"/>
+                          <w:iCs w:val="0"/>
+                          <w:color w:val="auto"/>
+                          <w:sz w:val="22"/>
+                          <w:szCs w:val="22"/>
+                        </w:rPr>
+                        <w:instrText xml:space="preserve"> SEQ Gambar_5. \* ARABIC </w:instrText>
+                      </w:r>
+                      <w:r>
+                        <w:rPr>
+                          <w:rFonts w:cs="Arial"/>
+                          <w:i w:val="0"/>
+                          <w:iCs w:val="0"/>
+                          <w:color w:val="auto"/>
+                          <w:sz w:val="22"/>
+                          <w:szCs w:val="22"/>
+                        </w:rPr>
+                        <w:fldChar w:fldCharType="separate"/>
+                      </w:r>
+                      <w:r>
+                        <w:rPr>
+                          <w:rFonts w:cs="Arial"/>
+                          <w:i w:val="0"/>
+                          <w:iCs w:val="0"/>
+                          <w:noProof/>
+                          <w:color w:val="auto"/>
+                          <w:sz w:val="22"/>
+                          <w:szCs w:val="22"/>
+                        </w:rPr>
+                        <w:t>1</w:t>
+                      </w:r>
+                      <w:r>
+                        <w:rPr>
+                          <w:rFonts w:cs="Arial"/>
+                          <w:i w:val="0"/>
+                          <w:iCs w:val="0"/>
+                          <w:color w:val="auto"/>
+                          <w:sz w:val="22"/>
+                          <w:szCs w:val="22"/>
+                        </w:rPr>
+                        <w:fldChar w:fldCharType="end"/>
+                      </w:r>
+                      <w:r>
+                        <w:rPr>
+                          <w:rFonts w:cs="Arial"/>
+                          <w:i w:val="0"/>
+                          <w:iCs w:val="0"/>
+                          <w:color w:val="auto"/>
+                          <w:sz w:val="22"/>
+                          <w:szCs w:val="22"/>
+                        </w:rPr>
+                        <w:t xml:space="preserve"> Profil Akun Instagram </w:t>
+                      </w:r>
+                      <w:r>
+                        <w:rPr>
+                          <w:rFonts w:cs="Arial"/>
+                          <w:i w:val="0"/>
+                          <w:iCs w:val="0"/>
+                          <w:color w:val="auto"/>
+                          <w:sz w:val="22"/>
+                          <w:szCs w:val="22"/>
+                        </w:rPr>
+                        <w:t>@diskominfos_bali</w:t>
                       </w:r>
                     </w:p>
                   </w:txbxContent>
@@ -16269,316 +16555,269 @@
         </mc:AlternateContent>
       </w:r>
     </w:p>
+    <w:p>
+      <w:pPr>
+        <w:jc w:val="both"/>
+      </w:pPr>
+    </w:p>
+    <w:p>
+      <w:pPr>
+        <w:jc w:val="both"/>
+      </w:pPr>
+    </w:p>
+    <w:p>
+      <w:pPr>
+        <w:jc w:val="both"/>
+      </w:pPr>
+    </w:p>
+    <w:p>
+      <w:pPr>
+        <w:jc w:val="both"/>
+      </w:pPr>
+    </w:p>
+    <w:p>
+      <w:pPr>
+        <w:jc w:val="both"/>
+      </w:pPr>
+    </w:p>
+    <w:p>
+      <w:pPr>
+        <w:jc w:val="both"/>
+      </w:pPr>
+    </w:p>
+    <w:p>
+      <w:pPr>
+        <w:jc w:val="both"/>
+      </w:pPr>
+    </w:p>
+    <w:p>
+      <w:pPr>
+        <w:spacing w:line="360" w:lineRule="auto"/>
+        <w:jc w:val="both"/>
+      </w:pPr>
+    </w:p>
+    <w:p>
+      <w:pPr>
+        <w:spacing w:line="360" w:lineRule="auto"/>
+        <w:jc w:val="both"/>
+      </w:pPr>
+      <w:r>
+        <w:t xml:space="preserve">Dinas Komunikasi, Informatika, </w:t>
+      </w:r>
+      <w:r>
+        <w:t>dan Statistik Provinsi Bali juga memanfaatkan beberapa tanda pagar (</w:t>
+      </w:r>
+      <w:r>
+        <w:rPr>
+          <w:i/>
+          <w:iCs/>
+        </w:rPr>
+        <w:t>hashtag</w:t>
+      </w:r>
+      <w:r>
+        <w:t xml:space="preserve">) </w:t>
+      </w:r>
+      <w:r>
+        <w:t xml:space="preserve">dalam </w:t>
+      </w:r>
+      <w:r>
+        <w:t>beberapa</w:t>
+      </w:r>
+      <w:r>
+        <w:t xml:space="preserve"> unggahan caption mereka, penggunaan tagar ini bertujuan untuk menjangkau audiens yang lebih luas dan memudahkan pengguna dalam menemukan konten tertentu. Beberapa tagar yang sering digunakan antara lain </w:t>
+      </w:r>
+      <w:r>
+        <w:t>#diskominfosbali</w:t>
+      </w:r>
+      <w:r>
+        <w:t xml:space="preserve"> dan juga</w:t>
+      </w:r>
+      <w:r>
+        <w:t xml:space="preserve"> #</w:t>
+      </w:r>
+      <w:r>
+        <w:t>pemprovbali</w:t>
+      </w:r>
+      <w:r>
+        <w:t xml:space="preserve">, selain daripada itu akun instagram @diskominfos_bali lebih sering mencantumkan sebuah link </w:t>
+      </w:r>
+      <w:r>
+        <w:t>yang dapat mengarahkan para pengguna ke situs utama dari Dinas Komunikasi, Informatika, dan Statistik Provinsi Bali.</w:t>
+      </w:r>
+    </w:p>
+    <w:p>
+      <w:pPr>
+        <w:spacing w:line="360" w:lineRule="auto"/>
+        <w:jc w:val="both"/>
+      </w:pPr>
+      <w:r>
+        <w:t xml:space="preserve">Berikut merupakan detail secara </w:t>
+      </w:r>
+      <w:r>
+        <w:t>ringkas dari akun Instagram Dinas Komunikasi, Informatika, dan Statistik Provinsi Bali :</w:t>
+      </w:r>
+    </w:p>
+    <w:p>
+      <w:pPr>
+        <w:spacing w:line="360" w:lineRule="auto"/>
+        <w:jc w:val="both"/>
+      </w:pPr>
+      <w:r>
+        <w:t>Nama Akun :</w:t>
+      </w:r>
+      <w:r>
+        <w:t xml:space="preserve"> </w:t>
+      </w:r>
+      <w:r>
+        <w:t>@diskominfos_bali</w:t>
+      </w:r>
+    </w:p>
+    <w:p>
+      <w:pPr>
+        <w:spacing w:line="360" w:lineRule="auto"/>
+        <w:jc w:val="both"/>
+      </w:pPr>
+      <w:r>
+        <w:t>Followers</w:t>
+      </w:r>
+      <w:r>
+        <w:t xml:space="preserve"> : 2.795 Followers</w:t>
+      </w:r>
+    </w:p>
+    <w:p>
+      <w:pPr>
+        <w:spacing w:line="360" w:lineRule="auto"/>
+        <w:jc w:val="both"/>
+      </w:pPr>
+      <w:r>
+        <w:t>Following : 87</w:t>
+      </w:r>
+    </w:p>
+    <w:p>
+      <w:pPr>
+        <w:spacing w:line="360" w:lineRule="auto"/>
+        <w:jc w:val="both"/>
+      </w:pPr>
+      <w:r>
+        <w:t>Jumlah Media yang diupload : 1.469 media</w:t>
+      </w:r>
+    </w:p>
+    <w:p>
+      <w:pPr>
+        <w:spacing w:line="360" w:lineRule="auto"/>
+        <w:jc w:val="both"/>
+      </w:pPr>
+      <w:r>
+        <w:t xml:space="preserve">Verifikasi : Belum memiliki tanda verifikasi resmi dari Instagram </w:t>
+      </w:r>
+    </w:p>
+    <w:p>
+      <w:pPr>
+        <w:spacing w:line="360" w:lineRule="auto"/>
+        <w:jc w:val="both"/>
+      </w:pPr>
+    </w:p>
+    <w:p>
+      <w:pPr>
+        <w:pStyle w:val="Heading3"/>
+        <w:spacing w:line="360" w:lineRule="auto"/>
+      </w:pPr>
+      <w:r>
+        <w:t xml:space="preserve"> </w:t>
+      </w:r>
+      <w:r>
+        <w:tab/>
+        <w:t>Tujuan dan Fungsi Akun Instagram Diskominfos Bali</w:t>
+      </w:r>
+    </w:p>
+    <w:p>
+      <w:pPr>
+        <w:spacing w:line="360" w:lineRule="auto"/>
+        <w:ind w:left="357" w:firstLine="720"/>
+        <w:jc w:val="both"/>
+      </w:pPr>
+      <w:r>
+        <w:t>Akun Instagram Diskominfos Bali memiliki tujuan utama sebagai media komunikasi dan informasi bagi masyarakat mengenai berbagai kebijakan, program, dan kegiatan Pemerintah Provinsi Bali. Melalui platform ini, Diskominfos Bali berupaya menyebarluaskan informasi secara cepat, akurat, dan mudah diakses oleh publik. Selain itu, akun ini juga berfungsi untuk meningkatkan keterlibatan masyarakat dengan menghadirkan konten interaktif, seperti in</w:t>
+      </w:r>
+      <w:r>
+        <w:t>fografis, video edukasi, serta sesi tanya jawab di beberapa postingan serta story</w:t>
+      </w:r>
+      <w:r>
+        <w:t xml:space="preserve"> pada akun Instagramnya. Dengan demikian, akun ini menjadi sarana efektif dalam membangun hubungan yang lebih dekat antara pemerintah dan masyarakat.</w:t>
+      </w:r>
+    </w:p>
+    <w:p>
+      <w:pPr>
+        <w:spacing w:line="360" w:lineRule="auto"/>
+        <w:ind w:left="357" w:firstLine="720"/>
+        <w:jc w:val="both"/>
+      </w:pPr>
+      <w:r>
+        <w:t>Selain sebagai media informasi, akun Instagram ini juga memiliki fungsi strategis dalam meningkatkan literasi digital masyarakt, terutama dalam memahami kebijakan pemerintah dan program berbasis teknologi</w:t>
+      </w:r>
+      <w:r>
+        <w:t>. A</w:t>
+      </w:r>
+      <w:r>
+        <w:t xml:space="preserve">kun ini </w:t>
+      </w:r>
+      <w:r>
+        <w:t xml:space="preserve"> turut berperan sebagai sarana komunikasi dua arah, di mana masyarakat dapat memberikan tanggapan, pertanyaan, atau saran terkait berbagai isu yang diunggah. Diskominfos Bali juga memanfaatkan akun ini untuk mengedukasi publik mengenai pentingnya </w:t>
+      </w:r>
+      <w:r>
+        <w:t>penggunaan media sosial yang bijak dan aman. Dengan fungsi yang beragam, akun ini menjadi salah satu instrumen penting dalam mewujudkan keterbukaan informasi dan transaparansi pemerintah daerah.</w:t>
+      </w:r>
+    </w:p>
     <w:p/>
-    <w:p/>
-    <w:p/>
-    <w:p/>
-    <w:p/>
-    <w:p/>
-    <w:p/>
-    <w:p/>
-    <w:p/>
-    <w:p/>
-    <w:p/>
-    <w:p/>
-    <w:p/>
-    <w:p/>
-    <w:p/>
-    <w:p/>
-    <w:p>
-      <w:pPr>
-        <w:tabs>
-          <w:tab w:val="left" w:pos="3165"/>
-        </w:tabs>
-      </w:pPr>
-    </w:p>
-    <w:p>
-      <w:pPr>
-        <w:tabs>
-          <w:tab w:val="left" w:pos="3165"/>
-        </w:tabs>
-      </w:pPr>
-    </w:p>
-    <w:p>
-      <w:pPr>
-        <w:tabs>
-          <w:tab w:val="left" w:pos="3165"/>
-        </w:tabs>
-      </w:pPr>
-    </w:p>
-    <w:p>
-      <w:pPr>
-        <w:tabs>
-          <w:tab w:val="left" w:pos="3165"/>
-        </w:tabs>
-      </w:pPr>
-      <w:r>
-        <w:lastRenderedPageBreak/>
-        <w:t>Berikut merupakan detail singkat mengenai akun instagram tersebut :</w:t>
-      </w:r>
-    </w:p>
-    <w:p>
-      <w:pPr>
-        <w:tabs>
-          <w:tab w:val="left" w:pos="3165"/>
-        </w:tabs>
-      </w:pPr>
-      <w:r>
-        <w:t xml:space="preserve">Nama akun : </w:t>
-      </w:r>
-      <w:r>
-        <w:t>@diskominfos_bali (Diskominfos Bali)</w:t>
-      </w:r>
-    </w:p>
-    <w:p>
-      <w:pPr>
-        <w:tabs>
-          <w:tab w:val="left" w:pos="3165"/>
-        </w:tabs>
-      </w:pPr>
-      <w:r>
-        <w:t>Jumlah Pengikut : 2,725 Followers</w:t>
-      </w:r>
-    </w:p>
-    <w:p>
-      <w:pPr>
-        <w:tabs>
-          <w:tab w:val="left" w:pos="3165"/>
-        </w:tabs>
-      </w:pPr>
-      <w:r>
-        <w:t>Jumlah  Postingan : 1,441 postingan</w:t>
-      </w:r>
-    </w:p>
-    <w:p>
-      <w:pPr>
-        <w:tabs>
-          <w:tab w:val="left" w:pos="3165"/>
-        </w:tabs>
-      </w:pPr>
-      <w:r>
-        <w:t xml:space="preserve">Jenis Akun : </w:t>
-      </w:r>
-      <w:r>
-        <w:t>akun resmi pemerintah daerah</w:t>
-      </w:r>
-    </w:p>
-    <w:p>
-      <w:pPr>
-        <w:tabs>
-          <w:tab w:val="left" w:pos="3165"/>
-        </w:tabs>
-      </w:pPr>
-    </w:p>
-    <w:p>
-      <w:pPr>
-        <w:tabs>
-          <w:tab w:val="left" w:pos="3165"/>
-        </w:tabs>
-      </w:pPr>
-    </w:p>
-    <w:p>
-      <w:pPr>
-        <w:pStyle w:val="Heading3"/>
-        <w:spacing w:line="360" w:lineRule="auto"/>
-      </w:pPr>
-      <w:bookmarkStart w:id="47" w:name="_Toc190095349"/>
-      <w:r>
-        <w:t>Aktivitas Akun</w:t>
-      </w:r>
-      <w:bookmarkEnd w:id="47"/>
-    </w:p>
-    <w:p>
-      <w:pPr>
-        <w:spacing w:line="360" w:lineRule="auto"/>
-        <w:ind w:left="357" w:firstLine="363"/>
-        <w:jc w:val="both"/>
-      </w:pPr>
-      <w:r>
-        <w:t>Akun ini memiliki fokus utama untuk menyampaikan informasi terkait berbagai program, kebijakan, dan kegiatan yang dijalankan oleh pemerintah Provinsi Bali. Selain itu, akun ini juga bertujuan untuk memberikan edukasi kepada masyarakat mengenai isu-isu terkini, seperti digitalisasi dan teknologi informasi. Dalam hal frekuensi posting, rata-rata dilakukan sekitar 3-4 kali per minggu untuk memastikan informasi yang disampaikan tetap relevan dan up-to-date. Berbagai fitur media sosial dimanfaatkan untuk mendukung aktivitas ini, termasuk postingan reguler yang berbentuk foto dan video yang memuat informasi penting. Selain itu, instagram Stories juga digunakan untuk pengumuman singkat atau interaktif, seperti polling dan sesi tanya jawab, yang memungkinkan keterlibatan langsung dengan audiens. Instagram Reels dimanfaatkan untuk membagikan konten video pendek yang informatif dan menarik, sementara IGTV (jika digunakan) menjadi saluran untuk menyampaikan informasi lebih mendalam dalam format video y</w:t>
-      </w:r>
-      <w:r>
-        <w:t>ang lebih panjang.</w:t>
-      </w:r>
-    </w:p>
-    <w:p>
-      <w:pPr>
-        <w:pStyle w:val="Heading2"/>
-        <w:spacing w:line="360" w:lineRule="auto"/>
-      </w:pPr>
-      <w:r>
-        <w:t xml:space="preserve">  </w:t>
-      </w:r>
-      <w:r>
-        <w:tab/>
-        <w:t>Pengelompokan Data</w:t>
-      </w:r>
-    </w:p>
-    <w:p>
-      <w:pPr>
-        <w:spacing w:line="360" w:lineRule="auto"/>
-        <w:ind w:left="357" w:firstLine="720"/>
-        <w:jc w:val="both"/>
-      </w:pPr>
-      <w:r>
-        <w:t>Proses pertama dalam analisis data adalah mengelompokan unggahan berd</w:t>
-      </w:r>
-      <w:r>
-        <w:t>a</w:t>
-      </w:r>
-      <w:r>
-        <w:t>sarkan kategori konten dan tingkat keterlibatan pengguna. Beberapa kategori utama yang diidentifikasi meliputi :</w:t>
-      </w:r>
-    </w:p>
-    <w:p>
-      <w:pPr>
-        <w:pStyle w:val="ListParagraph"/>
-        <w:numPr>
-          <w:ilvl w:val="6"/>
-          <w:numId w:val="1"/>
-        </w:numPr>
-        <w:spacing w:line="360" w:lineRule="auto"/>
-        <w:jc w:val="both"/>
-      </w:pPr>
-      <w:r>
-        <w:t>Informasi Publik</w:t>
-      </w:r>
-    </w:p>
-    <w:p>
-      <w:pPr>
-        <w:pStyle w:val="ListParagraph"/>
-        <w:spacing w:line="360" w:lineRule="auto"/>
-        <w:ind w:left="786" w:firstLine="0"/>
-        <w:jc w:val="both"/>
-      </w:pPr>
-      <w:r>
-        <w:t>Ini adalah unggahan yang memberikan informasi edukatif bagi masyarakat, seperti tips kesehatan</w:t>
-      </w:r>
-      <w:r>
-        <w:t xml:space="preserve">, panduan penggunaan layanan publik, atau informasi tentang peraturan baru. Dalam konteks Diskominfos Bali, unggahan ini sangat penting untuk meningkatkan literasi masyarakat Bali mengenai isu-isu yang relevan dengan </w:t>
-      </w:r>
-      <w:r>
-        <w:lastRenderedPageBreak/>
-        <w:t>kehidupan sehari-hari</w:t>
-      </w:r>
-      <w:r>
-        <w:t xml:space="preserve">. </w:t>
-      </w:r>
-    </w:p>
-    <w:p>
-      <w:pPr>
-        <w:pStyle w:val="ListParagraph"/>
-        <w:numPr>
-          <w:ilvl w:val="6"/>
-          <w:numId w:val="1"/>
-        </w:numPr>
-        <w:spacing w:line="360" w:lineRule="auto"/>
-        <w:jc w:val="both"/>
-      </w:pPr>
-      <w:r>
-        <w:t>Kampanye Pemerintah</w:t>
-      </w:r>
-    </w:p>
-    <w:p>
-      <w:pPr>
-        <w:pStyle w:val="ListParagraph"/>
-        <w:spacing w:line="360" w:lineRule="auto"/>
-        <w:ind w:left="786" w:firstLine="0"/>
-        <w:jc w:val="both"/>
-      </w:pPr>
-      <w:r>
-        <w:t>Konten yang berkaitan dengan program-program pemerintah dan ajakan untuk berpartisipasi, misalnya kampanye vaksinasi, program bantuan sosial, atau ajakan</w:t>
-      </w:r>
-      <w:r>
-        <w:t xml:space="preserve"> </w:t>
-      </w:r>
-      <w:r>
-        <w:t xml:space="preserve">untuk berpartisipasi dalam pemilu. Diskominfos Bali menggunakan Instagram untuk mendorong partisipasi aktif dari masyarakat dalam program-program yang ditawarkan. </w:t>
-      </w:r>
-      <w:r>
-        <w:t>Selain itu, kampanye terkait program bantuan sosial juga bisa membantu warga yang membutuhkan mendapatkan dukungan yang diperlukan.</w:t>
-      </w:r>
-    </w:p>
-    <w:p>
-      <w:pPr>
-        <w:pStyle w:val="ListParagraph"/>
-        <w:numPr>
-          <w:ilvl w:val="6"/>
-          <w:numId w:val="1"/>
-        </w:numPr>
-        <w:spacing w:line="360" w:lineRule="auto"/>
-        <w:jc w:val="both"/>
-      </w:pPr>
-      <w:r>
-        <w:t>Pengumuman</w:t>
-      </w:r>
-    </w:p>
-    <w:p>
-      <w:pPr>
-        <w:pStyle w:val="ListParagraph"/>
-        <w:spacing w:line="360" w:lineRule="auto"/>
-        <w:ind w:left="786" w:firstLine="0"/>
-        <w:jc w:val="both"/>
-      </w:pPr>
-      <w:r>
-        <w:t xml:space="preserve">Informasi resmi atau pemberitahuan penting dari pemerintah, seperti jadwal pelaksanaan program, perubahan peraturan, atau pengumuman tentang keadaan darurat. Diskominfos Bali menggunakan unggahan ini untuk menyampaikan </w:t>
-      </w:r>
-      <w:r>
-        <w:t>informasi penting yang membutuhkan perhatian segera dari masyarakat. Misalnya, pemberitahuan tentang perubahan jadwal operasional layanan publik dapat membantu</w:t>
-      </w:r>
-      <w:r>
-        <w:t xml:space="preserve"> warga Bali untuk mengatur ulang rencana mereka. Demikian juga, informasi tentang keadaan darurat seperti bencana alam sangat penting untuk memastikan keselamatan dan keamanan masyarakat Bali.</w:t>
-      </w:r>
-    </w:p>
-    <w:p>
-      <w:pPr>
-        <w:pStyle w:val="ListParagraph"/>
-        <w:numPr>
-          <w:ilvl w:val="6"/>
-          <w:numId w:val="1"/>
-        </w:numPr>
-        <w:spacing w:line="360" w:lineRule="auto"/>
-        <w:jc w:val="both"/>
-      </w:pPr>
-      <w:r>
-        <w:t>Interaksi dengan Masyarakat</w:t>
-      </w:r>
-    </w:p>
-    <w:p>
-      <w:pPr>
-        <w:pStyle w:val="ListParagraph"/>
-        <w:spacing w:line="360" w:lineRule="auto"/>
-        <w:ind w:left="786" w:firstLine="0"/>
-        <w:jc w:val="both"/>
-      </w:pPr>
-      <w:r>
-        <w:t xml:space="preserve">Postingan yang menampilkan tanggapa langsung terhadap pertanyaan atau masukan dari masyarakat, seperti jawaban atas pertanyaan umum, klarifikasi informasi, atau feedback terhadap masukan warga. </w:t>
-      </w:r>
-      <w:r>
-        <w:t>D</w:t>
-      </w:r>
-      <w:r>
-        <w:t>iskom</w:t>
-      </w:r>
-      <w:r>
-        <w:t>infos Bali menggunakan interaksi ini untuk menunjukan bahwa pemerintah daerah mendengarkan dan merespons kebutuhan dan kekhawatiran masyarakat Bali. Misalnya</w:t>
-      </w:r>
-      <w:r>
-        <w:t>, menjawab pertanyaan mengenai prosedur pendaftaran bantuan sosial dapat membantu memperjelas proses bagi warga Bali</w:t>
-      </w:r>
-      <w:r>
-        <w:t>. Selain itu, memberikan klarifikasi terkait informasi yang keliru juga penting untuk menjaga kepercayaan masyarakat terhadap pemerintah daerah.</w:t>
-      </w:r>
-    </w:p>
-    <w:p>
-      <w:pPr>
-        <w:ind w:firstLine="357"/>
-        <w:jc w:val="both"/>
-      </w:pPr>
-    </w:p>
-    <w:p>
-      <w:pPr>
-        <w:ind w:firstLine="357"/>
+    <w:p>
+      <w:pPr>
+        <w:spacing w:line="360" w:lineRule="auto"/>
+        <w:jc w:val="both"/>
+      </w:pPr>
+    </w:p>
+    <w:p>
+      <w:pPr>
+        <w:spacing w:line="360" w:lineRule="auto"/>
+        <w:jc w:val="both"/>
+      </w:pPr>
+    </w:p>
+    <w:p>
+      <w:pPr>
+        <w:jc w:val="both"/>
+      </w:pPr>
+    </w:p>
+    <w:p>
+      <w:pPr>
+        <w:jc w:val="both"/>
+      </w:pPr>
+    </w:p>
+    <w:p>
+      <w:pPr>
+        <w:jc w:val="both"/>
+      </w:pPr>
+    </w:p>
+    <w:p>
+      <w:pPr>
+        <w:jc w:val="both"/>
+      </w:pPr>
+    </w:p>
+    <w:p>
+      <w:pPr>
+        <w:jc w:val="both"/>
+      </w:pPr>
+    </w:p>
+    <w:p>
+      <w:pPr>
+        <w:jc w:val="both"/>
+      </w:pPr>
+    </w:p>
+    <w:p>
+      <w:pPr>
+        <w:jc w:val="both"/>
+      </w:pPr>
+    </w:p>
+    <w:p>
+      <w:pPr>
         <w:jc w:val="both"/>
         <w:sectPr>
           <w:pgSz w:w="11906" w:h="16838"/>
@@ -20871,6 +21110,7 @@
     <w:rsid w:val="00617158"/>
     <w:rsid w:val="006A5236"/>
     <w:rsid w:val="006A5EE9"/>
+    <w:rsid w:val="006D771F"/>
     <w:rsid w:val="006E7672"/>
     <w:rsid w:val="006F184D"/>
     <w:rsid w:val="0074093A"/>

</xml_diff>

<commit_message>
menambahkan sub bab 5.2 pada analisis dan pembahasan
</commit_message>
<xml_diff>
--- a/LAPORAN KP.docx
+++ b/LAPORAN KP.docx
@@ -10598,7 +10598,7 @@
           <w:lang w:val="en-US"/>
         </w:rPr>
         <w:drawing>
-          <wp:anchor distT="0" distB="0" distL="114300" distR="114300" simplePos="0" relativeHeight="251671552" behindDoc="1" locked="0" layoutInCell="1" allowOverlap="1" wp14:anchorId="2A282B27" wp14:editId="711AB5B9">
+          <wp:anchor distT="0" distB="0" distL="114300" distR="114300" simplePos="0" relativeHeight="251671552" behindDoc="1" locked="0" layoutInCell="1" allowOverlap="1" wp14:anchorId="2A282B27" wp14:editId="0BA01DBA">
             <wp:simplePos x="0" y="0"/>
             <wp:positionH relativeFrom="column">
               <wp:posOffset>836295</wp:posOffset>
@@ -16176,6 +16176,9 @@
         <w:jc w:val="both"/>
       </w:pPr>
       <w:r>
+        <w:rPr>
+          <w:noProof/>
+        </w:rPr>
         <w:drawing>
           <wp:anchor distT="0" distB="0" distL="114300" distR="114300" simplePos="0" relativeHeight="251655680" behindDoc="1" locked="0" layoutInCell="1" allowOverlap="1" wp14:anchorId="3A3268E6" wp14:editId="19A64B80">
             <wp:simplePos x="0" y="0"/>
@@ -16602,6 +16605,7 @@
         <w:jc w:val="both"/>
       </w:pPr>
       <w:r>
+        <w:lastRenderedPageBreak/>
         <w:t xml:space="preserve">Dinas Komunikasi, Informatika, </w:t>
       </w:r>
       <w:r>
@@ -16762,57 +16766,821 @@
         <w:t xml:space="preserve">kun ini </w:t>
       </w:r>
       <w:r>
-        <w:t xml:space="preserve"> turut berperan sebagai sarana komunikasi dua arah, di mana masyarakat dapat memberikan tanggapan, pertanyaan, atau saran terkait berbagai isu yang diunggah. Diskominfos Bali juga memanfaatkan akun ini untuk mengedukasi publik mengenai pentingnya </w:t>
+        <w:t xml:space="preserve"> turut berperan sebagai sarana komunikasi dua arah, di mana </w:t>
+      </w:r>
+      <w:r>
+        <w:lastRenderedPageBreak/>
+        <w:t xml:space="preserve">masyarakat dapat memberikan tanggapan, pertanyaan, atau saran terkait berbagai isu yang diunggah. Diskominfos Bali juga memanfaatkan akun ini untuk mengedukasi publik mengenai pentingnya </w:t>
       </w:r>
       <w:r>
         <w:t>penggunaan media sosial yang bijak dan aman. Dengan fungsi yang beragam, akun ini menjadi salah satu instrumen penting dalam mewujudkan keterbukaan informasi dan transaparansi pemerintah daerah.</w:t>
       </w:r>
     </w:p>
+    <w:p>
+      <w:pPr>
+        <w:pStyle w:val="Heading3"/>
+        <w:spacing w:line="360" w:lineRule="auto"/>
+      </w:pPr>
+      <w:r>
+        <w:t xml:space="preserve"> </w:t>
+      </w:r>
+      <w:r>
+        <w:tab/>
+        <w:t>Aktivitas Akun Instagram Diskominfos Bali</w:t>
+      </w:r>
+    </w:p>
+    <w:p>
+      <w:pPr>
+        <w:spacing w:line="360" w:lineRule="auto"/>
+        <w:ind w:left="357" w:firstLine="720"/>
+        <w:jc w:val="both"/>
+      </w:pPr>
+      <w:r>
+        <w:t>Akun instagram Diskominfos Bali secara aktif mengunggah berbagai jenis konten yang bertujuan untuk menyeba</w:t>
+      </w:r>
+      <w:r>
+        <w:t>rkan informasi dan meningkatkan keterlibatan publik.</w:t>
+      </w:r>
+      <w:r>
+        <w:t xml:space="preserve"> Frekuensi unggahan bervariasi</w:t>
+      </w:r>
+      <w:r>
+        <w:t>, tetapi umumnya akun ini mempublikasikan konten beberapa kali dalam seminggu, terutama saat terdapat pengumuman atau kebijakan penting</w:t>
+      </w:r>
+      <w:r>
+        <w:t xml:space="preserve">. Selain itu, akun ini juga membagikan dokumentasi berbagai aktivitas </w:t>
+      </w:r>
+      <w:r>
+        <w:t xml:space="preserve">atau kegiatan yang diadakan oleh Diskominfos Bali, seperti seminar, rapat koordinasi, dan program sosialiasi. Dengan pendekatan ini, akun Diskominfos </w:t>
+      </w:r>
+      <w:r>
+        <w:t>Bali berusaha memastikan bahwa informasi yang dibagikan tetap relevan dan mencerminkan kegiatan yang dilakukan oleh dinas.</w:t>
+      </w:r>
+    </w:p>
+    <w:p>
+      <w:pPr>
+        <w:spacing w:line="360" w:lineRule="auto"/>
+        <w:ind w:left="357" w:firstLine="720"/>
+        <w:jc w:val="both"/>
+      </w:pPr>
+      <w:r>
+        <w:t>Meskipun berfungsi sebagai media komunikasi, interaksi dengan audiens di akun ini masih tergolong rendah, terlihat dari minimnya komentar pada tiap unggahan. Fitur interaktif seperti sesi tanya jawab dan polling jarang digunakan, sehingga partisipasi aktif dari pengikut masih terbatas. Akun ini lebih berfokus pada penyampaian informasi daripada membangun komunikasi dua arah dengan masyarakat. Oleh karena itu, masih terdapat peluang untuk meningkatkan keterlibatan publik melalui strategi yang lebih interaktif dan responsif.</w:t>
+      </w:r>
+    </w:p>
+    <w:p>
+      <w:pPr>
+        <w:spacing w:line="360" w:lineRule="auto"/>
+        <w:ind w:left="357" w:firstLine="720"/>
+        <w:jc w:val="both"/>
+      </w:pPr>
+    </w:p>
+    <w:p>
+      <w:pPr>
+        <w:pStyle w:val="Heading2"/>
+        <w:spacing w:line="360" w:lineRule="auto"/>
+      </w:pPr>
+      <w:r>
+        <w:t xml:space="preserve"> </w:t>
+      </w:r>
+      <w:r>
+        <w:tab/>
+        <w:t>Analisis Efektivitas Akun</w:t>
+      </w:r>
+      <w:r>
+        <w:t xml:space="preserve"> Instagram </w:t>
+      </w:r>
+      <w:r>
+        <w:t>Diskominfos Bali</w:t>
+      </w:r>
+    </w:p>
+    <w:p>
+      <w:pPr>
+        <w:pStyle w:val="Heading3"/>
+        <w:spacing w:line="360" w:lineRule="auto"/>
+      </w:pPr>
+      <w:r>
+        <w:t xml:space="preserve"> </w:t>
+      </w:r>
+      <w:r>
+        <w:tab/>
+        <w:t>Efektivitas Konten</w:t>
+      </w:r>
+    </w:p>
+    <w:p>
+      <w:pPr>
+        <w:spacing w:line="360" w:lineRule="auto"/>
+        <w:ind w:left="357" w:firstLine="720"/>
+        <w:jc w:val="both"/>
+      </w:pPr>
+      <w:r>
+        <w:t>Akun instagram Diskominfos Bali memiliki beberapa kategori konten yang disesuaikan dengan fungsi dan tujuan komunikasi pemerintah</w:t>
+      </w:r>
+      <w:r>
+        <w:t>. Berikut adalah penjelasan singkat mengenai setiap kategori beserta contoh tampilan kontennya</w:t>
+      </w:r>
+      <w:r>
+        <w:t xml:space="preserve"> :</w:t>
+      </w:r>
+    </w:p>
+    <w:p>
+      <w:pPr>
+        <w:spacing w:line="360" w:lineRule="auto"/>
+        <w:ind w:left="357" w:firstLine="720"/>
+        <w:jc w:val="both"/>
+      </w:pPr>
+    </w:p>
+    <w:p>
+      <w:pPr>
+        <w:pStyle w:val="ListParagraph"/>
+        <w:numPr>
+          <w:ilvl w:val="6"/>
+          <w:numId w:val="1"/>
+        </w:numPr>
+        <w:spacing w:line="360" w:lineRule="auto"/>
+        <w:jc w:val="both"/>
+      </w:pPr>
+      <w:r>
+        <w:lastRenderedPageBreak/>
+        <w:t>Informasi Kebijakan dan Program Pemerintah</w:t>
+      </w:r>
+    </w:p>
+    <w:p>
+      <w:pPr>
+        <w:pStyle w:val="ListParagraph"/>
+        <w:spacing w:line="360" w:lineRule="auto"/>
+        <w:ind w:left="786" w:firstLine="0"/>
+        <w:jc w:val="both"/>
+      </w:pPr>
+      <w:r>
+        <w:t xml:space="preserve">Kategori ini berisi unggahan terkait kebijakan terbaru dari Pemerintah Provinsi Bali serta program yang sedang dijalankan oleh Diskominfos Bali. </w:t>
+      </w:r>
+      <w:r>
+        <w:t xml:space="preserve">Konten ini bertujuan untuk memberikan pemahaman kepada masyarakat </w:t>
+      </w:r>
+      <w:r>
+        <w:t>tentang arah kebijakan pemerintah dan bagaimana mereka dapat berpartisipasi.</w:t>
+      </w:r>
+    </w:p>
+    <w:p>
+      <w:pPr>
+        <w:pStyle w:val="ListParagraph"/>
+        <w:spacing w:line="360" w:lineRule="auto"/>
+        <w:ind w:left="786" w:firstLine="0"/>
+        <w:jc w:val="both"/>
+      </w:pPr>
+      <w:r>
+        <w:t>Berikut merupakan contoh konten informasi kebijakan dan program pemerintah pada akun instagram Diskominfos Bali :</w:t>
+      </w:r>
+    </w:p>
+    <w:p>
+      <w:pPr>
+        <w:pStyle w:val="ListParagraph"/>
+        <w:spacing w:line="360" w:lineRule="auto"/>
+        <w:ind w:left="786" w:firstLine="0"/>
+        <w:jc w:val="both"/>
+      </w:pPr>
+      <w:r>
+        <w:rPr>
+          <w:noProof/>
+        </w:rPr>
+        <mc:AlternateContent>
+          <mc:Choice Requires="wps">
+            <w:drawing>
+              <wp:anchor distT="0" distB="0" distL="114300" distR="114300" simplePos="0" relativeHeight="251688960" behindDoc="1" locked="0" layoutInCell="1" allowOverlap="1" wp14:anchorId="7199203E" wp14:editId="4C021B3C">
+                <wp:simplePos x="0" y="0"/>
+                <wp:positionH relativeFrom="column">
+                  <wp:posOffset>493395</wp:posOffset>
+                </wp:positionH>
+                <wp:positionV relativeFrom="paragraph">
+                  <wp:posOffset>2941320</wp:posOffset>
+                </wp:positionV>
+                <wp:extent cx="5039995" cy="635"/>
+                <wp:effectExtent l="0" t="0" r="0" b="0"/>
+                <wp:wrapNone/>
+                <wp:docPr id="9116162" name="Text Box 1"/>
+                <wp:cNvGraphicFramePr/>
+                <a:graphic xmlns:a="http://schemas.openxmlformats.org/drawingml/2006/main">
+                  <a:graphicData uri="http://schemas.microsoft.com/office/word/2010/wordprocessingShape">
+                    <wps:wsp>
+                      <wps:cNvSpPr txBox="1"/>
+                      <wps:spPr>
+                        <a:xfrm>
+                          <a:off x="0" y="0"/>
+                          <a:ext cx="5039995" cy="635"/>
+                        </a:xfrm>
+                        <a:prstGeom prst="rect">
+                          <a:avLst/>
+                        </a:prstGeom>
+                        <a:solidFill>
+                          <a:prstClr val="white"/>
+                        </a:solidFill>
+                        <a:ln>
+                          <a:noFill/>
+                        </a:ln>
+                      </wps:spPr>
+                      <wps:txbx>
+                        <w:txbxContent>
+                          <w:p>
+                            <w:pPr>
+                              <w:pStyle w:val="Caption"/>
+                              <w:jc w:val="center"/>
+                              <w:rPr>
+                                <w:rFonts w:eastAsia="Arial MT" w:cs="Arial"/>
+                                <w:i w:val="0"/>
+                                <w:iCs w:val="0"/>
+                                <w:color w:val="auto"/>
+                                <w:kern w:val="0"/>
+                                <w:sz w:val="26"/>
+                                <w:szCs w:val="26"/>
+                                <w14:ligatures w14:val="none"/>
+                              </w:rPr>
+                            </w:pPr>
+                            <w:r>
+                              <w:rPr>
+                                <w:rFonts w:cs="Arial"/>
+                                <w:i w:val="0"/>
+                                <w:iCs w:val="0"/>
+                                <w:color w:val="auto"/>
+                                <w:sz w:val="22"/>
+                                <w:szCs w:val="22"/>
+                              </w:rPr>
+                              <w:t>Gambar 5.</w:t>
+                            </w:r>
+                            <w:r>
+                              <w:rPr>
+                                <w:rFonts w:cs="Arial"/>
+                                <w:i w:val="0"/>
+                                <w:iCs w:val="0"/>
+                                <w:color w:val="auto"/>
+                                <w:sz w:val="22"/>
+                                <w:szCs w:val="22"/>
+                              </w:rPr>
+                              <w:fldChar w:fldCharType="begin"/>
+                            </w:r>
+                            <w:r>
+                              <w:rPr>
+                                <w:rFonts w:cs="Arial"/>
+                                <w:i w:val="0"/>
+                                <w:iCs w:val="0"/>
+                                <w:color w:val="auto"/>
+                                <w:sz w:val="22"/>
+                                <w:szCs w:val="22"/>
+                              </w:rPr>
+                              <w:instrText xml:space="preserve"> SEQ Gambar_5. \* ARABIC </w:instrText>
+                            </w:r>
+                            <w:r>
+                              <w:rPr>
+                                <w:rFonts w:cs="Arial"/>
+                                <w:i w:val="0"/>
+                                <w:iCs w:val="0"/>
+                                <w:color w:val="auto"/>
+                                <w:sz w:val="22"/>
+                                <w:szCs w:val="22"/>
+                              </w:rPr>
+                              <w:fldChar w:fldCharType="separate"/>
+                            </w:r>
+                            <w:r>
+                              <w:rPr>
+                                <w:rFonts w:cs="Arial"/>
+                                <w:i w:val="0"/>
+                                <w:iCs w:val="0"/>
+                                <w:noProof/>
+                                <w:color w:val="auto"/>
+                                <w:sz w:val="22"/>
+                                <w:szCs w:val="22"/>
+                              </w:rPr>
+                              <w:t>2</w:t>
+                            </w:r>
+                            <w:r>
+                              <w:rPr>
+                                <w:rFonts w:cs="Arial"/>
+                                <w:i w:val="0"/>
+                                <w:iCs w:val="0"/>
+                                <w:color w:val="auto"/>
+                                <w:sz w:val="22"/>
+                                <w:szCs w:val="22"/>
+                              </w:rPr>
+                              <w:fldChar w:fldCharType="end"/>
+                            </w:r>
+                            <w:r>
+                              <w:rPr>
+                                <w:rFonts w:cs="Arial"/>
+                                <w:i w:val="0"/>
+                                <w:iCs w:val="0"/>
+                                <w:color w:val="auto"/>
+                                <w:sz w:val="22"/>
+                                <w:szCs w:val="22"/>
+                              </w:rPr>
+                              <w:t xml:space="preserve"> Konten Informasi Kebijakan dan Program Pemerintah</w:t>
+                            </w:r>
+                          </w:p>
+                        </w:txbxContent>
+                      </wps:txbx>
+                      <wps:bodyPr rot="0" spcFirstLastPara="0" vertOverflow="overflow" horzOverflow="overflow" vert="horz" wrap="square" lIns="0" tIns="0" rIns="0" bIns="0" numCol="1" spcCol="0" rtlCol="0" fromWordArt="0" anchor="t" anchorCtr="0" forceAA="0" compatLnSpc="1">
+                        <a:prstTxWarp prst="textNoShape">
+                          <a:avLst/>
+                        </a:prstTxWarp>
+                        <a:spAutoFit/>
+                      </wps:bodyPr>
+                    </wps:wsp>
+                  </a:graphicData>
+                </a:graphic>
+              </wp:anchor>
+            </w:drawing>
+          </mc:Choice>
+          <mc:Fallback>
+            <w:pict>
+              <v:shape w14:anchorId="7199203E" id="_x0000_s1030" type="#_x0000_t202" style="position:absolute;left:0;text-align:left;margin-left:38.85pt;margin-top:231.6pt;width:396.85pt;height:.05pt;z-index:-251627520;visibility:visible;mso-wrap-style:square;mso-wrap-distance-left:9pt;mso-wrap-distance-top:0;mso-wrap-distance-right:9pt;mso-wrap-distance-bottom:0;mso-position-horizontal:absolute;mso-position-horizontal-relative:text;mso-position-vertical:absolute;mso-position-vertical-relative:text;v-text-anchor:top" o:gfxdata="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" stroked="f">
+                <v:textbox style="mso-fit-shape-to-text:t" inset="0,0,0,0">
+                  <w:txbxContent>
+                    <w:p>
+                      <w:pPr>
+                        <w:pStyle w:val="Caption"/>
+                        <w:jc w:val="center"/>
+                        <w:rPr>
+                          <w:rFonts w:eastAsia="Arial MT" w:cs="Arial"/>
+                          <w:i w:val="0"/>
+                          <w:iCs w:val="0"/>
+                          <w:color w:val="auto"/>
+                          <w:kern w:val="0"/>
+                          <w:sz w:val="26"/>
+                          <w:szCs w:val="26"/>
+                          <w14:ligatures w14:val="none"/>
+                        </w:rPr>
+                      </w:pPr>
+                      <w:r>
+                        <w:rPr>
+                          <w:rFonts w:cs="Arial"/>
+                          <w:i w:val="0"/>
+                          <w:iCs w:val="0"/>
+                          <w:color w:val="auto"/>
+                          <w:sz w:val="22"/>
+                          <w:szCs w:val="22"/>
+                        </w:rPr>
+                        <w:t>Gambar 5.</w:t>
+                      </w:r>
+                      <w:r>
+                        <w:rPr>
+                          <w:rFonts w:cs="Arial"/>
+                          <w:i w:val="0"/>
+                          <w:iCs w:val="0"/>
+                          <w:color w:val="auto"/>
+                          <w:sz w:val="22"/>
+                          <w:szCs w:val="22"/>
+                        </w:rPr>
+                        <w:fldChar w:fldCharType="begin"/>
+                      </w:r>
+                      <w:r>
+                        <w:rPr>
+                          <w:rFonts w:cs="Arial"/>
+                          <w:i w:val="0"/>
+                          <w:iCs w:val="0"/>
+                          <w:color w:val="auto"/>
+                          <w:sz w:val="22"/>
+                          <w:szCs w:val="22"/>
+                        </w:rPr>
+                        <w:instrText xml:space="preserve"> SEQ Gambar_5. \* ARABIC </w:instrText>
+                      </w:r>
+                      <w:r>
+                        <w:rPr>
+                          <w:rFonts w:cs="Arial"/>
+                          <w:i w:val="0"/>
+                          <w:iCs w:val="0"/>
+                          <w:color w:val="auto"/>
+                          <w:sz w:val="22"/>
+                          <w:szCs w:val="22"/>
+                        </w:rPr>
+                        <w:fldChar w:fldCharType="separate"/>
+                      </w:r>
+                      <w:r>
+                        <w:rPr>
+                          <w:rFonts w:cs="Arial"/>
+                          <w:i w:val="0"/>
+                          <w:iCs w:val="0"/>
+                          <w:noProof/>
+                          <w:color w:val="auto"/>
+                          <w:sz w:val="22"/>
+                          <w:szCs w:val="22"/>
+                        </w:rPr>
+                        <w:t>2</w:t>
+                      </w:r>
+                      <w:r>
+                        <w:rPr>
+                          <w:rFonts w:cs="Arial"/>
+                          <w:i w:val="0"/>
+                          <w:iCs w:val="0"/>
+                          <w:color w:val="auto"/>
+                          <w:sz w:val="22"/>
+                          <w:szCs w:val="22"/>
+                        </w:rPr>
+                        <w:fldChar w:fldCharType="end"/>
+                      </w:r>
+                      <w:r>
+                        <w:rPr>
+                          <w:rFonts w:cs="Arial"/>
+                          <w:i w:val="0"/>
+                          <w:iCs w:val="0"/>
+                          <w:color w:val="auto"/>
+                          <w:sz w:val="22"/>
+                          <w:szCs w:val="22"/>
+                        </w:rPr>
+                        <w:t xml:space="preserve"> Konten Informasi Kebijakan dan Program Pemerintah</w:t>
+                      </w:r>
+                    </w:p>
+                  </w:txbxContent>
+                </v:textbox>
+              </v:shape>
+            </w:pict>
+          </mc:Fallback>
+        </mc:AlternateContent>
+      </w:r>
+      <w:r>
+        <w:drawing>
+          <wp:anchor distT="0" distB="0" distL="114300" distR="114300" simplePos="0" relativeHeight="251686912" behindDoc="1" locked="0" layoutInCell="1" allowOverlap="1" wp14:anchorId="71288868" wp14:editId="1C9622C6">
+            <wp:simplePos x="0" y="0"/>
+            <wp:positionH relativeFrom="column">
+              <wp:posOffset>493395</wp:posOffset>
+            </wp:positionH>
+            <wp:positionV relativeFrom="paragraph">
+              <wp:posOffset>116205</wp:posOffset>
+            </wp:positionV>
+            <wp:extent cx="5039995" cy="2767965"/>
+            <wp:effectExtent l="0" t="0" r="8255" b="0"/>
+            <wp:wrapNone/>
+            <wp:docPr id="875218234" name="Picture 1"/>
+            <wp:cNvGraphicFramePr>
+              <a:graphicFrameLocks xmlns:a="http://schemas.openxmlformats.org/drawingml/2006/main" noChangeAspect="1"/>
+            </wp:cNvGraphicFramePr>
+            <a:graphic xmlns:a="http://schemas.openxmlformats.org/drawingml/2006/main">
+              <a:graphicData uri="http://schemas.openxmlformats.org/drawingml/2006/picture">
+                <pic:pic xmlns:pic="http://schemas.openxmlformats.org/drawingml/2006/picture">
+                  <pic:nvPicPr>
+                    <pic:cNvPr id="875218234" name=""/>
+                    <pic:cNvPicPr/>
+                  </pic:nvPicPr>
+                  <pic:blipFill>
+                    <a:blip r:embed="rId27">
+                      <a:extLst>
+                        <a:ext uri="{28A0092B-C50C-407E-A947-70E740481C1C}">
+                          <a14:useLocalDpi xmlns:a14="http://schemas.microsoft.com/office/drawing/2010/main" val="0"/>
+                        </a:ext>
+                      </a:extLst>
+                    </a:blip>
+                    <a:stretch>
+                      <a:fillRect/>
+                    </a:stretch>
+                  </pic:blipFill>
+                  <pic:spPr>
+                    <a:xfrm>
+                      <a:off x="0" y="0"/>
+                      <a:ext cx="5039995" cy="2767965"/>
+                    </a:xfrm>
+                    <a:prstGeom prst="rect">
+                      <a:avLst/>
+                    </a:prstGeom>
+                  </pic:spPr>
+                </pic:pic>
+              </a:graphicData>
+            </a:graphic>
+          </wp:anchor>
+        </w:drawing>
+      </w:r>
+    </w:p>
+    <w:p>
+      <w:pPr>
+        <w:pStyle w:val="ListParagraph"/>
+        <w:spacing w:line="360" w:lineRule="auto"/>
+        <w:ind w:left="786" w:firstLine="0"/>
+        <w:jc w:val="both"/>
+      </w:pPr>
+    </w:p>
     <w:p/>
-    <w:p>
-      <w:pPr>
-        <w:spacing w:line="360" w:lineRule="auto"/>
-        <w:jc w:val="both"/>
-      </w:pPr>
-    </w:p>
-    <w:p>
-      <w:pPr>
-        <w:spacing w:line="360" w:lineRule="auto"/>
-        <w:jc w:val="both"/>
-      </w:pPr>
-    </w:p>
-    <w:p>
-      <w:pPr>
-        <w:jc w:val="both"/>
-      </w:pPr>
-    </w:p>
-    <w:p>
-      <w:pPr>
-        <w:jc w:val="both"/>
-      </w:pPr>
-    </w:p>
-    <w:p>
-      <w:pPr>
-        <w:jc w:val="both"/>
-      </w:pPr>
-    </w:p>
-    <w:p>
-      <w:pPr>
-        <w:jc w:val="both"/>
-      </w:pPr>
-    </w:p>
-    <w:p>
-      <w:pPr>
-        <w:jc w:val="both"/>
-      </w:pPr>
-    </w:p>
-    <w:p>
-      <w:pPr>
-        <w:jc w:val="both"/>
-      </w:pPr>
-    </w:p>
-    <w:p>
-      <w:pPr>
+    <w:p/>
+    <w:p/>
+    <w:p>
+      <w:pPr>
+        <w:spacing w:line="360" w:lineRule="auto"/>
+        <w:jc w:val="both"/>
+      </w:pPr>
+    </w:p>
+    <w:p>
+      <w:pPr>
+        <w:spacing w:line="360" w:lineRule="auto"/>
+        <w:jc w:val="both"/>
+      </w:pPr>
+    </w:p>
+    <w:p>
+      <w:pPr>
+        <w:jc w:val="both"/>
+      </w:pPr>
+    </w:p>
+    <w:p>
+      <w:pPr>
+        <w:jc w:val="both"/>
+      </w:pPr>
+    </w:p>
+    <w:p>
+      <w:pPr>
+        <w:jc w:val="both"/>
+      </w:pPr>
+    </w:p>
+    <w:p>
+      <w:pPr>
+        <w:jc w:val="both"/>
+      </w:pPr>
+    </w:p>
+    <w:p>
+      <w:pPr>
+        <w:jc w:val="both"/>
+      </w:pPr>
+    </w:p>
+    <w:p>
+      <w:pPr>
+        <w:spacing w:line="360" w:lineRule="auto"/>
+        <w:ind w:left="720"/>
+        <w:jc w:val="both"/>
+      </w:pPr>
+      <w:r>
+        <w:t>Postingan diatas merupakan postingan</w:t>
+      </w:r>
+      <w:r>
+        <w:t xml:space="preserve"> berbentuk reels</w:t>
+      </w:r>
+      <w:r>
+        <w:t xml:space="preserve"> dengan konten mengenai salah satu program yang diadakan oleh pemerintah yakni </w:t>
+      </w:r>
+      <w:r>
+        <w:t>program vaksinasi PMK sebagai bagian dari strategi pengend</w:t>
+      </w:r>
+      <w:r>
+        <w:t>a</w:t>
+      </w:r>
+      <w:r>
+        <w:t>l</w:t>
+      </w:r>
+      <w:r>
+        <w:t>i</w:t>
+      </w:r>
+      <w:r>
+        <w:t>an penyakit hewan</w:t>
+      </w:r>
+      <w:r>
+        <w:t>. Adapu</w:t>
+      </w:r>
+      <w:r>
+        <w:t>n</w:t>
+      </w:r>
+      <w:r>
+        <w:t xml:space="preserve"> postingan tersebut memperoleh sebanyak 6 likes, 0 comment</w:t>
+      </w:r>
+      <w:r>
+        <w:t>, serta 0 share.</w:t>
+      </w:r>
+    </w:p>
+    <w:p>
+      <w:pPr>
+        <w:pStyle w:val="ListParagraph"/>
+        <w:numPr>
+          <w:ilvl w:val="6"/>
+          <w:numId w:val="1"/>
+        </w:numPr>
+        <w:spacing w:line="360" w:lineRule="auto"/>
+        <w:jc w:val="both"/>
+      </w:pPr>
+      <w:r>
+        <w:t>Dokumentasi Kegi</w:t>
+      </w:r>
+      <w:r>
+        <w:t>a</w:t>
+      </w:r>
+      <w:r>
+        <w:t>tan Dinas</w:t>
+      </w:r>
+    </w:p>
+    <w:p>
+      <w:pPr>
+        <w:pStyle w:val="ListParagraph"/>
+        <w:spacing w:line="360" w:lineRule="auto"/>
+        <w:ind w:left="786" w:firstLine="0"/>
+        <w:jc w:val="both"/>
+      </w:pPr>
+      <w:r>
+        <w:t>Konten ini menampilkan berbagai aktivitas yang dilakukan oleh Diskominfos Bali, seperti rapat koordinasi, seminar, workshop, dan kunjungan kerja. Tujuannya adalah untuk menunjukan transparansi kerja dinas serta memberikan informasi mengenai aktivitas</w:t>
+      </w:r>
+      <w:r>
+        <w:t xml:space="preserve"> pemerintahan.</w:t>
+      </w:r>
+    </w:p>
+    <w:p>
+      <w:pPr>
+        <w:pStyle w:val="ListParagraph"/>
+        <w:spacing w:line="360" w:lineRule="auto"/>
+        <w:ind w:left="786" w:firstLine="0"/>
+        <w:jc w:val="both"/>
+      </w:pPr>
+      <w:r>
+        <w:t xml:space="preserve">Berikut merupakan contoh konten </w:t>
+      </w:r>
+      <w:r>
+        <w:t>dokumentasi kegiatan dinas</w:t>
+      </w:r>
+      <w:r>
+        <w:t xml:space="preserve"> pada akun instagram Diskominfos Bali :</w:t>
+      </w:r>
+    </w:p>
+    <w:p>
+      <w:pPr>
+        <w:pStyle w:val="ListParagraph"/>
+        <w:spacing w:line="360" w:lineRule="auto"/>
+        <w:ind w:left="786" w:firstLine="0"/>
+        <w:jc w:val="both"/>
+      </w:pPr>
+    </w:p>
+    <w:p>
+      <w:pPr>
+        <w:pStyle w:val="ListParagraph"/>
+        <w:keepNext/>
+        <w:spacing w:line="360" w:lineRule="auto"/>
+        <w:ind w:left="786" w:firstLine="0"/>
+        <w:jc w:val="both"/>
+      </w:pPr>
+      <w:r>
+        <w:lastRenderedPageBreak/>
+        <w:drawing>
+          <wp:inline distT="0" distB="0" distL="0" distR="0" wp14:anchorId="55F4D5CB" wp14:editId="545BB1E0">
+            <wp:extent cx="5039995" cy="2710180"/>
+            <wp:effectExtent l="0" t="0" r="8255" b="0"/>
+            <wp:docPr id="917705025" name="Picture 1"/>
+            <wp:cNvGraphicFramePr>
+              <a:graphicFrameLocks xmlns:a="http://schemas.openxmlformats.org/drawingml/2006/main" noChangeAspect="1"/>
+            </wp:cNvGraphicFramePr>
+            <a:graphic xmlns:a="http://schemas.openxmlformats.org/drawingml/2006/main">
+              <a:graphicData uri="http://schemas.openxmlformats.org/drawingml/2006/picture">
+                <pic:pic xmlns:pic="http://schemas.openxmlformats.org/drawingml/2006/picture">
+                  <pic:nvPicPr>
+                    <pic:cNvPr id="917705025" name=""/>
+                    <pic:cNvPicPr/>
+                  </pic:nvPicPr>
+                  <pic:blipFill>
+                    <a:blip r:embed="rId28"/>
+                    <a:stretch>
+                      <a:fillRect/>
+                    </a:stretch>
+                  </pic:blipFill>
+                  <pic:spPr>
+                    <a:xfrm>
+                      <a:off x="0" y="0"/>
+                      <a:ext cx="5039995" cy="2710180"/>
+                    </a:xfrm>
+                    <a:prstGeom prst="rect">
+                      <a:avLst/>
+                    </a:prstGeom>
+                  </pic:spPr>
+                </pic:pic>
+              </a:graphicData>
+            </a:graphic>
+          </wp:inline>
+        </w:drawing>
+      </w:r>
+    </w:p>
+    <w:p>
+      <w:pPr>
+        <w:pStyle w:val="Caption"/>
+        <w:jc w:val="center"/>
+        <w:rPr>
+          <w:i w:val="0"/>
+          <w:iCs w:val="0"/>
+          <w:color w:val="auto"/>
+          <w:sz w:val="22"/>
+          <w:szCs w:val="22"/>
+        </w:rPr>
+      </w:pPr>
+      <w:r>
+        <w:rPr>
+          <w:i w:val="0"/>
+          <w:iCs w:val="0"/>
+          <w:color w:val="auto"/>
+          <w:sz w:val="22"/>
+          <w:szCs w:val="22"/>
+        </w:rPr>
+        <w:t>Gambar 5.</w:t>
+      </w:r>
+      <w:r>
+        <w:rPr>
+          <w:i w:val="0"/>
+          <w:iCs w:val="0"/>
+          <w:color w:val="auto"/>
+          <w:sz w:val="22"/>
+          <w:szCs w:val="22"/>
+        </w:rPr>
+        <w:fldChar w:fldCharType="begin"/>
+      </w:r>
+      <w:r>
+        <w:rPr>
+          <w:i w:val="0"/>
+          <w:iCs w:val="0"/>
+          <w:color w:val="auto"/>
+          <w:sz w:val="22"/>
+          <w:szCs w:val="22"/>
+        </w:rPr>
+        <w:instrText xml:space="preserve"> SEQ Gambar_5. \* ARABIC </w:instrText>
+      </w:r>
+      <w:r>
+        <w:rPr>
+          <w:i w:val="0"/>
+          <w:iCs w:val="0"/>
+          <w:color w:val="auto"/>
+          <w:sz w:val="22"/>
+          <w:szCs w:val="22"/>
+        </w:rPr>
+        <w:fldChar w:fldCharType="separate"/>
+      </w:r>
+      <w:r>
+        <w:rPr>
+          <w:i w:val="0"/>
+          <w:iCs w:val="0"/>
+          <w:noProof/>
+          <w:color w:val="auto"/>
+          <w:sz w:val="22"/>
+          <w:szCs w:val="22"/>
+        </w:rPr>
+        <w:t>3</w:t>
+      </w:r>
+      <w:r>
+        <w:rPr>
+          <w:i w:val="0"/>
+          <w:iCs w:val="0"/>
+          <w:color w:val="auto"/>
+          <w:sz w:val="22"/>
+          <w:szCs w:val="22"/>
+        </w:rPr>
+        <w:fldChar w:fldCharType="end"/>
+      </w:r>
+      <w:r>
+        <w:rPr>
+          <w:i w:val="0"/>
+          <w:iCs w:val="0"/>
+          <w:color w:val="auto"/>
+          <w:sz w:val="22"/>
+          <w:szCs w:val="22"/>
+        </w:rPr>
+        <w:t xml:space="preserve"> Konten Dokumentasi Kegiatan Dinas</w:t>
+      </w:r>
+    </w:p>
+    <w:p>
+      <w:pPr>
+        <w:spacing w:line="360" w:lineRule="auto"/>
+        <w:ind w:left="720"/>
+        <w:jc w:val="both"/>
+      </w:pPr>
+      <w:r>
+        <w:t xml:space="preserve">Postingan diatas merupakan postingan berbentuk </w:t>
+      </w:r>
+      <w:r>
+        <w:t>gambar</w:t>
+      </w:r>
+      <w:r>
+        <w:t xml:space="preserve"> yang terdiri atas 3 slide</w:t>
+      </w:r>
+      <w:r>
+        <w:t xml:space="preserve"> dengan konten mengenai</w:t>
+      </w:r>
+      <w:r>
+        <w:t xml:space="preserve"> dokumentasi dari kegiatan yang diadakan oleh </w:t>
+      </w:r>
+      <w:r>
+        <w:t xml:space="preserve">Dinas Komunikasi, Informatika, dan Statistik Provinsi Bali yakni </w:t>
+      </w:r>
+      <w:r>
+        <w:t>olahraga bersama</w:t>
+      </w:r>
+      <w:r>
+        <w:t>. Adapu</w:t>
+      </w:r>
+      <w:r>
+        <w:t>n</w:t>
+      </w:r>
+      <w:r>
+        <w:t xml:space="preserve"> postingan tersebut memperoleh sebanyak </w:t>
+      </w:r>
+      <w:r>
+        <w:t>3</w:t>
+      </w:r>
+      <w:r>
+        <w:t>6 likes, 0 comment, serta 0 share.</w:t>
+      </w:r>
+    </w:p>
+    <w:p>
+      <w:pPr>
+        <w:pStyle w:val="ListParagraph"/>
+        <w:spacing w:line="360" w:lineRule="auto"/>
+        <w:ind w:left="786" w:firstLine="0"/>
+        <w:jc w:val="both"/>
+      </w:pPr>
+    </w:p>
+    <w:p>
+      <w:pPr>
+        <w:spacing w:line="360" w:lineRule="auto"/>
         <w:jc w:val="both"/>
       </w:pPr>
     </w:p>
@@ -20370,7 +21138,7 @@
   <w:style w:type="paragraph" w:default="1" w:styleId="Normal">
     <w:name w:val="Normal"/>
     <w:qFormat/>
-    <w:rsid w:val="00B31D99"/>
+    <w:rsid w:val="001A5DC4"/>
     <w:rPr>
       <w:rFonts w:ascii="Arial" w:hAnsi="Arial"/>
     </w:rPr>
@@ -21102,6 +21870,7 @@
     <w:rsid w:val="00070B31"/>
     <w:rsid w:val="00174882"/>
     <w:rsid w:val="002A14EB"/>
+    <w:rsid w:val="004365E2"/>
     <w:rsid w:val="004708DA"/>
     <w:rsid w:val="004D7BA6"/>
     <w:rsid w:val="004E7821"/>

</xml_diff>

<commit_message>
menyelesaikan sub bab 5.2.1
</commit_message>
<xml_diff>
--- a/LAPORAN KP.docx
+++ b/LAPORAN KP.docx
@@ -10598,7 +10598,7 @@
           <w:lang w:val="en-US"/>
         </w:rPr>
         <w:drawing>
-          <wp:anchor distT="0" distB="0" distL="114300" distR="114300" simplePos="0" relativeHeight="251671552" behindDoc="1" locked="0" layoutInCell="1" allowOverlap="1" wp14:anchorId="2A282B27" wp14:editId="0BA01DBA">
+          <wp:anchor distT="0" distB="0" distL="114300" distR="114300" simplePos="0" relativeHeight="251671552" behindDoc="1" locked="0" layoutInCell="1" allowOverlap="1" wp14:anchorId="2A282B27" wp14:editId="3CD54A4A">
             <wp:simplePos x="0" y="0"/>
             <wp:positionH relativeFrom="column">
               <wp:posOffset>836295</wp:posOffset>
@@ -16943,16 +16943,113 @@
         <w:rPr>
           <w:noProof/>
         </w:rPr>
+        <w:drawing>
+          <wp:anchor distT="0" distB="0" distL="114300" distR="114300" simplePos="0" relativeHeight="251646464" behindDoc="1" locked="0" layoutInCell="1" allowOverlap="1" wp14:anchorId="71288868" wp14:editId="6ED204BE">
+            <wp:simplePos x="0" y="0"/>
+            <wp:positionH relativeFrom="column">
+              <wp:posOffset>236220</wp:posOffset>
+            </wp:positionH>
+            <wp:positionV relativeFrom="paragraph">
+              <wp:posOffset>116205</wp:posOffset>
+            </wp:positionV>
+            <wp:extent cx="5039995" cy="2767965"/>
+            <wp:effectExtent l="0" t="0" r="8255" b="0"/>
+            <wp:wrapNone/>
+            <wp:docPr id="875218234" name="Picture 1"/>
+            <wp:cNvGraphicFramePr>
+              <a:graphicFrameLocks xmlns:a="http://schemas.openxmlformats.org/drawingml/2006/main" noChangeAspect="1"/>
+            </wp:cNvGraphicFramePr>
+            <a:graphic xmlns:a="http://schemas.openxmlformats.org/drawingml/2006/main">
+              <a:graphicData uri="http://schemas.openxmlformats.org/drawingml/2006/picture">
+                <pic:pic xmlns:pic="http://schemas.openxmlformats.org/drawingml/2006/picture">
+                  <pic:nvPicPr>
+                    <pic:cNvPr id="875218234" name=""/>
+                    <pic:cNvPicPr/>
+                  </pic:nvPicPr>
+                  <pic:blipFill>
+                    <a:blip r:embed="rId27">
+                      <a:extLst>
+                        <a:ext uri="{28A0092B-C50C-407E-A947-70E740481C1C}">
+                          <a14:useLocalDpi xmlns:a14="http://schemas.microsoft.com/office/drawing/2010/main" val="0"/>
+                        </a:ext>
+                      </a:extLst>
+                    </a:blip>
+                    <a:stretch>
+                      <a:fillRect/>
+                    </a:stretch>
+                  </pic:blipFill>
+                  <pic:spPr>
+                    <a:xfrm>
+                      <a:off x="0" y="0"/>
+                      <a:ext cx="5039995" cy="2767965"/>
+                    </a:xfrm>
+                    <a:prstGeom prst="rect">
+                      <a:avLst/>
+                    </a:prstGeom>
+                  </pic:spPr>
+                </pic:pic>
+              </a:graphicData>
+            </a:graphic>
+          </wp:anchor>
+        </w:drawing>
+      </w:r>
+    </w:p>
+    <w:p>
+      <w:pPr>
+        <w:pStyle w:val="ListParagraph"/>
+        <w:spacing w:line="360" w:lineRule="auto"/>
+        <w:ind w:left="786" w:firstLine="0"/>
+        <w:jc w:val="both"/>
+      </w:pPr>
+    </w:p>
+    <w:p/>
+    <w:p/>
+    <w:p/>
+    <w:p>
+      <w:pPr>
+        <w:spacing w:line="360" w:lineRule="auto"/>
+        <w:jc w:val="both"/>
+      </w:pPr>
+    </w:p>
+    <w:p>
+      <w:pPr>
+        <w:spacing w:line="360" w:lineRule="auto"/>
+        <w:jc w:val="both"/>
+      </w:pPr>
+    </w:p>
+    <w:p>
+      <w:pPr>
+        <w:jc w:val="both"/>
+      </w:pPr>
+    </w:p>
+    <w:p>
+      <w:pPr>
+        <w:jc w:val="both"/>
+      </w:pPr>
+    </w:p>
+    <w:p>
+      <w:pPr>
+        <w:jc w:val="both"/>
+      </w:pPr>
+    </w:p>
+    <w:p>
+      <w:pPr>
+        <w:jc w:val="both"/>
+      </w:pPr>
+      <w:r>
+        <w:rPr>
+          <w:noProof/>
+        </w:rPr>
         <mc:AlternateContent>
           <mc:Choice Requires="wps">
             <w:drawing>
-              <wp:anchor distT="0" distB="0" distL="114300" distR="114300" simplePos="0" relativeHeight="251688960" behindDoc="1" locked="0" layoutInCell="1" allowOverlap="1" wp14:anchorId="7199203E" wp14:editId="4C021B3C">
+              <wp:anchor distT="0" distB="0" distL="114300" distR="114300" simplePos="0" relativeHeight="251650560" behindDoc="1" locked="0" layoutInCell="1" allowOverlap="1" wp14:anchorId="7199203E" wp14:editId="1775B239">
                 <wp:simplePos x="0" y="0"/>
                 <wp:positionH relativeFrom="column">
-                  <wp:posOffset>493395</wp:posOffset>
+                  <wp:posOffset>274320</wp:posOffset>
                 </wp:positionH>
                 <wp:positionV relativeFrom="paragraph">
-                  <wp:posOffset>2941320</wp:posOffset>
+                  <wp:posOffset>114935</wp:posOffset>
                 </wp:positionV>
                 <wp:extent cx="5039995" cy="635"/>
                 <wp:effectExtent l="0" t="0" r="0" b="0"/>
@@ -17090,7 +17187,7 @@
           </mc:Choice>
           <mc:Fallback>
             <w:pict>
-              <v:shape w14:anchorId="7199203E" id="_x0000_s1030" type="#_x0000_t202" style="position:absolute;left:0;text-align:left;margin-left:38.85pt;margin-top:231.6pt;width:396.85pt;height:.05pt;z-index:-251627520;visibility:visible;mso-wrap-style:square;mso-wrap-distance-left:9pt;mso-wrap-distance-top:0;mso-wrap-distance-right:9pt;mso-wrap-distance-bottom:0;mso-position-horizontal:absolute;mso-position-horizontal-relative:text;mso-position-vertical:absolute;mso-position-vertical-relative:text;v-text-anchor:top" o:gfxdata="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" stroked="f">
+              <v:shape w14:anchorId="7199203E" id="_x0000_s1030" type="#_x0000_t202" style="position:absolute;left:0;text-align:left;margin-left:21.6pt;margin-top:9.05pt;width:396.85pt;height:.05pt;z-index:-251665920;visibility:visible;mso-wrap-style:square;mso-wrap-distance-left:9pt;mso-wrap-distance-top:0;mso-wrap-distance-right:9pt;mso-wrap-distance-bottom:0;mso-position-horizontal:absolute;mso-position-horizontal-relative:text;mso-position-vertical:absolute;mso-position-vertical-relative:text;v-text-anchor:top" o:gfxdata="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" stroked="f">
                 <v:textbox style="mso-fit-shape-to-text:t" inset="0,0,0,0">
                   <w:txbxContent>
                     <w:p>
@@ -17194,100 +17291,6 @@
           </mc:Fallback>
         </mc:AlternateContent>
       </w:r>
-      <w:r>
-        <w:drawing>
-          <wp:anchor distT="0" distB="0" distL="114300" distR="114300" simplePos="0" relativeHeight="251686912" behindDoc="1" locked="0" layoutInCell="1" allowOverlap="1" wp14:anchorId="71288868" wp14:editId="1C9622C6">
-            <wp:simplePos x="0" y="0"/>
-            <wp:positionH relativeFrom="column">
-              <wp:posOffset>493395</wp:posOffset>
-            </wp:positionH>
-            <wp:positionV relativeFrom="paragraph">
-              <wp:posOffset>116205</wp:posOffset>
-            </wp:positionV>
-            <wp:extent cx="5039995" cy="2767965"/>
-            <wp:effectExtent l="0" t="0" r="8255" b="0"/>
-            <wp:wrapNone/>
-            <wp:docPr id="875218234" name="Picture 1"/>
-            <wp:cNvGraphicFramePr>
-              <a:graphicFrameLocks xmlns:a="http://schemas.openxmlformats.org/drawingml/2006/main" noChangeAspect="1"/>
-            </wp:cNvGraphicFramePr>
-            <a:graphic xmlns:a="http://schemas.openxmlformats.org/drawingml/2006/main">
-              <a:graphicData uri="http://schemas.openxmlformats.org/drawingml/2006/picture">
-                <pic:pic xmlns:pic="http://schemas.openxmlformats.org/drawingml/2006/picture">
-                  <pic:nvPicPr>
-                    <pic:cNvPr id="875218234" name=""/>
-                    <pic:cNvPicPr/>
-                  </pic:nvPicPr>
-                  <pic:blipFill>
-                    <a:blip r:embed="rId27">
-                      <a:extLst>
-                        <a:ext uri="{28A0092B-C50C-407E-A947-70E740481C1C}">
-                          <a14:useLocalDpi xmlns:a14="http://schemas.microsoft.com/office/drawing/2010/main" val="0"/>
-                        </a:ext>
-                      </a:extLst>
-                    </a:blip>
-                    <a:stretch>
-                      <a:fillRect/>
-                    </a:stretch>
-                  </pic:blipFill>
-                  <pic:spPr>
-                    <a:xfrm>
-                      <a:off x="0" y="0"/>
-                      <a:ext cx="5039995" cy="2767965"/>
-                    </a:xfrm>
-                    <a:prstGeom prst="rect">
-                      <a:avLst/>
-                    </a:prstGeom>
-                  </pic:spPr>
-                </pic:pic>
-              </a:graphicData>
-            </a:graphic>
-          </wp:anchor>
-        </w:drawing>
-      </w:r>
-    </w:p>
-    <w:p>
-      <w:pPr>
-        <w:pStyle w:val="ListParagraph"/>
-        <w:spacing w:line="360" w:lineRule="auto"/>
-        <w:ind w:left="786" w:firstLine="0"/>
-        <w:jc w:val="both"/>
-      </w:pPr>
-    </w:p>
-    <w:p/>
-    <w:p/>
-    <w:p/>
-    <w:p>
-      <w:pPr>
-        <w:spacing w:line="360" w:lineRule="auto"/>
-        <w:jc w:val="both"/>
-      </w:pPr>
-    </w:p>
-    <w:p>
-      <w:pPr>
-        <w:spacing w:line="360" w:lineRule="auto"/>
-        <w:jc w:val="both"/>
-      </w:pPr>
-    </w:p>
-    <w:p>
-      <w:pPr>
-        <w:jc w:val="both"/>
-      </w:pPr>
-    </w:p>
-    <w:p>
-      <w:pPr>
-        <w:jc w:val="both"/>
-      </w:pPr>
-    </w:p>
-    <w:p>
-      <w:pPr>
-        <w:jc w:val="both"/>
-      </w:pPr>
-    </w:p>
-    <w:p>
-      <w:pPr>
-        <w:jc w:val="both"/>
-      </w:pPr>
     </w:p>
     <w:p>
       <w:pPr>
@@ -17379,13 +17382,7 @@
         <w:jc w:val="both"/>
       </w:pPr>
       <w:r>
-        <w:t xml:space="preserve">Berikut merupakan contoh konten </w:t>
-      </w:r>
-      <w:r>
-        <w:t>dokumentasi kegiatan dinas</w:t>
-      </w:r>
-      <w:r>
-        <w:t xml:space="preserve"> pada akun instagram Diskominfos Bali :</w:t>
+        <w:t>Berikut merupakan contoh konten dokumentasi kegiatan dinas pada akun instagram Diskominfos Bali :</w:t>
       </w:r>
     </w:p>
     <w:p>
@@ -17405,11 +17402,22 @@
         <w:jc w:val="both"/>
       </w:pPr>
       <w:r>
+        <w:rPr>
+          <w:noProof/>
+        </w:rPr>
         <w:lastRenderedPageBreak/>
         <w:drawing>
-          <wp:inline distT="0" distB="0" distL="0" distR="0" wp14:anchorId="55F4D5CB" wp14:editId="545BB1E0">
+          <wp:anchor distT="0" distB="0" distL="114300" distR="114300" simplePos="0" relativeHeight="251693056" behindDoc="1" locked="0" layoutInCell="1" allowOverlap="1" wp14:anchorId="55F4D5CB" wp14:editId="6AC1DD84">
+            <wp:simplePos x="0" y="0"/>
+            <wp:positionH relativeFrom="column">
+              <wp:posOffset>331470</wp:posOffset>
+            </wp:positionH>
+            <wp:positionV relativeFrom="paragraph">
+              <wp:posOffset>-41910</wp:posOffset>
+            </wp:positionV>
             <wp:extent cx="5039995" cy="2710180"/>
             <wp:effectExtent l="0" t="0" r="8255" b="0"/>
+            <wp:wrapNone/>
             <wp:docPr id="917705025" name="Picture 1"/>
             <wp:cNvGraphicFramePr>
               <a:graphicFrameLocks xmlns:a="http://schemas.openxmlformats.org/drawingml/2006/main" noChangeAspect="1"/>
@@ -17422,7 +17430,13 @@
                     <pic:cNvPicPr/>
                   </pic:nvPicPr>
                   <pic:blipFill>
-                    <a:blip r:embed="rId28"/>
+                    <a:blip r:embed="rId28">
+                      <a:extLst>
+                        <a:ext uri="{28A0092B-C50C-407E-A947-70E740481C1C}">
+                          <a14:useLocalDpi xmlns:a14="http://schemas.microsoft.com/office/drawing/2010/main" val="0"/>
+                        </a:ext>
+                      </a:extLst>
+                    </a:blip>
                     <a:stretch>
                       <a:fillRect/>
                     </a:stretch>
@@ -17439,13 +17453,131 @@
                 </pic:pic>
               </a:graphicData>
             </a:graphic>
-          </wp:inline>
+          </wp:anchor>
         </w:drawing>
       </w:r>
     </w:p>
     <w:p>
       <w:pPr>
         <w:pStyle w:val="Caption"/>
+        <w:jc w:val="center"/>
+        <w:rPr>
+          <w:i w:val="0"/>
+          <w:iCs w:val="0"/>
+          <w:color w:val="auto"/>
+          <w:sz w:val="22"/>
+          <w:szCs w:val="22"/>
+        </w:rPr>
+      </w:pPr>
+    </w:p>
+    <w:p>
+      <w:pPr>
+        <w:pStyle w:val="Caption"/>
+        <w:jc w:val="center"/>
+        <w:rPr>
+          <w:i w:val="0"/>
+          <w:iCs w:val="0"/>
+          <w:color w:val="auto"/>
+          <w:sz w:val="22"/>
+          <w:szCs w:val="22"/>
+        </w:rPr>
+      </w:pPr>
+    </w:p>
+    <w:p>
+      <w:pPr>
+        <w:pStyle w:val="Caption"/>
+        <w:jc w:val="center"/>
+        <w:rPr>
+          <w:i w:val="0"/>
+          <w:iCs w:val="0"/>
+          <w:color w:val="auto"/>
+          <w:sz w:val="22"/>
+          <w:szCs w:val="22"/>
+        </w:rPr>
+      </w:pPr>
+    </w:p>
+    <w:p>
+      <w:pPr>
+        <w:pStyle w:val="Caption"/>
+        <w:jc w:val="center"/>
+        <w:rPr>
+          <w:i w:val="0"/>
+          <w:iCs w:val="0"/>
+          <w:color w:val="auto"/>
+          <w:sz w:val="22"/>
+          <w:szCs w:val="22"/>
+        </w:rPr>
+      </w:pPr>
+    </w:p>
+    <w:p>
+      <w:pPr>
+        <w:pStyle w:val="Caption"/>
+        <w:jc w:val="center"/>
+        <w:rPr>
+          <w:i w:val="0"/>
+          <w:iCs w:val="0"/>
+          <w:color w:val="auto"/>
+          <w:sz w:val="22"/>
+          <w:szCs w:val="22"/>
+        </w:rPr>
+      </w:pPr>
+    </w:p>
+    <w:p>
+      <w:pPr>
+        <w:pStyle w:val="Caption"/>
+        <w:jc w:val="center"/>
+        <w:rPr>
+          <w:i w:val="0"/>
+          <w:iCs w:val="0"/>
+          <w:color w:val="auto"/>
+          <w:sz w:val="22"/>
+          <w:szCs w:val="22"/>
+        </w:rPr>
+      </w:pPr>
+    </w:p>
+    <w:p>
+      <w:pPr>
+        <w:pStyle w:val="Caption"/>
+        <w:jc w:val="center"/>
+        <w:rPr>
+          <w:i w:val="0"/>
+          <w:iCs w:val="0"/>
+          <w:color w:val="auto"/>
+          <w:sz w:val="22"/>
+          <w:szCs w:val="22"/>
+        </w:rPr>
+      </w:pPr>
+    </w:p>
+    <w:p>
+      <w:pPr>
+        <w:pStyle w:val="Caption"/>
+        <w:jc w:val="center"/>
+        <w:rPr>
+          <w:i w:val="0"/>
+          <w:iCs w:val="0"/>
+          <w:color w:val="auto"/>
+          <w:sz w:val="22"/>
+          <w:szCs w:val="22"/>
+        </w:rPr>
+      </w:pPr>
+    </w:p>
+    <w:p>
+      <w:pPr>
+        <w:pStyle w:val="Caption"/>
+        <w:jc w:val="center"/>
+        <w:rPr>
+          <w:i w:val="0"/>
+          <w:iCs w:val="0"/>
+          <w:color w:val="auto"/>
+          <w:sz w:val="22"/>
+          <w:szCs w:val="22"/>
+        </w:rPr>
+      </w:pPr>
+    </w:p>
+    <w:p>
+      <w:pPr>
+        <w:pStyle w:val="Caption"/>
+        <w:ind w:firstLine="720"/>
         <w:jc w:val="center"/>
         <w:rPr>
           <w:i w:val="0"/>
@@ -17534,59 +17666,1831 @@
         <w:jc w:val="both"/>
       </w:pPr>
       <w:r>
+        <w:t>Postingan diatas merupakan postingan berbentuk gambar</w:t>
+      </w:r>
+      <w:r>
+        <w:t xml:space="preserve"> yang terdiri atas 3 slide</w:t>
+      </w:r>
+      <w:r>
+        <w:t xml:space="preserve"> dengan konten mengenai</w:t>
+      </w:r>
+      <w:r>
+        <w:t xml:space="preserve"> dokumentasi dari kegiatan yang diadakan oleh </w:t>
+      </w:r>
+      <w:r>
+        <w:t xml:space="preserve">Dinas Komunikasi, Informatika, dan Statistik Provinsi Bali yakni </w:t>
+      </w:r>
+      <w:r>
+        <w:t>olahraga bersama</w:t>
+      </w:r>
+      <w:r>
+        <w:t>. Adapu</w:t>
+      </w:r>
+      <w:r>
+        <w:t>n</w:t>
+      </w:r>
+      <w:r>
+        <w:t xml:space="preserve"> postingan tersebut memperoleh sebanyak </w:t>
+      </w:r>
+      <w:r>
+        <w:t>3</w:t>
+      </w:r>
+      <w:r>
+        <w:t>6 likes, 0 comment, serta 0 share.</w:t>
+      </w:r>
+    </w:p>
+    <w:p>
+      <w:pPr>
+        <w:pStyle w:val="ListParagraph"/>
+        <w:numPr>
+          <w:ilvl w:val="6"/>
+          <w:numId w:val="1"/>
+        </w:numPr>
+        <w:spacing w:line="360" w:lineRule="auto"/>
+        <w:jc w:val="both"/>
+      </w:pPr>
+      <w:r>
+        <w:t>Edukasi dan Literasi Digital</w:t>
+      </w:r>
+    </w:p>
+    <w:p>
+      <w:pPr>
+        <w:pStyle w:val="ListParagraph"/>
+        <w:spacing w:line="360" w:lineRule="auto"/>
+        <w:ind w:left="786" w:firstLine="0"/>
+        <w:jc w:val="both"/>
+      </w:pPr>
+      <w:r>
+        <w:t>Kategori ini berisi informasi edukatif mengenai teknologi, keamanan digital, serta literasi media. Konten ini bertujuan untuk meningkatkan pemahaman masyarakat terkait penggunaan media sosial yang bijak dan mencegah penyebaran hoaks</w:t>
+      </w:r>
+      <w:r>
+        <w:t>.</w:t>
+      </w:r>
+    </w:p>
+    <w:p>
+      <w:pPr>
+        <w:pStyle w:val="ListParagraph"/>
+        <w:spacing w:line="360" w:lineRule="auto"/>
+        <w:ind w:left="786" w:firstLine="0"/>
+        <w:jc w:val="both"/>
+      </w:pPr>
+      <w:r>
+        <w:t xml:space="preserve">Berikut merupakan contoh konten </w:t>
+      </w:r>
+      <w:r>
+        <w:t>edukasi dan literasi digital</w:t>
+      </w:r>
+      <w:r>
+        <w:t xml:space="preserve"> pada akun instagram Diskominfos Bali :</w:t>
+      </w:r>
+    </w:p>
+    <w:p>
+      <w:pPr>
+        <w:pStyle w:val="ListParagraph"/>
+        <w:spacing w:line="360" w:lineRule="auto"/>
+        <w:ind w:left="786" w:firstLine="0"/>
+        <w:jc w:val="both"/>
+      </w:pPr>
+      <w:r>
+        <w:drawing>
+          <wp:anchor distT="0" distB="0" distL="114300" distR="114300" simplePos="0" relativeHeight="251659776" behindDoc="1" locked="0" layoutInCell="1" allowOverlap="1" wp14:anchorId="4AAA9186" wp14:editId="7EBB006A">
+            <wp:simplePos x="0" y="0"/>
+            <wp:positionH relativeFrom="column">
+              <wp:posOffset>486410</wp:posOffset>
+            </wp:positionH>
+            <wp:positionV relativeFrom="paragraph">
+              <wp:posOffset>49530</wp:posOffset>
+            </wp:positionV>
+            <wp:extent cx="4552142" cy="3057525"/>
+            <wp:effectExtent l="0" t="0" r="1270" b="0"/>
+            <wp:wrapNone/>
+            <wp:docPr id="379686199" name="Picture 1"/>
+            <wp:cNvGraphicFramePr>
+              <a:graphicFrameLocks xmlns:a="http://schemas.openxmlformats.org/drawingml/2006/main" noChangeAspect="1"/>
+            </wp:cNvGraphicFramePr>
+            <a:graphic xmlns:a="http://schemas.openxmlformats.org/drawingml/2006/main">
+              <a:graphicData uri="http://schemas.openxmlformats.org/drawingml/2006/picture">
+                <pic:pic xmlns:pic="http://schemas.openxmlformats.org/drawingml/2006/picture">
+                  <pic:nvPicPr>
+                    <pic:cNvPr id="379686199" name=""/>
+                    <pic:cNvPicPr/>
+                  </pic:nvPicPr>
+                  <pic:blipFill rotWithShape="1">
+                    <a:blip r:embed="rId29">
+                      <a:extLst>
+                        <a:ext uri="{28A0092B-C50C-407E-A947-70E740481C1C}">
+                          <a14:useLocalDpi xmlns:a14="http://schemas.microsoft.com/office/drawing/2010/main" val="0"/>
+                        </a:ext>
+                      </a:extLst>
+                    </a:blip>
+                    <a:srcRect b="8669"/>
+                    <a:stretch/>
+                  </pic:blipFill>
+                  <pic:spPr bwMode="auto">
+                    <a:xfrm>
+                      <a:off x="0" y="0"/>
+                      <a:ext cx="4552142" cy="3057525"/>
+                    </a:xfrm>
+                    <a:prstGeom prst="rect">
+                      <a:avLst/>
+                    </a:prstGeom>
+                    <a:ln>
+                      <a:noFill/>
+                    </a:ln>
+                    <a:extLst>
+                      <a:ext uri="{53640926-AAD7-44D8-BBD7-CCE9431645EC}">
+                        <a14:shadowObscured xmlns:a14="http://schemas.microsoft.com/office/drawing/2010/main"/>
+                      </a:ext>
+                    </a:extLst>
+                  </pic:spPr>
+                </pic:pic>
+              </a:graphicData>
+            </a:graphic>
+            <wp14:sizeRelH relativeFrom="margin">
+              <wp14:pctWidth>0</wp14:pctWidth>
+            </wp14:sizeRelH>
+            <wp14:sizeRelV relativeFrom="margin">
+              <wp14:pctHeight>0</wp14:pctHeight>
+            </wp14:sizeRelV>
+          </wp:anchor>
+        </w:drawing>
+      </w:r>
+      <w:r>
+        <w:rPr>
+          <w:noProof/>
+        </w:rPr>
+        <mc:AlternateContent>
+          <mc:Choice Requires="wps">
+            <w:drawing>
+              <wp:anchor distT="0" distB="0" distL="114300" distR="114300" simplePos="0" relativeHeight="251661824" behindDoc="1" locked="0" layoutInCell="1" allowOverlap="1" wp14:anchorId="5BF57FAC" wp14:editId="167686EA">
+                <wp:simplePos x="0" y="0"/>
+                <wp:positionH relativeFrom="column">
+                  <wp:posOffset>245745</wp:posOffset>
+                </wp:positionH>
+                <wp:positionV relativeFrom="paragraph">
+                  <wp:posOffset>3164205</wp:posOffset>
+                </wp:positionV>
+                <wp:extent cx="4551680" cy="635"/>
+                <wp:effectExtent l="0" t="0" r="0" b="0"/>
+                <wp:wrapNone/>
+                <wp:docPr id="1584151933" name="Text Box 1"/>
+                <wp:cNvGraphicFramePr/>
+                <a:graphic xmlns:a="http://schemas.openxmlformats.org/drawingml/2006/main">
+                  <a:graphicData uri="http://schemas.microsoft.com/office/word/2010/wordprocessingShape">
+                    <wps:wsp>
+                      <wps:cNvSpPr txBox="1"/>
+                      <wps:spPr>
+                        <a:xfrm>
+                          <a:off x="0" y="0"/>
+                          <a:ext cx="4551680" cy="635"/>
+                        </a:xfrm>
+                        <a:prstGeom prst="rect">
+                          <a:avLst/>
+                        </a:prstGeom>
+                        <a:solidFill>
+                          <a:prstClr val="white"/>
+                        </a:solidFill>
+                        <a:ln>
+                          <a:noFill/>
+                        </a:ln>
+                      </wps:spPr>
+                      <wps:txbx>
+                        <w:txbxContent>
+                          <w:p>
+                            <w:pPr>
+                              <w:pStyle w:val="Caption"/>
+                              <w:jc w:val="center"/>
+                              <w:rPr>
+                                <w:rFonts w:ascii="Arial MT" w:eastAsia="Arial MT" w:hAnsi="Arial MT" w:cs="Arial MT"/>
+                                <w:i w:val="0"/>
+                                <w:iCs w:val="0"/>
+                                <w:color w:val="auto"/>
+                                <w:kern w:val="0"/>
+                                <w:sz w:val="26"/>
+                                <w:szCs w:val="26"/>
+                                <w14:ligatures w14:val="none"/>
+                              </w:rPr>
+                            </w:pPr>
+                            <w:r>
+                              <w:rPr>
+                                <w:i w:val="0"/>
+                                <w:iCs w:val="0"/>
+                                <w:color w:val="auto"/>
+                                <w:sz w:val="22"/>
+                                <w:szCs w:val="22"/>
+                              </w:rPr>
+                              <w:t>Gambar 5.</w:t>
+                            </w:r>
+                            <w:r>
+                              <w:rPr>
+                                <w:i w:val="0"/>
+                                <w:iCs w:val="0"/>
+                                <w:color w:val="auto"/>
+                                <w:sz w:val="22"/>
+                                <w:szCs w:val="22"/>
+                              </w:rPr>
+                              <w:fldChar w:fldCharType="begin"/>
+                            </w:r>
+                            <w:r>
+                              <w:rPr>
+                                <w:i w:val="0"/>
+                                <w:iCs w:val="0"/>
+                                <w:color w:val="auto"/>
+                                <w:sz w:val="22"/>
+                                <w:szCs w:val="22"/>
+                              </w:rPr>
+                              <w:instrText xml:space="preserve"> SEQ Gambar_5. \* ARABIC </w:instrText>
+                            </w:r>
+                            <w:r>
+                              <w:rPr>
+                                <w:i w:val="0"/>
+                                <w:iCs w:val="0"/>
+                                <w:color w:val="auto"/>
+                                <w:sz w:val="22"/>
+                                <w:szCs w:val="22"/>
+                              </w:rPr>
+                              <w:fldChar w:fldCharType="separate"/>
+                            </w:r>
+                            <w:r>
+                              <w:rPr>
+                                <w:i w:val="0"/>
+                                <w:iCs w:val="0"/>
+                                <w:noProof/>
+                                <w:color w:val="auto"/>
+                                <w:sz w:val="22"/>
+                                <w:szCs w:val="22"/>
+                              </w:rPr>
+                              <w:t>4</w:t>
+                            </w:r>
+                            <w:r>
+                              <w:rPr>
+                                <w:i w:val="0"/>
+                                <w:iCs w:val="0"/>
+                                <w:color w:val="auto"/>
+                                <w:sz w:val="22"/>
+                                <w:szCs w:val="22"/>
+                              </w:rPr>
+                              <w:fldChar w:fldCharType="end"/>
+                            </w:r>
+                            <w:r>
+                              <w:rPr>
+                                <w:i w:val="0"/>
+                                <w:iCs w:val="0"/>
+                                <w:color w:val="auto"/>
+                                <w:sz w:val="22"/>
+                                <w:szCs w:val="22"/>
+                              </w:rPr>
+                              <w:t xml:space="preserve"> Konten Edukasi dan Literasi Digital</w:t>
+                            </w:r>
+                          </w:p>
+                        </w:txbxContent>
+                      </wps:txbx>
+                      <wps:bodyPr rot="0" spcFirstLastPara="0" vertOverflow="overflow" horzOverflow="overflow" vert="horz" wrap="square" lIns="0" tIns="0" rIns="0" bIns="0" numCol="1" spcCol="0" rtlCol="0" fromWordArt="0" anchor="t" anchorCtr="0" forceAA="0" compatLnSpc="1">
+                        <a:prstTxWarp prst="textNoShape">
+                          <a:avLst/>
+                        </a:prstTxWarp>
+                        <a:spAutoFit/>
+                      </wps:bodyPr>
+                    </wps:wsp>
+                  </a:graphicData>
+                </a:graphic>
+              </wp:anchor>
+            </w:drawing>
+          </mc:Choice>
+          <mc:Fallback>
+            <w:pict>
+              <v:shape w14:anchorId="5BF57FAC" id="_x0000_s1031" type="#_x0000_t202" style="position:absolute;left:0;text-align:left;margin-left:19.35pt;margin-top:249.15pt;width:358.4pt;height:.05pt;z-index:-251654656;visibility:visible;mso-wrap-style:square;mso-wrap-distance-left:9pt;mso-wrap-distance-top:0;mso-wrap-distance-right:9pt;mso-wrap-distance-bottom:0;mso-position-horizontal:absolute;mso-position-horizontal-relative:text;mso-position-vertical:absolute;mso-position-vertical-relative:text;v-text-anchor:top" o:gfxdata="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" stroked="f">
+                <v:textbox style="mso-fit-shape-to-text:t" inset="0,0,0,0">
+                  <w:txbxContent>
+                    <w:p>
+                      <w:pPr>
+                        <w:pStyle w:val="Caption"/>
+                        <w:jc w:val="center"/>
+                        <w:rPr>
+                          <w:rFonts w:ascii="Arial MT" w:eastAsia="Arial MT" w:hAnsi="Arial MT" w:cs="Arial MT"/>
+                          <w:i w:val="0"/>
+                          <w:iCs w:val="0"/>
+                          <w:color w:val="auto"/>
+                          <w:kern w:val="0"/>
+                          <w:sz w:val="26"/>
+                          <w:szCs w:val="26"/>
+                          <w14:ligatures w14:val="none"/>
+                        </w:rPr>
+                      </w:pPr>
+                      <w:r>
+                        <w:rPr>
+                          <w:i w:val="0"/>
+                          <w:iCs w:val="0"/>
+                          <w:color w:val="auto"/>
+                          <w:sz w:val="22"/>
+                          <w:szCs w:val="22"/>
+                        </w:rPr>
+                        <w:t>Gambar 5.</w:t>
+                      </w:r>
+                      <w:r>
+                        <w:rPr>
+                          <w:i w:val="0"/>
+                          <w:iCs w:val="0"/>
+                          <w:color w:val="auto"/>
+                          <w:sz w:val="22"/>
+                          <w:szCs w:val="22"/>
+                        </w:rPr>
+                        <w:fldChar w:fldCharType="begin"/>
+                      </w:r>
+                      <w:r>
+                        <w:rPr>
+                          <w:i w:val="0"/>
+                          <w:iCs w:val="0"/>
+                          <w:color w:val="auto"/>
+                          <w:sz w:val="22"/>
+                          <w:szCs w:val="22"/>
+                        </w:rPr>
+                        <w:instrText xml:space="preserve"> SEQ Gambar_5. \* ARABIC </w:instrText>
+                      </w:r>
+                      <w:r>
+                        <w:rPr>
+                          <w:i w:val="0"/>
+                          <w:iCs w:val="0"/>
+                          <w:color w:val="auto"/>
+                          <w:sz w:val="22"/>
+                          <w:szCs w:val="22"/>
+                        </w:rPr>
+                        <w:fldChar w:fldCharType="separate"/>
+                      </w:r>
+                      <w:r>
+                        <w:rPr>
+                          <w:i w:val="0"/>
+                          <w:iCs w:val="0"/>
+                          <w:noProof/>
+                          <w:color w:val="auto"/>
+                          <w:sz w:val="22"/>
+                          <w:szCs w:val="22"/>
+                        </w:rPr>
+                        <w:t>4</w:t>
+                      </w:r>
+                      <w:r>
+                        <w:rPr>
+                          <w:i w:val="0"/>
+                          <w:iCs w:val="0"/>
+                          <w:color w:val="auto"/>
+                          <w:sz w:val="22"/>
+                          <w:szCs w:val="22"/>
+                        </w:rPr>
+                        <w:fldChar w:fldCharType="end"/>
+                      </w:r>
+                      <w:r>
+                        <w:rPr>
+                          <w:i w:val="0"/>
+                          <w:iCs w:val="0"/>
+                          <w:color w:val="auto"/>
+                          <w:sz w:val="22"/>
+                          <w:szCs w:val="22"/>
+                        </w:rPr>
+                        <w:t xml:space="preserve"> Konten Edukasi dan Literasi Digital</w:t>
+                      </w:r>
+                    </w:p>
+                  </w:txbxContent>
+                </v:textbox>
+              </v:shape>
+            </w:pict>
+          </mc:Fallback>
+        </mc:AlternateContent>
+      </w:r>
+    </w:p>
+    <w:p>
+      <w:pPr>
+        <w:pStyle w:val="ListParagraph"/>
+        <w:spacing w:line="360" w:lineRule="auto"/>
+        <w:ind w:left="786" w:firstLine="0"/>
+        <w:jc w:val="both"/>
+      </w:pPr>
+    </w:p>
+    <w:p>
+      <w:pPr>
+        <w:pStyle w:val="ListParagraph"/>
+        <w:spacing w:line="360" w:lineRule="auto"/>
+        <w:ind w:left="786" w:firstLine="0"/>
+        <w:jc w:val="both"/>
+      </w:pPr>
+    </w:p>
+    <w:p>
+      <w:pPr>
+        <w:pStyle w:val="ListParagraph"/>
+        <w:spacing w:line="360" w:lineRule="auto"/>
+        <w:ind w:left="786" w:firstLine="0"/>
+        <w:jc w:val="both"/>
+      </w:pPr>
+    </w:p>
+    <w:p>
+      <w:pPr>
+        <w:pStyle w:val="ListParagraph"/>
+        <w:spacing w:line="360" w:lineRule="auto"/>
+        <w:ind w:left="786" w:firstLine="0"/>
+        <w:jc w:val="both"/>
+      </w:pPr>
+    </w:p>
+    <w:p>
+      <w:pPr>
+        <w:pStyle w:val="ListParagraph"/>
+        <w:spacing w:line="360" w:lineRule="auto"/>
+        <w:ind w:left="786" w:firstLine="0"/>
+        <w:jc w:val="both"/>
+      </w:pPr>
+    </w:p>
+    <w:p>
+      <w:pPr>
+        <w:pStyle w:val="ListParagraph"/>
+        <w:spacing w:line="360" w:lineRule="auto"/>
+        <w:ind w:left="786" w:firstLine="0"/>
+        <w:jc w:val="both"/>
+      </w:pPr>
+    </w:p>
+    <w:p>
+      <w:pPr>
+        <w:pStyle w:val="ListParagraph"/>
+        <w:spacing w:line="360" w:lineRule="auto"/>
+        <w:ind w:left="786" w:firstLine="0"/>
+        <w:jc w:val="both"/>
+      </w:pPr>
+    </w:p>
+    <w:p>
+      <w:pPr>
+        <w:pStyle w:val="ListParagraph"/>
+        <w:spacing w:line="360" w:lineRule="auto"/>
+        <w:ind w:left="786" w:firstLine="0"/>
+        <w:jc w:val="both"/>
+      </w:pPr>
+    </w:p>
+    <w:p>
+      <w:pPr>
+        <w:pStyle w:val="ListParagraph"/>
+        <w:spacing w:line="360" w:lineRule="auto"/>
+        <w:ind w:left="786" w:firstLine="0"/>
+        <w:jc w:val="both"/>
+      </w:pPr>
+    </w:p>
+    <w:p>
+      <w:pPr>
+        <w:spacing w:line="360" w:lineRule="auto"/>
+        <w:ind w:left="720"/>
+        <w:jc w:val="both"/>
+      </w:pPr>
+      <w:r>
+        <w:lastRenderedPageBreak/>
         <w:t xml:space="preserve">Postingan diatas merupakan postingan berbentuk </w:t>
       </w:r>
       <w:r>
+        <w:t>reels</w:t>
+      </w:r>
+      <w:r>
+        <w:t xml:space="preserve"> dengan konten mengenai </w:t>
+      </w:r>
+      <w:r>
+        <w:t>saran untuk men</w:t>
+      </w:r>
+      <w:r>
+        <w:t>gelola</w:t>
+      </w:r>
+      <w:r>
+        <w:t xml:space="preserve"> penggunaan sampah plastik</w:t>
+      </w:r>
+      <w:r>
+        <w:t xml:space="preserve"> dengan bijak</w:t>
+      </w:r>
+      <w:r>
+        <w:t>, seperti melakukan daur ulang, penggunaan kembali, serta menghindari penggunaan sampah plastik sekali pakai</w:t>
+      </w:r>
+      <w:r>
+        <w:t xml:space="preserve">. Adapun postingan tersebut memperoleh sebanyak </w:t>
+      </w:r>
+      <w:r>
+        <w:t>55</w:t>
+      </w:r>
+      <w:r>
+        <w:t xml:space="preserve"> likes, </w:t>
+      </w:r>
+      <w:r>
+        <w:t>1</w:t>
+      </w:r>
+      <w:r>
+        <w:t xml:space="preserve"> comment, serta </w:t>
+      </w:r>
+      <w:r>
+        <w:t>4</w:t>
+      </w:r>
+      <w:r>
+        <w:t xml:space="preserve"> share.</w:t>
+      </w:r>
+    </w:p>
+    <w:p>
+      <w:pPr>
+        <w:pStyle w:val="ListParagraph"/>
+        <w:numPr>
+          <w:ilvl w:val="6"/>
+          <w:numId w:val="1"/>
+        </w:numPr>
+        <w:spacing w:line="360" w:lineRule="auto"/>
+        <w:jc w:val="both"/>
+      </w:pPr>
+      <w:r>
+        <w:t>Pengumuman Publik</w:t>
+      </w:r>
+    </w:p>
+    <w:p>
+      <w:pPr>
+        <w:pStyle w:val="ListParagraph"/>
+        <w:spacing w:line="360" w:lineRule="auto"/>
+        <w:ind w:left="786" w:firstLine="0"/>
+        <w:jc w:val="both"/>
+      </w:pPr>
+      <w:r>
+        <w:t>Kategori ini mencakup informasi yang perlu diketahui oleh masyarakat</w:t>
+      </w:r>
+      <w:r>
+        <w:t xml:space="preserve">, seperti jadwal </w:t>
+      </w:r>
+      <w:r>
+        <w:t>pemadaman listrik, layanan administrasi, atau peringatan dari pemerintah. Konten ini bertujuan untuk memberikan informasi yang bersifat praktis dan bermanfaat bagi publik.</w:t>
+      </w:r>
+      <w:r>
+        <w:t>.</w:t>
+      </w:r>
+    </w:p>
+    <w:p>
+      <w:pPr>
+        <w:pStyle w:val="ListParagraph"/>
+        <w:spacing w:line="360" w:lineRule="auto"/>
+        <w:ind w:left="786" w:firstLine="0"/>
+        <w:jc w:val="both"/>
+      </w:pPr>
+      <w:r>
+        <w:t>Berikut merupakan contoh konten</w:t>
+      </w:r>
+      <w:r>
+        <w:t xml:space="preserve"> pengumuman publik </w:t>
+      </w:r>
+      <w:r>
+        <w:t>pada akun instagram Diskominfos Bali :</w:t>
+      </w:r>
+    </w:p>
+    <w:p>
+      <w:pPr>
+        <w:pStyle w:val="ListParagraph"/>
+        <w:spacing w:line="360" w:lineRule="auto"/>
+        <w:ind w:left="786" w:firstLine="0"/>
+        <w:jc w:val="both"/>
+      </w:pPr>
+      <w:r>
+        <w:rPr>
+          <w:noProof/>
+        </w:rPr>
+        <mc:AlternateContent>
+          <mc:Choice Requires="wps">
+            <w:drawing>
+              <wp:anchor distT="0" distB="0" distL="114300" distR="114300" simplePos="0" relativeHeight="251696128" behindDoc="1" locked="0" layoutInCell="1" allowOverlap="1" wp14:anchorId="452A699E" wp14:editId="3B1D7E5C">
+                <wp:simplePos x="0" y="0"/>
+                <wp:positionH relativeFrom="column">
+                  <wp:posOffset>-1905</wp:posOffset>
+                </wp:positionH>
+                <wp:positionV relativeFrom="paragraph">
+                  <wp:posOffset>3022600</wp:posOffset>
+                </wp:positionV>
+                <wp:extent cx="4686300" cy="635"/>
+                <wp:effectExtent l="0" t="0" r="0" b="0"/>
+                <wp:wrapNone/>
+                <wp:docPr id="1536733965" name="Text Box 1"/>
+                <wp:cNvGraphicFramePr/>
+                <a:graphic xmlns:a="http://schemas.openxmlformats.org/drawingml/2006/main">
+                  <a:graphicData uri="http://schemas.microsoft.com/office/word/2010/wordprocessingShape">
+                    <wps:wsp>
+                      <wps:cNvSpPr txBox="1"/>
+                      <wps:spPr>
+                        <a:xfrm>
+                          <a:off x="0" y="0"/>
+                          <a:ext cx="4686300" cy="635"/>
+                        </a:xfrm>
+                        <a:prstGeom prst="rect">
+                          <a:avLst/>
+                        </a:prstGeom>
+                        <a:solidFill>
+                          <a:prstClr val="white"/>
+                        </a:solidFill>
+                        <a:ln>
+                          <a:noFill/>
+                        </a:ln>
+                      </wps:spPr>
+                      <wps:txbx>
+                        <w:txbxContent>
+                          <w:p>
+                            <w:pPr>
+                              <w:pStyle w:val="Caption"/>
+                              <w:jc w:val="center"/>
+                              <w:rPr>
+                                <w:rFonts w:ascii="Arial MT" w:eastAsia="Arial MT" w:hAnsi="Arial MT" w:cs="Arial MT"/>
+                                <w:i w:val="0"/>
+                                <w:iCs w:val="0"/>
+                                <w:color w:val="auto"/>
+                                <w:kern w:val="0"/>
+                                <w:sz w:val="26"/>
+                                <w:szCs w:val="26"/>
+                                <w14:ligatures w14:val="none"/>
+                              </w:rPr>
+                            </w:pPr>
+                            <w:r>
+                              <w:rPr>
+                                <w:i w:val="0"/>
+                                <w:iCs w:val="0"/>
+                                <w:color w:val="auto"/>
+                                <w:sz w:val="22"/>
+                                <w:szCs w:val="22"/>
+                              </w:rPr>
+                              <w:t>Gambar 5.</w:t>
+                            </w:r>
+                            <w:r>
+                              <w:rPr>
+                                <w:i w:val="0"/>
+                                <w:iCs w:val="0"/>
+                                <w:color w:val="auto"/>
+                                <w:sz w:val="22"/>
+                                <w:szCs w:val="22"/>
+                              </w:rPr>
+                              <w:fldChar w:fldCharType="begin"/>
+                            </w:r>
+                            <w:r>
+                              <w:rPr>
+                                <w:i w:val="0"/>
+                                <w:iCs w:val="0"/>
+                                <w:color w:val="auto"/>
+                                <w:sz w:val="22"/>
+                                <w:szCs w:val="22"/>
+                              </w:rPr>
+                              <w:instrText xml:space="preserve"> SEQ Gambar_5. \* ARABIC </w:instrText>
+                            </w:r>
+                            <w:r>
+                              <w:rPr>
+                                <w:i w:val="0"/>
+                                <w:iCs w:val="0"/>
+                                <w:color w:val="auto"/>
+                                <w:sz w:val="22"/>
+                                <w:szCs w:val="22"/>
+                              </w:rPr>
+                              <w:fldChar w:fldCharType="separate"/>
+                            </w:r>
+                            <w:r>
+                              <w:rPr>
+                                <w:i w:val="0"/>
+                                <w:iCs w:val="0"/>
+                                <w:noProof/>
+                                <w:color w:val="auto"/>
+                                <w:sz w:val="22"/>
+                                <w:szCs w:val="22"/>
+                              </w:rPr>
+                              <w:t>5</w:t>
+                            </w:r>
+                            <w:r>
+                              <w:rPr>
+                                <w:i w:val="0"/>
+                                <w:iCs w:val="0"/>
+                                <w:color w:val="auto"/>
+                                <w:sz w:val="22"/>
+                                <w:szCs w:val="22"/>
+                              </w:rPr>
+                              <w:fldChar w:fldCharType="end"/>
+                            </w:r>
+                            <w:r>
+                              <w:rPr>
+                                <w:i w:val="0"/>
+                                <w:iCs w:val="0"/>
+                                <w:color w:val="auto"/>
+                                <w:sz w:val="22"/>
+                                <w:szCs w:val="22"/>
+                              </w:rPr>
+                              <w:t xml:space="preserve"> Konten Pengumuman Publik</w:t>
+                            </w:r>
+                          </w:p>
+                        </w:txbxContent>
+                      </wps:txbx>
+                      <wps:bodyPr rot="0" spcFirstLastPara="0" vertOverflow="overflow" horzOverflow="overflow" vert="horz" wrap="square" lIns="0" tIns="0" rIns="0" bIns="0" numCol="1" spcCol="0" rtlCol="0" fromWordArt="0" anchor="t" anchorCtr="0" forceAA="0" compatLnSpc="1">
+                        <a:prstTxWarp prst="textNoShape">
+                          <a:avLst/>
+                        </a:prstTxWarp>
+                        <a:spAutoFit/>
+                      </wps:bodyPr>
+                    </wps:wsp>
+                  </a:graphicData>
+                </a:graphic>
+              </wp:anchor>
+            </w:drawing>
+          </mc:Choice>
+          <mc:Fallback>
+            <w:pict>
+              <v:shape w14:anchorId="452A699E" id="_x0000_s1032" type="#_x0000_t202" style="position:absolute;left:0;text-align:left;margin-left:-.15pt;margin-top:238pt;width:369pt;height:.05pt;z-index:-251620352;visibility:visible;mso-wrap-style:square;mso-wrap-distance-left:9pt;mso-wrap-distance-top:0;mso-wrap-distance-right:9pt;mso-wrap-distance-bottom:0;mso-position-horizontal:absolute;mso-position-horizontal-relative:text;mso-position-vertical:absolute;mso-position-vertical-relative:text;v-text-anchor:top" o:gfxdata="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" stroked="f">
+                <v:textbox style="mso-fit-shape-to-text:t" inset="0,0,0,0">
+                  <w:txbxContent>
+                    <w:p>
+                      <w:pPr>
+                        <w:pStyle w:val="Caption"/>
+                        <w:jc w:val="center"/>
+                        <w:rPr>
+                          <w:rFonts w:ascii="Arial MT" w:eastAsia="Arial MT" w:hAnsi="Arial MT" w:cs="Arial MT"/>
+                          <w:i w:val="0"/>
+                          <w:iCs w:val="0"/>
+                          <w:color w:val="auto"/>
+                          <w:kern w:val="0"/>
+                          <w:sz w:val="26"/>
+                          <w:szCs w:val="26"/>
+                          <w14:ligatures w14:val="none"/>
+                        </w:rPr>
+                      </w:pPr>
+                      <w:r>
+                        <w:rPr>
+                          <w:i w:val="0"/>
+                          <w:iCs w:val="0"/>
+                          <w:color w:val="auto"/>
+                          <w:sz w:val="22"/>
+                          <w:szCs w:val="22"/>
+                        </w:rPr>
+                        <w:t>Gambar 5.</w:t>
+                      </w:r>
+                      <w:r>
+                        <w:rPr>
+                          <w:i w:val="0"/>
+                          <w:iCs w:val="0"/>
+                          <w:color w:val="auto"/>
+                          <w:sz w:val="22"/>
+                          <w:szCs w:val="22"/>
+                        </w:rPr>
+                        <w:fldChar w:fldCharType="begin"/>
+                      </w:r>
+                      <w:r>
+                        <w:rPr>
+                          <w:i w:val="0"/>
+                          <w:iCs w:val="0"/>
+                          <w:color w:val="auto"/>
+                          <w:sz w:val="22"/>
+                          <w:szCs w:val="22"/>
+                        </w:rPr>
+                        <w:instrText xml:space="preserve"> SEQ Gambar_5. \* ARABIC </w:instrText>
+                      </w:r>
+                      <w:r>
+                        <w:rPr>
+                          <w:i w:val="0"/>
+                          <w:iCs w:val="0"/>
+                          <w:color w:val="auto"/>
+                          <w:sz w:val="22"/>
+                          <w:szCs w:val="22"/>
+                        </w:rPr>
+                        <w:fldChar w:fldCharType="separate"/>
+                      </w:r>
+                      <w:r>
+                        <w:rPr>
+                          <w:i w:val="0"/>
+                          <w:iCs w:val="0"/>
+                          <w:noProof/>
+                          <w:color w:val="auto"/>
+                          <w:sz w:val="22"/>
+                          <w:szCs w:val="22"/>
+                        </w:rPr>
+                        <w:t>5</w:t>
+                      </w:r>
+                      <w:r>
+                        <w:rPr>
+                          <w:i w:val="0"/>
+                          <w:iCs w:val="0"/>
+                          <w:color w:val="auto"/>
+                          <w:sz w:val="22"/>
+                          <w:szCs w:val="22"/>
+                        </w:rPr>
+                        <w:fldChar w:fldCharType="end"/>
+                      </w:r>
+                      <w:r>
+                        <w:rPr>
+                          <w:i w:val="0"/>
+                          <w:iCs w:val="0"/>
+                          <w:color w:val="auto"/>
+                          <w:sz w:val="22"/>
+                          <w:szCs w:val="22"/>
+                        </w:rPr>
+                        <w:t xml:space="preserve"> Konten Pengumuman Publik</w:t>
+                      </w:r>
+                    </w:p>
+                  </w:txbxContent>
+                </v:textbox>
+              </v:shape>
+            </w:pict>
+          </mc:Fallback>
+        </mc:AlternateContent>
+      </w:r>
+      <w:r>
+        <w:drawing>
+          <wp:anchor distT="0" distB="0" distL="114300" distR="114300" simplePos="0" relativeHeight="251662848" behindDoc="1" locked="0" layoutInCell="1" allowOverlap="1" wp14:anchorId="7BC9DE3C" wp14:editId="394D682A">
+            <wp:simplePos x="0" y="0"/>
+            <wp:positionH relativeFrom="column">
+              <wp:posOffset>-1905</wp:posOffset>
+            </wp:positionH>
+            <wp:positionV relativeFrom="paragraph">
+              <wp:posOffset>3227</wp:posOffset>
+            </wp:positionV>
+            <wp:extent cx="4686382" cy="2962275"/>
+            <wp:effectExtent l="0" t="0" r="0" b="0"/>
+            <wp:wrapNone/>
+            <wp:docPr id="1358360277" name="Picture 1"/>
+            <wp:cNvGraphicFramePr>
+              <a:graphicFrameLocks xmlns:a="http://schemas.openxmlformats.org/drawingml/2006/main" noChangeAspect="1"/>
+            </wp:cNvGraphicFramePr>
+            <a:graphic xmlns:a="http://schemas.openxmlformats.org/drawingml/2006/main">
+              <a:graphicData uri="http://schemas.openxmlformats.org/drawingml/2006/picture">
+                <pic:pic xmlns:pic="http://schemas.openxmlformats.org/drawingml/2006/picture">
+                  <pic:nvPicPr>
+                    <pic:cNvPr id="1358360277" name=""/>
+                    <pic:cNvPicPr/>
+                  </pic:nvPicPr>
+                  <pic:blipFill>
+                    <a:blip r:embed="rId30">
+                      <a:extLst>
+                        <a:ext uri="{28A0092B-C50C-407E-A947-70E740481C1C}">
+                          <a14:useLocalDpi xmlns:a14="http://schemas.microsoft.com/office/drawing/2010/main" val="0"/>
+                        </a:ext>
+                      </a:extLst>
+                    </a:blip>
+                    <a:stretch>
+                      <a:fillRect/>
+                    </a:stretch>
+                  </pic:blipFill>
+                  <pic:spPr>
+                    <a:xfrm>
+                      <a:off x="0" y="0"/>
+                      <a:ext cx="4686382" cy="2962275"/>
+                    </a:xfrm>
+                    <a:prstGeom prst="rect">
+                      <a:avLst/>
+                    </a:prstGeom>
+                  </pic:spPr>
+                </pic:pic>
+              </a:graphicData>
+            </a:graphic>
+            <wp14:sizeRelH relativeFrom="margin">
+              <wp14:pctWidth>0</wp14:pctWidth>
+            </wp14:sizeRelH>
+            <wp14:sizeRelV relativeFrom="margin">
+              <wp14:pctHeight>0</wp14:pctHeight>
+            </wp14:sizeRelV>
+          </wp:anchor>
+        </w:drawing>
+      </w:r>
+    </w:p>
+    <w:p>
+      <w:pPr>
+        <w:pStyle w:val="ListParagraph"/>
+        <w:spacing w:line="360" w:lineRule="auto"/>
+        <w:ind w:left="786" w:firstLine="0"/>
+        <w:jc w:val="both"/>
+      </w:pPr>
+    </w:p>
+    <w:p>
+      <w:pPr>
+        <w:pStyle w:val="ListParagraph"/>
+        <w:spacing w:line="360" w:lineRule="auto"/>
+        <w:ind w:left="786" w:firstLine="0"/>
+        <w:jc w:val="both"/>
+      </w:pPr>
+    </w:p>
+    <w:p>
+      <w:pPr>
+        <w:spacing w:line="360" w:lineRule="auto"/>
+        <w:jc w:val="both"/>
+      </w:pPr>
+    </w:p>
+    <w:p>
+      <w:pPr>
+        <w:jc w:val="both"/>
+      </w:pPr>
+    </w:p>
+    <w:p/>
+    <w:p/>
+    <w:p/>
+    <w:p/>
+    <w:p/>
+    <w:p/>
+    <w:p/>
+    <w:p>
+      <w:pPr>
+        <w:tabs>
+          <w:tab w:val="left" w:pos="1215"/>
+        </w:tabs>
+      </w:pPr>
+    </w:p>
+    <w:p>
+      <w:pPr>
+        <w:spacing w:line="360" w:lineRule="auto"/>
+        <w:ind w:left="720"/>
+        <w:jc w:val="both"/>
+      </w:pPr>
+      <w:r>
+        <w:t xml:space="preserve">Postingan diatas merupakan postingan berbentuk </w:t>
+      </w:r>
+      <w:r>
         <w:t>gambar</w:t>
       </w:r>
       <w:r>
-        <w:t xml:space="preserve"> yang terdiri atas 3 slide</w:t>
-      </w:r>
-      <w:r>
-        <w:t xml:space="preserve"> dengan konten mengenai</w:t>
-      </w:r>
-      <w:r>
-        <w:t xml:space="preserve"> dokumentasi dari kegiatan yang diadakan oleh </w:t>
-      </w:r>
-      <w:r>
-        <w:t xml:space="preserve">Dinas Komunikasi, Informatika, dan Statistik Provinsi Bali yakni </w:t>
-      </w:r>
-      <w:r>
-        <w:t>olahraga bersama</w:t>
-      </w:r>
-      <w:r>
-        <w:t>. Adapu</w:t>
-      </w:r>
-      <w:r>
-        <w:t>n</w:t>
-      </w:r>
-      <w:r>
-        <w:t xml:space="preserve"> postingan tersebut memperoleh sebanyak </w:t>
-      </w:r>
-      <w:r>
-        <w:t>3</w:t>
-      </w:r>
-      <w:r>
-        <w:t>6 likes, 0 comment, serta 0 share.</w:t>
+        <w:t xml:space="preserve"> dengan konten mengenai </w:t>
+      </w:r>
+      <w:r>
+        <w:t xml:space="preserve">seruan bersam tentang pelaksanaan rangkaian Hari </w:t>
+      </w:r>
+      <w:r>
+        <w:t>Suci Nyepi Tahun Caka 1947 pada hari sabtu, 29 Maret 2025</w:t>
+      </w:r>
+      <w:r>
+        <w:t xml:space="preserve">. Adapun postingan tersebut memperoleh sebanyak </w:t>
+      </w:r>
+      <w:r>
+        <w:t>13</w:t>
+      </w:r>
+      <w:r>
+        <w:t xml:space="preserve"> likes, </w:t>
+      </w:r>
+      <w:r>
+        <w:t>0</w:t>
+      </w:r>
+      <w:r>
+        <w:t xml:space="preserve"> comment, serta </w:t>
+      </w:r>
+      <w:r>
+        <w:t>2</w:t>
+      </w:r>
+      <w:r>
+        <w:t xml:space="preserve"> share.</w:t>
       </w:r>
     </w:p>
     <w:p>
       <w:pPr>
         <w:pStyle w:val="ListParagraph"/>
+        <w:numPr>
+          <w:ilvl w:val="6"/>
+          <w:numId w:val="1"/>
+        </w:numPr>
+        <w:spacing w:line="360" w:lineRule="auto"/>
+        <w:jc w:val="both"/>
+      </w:pPr>
+      <w:r>
+        <w:t>Kegiatan dan Event</w:t>
+      </w:r>
+    </w:p>
+    <w:p>
+      <w:pPr>
+        <w:pStyle w:val="ListParagraph"/>
         <w:spacing w:line="360" w:lineRule="auto"/>
         <w:ind w:left="786" w:firstLine="0"/>
         <w:jc w:val="both"/>
       </w:pPr>
-    </w:p>
-    <w:p>
-      <w:pPr>
-        <w:spacing w:line="360" w:lineRule="auto"/>
-        <w:jc w:val="both"/>
-      </w:pPr>
-    </w:p>
-    <w:p>
-      <w:pPr>
-        <w:jc w:val="both"/>
+      <w:r>
+        <w:t xml:space="preserve">Konten ini menampilkan informasi mengenai acara yang diselenggarakan oleh Diskominfos Bali atau yang melibatkan masyarakat secara luas. Tujuannya adalah untuk mengajak partisipasi publik dalam </w:t>
+      </w:r>
+      <w:r>
+        <w:lastRenderedPageBreak/>
+        <w:t>kegiatan yang diadakan oleh pemerintah.</w:t>
+      </w:r>
+    </w:p>
+    <w:p>
+      <w:pPr>
+        <w:pStyle w:val="ListParagraph"/>
+        <w:spacing w:line="360" w:lineRule="auto"/>
+        <w:ind w:left="786" w:firstLine="0"/>
+        <w:jc w:val="both"/>
+      </w:pPr>
+      <w:r>
+        <w:t xml:space="preserve">Berikut merupakan contoh konten </w:t>
+      </w:r>
+      <w:r>
+        <w:t>kegiatan dan event</w:t>
+      </w:r>
+      <w:r>
+        <w:t xml:space="preserve"> pada akun instagram Diskominfos Bali :</w:t>
+      </w:r>
+    </w:p>
+    <w:p>
+      <w:pPr>
+        <w:pStyle w:val="ListParagraph"/>
+        <w:spacing w:line="360" w:lineRule="auto"/>
+        <w:ind w:left="786" w:firstLine="0"/>
+        <w:jc w:val="both"/>
+      </w:pPr>
+      <w:r>
+        <w:rPr>
+          <w:noProof/>
+        </w:rPr>
+        <mc:AlternateContent>
+          <mc:Choice Requires="wps">
+            <w:drawing>
+              <wp:anchor distT="0" distB="0" distL="114300" distR="114300" simplePos="0" relativeHeight="251699200" behindDoc="1" locked="0" layoutInCell="1" allowOverlap="1" wp14:anchorId="142DBEF2" wp14:editId="20F8A396">
+                <wp:simplePos x="0" y="0"/>
+                <wp:positionH relativeFrom="column">
+                  <wp:posOffset>483870</wp:posOffset>
+                </wp:positionH>
+                <wp:positionV relativeFrom="paragraph">
+                  <wp:posOffset>3055620</wp:posOffset>
+                </wp:positionV>
+                <wp:extent cx="4748530" cy="635"/>
+                <wp:effectExtent l="0" t="0" r="0" b="0"/>
+                <wp:wrapNone/>
+                <wp:docPr id="1608806265" name="Text Box 1"/>
+                <wp:cNvGraphicFramePr/>
+                <a:graphic xmlns:a="http://schemas.openxmlformats.org/drawingml/2006/main">
+                  <a:graphicData uri="http://schemas.microsoft.com/office/word/2010/wordprocessingShape">
+                    <wps:wsp>
+                      <wps:cNvSpPr txBox="1"/>
+                      <wps:spPr>
+                        <a:xfrm>
+                          <a:off x="0" y="0"/>
+                          <a:ext cx="4748530" cy="635"/>
+                        </a:xfrm>
+                        <a:prstGeom prst="rect">
+                          <a:avLst/>
+                        </a:prstGeom>
+                        <a:solidFill>
+                          <a:prstClr val="white"/>
+                        </a:solidFill>
+                        <a:ln>
+                          <a:noFill/>
+                        </a:ln>
+                      </wps:spPr>
+                      <wps:txbx>
+                        <w:txbxContent>
+                          <w:p>
+                            <w:pPr>
+                              <w:pStyle w:val="Caption"/>
+                              <w:jc w:val="center"/>
+                              <w:rPr>
+                                <w:rFonts w:ascii="Arial MT" w:eastAsia="Arial MT" w:hAnsi="Arial MT" w:cs="Arial MT"/>
+                                <w:i w:val="0"/>
+                                <w:iCs w:val="0"/>
+                                <w:color w:val="auto"/>
+                                <w:kern w:val="0"/>
+                                <w:sz w:val="26"/>
+                                <w:szCs w:val="26"/>
+                                <w14:ligatures w14:val="none"/>
+                              </w:rPr>
+                            </w:pPr>
+                            <w:r>
+                              <w:rPr>
+                                <w:i w:val="0"/>
+                                <w:iCs w:val="0"/>
+                                <w:color w:val="auto"/>
+                                <w:sz w:val="22"/>
+                                <w:szCs w:val="22"/>
+                              </w:rPr>
+                              <w:t>Gambar 5.</w:t>
+                            </w:r>
+                            <w:r>
+                              <w:rPr>
+                                <w:i w:val="0"/>
+                                <w:iCs w:val="0"/>
+                                <w:color w:val="auto"/>
+                                <w:sz w:val="22"/>
+                                <w:szCs w:val="22"/>
+                              </w:rPr>
+                              <w:fldChar w:fldCharType="begin"/>
+                            </w:r>
+                            <w:r>
+                              <w:rPr>
+                                <w:i w:val="0"/>
+                                <w:iCs w:val="0"/>
+                                <w:color w:val="auto"/>
+                                <w:sz w:val="22"/>
+                                <w:szCs w:val="22"/>
+                              </w:rPr>
+                              <w:instrText xml:space="preserve"> SEQ Gambar_5. \* ARABIC </w:instrText>
+                            </w:r>
+                            <w:r>
+                              <w:rPr>
+                                <w:i w:val="0"/>
+                                <w:iCs w:val="0"/>
+                                <w:color w:val="auto"/>
+                                <w:sz w:val="22"/>
+                                <w:szCs w:val="22"/>
+                              </w:rPr>
+                              <w:fldChar w:fldCharType="separate"/>
+                            </w:r>
+                            <w:r>
+                              <w:rPr>
+                                <w:i w:val="0"/>
+                                <w:iCs w:val="0"/>
+                                <w:noProof/>
+                                <w:color w:val="auto"/>
+                                <w:sz w:val="22"/>
+                                <w:szCs w:val="22"/>
+                              </w:rPr>
+                              <w:t>6</w:t>
+                            </w:r>
+                            <w:r>
+                              <w:rPr>
+                                <w:i w:val="0"/>
+                                <w:iCs w:val="0"/>
+                                <w:color w:val="auto"/>
+                                <w:sz w:val="22"/>
+                                <w:szCs w:val="22"/>
+                              </w:rPr>
+                              <w:fldChar w:fldCharType="end"/>
+                            </w:r>
+                            <w:r>
+                              <w:rPr>
+                                <w:i w:val="0"/>
+                                <w:iCs w:val="0"/>
+                                <w:color w:val="auto"/>
+                                <w:sz w:val="22"/>
+                                <w:szCs w:val="22"/>
+                              </w:rPr>
+                              <w:t xml:space="preserve"> Konten Kegiatan dan Event</w:t>
+                            </w:r>
+                          </w:p>
+                        </w:txbxContent>
+                      </wps:txbx>
+                      <wps:bodyPr rot="0" spcFirstLastPara="0" vertOverflow="overflow" horzOverflow="overflow" vert="horz" wrap="square" lIns="0" tIns="0" rIns="0" bIns="0" numCol="1" spcCol="0" rtlCol="0" fromWordArt="0" anchor="t" anchorCtr="0" forceAA="0" compatLnSpc="1">
+                        <a:prstTxWarp prst="textNoShape">
+                          <a:avLst/>
+                        </a:prstTxWarp>
+                        <a:spAutoFit/>
+                      </wps:bodyPr>
+                    </wps:wsp>
+                  </a:graphicData>
+                </a:graphic>
+              </wp:anchor>
+            </w:drawing>
+          </mc:Choice>
+          <mc:Fallback>
+            <w:pict>
+              <v:shape w14:anchorId="142DBEF2" id="_x0000_s1033" type="#_x0000_t202" style="position:absolute;left:0;text-align:left;margin-left:38.1pt;margin-top:240.6pt;width:373.9pt;height:.05pt;z-index:-251617280;visibility:visible;mso-wrap-style:square;mso-wrap-distance-left:9pt;mso-wrap-distance-top:0;mso-wrap-distance-right:9pt;mso-wrap-distance-bottom:0;mso-position-horizontal:absolute;mso-position-horizontal-relative:text;mso-position-vertical:absolute;mso-position-vertical-relative:text;v-text-anchor:top" o:gfxdata="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" stroked="f">
+                <v:textbox style="mso-fit-shape-to-text:t" inset="0,0,0,0">
+                  <w:txbxContent>
+                    <w:p>
+                      <w:pPr>
+                        <w:pStyle w:val="Caption"/>
+                        <w:jc w:val="center"/>
+                        <w:rPr>
+                          <w:rFonts w:ascii="Arial MT" w:eastAsia="Arial MT" w:hAnsi="Arial MT" w:cs="Arial MT"/>
+                          <w:i w:val="0"/>
+                          <w:iCs w:val="0"/>
+                          <w:color w:val="auto"/>
+                          <w:kern w:val="0"/>
+                          <w:sz w:val="26"/>
+                          <w:szCs w:val="26"/>
+                          <w14:ligatures w14:val="none"/>
+                        </w:rPr>
+                      </w:pPr>
+                      <w:r>
+                        <w:rPr>
+                          <w:i w:val="0"/>
+                          <w:iCs w:val="0"/>
+                          <w:color w:val="auto"/>
+                          <w:sz w:val="22"/>
+                          <w:szCs w:val="22"/>
+                        </w:rPr>
+                        <w:t>Gambar 5.</w:t>
+                      </w:r>
+                      <w:r>
+                        <w:rPr>
+                          <w:i w:val="0"/>
+                          <w:iCs w:val="0"/>
+                          <w:color w:val="auto"/>
+                          <w:sz w:val="22"/>
+                          <w:szCs w:val="22"/>
+                        </w:rPr>
+                        <w:fldChar w:fldCharType="begin"/>
+                      </w:r>
+                      <w:r>
+                        <w:rPr>
+                          <w:i w:val="0"/>
+                          <w:iCs w:val="0"/>
+                          <w:color w:val="auto"/>
+                          <w:sz w:val="22"/>
+                          <w:szCs w:val="22"/>
+                        </w:rPr>
+                        <w:instrText xml:space="preserve"> SEQ Gambar_5. \* ARABIC </w:instrText>
+                      </w:r>
+                      <w:r>
+                        <w:rPr>
+                          <w:i w:val="0"/>
+                          <w:iCs w:val="0"/>
+                          <w:color w:val="auto"/>
+                          <w:sz w:val="22"/>
+                          <w:szCs w:val="22"/>
+                        </w:rPr>
+                        <w:fldChar w:fldCharType="separate"/>
+                      </w:r>
+                      <w:r>
+                        <w:rPr>
+                          <w:i w:val="0"/>
+                          <w:iCs w:val="0"/>
+                          <w:noProof/>
+                          <w:color w:val="auto"/>
+                          <w:sz w:val="22"/>
+                          <w:szCs w:val="22"/>
+                        </w:rPr>
+                        <w:t>6</w:t>
+                      </w:r>
+                      <w:r>
+                        <w:rPr>
+                          <w:i w:val="0"/>
+                          <w:iCs w:val="0"/>
+                          <w:color w:val="auto"/>
+                          <w:sz w:val="22"/>
+                          <w:szCs w:val="22"/>
+                        </w:rPr>
+                        <w:fldChar w:fldCharType="end"/>
+                      </w:r>
+                      <w:r>
+                        <w:rPr>
+                          <w:i w:val="0"/>
+                          <w:iCs w:val="0"/>
+                          <w:color w:val="auto"/>
+                          <w:sz w:val="22"/>
+                          <w:szCs w:val="22"/>
+                        </w:rPr>
+                        <w:t xml:space="preserve"> Konten Kegiatan dan Event</w:t>
+                      </w:r>
+                    </w:p>
+                  </w:txbxContent>
+                </v:textbox>
+              </v:shape>
+            </w:pict>
+          </mc:Fallback>
+        </mc:AlternateContent>
+      </w:r>
+      <w:r>
+        <w:drawing>
+          <wp:anchor distT="0" distB="0" distL="114300" distR="114300" simplePos="0" relativeHeight="251663872" behindDoc="1" locked="0" layoutInCell="1" allowOverlap="1" wp14:anchorId="766CC58E" wp14:editId="48A2C18F">
+            <wp:simplePos x="0" y="0"/>
+            <wp:positionH relativeFrom="column">
+              <wp:posOffset>483870</wp:posOffset>
+            </wp:positionH>
+            <wp:positionV relativeFrom="paragraph">
+              <wp:posOffset>45720</wp:posOffset>
+            </wp:positionV>
+            <wp:extent cx="4748931" cy="2952750"/>
+            <wp:effectExtent l="0" t="0" r="0" b="0"/>
+            <wp:wrapNone/>
+            <wp:docPr id="1522902345" name="Picture 1"/>
+            <wp:cNvGraphicFramePr>
+              <a:graphicFrameLocks xmlns:a="http://schemas.openxmlformats.org/drawingml/2006/main" noChangeAspect="1"/>
+            </wp:cNvGraphicFramePr>
+            <a:graphic xmlns:a="http://schemas.openxmlformats.org/drawingml/2006/main">
+              <a:graphicData uri="http://schemas.openxmlformats.org/drawingml/2006/picture">
+                <pic:pic xmlns:pic="http://schemas.openxmlformats.org/drawingml/2006/picture">
+                  <pic:nvPicPr>
+                    <pic:cNvPr id="1522902345" name=""/>
+                    <pic:cNvPicPr/>
+                  </pic:nvPicPr>
+                  <pic:blipFill>
+                    <a:blip r:embed="rId31">
+                      <a:extLst>
+                        <a:ext uri="{28A0092B-C50C-407E-A947-70E740481C1C}">
+                          <a14:useLocalDpi xmlns:a14="http://schemas.microsoft.com/office/drawing/2010/main" val="0"/>
+                        </a:ext>
+                      </a:extLst>
+                    </a:blip>
+                    <a:stretch>
+                      <a:fillRect/>
+                    </a:stretch>
+                  </pic:blipFill>
+                  <pic:spPr>
+                    <a:xfrm>
+                      <a:off x="0" y="0"/>
+                      <a:ext cx="4748931" cy="2952750"/>
+                    </a:xfrm>
+                    <a:prstGeom prst="rect">
+                      <a:avLst/>
+                    </a:prstGeom>
+                  </pic:spPr>
+                </pic:pic>
+              </a:graphicData>
+            </a:graphic>
+            <wp14:sizeRelH relativeFrom="margin">
+              <wp14:pctWidth>0</wp14:pctWidth>
+            </wp14:sizeRelH>
+            <wp14:sizeRelV relativeFrom="margin">
+              <wp14:pctHeight>0</wp14:pctHeight>
+            </wp14:sizeRelV>
+          </wp:anchor>
+        </w:drawing>
+      </w:r>
+    </w:p>
+    <w:p>
+      <w:pPr>
+        <w:pStyle w:val="ListParagraph"/>
+        <w:spacing w:line="360" w:lineRule="auto"/>
+        <w:ind w:left="786" w:firstLine="0"/>
+        <w:jc w:val="both"/>
+      </w:pPr>
+    </w:p>
+    <w:p>
+      <w:pPr>
+        <w:tabs>
+          <w:tab w:val="left" w:pos="1215"/>
+        </w:tabs>
+      </w:pPr>
+    </w:p>
+    <w:p/>
+    <w:p/>
+    <w:p/>
+    <w:p/>
+    <w:p/>
+    <w:p/>
+    <w:p/>
+    <w:p/>
+    <w:p/>
+    <w:p>
+      <w:pPr>
+        <w:tabs>
+          <w:tab w:val="left" w:pos="1770"/>
+        </w:tabs>
+      </w:pPr>
+    </w:p>
+    <w:p>
+      <w:pPr>
+        <w:spacing w:line="360" w:lineRule="auto"/>
+        <w:ind w:left="720"/>
+        <w:jc w:val="both"/>
+      </w:pPr>
+      <w:r>
+        <w:t>Postingan diatas merupakan postingan berbentuk gambar dengan konten</w:t>
+      </w:r>
+      <w:r>
+        <w:t xml:space="preserve"> </w:t>
+      </w:r>
+      <w:r>
+        <w:t>sebuah parade bernama Multilateral Naval Exercise Komodo (MNE</w:t>
+      </w:r>
+      <w:r>
+        <w:t xml:space="preserve">K) 2025 yang diikuti oleh 39 negara peserta dengan tujuan untuk meningkatkan kemampuan dan kerjasama </w:t>
+      </w:r>
+      <w:r>
+        <w:t>maritim internasional</w:t>
+      </w:r>
+      <w:r>
+        <w:t xml:space="preserve">. Adapun postingan tersebut memperoleh sebanyak </w:t>
+      </w:r>
+      <w:r>
+        <w:t>34</w:t>
+      </w:r>
+      <w:r>
+        <w:t xml:space="preserve"> likes, 0 comment, serta </w:t>
+      </w:r>
+      <w:r>
+        <w:t>31</w:t>
+      </w:r>
+      <w:r>
+        <w:t xml:space="preserve"> share.</w:t>
+      </w:r>
+    </w:p>
+    <w:p>
+      <w:pPr>
+        <w:pStyle w:val="ListParagraph"/>
+        <w:numPr>
+          <w:ilvl w:val="6"/>
+          <w:numId w:val="1"/>
+        </w:numPr>
+        <w:spacing w:line="360" w:lineRule="auto"/>
+        <w:jc w:val="both"/>
+      </w:pPr>
+      <w:r>
+        <w:t>Konten Apresiasi dan Penghargaan</w:t>
+      </w:r>
+    </w:p>
+    <w:p>
+      <w:pPr>
+        <w:pStyle w:val="ListParagraph"/>
+        <w:spacing w:line="360" w:lineRule="auto"/>
+        <w:ind w:left="786" w:firstLine="0"/>
+        <w:jc w:val="both"/>
+      </w:pPr>
+      <w:r>
+        <w:t xml:space="preserve">Kategori </w:t>
+      </w:r>
+      <w:r>
+        <w:t>ini mencakup unggahan yang memberikan apresiasi terhadap pencapaian Diskominfos Bali atau individu/kelompok yang berkontribusi dalam bidang komunikasi dan informasi.</w:t>
+      </w:r>
+    </w:p>
+    <w:p>
+      <w:pPr>
+        <w:pStyle w:val="ListParagraph"/>
+        <w:spacing w:line="360" w:lineRule="auto"/>
+        <w:ind w:left="786" w:firstLine="0"/>
+        <w:jc w:val="both"/>
+      </w:pPr>
+      <w:r>
+        <w:t xml:space="preserve">Berikut merupakan contoh konten </w:t>
+      </w:r>
+      <w:r>
+        <w:t>apresiasi dan penghargaan</w:t>
+      </w:r>
+      <w:r>
+        <w:t xml:space="preserve"> pada akun instagram Diskominfos Bali :</w:t>
+      </w:r>
+    </w:p>
+    <w:p>
+      <w:pPr>
+        <w:pStyle w:val="ListParagraph"/>
+        <w:spacing w:line="360" w:lineRule="auto"/>
+        <w:ind w:left="786" w:firstLine="0"/>
+        <w:jc w:val="both"/>
+      </w:pPr>
+    </w:p>
+    <w:p>
+      <w:pPr>
+        <w:pStyle w:val="ListParagraph"/>
+        <w:spacing w:line="360" w:lineRule="auto"/>
+        <w:ind w:left="786" w:firstLine="0"/>
+        <w:jc w:val="both"/>
+      </w:pPr>
+    </w:p>
+    <w:p>
+      <w:pPr>
+        <w:pStyle w:val="ListParagraph"/>
+        <w:spacing w:line="360" w:lineRule="auto"/>
+        <w:ind w:left="786" w:firstLine="0"/>
+        <w:jc w:val="both"/>
+      </w:pPr>
+    </w:p>
+    <w:p>
+      <w:pPr>
+        <w:pStyle w:val="ListParagraph"/>
+        <w:spacing w:line="360" w:lineRule="auto"/>
+        <w:ind w:left="786" w:firstLine="0"/>
+        <w:jc w:val="both"/>
+      </w:pPr>
+    </w:p>
+    <w:p>
+      <w:pPr>
+        <w:spacing w:line="360" w:lineRule="auto"/>
+        <w:jc w:val="both"/>
+      </w:pPr>
+    </w:p>
+    <w:p>
+      <w:pPr>
+        <w:spacing w:line="360" w:lineRule="auto"/>
+        <w:jc w:val="both"/>
+      </w:pPr>
+      <w:r>
+        <w:rPr>
+          <w:noProof/>
+        </w:rPr>
+        <w:lastRenderedPageBreak/>
+        <mc:AlternateContent>
+          <mc:Choice Requires="wps">
+            <w:drawing>
+              <wp:anchor distT="0" distB="0" distL="114300" distR="114300" simplePos="0" relativeHeight="251702272" behindDoc="1" locked="0" layoutInCell="1" allowOverlap="1" wp14:anchorId="6C1F68FB" wp14:editId="3AF53AD2">
+                <wp:simplePos x="0" y="0"/>
+                <wp:positionH relativeFrom="column">
+                  <wp:posOffset>236220</wp:posOffset>
+                </wp:positionH>
+                <wp:positionV relativeFrom="paragraph">
+                  <wp:posOffset>2404110</wp:posOffset>
+                </wp:positionV>
+                <wp:extent cx="5039995" cy="635"/>
+                <wp:effectExtent l="0" t="0" r="0" b="0"/>
+                <wp:wrapNone/>
+                <wp:docPr id="1701523395" name="Text Box 1"/>
+                <wp:cNvGraphicFramePr/>
+                <a:graphic xmlns:a="http://schemas.openxmlformats.org/drawingml/2006/main">
+                  <a:graphicData uri="http://schemas.microsoft.com/office/word/2010/wordprocessingShape">
+                    <wps:wsp>
+                      <wps:cNvSpPr txBox="1"/>
+                      <wps:spPr>
+                        <a:xfrm>
+                          <a:off x="0" y="0"/>
+                          <a:ext cx="5039995" cy="635"/>
+                        </a:xfrm>
+                        <a:prstGeom prst="rect">
+                          <a:avLst/>
+                        </a:prstGeom>
+                        <a:solidFill>
+                          <a:prstClr val="white"/>
+                        </a:solidFill>
+                        <a:ln>
+                          <a:noFill/>
+                        </a:ln>
+                      </wps:spPr>
+                      <wps:txbx>
+                        <w:txbxContent>
+                          <w:p>
+                            <w:pPr>
+                              <w:pStyle w:val="Caption"/>
+                              <w:jc w:val="center"/>
+                              <w:rPr>
+                                <w:i w:val="0"/>
+                                <w:iCs w:val="0"/>
+                                <w:color w:val="auto"/>
+                                <w:sz w:val="26"/>
+                                <w:szCs w:val="26"/>
+                              </w:rPr>
+                            </w:pPr>
+                            <w:r>
+                              <w:rPr>
+                                <w:i w:val="0"/>
+                                <w:iCs w:val="0"/>
+                                <w:color w:val="auto"/>
+                                <w:sz w:val="22"/>
+                                <w:szCs w:val="22"/>
+                              </w:rPr>
+                              <w:t>Gambar 5.</w:t>
+                            </w:r>
+                            <w:r>
+                              <w:rPr>
+                                <w:i w:val="0"/>
+                                <w:iCs w:val="0"/>
+                                <w:color w:val="auto"/>
+                                <w:sz w:val="22"/>
+                                <w:szCs w:val="22"/>
+                              </w:rPr>
+                              <w:fldChar w:fldCharType="begin"/>
+                            </w:r>
+                            <w:r>
+                              <w:rPr>
+                                <w:i w:val="0"/>
+                                <w:iCs w:val="0"/>
+                                <w:color w:val="auto"/>
+                                <w:sz w:val="22"/>
+                                <w:szCs w:val="22"/>
+                              </w:rPr>
+                              <w:instrText xml:space="preserve"> SEQ Gambar_5. \* ARABIC </w:instrText>
+                            </w:r>
+                            <w:r>
+                              <w:rPr>
+                                <w:i w:val="0"/>
+                                <w:iCs w:val="0"/>
+                                <w:color w:val="auto"/>
+                                <w:sz w:val="22"/>
+                                <w:szCs w:val="22"/>
+                              </w:rPr>
+                              <w:fldChar w:fldCharType="separate"/>
+                            </w:r>
+                            <w:r>
+                              <w:rPr>
+                                <w:i w:val="0"/>
+                                <w:iCs w:val="0"/>
+                                <w:noProof/>
+                                <w:color w:val="auto"/>
+                                <w:sz w:val="22"/>
+                                <w:szCs w:val="22"/>
+                              </w:rPr>
+                              <w:t>7</w:t>
+                            </w:r>
+                            <w:r>
+                              <w:rPr>
+                                <w:i w:val="0"/>
+                                <w:iCs w:val="0"/>
+                                <w:color w:val="auto"/>
+                                <w:sz w:val="22"/>
+                                <w:szCs w:val="22"/>
+                              </w:rPr>
+                              <w:fldChar w:fldCharType="end"/>
+                            </w:r>
+                            <w:r>
+                              <w:rPr>
+                                <w:i w:val="0"/>
+                                <w:iCs w:val="0"/>
+                                <w:color w:val="auto"/>
+                                <w:sz w:val="22"/>
+                                <w:szCs w:val="22"/>
+                              </w:rPr>
+                              <w:t xml:space="preserve"> Konten Apresiasi dan Penghargaan</w:t>
+                            </w:r>
+                          </w:p>
+                        </w:txbxContent>
+                      </wps:txbx>
+                      <wps:bodyPr rot="0" spcFirstLastPara="0" vertOverflow="overflow" horzOverflow="overflow" vert="horz" wrap="square" lIns="0" tIns="0" rIns="0" bIns="0" numCol="1" spcCol="0" rtlCol="0" fromWordArt="0" anchor="t" anchorCtr="0" forceAA="0" compatLnSpc="1">
+                        <a:prstTxWarp prst="textNoShape">
+                          <a:avLst/>
+                        </a:prstTxWarp>
+                        <a:spAutoFit/>
+                      </wps:bodyPr>
+                    </wps:wsp>
+                  </a:graphicData>
+                </a:graphic>
+              </wp:anchor>
+            </w:drawing>
+          </mc:Choice>
+          <mc:Fallback>
+            <w:pict>
+              <v:shape w14:anchorId="6C1F68FB" id="_x0000_s1034" type="#_x0000_t202" style="position:absolute;left:0;text-align:left;margin-left:18.6pt;margin-top:189.3pt;width:396.85pt;height:.05pt;z-index:-251614208;visibility:visible;mso-wrap-style:square;mso-wrap-distance-left:9pt;mso-wrap-distance-top:0;mso-wrap-distance-right:9pt;mso-wrap-distance-bottom:0;mso-position-horizontal:absolute;mso-position-horizontal-relative:text;mso-position-vertical:absolute;mso-position-vertical-relative:text;v-text-anchor:top" o:gfxdata="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" stroked="f">
+                <v:textbox style="mso-fit-shape-to-text:t" inset="0,0,0,0">
+                  <w:txbxContent>
+                    <w:p>
+                      <w:pPr>
+                        <w:pStyle w:val="Caption"/>
+                        <w:jc w:val="center"/>
+                        <w:rPr>
+                          <w:i w:val="0"/>
+                          <w:iCs w:val="0"/>
+                          <w:color w:val="auto"/>
+                          <w:sz w:val="26"/>
+                          <w:szCs w:val="26"/>
+                        </w:rPr>
+                      </w:pPr>
+                      <w:r>
+                        <w:rPr>
+                          <w:i w:val="0"/>
+                          <w:iCs w:val="0"/>
+                          <w:color w:val="auto"/>
+                          <w:sz w:val="22"/>
+                          <w:szCs w:val="22"/>
+                        </w:rPr>
+                        <w:t>Gambar 5.</w:t>
+                      </w:r>
+                      <w:r>
+                        <w:rPr>
+                          <w:i w:val="0"/>
+                          <w:iCs w:val="0"/>
+                          <w:color w:val="auto"/>
+                          <w:sz w:val="22"/>
+                          <w:szCs w:val="22"/>
+                        </w:rPr>
+                        <w:fldChar w:fldCharType="begin"/>
+                      </w:r>
+                      <w:r>
+                        <w:rPr>
+                          <w:i w:val="0"/>
+                          <w:iCs w:val="0"/>
+                          <w:color w:val="auto"/>
+                          <w:sz w:val="22"/>
+                          <w:szCs w:val="22"/>
+                        </w:rPr>
+                        <w:instrText xml:space="preserve"> SEQ Gambar_5. \* ARABIC </w:instrText>
+                      </w:r>
+                      <w:r>
+                        <w:rPr>
+                          <w:i w:val="0"/>
+                          <w:iCs w:val="0"/>
+                          <w:color w:val="auto"/>
+                          <w:sz w:val="22"/>
+                          <w:szCs w:val="22"/>
+                        </w:rPr>
+                        <w:fldChar w:fldCharType="separate"/>
+                      </w:r>
+                      <w:r>
+                        <w:rPr>
+                          <w:i w:val="0"/>
+                          <w:iCs w:val="0"/>
+                          <w:noProof/>
+                          <w:color w:val="auto"/>
+                          <w:sz w:val="22"/>
+                          <w:szCs w:val="22"/>
+                        </w:rPr>
+                        <w:t>7</w:t>
+                      </w:r>
+                      <w:r>
+                        <w:rPr>
+                          <w:i w:val="0"/>
+                          <w:iCs w:val="0"/>
+                          <w:color w:val="auto"/>
+                          <w:sz w:val="22"/>
+                          <w:szCs w:val="22"/>
+                        </w:rPr>
+                        <w:fldChar w:fldCharType="end"/>
+                      </w:r>
+                      <w:r>
+                        <w:rPr>
+                          <w:i w:val="0"/>
+                          <w:iCs w:val="0"/>
+                          <w:color w:val="auto"/>
+                          <w:sz w:val="22"/>
+                          <w:szCs w:val="22"/>
+                        </w:rPr>
+                        <w:t xml:space="preserve"> Konten Apresiasi dan Penghargaan</w:t>
+                      </w:r>
+                    </w:p>
+                  </w:txbxContent>
+                </v:textbox>
+              </v:shape>
+            </w:pict>
+          </mc:Fallback>
+        </mc:AlternateContent>
+      </w:r>
+      <w:r>
+        <w:drawing>
+          <wp:anchor distT="0" distB="0" distL="114300" distR="114300" simplePos="0" relativeHeight="251670016" behindDoc="1" locked="0" layoutInCell="1" allowOverlap="1" wp14:anchorId="071ED726" wp14:editId="6FE35FA2">
+            <wp:simplePos x="0" y="0"/>
+            <wp:positionH relativeFrom="column">
+              <wp:posOffset>236220</wp:posOffset>
+            </wp:positionH>
+            <wp:positionV relativeFrom="paragraph">
+              <wp:posOffset>-821690</wp:posOffset>
+            </wp:positionV>
+            <wp:extent cx="5039995" cy="3168650"/>
+            <wp:effectExtent l="0" t="0" r="8255" b="0"/>
+            <wp:wrapNone/>
+            <wp:docPr id="990586821" name="Picture 1"/>
+            <wp:cNvGraphicFramePr>
+              <a:graphicFrameLocks xmlns:a="http://schemas.openxmlformats.org/drawingml/2006/main" noChangeAspect="1"/>
+            </wp:cNvGraphicFramePr>
+            <a:graphic xmlns:a="http://schemas.openxmlformats.org/drawingml/2006/main">
+              <a:graphicData uri="http://schemas.openxmlformats.org/drawingml/2006/picture">
+                <pic:pic xmlns:pic="http://schemas.openxmlformats.org/drawingml/2006/picture">
+                  <pic:nvPicPr>
+                    <pic:cNvPr id="990586821" name=""/>
+                    <pic:cNvPicPr/>
+                  </pic:nvPicPr>
+                  <pic:blipFill>
+                    <a:blip r:embed="rId32">
+                      <a:extLst>
+                        <a:ext uri="{28A0092B-C50C-407E-A947-70E740481C1C}">
+                          <a14:useLocalDpi xmlns:a14="http://schemas.microsoft.com/office/drawing/2010/main" val="0"/>
+                        </a:ext>
+                      </a:extLst>
+                    </a:blip>
+                    <a:stretch>
+                      <a:fillRect/>
+                    </a:stretch>
+                  </pic:blipFill>
+                  <pic:spPr>
+                    <a:xfrm>
+                      <a:off x="0" y="0"/>
+                      <a:ext cx="5039995" cy="3168650"/>
+                    </a:xfrm>
+                    <a:prstGeom prst="rect">
+                      <a:avLst/>
+                    </a:prstGeom>
+                  </pic:spPr>
+                </pic:pic>
+              </a:graphicData>
+            </a:graphic>
+          </wp:anchor>
+        </w:drawing>
+      </w:r>
+    </w:p>
+    <w:p>
+      <w:pPr>
+        <w:spacing w:line="360" w:lineRule="auto"/>
+        <w:jc w:val="both"/>
+      </w:pPr>
+    </w:p>
+    <w:p/>
+    <w:p/>
+    <w:p/>
+    <w:p/>
+    <w:p/>
+    <w:p/>
+    <w:p/>
+    <w:p>
+      <w:pPr>
+        <w:tabs>
+          <w:tab w:val="left" w:pos="975"/>
+        </w:tabs>
+      </w:pPr>
+      <w:r>
+        <w:tab/>
+      </w:r>
+    </w:p>
+    <w:p>
+      <w:pPr>
+        <w:spacing w:line="360" w:lineRule="auto"/>
+        <w:ind w:left="720"/>
+        <w:jc w:val="both"/>
+      </w:pPr>
+      <w:r>
+        <w:t>Postingan diatas merupakan postingan berbentuk gambar dengan konten</w:t>
+      </w:r>
+      <w:r>
+        <w:t xml:space="preserve"> </w:t>
+      </w:r>
+      <w:r>
+        <w:t>ucapan selamat dan sukses atas dilantiknya Gubernur Bali, Wayan Koster dan Wakil Gubernur Bali</w:t>
+      </w:r>
+      <w:r>
+        <w:t>, I Nyoman Giri Prasta Masa Jabatan 2025-2030 oleh Dinas Komunikasi, Informatika, dan St</w:t>
+      </w:r>
+      <w:r>
+        <w:t>atistik Provinsi Bali</w:t>
+      </w:r>
+      <w:r>
+        <w:t xml:space="preserve">. Adapun postingan tersebut memperoleh sebanyak </w:t>
+      </w:r>
+      <w:r>
+        <w:t>26</w:t>
+      </w:r>
+      <w:r>
+        <w:t xml:space="preserve"> likes, 0 comment, serta </w:t>
+      </w:r>
+      <w:r>
+        <w:t>4</w:t>
+      </w:r>
+      <w:r>
+        <w:t xml:space="preserve"> share.</w:t>
+      </w:r>
+    </w:p>
+    <w:p>
+      <w:pPr>
+        <w:tabs>
+          <w:tab w:val="left" w:pos="975"/>
+        </w:tabs>
+      </w:pPr>
+    </w:p>
+    <w:p>
+      <w:pPr>
+        <w:tabs>
+          <w:tab w:val="left" w:pos="975"/>
+        </w:tabs>
         <w:sectPr>
           <w:pgSz w:w="11906" w:h="16838"/>
           <w:pgMar w:top="1701" w:right="1701" w:bottom="1701" w:left="2268" w:header="709" w:footer="709" w:gutter="0"/>
@@ -17596,6 +19500,9 @@
           <w:docGrid w:linePitch="360"/>
         </w:sectPr>
       </w:pPr>
+      <w:r>
+        <w:tab/>
+      </w:r>
     </w:p>
     <w:p>
       <w:pPr>
@@ -21138,7 +23045,7 @@
   <w:style w:type="paragraph" w:default="1" w:styleId="Normal">
     <w:name w:val="Normal"/>
     <w:qFormat/>
-    <w:rsid w:val="001A5DC4"/>
+    <w:rsid w:val="007E2ECD"/>
     <w:rPr>
       <w:rFonts w:ascii="Arial" w:hAnsi="Arial"/>
     </w:rPr>
@@ -21872,6 +23779,7 @@
     <w:rsid w:val="002A14EB"/>
     <w:rsid w:val="004365E2"/>
     <w:rsid w:val="004708DA"/>
+    <w:rsid w:val="004D2965"/>
     <w:rsid w:val="004D7BA6"/>
     <w:rsid w:val="004E7821"/>
     <w:rsid w:val="00526900"/>

</xml_diff>

<commit_message>
membuat tabel analisis konten
</commit_message>
<xml_diff>
--- a/LAPORAN KP.docx
+++ b/LAPORAN KP.docx
@@ -10598,7 +10598,7 @@
           <w:lang w:val="en-US"/>
         </w:rPr>
         <w:drawing>
-          <wp:anchor distT="0" distB="0" distL="114300" distR="114300" simplePos="0" relativeHeight="251671552" behindDoc="1" locked="0" layoutInCell="1" allowOverlap="1" wp14:anchorId="2A282B27" wp14:editId="3CD54A4A">
+          <wp:anchor distT="0" distB="0" distL="114300" distR="114300" simplePos="0" relativeHeight="251661824" behindDoc="1" locked="0" layoutInCell="1" allowOverlap="1" wp14:anchorId="2A282B27" wp14:editId="7FBA3DE1">
             <wp:simplePos x="0" y="0"/>
             <wp:positionH relativeFrom="column">
               <wp:posOffset>836295</wp:posOffset>
@@ -10681,7 +10681,7 @@
         <mc:AlternateContent>
           <mc:Choice Requires="wps">
             <w:drawing>
-              <wp:anchor distT="0" distB="0" distL="114300" distR="114300" simplePos="0" relativeHeight="251617280" behindDoc="0" locked="0" layoutInCell="1" allowOverlap="1" wp14:anchorId="69FF20BB" wp14:editId="4A67FD96">
+              <wp:anchor distT="0" distB="0" distL="114300" distR="114300" simplePos="0" relativeHeight="251648512" behindDoc="0" locked="0" layoutInCell="1" allowOverlap="1" wp14:anchorId="69FF20BB" wp14:editId="4A67FD96">
                 <wp:simplePos x="0" y="0"/>
                 <wp:positionH relativeFrom="column">
                   <wp:posOffset>654685</wp:posOffset>
@@ -10839,7 +10839,7 @@
                 <v:stroke joinstyle="miter"/>
                 <v:path gradientshapeok="t" o:connecttype="rect"/>
               </v:shapetype>
-              <v:shape id="Text Box 1" o:spid="_x0000_s1026" type="#_x0000_t202" style="position:absolute;margin-left:51.55pt;margin-top:.35pt;width:264.55pt;height:.05pt;z-index:251617280;visibility:visible;mso-wrap-style:square;mso-wrap-distance-left:9pt;mso-wrap-distance-top:0;mso-wrap-distance-right:9pt;mso-wrap-distance-bottom:0;mso-position-horizontal:absolute;mso-position-horizontal-relative:text;mso-position-vertical:absolute;mso-position-vertical-relative:text;v-text-anchor:top" o:gfxdata="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" stroked="f">
+              <v:shape id="Text Box 1" o:spid="_x0000_s1026" type="#_x0000_t202" style="position:absolute;margin-left:51.55pt;margin-top:.35pt;width:264.55pt;height:.05pt;z-index:251648512;visibility:visible;mso-wrap-style:square;mso-wrap-distance-left:9pt;mso-wrap-distance-top:0;mso-wrap-distance-right:9pt;mso-wrap-distance-bottom:0;mso-position-horizontal:absolute;mso-position-horizontal-relative:text;mso-position-vertical:absolute;mso-position-vertical-relative:text;v-text-anchor:top" o:gfxdata="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" stroked="f">
                 <v:textbox style="mso-fit-shape-to-text:t" inset="0,0,0,0">
                   <w:txbxContent>
                     <w:p>
@@ -11525,7 +11525,7 @@
         <mc:AlternateContent>
           <mc:Choice Requires="wps">
             <w:drawing>
-              <wp:anchor distT="0" distB="0" distL="114300" distR="114300" simplePos="0" relativeHeight="251643904" behindDoc="1" locked="0" layoutInCell="1" allowOverlap="1" wp14:anchorId="7F82E6EB" wp14:editId="3A5470FC">
+              <wp:anchor distT="0" distB="0" distL="114300" distR="114300" simplePos="0" relativeHeight="251650560" behindDoc="1" locked="0" layoutInCell="1" allowOverlap="1" wp14:anchorId="7F82E6EB" wp14:editId="3A5470FC">
                 <wp:simplePos x="0" y="0"/>
                 <wp:positionH relativeFrom="column">
                   <wp:posOffset>186055</wp:posOffset>
@@ -11644,7 +11644,7 @@
           </mc:Choice>
           <mc:Fallback>
             <w:pict>
-              <v:shape w14:anchorId="7F82E6EB" id="_x0000_s1027" type="#_x0000_t202" style="position:absolute;left:0;text-align:left;margin-left:14.65pt;margin-top:327.35pt;width:434.5pt;height:.05pt;z-index:-251672576;visibility:visible;mso-wrap-style:square;mso-wrap-distance-left:9pt;mso-wrap-distance-top:0;mso-wrap-distance-right:9pt;mso-wrap-distance-bottom:0;mso-position-horizontal:absolute;mso-position-horizontal-relative:text;mso-position-vertical:absolute;mso-position-vertical-relative:text;v-text-anchor:top" o:gfxdata="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" stroked="f">
+              <v:shape w14:anchorId="7F82E6EB" id="_x0000_s1027" type="#_x0000_t202" style="position:absolute;left:0;text-align:left;margin-left:14.65pt;margin-top:327.35pt;width:434.5pt;height:.05pt;z-index:-251665920;visibility:visible;mso-wrap-style:square;mso-wrap-distance-left:9pt;mso-wrap-distance-top:0;mso-wrap-distance-right:9pt;mso-wrap-distance-bottom:0;mso-position-horizontal:absolute;mso-position-horizontal-relative:text;mso-position-vertical:absolute;mso-position-vertical-relative:text;v-text-anchor:top" o:gfxdata="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" stroked="f">
                 <v:textbox style="mso-fit-shape-to-text:t" inset="0,0,0,0">
                   <w:txbxContent>
                     <w:p>
@@ -11729,7 +11729,7 @@
           <w:lang w:val="en-US"/>
         </w:rPr>
         <w:drawing>
-          <wp:anchor distT="0" distB="0" distL="114300" distR="114300" simplePos="0" relativeHeight="251630592" behindDoc="1" locked="0" layoutInCell="1" allowOverlap="1" wp14:anchorId="537081A5" wp14:editId="1278358B">
+          <wp:anchor distT="0" distB="0" distL="114300" distR="114300" simplePos="0" relativeHeight="251649536" behindDoc="1" locked="0" layoutInCell="1" allowOverlap="1" wp14:anchorId="537081A5" wp14:editId="1278358B">
             <wp:simplePos x="0" y="0"/>
             <wp:positionH relativeFrom="column">
               <wp:posOffset>186601</wp:posOffset>
@@ -13776,7 +13776,7 @@
         <mc:AlternateContent>
           <mc:Choice Requires="wps">
             <w:drawing>
-              <wp:anchor distT="0" distB="0" distL="114300" distR="114300" simplePos="0" relativeHeight="251685888" behindDoc="1" locked="0" layoutInCell="1" allowOverlap="1" wp14:anchorId="185147BC" wp14:editId="30F415B8">
+              <wp:anchor distT="0" distB="0" distL="114300" distR="114300" simplePos="0" relativeHeight="251662848" behindDoc="1" locked="0" layoutInCell="1" allowOverlap="1" wp14:anchorId="185147BC" wp14:editId="30F415B8">
                 <wp:simplePos x="0" y="0"/>
                 <wp:positionH relativeFrom="column">
                   <wp:posOffset>521970</wp:posOffset>
@@ -13910,7 +13910,7 @@
           </mc:Choice>
           <mc:Fallback>
             <w:pict>
-              <v:shape w14:anchorId="185147BC" id="_x0000_s1028" type="#_x0000_t202" style="position:absolute;left:0;text-align:left;margin-left:41.1pt;margin-top:251pt;width:286.85pt;height:.05pt;z-index:-251630592;visibility:visible;mso-wrap-style:square;mso-wrap-distance-left:9pt;mso-wrap-distance-top:0;mso-wrap-distance-right:9pt;mso-wrap-distance-bottom:0;mso-position-horizontal:absolute;mso-position-horizontal-relative:text;mso-position-vertical:absolute;mso-position-vertical-relative:text;v-text-anchor:top" o:gfxdata="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" stroked="f">
+              <v:shape w14:anchorId="185147BC" id="_x0000_s1028" type="#_x0000_t202" style="position:absolute;left:0;text-align:left;margin-left:41.1pt;margin-top:251pt;width:286.85pt;height:.05pt;z-index:-251653632;visibility:visible;mso-wrap-style:square;mso-wrap-distance-left:9pt;mso-wrap-distance-top:0;mso-wrap-distance-right:9pt;mso-wrap-distance-bottom:0;mso-position-horizontal:absolute;mso-position-horizontal-relative:text;mso-position-vertical:absolute;mso-position-vertical-relative:text;v-text-anchor:top" o:gfxdata="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" stroked="f">
                 <v:textbox style="mso-fit-shape-to-text:t" inset="0,0,0,0">
                   <w:txbxContent>
                     <w:p>
@@ -14010,7 +14010,7 @@
           <w:lang w:val="en-US"/>
         </w:rPr>
         <w:drawing>
-          <wp:anchor distT="0" distB="0" distL="114300" distR="114300" simplePos="0" relativeHeight="251659264" behindDoc="1" locked="0" layoutInCell="1" allowOverlap="1" wp14:anchorId="21C540F9" wp14:editId="28AAC501">
+          <wp:anchor distT="0" distB="0" distL="114300" distR="114300" simplePos="0" relativeHeight="251654656" behindDoc="1" locked="0" layoutInCell="1" allowOverlap="1" wp14:anchorId="21C540F9" wp14:editId="28AAC501">
             <wp:simplePos x="0" y="0"/>
             <wp:positionH relativeFrom="column">
               <wp:posOffset>521970</wp:posOffset>
@@ -16180,7 +16180,7 @@
           <w:noProof/>
         </w:rPr>
         <w:drawing>
-          <wp:anchor distT="0" distB="0" distL="114300" distR="114300" simplePos="0" relativeHeight="251655680" behindDoc="1" locked="0" layoutInCell="1" allowOverlap="1" wp14:anchorId="3A3268E6" wp14:editId="19A64B80">
+          <wp:anchor distT="0" distB="0" distL="114300" distR="114300" simplePos="0" relativeHeight="251653632" behindDoc="1" locked="0" layoutInCell="1" allowOverlap="1" wp14:anchorId="3A3268E6" wp14:editId="19A64B80">
             <wp:simplePos x="0" y="0"/>
             <wp:positionH relativeFrom="column">
               <wp:posOffset>1331595</wp:posOffset>
@@ -16291,7 +16291,7 @@
         <mc:AlternateContent>
           <mc:Choice Requires="wps">
             <w:drawing>
-              <wp:anchor distT="0" distB="0" distL="114300" distR="114300" simplePos="0" relativeHeight="251659776" behindDoc="1" locked="0" layoutInCell="1" allowOverlap="1" wp14:anchorId="63F2DE12" wp14:editId="3C94AA84">
+              <wp:anchor distT="0" distB="0" distL="114300" distR="114300" simplePos="0" relativeHeight="251656704" behindDoc="1" locked="0" layoutInCell="1" allowOverlap="1" wp14:anchorId="63F2DE12" wp14:editId="3C94AA84">
                 <wp:simplePos x="0" y="0"/>
                 <wp:positionH relativeFrom="column">
                   <wp:posOffset>1331595</wp:posOffset>
@@ -16444,7 +16444,7 @@
           </mc:Choice>
           <mc:Fallback>
             <w:pict>
-              <v:shape w14:anchorId="63F2DE12" id="_x0000_s1029" type="#_x0000_t202" style="position:absolute;left:0;text-align:left;margin-left:104.85pt;margin-top:201.15pt;width:158.25pt;height:.05pt;z-index:-251656704;visibility:visible;mso-wrap-style:square;mso-wrap-distance-left:9pt;mso-wrap-distance-top:0;mso-wrap-distance-right:9pt;mso-wrap-distance-bottom:0;mso-position-horizontal:absolute;mso-position-horizontal-relative:text;mso-position-vertical:absolute;mso-position-vertical-relative:text;v-text-anchor:top" o:gfxdata="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" stroked="f">
+              <v:shape w14:anchorId="63F2DE12" id="_x0000_s1029" type="#_x0000_t202" style="position:absolute;left:0;text-align:left;margin-left:104.85pt;margin-top:201.15pt;width:158.25pt;height:.05pt;z-index:-251659776;visibility:visible;mso-wrap-style:square;mso-wrap-distance-left:9pt;mso-wrap-distance-top:0;mso-wrap-distance-right:9pt;mso-wrap-distance-bottom:0;mso-position-horizontal:absolute;mso-position-horizontal-relative:text;mso-position-vertical:absolute;mso-position-vertical-relative:text;v-text-anchor:top" o:gfxdata="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" stroked="f">
                 <v:textbox style="mso-fit-shape-to-text:t" inset="0,0,0,0">
                   <w:txbxContent>
                     <w:p>
@@ -16944,7 +16944,7 @@
           <w:noProof/>
         </w:rPr>
         <w:drawing>
-          <wp:anchor distT="0" distB="0" distL="114300" distR="114300" simplePos="0" relativeHeight="251646464" behindDoc="1" locked="0" layoutInCell="1" allowOverlap="1" wp14:anchorId="71288868" wp14:editId="6ED204BE">
+          <wp:anchor distT="0" distB="0" distL="114300" distR="114300" simplePos="0" relativeHeight="251651584" behindDoc="1" locked="0" layoutInCell="1" allowOverlap="1" wp14:anchorId="71288868" wp14:editId="6ED204BE">
             <wp:simplePos x="0" y="0"/>
             <wp:positionH relativeFrom="column">
               <wp:posOffset>236220</wp:posOffset>
@@ -17043,7 +17043,7 @@
         <mc:AlternateContent>
           <mc:Choice Requires="wps">
             <w:drawing>
-              <wp:anchor distT="0" distB="0" distL="114300" distR="114300" simplePos="0" relativeHeight="251650560" behindDoc="1" locked="0" layoutInCell="1" allowOverlap="1" wp14:anchorId="7199203E" wp14:editId="1775B239">
+              <wp:anchor distT="0" distB="0" distL="114300" distR="114300" simplePos="0" relativeHeight="251652608" behindDoc="1" locked="0" layoutInCell="1" allowOverlap="1" wp14:anchorId="7199203E" wp14:editId="1775B239">
                 <wp:simplePos x="0" y="0"/>
                 <wp:positionH relativeFrom="column">
                   <wp:posOffset>274320</wp:posOffset>
@@ -17187,7 +17187,7 @@
           </mc:Choice>
           <mc:Fallback>
             <w:pict>
-              <v:shape w14:anchorId="7199203E" id="_x0000_s1030" type="#_x0000_t202" style="position:absolute;left:0;text-align:left;margin-left:21.6pt;margin-top:9.05pt;width:396.85pt;height:.05pt;z-index:-251665920;visibility:visible;mso-wrap-style:square;mso-wrap-distance-left:9pt;mso-wrap-distance-top:0;mso-wrap-distance-right:9pt;mso-wrap-distance-bottom:0;mso-position-horizontal:absolute;mso-position-horizontal-relative:text;mso-position-vertical:absolute;mso-position-vertical-relative:text;v-text-anchor:top" o:gfxdata="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" stroked="f">
+              <v:shape w14:anchorId="7199203E" id="_x0000_s1030" type="#_x0000_t202" style="position:absolute;left:0;text-align:left;margin-left:21.6pt;margin-top:9.05pt;width:396.85pt;height:.05pt;z-index:-251663872;visibility:visible;mso-wrap-style:square;mso-wrap-distance-left:9pt;mso-wrap-distance-top:0;mso-wrap-distance-right:9pt;mso-wrap-distance-bottom:0;mso-position-horizontal:absolute;mso-position-horizontal-relative:text;mso-position-vertical:absolute;mso-position-vertical-relative:text;v-text-anchor:top" o:gfxdata="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" stroked="f">
                 <v:textbox style="mso-fit-shape-to-text:t" inset="0,0,0,0">
                   <w:txbxContent>
                     <w:p>
@@ -17407,7 +17407,7 @@
         </w:rPr>
         <w:lastRenderedPageBreak/>
         <w:drawing>
-          <wp:anchor distT="0" distB="0" distL="114300" distR="114300" simplePos="0" relativeHeight="251693056" behindDoc="1" locked="0" layoutInCell="1" allowOverlap="1" wp14:anchorId="55F4D5CB" wp14:editId="6AC1DD84">
+          <wp:anchor distT="0" distB="0" distL="114300" distR="114300" simplePos="0" relativeHeight="251663872" behindDoc="1" locked="0" layoutInCell="1" allowOverlap="1" wp14:anchorId="55F4D5CB" wp14:editId="6AC1DD84">
             <wp:simplePos x="0" y="0"/>
             <wp:positionH relativeFrom="column">
               <wp:posOffset>331470</wp:posOffset>
@@ -17735,13 +17735,7 @@
         <w:jc w:val="both"/>
       </w:pPr>
       <w:r>
-        <w:t xml:space="preserve">Berikut merupakan contoh konten </w:t>
-      </w:r>
-      <w:r>
-        <w:t>edukasi dan literasi digital</w:t>
-      </w:r>
-      <w:r>
-        <w:t xml:space="preserve"> pada akun instagram Diskominfos Bali :</w:t>
+        <w:t>Berikut merupakan contoh konten edukasi dan literasi digital pada akun instagram Diskominfos Bali :</w:t>
       </w:r>
     </w:p>
     <w:p>
@@ -17752,8 +17746,11 @@
         <w:jc w:val="both"/>
       </w:pPr>
       <w:r>
+        <w:rPr>
+          <w:noProof/>
+        </w:rPr>
         <w:drawing>
-          <wp:anchor distT="0" distB="0" distL="114300" distR="114300" simplePos="0" relativeHeight="251659776" behindDoc="1" locked="0" layoutInCell="1" allowOverlap="1" wp14:anchorId="4AAA9186" wp14:editId="7EBB006A">
+          <wp:anchor distT="0" distB="0" distL="114300" distR="114300" simplePos="0" relativeHeight="251655680" behindDoc="1" locked="0" layoutInCell="1" allowOverlap="1" wp14:anchorId="4AAA9186" wp14:editId="7EBB006A">
             <wp:simplePos x="0" y="0"/>
             <wp:positionH relativeFrom="column">
               <wp:posOffset>486410</wp:posOffset>
@@ -17822,7 +17819,7 @@
         <mc:AlternateContent>
           <mc:Choice Requires="wps">
             <w:drawing>
-              <wp:anchor distT="0" distB="0" distL="114300" distR="114300" simplePos="0" relativeHeight="251661824" behindDoc="1" locked="0" layoutInCell="1" allowOverlap="1" wp14:anchorId="5BF57FAC" wp14:editId="167686EA">
+              <wp:anchor distT="0" distB="0" distL="114300" distR="114300" simplePos="0" relativeHeight="251657728" behindDoc="1" locked="0" layoutInCell="1" allowOverlap="1" wp14:anchorId="5BF57FAC" wp14:editId="167686EA">
                 <wp:simplePos x="0" y="0"/>
                 <wp:positionH relativeFrom="column">
                   <wp:posOffset>245745</wp:posOffset>
@@ -17959,7 +17956,7 @@
           </mc:Choice>
           <mc:Fallback>
             <w:pict>
-              <v:shape w14:anchorId="5BF57FAC" id="_x0000_s1031" type="#_x0000_t202" style="position:absolute;left:0;text-align:left;margin-left:19.35pt;margin-top:249.15pt;width:358.4pt;height:.05pt;z-index:-251654656;visibility:visible;mso-wrap-style:square;mso-wrap-distance-left:9pt;mso-wrap-distance-top:0;mso-wrap-distance-right:9pt;mso-wrap-distance-bottom:0;mso-position-horizontal:absolute;mso-position-horizontal-relative:text;mso-position-vertical:absolute;mso-position-vertical-relative:text;v-text-anchor:top" o:gfxdata="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" stroked="f">
+              <v:shape w14:anchorId="5BF57FAC" id="_x0000_s1031" type="#_x0000_t202" style="position:absolute;left:0;text-align:left;margin-left:19.35pt;margin-top:249.15pt;width:358.4pt;height:.05pt;z-index:-251658752;visibility:visible;mso-wrap-style:square;mso-wrap-distance-left:9pt;mso-wrap-distance-top:0;mso-wrap-distance-right:9pt;mso-wrap-distance-bottom:0;mso-position-horizontal:absolute;mso-position-horizontal-relative:text;mso-position-vertical:absolute;mso-position-vertical-relative:text;v-text-anchor:top" o:gfxdata="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" stroked="f">
                 <v:textbox style="mso-fit-shape-to-text:t" inset="0,0,0,0">
                   <w:txbxContent>
                     <w:p>
@@ -18137,13 +18134,7 @@
       </w:pPr>
       <w:r>
         <w:lastRenderedPageBreak/>
-        <w:t xml:space="preserve">Postingan diatas merupakan postingan berbentuk </w:t>
-      </w:r>
-      <w:r>
-        <w:t>reels</w:t>
-      </w:r>
-      <w:r>
-        <w:t xml:space="preserve"> dengan konten mengenai </w:t>
+        <w:t xml:space="preserve">Postingan diatas merupakan postingan berbentuk reels dengan konten mengenai </w:t>
       </w:r>
       <w:r>
         <w:t>saran untuk men</w:t>
@@ -18224,13 +18215,7 @@
         <w:jc w:val="both"/>
       </w:pPr>
       <w:r>
-        <w:t>Berikut merupakan contoh konten</w:t>
-      </w:r>
-      <w:r>
-        <w:t xml:space="preserve"> pengumuman publik </w:t>
-      </w:r>
-      <w:r>
-        <w:t>pada akun instagram Diskominfos Bali :</w:t>
+        <w:t>Berikut merupakan contoh konten pengumuman publik pada akun instagram Diskominfos Bali :</w:t>
       </w:r>
     </w:p>
     <w:p>
@@ -18247,7 +18232,7 @@
         <mc:AlternateContent>
           <mc:Choice Requires="wps">
             <w:drawing>
-              <wp:anchor distT="0" distB="0" distL="114300" distR="114300" simplePos="0" relativeHeight="251696128" behindDoc="1" locked="0" layoutInCell="1" allowOverlap="1" wp14:anchorId="452A699E" wp14:editId="3B1D7E5C">
+              <wp:anchor distT="0" distB="0" distL="114300" distR="114300" simplePos="0" relativeHeight="251664896" behindDoc="1" locked="0" layoutInCell="1" allowOverlap="1" wp14:anchorId="452A699E" wp14:editId="3B1D7E5C">
                 <wp:simplePos x="0" y="0"/>
                 <wp:positionH relativeFrom="column">
                   <wp:posOffset>-1905</wp:posOffset>
@@ -18384,7 +18369,7 @@
           </mc:Choice>
           <mc:Fallback>
             <w:pict>
-              <v:shape w14:anchorId="452A699E" id="_x0000_s1032" type="#_x0000_t202" style="position:absolute;left:0;text-align:left;margin-left:-.15pt;margin-top:238pt;width:369pt;height:.05pt;z-index:-251620352;visibility:visible;mso-wrap-style:square;mso-wrap-distance-left:9pt;mso-wrap-distance-top:0;mso-wrap-distance-right:9pt;mso-wrap-distance-bottom:0;mso-position-horizontal:absolute;mso-position-horizontal-relative:text;mso-position-vertical:absolute;mso-position-vertical-relative:text;v-text-anchor:top" o:gfxdata="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" stroked="f">
+              <v:shape w14:anchorId="452A699E" id="_x0000_s1032" type="#_x0000_t202" style="position:absolute;left:0;text-align:left;margin-left:-.15pt;margin-top:238pt;width:369pt;height:.05pt;z-index:-251651584;visibility:visible;mso-wrap-style:square;mso-wrap-distance-left:9pt;mso-wrap-distance-top:0;mso-wrap-distance-right:9pt;mso-wrap-distance-bottom:0;mso-position-horizontal:absolute;mso-position-horizontal-relative:text;mso-position-vertical:absolute;mso-position-vertical-relative:text;v-text-anchor:top" o:gfxdata="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" stroked="f">
                 <v:textbox style="mso-fit-shape-to-text:t" inset="0,0,0,0">
                   <w:txbxContent>
                     <w:p>
@@ -18482,8 +18467,11 @@
         </mc:AlternateContent>
       </w:r>
       <w:r>
+        <w:rPr>
+          <w:noProof/>
+        </w:rPr>
         <w:drawing>
-          <wp:anchor distT="0" distB="0" distL="114300" distR="114300" simplePos="0" relativeHeight="251662848" behindDoc="1" locked="0" layoutInCell="1" allowOverlap="1" wp14:anchorId="7BC9DE3C" wp14:editId="394D682A">
+          <wp:anchor distT="0" distB="0" distL="114300" distR="114300" simplePos="0" relativeHeight="251658752" behindDoc="1" locked="0" layoutInCell="1" allowOverlap="1" wp14:anchorId="7BC9DE3C" wp14:editId="394D682A">
             <wp:simplePos x="0" y="0"/>
             <wp:positionH relativeFrom="column">
               <wp:posOffset>-1905</wp:posOffset>
@@ -18660,13 +18648,7 @@
         <w:jc w:val="both"/>
       </w:pPr>
       <w:r>
-        <w:t xml:space="preserve">Berikut merupakan contoh konten </w:t>
-      </w:r>
-      <w:r>
-        <w:t>kegiatan dan event</w:t>
-      </w:r>
-      <w:r>
-        <w:t xml:space="preserve"> pada akun instagram Diskominfos Bali :</w:t>
+        <w:t>Berikut merupakan contoh konten kegiatan dan event pada akun instagram Diskominfos Bali :</w:t>
       </w:r>
     </w:p>
     <w:p>
@@ -18683,7 +18665,7 @@
         <mc:AlternateContent>
           <mc:Choice Requires="wps">
             <w:drawing>
-              <wp:anchor distT="0" distB="0" distL="114300" distR="114300" simplePos="0" relativeHeight="251699200" behindDoc="1" locked="0" layoutInCell="1" allowOverlap="1" wp14:anchorId="142DBEF2" wp14:editId="20F8A396">
+              <wp:anchor distT="0" distB="0" distL="114300" distR="114300" simplePos="0" relativeHeight="251665920" behindDoc="1" locked="0" layoutInCell="1" allowOverlap="1" wp14:anchorId="142DBEF2" wp14:editId="20F8A396">
                 <wp:simplePos x="0" y="0"/>
                 <wp:positionH relativeFrom="column">
                   <wp:posOffset>483870</wp:posOffset>
@@ -18820,7 +18802,7 @@
           </mc:Choice>
           <mc:Fallback>
             <w:pict>
-              <v:shape w14:anchorId="142DBEF2" id="_x0000_s1033" type="#_x0000_t202" style="position:absolute;left:0;text-align:left;margin-left:38.1pt;margin-top:240.6pt;width:373.9pt;height:.05pt;z-index:-251617280;visibility:visible;mso-wrap-style:square;mso-wrap-distance-left:9pt;mso-wrap-distance-top:0;mso-wrap-distance-right:9pt;mso-wrap-distance-bottom:0;mso-position-horizontal:absolute;mso-position-horizontal-relative:text;mso-position-vertical:absolute;mso-position-vertical-relative:text;v-text-anchor:top" o:gfxdata="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" stroked="f">
+              <v:shape w14:anchorId="142DBEF2" id="_x0000_s1033" type="#_x0000_t202" style="position:absolute;left:0;text-align:left;margin-left:38.1pt;margin-top:240.6pt;width:373.9pt;height:.05pt;z-index:-251650560;visibility:visible;mso-wrap-style:square;mso-wrap-distance-left:9pt;mso-wrap-distance-top:0;mso-wrap-distance-right:9pt;mso-wrap-distance-bottom:0;mso-position-horizontal:absolute;mso-position-horizontal-relative:text;mso-position-vertical:absolute;mso-position-vertical-relative:text;v-text-anchor:top" o:gfxdata="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" stroked="f">
                 <v:textbox style="mso-fit-shape-to-text:t" inset="0,0,0,0">
                   <w:txbxContent>
                     <w:p>
@@ -18918,8 +18900,11 @@
         </mc:AlternateContent>
       </w:r>
       <w:r>
+        <w:rPr>
+          <w:noProof/>
+        </w:rPr>
         <w:drawing>
-          <wp:anchor distT="0" distB="0" distL="114300" distR="114300" simplePos="0" relativeHeight="251663872" behindDoc="1" locked="0" layoutInCell="1" allowOverlap="1" wp14:anchorId="766CC58E" wp14:editId="48A2C18F">
+          <wp:anchor distT="0" distB="0" distL="114300" distR="114300" simplePos="0" relativeHeight="251659776" behindDoc="1" locked="0" layoutInCell="1" allowOverlap="1" wp14:anchorId="766CC58E" wp14:editId="48A2C18F">
             <wp:simplePos x="0" y="0"/>
             <wp:positionH relativeFrom="column">
               <wp:posOffset>483870</wp:posOffset>
@@ -19013,10 +18998,7 @@
         <w:jc w:val="both"/>
       </w:pPr>
       <w:r>
-        <w:t>Postingan diatas merupakan postingan berbentuk gambar dengan konten</w:t>
-      </w:r>
-      <w:r>
-        <w:t xml:space="preserve"> </w:t>
+        <w:t xml:space="preserve">Postingan diatas merupakan postingan berbentuk gambar dengan konten </w:t>
       </w:r>
       <w:r>
         <w:t>sebuah parade bernama Multilateral Naval Exercise Komodo (MNE</w:t>
@@ -19079,13 +19061,7 @@
         <w:jc w:val="both"/>
       </w:pPr>
       <w:r>
-        <w:t xml:space="preserve">Berikut merupakan contoh konten </w:t>
-      </w:r>
-      <w:r>
-        <w:t>apresiasi dan penghargaan</w:t>
-      </w:r>
-      <w:r>
-        <w:t xml:space="preserve"> pada akun instagram Diskominfos Bali :</w:t>
+        <w:t>Berikut merupakan contoh konten apresiasi dan penghargaan pada akun instagram Diskominfos Bali :</w:t>
       </w:r>
     </w:p>
     <w:p>
@@ -19139,7 +19115,7 @@
         <mc:AlternateContent>
           <mc:Choice Requires="wps">
             <w:drawing>
-              <wp:anchor distT="0" distB="0" distL="114300" distR="114300" simplePos="0" relativeHeight="251702272" behindDoc="1" locked="0" layoutInCell="1" allowOverlap="1" wp14:anchorId="6C1F68FB" wp14:editId="3AF53AD2">
+              <wp:anchor distT="0" distB="0" distL="114300" distR="114300" simplePos="0" relativeHeight="251666944" behindDoc="1" locked="0" layoutInCell="1" allowOverlap="1" wp14:anchorId="6C1F68FB" wp14:editId="3AF53AD2">
                 <wp:simplePos x="0" y="0"/>
                 <wp:positionH relativeFrom="column">
                   <wp:posOffset>236220</wp:posOffset>
@@ -19273,7 +19249,7 @@
           </mc:Choice>
           <mc:Fallback>
             <w:pict>
-              <v:shape w14:anchorId="6C1F68FB" id="_x0000_s1034" type="#_x0000_t202" style="position:absolute;left:0;text-align:left;margin-left:18.6pt;margin-top:189.3pt;width:396.85pt;height:.05pt;z-index:-251614208;visibility:visible;mso-wrap-style:square;mso-wrap-distance-left:9pt;mso-wrap-distance-top:0;mso-wrap-distance-right:9pt;mso-wrap-distance-bottom:0;mso-position-horizontal:absolute;mso-position-horizontal-relative:text;mso-position-vertical:absolute;mso-position-vertical-relative:text;v-text-anchor:top" o:gfxdata="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" stroked="f">
+              <v:shape w14:anchorId="6C1F68FB" id="_x0000_s1034" type="#_x0000_t202" style="position:absolute;left:0;text-align:left;margin-left:18.6pt;margin-top:189.3pt;width:396.85pt;height:.05pt;z-index:-251649536;visibility:visible;mso-wrap-style:square;mso-wrap-distance-left:9pt;mso-wrap-distance-top:0;mso-wrap-distance-right:9pt;mso-wrap-distance-bottom:0;mso-position-horizontal:absolute;mso-position-horizontal-relative:text;mso-position-vertical:absolute;mso-position-vertical-relative:text;v-text-anchor:top" o:gfxdata="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" stroked="f">
                 <v:textbox style="mso-fit-shape-to-text:t" inset="0,0,0,0">
                   <w:txbxContent>
                     <w:p>
@@ -19368,8 +19344,11 @@
         </mc:AlternateContent>
       </w:r>
       <w:r>
+        <w:rPr>
+          <w:noProof/>
+        </w:rPr>
         <w:drawing>
-          <wp:anchor distT="0" distB="0" distL="114300" distR="114300" simplePos="0" relativeHeight="251670016" behindDoc="1" locked="0" layoutInCell="1" allowOverlap="1" wp14:anchorId="071ED726" wp14:editId="6FE35FA2">
+          <wp:anchor distT="0" distB="0" distL="114300" distR="114300" simplePos="0" relativeHeight="251660800" behindDoc="1" locked="0" layoutInCell="1" allowOverlap="1" wp14:anchorId="071ED726" wp14:editId="6FE35FA2">
             <wp:simplePos x="0" y="0"/>
             <wp:positionH relativeFrom="column">
               <wp:posOffset>236220</wp:posOffset>
@@ -19449,10 +19428,7 @@
         <w:jc w:val="both"/>
       </w:pPr>
       <w:r>
-        <w:t>Postingan diatas merupakan postingan berbentuk gambar dengan konten</w:t>
-      </w:r>
-      <w:r>
-        <w:t xml:space="preserve"> </w:t>
+        <w:t xml:space="preserve">Postingan diatas merupakan postingan berbentuk gambar dengan konten </w:t>
       </w:r>
       <w:r>
         <w:t>ucapan selamat dan sukses atas dilantiknya Gubernur Bali, Wayan Koster dan Wakil Gubernur Bali</w:t>
@@ -19478,6 +19454,1310 @@
       <w:r>
         <w:t xml:space="preserve"> share.</w:t>
       </w:r>
+    </w:p>
+    <w:p>
+      <w:pPr>
+        <w:tabs>
+          <w:tab w:val="left" w:pos="975"/>
+        </w:tabs>
+        <w:spacing w:line="360" w:lineRule="auto"/>
+        <w:jc w:val="both"/>
+      </w:pPr>
+      <w:r>
+        <w:t xml:space="preserve">Untuk memperoleh gambaran lebih jelas mengenai tingkat </w:t>
+      </w:r>
+      <w:r>
+        <w:rPr>
+          <w:i/>
+          <w:iCs/>
+        </w:rPr>
+        <w:t>engangemen</w:t>
+      </w:r>
+      <w:r>
+        <w:rPr>
+          <w:i/>
+          <w:iCs/>
+        </w:rPr>
+        <w:t>t</w:t>
+      </w:r>
+      <w:r>
+        <w:t xml:space="preserve"> dari setiap postingan di akun Instagram @diskominfos_bali, penulis menyusun tabel 5.1 yang menunjukan tingkat </w:t>
+      </w:r>
+      <w:r>
+        <w:rPr>
+          <w:i/>
+          <w:iCs/>
+        </w:rPr>
+        <w:t>engangement</w:t>
+      </w:r>
+      <w:r>
+        <w:t xml:space="preserve"> berdasarkan kategori konten yang dipublikasikan. Perhitungan dalam Tabel 5.1 hanya mencakup postingan yang diunggah dalam periode 20 </w:t>
+      </w:r>
+      <w:r>
+        <w:t>November</w:t>
+      </w:r>
+      <w:r>
+        <w:t xml:space="preserve"> 202</w:t>
+      </w:r>
+      <w:r>
+        <w:t>4</w:t>
+      </w:r>
+      <w:r>
+        <w:t xml:space="preserve"> hingga 20 Februari 2025</w:t>
+      </w:r>
+      <w:r>
+        <w:t xml:space="preserve"> dengan total sebanyak</w:t>
+      </w:r>
+      <w:r>
+        <w:t>.</w:t>
+      </w:r>
+    </w:p>
+    <w:p>
+      <w:pPr>
+        <w:tabs>
+          <w:tab w:val="left" w:pos="975"/>
+        </w:tabs>
+        <w:spacing w:line="360" w:lineRule="auto"/>
+        <w:jc w:val="both"/>
+      </w:pPr>
+    </w:p>
+    <w:p>
+      <w:pPr>
+        <w:pStyle w:val="Caption"/>
+        <w:keepNext/>
+        <w:jc w:val="center"/>
+        <w:rPr>
+          <w:i w:val="0"/>
+          <w:iCs w:val="0"/>
+          <w:color w:val="auto"/>
+          <w:sz w:val="22"/>
+          <w:szCs w:val="22"/>
+        </w:rPr>
+      </w:pPr>
+      <w:r>
+        <w:rPr>
+          <w:i w:val="0"/>
+          <w:iCs w:val="0"/>
+          <w:color w:val="auto"/>
+          <w:sz w:val="22"/>
+          <w:szCs w:val="22"/>
+        </w:rPr>
+        <w:t>Tabel 5.</w:t>
+      </w:r>
+      <w:r>
+        <w:rPr>
+          <w:i w:val="0"/>
+          <w:iCs w:val="0"/>
+          <w:color w:val="auto"/>
+          <w:sz w:val="22"/>
+          <w:szCs w:val="22"/>
+        </w:rPr>
+        <w:fldChar w:fldCharType="begin"/>
+      </w:r>
+      <w:r>
+        <w:rPr>
+          <w:i w:val="0"/>
+          <w:iCs w:val="0"/>
+          <w:color w:val="auto"/>
+          <w:sz w:val="22"/>
+          <w:szCs w:val="22"/>
+        </w:rPr>
+        <w:instrText xml:space="preserve"> SEQ Tabel_5. \* ARABIC </w:instrText>
+      </w:r>
+      <w:r>
+        <w:rPr>
+          <w:i w:val="0"/>
+          <w:iCs w:val="0"/>
+          <w:color w:val="auto"/>
+          <w:sz w:val="22"/>
+          <w:szCs w:val="22"/>
+        </w:rPr>
+        <w:fldChar w:fldCharType="separate"/>
+      </w:r>
+      <w:r>
+        <w:rPr>
+          <w:i w:val="0"/>
+          <w:iCs w:val="0"/>
+          <w:noProof/>
+          <w:color w:val="auto"/>
+          <w:sz w:val="22"/>
+          <w:szCs w:val="22"/>
+        </w:rPr>
+        <w:t>1</w:t>
+      </w:r>
+      <w:r>
+        <w:rPr>
+          <w:i w:val="0"/>
+          <w:iCs w:val="0"/>
+          <w:color w:val="auto"/>
+          <w:sz w:val="22"/>
+          <w:szCs w:val="22"/>
+        </w:rPr>
+        <w:fldChar w:fldCharType="end"/>
+      </w:r>
+      <w:r>
+        <w:rPr>
+          <w:i w:val="0"/>
+          <w:iCs w:val="0"/>
+          <w:color w:val="auto"/>
+          <w:sz w:val="22"/>
+          <w:szCs w:val="22"/>
+        </w:rPr>
+        <w:t xml:space="preserve"> Analisis Kategori dan Tingkat Engangement</w:t>
+      </w:r>
+    </w:p>
+    <w:tbl>
+      <w:tblPr>
+        <w:tblStyle w:val="TableGrid"/>
+        <w:tblW w:w="8755" w:type="dxa"/>
+        <w:tblLayout w:type="fixed"/>
+        <w:tblLook w:val="04A0" w:firstRow="1" w:lastRow="0" w:firstColumn="1" w:lastColumn="0" w:noHBand="0" w:noVBand="1"/>
+      </w:tblPr>
+      <w:tblGrid>
+        <w:gridCol w:w="2957"/>
+        <w:gridCol w:w="1391"/>
+        <w:gridCol w:w="1289"/>
+        <w:gridCol w:w="1298"/>
+        <w:gridCol w:w="1820"/>
+      </w:tblGrid>
+      <w:tr>
+        <w:trPr>
+          <w:trHeight w:val="300"/>
+        </w:trPr>
+        <w:tc>
+          <w:tcPr>
+            <w:tcW w:w="2957" w:type="dxa"/>
+            <w:noWrap/>
+            <w:hideMark/>
+          </w:tcPr>
+          <w:p>
+            <w:pPr>
+              <w:spacing w:line="360" w:lineRule="auto"/>
+              <w:rPr>
+                <w:rFonts w:eastAsia="Times New Roman" w:cs="Arial"/>
+                <w:b/>
+                <w:bCs/>
+                <w:color w:val="000000"/>
+                <w:kern w:val="0"/>
+                <w:lang w:eastAsia="en-ID"/>
+                <w14:ligatures w14:val="none"/>
+              </w:rPr>
+            </w:pPr>
+            <w:r>
+              <w:rPr>
+                <w:rFonts w:eastAsia="Times New Roman" w:cs="Arial"/>
+                <w:b/>
+                <w:bCs/>
+                <w:color w:val="000000"/>
+                <w:kern w:val="0"/>
+                <w:lang w:eastAsia="en-ID"/>
+                <w14:ligatures w14:val="none"/>
+              </w:rPr>
+              <w:t>Kategori Konten</w:t>
+            </w:r>
+          </w:p>
+        </w:tc>
+        <w:tc>
+          <w:tcPr>
+            <w:tcW w:w="1391" w:type="dxa"/>
+            <w:noWrap/>
+            <w:hideMark/>
+          </w:tcPr>
+          <w:p>
+            <w:pPr>
+              <w:spacing w:line="360" w:lineRule="auto"/>
+              <w:rPr>
+                <w:rFonts w:eastAsia="Times New Roman" w:cs="Arial"/>
+                <w:b/>
+                <w:bCs/>
+                <w:color w:val="000000"/>
+                <w:kern w:val="0"/>
+                <w:lang w:eastAsia="en-ID"/>
+                <w14:ligatures w14:val="none"/>
+              </w:rPr>
+            </w:pPr>
+            <w:r>
+              <w:rPr>
+                <w:rFonts w:eastAsia="Times New Roman" w:cs="Arial"/>
+                <w:b/>
+                <w:bCs/>
+                <w:color w:val="000000"/>
+                <w:kern w:val="0"/>
+                <w:lang w:eastAsia="en-ID"/>
+                <w14:ligatures w14:val="none"/>
+              </w:rPr>
+              <w:t>Jumlah Unggahan</w:t>
+            </w:r>
+          </w:p>
+        </w:tc>
+        <w:tc>
+          <w:tcPr>
+            <w:tcW w:w="1289" w:type="dxa"/>
+            <w:noWrap/>
+            <w:hideMark/>
+          </w:tcPr>
+          <w:p>
+            <w:pPr>
+              <w:spacing w:line="360" w:lineRule="auto"/>
+              <w:rPr>
+                <w:rFonts w:eastAsia="Times New Roman" w:cs="Arial"/>
+                <w:b/>
+                <w:bCs/>
+                <w:color w:val="000000"/>
+                <w:kern w:val="0"/>
+                <w:lang w:eastAsia="en-ID"/>
+                <w14:ligatures w14:val="none"/>
+              </w:rPr>
+            </w:pPr>
+            <w:r>
+              <w:rPr>
+                <w:rFonts w:eastAsia="Times New Roman" w:cs="Arial"/>
+                <w:b/>
+                <w:bCs/>
+                <w:color w:val="000000"/>
+                <w:kern w:val="0"/>
+                <w:lang w:eastAsia="en-ID"/>
+                <w14:ligatures w14:val="none"/>
+              </w:rPr>
+              <w:t>Rata-rata Like</w:t>
+            </w:r>
+          </w:p>
+        </w:tc>
+        <w:tc>
+          <w:tcPr>
+            <w:tcW w:w="1298" w:type="dxa"/>
+            <w:noWrap/>
+            <w:hideMark/>
+          </w:tcPr>
+          <w:p>
+            <w:pPr>
+              <w:spacing w:line="360" w:lineRule="auto"/>
+              <w:rPr>
+                <w:rFonts w:eastAsia="Times New Roman" w:cs="Arial"/>
+                <w:b/>
+                <w:bCs/>
+                <w:color w:val="000000"/>
+                <w:kern w:val="0"/>
+                <w:lang w:eastAsia="en-ID"/>
+                <w14:ligatures w14:val="none"/>
+              </w:rPr>
+            </w:pPr>
+            <w:r>
+              <w:rPr>
+                <w:rFonts w:eastAsia="Times New Roman" w:cs="Arial"/>
+                <w:b/>
+                <w:bCs/>
+                <w:color w:val="000000"/>
+                <w:kern w:val="0"/>
+                <w:lang w:eastAsia="en-ID"/>
+                <w14:ligatures w14:val="none"/>
+              </w:rPr>
+              <w:t>Rata-rata Komentar</w:t>
+            </w:r>
+          </w:p>
+        </w:tc>
+        <w:tc>
+          <w:tcPr>
+            <w:tcW w:w="1820" w:type="dxa"/>
+            <w:noWrap/>
+            <w:hideMark/>
+          </w:tcPr>
+          <w:p>
+            <w:pPr>
+              <w:spacing w:line="360" w:lineRule="auto"/>
+              <w:rPr>
+                <w:rFonts w:eastAsia="Times New Roman" w:cs="Arial"/>
+                <w:b/>
+                <w:bCs/>
+                <w:color w:val="000000"/>
+                <w:kern w:val="0"/>
+                <w:lang w:eastAsia="en-ID"/>
+                <w14:ligatures w14:val="none"/>
+              </w:rPr>
+            </w:pPr>
+            <w:r>
+              <w:rPr>
+                <w:rFonts w:eastAsia="Times New Roman" w:cs="Arial"/>
+                <w:b/>
+                <w:bCs/>
+                <w:color w:val="000000"/>
+                <w:kern w:val="0"/>
+                <w:lang w:eastAsia="en-ID"/>
+                <w14:ligatures w14:val="none"/>
+              </w:rPr>
+              <w:t>Rata-rata Share</w:t>
+            </w:r>
+          </w:p>
+        </w:tc>
+      </w:tr>
+      <w:tr>
+        <w:trPr>
+          <w:trHeight w:val="300"/>
+        </w:trPr>
+        <w:tc>
+          <w:tcPr>
+            <w:tcW w:w="2957" w:type="dxa"/>
+            <w:noWrap/>
+            <w:hideMark/>
+          </w:tcPr>
+          <w:p>
+            <w:pPr>
+              <w:spacing w:line="360" w:lineRule="auto"/>
+              <w:rPr>
+                <w:rFonts w:eastAsia="Times New Roman" w:cs="Arial"/>
+                <w:color w:val="000000"/>
+                <w:kern w:val="0"/>
+                <w:lang w:eastAsia="en-ID"/>
+                <w14:ligatures w14:val="none"/>
+              </w:rPr>
+            </w:pPr>
+            <w:r>
+              <w:rPr>
+                <w:rFonts w:eastAsia="Times New Roman" w:cs="Arial"/>
+                <w:color w:val="000000"/>
+                <w:kern w:val="0"/>
+                <w:lang w:eastAsia="en-ID"/>
+                <w14:ligatures w14:val="none"/>
+              </w:rPr>
+              <w:t>Informasi Kebijakan dan Program Pemerintah</w:t>
+            </w:r>
+          </w:p>
+        </w:tc>
+        <w:tc>
+          <w:tcPr>
+            <w:tcW w:w="1391" w:type="dxa"/>
+            <w:noWrap/>
+            <w:hideMark/>
+          </w:tcPr>
+          <w:p>
+            <w:pPr>
+              <w:spacing w:line="360" w:lineRule="auto"/>
+              <w:jc w:val="right"/>
+              <w:rPr>
+                <w:rFonts w:eastAsia="Times New Roman" w:cs="Arial"/>
+                <w:color w:val="000000"/>
+                <w:kern w:val="0"/>
+                <w:lang w:eastAsia="en-ID"/>
+                <w14:ligatures w14:val="none"/>
+              </w:rPr>
+            </w:pPr>
+            <w:r>
+              <w:rPr>
+                <w:rFonts w:eastAsia="Times New Roman" w:cs="Arial"/>
+                <w:color w:val="000000"/>
+                <w:kern w:val="0"/>
+                <w:lang w:eastAsia="en-ID"/>
+                <w14:ligatures w14:val="none"/>
+              </w:rPr>
+              <w:t>6</w:t>
+            </w:r>
+          </w:p>
+        </w:tc>
+        <w:tc>
+          <w:tcPr>
+            <w:tcW w:w="1289" w:type="dxa"/>
+            <w:noWrap/>
+            <w:hideMark/>
+          </w:tcPr>
+          <w:p>
+            <w:pPr>
+              <w:spacing w:line="360" w:lineRule="auto"/>
+              <w:jc w:val="right"/>
+              <w:rPr>
+                <w:rFonts w:eastAsia="Times New Roman" w:cs="Arial"/>
+                <w:color w:val="000000"/>
+                <w:kern w:val="0"/>
+                <w:lang w:eastAsia="en-ID"/>
+                <w14:ligatures w14:val="none"/>
+              </w:rPr>
+            </w:pPr>
+            <w:r>
+              <w:rPr>
+                <w:rFonts w:eastAsia="Times New Roman" w:cs="Arial"/>
+                <w:color w:val="000000"/>
+                <w:kern w:val="0"/>
+                <w:lang w:eastAsia="en-ID"/>
+                <w14:ligatures w14:val="none"/>
+              </w:rPr>
+              <w:t>13,6</w:t>
+            </w:r>
+          </w:p>
+        </w:tc>
+        <w:tc>
+          <w:tcPr>
+            <w:tcW w:w="1298" w:type="dxa"/>
+            <w:noWrap/>
+            <w:hideMark/>
+          </w:tcPr>
+          <w:p>
+            <w:pPr>
+              <w:spacing w:line="360" w:lineRule="auto"/>
+              <w:jc w:val="right"/>
+              <w:rPr>
+                <w:rFonts w:eastAsia="Times New Roman" w:cs="Arial"/>
+                <w:color w:val="000000"/>
+                <w:kern w:val="0"/>
+                <w:lang w:eastAsia="en-ID"/>
+                <w14:ligatures w14:val="none"/>
+              </w:rPr>
+            </w:pPr>
+            <w:r>
+              <w:rPr>
+                <w:rFonts w:eastAsia="Times New Roman" w:cs="Arial"/>
+                <w:color w:val="000000"/>
+                <w:kern w:val="0"/>
+                <w:lang w:eastAsia="en-ID"/>
+                <w14:ligatures w14:val="none"/>
+              </w:rPr>
+              <w:t>0</w:t>
+            </w:r>
+          </w:p>
+        </w:tc>
+        <w:tc>
+          <w:tcPr>
+            <w:tcW w:w="1820" w:type="dxa"/>
+            <w:noWrap/>
+            <w:hideMark/>
+          </w:tcPr>
+          <w:p>
+            <w:pPr>
+              <w:spacing w:line="360" w:lineRule="auto"/>
+              <w:jc w:val="right"/>
+              <w:rPr>
+                <w:rFonts w:eastAsia="Times New Roman" w:cs="Arial"/>
+                <w:color w:val="000000"/>
+                <w:kern w:val="0"/>
+                <w:lang w:eastAsia="en-ID"/>
+                <w14:ligatures w14:val="none"/>
+              </w:rPr>
+            </w:pPr>
+            <w:r>
+              <w:rPr>
+                <w:rFonts w:eastAsia="Times New Roman" w:cs="Arial"/>
+                <w:color w:val="000000"/>
+                <w:kern w:val="0"/>
+                <w:lang w:eastAsia="en-ID"/>
+                <w14:ligatures w14:val="none"/>
+              </w:rPr>
+              <w:t>0,3</w:t>
+            </w:r>
+          </w:p>
+        </w:tc>
+      </w:tr>
+      <w:tr>
+        <w:trPr>
+          <w:trHeight w:val="300"/>
+        </w:trPr>
+        <w:tc>
+          <w:tcPr>
+            <w:tcW w:w="2957" w:type="dxa"/>
+            <w:noWrap/>
+            <w:hideMark/>
+          </w:tcPr>
+          <w:p>
+            <w:pPr>
+              <w:spacing w:line="360" w:lineRule="auto"/>
+              <w:rPr>
+                <w:rFonts w:eastAsia="Times New Roman" w:cs="Arial"/>
+                <w:color w:val="000000"/>
+                <w:kern w:val="0"/>
+                <w:lang w:eastAsia="en-ID"/>
+                <w14:ligatures w14:val="none"/>
+              </w:rPr>
+            </w:pPr>
+            <w:r>
+              <w:rPr>
+                <w:rFonts w:eastAsia="Times New Roman" w:cs="Arial"/>
+                <w:color w:val="000000"/>
+                <w:kern w:val="0"/>
+                <w:lang w:eastAsia="en-ID"/>
+                <w14:ligatures w14:val="none"/>
+              </w:rPr>
+              <w:t>Dokumentasi Kegiatan Dinas</w:t>
+            </w:r>
+          </w:p>
+        </w:tc>
+        <w:tc>
+          <w:tcPr>
+            <w:tcW w:w="1391" w:type="dxa"/>
+            <w:noWrap/>
+            <w:hideMark/>
+          </w:tcPr>
+          <w:p>
+            <w:pPr>
+              <w:spacing w:line="360" w:lineRule="auto"/>
+              <w:jc w:val="right"/>
+              <w:rPr>
+                <w:rFonts w:eastAsia="Times New Roman" w:cs="Arial"/>
+                <w:color w:val="000000"/>
+                <w:kern w:val="0"/>
+                <w:lang w:eastAsia="en-ID"/>
+                <w14:ligatures w14:val="none"/>
+              </w:rPr>
+            </w:pPr>
+            <w:r>
+              <w:rPr>
+                <w:rFonts w:eastAsia="Times New Roman" w:cs="Arial"/>
+                <w:color w:val="000000"/>
+                <w:kern w:val="0"/>
+                <w:lang w:eastAsia="en-ID"/>
+                <w14:ligatures w14:val="none"/>
+              </w:rPr>
+              <w:t>25</w:t>
+            </w:r>
+          </w:p>
+        </w:tc>
+        <w:tc>
+          <w:tcPr>
+            <w:tcW w:w="1289" w:type="dxa"/>
+            <w:noWrap/>
+            <w:hideMark/>
+          </w:tcPr>
+          <w:p>
+            <w:pPr>
+              <w:spacing w:line="360" w:lineRule="auto"/>
+              <w:jc w:val="right"/>
+              <w:rPr>
+                <w:rFonts w:eastAsia="Times New Roman" w:cs="Arial"/>
+                <w:color w:val="000000"/>
+                <w:kern w:val="0"/>
+                <w:lang w:eastAsia="en-ID"/>
+                <w14:ligatures w14:val="none"/>
+              </w:rPr>
+            </w:pPr>
+            <w:r>
+              <w:rPr>
+                <w:rFonts w:eastAsia="Times New Roman" w:cs="Arial"/>
+                <w:color w:val="000000"/>
+                <w:kern w:val="0"/>
+                <w:lang w:eastAsia="en-ID"/>
+                <w14:ligatures w14:val="none"/>
+              </w:rPr>
+              <w:t>27,32</w:t>
+            </w:r>
+          </w:p>
+        </w:tc>
+        <w:tc>
+          <w:tcPr>
+            <w:tcW w:w="1298" w:type="dxa"/>
+            <w:noWrap/>
+            <w:hideMark/>
+          </w:tcPr>
+          <w:p>
+            <w:pPr>
+              <w:spacing w:line="360" w:lineRule="auto"/>
+              <w:jc w:val="right"/>
+              <w:rPr>
+                <w:rFonts w:eastAsia="Times New Roman" w:cs="Arial"/>
+                <w:color w:val="000000"/>
+                <w:kern w:val="0"/>
+                <w:lang w:eastAsia="en-ID"/>
+                <w14:ligatures w14:val="none"/>
+              </w:rPr>
+            </w:pPr>
+            <w:r>
+              <w:rPr>
+                <w:rFonts w:eastAsia="Times New Roman" w:cs="Arial"/>
+                <w:color w:val="000000"/>
+                <w:kern w:val="0"/>
+                <w:lang w:eastAsia="en-ID"/>
+                <w14:ligatures w14:val="none"/>
+              </w:rPr>
+              <w:t>0,04</w:t>
+            </w:r>
+          </w:p>
+        </w:tc>
+        <w:tc>
+          <w:tcPr>
+            <w:tcW w:w="1820" w:type="dxa"/>
+            <w:noWrap/>
+            <w:hideMark/>
+          </w:tcPr>
+          <w:p>
+            <w:pPr>
+              <w:spacing w:line="360" w:lineRule="auto"/>
+              <w:jc w:val="right"/>
+              <w:rPr>
+                <w:rFonts w:eastAsia="Times New Roman" w:cs="Arial"/>
+                <w:color w:val="000000"/>
+                <w:kern w:val="0"/>
+                <w:lang w:eastAsia="en-ID"/>
+                <w14:ligatures w14:val="none"/>
+              </w:rPr>
+            </w:pPr>
+            <w:r>
+              <w:rPr>
+                <w:rFonts w:eastAsia="Times New Roman" w:cs="Arial"/>
+                <w:color w:val="000000"/>
+                <w:kern w:val="0"/>
+                <w:lang w:eastAsia="en-ID"/>
+                <w14:ligatures w14:val="none"/>
+              </w:rPr>
+              <w:t>0,68</w:t>
+            </w:r>
+          </w:p>
+        </w:tc>
+      </w:tr>
+      <w:tr>
+        <w:trPr>
+          <w:trHeight w:val="300"/>
+        </w:trPr>
+        <w:tc>
+          <w:tcPr>
+            <w:tcW w:w="2957" w:type="dxa"/>
+            <w:noWrap/>
+            <w:hideMark/>
+          </w:tcPr>
+          <w:p>
+            <w:pPr>
+              <w:spacing w:line="360" w:lineRule="auto"/>
+              <w:rPr>
+                <w:rFonts w:eastAsia="Times New Roman" w:cs="Arial"/>
+                <w:color w:val="000000"/>
+                <w:kern w:val="0"/>
+                <w:lang w:eastAsia="en-ID"/>
+                <w14:ligatures w14:val="none"/>
+              </w:rPr>
+            </w:pPr>
+            <w:r>
+              <w:rPr>
+                <w:rFonts w:eastAsia="Times New Roman" w:cs="Arial"/>
+                <w:color w:val="000000"/>
+                <w:kern w:val="0"/>
+                <w:lang w:eastAsia="en-ID"/>
+                <w14:ligatures w14:val="none"/>
+              </w:rPr>
+              <w:t>Edukasi dan Literasi Digital</w:t>
+            </w:r>
+          </w:p>
+        </w:tc>
+        <w:tc>
+          <w:tcPr>
+            <w:tcW w:w="1391" w:type="dxa"/>
+            <w:noWrap/>
+            <w:hideMark/>
+          </w:tcPr>
+          <w:p>
+            <w:pPr>
+              <w:spacing w:line="360" w:lineRule="auto"/>
+              <w:jc w:val="right"/>
+              <w:rPr>
+                <w:rFonts w:eastAsia="Times New Roman" w:cs="Arial"/>
+                <w:color w:val="000000"/>
+                <w:kern w:val="0"/>
+                <w:lang w:eastAsia="en-ID"/>
+                <w14:ligatures w14:val="none"/>
+              </w:rPr>
+            </w:pPr>
+            <w:r>
+              <w:rPr>
+                <w:rFonts w:eastAsia="Times New Roman" w:cs="Arial"/>
+                <w:color w:val="000000"/>
+                <w:kern w:val="0"/>
+                <w:lang w:eastAsia="en-ID"/>
+                <w14:ligatures w14:val="none"/>
+              </w:rPr>
+              <w:t>3</w:t>
+            </w:r>
+          </w:p>
+        </w:tc>
+        <w:tc>
+          <w:tcPr>
+            <w:tcW w:w="1289" w:type="dxa"/>
+            <w:noWrap/>
+            <w:hideMark/>
+          </w:tcPr>
+          <w:p>
+            <w:pPr>
+              <w:spacing w:line="360" w:lineRule="auto"/>
+              <w:jc w:val="right"/>
+              <w:rPr>
+                <w:rFonts w:eastAsia="Times New Roman" w:cs="Arial"/>
+                <w:color w:val="000000"/>
+                <w:kern w:val="0"/>
+                <w:lang w:eastAsia="en-ID"/>
+                <w14:ligatures w14:val="none"/>
+              </w:rPr>
+            </w:pPr>
+            <w:r>
+              <w:rPr>
+                <w:rFonts w:eastAsia="Times New Roman" w:cs="Arial"/>
+                <w:color w:val="000000"/>
+                <w:kern w:val="0"/>
+                <w:lang w:eastAsia="en-ID"/>
+                <w14:ligatures w14:val="none"/>
+              </w:rPr>
+              <w:t>24,6</w:t>
+            </w:r>
+          </w:p>
+        </w:tc>
+        <w:tc>
+          <w:tcPr>
+            <w:tcW w:w="1298" w:type="dxa"/>
+            <w:noWrap/>
+            <w:hideMark/>
+          </w:tcPr>
+          <w:p>
+            <w:pPr>
+              <w:spacing w:line="360" w:lineRule="auto"/>
+              <w:jc w:val="right"/>
+              <w:rPr>
+                <w:rFonts w:eastAsia="Times New Roman" w:cs="Arial"/>
+                <w:color w:val="000000"/>
+                <w:kern w:val="0"/>
+                <w:lang w:eastAsia="en-ID"/>
+                <w14:ligatures w14:val="none"/>
+              </w:rPr>
+            </w:pPr>
+            <w:r>
+              <w:rPr>
+                <w:rFonts w:eastAsia="Times New Roman" w:cs="Arial"/>
+                <w:color w:val="000000"/>
+                <w:kern w:val="0"/>
+                <w:lang w:eastAsia="en-ID"/>
+                <w14:ligatures w14:val="none"/>
+              </w:rPr>
+              <w:t>0,3</w:t>
+            </w:r>
+          </w:p>
+        </w:tc>
+        <w:tc>
+          <w:tcPr>
+            <w:tcW w:w="1820" w:type="dxa"/>
+            <w:noWrap/>
+            <w:hideMark/>
+          </w:tcPr>
+          <w:p>
+            <w:pPr>
+              <w:spacing w:line="360" w:lineRule="auto"/>
+              <w:jc w:val="right"/>
+              <w:rPr>
+                <w:rFonts w:eastAsia="Times New Roman" w:cs="Arial"/>
+                <w:color w:val="000000"/>
+                <w:kern w:val="0"/>
+                <w:lang w:eastAsia="en-ID"/>
+                <w14:ligatures w14:val="none"/>
+              </w:rPr>
+            </w:pPr>
+            <w:r>
+              <w:rPr>
+                <w:rFonts w:eastAsia="Times New Roman" w:cs="Arial"/>
+                <w:color w:val="000000"/>
+                <w:kern w:val="0"/>
+                <w:lang w:eastAsia="en-ID"/>
+                <w14:ligatures w14:val="none"/>
+              </w:rPr>
+              <w:t>1,3</w:t>
+            </w:r>
+          </w:p>
+        </w:tc>
+      </w:tr>
+      <w:tr>
+        <w:trPr>
+          <w:trHeight w:val="300"/>
+        </w:trPr>
+        <w:tc>
+          <w:tcPr>
+            <w:tcW w:w="2957" w:type="dxa"/>
+            <w:noWrap/>
+            <w:hideMark/>
+          </w:tcPr>
+          <w:p>
+            <w:pPr>
+              <w:spacing w:line="360" w:lineRule="auto"/>
+              <w:rPr>
+                <w:rFonts w:eastAsia="Times New Roman" w:cs="Arial"/>
+                <w:color w:val="000000"/>
+                <w:kern w:val="0"/>
+                <w:lang w:eastAsia="en-ID"/>
+                <w14:ligatures w14:val="none"/>
+              </w:rPr>
+            </w:pPr>
+            <w:r>
+              <w:rPr>
+                <w:rFonts w:eastAsia="Times New Roman" w:cs="Arial"/>
+                <w:color w:val="000000"/>
+                <w:kern w:val="0"/>
+                <w:lang w:eastAsia="en-ID"/>
+                <w14:ligatures w14:val="none"/>
+              </w:rPr>
+              <w:t>Pengumuman Publik</w:t>
+            </w:r>
+          </w:p>
+        </w:tc>
+        <w:tc>
+          <w:tcPr>
+            <w:tcW w:w="1391" w:type="dxa"/>
+            <w:noWrap/>
+            <w:hideMark/>
+          </w:tcPr>
+          <w:p>
+            <w:pPr>
+              <w:spacing w:line="360" w:lineRule="auto"/>
+              <w:jc w:val="right"/>
+              <w:rPr>
+                <w:rFonts w:eastAsia="Times New Roman" w:cs="Arial"/>
+                <w:color w:val="000000"/>
+                <w:kern w:val="0"/>
+                <w:lang w:eastAsia="en-ID"/>
+                <w14:ligatures w14:val="none"/>
+              </w:rPr>
+            </w:pPr>
+            <w:r>
+              <w:rPr>
+                <w:rFonts w:eastAsia="Times New Roman" w:cs="Arial"/>
+                <w:color w:val="000000"/>
+                <w:kern w:val="0"/>
+                <w:lang w:eastAsia="en-ID"/>
+                <w14:ligatures w14:val="none"/>
+              </w:rPr>
+              <w:t>9</w:t>
+            </w:r>
+          </w:p>
+        </w:tc>
+        <w:tc>
+          <w:tcPr>
+            <w:tcW w:w="1289" w:type="dxa"/>
+            <w:noWrap/>
+            <w:hideMark/>
+          </w:tcPr>
+          <w:p>
+            <w:pPr>
+              <w:spacing w:line="360" w:lineRule="auto"/>
+              <w:jc w:val="right"/>
+              <w:rPr>
+                <w:rFonts w:eastAsia="Times New Roman" w:cs="Arial"/>
+                <w:color w:val="000000"/>
+                <w:kern w:val="0"/>
+                <w:lang w:eastAsia="en-ID"/>
+                <w14:ligatures w14:val="none"/>
+              </w:rPr>
+            </w:pPr>
+            <w:r>
+              <w:rPr>
+                <w:rFonts w:eastAsia="Times New Roman" w:cs="Arial"/>
+                <w:color w:val="000000"/>
+                <w:kern w:val="0"/>
+                <w:lang w:eastAsia="en-ID"/>
+                <w14:ligatures w14:val="none"/>
+              </w:rPr>
+              <w:t>16,3</w:t>
+            </w:r>
+          </w:p>
+        </w:tc>
+        <w:tc>
+          <w:tcPr>
+            <w:tcW w:w="1298" w:type="dxa"/>
+            <w:noWrap/>
+            <w:hideMark/>
+          </w:tcPr>
+          <w:p>
+            <w:pPr>
+              <w:spacing w:line="360" w:lineRule="auto"/>
+              <w:jc w:val="right"/>
+              <w:rPr>
+                <w:rFonts w:eastAsia="Times New Roman" w:cs="Arial"/>
+                <w:color w:val="000000"/>
+                <w:kern w:val="0"/>
+                <w:lang w:eastAsia="en-ID"/>
+                <w14:ligatures w14:val="none"/>
+              </w:rPr>
+            </w:pPr>
+            <w:r>
+              <w:rPr>
+                <w:rFonts w:eastAsia="Times New Roman" w:cs="Arial"/>
+                <w:color w:val="000000"/>
+                <w:kern w:val="0"/>
+                <w:lang w:eastAsia="en-ID"/>
+                <w14:ligatures w14:val="none"/>
+              </w:rPr>
+              <w:t>0</w:t>
+            </w:r>
+          </w:p>
+        </w:tc>
+        <w:tc>
+          <w:tcPr>
+            <w:tcW w:w="1820" w:type="dxa"/>
+            <w:noWrap/>
+            <w:hideMark/>
+          </w:tcPr>
+          <w:p>
+            <w:pPr>
+              <w:spacing w:line="360" w:lineRule="auto"/>
+              <w:jc w:val="right"/>
+              <w:rPr>
+                <w:rFonts w:eastAsia="Times New Roman" w:cs="Arial"/>
+                <w:color w:val="000000"/>
+                <w:kern w:val="0"/>
+                <w:lang w:eastAsia="en-ID"/>
+                <w14:ligatures w14:val="none"/>
+              </w:rPr>
+            </w:pPr>
+            <w:r>
+              <w:rPr>
+                <w:rFonts w:eastAsia="Times New Roman" w:cs="Arial"/>
+                <w:color w:val="000000"/>
+                <w:kern w:val="0"/>
+                <w:lang w:eastAsia="en-ID"/>
+                <w14:ligatures w14:val="none"/>
+              </w:rPr>
+              <w:t>0,5</w:t>
+            </w:r>
+          </w:p>
+        </w:tc>
+      </w:tr>
+      <w:tr>
+        <w:trPr>
+          <w:trHeight w:val="300"/>
+        </w:trPr>
+        <w:tc>
+          <w:tcPr>
+            <w:tcW w:w="2957" w:type="dxa"/>
+            <w:noWrap/>
+            <w:hideMark/>
+          </w:tcPr>
+          <w:p>
+            <w:pPr>
+              <w:spacing w:line="360" w:lineRule="auto"/>
+              <w:rPr>
+                <w:rFonts w:eastAsia="Times New Roman" w:cs="Arial"/>
+                <w:color w:val="000000"/>
+                <w:kern w:val="0"/>
+                <w:lang w:eastAsia="en-ID"/>
+                <w14:ligatures w14:val="none"/>
+              </w:rPr>
+            </w:pPr>
+            <w:r>
+              <w:rPr>
+                <w:rFonts w:eastAsia="Times New Roman" w:cs="Arial"/>
+                <w:color w:val="000000"/>
+                <w:kern w:val="0"/>
+                <w:lang w:eastAsia="en-ID"/>
+                <w14:ligatures w14:val="none"/>
+              </w:rPr>
+              <w:t>Kegiatan dan Event</w:t>
+            </w:r>
+          </w:p>
+        </w:tc>
+        <w:tc>
+          <w:tcPr>
+            <w:tcW w:w="1391" w:type="dxa"/>
+            <w:noWrap/>
+            <w:hideMark/>
+          </w:tcPr>
+          <w:p>
+            <w:pPr>
+              <w:spacing w:line="360" w:lineRule="auto"/>
+              <w:jc w:val="right"/>
+              <w:rPr>
+                <w:rFonts w:eastAsia="Times New Roman" w:cs="Arial"/>
+                <w:color w:val="000000"/>
+                <w:kern w:val="0"/>
+                <w:lang w:eastAsia="en-ID"/>
+                <w14:ligatures w14:val="none"/>
+              </w:rPr>
+            </w:pPr>
+            <w:r>
+              <w:rPr>
+                <w:rFonts w:eastAsia="Times New Roman" w:cs="Arial"/>
+                <w:color w:val="000000"/>
+                <w:kern w:val="0"/>
+                <w:lang w:eastAsia="en-ID"/>
+                <w14:ligatures w14:val="none"/>
+              </w:rPr>
+              <w:t>5</w:t>
+            </w:r>
+          </w:p>
+        </w:tc>
+        <w:tc>
+          <w:tcPr>
+            <w:tcW w:w="1289" w:type="dxa"/>
+            <w:noWrap/>
+            <w:hideMark/>
+          </w:tcPr>
+          <w:p>
+            <w:pPr>
+              <w:spacing w:line="360" w:lineRule="auto"/>
+              <w:jc w:val="right"/>
+              <w:rPr>
+                <w:rFonts w:eastAsia="Times New Roman" w:cs="Arial"/>
+                <w:color w:val="000000"/>
+                <w:kern w:val="0"/>
+                <w:lang w:eastAsia="en-ID"/>
+                <w14:ligatures w14:val="none"/>
+              </w:rPr>
+            </w:pPr>
+            <w:r>
+              <w:rPr>
+                <w:rFonts w:eastAsia="Times New Roman" w:cs="Arial"/>
+                <w:color w:val="000000"/>
+                <w:kern w:val="0"/>
+                <w:lang w:eastAsia="en-ID"/>
+                <w14:ligatures w14:val="none"/>
+              </w:rPr>
+              <w:t>16,8</w:t>
+            </w:r>
+          </w:p>
+        </w:tc>
+        <w:tc>
+          <w:tcPr>
+            <w:tcW w:w="1298" w:type="dxa"/>
+            <w:noWrap/>
+            <w:hideMark/>
+          </w:tcPr>
+          <w:p>
+            <w:pPr>
+              <w:spacing w:line="360" w:lineRule="auto"/>
+              <w:jc w:val="right"/>
+              <w:rPr>
+                <w:rFonts w:eastAsia="Times New Roman" w:cs="Arial"/>
+                <w:color w:val="000000"/>
+                <w:kern w:val="0"/>
+                <w:lang w:eastAsia="en-ID"/>
+                <w14:ligatures w14:val="none"/>
+              </w:rPr>
+            </w:pPr>
+            <w:r>
+              <w:rPr>
+                <w:rFonts w:eastAsia="Times New Roman" w:cs="Arial"/>
+                <w:color w:val="000000"/>
+                <w:kern w:val="0"/>
+                <w:lang w:eastAsia="en-ID"/>
+                <w14:ligatures w14:val="none"/>
+              </w:rPr>
+              <w:t>0</w:t>
+            </w:r>
+          </w:p>
+        </w:tc>
+        <w:tc>
+          <w:tcPr>
+            <w:tcW w:w="1820" w:type="dxa"/>
+            <w:noWrap/>
+            <w:hideMark/>
+          </w:tcPr>
+          <w:p>
+            <w:pPr>
+              <w:spacing w:line="360" w:lineRule="auto"/>
+              <w:jc w:val="right"/>
+              <w:rPr>
+                <w:rFonts w:eastAsia="Times New Roman" w:cs="Arial"/>
+                <w:color w:val="000000"/>
+                <w:kern w:val="0"/>
+                <w:lang w:eastAsia="en-ID"/>
+                <w14:ligatures w14:val="none"/>
+              </w:rPr>
+            </w:pPr>
+            <w:r>
+              <w:rPr>
+                <w:rFonts w:eastAsia="Times New Roman" w:cs="Arial"/>
+                <w:color w:val="000000"/>
+                <w:kern w:val="0"/>
+                <w:lang w:eastAsia="en-ID"/>
+                <w14:ligatures w14:val="none"/>
+              </w:rPr>
+              <w:t>6,6</w:t>
+            </w:r>
+          </w:p>
+        </w:tc>
+      </w:tr>
+      <w:tr>
+        <w:trPr>
+          <w:trHeight w:val="300"/>
+        </w:trPr>
+        <w:tc>
+          <w:tcPr>
+            <w:tcW w:w="2957" w:type="dxa"/>
+            <w:noWrap/>
+            <w:hideMark/>
+          </w:tcPr>
+          <w:p>
+            <w:pPr>
+              <w:spacing w:line="360" w:lineRule="auto"/>
+              <w:rPr>
+                <w:rFonts w:eastAsia="Times New Roman" w:cs="Arial"/>
+                <w:color w:val="000000"/>
+                <w:kern w:val="0"/>
+                <w:lang w:eastAsia="en-ID"/>
+                <w14:ligatures w14:val="none"/>
+              </w:rPr>
+            </w:pPr>
+            <w:r>
+              <w:rPr>
+                <w:rFonts w:eastAsia="Times New Roman" w:cs="Arial"/>
+                <w:color w:val="000000"/>
+                <w:kern w:val="0"/>
+                <w:lang w:eastAsia="en-ID"/>
+                <w14:ligatures w14:val="none"/>
+              </w:rPr>
+              <w:t>Konten Apresiasi dan Penghargaan</w:t>
+            </w:r>
+          </w:p>
+        </w:tc>
+        <w:tc>
+          <w:tcPr>
+            <w:tcW w:w="1391" w:type="dxa"/>
+            <w:noWrap/>
+            <w:hideMark/>
+          </w:tcPr>
+          <w:p>
+            <w:pPr>
+              <w:spacing w:line="360" w:lineRule="auto"/>
+              <w:jc w:val="right"/>
+              <w:rPr>
+                <w:rFonts w:eastAsia="Times New Roman" w:cs="Arial"/>
+                <w:color w:val="000000"/>
+                <w:kern w:val="0"/>
+                <w:lang w:eastAsia="en-ID"/>
+                <w14:ligatures w14:val="none"/>
+              </w:rPr>
+            </w:pPr>
+            <w:r>
+              <w:rPr>
+                <w:rFonts w:eastAsia="Times New Roman" w:cs="Arial"/>
+                <w:color w:val="000000"/>
+                <w:kern w:val="0"/>
+                <w:lang w:eastAsia="en-ID"/>
+                <w14:ligatures w14:val="none"/>
+              </w:rPr>
+              <w:t>2</w:t>
+            </w:r>
+          </w:p>
+        </w:tc>
+        <w:tc>
+          <w:tcPr>
+            <w:tcW w:w="1289" w:type="dxa"/>
+            <w:noWrap/>
+            <w:hideMark/>
+          </w:tcPr>
+          <w:p>
+            <w:pPr>
+              <w:spacing w:line="360" w:lineRule="auto"/>
+              <w:jc w:val="right"/>
+              <w:rPr>
+                <w:rFonts w:eastAsia="Times New Roman" w:cs="Arial"/>
+                <w:color w:val="000000"/>
+                <w:kern w:val="0"/>
+                <w:lang w:eastAsia="en-ID"/>
+                <w14:ligatures w14:val="none"/>
+              </w:rPr>
+            </w:pPr>
+            <w:r>
+              <w:rPr>
+                <w:rFonts w:eastAsia="Times New Roman" w:cs="Arial"/>
+                <w:color w:val="000000"/>
+                <w:kern w:val="0"/>
+                <w:lang w:eastAsia="en-ID"/>
+                <w14:ligatures w14:val="none"/>
+              </w:rPr>
+              <w:t>42,5</w:t>
+            </w:r>
+          </w:p>
+        </w:tc>
+        <w:tc>
+          <w:tcPr>
+            <w:tcW w:w="1298" w:type="dxa"/>
+            <w:noWrap/>
+            <w:hideMark/>
+          </w:tcPr>
+          <w:p>
+            <w:pPr>
+              <w:spacing w:line="360" w:lineRule="auto"/>
+              <w:jc w:val="right"/>
+              <w:rPr>
+                <w:rFonts w:eastAsia="Times New Roman" w:cs="Arial"/>
+                <w:color w:val="000000"/>
+                <w:kern w:val="0"/>
+                <w:lang w:eastAsia="en-ID"/>
+                <w14:ligatures w14:val="none"/>
+              </w:rPr>
+            </w:pPr>
+            <w:r>
+              <w:rPr>
+                <w:rFonts w:eastAsia="Times New Roman" w:cs="Arial"/>
+                <w:color w:val="000000"/>
+                <w:kern w:val="0"/>
+                <w:lang w:eastAsia="en-ID"/>
+                <w14:ligatures w14:val="none"/>
+              </w:rPr>
+              <w:t>0</w:t>
+            </w:r>
+          </w:p>
+        </w:tc>
+        <w:tc>
+          <w:tcPr>
+            <w:tcW w:w="1820" w:type="dxa"/>
+            <w:noWrap/>
+            <w:hideMark/>
+          </w:tcPr>
+          <w:p>
+            <w:pPr>
+              <w:spacing w:line="360" w:lineRule="auto"/>
+              <w:jc w:val="right"/>
+              <w:rPr>
+                <w:rFonts w:eastAsia="Times New Roman" w:cs="Arial"/>
+                <w:color w:val="000000"/>
+                <w:kern w:val="0"/>
+                <w:lang w:eastAsia="en-ID"/>
+                <w14:ligatures w14:val="none"/>
+              </w:rPr>
+            </w:pPr>
+            <w:r>
+              <w:rPr>
+                <w:rFonts w:eastAsia="Times New Roman" w:cs="Arial"/>
+                <w:color w:val="000000"/>
+                <w:kern w:val="0"/>
+                <w:lang w:eastAsia="en-ID"/>
+                <w14:ligatures w14:val="none"/>
+              </w:rPr>
+              <w:t>2</w:t>
+            </w:r>
+          </w:p>
+        </w:tc>
+      </w:tr>
+    </w:tbl>
+    <w:p>
+      <w:pPr>
+        <w:tabs>
+          <w:tab w:val="left" w:pos="975"/>
+        </w:tabs>
+        <w:spacing w:line="360" w:lineRule="auto"/>
+        <w:jc w:val="both"/>
+      </w:pPr>
+    </w:p>
+    <w:p>
+      <w:pPr>
+        <w:tabs>
+          <w:tab w:val="left" w:pos="975"/>
+        </w:tabs>
+      </w:pPr>
+    </w:p>
+    <w:p>
+      <w:pPr>
+        <w:tabs>
+          <w:tab w:val="left" w:pos="975"/>
+        </w:tabs>
+      </w:pPr>
+    </w:p>
+    <w:p>
+      <w:pPr>
+        <w:tabs>
+          <w:tab w:val="left" w:pos="975"/>
+        </w:tabs>
+      </w:pPr>
+    </w:p>
+    <w:p>
+      <w:pPr>
+        <w:tabs>
+          <w:tab w:val="left" w:pos="975"/>
+        </w:tabs>
+      </w:pPr>
+    </w:p>
+    <w:p>
+      <w:pPr>
+        <w:tabs>
+          <w:tab w:val="left" w:pos="975"/>
+        </w:tabs>
+      </w:pPr>
     </w:p>
     <w:p>
       <w:pPr>
@@ -19500,9 +20780,6 @@
           <w:docGrid w:linePitch="360"/>
         </w:sectPr>
       </w:pPr>
-      <w:r>
-        <w:tab/>
-      </w:r>
     </w:p>
     <w:p>
       <w:pPr>
@@ -23777,6 +25054,7 @@
     <w:rsid w:val="00070B31"/>
     <w:rsid w:val="00174882"/>
     <w:rsid w:val="002A14EB"/>
+    <w:rsid w:val="003765D5"/>
     <w:rsid w:val="004365E2"/>
     <w:rsid w:val="004708DA"/>
     <w:rsid w:val="004D2965"/>
@@ -23787,6 +25065,7 @@
     <w:rsid w:val="00617158"/>
     <w:rsid w:val="006A5236"/>
     <w:rsid w:val="006A5EE9"/>
+    <w:rsid w:val="006D36C8"/>
     <w:rsid w:val="006D771F"/>
     <w:rsid w:val="006E7672"/>
     <w:rsid w:val="006F184D"/>

</xml_diff>

<commit_message>
finish sub bab 5.2.3 waktu postingan
</commit_message>
<xml_diff>
--- a/LAPORAN KP.docx
+++ b/LAPORAN KP.docx
@@ -10598,7 +10598,7 @@
           <w:lang w:val="en-US"/>
         </w:rPr>
         <w:drawing>
-          <wp:anchor distT="0" distB="0" distL="114300" distR="114300" simplePos="0" relativeHeight="251661824" behindDoc="1" locked="0" layoutInCell="1" allowOverlap="1" wp14:anchorId="2A282B27" wp14:editId="7FBA3DE1">
+          <wp:anchor distT="0" distB="0" distL="114300" distR="114300" simplePos="0" relativeHeight="251661824" behindDoc="1" locked="0" layoutInCell="1" allowOverlap="1" wp14:anchorId="2A282B27" wp14:editId="2D9C9A8C">
             <wp:simplePos x="0" y="0"/>
             <wp:positionH relativeFrom="column">
               <wp:posOffset>836295</wp:posOffset>
@@ -19509,6 +19509,9 @@
         <w:t xml:space="preserve"> dengan total sebanyak</w:t>
       </w:r>
       <w:r>
+        <w:t xml:space="preserve"> 50 postingan</w:t>
+      </w:r>
+      <w:r>
         <w:t>.</w:t>
       </w:r>
     </w:p>
@@ -20281,6 +20284,7 @@
                 <w:lang w:eastAsia="en-ID"/>
                 <w14:ligatures w14:val="none"/>
               </w:rPr>
+              <w:lastRenderedPageBreak/>
               <w:t>Pengumuman Publik</w:t>
             </w:r>
           </w:p>
@@ -20729,35 +20733,2078 @@
         <w:tabs>
           <w:tab w:val="left" w:pos="975"/>
         </w:tabs>
-      </w:pPr>
-    </w:p>
-    <w:p>
-      <w:pPr>
-        <w:tabs>
-          <w:tab w:val="left" w:pos="975"/>
-        </w:tabs>
-      </w:pPr>
-    </w:p>
-    <w:p>
-      <w:pPr>
-        <w:tabs>
-          <w:tab w:val="left" w:pos="975"/>
-        </w:tabs>
-      </w:pPr>
-    </w:p>
-    <w:p>
-      <w:pPr>
-        <w:tabs>
-          <w:tab w:val="left" w:pos="975"/>
-        </w:tabs>
-      </w:pPr>
-    </w:p>
-    <w:p>
-      <w:pPr>
-        <w:tabs>
-          <w:tab w:val="left" w:pos="975"/>
-        </w:tabs>
-      </w:pPr>
+        <w:spacing w:line="360" w:lineRule="auto"/>
+        <w:jc w:val="both"/>
+      </w:pPr>
+      <w:r>
+        <w:tab/>
+      </w:r>
+      <w:r>
+        <w:t xml:space="preserve">Berdasarkan hasil analisis dari Tabel 5.1, kategori Dokumentasi Kegiatasn Dinas memiliki jumlah unggahan terbanyak, yaitu 25 unggahan, dengan rata-rata </w:t>
+      </w:r>
+      <w:r>
+        <w:rPr>
+          <w:i/>
+          <w:iCs/>
+        </w:rPr>
+        <w:t>like</w:t>
+      </w:r>
+      <w:r>
+        <w:t xml:space="preserve"> sebesar 27,32, namun tingkat komentar dan </w:t>
+      </w:r>
+      <w:r>
+        <w:rPr>
+          <w:i/>
+          <w:iCs/>
+        </w:rPr>
+        <w:t>share</w:t>
+      </w:r>
+      <w:r>
+        <w:t xml:space="preserve"> masih tergolong rendah. Konten Apresiasi dan Penghargaan memperoleh rata-rata </w:t>
+      </w:r>
+      <w:r>
+        <w:rPr>
+          <w:i/>
+          <w:iCs/>
+        </w:rPr>
+        <w:t xml:space="preserve">like </w:t>
+      </w:r>
+      <w:r>
+        <w:t xml:space="preserve">tertinggi, yaitu 42,5 meskipun jumlah unggahannya hanya 2 kali </w:t>
+      </w:r>
+      <w:r>
+        <w:t xml:space="preserve">dalam periode analisis. Edukasi dan Literasi Digital menunjukan tingkat </w:t>
+      </w:r>
+      <w:r>
+        <w:rPr>
+          <w:i/>
+          <w:iCs/>
+        </w:rPr>
+        <w:t>share</w:t>
+      </w:r>
+      <w:r>
+        <w:t xml:space="preserve"> tertinggi dengan rata-rata 1,3, mengindikasikan bahwa konten ini cukup menarik untuk dibagikan oleh audiens. Sementara itu, Kegiatan dan Event memiliki rata-rata </w:t>
+      </w:r>
+      <w:r>
+        <w:rPr>
+          <w:i/>
+          <w:iCs/>
+        </w:rPr>
+        <w:t>share</w:t>
+      </w:r>
+      <w:r>
+        <w:t xml:space="preserve"> yang paling tinggi di antara kategori lainnya, yaitu </w:t>
+      </w:r>
+      <w:r>
+        <w:t xml:space="preserve">6,6, menunjukan bahwa konten ini lebih banyak dibagikan meskipun jumlah </w:t>
+      </w:r>
+      <w:r>
+        <w:rPr>
+          <w:i/>
+          <w:iCs/>
+        </w:rPr>
+        <w:t xml:space="preserve">like </w:t>
+      </w:r>
+      <w:r>
+        <w:t xml:space="preserve">yang diterima relatif </w:t>
+      </w:r>
+      <w:r>
+        <w:t xml:space="preserve">rendah. Kategori Informasi Kebijakan dan Program Pemerintah serta Pengumuman Publik mendapatkan </w:t>
+      </w:r>
+      <w:r>
+        <w:rPr>
+          <w:i/>
+          <w:iCs/>
+        </w:rPr>
+        <w:t>engangement</w:t>
+      </w:r>
+      <w:r>
+        <w:t xml:space="preserve"> yang lebih rendah dibandingkan kategori lainnya, dengan rata-rata </w:t>
+      </w:r>
+      <w:r>
+        <w:t>komentar yang hampir tidak ada di semua kategori. Secara keseluruhan, hasil analisis menunjukan bahwa interaksi pengguna terhadap postingan masih rendah, terutama dalam apsek komentar, sehingga strategi peningkatan keterlibatan audiens perlu diperhatikan.</w:t>
+      </w:r>
+    </w:p>
+    <w:p>
+      <w:pPr>
+        <w:pStyle w:val="Heading3"/>
+        <w:spacing w:line="360" w:lineRule="auto"/>
+      </w:pPr>
+      <w:r>
+        <w:t xml:space="preserve"> </w:t>
+      </w:r>
+      <w:r>
+        <w:tab/>
+      </w:r>
+      <w:r>
+        <w:t>Frekuensi Postingan</w:t>
+      </w:r>
+    </w:p>
+    <w:p>
+      <w:pPr>
+        <w:spacing w:line="360" w:lineRule="auto"/>
+        <w:ind w:left="357" w:firstLine="720"/>
+        <w:jc w:val="both"/>
+      </w:pPr>
+      <w:r>
+        <w:t xml:space="preserve">Frekuensi unggahan merupakan faktor penting dalam menentukan efektivitas akun Instagram @diskominfos_bali dalam menjangkau dan melibatkan audiens. Berdasarkan data yang diperoleh dalam periode </w:t>
+      </w:r>
+      <w:r>
+        <w:t>20 November 2024- 20 Februari 2025, akun ini men</w:t>
+      </w:r>
+      <w:r>
+        <w:t xml:space="preserve">gunggah total </w:t>
+      </w:r>
+      <w:r>
+        <w:t>50</w:t>
+      </w:r>
+      <w:r>
+        <w:t xml:space="preserve"> postingan dengan pola yang bervariasi setiap bulannya.</w:t>
+      </w:r>
+      <w:r>
+        <w:t xml:space="preserve"> Frekuensi unggahan tidak menunjukan </w:t>
+      </w:r>
+      <w:r>
+        <w:t>konsistensi yang jelas, dengan beberapa hari memiliki lebih dari satu unggahan, sementara dalam periode tertentu tidak ada aktivitas unggahan sama sekali.</w:t>
+      </w:r>
+    </w:p>
+    <w:p>
+      <w:pPr>
+        <w:pStyle w:val="ListParagraph"/>
+        <w:numPr>
+          <w:ilvl w:val="6"/>
+          <w:numId w:val="1"/>
+        </w:numPr>
+        <w:spacing w:line="360" w:lineRule="auto"/>
+        <w:jc w:val="both"/>
+        <w:rPr>
+          <w:b/>
+          <w:bCs/>
+        </w:rPr>
+      </w:pPr>
+      <w:r>
+        <w:rPr>
+          <w:b/>
+          <w:bCs/>
+        </w:rPr>
+        <w:t>Frekuensi Unggahan Per Bulan</w:t>
+      </w:r>
+    </w:p>
+    <w:p>
+      <w:pPr>
+        <w:pStyle w:val="ListParagraph"/>
+        <w:spacing w:line="360" w:lineRule="auto"/>
+        <w:ind w:left="786" w:firstLine="654"/>
+        <w:jc w:val="both"/>
+      </w:pPr>
+      <w:r>
+        <w:t xml:space="preserve">Untuk memberikan gambaran lebih jelas mengenai konsistensi unggahan, berikut adalah distribusi jumlah unggahan per bulan dalam periode analisis </w:t>
+      </w:r>
+      <w:r>
+        <w:t>yang ditunjukan pada Tabel 5.2</w:t>
+      </w:r>
+    </w:p>
+    <w:p>
+      <w:pPr>
+        <w:pStyle w:val="Caption"/>
+        <w:keepNext/>
+        <w:ind w:left="720"/>
+        <w:jc w:val="center"/>
+        <w:rPr>
+          <w:i w:val="0"/>
+          <w:iCs w:val="0"/>
+          <w:color w:val="auto"/>
+          <w:sz w:val="22"/>
+          <w:szCs w:val="22"/>
+        </w:rPr>
+      </w:pPr>
+      <w:r>
+        <w:rPr>
+          <w:i w:val="0"/>
+          <w:iCs w:val="0"/>
+          <w:color w:val="auto"/>
+          <w:sz w:val="22"/>
+          <w:szCs w:val="22"/>
+        </w:rPr>
+        <w:lastRenderedPageBreak/>
+        <w:t>Tabel 5.</w:t>
+      </w:r>
+      <w:r>
+        <w:rPr>
+          <w:i w:val="0"/>
+          <w:iCs w:val="0"/>
+          <w:color w:val="auto"/>
+          <w:sz w:val="22"/>
+          <w:szCs w:val="22"/>
+        </w:rPr>
+        <w:fldChar w:fldCharType="begin"/>
+      </w:r>
+      <w:r>
+        <w:rPr>
+          <w:i w:val="0"/>
+          <w:iCs w:val="0"/>
+          <w:color w:val="auto"/>
+          <w:sz w:val="22"/>
+          <w:szCs w:val="22"/>
+        </w:rPr>
+        <w:instrText xml:space="preserve"> SEQ Tabel_5. \* ARABIC </w:instrText>
+      </w:r>
+      <w:r>
+        <w:rPr>
+          <w:i w:val="0"/>
+          <w:iCs w:val="0"/>
+          <w:color w:val="auto"/>
+          <w:sz w:val="22"/>
+          <w:szCs w:val="22"/>
+        </w:rPr>
+        <w:fldChar w:fldCharType="separate"/>
+      </w:r>
+      <w:r>
+        <w:rPr>
+          <w:i w:val="0"/>
+          <w:iCs w:val="0"/>
+          <w:noProof/>
+          <w:color w:val="auto"/>
+          <w:sz w:val="22"/>
+          <w:szCs w:val="22"/>
+        </w:rPr>
+        <w:t>2</w:t>
+      </w:r>
+      <w:r>
+        <w:rPr>
+          <w:i w:val="0"/>
+          <w:iCs w:val="0"/>
+          <w:color w:val="auto"/>
+          <w:sz w:val="22"/>
+          <w:szCs w:val="22"/>
+        </w:rPr>
+        <w:fldChar w:fldCharType="end"/>
+      </w:r>
+      <w:r>
+        <w:rPr>
+          <w:i w:val="0"/>
+          <w:iCs w:val="0"/>
+          <w:color w:val="auto"/>
+          <w:sz w:val="22"/>
+          <w:szCs w:val="22"/>
+        </w:rPr>
+        <w:t xml:space="preserve"> Frekuensi Unggahan</w:t>
+      </w:r>
+    </w:p>
+    <w:tbl>
+      <w:tblPr>
+        <w:tblStyle w:val="TableGrid"/>
+        <w:tblW w:w="8153" w:type="dxa"/>
+        <w:tblInd w:w="720" w:type="dxa"/>
+        <w:tblLook w:val="04A0" w:firstRow="1" w:lastRow="0" w:firstColumn="1" w:lastColumn="0" w:noHBand="0" w:noVBand="1"/>
+      </w:tblPr>
+      <w:tblGrid>
+        <w:gridCol w:w="2717"/>
+        <w:gridCol w:w="2718"/>
+        <w:gridCol w:w="2718"/>
+      </w:tblGrid>
+      <w:tr>
+        <w:tc>
+          <w:tcPr>
+            <w:tcW w:w="2717" w:type="dxa"/>
+            <w:vAlign w:val="center"/>
+          </w:tcPr>
+          <w:p>
+            <w:pPr>
+              <w:pStyle w:val="ListParagraph"/>
+              <w:spacing w:line="360" w:lineRule="auto"/>
+              <w:ind w:left="0" w:firstLine="0"/>
+              <w:jc w:val="center"/>
+              <w:rPr>
+                <w:rFonts w:ascii="Arial" w:hAnsi="Arial" w:cs="Arial"/>
+                <w:b/>
+                <w:bCs/>
+              </w:rPr>
+            </w:pPr>
+            <w:r>
+              <w:rPr>
+                <w:rFonts w:ascii="Arial" w:hAnsi="Arial" w:cs="Arial"/>
+                <w:b/>
+                <w:bCs/>
+              </w:rPr>
+              <w:t>Bulan</w:t>
+            </w:r>
+          </w:p>
+        </w:tc>
+        <w:tc>
+          <w:tcPr>
+            <w:tcW w:w="2718" w:type="dxa"/>
+            <w:vAlign w:val="center"/>
+          </w:tcPr>
+          <w:p>
+            <w:pPr>
+              <w:pStyle w:val="ListParagraph"/>
+              <w:spacing w:line="360" w:lineRule="auto"/>
+              <w:ind w:left="0" w:firstLine="0"/>
+              <w:jc w:val="center"/>
+              <w:rPr>
+                <w:rFonts w:ascii="Arial" w:hAnsi="Arial" w:cs="Arial"/>
+                <w:b/>
+                <w:bCs/>
+              </w:rPr>
+            </w:pPr>
+            <w:r>
+              <w:rPr>
+                <w:rFonts w:ascii="Arial" w:hAnsi="Arial" w:cs="Arial"/>
+                <w:b/>
+                <w:bCs/>
+              </w:rPr>
+              <w:t>Jumlah Postingan</w:t>
+            </w:r>
+          </w:p>
+        </w:tc>
+        <w:tc>
+          <w:tcPr>
+            <w:tcW w:w="2718" w:type="dxa"/>
+            <w:vAlign w:val="center"/>
+          </w:tcPr>
+          <w:p>
+            <w:pPr>
+              <w:pStyle w:val="ListParagraph"/>
+              <w:spacing w:line="360" w:lineRule="auto"/>
+              <w:ind w:left="0" w:firstLine="0"/>
+              <w:jc w:val="center"/>
+              <w:rPr>
+                <w:rFonts w:ascii="Arial" w:hAnsi="Arial" w:cs="Arial"/>
+                <w:b/>
+                <w:bCs/>
+              </w:rPr>
+            </w:pPr>
+            <w:r>
+              <w:rPr>
+                <w:rFonts w:ascii="Arial" w:hAnsi="Arial" w:cs="Arial"/>
+                <w:b/>
+                <w:bCs/>
+              </w:rPr>
+              <w:t>Rata-rata Unggahan Per Hari</w:t>
+            </w:r>
+          </w:p>
+        </w:tc>
+      </w:tr>
+      <w:tr>
+        <w:tc>
+          <w:tcPr>
+            <w:tcW w:w="2717" w:type="dxa"/>
+          </w:tcPr>
+          <w:p>
+            <w:pPr>
+              <w:pStyle w:val="ListParagraph"/>
+              <w:spacing w:line="360" w:lineRule="auto"/>
+              <w:ind w:left="0" w:firstLine="0"/>
+              <w:jc w:val="both"/>
+              <w:rPr>
+                <w:rFonts w:ascii="Arial" w:hAnsi="Arial" w:cs="Arial"/>
+              </w:rPr>
+            </w:pPr>
+            <w:r>
+              <w:rPr>
+                <w:rFonts w:ascii="Arial" w:hAnsi="Arial" w:cs="Arial"/>
+              </w:rPr>
+              <w:t>November 2024</w:t>
+            </w:r>
+          </w:p>
+        </w:tc>
+        <w:tc>
+          <w:tcPr>
+            <w:tcW w:w="2718" w:type="dxa"/>
+          </w:tcPr>
+          <w:p>
+            <w:pPr>
+              <w:pStyle w:val="ListParagraph"/>
+              <w:spacing w:line="360" w:lineRule="auto"/>
+              <w:ind w:left="0" w:firstLine="0"/>
+              <w:jc w:val="both"/>
+              <w:rPr>
+                <w:rFonts w:ascii="Arial" w:hAnsi="Arial" w:cs="Arial"/>
+              </w:rPr>
+            </w:pPr>
+            <w:r>
+              <w:rPr>
+                <w:rFonts w:ascii="Arial" w:hAnsi="Arial" w:cs="Arial"/>
+              </w:rPr>
+              <w:t>5</w:t>
+            </w:r>
+          </w:p>
+        </w:tc>
+        <w:tc>
+          <w:tcPr>
+            <w:tcW w:w="2718" w:type="dxa"/>
+          </w:tcPr>
+          <w:p>
+            <w:pPr>
+              <w:pStyle w:val="ListParagraph"/>
+              <w:spacing w:line="360" w:lineRule="auto"/>
+              <w:ind w:left="0" w:firstLine="0"/>
+              <w:jc w:val="both"/>
+              <w:rPr>
+                <w:rFonts w:ascii="Arial" w:hAnsi="Arial" w:cs="Arial"/>
+              </w:rPr>
+            </w:pPr>
+            <w:r>
+              <w:rPr>
+                <w:rFonts w:ascii="Arial" w:hAnsi="Arial" w:cs="Arial"/>
+              </w:rPr>
+              <w:t>0,17</w:t>
+            </w:r>
+          </w:p>
+        </w:tc>
+      </w:tr>
+      <w:tr>
+        <w:tc>
+          <w:tcPr>
+            <w:tcW w:w="2717" w:type="dxa"/>
+          </w:tcPr>
+          <w:p>
+            <w:pPr>
+              <w:pStyle w:val="ListParagraph"/>
+              <w:spacing w:line="360" w:lineRule="auto"/>
+              <w:ind w:left="0" w:firstLine="0"/>
+              <w:jc w:val="both"/>
+              <w:rPr>
+                <w:rFonts w:ascii="Arial" w:hAnsi="Arial" w:cs="Arial"/>
+              </w:rPr>
+            </w:pPr>
+            <w:r>
+              <w:rPr>
+                <w:rFonts w:ascii="Arial" w:hAnsi="Arial" w:cs="Arial"/>
+              </w:rPr>
+              <w:t>Desember 2024</w:t>
+            </w:r>
+          </w:p>
+        </w:tc>
+        <w:tc>
+          <w:tcPr>
+            <w:tcW w:w="2718" w:type="dxa"/>
+          </w:tcPr>
+          <w:p>
+            <w:pPr>
+              <w:pStyle w:val="ListParagraph"/>
+              <w:spacing w:line="360" w:lineRule="auto"/>
+              <w:ind w:left="0" w:firstLine="0"/>
+              <w:jc w:val="both"/>
+              <w:rPr>
+                <w:rFonts w:ascii="Arial" w:hAnsi="Arial" w:cs="Arial"/>
+              </w:rPr>
+            </w:pPr>
+            <w:r>
+              <w:rPr>
+                <w:rFonts w:ascii="Arial" w:hAnsi="Arial" w:cs="Arial"/>
+              </w:rPr>
+              <w:t>26</w:t>
+            </w:r>
+          </w:p>
+        </w:tc>
+        <w:tc>
+          <w:tcPr>
+            <w:tcW w:w="2718" w:type="dxa"/>
+          </w:tcPr>
+          <w:p>
+            <w:pPr>
+              <w:pStyle w:val="ListParagraph"/>
+              <w:spacing w:line="360" w:lineRule="auto"/>
+              <w:ind w:left="0" w:firstLine="0"/>
+              <w:jc w:val="both"/>
+              <w:rPr>
+                <w:rFonts w:ascii="Arial" w:hAnsi="Arial" w:cs="Arial"/>
+              </w:rPr>
+            </w:pPr>
+            <w:r>
+              <w:rPr>
+                <w:rFonts w:ascii="Arial" w:hAnsi="Arial" w:cs="Arial"/>
+              </w:rPr>
+              <w:t>0,</w:t>
+            </w:r>
+            <w:r>
+              <w:rPr>
+                <w:rFonts w:ascii="Arial" w:hAnsi="Arial" w:cs="Arial"/>
+              </w:rPr>
+              <w:t>81</w:t>
+            </w:r>
+          </w:p>
+        </w:tc>
+      </w:tr>
+      <w:tr>
+        <w:tc>
+          <w:tcPr>
+            <w:tcW w:w="2717" w:type="dxa"/>
+          </w:tcPr>
+          <w:p>
+            <w:pPr>
+              <w:pStyle w:val="ListParagraph"/>
+              <w:spacing w:line="360" w:lineRule="auto"/>
+              <w:ind w:left="0" w:firstLine="0"/>
+              <w:jc w:val="both"/>
+              <w:rPr>
+                <w:rFonts w:ascii="Arial" w:hAnsi="Arial" w:cs="Arial"/>
+              </w:rPr>
+            </w:pPr>
+            <w:r>
+              <w:rPr>
+                <w:rFonts w:ascii="Arial" w:hAnsi="Arial" w:cs="Arial"/>
+              </w:rPr>
+              <w:t>Januari 2025</w:t>
+            </w:r>
+          </w:p>
+        </w:tc>
+        <w:tc>
+          <w:tcPr>
+            <w:tcW w:w="2718" w:type="dxa"/>
+          </w:tcPr>
+          <w:p>
+            <w:pPr>
+              <w:pStyle w:val="ListParagraph"/>
+              <w:spacing w:line="360" w:lineRule="auto"/>
+              <w:ind w:left="0" w:firstLine="0"/>
+              <w:jc w:val="both"/>
+              <w:rPr>
+                <w:rFonts w:ascii="Arial" w:hAnsi="Arial" w:cs="Arial"/>
+              </w:rPr>
+            </w:pPr>
+            <w:r>
+              <w:rPr>
+                <w:rFonts w:ascii="Arial" w:hAnsi="Arial" w:cs="Arial"/>
+              </w:rPr>
+              <w:t>9</w:t>
+            </w:r>
+          </w:p>
+        </w:tc>
+        <w:tc>
+          <w:tcPr>
+            <w:tcW w:w="2718" w:type="dxa"/>
+          </w:tcPr>
+          <w:p>
+            <w:pPr>
+              <w:pStyle w:val="ListParagraph"/>
+              <w:spacing w:line="360" w:lineRule="auto"/>
+              <w:ind w:left="0" w:firstLine="0"/>
+              <w:jc w:val="both"/>
+              <w:rPr>
+                <w:rFonts w:ascii="Arial" w:hAnsi="Arial" w:cs="Arial"/>
+              </w:rPr>
+            </w:pPr>
+            <w:r>
+              <w:rPr>
+                <w:rFonts w:ascii="Arial" w:hAnsi="Arial" w:cs="Arial"/>
+              </w:rPr>
+              <w:t>0,2</w:t>
+            </w:r>
+            <w:r>
+              <w:rPr>
+                <w:rFonts w:ascii="Arial" w:hAnsi="Arial" w:cs="Arial"/>
+              </w:rPr>
+              <w:t>9</w:t>
+            </w:r>
+          </w:p>
+        </w:tc>
+      </w:tr>
+      <w:tr>
+        <w:tc>
+          <w:tcPr>
+            <w:tcW w:w="2717" w:type="dxa"/>
+          </w:tcPr>
+          <w:p>
+            <w:pPr>
+              <w:pStyle w:val="ListParagraph"/>
+              <w:spacing w:line="360" w:lineRule="auto"/>
+              <w:ind w:left="0" w:firstLine="0"/>
+              <w:jc w:val="both"/>
+              <w:rPr>
+                <w:rFonts w:ascii="Arial" w:hAnsi="Arial" w:cs="Arial"/>
+              </w:rPr>
+            </w:pPr>
+            <w:r>
+              <w:rPr>
+                <w:rFonts w:ascii="Arial" w:hAnsi="Arial" w:cs="Arial"/>
+              </w:rPr>
+              <w:t>Februari 2025</w:t>
+            </w:r>
+          </w:p>
+        </w:tc>
+        <w:tc>
+          <w:tcPr>
+            <w:tcW w:w="2718" w:type="dxa"/>
+          </w:tcPr>
+          <w:p>
+            <w:pPr>
+              <w:pStyle w:val="ListParagraph"/>
+              <w:spacing w:line="360" w:lineRule="auto"/>
+              <w:ind w:left="0" w:firstLine="0"/>
+              <w:jc w:val="both"/>
+              <w:rPr>
+                <w:rFonts w:ascii="Arial" w:hAnsi="Arial" w:cs="Arial"/>
+              </w:rPr>
+            </w:pPr>
+            <w:r>
+              <w:rPr>
+                <w:rFonts w:ascii="Arial" w:hAnsi="Arial" w:cs="Arial"/>
+              </w:rPr>
+              <w:t>10</w:t>
+            </w:r>
+          </w:p>
+        </w:tc>
+        <w:tc>
+          <w:tcPr>
+            <w:tcW w:w="2718" w:type="dxa"/>
+          </w:tcPr>
+          <w:p>
+            <w:pPr>
+              <w:pStyle w:val="ListParagraph"/>
+              <w:spacing w:line="360" w:lineRule="auto"/>
+              <w:ind w:left="0" w:firstLine="0"/>
+              <w:jc w:val="both"/>
+              <w:rPr>
+                <w:rFonts w:ascii="Arial" w:hAnsi="Arial" w:cs="Arial"/>
+              </w:rPr>
+            </w:pPr>
+            <w:r>
+              <w:rPr>
+                <w:rFonts w:ascii="Arial" w:hAnsi="Arial" w:cs="Arial"/>
+              </w:rPr>
+              <w:t>0,</w:t>
+            </w:r>
+            <w:r>
+              <w:rPr>
+                <w:rFonts w:ascii="Arial" w:hAnsi="Arial" w:cs="Arial"/>
+              </w:rPr>
+              <w:t>5</w:t>
+            </w:r>
+          </w:p>
+        </w:tc>
+      </w:tr>
+      <w:tr>
+        <w:tc>
+          <w:tcPr>
+            <w:tcW w:w="2717" w:type="dxa"/>
+          </w:tcPr>
+          <w:p>
+            <w:pPr>
+              <w:pStyle w:val="ListParagraph"/>
+              <w:spacing w:line="360" w:lineRule="auto"/>
+              <w:ind w:left="0" w:firstLine="0"/>
+              <w:jc w:val="both"/>
+              <w:rPr>
+                <w:rFonts w:ascii="Arial" w:hAnsi="Arial" w:cs="Arial"/>
+              </w:rPr>
+            </w:pPr>
+            <w:r>
+              <w:rPr>
+                <w:rFonts w:ascii="Arial" w:hAnsi="Arial" w:cs="Arial"/>
+              </w:rPr>
+              <w:t>Total</w:t>
+            </w:r>
+          </w:p>
+        </w:tc>
+        <w:tc>
+          <w:tcPr>
+            <w:tcW w:w="2718" w:type="dxa"/>
+          </w:tcPr>
+          <w:p>
+            <w:pPr>
+              <w:pStyle w:val="ListParagraph"/>
+              <w:spacing w:line="360" w:lineRule="auto"/>
+              <w:ind w:left="0" w:firstLine="0"/>
+              <w:jc w:val="both"/>
+              <w:rPr>
+                <w:rFonts w:ascii="Arial" w:hAnsi="Arial" w:cs="Arial"/>
+              </w:rPr>
+            </w:pPr>
+            <w:r>
+              <w:rPr>
+                <w:rFonts w:ascii="Arial" w:hAnsi="Arial" w:cs="Arial"/>
+              </w:rPr>
+              <w:t>49</w:t>
+            </w:r>
+          </w:p>
+        </w:tc>
+        <w:tc>
+          <w:tcPr>
+            <w:tcW w:w="2718" w:type="dxa"/>
+          </w:tcPr>
+          <w:p>
+            <w:pPr>
+              <w:pStyle w:val="ListParagraph"/>
+              <w:spacing w:line="360" w:lineRule="auto"/>
+              <w:ind w:left="0" w:firstLine="0"/>
+              <w:jc w:val="both"/>
+              <w:rPr>
+                <w:rFonts w:ascii="Arial" w:hAnsi="Arial" w:cs="Arial"/>
+              </w:rPr>
+            </w:pPr>
+            <w:r>
+              <w:rPr>
+                <w:rFonts w:ascii="Arial" w:hAnsi="Arial" w:cs="Arial"/>
+              </w:rPr>
+              <w:t>0,</w:t>
+            </w:r>
+            <w:r>
+              <w:rPr>
+                <w:rFonts w:ascii="Arial" w:hAnsi="Arial" w:cs="Arial"/>
+              </w:rPr>
+              <w:t>41</w:t>
+            </w:r>
+          </w:p>
+        </w:tc>
+      </w:tr>
+    </w:tbl>
+    <w:p>
+      <w:pPr>
+        <w:pStyle w:val="ListParagraph"/>
+        <w:spacing w:line="360" w:lineRule="auto"/>
+        <w:ind w:left="1506" w:firstLine="0"/>
+        <w:jc w:val="both"/>
+      </w:pPr>
+    </w:p>
+    <w:p>
+      <w:pPr>
+        <w:spacing w:line="360" w:lineRule="auto"/>
+        <w:ind w:left="720"/>
+        <w:jc w:val="both"/>
+      </w:pPr>
+      <w:r>
+        <w:t>Berdasarkan tabel diatas, terlihat bahwa Desember 2024 merupakan bulan dengan jumlah unggahan tertinggi, yaitu sebanyak 25 postingan. Sementara itu, November 2024 memiliki jumlah unggahan paling sedikit, hanya 5 postingan. Hal ini menunjukan bahwa frekuensi unggahan cenderung meningkat pada bulan tertentu, kemungkinan karena adanya kegiatan atau informasi yang perlu disampaikan kepada publik.</w:t>
+      </w:r>
+    </w:p>
+    <w:p>
+      <w:pPr>
+        <w:pStyle w:val="ListParagraph"/>
+        <w:numPr>
+          <w:ilvl w:val="6"/>
+          <w:numId w:val="1"/>
+        </w:numPr>
+        <w:spacing w:line="360" w:lineRule="auto"/>
+        <w:jc w:val="both"/>
+        <w:rPr>
+          <w:b/>
+          <w:bCs/>
+        </w:rPr>
+      </w:pPr>
+      <w:r>
+        <w:rPr>
+          <w:b/>
+          <w:bCs/>
+        </w:rPr>
+        <w:t>Analisis Konsistensi Unggahan</w:t>
+      </w:r>
+    </w:p>
+    <w:p>
+      <w:pPr>
+        <w:pStyle w:val="ListParagraph"/>
+        <w:spacing w:line="360" w:lineRule="auto"/>
+        <w:ind w:left="786" w:firstLine="654"/>
+        <w:jc w:val="both"/>
+      </w:pPr>
+      <w:r>
+        <w:t>Berdasarkan data</w:t>
+      </w:r>
+      <w:r>
+        <w:t>, akun @diskominfos_bali tidak memiliki pola unggahan yang konsisten. Terdapat beberapa hari dengan lebih dari satu unggahan, seperti pada 9 Desember 2024 (3 unggahan), 12 Desember 2024 (3 unggahan), 18 Desember 2024 (3 unggahan</w:t>
+      </w:r>
+      <w:r>
+        <w:t>), dan 19 Februari 2025 (3 unggahan). Namun, terdapat pula periode tanpa unggahan selama beberapa hari berturut-turut, seperti antara 27 November – 3 Desember 2024 dan 24 Januari – 31 Januari 2025.</w:t>
+      </w:r>
+    </w:p>
+    <w:p>
+      <w:pPr>
+        <w:pStyle w:val="ListParagraph"/>
+        <w:spacing w:line="360" w:lineRule="auto"/>
+        <w:ind w:left="786" w:firstLine="654"/>
+        <w:jc w:val="both"/>
+      </w:pPr>
+      <w:r>
+        <w:t xml:space="preserve">Frekuensi Unggahan yang tidak terjadwal secara konsisten dapat berpengaruh terhadap keterlibatan audiens. Akun yang memiliki jadwal unggahan yang lebih teratur cenderung mendapatkan </w:t>
+      </w:r>
+      <w:r>
+        <w:rPr>
+          <w:i/>
+          <w:iCs/>
+        </w:rPr>
+        <w:t>engangement</w:t>
+      </w:r>
+      <w:r>
+        <w:t xml:space="preserve">  yang lebih baik, karena pengikut mengetahui kapan harus mengharapkan konten baru. Oleh karena itu, diperlukan strategi unggahan yang lebih sistematis agar keterlibatan audiens tetap terjaga.</w:t>
+      </w:r>
+    </w:p>
+    <w:p>
+      <w:pPr>
+        <w:pStyle w:val="ListParagraph"/>
+        <w:spacing w:line="360" w:lineRule="auto"/>
+        <w:ind w:left="786" w:firstLine="654"/>
+        <w:jc w:val="both"/>
+      </w:pPr>
+    </w:p>
+    <w:p>
+      <w:pPr>
+        <w:pStyle w:val="ListParagraph"/>
+        <w:numPr>
+          <w:ilvl w:val="6"/>
+          <w:numId w:val="1"/>
+        </w:numPr>
+        <w:spacing w:line="360" w:lineRule="auto"/>
+        <w:jc w:val="both"/>
+        <w:rPr>
+          <w:b/>
+          <w:bCs/>
+        </w:rPr>
+      </w:pPr>
+      <w:r>
+        <w:rPr>
+          <w:b/>
+          <w:bCs/>
+        </w:rPr>
+        <w:t>Hubungan Frekuensi Unggahan dengan Engangement</w:t>
+      </w:r>
+    </w:p>
+    <w:p>
+      <w:pPr>
+        <w:pStyle w:val="ListParagraph"/>
+        <w:spacing w:line="360" w:lineRule="auto"/>
+        <w:ind w:left="786" w:firstLine="654"/>
+        <w:jc w:val="both"/>
+      </w:pPr>
+      <w:r>
+        <w:t xml:space="preserve">Meskipun jumlah unggahan cukup bervariasi, data </w:t>
+      </w:r>
+      <w:r>
+        <w:rPr>
+          <w:i/>
+          <w:iCs/>
+        </w:rPr>
+        <w:t>engangement</w:t>
+      </w:r>
+      <w:r>
+        <w:rPr>
+          <w:i/>
+          <w:iCs/>
+        </w:rPr>
+        <w:t xml:space="preserve"> </w:t>
+      </w:r>
+      <w:r>
+        <w:t xml:space="preserve">menunjukan </w:t>
+      </w:r>
+      <w:r>
+        <w:t>bahwa frekuensi unggah yang tinggi tidak selalu berbanding lurus dengan tingkat interaksi pengguna</w:t>
+      </w:r>
+      <w:r>
+        <w:t xml:space="preserve">. Sebagai contoh, meskipun </w:t>
+      </w:r>
+      <w:r>
+        <w:lastRenderedPageBreak/>
+        <w:t>Desember 2024 memiliki jumlah unggahan terbanyak (25 unggahan), rata-rata jumlah like, komentar, dan share tetap rendah. Sebaliknya, kategori Konten Apresiasi dan Penghargaan</w:t>
+      </w:r>
+      <w:r>
+        <w:t xml:space="preserve">, yang memiliki jumlah unggahan paling sedikit, justru mendapatkan rata-rata </w:t>
+      </w:r>
+      <w:r>
+        <w:rPr>
+          <w:i/>
+          <w:iCs/>
+        </w:rPr>
+        <w:t>like</w:t>
+      </w:r>
+      <w:r>
+        <w:t xml:space="preserve"> tertinggi.</w:t>
+      </w:r>
+    </w:p>
+    <w:p>
+      <w:pPr>
+        <w:pStyle w:val="ListParagraph"/>
+        <w:spacing w:line="360" w:lineRule="auto"/>
+        <w:ind w:left="786" w:firstLine="654"/>
+        <w:jc w:val="both"/>
+      </w:pPr>
+      <w:r>
+        <w:t xml:space="preserve">Hal ini mengindikasikan bahwa kualitas dan relevansi konten lebih berpengaruh terhadap tingkat keterlibatan pengguna dibandingkat sekedar jumlah unggahan. Oleh karena itu, akun @diskominfos_bali perlu tidak hanya meningkatkan frekuensi unggahan tetapi juga memastikan bahwa konten yang dipublikasikan </w:t>
+      </w:r>
+      <w:r>
+        <w:t>menarik, informatif, dan sesuai dengan kebutuhan audiens.</w:t>
+      </w:r>
+    </w:p>
+    <w:p>
+      <w:pPr>
+        <w:pStyle w:val="ListParagraph"/>
+        <w:spacing w:line="360" w:lineRule="auto"/>
+        <w:ind w:left="786" w:firstLine="0"/>
+        <w:jc w:val="both"/>
+      </w:pPr>
+    </w:p>
+    <w:p>
+      <w:pPr>
+        <w:pStyle w:val="Heading3"/>
+        <w:spacing w:line="360" w:lineRule="auto"/>
+      </w:pPr>
+      <w:r>
+        <w:t xml:space="preserve"> </w:t>
+      </w:r>
+      <w:r>
+        <w:tab/>
+        <w:t>Waktu Postingan</w:t>
+      </w:r>
+    </w:p>
+    <w:p>
+      <w:pPr>
+        <w:spacing w:line="360" w:lineRule="auto"/>
+        <w:ind w:left="357" w:firstLine="720"/>
+        <w:jc w:val="both"/>
+        <w:rPr>
+          <w:i/>
+          <w:iCs/>
+        </w:rPr>
+      </w:pPr>
+      <w:r>
+        <w:t>Waktu unggahan merupakan faktor penting yang dapat mempengaruhi tingkat keterlibatan (</w:t>
+      </w:r>
+      <w:r>
+        <w:rPr>
+          <w:i/>
+          <w:iCs/>
+        </w:rPr>
+        <w:t>engangement</w:t>
+      </w:r>
+      <w:r>
+        <w:t xml:space="preserve">) pengguna terhadap konten yang diposting. Untuk menganalisis efektivitas waktu posting, penulis melakuka pengujian terhadap 15 postingan yang diunggah dalam rentang waktu 10 Januari 2025 hingga 20 Februari 2025. Analisis ini bertujuan untuk mengidentifikasi pola waktu unggahan serta hubungannya dengan interaksi pengguna, seperti jumlah </w:t>
+      </w:r>
+      <w:r>
+        <w:rPr>
+          <w:i/>
+          <w:iCs/>
+        </w:rPr>
+        <w:t>like</w:t>
+      </w:r>
+      <w:r>
+        <w:t xml:space="preserve">, komentar, dan </w:t>
+      </w:r>
+      <w:r>
+        <w:rPr>
+          <w:i/>
+          <w:iCs/>
+        </w:rPr>
+        <w:t>share.</w:t>
+      </w:r>
+    </w:p>
+    <w:p>
+      <w:pPr>
+        <w:pStyle w:val="ListParagraph"/>
+        <w:numPr>
+          <w:ilvl w:val="6"/>
+          <w:numId w:val="1"/>
+        </w:numPr>
+        <w:spacing w:line="360" w:lineRule="auto"/>
+        <w:jc w:val="both"/>
+        <w:rPr>
+          <w:b/>
+          <w:bCs/>
+        </w:rPr>
+      </w:pPr>
+      <w:r>
+        <w:rPr>
+          <w:b/>
+          <w:bCs/>
+        </w:rPr>
+        <w:t>Analisis Waktu Unggahan Postingan</w:t>
+      </w:r>
+    </w:p>
+    <w:p>
+      <w:pPr>
+        <w:pStyle w:val="ListParagraph"/>
+        <w:spacing w:line="360" w:lineRule="auto"/>
+        <w:ind w:left="786" w:firstLine="0"/>
+        <w:jc w:val="both"/>
+      </w:pPr>
+      <w:r>
+        <w:t>Berdasarkan data yang dianalisis, berikut adalah distribusi waktu unggahan dari 15 postingan yang diamati.</w:t>
+      </w:r>
+    </w:p>
+    <w:p>
+      <w:pPr>
+        <w:pStyle w:val="ListParagraph"/>
+        <w:spacing w:line="360" w:lineRule="auto"/>
+        <w:ind w:left="786" w:firstLine="0"/>
+        <w:jc w:val="both"/>
+      </w:pPr>
+    </w:p>
+    <w:p>
+      <w:pPr>
+        <w:pStyle w:val="Caption"/>
+        <w:keepNext/>
+        <w:jc w:val="center"/>
+        <w:rPr>
+          <w:i w:val="0"/>
+          <w:iCs w:val="0"/>
+          <w:color w:val="auto"/>
+          <w:sz w:val="22"/>
+          <w:szCs w:val="22"/>
+        </w:rPr>
+      </w:pPr>
+      <w:r>
+        <w:rPr>
+          <w:i w:val="0"/>
+          <w:iCs w:val="0"/>
+          <w:color w:val="auto"/>
+          <w:sz w:val="22"/>
+          <w:szCs w:val="22"/>
+        </w:rPr>
+        <w:t>Tabel 5.</w:t>
+      </w:r>
+      <w:r>
+        <w:rPr>
+          <w:i w:val="0"/>
+          <w:iCs w:val="0"/>
+          <w:color w:val="auto"/>
+          <w:sz w:val="22"/>
+          <w:szCs w:val="22"/>
+        </w:rPr>
+        <w:fldChar w:fldCharType="begin"/>
+      </w:r>
+      <w:r>
+        <w:rPr>
+          <w:i w:val="0"/>
+          <w:iCs w:val="0"/>
+          <w:color w:val="auto"/>
+          <w:sz w:val="22"/>
+          <w:szCs w:val="22"/>
+        </w:rPr>
+        <w:instrText xml:space="preserve"> SEQ Tabel_5. \* ARABIC </w:instrText>
+      </w:r>
+      <w:r>
+        <w:rPr>
+          <w:i w:val="0"/>
+          <w:iCs w:val="0"/>
+          <w:color w:val="auto"/>
+          <w:sz w:val="22"/>
+          <w:szCs w:val="22"/>
+        </w:rPr>
+        <w:fldChar w:fldCharType="separate"/>
+      </w:r>
+      <w:r>
+        <w:rPr>
+          <w:i w:val="0"/>
+          <w:iCs w:val="0"/>
+          <w:noProof/>
+          <w:color w:val="auto"/>
+          <w:sz w:val="22"/>
+          <w:szCs w:val="22"/>
+        </w:rPr>
+        <w:t>3</w:t>
+      </w:r>
+      <w:r>
+        <w:rPr>
+          <w:i w:val="0"/>
+          <w:iCs w:val="0"/>
+          <w:color w:val="auto"/>
+          <w:sz w:val="22"/>
+          <w:szCs w:val="22"/>
+        </w:rPr>
+        <w:fldChar w:fldCharType="end"/>
+      </w:r>
+      <w:r>
+        <w:rPr>
+          <w:i w:val="0"/>
+          <w:iCs w:val="0"/>
+          <w:color w:val="auto"/>
+          <w:sz w:val="22"/>
+          <w:szCs w:val="22"/>
+        </w:rPr>
+        <w:t xml:space="preserve"> Waktu Unggahan Postingan</w:t>
+      </w:r>
+    </w:p>
+    <w:tbl>
+      <w:tblPr>
+        <w:tblStyle w:val="TableGrid"/>
+        <w:tblW w:w="0" w:type="auto"/>
+        <w:tblInd w:w="786" w:type="dxa"/>
+        <w:tblLook w:val="04A0" w:firstRow="1" w:lastRow="0" w:firstColumn="1" w:lastColumn="0" w:noHBand="0" w:noVBand="1"/>
+      </w:tblPr>
+      <w:tblGrid>
+        <w:gridCol w:w="2440"/>
+        <w:gridCol w:w="2479"/>
+        <w:gridCol w:w="2448"/>
+      </w:tblGrid>
+      <w:tr>
+        <w:tc>
+          <w:tcPr>
+            <w:tcW w:w="2440" w:type="dxa"/>
+          </w:tcPr>
+          <w:p>
+            <w:pPr>
+              <w:pStyle w:val="ListParagraph"/>
+              <w:spacing w:line="360" w:lineRule="auto"/>
+              <w:ind w:left="0" w:firstLine="0"/>
+              <w:jc w:val="center"/>
+              <w:rPr>
+                <w:b/>
+                <w:bCs/>
+              </w:rPr>
+            </w:pPr>
+            <w:r>
+              <w:rPr>
+                <w:b/>
+                <w:bCs/>
+              </w:rPr>
+              <w:t>Tanggal</w:t>
+            </w:r>
+          </w:p>
+        </w:tc>
+        <w:tc>
+          <w:tcPr>
+            <w:tcW w:w="2479" w:type="dxa"/>
+          </w:tcPr>
+          <w:p>
+            <w:pPr>
+              <w:pStyle w:val="ListParagraph"/>
+              <w:spacing w:line="360" w:lineRule="auto"/>
+              <w:ind w:left="0" w:firstLine="0"/>
+              <w:jc w:val="center"/>
+              <w:rPr>
+                <w:b/>
+                <w:bCs/>
+              </w:rPr>
+            </w:pPr>
+            <w:r>
+              <w:rPr>
+                <w:b/>
+                <w:bCs/>
+              </w:rPr>
+              <w:t>Waktu Unggahan</w:t>
+            </w:r>
+          </w:p>
+        </w:tc>
+        <w:tc>
+          <w:tcPr>
+            <w:tcW w:w="2448" w:type="dxa"/>
+          </w:tcPr>
+          <w:p>
+            <w:pPr>
+              <w:pStyle w:val="ListParagraph"/>
+              <w:spacing w:line="360" w:lineRule="auto"/>
+              <w:ind w:left="0" w:firstLine="0"/>
+              <w:jc w:val="center"/>
+              <w:rPr>
+                <w:b/>
+                <w:bCs/>
+              </w:rPr>
+            </w:pPr>
+            <w:r>
+              <w:rPr>
+                <w:b/>
+                <w:bCs/>
+              </w:rPr>
+              <w:t>Kategori Waktu</w:t>
+            </w:r>
+          </w:p>
+        </w:tc>
+      </w:tr>
+      <w:tr>
+        <w:tc>
+          <w:tcPr>
+            <w:tcW w:w="2440" w:type="dxa"/>
+          </w:tcPr>
+          <w:p>
+            <w:pPr>
+              <w:pStyle w:val="ListParagraph"/>
+              <w:spacing w:line="360" w:lineRule="auto"/>
+              <w:ind w:left="0" w:firstLine="0"/>
+              <w:jc w:val="both"/>
+            </w:pPr>
+            <w:r>
+              <w:t>20 Februari 2025</w:t>
+            </w:r>
+          </w:p>
+        </w:tc>
+        <w:tc>
+          <w:tcPr>
+            <w:tcW w:w="2479" w:type="dxa"/>
+          </w:tcPr>
+          <w:p>
+            <w:pPr>
+              <w:pStyle w:val="ListParagraph"/>
+              <w:spacing w:line="360" w:lineRule="auto"/>
+              <w:ind w:left="0" w:firstLine="0"/>
+              <w:jc w:val="both"/>
+            </w:pPr>
+            <w:r>
+              <w:t>15.17</w:t>
+            </w:r>
+          </w:p>
+        </w:tc>
+        <w:tc>
+          <w:tcPr>
+            <w:tcW w:w="2448" w:type="dxa"/>
+          </w:tcPr>
+          <w:p>
+            <w:pPr>
+              <w:pStyle w:val="ListParagraph"/>
+              <w:spacing w:line="360" w:lineRule="auto"/>
+              <w:ind w:left="0" w:firstLine="0"/>
+              <w:jc w:val="both"/>
+            </w:pPr>
+            <w:r>
+              <w:t>Sore</w:t>
+            </w:r>
+          </w:p>
+        </w:tc>
+      </w:tr>
+      <w:tr>
+        <w:tc>
+          <w:tcPr>
+            <w:tcW w:w="2440" w:type="dxa"/>
+          </w:tcPr>
+          <w:p>
+            <w:pPr>
+              <w:pStyle w:val="ListParagraph"/>
+              <w:spacing w:line="360" w:lineRule="auto"/>
+              <w:ind w:left="0" w:firstLine="0"/>
+              <w:jc w:val="both"/>
+            </w:pPr>
+            <w:r>
+              <w:t>20 Februari 2025</w:t>
+            </w:r>
+          </w:p>
+        </w:tc>
+        <w:tc>
+          <w:tcPr>
+            <w:tcW w:w="2479" w:type="dxa"/>
+          </w:tcPr>
+          <w:p>
+            <w:pPr>
+              <w:pStyle w:val="ListParagraph"/>
+              <w:spacing w:line="360" w:lineRule="auto"/>
+              <w:ind w:left="0" w:firstLine="0"/>
+              <w:jc w:val="both"/>
+            </w:pPr>
+            <w:r>
+              <w:t>15.06</w:t>
+            </w:r>
+          </w:p>
+        </w:tc>
+        <w:tc>
+          <w:tcPr>
+            <w:tcW w:w="2448" w:type="dxa"/>
+          </w:tcPr>
+          <w:p>
+            <w:pPr>
+              <w:pStyle w:val="ListParagraph"/>
+              <w:spacing w:line="360" w:lineRule="auto"/>
+              <w:ind w:left="0" w:firstLine="0"/>
+              <w:jc w:val="both"/>
+            </w:pPr>
+            <w:r>
+              <w:t>Sore</w:t>
+            </w:r>
+          </w:p>
+        </w:tc>
+      </w:tr>
+      <w:tr>
+        <w:tc>
+          <w:tcPr>
+            <w:tcW w:w="2440" w:type="dxa"/>
+          </w:tcPr>
+          <w:p>
+            <w:pPr>
+              <w:pStyle w:val="ListParagraph"/>
+              <w:spacing w:line="360" w:lineRule="auto"/>
+              <w:ind w:left="0" w:firstLine="0"/>
+              <w:jc w:val="both"/>
+            </w:pPr>
+            <w:r>
+              <w:t>19</w:t>
+            </w:r>
+            <w:r>
+              <w:t xml:space="preserve"> Februari 2025</w:t>
+            </w:r>
+          </w:p>
+        </w:tc>
+        <w:tc>
+          <w:tcPr>
+            <w:tcW w:w="2479" w:type="dxa"/>
+          </w:tcPr>
+          <w:p>
+            <w:pPr>
+              <w:pStyle w:val="ListParagraph"/>
+              <w:spacing w:line="360" w:lineRule="auto"/>
+              <w:ind w:left="0" w:firstLine="0"/>
+              <w:jc w:val="both"/>
+            </w:pPr>
+            <w:r>
+              <w:t>09.56</w:t>
+            </w:r>
+          </w:p>
+        </w:tc>
+        <w:tc>
+          <w:tcPr>
+            <w:tcW w:w="2448" w:type="dxa"/>
+          </w:tcPr>
+          <w:p>
+            <w:pPr>
+              <w:pStyle w:val="ListParagraph"/>
+              <w:spacing w:line="360" w:lineRule="auto"/>
+              <w:ind w:left="0" w:firstLine="0"/>
+              <w:jc w:val="both"/>
+            </w:pPr>
+            <w:r>
+              <w:t>Pagi</w:t>
+            </w:r>
+          </w:p>
+        </w:tc>
+      </w:tr>
+      <w:tr>
+        <w:tc>
+          <w:tcPr>
+            <w:tcW w:w="2440" w:type="dxa"/>
+          </w:tcPr>
+          <w:p>
+            <w:pPr>
+              <w:pStyle w:val="ListParagraph"/>
+              <w:spacing w:line="360" w:lineRule="auto"/>
+              <w:ind w:left="0" w:firstLine="0"/>
+              <w:jc w:val="both"/>
+            </w:pPr>
+            <w:r>
+              <w:t>19 Februari 2025</w:t>
+            </w:r>
+          </w:p>
+        </w:tc>
+        <w:tc>
+          <w:tcPr>
+            <w:tcW w:w="2479" w:type="dxa"/>
+          </w:tcPr>
+          <w:p>
+            <w:pPr>
+              <w:pStyle w:val="ListParagraph"/>
+              <w:spacing w:line="360" w:lineRule="auto"/>
+              <w:ind w:left="0" w:firstLine="0"/>
+              <w:jc w:val="both"/>
+            </w:pPr>
+            <w:r>
+              <w:t>08.36</w:t>
+            </w:r>
+          </w:p>
+        </w:tc>
+        <w:tc>
+          <w:tcPr>
+            <w:tcW w:w="2448" w:type="dxa"/>
+          </w:tcPr>
+          <w:p>
+            <w:pPr>
+              <w:pStyle w:val="ListParagraph"/>
+              <w:spacing w:line="360" w:lineRule="auto"/>
+              <w:ind w:left="0" w:firstLine="0"/>
+              <w:jc w:val="both"/>
+            </w:pPr>
+            <w:r>
+              <w:t>Pagi</w:t>
+            </w:r>
+          </w:p>
+        </w:tc>
+      </w:tr>
+      <w:tr>
+        <w:tc>
+          <w:tcPr>
+            <w:tcW w:w="2440" w:type="dxa"/>
+          </w:tcPr>
+          <w:p>
+            <w:pPr>
+              <w:pStyle w:val="ListParagraph"/>
+              <w:spacing w:line="360" w:lineRule="auto"/>
+              <w:ind w:left="0" w:firstLine="0"/>
+              <w:jc w:val="both"/>
+            </w:pPr>
+            <w:r>
+              <w:t>19 Februari 2025</w:t>
+            </w:r>
+          </w:p>
+        </w:tc>
+        <w:tc>
+          <w:tcPr>
+            <w:tcW w:w="2479" w:type="dxa"/>
+          </w:tcPr>
+          <w:p>
+            <w:pPr>
+              <w:pStyle w:val="ListParagraph"/>
+              <w:spacing w:line="360" w:lineRule="auto"/>
+              <w:ind w:left="0" w:firstLine="0"/>
+              <w:jc w:val="both"/>
+            </w:pPr>
+            <w:r>
+              <w:t>07.02</w:t>
+            </w:r>
+          </w:p>
+        </w:tc>
+        <w:tc>
+          <w:tcPr>
+            <w:tcW w:w="2448" w:type="dxa"/>
+          </w:tcPr>
+          <w:p>
+            <w:pPr>
+              <w:pStyle w:val="ListParagraph"/>
+              <w:spacing w:line="360" w:lineRule="auto"/>
+              <w:ind w:left="0" w:firstLine="0"/>
+              <w:jc w:val="both"/>
+            </w:pPr>
+            <w:r>
+              <w:t>Pagi</w:t>
+            </w:r>
+          </w:p>
+        </w:tc>
+      </w:tr>
+      <w:tr>
+        <w:tc>
+          <w:tcPr>
+            <w:tcW w:w="2440" w:type="dxa"/>
+          </w:tcPr>
+          <w:p>
+            <w:pPr>
+              <w:pStyle w:val="ListParagraph"/>
+              <w:spacing w:line="360" w:lineRule="auto"/>
+              <w:ind w:left="0" w:firstLine="0"/>
+              <w:jc w:val="both"/>
+            </w:pPr>
+            <w:r>
+              <w:t>1</w:t>
+            </w:r>
+            <w:r>
+              <w:t>8</w:t>
+            </w:r>
+            <w:r>
+              <w:t xml:space="preserve"> Februari 2025</w:t>
+            </w:r>
+          </w:p>
+        </w:tc>
+        <w:tc>
+          <w:tcPr>
+            <w:tcW w:w="2479" w:type="dxa"/>
+          </w:tcPr>
+          <w:p>
+            <w:pPr>
+              <w:pStyle w:val="ListParagraph"/>
+              <w:spacing w:line="360" w:lineRule="auto"/>
+              <w:ind w:left="0" w:firstLine="0"/>
+              <w:jc w:val="both"/>
+            </w:pPr>
+            <w:r>
+              <w:t>08.33</w:t>
+            </w:r>
+          </w:p>
+        </w:tc>
+        <w:tc>
+          <w:tcPr>
+            <w:tcW w:w="2448" w:type="dxa"/>
+          </w:tcPr>
+          <w:p>
+            <w:pPr>
+              <w:pStyle w:val="ListParagraph"/>
+              <w:spacing w:line="360" w:lineRule="auto"/>
+              <w:ind w:left="0" w:firstLine="0"/>
+              <w:jc w:val="both"/>
+            </w:pPr>
+            <w:r>
+              <w:t>Pagi</w:t>
+            </w:r>
+          </w:p>
+        </w:tc>
+      </w:tr>
+      <w:tr>
+        <w:tc>
+          <w:tcPr>
+            <w:tcW w:w="2440" w:type="dxa"/>
+          </w:tcPr>
+          <w:p>
+            <w:pPr>
+              <w:pStyle w:val="ListParagraph"/>
+              <w:spacing w:line="360" w:lineRule="auto"/>
+              <w:ind w:left="0" w:firstLine="0"/>
+              <w:jc w:val="both"/>
+            </w:pPr>
+            <w:r>
+              <w:t>18 Februari 2025</w:t>
+            </w:r>
+          </w:p>
+        </w:tc>
+        <w:tc>
+          <w:tcPr>
+            <w:tcW w:w="2479" w:type="dxa"/>
+          </w:tcPr>
+          <w:p>
+            <w:pPr>
+              <w:pStyle w:val="ListParagraph"/>
+              <w:spacing w:line="360" w:lineRule="auto"/>
+              <w:ind w:left="0" w:firstLine="0"/>
+              <w:jc w:val="both"/>
+            </w:pPr>
+            <w:r>
+              <w:t>08.29</w:t>
+            </w:r>
+          </w:p>
+        </w:tc>
+        <w:tc>
+          <w:tcPr>
+            <w:tcW w:w="2448" w:type="dxa"/>
+          </w:tcPr>
+          <w:p>
+            <w:pPr>
+              <w:pStyle w:val="ListParagraph"/>
+              <w:spacing w:line="360" w:lineRule="auto"/>
+              <w:ind w:left="0" w:firstLine="0"/>
+              <w:jc w:val="both"/>
+            </w:pPr>
+            <w:r>
+              <w:t>Pagi</w:t>
+            </w:r>
+          </w:p>
+        </w:tc>
+      </w:tr>
+      <w:tr>
+        <w:tc>
+          <w:tcPr>
+            <w:tcW w:w="2440" w:type="dxa"/>
+          </w:tcPr>
+          <w:p>
+            <w:pPr>
+              <w:pStyle w:val="ListParagraph"/>
+              <w:spacing w:line="360" w:lineRule="auto"/>
+              <w:ind w:left="0" w:firstLine="0"/>
+              <w:jc w:val="both"/>
+            </w:pPr>
+            <w:r>
+              <w:t>1</w:t>
+            </w:r>
+            <w:r>
+              <w:t>4</w:t>
+            </w:r>
+            <w:r>
+              <w:t xml:space="preserve"> Februari 2025</w:t>
+            </w:r>
+          </w:p>
+        </w:tc>
+        <w:tc>
+          <w:tcPr>
+            <w:tcW w:w="2479" w:type="dxa"/>
+          </w:tcPr>
+          <w:p>
+            <w:pPr>
+              <w:pStyle w:val="ListParagraph"/>
+              <w:spacing w:line="360" w:lineRule="auto"/>
+              <w:ind w:left="0" w:firstLine="0"/>
+              <w:jc w:val="both"/>
+            </w:pPr>
+            <w:r>
+              <w:t>13.29</w:t>
+            </w:r>
+          </w:p>
+        </w:tc>
+        <w:tc>
+          <w:tcPr>
+            <w:tcW w:w="2448" w:type="dxa"/>
+          </w:tcPr>
+          <w:p>
+            <w:pPr>
+              <w:pStyle w:val="ListParagraph"/>
+              <w:spacing w:line="360" w:lineRule="auto"/>
+              <w:ind w:left="0" w:firstLine="0"/>
+              <w:jc w:val="both"/>
+            </w:pPr>
+            <w:r>
+              <w:t>Siang</w:t>
+            </w:r>
+          </w:p>
+        </w:tc>
+      </w:tr>
+      <w:tr>
+        <w:tc>
+          <w:tcPr>
+            <w:tcW w:w="2440" w:type="dxa"/>
+          </w:tcPr>
+          <w:p>
+            <w:pPr>
+              <w:pStyle w:val="ListParagraph"/>
+              <w:spacing w:line="360" w:lineRule="auto"/>
+              <w:ind w:left="0" w:firstLine="0"/>
+              <w:jc w:val="both"/>
+            </w:pPr>
+            <w:r>
+              <w:t>1</w:t>
+            </w:r>
+            <w:r>
+              <w:t>3</w:t>
+            </w:r>
+            <w:r>
+              <w:t xml:space="preserve"> Februari 2025</w:t>
+            </w:r>
+          </w:p>
+        </w:tc>
+        <w:tc>
+          <w:tcPr>
+            <w:tcW w:w="2479" w:type="dxa"/>
+          </w:tcPr>
+          <w:p>
+            <w:pPr>
+              <w:pStyle w:val="ListParagraph"/>
+              <w:spacing w:line="360" w:lineRule="auto"/>
+              <w:ind w:left="0" w:firstLine="0"/>
+              <w:jc w:val="both"/>
+            </w:pPr>
+            <w:r>
+              <w:t>10.49</w:t>
+            </w:r>
+          </w:p>
+        </w:tc>
+        <w:tc>
+          <w:tcPr>
+            <w:tcW w:w="2448" w:type="dxa"/>
+          </w:tcPr>
+          <w:p>
+            <w:pPr>
+              <w:pStyle w:val="ListParagraph"/>
+              <w:spacing w:line="360" w:lineRule="auto"/>
+              <w:ind w:left="0" w:firstLine="0"/>
+              <w:jc w:val="both"/>
+            </w:pPr>
+            <w:r>
+              <w:t>Pagi</w:t>
+            </w:r>
+          </w:p>
+        </w:tc>
+      </w:tr>
+      <w:tr>
+        <w:tc>
+          <w:tcPr>
+            <w:tcW w:w="2440" w:type="dxa"/>
+          </w:tcPr>
+          <w:p>
+            <w:pPr>
+              <w:pStyle w:val="ListParagraph"/>
+              <w:spacing w:line="360" w:lineRule="auto"/>
+              <w:ind w:left="0" w:firstLine="0"/>
+              <w:jc w:val="both"/>
+            </w:pPr>
+            <w:r>
+              <w:lastRenderedPageBreak/>
+              <w:t>0</w:t>
+            </w:r>
+            <w:r>
+              <w:t>8 Februari 2025</w:t>
+            </w:r>
+          </w:p>
+        </w:tc>
+        <w:tc>
+          <w:tcPr>
+            <w:tcW w:w="2479" w:type="dxa"/>
+          </w:tcPr>
+          <w:p>
+            <w:pPr>
+              <w:pStyle w:val="ListParagraph"/>
+              <w:spacing w:line="360" w:lineRule="auto"/>
+              <w:ind w:left="0" w:firstLine="0"/>
+              <w:jc w:val="both"/>
+            </w:pPr>
+            <w:r>
+              <w:t>06.51</w:t>
+            </w:r>
+          </w:p>
+        </w:tc>
+        <w:tc>
+          <w:tcPr>
+            <w:tcW w:w="2448" w:type="dxa"/>
+          </w:tcPr>
+          <w:p>
+            <w:pPr>
+              <w:pStyle w:val="ListParagraph"/>
+              <w:spacing w:line="360" w:lineRule="auto"/>
+              <w:ind w:left="0" w:firstLine="0"/>
+              <w:jc w:val="both"/>
+            </w:pPr>
+            <w:r>
+              <w:t>Pagi</w:t>
+            </w:r>
+          </w:p>
+        </w:tc>
+      </w:tr>
+      <w:tr>
+        <w:tc>
+          <w:tcPr>
+            <w:tcW w:w="2440" w:type="dxa"/>
+          </w:tcPr>
+          <w:p>
+            <w:pPr>
+              <w:pStyle w:val="ListParagraph"/>
+              <w:spacing w:line="360" w:lineRule="auto"/>
+              <w:ind w:left="0" w:firstLine="0"/>
+              <w:jc w:val="both"/>
+            </w:pPr>
+            <w:r>
+              <w:t>31 Januari</w:t>
+            </w:r>
+            <w:r>
+              <w:t xml:space="preserve"> 2025</w:t>
+            </w:r>
+          </w:p>
+        </w:tc>
+        <w:tc>
+          <w:tcPr>
+            <w:tcW w:w="2479" w:type="dxa"/>
+          </w:tcPr>
+          <w:p>
+            <w:pPr>
+              <w:pStyle w:val="ListParagraph"/>
+              <w:spacing w:line="360" w:lineRule="auto"/>
+              <w:ind w:left="0" w:firstLine="0"/>
+              <w:jc w:val="both"/>
+            </w:pPr>
+            <w:r>
+              <w:t>08.55</w:t>
+            </w:r>
+          </w:p>
+        </w:tc>
+        <w:tc>
+          <w:tcPr>
+            <w:tcW w:w="2448" w:type="dxa"/>
+          </w:tcPr>
+          <w:p>
+            <w:pPr>
+              <w:pStyle w:val="ListParagraph"/>
+              <w:spacing w:line="360" w:lineRule="auto"/>
+              <w:ind w:left="0" w:firstLine="0"/>
+              <w:jc w:val="both"/>
+            </w:pPr>
+            <w:r>
+              <w:t>Pagi</w:t>
+            </w:r>
+          </w:p>
+        </w:tc>
+      </w:tr>
+      <w:tr>
+        <w:tc>
+          <w:tcPr>
+            <w:tcW w:w="2440" w:type="dxa"/>
+          </w:tcPr>
+          <w:p>
+            <w:pPr>
+              <w:pStyle w:val="ListParagraph"/>
+              <w:spacing w:line="360" w:lineRule="auto"/>
+              <w:ind w:left="0" w:firstLine="0"/>
+              <w:jc w:val="both"/>
+            </w:pPr>
+            <w:r>
+              <w:t>24</w:t>
+            </w:r>
+            <w:r>
+              <w:t xml:space="preserve"> Januari 2025</w:t>
+            </w:r>
+          </w:p>
+        </w:tc>
+        <w:tc>
+          <w:tcPr>
+            <w:tcW w:w="2479" w:type="dxa"/>
+          </w:tcPr>
+          <w:p>
+            <w:pPr>
+              <w:pStyle w:val="ListParagraph"/>
+              <w:spacing w:line="360" w:lineRule="auto"/>
+              <w:ind w:left="0" w:firstLine="0"/>
+              <w:jc w:val="both"/>
+            </w:pPr>
+            <w:r>
+              <w:t>10.33</w:t>
+            </w:r>
+          </w:p>
+        </w:tc>
+        <w:tc>
+          <w:tcPr>
+            <w:tcW w:w="2448" w:type="dxa"/>
+          </w:tcPr>
+          <w:p>
+            <w:pPr>
+              <w:pStyle w:val="ListParagraph"/>
+              <w:spacing w:line="360" w:lineRule="auto"/>
+              <w:ind w:left="0" w:firstLine="0"/>
+              <w:jc w:val="both"/>
+            </w:pPr>
+            <w:r>
+              <w:t>Pagi</w:t>
+            </w:r>
+          </w:p>
+        </w:tc>
+      </w:tr>
+      <w:tr>
+        <w:tc>
+          <w:tcPr>
+            <w:tcW w:w="2440" w:type="dxa"/>
+          </w:tcPr>
+          <w:p>
+            <w:pPr>
+              <w:pStyle w:val="ListParagraph"/>
+              <w:spacing w:line="360" w:lineRule="auto"/>
+              <w:ind w:left="0" w:firstLine="0"/>
+              <w:jc w:val="both"/>
+            </w:pPr>
+            <w:r>
+              <w:t>15</w:t>
+            </w:r>
+            <w:r>
+              <w:t xml:space="preserve"> Januari 2025</w:t>
+            </w:r>
+          </w:p>
+        </w:tc>
+        <w:tc>
+          <w:tcPr>
+            <w:tcW w:w="2479" w:type="dxa"/>
+          </w:tcPr>
+          <w:p>
+            <w:pPr>
+              <w:pStyle w:val="ListParagraph"/>
+              <w:spacing w:line="360" w:lineRule="auto"/>
+              <w:ind w:left="0" w:firstLine="0"/>
+              <w:jc w:val="both"/>
+            </w:pPr>
+            <w:r>
+              <w:t>11.40</w:t>
+            </w:r>
+          </w:p>
+        </w:tc>
+        <w:tc>
+          <w:tcPr>
+            <w:tcW w:w="2448" w:type="dxa"/>
+          </w:tcPr>
+          <w:p>
+            <w:pPr>
+              <w:pStyle w:val="ListParagraph"/>
+              <w:spacing w:line="360" w:lineRule="auto"/>
+              <w:ind w:left="0" w:firstLine="0"/>
+              <w:jc w:val="both"/>
+            </w:pPr>
+            <w:r>
+              <w:t>Pagi</w:t>
+            </w:r>
+          </w:p>
+        </w:tc>
+      </w:tr>
+      <w:tr>
+        <w:tc>
+          <w:tcPr>
+            <w:tcW w:w="2440" w:type="dxa"/>
+          </w:tcPr>
+          <w:p>
+            <w:pPr>
+              <w:pStyle w:val="ListParagraph"/>
+              <w:spacing w:line="360" w:lineRule="auto"/>
+              <w:ind w:left="0" w:firstLine="0"/>
+              <w:jc w:val="both"/>
+            </w:pPr>
+            <w:r>
+              <w:t>14</w:t>
+            </w:r>
+            <w:r>
+              <w:t xml:space="preserve"> Januari 2025</w:t>
+            </w:r>
+          </w:p>
+        </w:tc>
+        <w:tc>
+          <w:tcPr>
+            <w:tcW w:w="2479" w:type="dxa"/>
+          </w:tcPr>
+          <w:p>
+            <w:pPr>
+              <w:pStyle w:val="ListParagraph"/>
+              <w:spacing w:line="360" w:lineRule="auto"/>
+              <w:ind w:left="0" w:firstLine="0"/>
+              <w:jc w:val="both"/>
+            </w:pPr>
+            <w:r>
+              <w:t>08.19</w:t>
+            </w:r>
+          </w:p>
+        </w:tc>
+        <w:tc>
+          <w:tcPr>
+            <w:tcW w:w="2448" w:type="dxa"/>
+          </w:tcPr>
+          <w:p>
+            <w:pPr>
+              <w:pStyle w:val="ListParagraph"/>
+              <w:spacing w:line="360" w:lineRule="auto"/>
+              <w:ind w:left="0" w:firstLine="0"/>
+              <w:jc w:val="both"/>
+            </w:pPr>
+            <w:r>
+              <w:t>Pagi</w:t>
+            </w:r>
+          </w:p>
+        </w:tc>
+      </w:tr>
+      <w:tr>
+        <w:tc>
+          <w:tcPr>
+            <w:tcW w:w="2440" w:type="dxa"/>
+          </w:tcPr>
+          <w:p>
+            <w:pPr>
+              <w:pStyle w:val="ListParagraph"/>
+              <w:spacing w:line="360" w:lineRule="auto"/>
+              <w:ind w:left="0" w:firstLine="0"/>
+              <w:jc w:val="both"/>
+            </w:pPr>
+            <w:r>
+              <w:t>1</w:t>
+            </w:r>
+            <w:r>
+              <w:t>0</w:t>
+            </w:r>
+            <w:r>
+              <w:t xml:space="preserve"> Januari 2025</w:t>
+            </w:r>
+          </w:p>
+        </w:tc>
+        <w:tc>
+          <w:tcPr>
+            <w:tcW w:w="2479" w:type="dxa"/>
+          </w:tcPr>
+          <w:p>
+            <w:pPr>
+              <w:pStyle w:val="ListParagraph"/>
+              <w:spacing w:line="360" w:lineRule="auto"/>
+              <w:ind w:left="0" w:firstLine="0"/>
+              <w:jc w:val="both"/>
+            </w:pPr>
+            <w:r>
+              <w:t>17.36</w:t>
+            </w:r>
+          </w:p>
+        </w:tc>
+        <w:tc>
+          <w:tcPr>
+            <w:tcW w:w="2448" w:type="dxa"/>
+          </w:tcPr>
+          <w:p>
+            <w:pPr>
+              <w:pStyle w:val="ListParagraph"/>
+              <w:spacing w:line="360" w:lineRule="auto"/>
+              <w:ind w:left="0" w:firstLine="0"/>
+              <w:jc w:val="both"/>
+            </w:pPr>
+            <w:r>
+              <w:t>Sore</w:t>
+            </w:r>
+          </w:p>
+        </w:tc>
+      </w:tr>
+    </w:tbl>
+    <w:p>
+      <w:pPr>
+        <w:pStyle w:val="ListParagraph"/>
+        <w:spacing w:line="360" w:lineRule="auto"/>
+        <w:ind w:left="786" w:firstLine="0"/>
+        <w:jc w:val="both"/>
+      </w:pPr>
+    </w:p>
+    <w:p>
+      <w:pPr>
+        <w:pStyle w:val="ListParagraph"/>
+        <w:spacing w:line="360" w:lineRule="auto"/>
+        <w:ind w:left="786" w:firstLine="0"/>
+        <w:jc w:val="both"/>
+      </w:pPr>
+      <w:r>
+        <w:t>Dari tabel di atas, dapat dilihat bahwa mayoritas unggahan dilakukan pada pagi hari, dengan total 11 postingan (73%). Sementara itu, terdapat 2 postingan (13%) yang diunggah pada sore hari dan 2 postingan (13%) pada siang hari.</w:t>
+      </w:r>
+    </w:p>
+    <w:p>
+      <w:pPr>
+        <w:pStyle w:val="ListParagraph"/>
+        <w:spacing w:line="360" w:lineRule="auto"/>
+        <w:ind w:left="786" w:firstLine="0"/>
+        <w:jc w:val="both"/>
+      </w:pPr>
+    </w:p>
+    <w:p>
+      <w:pPr>
+        <w:pStyle w:val="ListParagraph"/>
+        <w:numPr>
+          <w:ilvl w:val="6"/>
+          <w:numId w:val="1"/>
+        </w:numPr>
+        <w:spacing w:line="360" w:lineRule="auto"/>
+        <w:jc w:val="both"/>
+        <w:rPr>
+          <w:b/>
+          <w:bCs/>
+        </w:rPr>
+      </w:pPr>
+      <w:r>
+        <w:rPr>
+          <w:b/>
+          <w:bCs/>
+        </w:rPr>
+        <w:t>Hubungan Antara Waktu Postingan dan Interaksi Pengguna</w:t>
+      </w:r>
+    </w:p>
+    <w:p>
+      <w:pPr>
+        <w:pStyle w:val="ListParagraph"/>
+        <w:spacing w:line="360" w:lineRule="auto"/>
+        <w:ind w:left="786" w:firstLine="654"/>
+        <w:jc w:val="both"/>
+      </w:pPr>
+      <w:r>
+        <w:t>Berdasarkan hasil analisis, postingan yang diunggah pada pagi hari (07.00 – 11.00)</w:t>
+      </w:r>
+      <w:r>
+        <w:t xml:space="preserve"> cenderung mendapatkan lebih banyak interaksi dibandingakn dengan unggahan di waktu siang dan sore hari. Beberapa postingan yang dipublikasikan pada pagi hari memiliki jumlah rata-rata </w:t>
+      </w:r>
+      <w:r>
+        <w:rPr>
+          <w:i/>
+          <w:iCs/>
+        </w:rPr>
+        <w:t>like</w:t>
+      </w:r>
+      <w:r>
+        <w:t xml:space="preserve"> yang lebih tinggi, khususnya antara pukul 08.00 – 10.00.</w:t>
+      </w:r>
+    </w:p>
+    <w:p>
+      <w:pPr>
+        <w:pStyle w:val="ListParagraph"/>
+        <w:spacing w:line="360" w:lineRule="auto"/>
+        <w:ind w:left="786" w:firstLine="654"/>
+        <w:jc w:val="both"/>
+      </w:pPr>
+      <w:r>
+        <w:t xml:space="preserve">Sebaliknya, unggahan yang dilakukan pada sore hari </w:t>
+      </w:r>
+      <w:r>
+        <w:t xml:space="preserve">(setelah pukul 15.00) cenderng memiliki tingkat interaksi yang lebih rendah, baik dari segi jumlah </w:t>
+      </w:r>
+      <w:r>
+        <w:rPr>
+          <w:i/>
+          <w:iCs/>
+        </w:rPr>
+        <w:t>like</w:t>
+      </w:r>
+      <w:r>
+        <w:t xml:space="preserve"> maupun komentar. Hal ini kemungkinan disebabkan oleh aktivitas pengguna yang lebih padat pada sore hari</w:t>
+      </w:r>
+      <w:r>
+        <w:t>, sehingga mereka lebih jarang berinteraksi dengan konten yang diunggah.</w:t>
+      </w:r>
+    </w:p>
+    <w:p>
+      <w:pPr>
+        <w:pStyle w:val="ListParagraph"/>
+        <w:spacing w:line="360" w:lineRule="auto"/>
+        <w:ind w:left="786" w:firstLine="654"/>
+        <w:jc w:val="both"/>
+      </w:pPr>
+      <w:r>
+        <w:t xml:space="preserve">Dari temuan ini, dapat disimpulkan bahwa pagi hari merupakan waktu yang lebih efektif untuk melakukan unggah di akun Instagram </w:t>
+      </w:r>
+      <w:r>
+        <w:t>@diskominfos_bali. Oleh karena itu, disarankan agar akun ini lebih konsisten dalam menjadwalkan unggahan pada renatang waktu tersebut untuk meningkatkan keterlibatan pengguna.</w:t>
+      </w:r>
     </w:p>
     <w:p>
       <w:pPr>
@@ -25052,6 +27099,7 @@
   <w:rsids>
     <w:rsidRoot w:val="004E7821"/>
     <w:rsid w:val="00070B31"/>
+    <w:rsid w:val="00160F64"/>
     <w:rsid w:val="00174882"/>
     <w:rsid w:val="002A14EB"/>
     <w:rsid w:val="003765D5"/>
@@ -25060,6 +27108,7 @@
     <w:rsid w:val="004D2965"/>
     <w:rsid w:val="004D7BA6"/>
     <w:rsid w:val="004E7821"/>
+    <w:rsid w:val="004F007F"/>
     <w:rsid w:val="00526900"/>
     <w:rsid w:val="005779C7"/>
     <w:rsid w:val="00617158"/>

</xml_diff>

<commit_message>
menyelesaikan bab IV Penutup
</commit_message>
<xml_diff>
--- a/LAPORAN KP.docx
+++ b/LAPORAN KP.docx
@@ -10598,7 +10598,7 @@
           <w:lang w:val="en-US"/>
         </w:rPr>
         <w:drawing>
-          <wp:anchor distT="0" distB="0" distL="114300" distR="114300" simplePos="0" relativeHeight="251661824" behindDoc="1" locked="0" layoutInCell="1" allowOverlap="1" wp14:anchorId="2A282B27" wp14:editId="2D9C9A8C">
+          <wp:anchor distT="0" distB="0" distL="114300" distR="114300" simplePos="0" relativeHeight="251719168" behindDoc="1" locked="0" layoutInCell="1" allowOverlap="1" wp14:anchorId="2A282B27" wp14:editId="592C8942">
             <wp:simplePos x="0" y="0"/>
             <wp:positionH relativeFrom="column">
               <wp:posOffset>836295</wp:posOffset>
@@ -10681,7 +10681,7 @@
         <mc:AlternateContent>
           <mc:Choice Requires="wps">
             <w:drawing>
-              <wp:anchor distT="0" distB="0" distL="114300" distR="114300" simplePos="0" relativeHeight="251648512" behindDoc="0" locked="0" layoutInCell="1" allowOverlap="1" wp14:anchorId="69FF20BB" wp14:editId="4A67FD96">
+              <wp:anchor distT="0" distB="0" distL="114300" distR="114300" simplePos="0" relativeHeight="251542016" behindDoc="0" locked="0" layoutInCell="1" allowOverlap="1" wp14:anchorId="69FF20BB" wp14:editId="4A67FD96">
                 <wp:simplePos x="0" y="0"/>
                 <wp:positionH relativeFrom="column">
                   <wp:posOffset>654685</wp:posOffset>
@@ -10839,7 +10839,7 @@
                 <v:stroke joinstyle="miter"/>
                 <v:path gradientshapeok="t" o:connecttype="rect"/>
               </v:shapetype>
-              <v:shape id="Text Box 1" o:spid="_x0000_s1026" type="#_x0000_t202" style="position:absolute;margin-left:51.55pt;margin-top:.35pt;width:264.55pt;height:.05pt;z-index:251648512;visibility:visible;mso-wrap-style:square;mso-wrap-distance-left:9pt;mso-wrap-distance-top:0;mso-wrap-distance-right:9pt;mso-wrap-distance-bottom:0;mso-position-horizontal:absolute;mso-position-horizontal-relative:text;mso-position-vertical:absolute;mso-position-vertical-relative:text;v-text-anchor:top" o:gfxdata="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" stroked="f">
+              <v:shape id="Text Box 1" o:spid="_x0000_s1026" type="#_x0000_t202" style="position:absolute;margin-left:51.55pt;margin-top:.35pt;width:264.55pt;height:.05pt;z-index:251542016;visibility:visible;mso-wrap-style:square;mso-wrap-distance-left:9pt;mso-wrap-distance-top:0;mso-wrap-distance-right:9pt;mso-wrap-distance-bottom:0;mso-position-horizontal:absolute;mso-position-horizontal-relative:text;mso-position-vertical:absolute;mso-position-vertical-relative:text;v-text-anchor:top" o:gfxdata="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" stroked="f">
                 <v:textbox style="mso-fit-shape-to-text:t" inset="0,0,0,0">
                   <w:txbxContent>
                     <w:p>
@@ -11525,7 +11525,7 @@
         <mc:AlternateContent>
           <mc:Choice Requires="wps">
             <w:drawing>
-              <wp:anchor distT="0" distB="0" distL="114300" distR="114300" simplePos="0" relativeHeight="251650560" behindDoc="1" locked="0" layoutInCell="1" allowOverlap="1" wp14:anchorId="7F82E6EB" wp14:editId="3A5470FC">
+              <wp:anchor distT="0" distB="0" distL="114300" distR="114300" simplePos="0" relativeHeight="251570688" behindDoc="1" locked="0" layoutInCell="1" allowOverlap="1" wp14:anchorId="7F82E6EB" wp14:editId="3A5470FC">
                 <wp:simplePos x="0" y="0"/>
                 <wp:positionH relativeFrom="column">
                   <wp:posOffset>186055</wp:posOffset>
@@ -11644,7 +11644,7 @@
           </mc:Choice>
           <mc:Fallback>
             <w:pict>
-              <v:shape w14:anchorId="7F82E6EB" id="_x0000_s1027" type="#_x0000_t202" style="position:absolute;left:0;text-align:left;margin-left:14.65pt;margin-top:327.35pt;width:434.5pt;height:.05pt;z-index:-251665920;visibility:visible;mso-wrap-style:square;mso-wrap-distance-left:9pt;mso-wrap-distance-top:0;mso-wrap-distance-right:9pt;mso-wrap-distance-bottom:0;mso-position-horizontal:absolute;mso-position-horizontal-relative:text;mso-position-vertical:absolute;mso-position-vertical-relative:text;v-text-anchor:top" o:gfxdata="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" stroked="f">
+              <v:shape w14:anchorId="7F82E6EB" id="_x0000_s1027" type="#_x0000_t202" style="position:absolute;left:0;text-align:left;margin-left:14.65pt;margin-top:327.35pt;width:434.5pt;height:.05pt;z-index:-251745792;visibility:visible;mso-wrap-style:square;mso-wrap-distance-left:9pt;mso-wrap-distance-top:0;mso-wrap-distance-right:9pt;mso-wrap-distance-bottom:0;mso-position-horizontal:absolute;mso-position-horizontal-relative:text;mso-position-vertical:absolute;mso-position-vertical-relative:text;v-text-anchor:top" o:gfxdata="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" stroked="f">
                 <v:textbox style="mso-fit-shape-to-text:t" inset="0,0,0,0">
                   <w:txbxContent>
                     <w:p>
@@ -11729,7 +11729,7 @@
           <w:lang w:val="en-US"/>
         </w:rPr>
         <w:drawing>
-          <wp:anchor distT="0" distB="0" distL="114300" distR="114300" simplePos="0" relativeHeight="251649536" behindDoc="1" locked="0" layoutInCell="1" allowOverlap="1" wp14:anchorId="537081A5" wp14:editId="1278358B">
+          <wp:anchor distT="0" distB="0" distL="114300" distR="114300" simplePos="0" relativeHeight="251556352" behindDoc="1" locked="0" layoutInCell="1" allowOverlap="1" wp14:anchorId="537081A5" wp14:editId="1278358B">
             <wp:simplePos x="0" y="0"/>
             <wp:positionH relativeFrom="column">
               <wp:posOffset>186601</wp:posOffset>
@@ -13776,7 +13776,7 @@
         <mc:AlternateContent>
           <mc:Choice Requires="wps">
             <w:drawing>
-              <wp:anchor distT="0" distB="0" distL="114300" distR="114300" simplePos="0" relativeHeight="251662848" behindDoc="1" locked="0" layoutInCell="1" allowOverlap="1" wp14:anchorId="185147BC" wp14:editId="30F415B8">
+              <wp:anchor distT="0" distB="0" distL="114300" distR="114300" simplePos="0" relativeHeight="251733504" behindDoc="1" locked="0" layoutInCell="1" allowOverlap="1" wp14:anchorId="185147BC" wp14:editId="30F415B8">
                 <wp:simplePos x="0" y="0"/>
                 <wp:positionH relativeFrom="column">
                   <wp:posOffset>521970</wp:posOffset>
@@ -13910,7 +13910,7 @@
           </mc:Choice>
           <mc:Fallback>
             <w:pict>
-              <v:shape w14:anchorId="185147BC" id="_x0000_s1028" type="#_x0000_t202" style="position:absolute;left:0;text-align:left;margin-left:41.1pt;margin-top:251pt;width:286.85pt;height:.05pt;z-index:-251653632;visibility:visible;mso-wrap-style:square;mso-wrap-distance-left:9pt;mso-wrap-distance-top:0;mso-wrap-distance-right:9pt;mso-wrap-distance-bottom:0;mso-position-horizontal:absolute;mso-position-horizontal-relative:text;mso-position-vertical:absolute;mso-position-vertical-relative:text;v-text-anchor:top" o:gfxdata="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" stroked="f">
+              <v:shape w14:anchorId="185147BC" id="_x0000_s1028" type="#_x0000_t202" style="position:absolute;left:0;text-align:left;margin-left:41.1pt;margin-top:251pt;width:286.85pt;height:.05pt;z-index:-251582976;visibility:visible;mso-wrap-style:square;mso-wrap-distance-left:9pt;mso-wrap-distance-top:0;mso-wrap-distance-right:9pt;mso-wrap-distance-bottom:0;mso-position-horizontal:absolute;mso-position-horizontal-relative:text;mso-position-vertical:absolute;mso-position-vertical-relative:text;v-text-anchor:top" o:gfxdata="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" stroked="f">
                 <v:textbox style="mso-fit-shape-to-text:t" inset="0,0,0,0">
                   <w:txbxContent>
                     <w:p>
@@ -14010,7 +14010,7 @@
           <w:lang w:val="en-US"/>
         </w:rPr>
         <w:drawing>
-          <wp:anchor distT="0" distB="0" distL="114300" distR="114300" simplePos="0" relativeHeight="251654656" behindDoc="1" locked="0" layoutInCell="1" allowOverlap="1" wp14:anchorId="21C540F9" wp14:editId="28AAC501">
+          <wp:anchor distT="0" distB="0" distL="114300" distR="114300" simplePos="0" relativeHeight="251624960" behindDoc="1" locked="0" layoutInCell="1" allowOverlap="1" wp14:anchorId="21C540F9" wp14:editId="28AAC501">
             <wp:simplePos x="0" y="0"/>
             <wp:positionH relativeFrom="column">
               <wp:posOffset>521970</wp:posOffset>
@@ -15087,7 +15087,7 @@
                 <w:rPr>
                   <w:color w:val="000000"/>
                 </w:rPr>
-                <w:tag w:val="MENDELEY_CITATION_v3_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"/>
+                <w:tag w:val="MENDELEY_CITATION_v3_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"/>
                 <w:id w:val="-459258668"/>
                 <w:placeholder>
                   <w:docPart w:val="DefaultPlaceholder_-1854013440"/>
@@ -15417,7 +15417,7 @@
           <w:rPr>
             <w:color w:val="000000"/>
           </w:rPr>
-          <w:tag w:val="MENDELEY_CITATION_v3_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"/>
+          <w:tag w:val="MENDELEY_CITATION_v3_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"/>
           <w:id w:val="-388415928"/>
           <w:placeholder>
             <w:docPart w:val="DefaultPlaceholder_-1854013440"/>
@@ -16180,7 +16180,7 @@
           <w:noProof/>
         </w:rPr>
         <w:drawing>
-          <wp:anchor distT="0" distB="0" distL="114300" distR="114300" simplePos="0" relativeHeight="251653632" behindDoc="1" locked="0" layoutInCell="1" allowOverlap="1" wp14:anchorId="3A3268E6" wp14:editId="19A64B80">
+          <wp:anchor distT="0" distB="0" distL="114300" distR="114300" simplePos="0" relativeHeight="251610624" behindDoc="1" locked="0" layoutInCell="1" allowOverlap="1" wp14:anchorId="3A3268E6" wp14:editId="19A64B80">
             <wp:simplePos x="0" y="0"/>
             <wp:positionH relativeFrom="column">
               <wp:posOffset>1331595</wp:posOffset>
@@ -16291,7 +16291,7 @@
         <mc:AlternateContent>
           <mc:Choice Requires="wps">
             <w:drawing>
-              <wp:anchor distT="0" distB="0" distL="114300" distR="114300" simplePos="0" relativeHeight="251656704" behindDoc="1" locked="0" layoutInCell="1" allowOverlap="1" wp14:anchorId="63F2DE12" wp14:editId="3C94AA84">
+              <wp:anchor distT="0" distB="0" distL="114300" distR="114300" simplePos="0" relativeHeight="251651584" behindDoc="1" locked="0" layoutInCell="1" allowOverlap="1" wp14:anchorId="63F2DE12" wp14:editId="3C94AA84">
                 <wp:simplePos x="0" y="0"/>
                 <wp:positionH relativeFrom="column">
                   <wp:posOffset>1331595</wp:posOffset>
@@ -16444,7 +16444,7 @@
           </mc:Choice>
           <mc:Fallback>
             <w:pict>
-              <v:shape w14:anchorId="63F2DE12" id="_x0000_s1029" type="#_x0000_t202" style="position:absolute;left:0;text-align:left;margin-left:104.85pt;margin-top:201.15pt;width:158.25pt;height:.05pt;z-index:-251659776;visibility:visible;mso-wrap-style:square;mso-wrap-distance-left:9pt;mso-wrap-distance-top:0;mso-wrap-distance-right:9pt;mso-wrap-distance-bottom:0;mso-position-horizontal:absolute;mso-position-horizontal-relative:text;mso-position-vertical:absolute;mso-position-vertical-relative:text;v-text-anchor:top" o:gfxdata="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" stroked="f">
+              <v:shape w14:anchorId="63F2DE12" id="_x0000_s1029" type="#_x0000_t202" style="position:absolute;left:0;text-align:left;margin-left:104.85pt;margin-top:201.15pt;width:158.25pt;height:.05pt;z-index:-251664896;visibility:visible;mso-wrap-style:square;mso-wrap-distance-left:9pt;mso-wrap-distance-top:0;mso-wrap-distance-right:9pt;mso-wrap-distance-bottom:0;mso-position-horizontal:absolute;mso-position-horizontal-relative:text;mso-position-vertical:absolute;mso-position-vertical-relative:text;v-text-anchor:top" o:gfxdata="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" stroked="f">
                 <v:textbox style="mso-fit-shape-to-text:t" inset="0,0,0,0">
                   <w:txbxContent>
                     <w:p>
@@ -16944,7 +16944,7 @@
           <w:noProof/>
         </w:rPr>
         <w:drawing>
-          <wp:anchor distT="0" distB="0" distL="114300" distR="114300" simplePos="0" relativeHeight="251651584" behindDoc="1" locked="0" layoutInCell="1" allowOverlap="1" wp14:anchorId="71288868" wp14:editId="6ED204BE">
+          <wp:anchor distT="0" distB="0" distL="114300" distR="114300" simplePos="0" relativeHeight="251584000" behindDoc="1" locked="0" layoutInCell="1" allowOverlap="1" wp14:anchorId="71288868" wp14:editId="6ED204BE">
             <wp:simplePos x="0" y="0"/>
             <wp:positionH relativeFrom="column">
               <wp:posOffset>236220</wp:posOffset>
@@ -17043,7 +17043,7 @@
         <mc:AlternateContent>
           <mc:Choice Requires="wps">
             <w:drawing>
-              <wp:anchor distT="0" distB="0" distL="114300" distR="114300" simplePos="0" relativeHeight="251652608" behindDoc="1" locked="0" layoutInCell="1" allowOverlap="1" wp14:anchorId="7199203E" wp14:editId="1775B239">
+              <wp:anchor distT="0" distB="0" distL="114300" distR="114300" simplePos="0" relativeHeight="251597312" behindDoc="1" locked="0" layoutInCell="1" allowOverlap="1" wp14:anchorId="7199203E" wp14:editId="1775B239">
                 <wp:simplePos x="0" y="0"/>
                 <wp:positionH relativeFrom="column">
                   <wp:posOffset>274320</wp:posOffset>
@@ -17187,7 +17187,7 @@
           </mc:Choice>
           <mc:Fallback>
             <w:pict>
-              <v:shape w14:anchorId="7199203E" id="_x0000_s1030" type="#_x0000_t202" style="position:absolute;left:0;text-align:left;margin-left:21.6pt;margin-top:9.05pt;width:396.85pt;height:.05pt;z-index:-251663872;visibility:visible;mso-wrap-style:square;mso-wrap-distance-left:9pt;mso-wrap-distance-top:0;mso-wrap-distance-right:9pt;mso-wrap-distance-bottom:0;mso-position-horizontal:absolute;mso-position-horizontal-relative:text;mso-position-vertical:absolute;mso-position-vertical-relative:text;v-text-anchor:top" o:gfxdata="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" stroked="f">
+              <v:shape w14:anchorId="7199203E" id="_x0000_s1030" type="#_x0000_t202" style="position:absolute;left:0;text-align:left;margin-left:21.6pt;margin-top:9.05pt;width:396.85pt;height:.05pt;z-index:-251719168;visibility:visible;mso-wrap-style:square;mso-wrap-distance-left:9pt;mso-wrap-distance-top:0;mso-wrap-distance-right:9pt;mso-wrap-distance-bottom:0;mso-position-horizontal:absolute;mso-position-horizontal-relative:text;mso-position-vertical:absolute;mso-position-vertical-relative:text;v-text-anchor:top" o:gfxdata="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" stroked="f">
                 <v:textbox style="mso-fit-shape-to-text:t" inset="0,0,0,0">
                   <w:txbxContent>
                     <w:p>
@@ -17407,7 +17407,7 @@
         </w:rPr>
         <w:lastRenderedPageBreak/>
         <w:drawing>
-          <wp:anchor distT="0" distB="0" distL="114300" distR="114300" simplePos="0" relativeHeight="251663872" behindDoc="1" locked="0" layoutInCell="1" allowOverlap="1" wp14:anchorId="55F4D5CB" wp14:editId="6AC1DD84">
+          <wp:anchor distT="0" distB="0" distL="114300" distR="114300" simplePos="0" relativeHeight="251746816" behindDoc="1" locked="0" layoutInCell="1" allowOverlap="1" wp14:anchorId="55F4D5CB" wp14:editId="6AC1DD84">
             <wp:simplePos x="0" y="0"/>
             <wp:positionH relativeFrom="column">
               <wp:posOffset>331470</wp:posOffset>
@@ -17750,7 +17750,7 @@
           <w:noProof/>
         </w:rPr>
         <w:drawing>
-          <wp:anchor distT="0" distB="0" distL="114300" distR="114300" simplePos="0" relativeHeight="251655680" behindDoc="1" locked="0" layoutInCell="1" allowOverlap="1" wp14:anchorId="4AAA9186" wp14:editId="7EBB006A">
+          <wp:anchor distT="0" distB="0" distL="114300" distR="114300" simplePos="0" relativeHeight="251638272" behindDoc="1" locked="0" layoutInCell="1" allowOverlap="1" wp14:anchorId="4AAA9186" wp14:editId="7EBB006A">
             <wp:simplePos x="0" y="0"/>
             <wp:positionH relativeFrom="column">
               <wp:posOffset>486410</wp:posOffset>
@@ -17819,7 +17819,7 @@
         <mc:AlternateContent>
           <mc:Choice Requires="wps">
             <w:drawing>
-              <wp:anchor distT="0" distB="0" distL="114300" distR="114300" simplePos="0" relativeHeight="251657728" behindDoc="1" locked="0" layoutInCell="1" allowOverlap="1" wp14:anchorId="5BF57FAC" wp14:editId="167686EA">
+              <wp:anchor distT="0" distB="0" distL="114300" distR="114300" simplePos="0" relativeHeight="251664896" behindDoc="1" locked="0" layoutInCell="1" allowOverlap="1" wp14:anchorId="5BF57FAC" wp14:editId="167686EA">
                 <wp:simplePos x="0" y="0"/>
                 <wp:positionH relativeFrom="column">
                   <wp:posOffset>245745</wp:posOffset>
@@ -17956,7 +17956,7 @@
           </mc:Choice>
           <mc:Fallback>
             <w:pict>
-              <v:shape w14:anchorId="5BF57FAC" id="_x0000_s1031" type="#_x0000_t202" style="position:absolute;left:0;text-align:left;margin-left:19.35pt;margin-top:249.15pt;width:358.4pt;height:.05pt;z-index:-251658752;visibility:visible;mso-wrap-style:square;mso-wrap-distance-left:9pt;mso-wrap-distance-top:0;mso-wrap-distance-right:9pt;mso-wrap-distance-bottom:0;mso-position-horizontal:absolute;mso-position-horizontal-relative:text;mso-position-vertical:absolute;mso-position-vertical-relative:text;v-text-anchor:top" o:gfxdata="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" stroked="f">
+              <v:shape w14:anchorId="5BF57FAC" id="_x0000_s1031" type="#_x0000_t202" style="position:absolute;left:0;text-align:left;margin-left:19.35pt;margin-top:249.15pt;width:358.4pt;height:.05pt;z-index:-251651584;visibility:visible;mso-wrap-style:square;mso-wrap-distance-left:9pt;mso-wrap-distance-top:0;mso-wrap-distance-right:9pt;mso-wrap-distance-bottom:0;mso-position-horizontal:absolute;mso-position-horizontal-relative:text;mso-position-vertical:absolute;mso-position-vertical-relative:text;v-text-anchor:top" o:gfxdata="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" stroked="f">
                 <v:textbox style="mso-fit-shape-to-text:t" inset="0,0,0,0">
                   <w:txbxContent>
                     <w:p>
@@ -18232,7 +18232,7 @@
         <mc:AlternateContent>
           <mc:Choice Requires="wps">
             <w:drawing>
-              <wp:anchor distT="0" distB="0" distL="114300" distR="114300" simplePos="0" relativeHeight="251664896" behindDoc="1" locked="0" layoutInCell="1" allowOverlap="1" wp14:anchorId="452A699E" wp14:editId="3B1D7E5C">
+              <wp:anchor distT="0" distB="0" distL="114300" distR="114300" simplePos="0" relativeHeight="251760128" behindDoc="1" locked="0" layoutInCell="1" allowOverlap="1" wp14:anchorId="452A699E" wp14:editId="3B1D7E5C">
                 <wp:simplePos x="0" y="0"/>
                 <wp:positionH relativeFrom="column">
                   <wp:posOffset>-1905</wp:posOffset>
@@ -18369,7 +18369,7 @@
           </mc:Choice>
           <mc:Fallback>
             <w:pict>
-              <v:shape w14:anchorId="452A699E" id="_x0000_s1032" type="#_x0000_t202" style="position:absolute;left:0;text-align:left;margin-left:-.15pt;margin-top:238pt;width:369pt;height:.05pt;z-index:-251651584;visibility:visible;mso-wrap-style:square;mso-wrap-distance-left:9pt;mso-wrap-distance-top:0;mso-wrap-distance-right:9pt;mso-wrap-distance-bottom:0;mso-position-horizontal:absolute;mso-position-horizontal-relative:text;mso-position-vertical:absolute;mso-position-vertical-relative:text;v-text-anchor:top" o:gfxdata="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" stroked="f">
+              <v:shape w14:anchorId="452A699E" id="_x0000_s1032" type="#_x0000_t202" style="position:absolute;left:0;text-align:left;margin-left:-.15pt;margin-top:238pt;width:369pt;height:.05pt;z-index:-251556352;visibility:visible;mso-wrap-style:square;mso-wrap-distance-left:9pt;mso-wrap-distance-top:0;mso-wrap-distance-right:9pt;mso-wrap-distance-bottom:0;mso-position-horizontal:absolute;mso-position-horizontal-relative:text;mso-position-vertical:absolute;mso-position-vertical-relative:text;v-text-anchor:top" o:gfxdata="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" stroked="f">
                 <v:textbox style="mso-fit-shape-to-text:t" inset="0,0,0,0">
                   <w:txbxContent>
                     <w:p>
@@ -18471,7 +18471,7 @@
           <w:noProof/>
         </w:rPr>
         <w:drawing>
-          <wp:anchor distT="0" distB="0" distL="114300" distR="114300" simplePos="0" relativeHeight="251658752" behindDoc="1" locked="0" layoutInCell="1" allowOverlap="1" wp14:anchorId="7BC9DE3C" wp14:editId="394D682A">
+          <wp:anchor distT="0" distB="0" distL="114300" distR="114300" simplePos="0" relativeHeight="251678208" behindDoc="1" locked="0" layoutInCell="1" allowOverlap="1" wp14:anchorId="7BC9DE3C" wp14:editId="394D682A">
             <wp:simplePos x="0" y="0"/>
             <wp:positionH relativeFrom="column">
               <wp:posOffset>-1905</wp:posOffset>
@@ -18665,7 +18665,7 @@
         <mc:AlternateContent>
           <mc:Choice Requires="wps">
             <w:drawing>
-              <wp:anchor distT="0" distB="0" distL="114300" distR="114300" simplePos="0" relativeHeight="251665920" behindDoc="1" locked="0" layoutInCell="1" allowOverlap="1" wp14:anchorId="142DBEF2" wp14:editId="20F8A396">
+              <wp:anchor distT="0" distB="0" distL="114300" distR="114300" simplePos="0" relativeHeight="251773440" behindDoc="1" locked="0" layoutInCell="1" allowOverlap="1" wp14:anchorId="142DBEF2" wp14:editId="20F8A396">
                 <wp:simplePos x="0" y="0"/>
                 <wp:positionH relativeFrom="column">
                   <wp:posOffset>483870</wp:posOffset>
@@ -18802,7 +18802,7 @@
           </mc:Choice>
           <mc:Fallback>
             <w:pict>
-              <v:shape w14:anchorId="142DBEF2" id="_x0000_s1033" type="#_x0000_t202" style="position:absolute;left:0;text-align:left;margin-left:38.1pt;margin-top:240.6pt;width:373.9pt;height:.05pt;z-index:-251650560;visibility:visible;mso-wrap-style:square;mso-wrap-distance-left:9pt;mso-wrap-distance-top:0;mso-wrap-distance-right:9pt;mso-wrap-distance-bottom:0;mso-position-horizontal:absolute;mso-position-horizontal-relative:text;mso-position-vertical:absolute;mso-position-vertical-relative:text;v-text-anchor:top" o:gfxdata="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" stroked="f">
+              <v:shape w14:anchorId="142DBEF2" id="_x0000_s1033" type="#_x0000_t202" style="position:absolute;left:0;text-align:left;margin-left:38.1pt;margin-top:240.6pt;width:373.9pt;height:.05pt;z-index:-251543040;visibility:visible;mso-wrap-style:square;mso-wrap-distance-left:9pt;mso-wrap-distance-top:0;mso-wrap-distance-right:9pt;mso-wrap-distance-bottom:0;mso-position-horizontal:absolute;mso-position-horizontal-relative:text;mso-position-vertical:absolute;mso-position-vertical-relative:text;v-text-anchor:top" o:gfxdata="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" stroked="f">
                 <v:textbox style="mso-fit-shape-to-text:t" inset="0,0,0,0">
                   <w:txbxContent>
                     <w:p>
@@ -18904,7 +18904,7 @@
           <w:noProof/>
         </w:rPr>
         <w:drawing>
-          <wp:anchor distT="0" distB="0" distL="114300" distR="114300" simplePos="0" relativeHeight="251659776" behindDoc="1" locked="0" layoutInCell="1" allowOverlap="1" wp14:anchorId="766CC58E" wp14:editId="48A2C18F">
+          <wp:anchor distT="0" distB="0" distL="114300" distR="114300" simplePos="0" relativeHeight="251691520" behindDoc="1" locked="0" layoutInCell="1" allowOverlap="1" wp14:anchorId="766CC58E" wp14:editId="48A2C18F">
             <wp:simplePos x="0" y="0"/>
             <wp:positionH relativeFrom="column">
               <wp:posOffset>483870</wp:posOffset>
@@ -19115,7 +19115,7 @@
         <mc:AlternateContent>
           <mc:Choice Requires="wps">
             <w:drawing>
-              <wp:anchor distT="0" distB="0" distL="114300" distR="114300" simplePos="0" relativeHeight="251666944" behindDoc="1" locked="0" layoutInCell="1" allowOverlap="1" wp14:anchorId="6C1F68FB" wp14:editId="3AF53AD2">
+              <wp:anchor distT="0" distB="0" distL="114300" distR="114300" simplePos="0" relativeHeight="251786752" behindDoc="1" locked="0" layoutInCell="1" allowOverlap="1" wp14:anchorId="6C1F68FB" wp14:editId="3AF53AD2">
                 <wp:simplePos x="0" y="0"/>
                 <wp:positionH relativeFrom="column">
                   <wp:posOffset>236220</wp:posOffset>
@@ -19249,7 +19249,7 @@
           </mc:Choice>
           <mc:Fallback>
             <w:pict>
-              <v:shape w14:anchorId="6C1F68FB" id="_x0000_s1034" type="#_x0000_t202" style="position:absolute;left:0;text-align:left;margin-left:18.6pt;margin-top:189.3pt;width:396.85pt;height:.05pt;z-index:-251649536;visibility:visible;mso-wrap-style:square;mso-wrap-distance-left:9pt;mso-wrap-distance-top:0;mso-wrap-distance-right:9pt;mso-wrap-distance-bottom:0;mso-position-horizontal:absolute;mso-position-horizontal-relative:text;mso-position-vertical:absolute;mso-position-vertical-relative:text;v-text-anchor:top" o:gfxdata="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" stroked="f">
+              <v:shape w14:anchorId="6C1F68FB" id="_x0000_s1034" type="#_x0000_t202" style="position:absolute;left:0;text-align:left;margin-left:18.6pt;margin-top:189.3pt;width:396.85pt;height:.05pt;z-index:-251529728;visibility:visible;mso-wrap-style:square;mso-wrap-distance-left:9pt;mso-wrap-distance-top:0;mso-wrap-distance-right:9pt;mso-wrap-distance-bottom:0;mso-position-horizontal:absolute;mso-position-horizontal-relative:text;mso-position-vertical:absolute;mso-position-vertical-relative:text;v-text-anchor:top" o:gfxdata="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" stroked="f">
                 <v:textbox style="mso-fit-shape-to-text:t" inset="0,0,0,0">
                   <w:txbxContent>
                     <w:p>
@@ -19348,7 +19348,7 @@
           <w:noProof/>
         </w:rPr>
         <w:drawing>
-          <wp:anchor distT="0" distB="0" distL="114300" distR="114300" simplePos="0" relativeHeight="251660800" behindDoc="1" locked="0" layoutInCell="1" allowOverlap="1" wp14:anchorId="071ED726" wp14:editId="6FE35FA2">
+          <wp:anchor distT="0" distB="0" distL="114300" distR="114300" simplePos="0" relativeHeight="251704832" behindDoc="1" locked="0" layoutInCell="1" allowOverlap="1" wp14:anchorId="071ED726" wp14:editId="6FE35FA2">
             <wp:simplePos x="0" y="0"/>
             <wp:positionH relativeFrom="column">
               <wp:posOffset>236220</wp:posOffset>
@@ -22011,10 +22011,7 @@
               <w:jc w:val="both"/>
             </w:pPr>
             <w:r>
-              <w:t>19</w:t>
-            </w:r>
-            <w:r>
-              <w:t xml:space="preserve"> Februari 2025</w:t>
+              <w:t>19 Februari 2025</w:t>
             </w:r>
           </w:p>
         </w:tc>
@@ -22164,13 +22161,7 @@
               <w:jc w:val="both"/>
             </w:pPr>
             <w:r>
-              <w:t>1</w:t>
-            </w:r>
-            <w:r>
-              <w:t>8</w:t>
-            </w:r>
-            <w:r>
-              <w:t xml:space="preserve"> Februari 2025</w:t>
+              <w:t>18 Februari 2025</w:t>
             </w:r>
           </w:p>
         </w:tc>
@@ -22270,13 +22261,7 @@
               <w:jc w:val="both"/>
             </w:pPr>
             <w:r>
-              <w:t>1</w:t>
-            </w:r>
-            <w:r>
-              <w:t>4</w:t>
-            </w:r>
-            <w:r>
-              <w:t xml:space="preserve"> Februari 2025</w:t>
+              <w:t>14 Februari 2025</w:t>
             </w:r>
           </w:p>
         </w:tc>
@@ -22326,13 +22311,7 @@
               <w:jc w:val="both"/>
             </w:pPr>
             <w:r>
-              <w:t>1</w:t>
-            </w:r>
-            <w:r>
-              <w:t>3</w:t>
-            </w:r>
-            <w:r>
-              <w:t xml:space="preserve"> Februari 2025</w:t>
+              <w:t>13 Februari 2025</w:t>
             </w:r>
           </w:p>
         </w:tc>
@@ -22383,10 +22362,7 @@
             </w:pPr>
             <w:r>
               <w:lastRenderedPageBreak/>
-              <w:t>0</w:t>
-            </w:r>
-            <w:r>
-              <w:t>8 Februari 2025</w:t>
+              <w:t>08 Februari 2025</w:t>
             </w:r>
           </w:p>
         </w:tc>
@@ -22436,10 +22412,7 @@
               <w:jc w:val="both"/>
             </w:pPr>
             <w:r>
-              <w:t>31 Januari</w:t>
-            </w:r>
-            <w:r>
-              <w:t xml:space="preserve"> 2025</w:t>
+              <w:t>31 Januari 2025</w:t>
             </w:r>
           </w:p>
         </w:tc>
@@ -22489,10 +22462,7 @@
               <w:jc w:val="both"/>
             </w:pPr>
             <w:r>
-              <w:t>24</w:t>
-            </w:r>
-            <w:r>
-              <w:t xml:space="preserve"> Januari 2025</w:t>
+              <w:t>24 Januari 2025</w:t>
             </w:r>
           </w:p>
         </w:tc>
@@ -22542,10 +22512,7 @@
               <w:jc w:val="both"/>
             </w:pPr>
             <w:r>
-              <w:t>15</w:t>
-            </w:r>
-            <w:r>
-              <w:t xml:space="preserve"> Januari 2025</w:t>
+              <w:t>15 Januari 2025</w:t>
             </w:r>
           </w:p>
         </w:tc>
@@ -22595,10 +22562,7 @@
               <w:jc w:val="both"/>
             </w:pPr>
             <w:r>
-              <w:t>14</w:t>
-            </w:r>
-            <w:r>
-              <w:t xml:space="preserve"> Januari 2025</w:t>
+              <w:t>14 Januari 2025</w:t>
             </w:r>
           </w:p>
         </w:tc>
@@ -22648,13 +22612,7 @@
               <w:jc w:val="both"/>
             </w:pPr>
             <w:r>
-              <w:t>1</w:t>
-            </w:r>
-            <w:r>
-              <w:t>0</w:t>
-            </w:r>
-            <w:r>
-              <w:t xml:space="preserve"> Januari 2025</w:t>
+              <w:t>10 Januari 2025</w:t>
             </w:r>
           </w:p>
         </w:tc>
@@ -22818,6 +22776,1213 @@
         <w:tabs>
           <w:tab w:val="left" w:pos="975"/>
         </w:tabs>
+      </w:pPr>
+    </w:p>
+    <w:p>
+      <w:pPr>
+        <w:pStyle w:val="Heading3"/>
+        <w:spacing w:line="360" w:lineRule="auto"/>
+      </w:pPr>
+      <w:r>
+        <w:t xml:space="preserve"> </w:t>
+      </w:r>
+      <w:r>
+        <w:tab/>
+        <w:t>Respon Publik</w:t>
+      </w:r>
+    </w:p>
+    <w:p>
+      <w:pPr>
+        <w:spacing w:line="360" w:lineRule="auto"/>
+        <w:ind w:left="357" w:firstLine="720"/>
+        <w:jc w:val="both"/>
+      </w:pPr>
+      <w:r>
+        <w:t>Respon publik terhadap unggahan di akun Instagram @diskominfos_bali merupakan aspek penting dalam menilai efektivit.as komunikasi yang dilakukan oleh akun tersebut.</w:t>
+      </w:r>
+      <w:r>
+        <w:t xml:space="preserve"> Respon publik dapat dilihat dari berbagai indikator, seperti jumlah </w:t>
+      </w:r>
+      <w:r>
+        <w:rPr>
+          <w:i/>
+          <w:iCs/>
+        </w:rPr>
+        <w:t xml:space="preserve">like, </w:t>
+      </w:r>
+      <w:r>
+        <w:t xml:space="preserve">komentar, </w:t>
+      </w:r>
+      <w:r>
+        <w:rPr>
+          <w:i/>
+          <w:iCs/>
+        </w:rPr>
+        <w:t>share</w:t>
+      </w:r>
+      <w:r>
+        <w:t>, serta bagaiman pengguna menanggapi konten yang diunggah. Analisis ini bertujuan untuk memahami tingkat keterlibatan (</w:t>
+      </w:r>
+      <w:r>
+        <w:rPr>
+          <w:i/>
+          <w:iCs/>
+        </w:rPr>
+        <w:t>engangement</w:t>
+      </w:r>
+      <w:r>
+        <w:t>) pengguan serta sentimen yang muncul terhadap unggahan akun.</w:t>
+      </w:r>
+    </w:p>
+    <w:p>
+      <w:pPr>
+        <w:pStyle w:val="ListParagraph"/>
+        <w:numPr>
+          <w:ilvl w:val="6"/>
+          <w:numId w:val="1"/>
+        </w:numPr>
+        <w:spacing w:line="360" w:lineRule="auto"/>
+        <w:jc w:val="both"/>
+        <w:rPr>
+          <w:b/>
+          <w:bCs/>
+        </w:rPr>
+      </w:pPr>
+      <w:r>
+        <w:rPr>
+          <w:b/>
+          <w:bCs/>
+        </w:rPr>
+        <w:t>Interaksi Akun dengan Pengguna</w:t>
+      </w:r>
+    </w:p>
+    <w:p>
+      <w:pPr>
+        <w:spacing w:line="360" w:lineRule="auto"/>
+        <w:ind w:left="426" w:firstLine="294"/>
+        <w:jc w:val="both"/>
+      </w:pPr>
+      <w:r>
+        <w:t>Berdasarkan hasil observasi, tingkat interaksi akun dengan pengguna masih tergolong rendah. Hal ini ditunjukan dengan minimnya jumlah komentar pada setiap unggahan, bahkan beberapa unggahan tidak memiliki komentar sama sekali. Selain itu</w:t>
+      </w:r>
+      <w:r>
+        <w:t xml:space="preserve">, akun juga jarang melakukan sesi tanya jawab ataupun polling interaktif, yang berpotensi meningkatkan partisipasi pengguna. Meskipun demikian, rata-rata jumlah </w:t>
+      </w:r>
+      <w:r>
+        <w:rPr>
+          <w:i/>
+          <w:iCs/>
+        </w:rPr>
+        <w:t xml:space="preserve">like </w:t>
+      </w:r>
+      <w:r>
+        <w:t xml:space="preserve">pada unggahan cukup bervariasi, tergantung pada kategori kontennya. Konten yang bersifat apresiasi dan penghargaan memiliki jumlah </w:t>
+      </w:r>
+      <w:r>
+        <w:rPr>
+          <w:i/>
+          <w:iCs/>
+        </w:rPr>
+        <w:t xml:space="preserve">likeI </w:t>
+      </w:r>
+      <w:r>
+        <w:t>yang lebih tinggi dibandingkan kategori lainnya.</w:t>
+      </w:r>
+    </w:p>
+    <w:p>
+      <w:pPr>
+        <w:spacing w:line="360" w:lineRule="auto"/>
+        <w:ind w:left="426" w:firstLine="294"/>
+        <w:jc w:val="both"/>
+      </w:pPr>
+      <w:r>
+        <w:t>Kurangnya interaksi dalam bentuk komentar dan balasan dari pengelola</w:t>
+      </w:r>
+      <w:r>
+        <w:t xml:space="preserve"> akun juga menjadi salah satu faktor rendahnya keterlibatan publik. Pengguna yang memberikan tanggapan atau per</w:t>
+      </w:r>
+      <w:r>
+        <w:t>tanyaan di kolom komentar jarang mendapatkan balasan dari akun @diskominfos_bali, sehingga komunikasi cenderung bersifat satu arah. Hal ini dapat mengurangi minat pengguna untuk berpartisipasi lebih aktif dalam diskusi di dalam unggahan akun.</w:t>
+      </w:r>
+    </w:p>
+    <w:p>
+      <w:pPr>
+        <w:pStyle w:val="ListParagraph"/>
+        <w:numPr>
+          <w:ilvl w:val="6"/>
+          <w:numId w:val="1"/>
+        </w:numPr>
+        <w:spacing w:line="360" w:lineRule="auto"/>
+        <w:jc w:val="both"/>
+        <w:rPr>
+          <w:b/>
+          <w:bCs/>
+        </w:rPr>
+      </w:pPr>
+      <w:r>
+        <w:rPr>
+          <w:b/>
+          <w:bCs/>
+        </w:rPr>
+        <w:t>Sentimen Publik terhadap Unggahan</w:t>
+      </w:r>
+    </w:p>
+    <w:p>
+      <w:pPr>
+        <w:spacing w:line="360" w:lineRule="auto"/>
+        <w:ind w:left="426" w:firstLine="294"/>
+        <w:jc w:val="both"/>
+      </w:pPr>
+      <w:r>
+        <w:t>Sentimen publik terhadap unggahan akun @diskominfos_bali umumnya bersifat netral hingga positif. Meskipun jumlah komentar pada setiap unggahan tergolong minim</w:t>
+      </w:r>
+      <w:r>
+        <w:t xml:space="preserve">, sebagian besar komentar yang ada berisi dukungan, apresiasi, atau sekadar informasi tambahan. </w:t>
+      </w:r>
+      <w:r>
+        <w:t>Tidak ditemukan komentar negatif yang bersifat kritik tajam atau keluhan dari pengguna dalam jumlah signifikan</w:t>
+      </w:r>
+      <w:r>
+        <w:t>.</w:t>
+      </w:r>
+      <w:r>
+        <w:t xml:space="preserve"> </w:t>
+      </w:r>
+    </w:p>
+    <w:p>
+      <w:pPr>
+        <w:spacing w:line="360" w:lineRule="auto"/>
+        <w:ind w:left="426" w:firstLine="294"/>
+        <w:jc w:val="both"/>
+      </w:pPr>
+      <w:r>
+        <w:t>Namun, minimnya respon negatif juga bisa disebabkan oleh kurangnya interaksi pengguna dengan unggahan akun, b</w:t>
+      </w:r>
+      <w:r>
+        <w:t>ukan karena unggahan tersebut diterima sepenuhnya secara positif. Oleh karena itu, perlu dilakukan upaya untuk meningkatkan partisipasi publik, misalnya</w:t>
+      </w:r>
+      <w:r>
+        <w:t xml:space="preserve"> dengan membuat konen yang lebih interaktif, emmbukan ruang diskusi, atau mengadakan sesi tanya jawab secara berkala di kolom komentar.</w:t>
+      </w:r>
+    </w:p>
+    <w:p>
+      <w:pPr>
+        <w:spacing w:line="360" w:lineRule="auto"/>
+        <w:ind w:left="426" w:firstLine="294"/>
+        <w:jc w:val="both"/>
+      </w:pPr>
+      <w:r>
+        <w:t>Dari hasil analisis ini, dapat disimpulkan bahwa meskipun sentimen pub</w:t>
+      </w:r>
+      <w:r>
+        <w:t>lik terhadap akun ini cenderung positif, tingkat interaksi masih sangat rendah. Oleh karena itu, perlu adanya strategi untuk meningkatkan keterlibatan pengguna, s</w:t>
+      </w:r>
+      <w:r>
+        <w:t xml:space="preserve">eperti </w:t>
+      </w:r>
+      <w:r>
+        <w:t xml:space="preserve">dengan mengoptimalkan fitur interaktif Instagram serta lebij aktif dalam merespons komentar </w:t>
+      </w:r>
+      <w:r>
+        <w:t>dan pertanyaan dari pengguna.</w:t>
+      </w:r>
+    </w:p>
+    <w:p>
+      <w:pPr>
+        <w:spacing w:line="360" w:lineRule="auto"/>
+        <w:jc w:val="both"/>
+      </w:pPr>
+    </w:p>
+    <w:p>
+      <w:pPr>
+        <w:pStyle w:val="Heading2"/>
+        <w:spacing w:line="360" w:lineRule="auto"/>
+      </w:pPr>
+      <w:r>
+        <w:t xml:space="preserve"> </w:t>
+      </w:r>
+      <w:r>
+        <w:tab/>
+        <w:t>Pembahasan dan Rekomendasi</w:t>
+      </w:r>
+    </w:p>
+    <w:p>
+      <w:pPr>
+        <w:spacing w:line="360" w:lineRule="auto"/>
+        <w:ind w:left="357" w:firstLine="720"/>
+        <w:jc w:val="both"/>
+      </w:pPr>
+      <w:r>
+        <w:t xml:space="preserve">Berdasarkan hasil analisis yang telah dilakukan pada aspek efektivitas konten, frekuensi posting, waktu unggahan, dan respon publik, terdapat beberapa poin penting yang perlu diperhatikan dalam mengoptimalkan akun </w:t>
+      </w:r>
+      <w:r>
+        <w:t>I</w:t>
+      </w:r>
+      <w:r>
+        <w:t>nstagram</w:t>
+      </w:r>
+      <w:r>
+        <w:t xml:space="preserve"> @diskominfos_bali. Secara umum, efektivitas akun ini masih dapat ditingkatkan dengan melakukan optimalisasi pada jenis konten, penyesuaian waktu unggahan, serta strategi untuk meningkatkan interaksi dan </w:t>
+      </w:r>
+      <w:r>
+        <w:rPr>
+          <w:i/>
+          <w:iCs/>
+        </w:rPr>
+        <w:t>engangement</w:t>
+      </w:r>
+      <w:r>
+        <w:t xml:space="preserve"> dengan publik.</w:t>
+      </w:r>
+    </w:p>
+    <w:p>
+      <w:pPr>
+        <w:pStyle w:val="Heading3"/>
+        <w:spacing w:line="360" w:lineRule="auto"/>
+      </w:pPr>
+      <w:r>
+        <w:t xml:space="preserve"> </w:t>
+      </w:r>
+      <w:r>
+        <w:tab/>
+      </w:r>
+      <w:r>
+        <w:t>Optima</w:t>
+      </w:r>
+      <w:r>
+        <w:t>lisasi Konten</w:t>
+      </w:r>
+    </w:p>
+    <w:p>
+      <w:pPr>
+        <w:spacing w:line="360" w:lineRule="auto"/>
+        <w:ind w:left="357" w:firstLine="720"/>
+        <w:jc w:val="both"/>
+      </w:pPr>
+      <w:r>
+        <w:t xml:space="preserve">Dari hasil analisis sebelumnya, diketahui bahwa konten yang mendapatkan jumlah </w:t>
+      </w:r>
+      <w:r>
+        <w:rPr>
+          <w:i/>
+          <w:iCs/>
+        </w:rPr>
+        <w:t xml:space="preserve">like </w:t>
+      </w:r>
+      <w:r>
+        <w:t xml:space="preserve">paling tinggi adalah konten apresiasi dan penghargaan, sementara kategori lainnya memiliki tingkat </w:t>
+      </w:r>
+      <w:r>
+        <w:rPr>
+          <w:i/>
+          <w:iCs/>
+        </w:rPr>
+        <w:t>engangement</w:t>
+      </w:r>
+      <w:r>
+        <w:t xml:space="preserve"> yang bervariasi. Namun, </w:t>
+      </w:r>
+      <w:r>
+        <w:t xml:space="preserve">interaksi dalam bentuk komentar dan </w:t>
+      </w:r>
+      <w:r>
+        <w:rPr>
+          <w:i/>
+          <w:iCs/>
+        </w:rPr>
+        <w:t>share</w:t>
+      </w:r>
+      <w:r>
+        <w:t xml:space="preserve"> masih tergolong rendah di hampir semua kategori. Oleh karena itu, diperlukan stragegi optimalisasi konten agar lebih menarik dan meningkatkan keterlibatan publik.</w:t>
+      </w:r>
+    </w:p>
+    <w:p>
+      <w:pPr>
+        <w:spacing w:line="360" w:lineRule="auto"/>
+        <w:ind w:left="357" w:firstLine="720"/>
+        <w:jc w:val="both"/>
+      </w:pPr>
+      <w:r>
+        <w:t xml:space="preserve">Salah satu strategi yang dapat diterapkan adalah dengan menggunakan prinsip konten berbasis audiens. Menurut teori komunikasi digital, </w:t>
+      </w:r>
+      <w:r>
+        <w:t>konten yang informatif dan menghibur</w:t>
+      </w:r>
+      <w:r>
+        <w:t xml:space="preserve"> cenderung lebih efektif dalam menarik perhatian konsumen, terutama di era digital yang penuh dengan informasi</w:t>
+      </w:r>
+      <w:r>
+        <w:t xml:space="preserve"> </w:t>
+      </w:r>
+      <w:sdt>
+        <w:sdtPr>
+          <w:rPr>
+            <w:color w:val="000000"/>
+          </w:rPr>
+          <w:tag w:val="MENDELEY_CITATION_v3_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"/>
+          <w:id w:val="-1510905283"/>
+          <w:placeholder>
+            <w:docPart w:val="DefaultPlaceholder_-1854013440"/>
+          </w:placeholder>
+        </w:sdtPr>
+        <w:sdtContent>
+          <w:r>
+            <w:rPr>
+              <w:color w:val="000000"/>
+            </w:rPr>
+            <w:t>[23]</w:t>
+          </w:r>
+        </w:sdtContent>
+      </w:sdt>
+      <w:r>
+        <w:t xml:space="preserve">. Oleh karena itu, akun @diskominfos_bali dapat lebih sering mengunggah konten yang bersifat partisipatif, seperti : </w:t>
+      </w:r>
+    </w:p>
+    <w:p>
+      <w:pPr>
+        <w:pStyle w:val="ListParagraph"/>
+        <w:numPr>
+          <w:ilvl w:val="0"/>
+          <w:numId w:val="23"/>
+        </w:numPr>
+        <w:spacing w:line="360" w:lineRule="auto"/>
+        <w:jc w:val="both"/>
+      </w:pPr>
+      <w:r>
+        <w:t>Konten interaktif, seperti sesi Q&amp;A (</w:t>
+      </w:r>
+      <w:r>
+        <w:rPr>
+          <w:i/>
+          <w:iCs/>
+        </w:rPr>
+        <w:t>Question and Answers</w:t>
+      </w:r>
+      <w:r>
+        <w:t xml:space="preserve">), polling, atau </w:t>
+      </w:r>
+      <w:r>
+        <w:rPr>
+          <w:i/>
+          <w:iCs/>
+        </w:rPr>
+        <w:t>quiz</w:t>
+      </w:r>
+      <w:r>
+        <w:t xml:space="preserve"> yang mengajak audiens untuk berpartisipasi langsung.</w:t>
+      </w:r>
+    </w:p>
+    <w:p>
+      <w:pPr>
+        <w:pStyle w:val="ListParagraph"/>
+        <w:numPr>
+          <w:ilvl w:val="0"/>
+          <w:numId w:val="23"/>
+        </w:numPr>
+        <w:spacing w:line="360" w:lineRule="auto"/>
+        <w:jc w:val="both"/>
+      </w:pPr>
+      <w:r>
+        <w:t>Konten berbasis cerita, seperti menampilkan kisah sukses terkait program pemerintah yang berdampak langsung pada masyarakat.</w:t>
+      </w:r>
+    </w:p>
+    <w:p>
+      <w:pPr>
+        <w:pStyle w:val="ListParagraph"/>
+        <w:numPr>
+          <w:ilvl w:val="0"/>
+          <w:numId w:val="23"/>
+        </w:numPr>
+        <w:spacing w:line="360" w:lineRule="auto"/>
+        <w:jc w:val="both"/>
+      </w:pPr>
+      <w:r>
+        <w:t>Infografis dan video pendek yang lebih menarik secara visual dibandingkan teks panjang.</w:t>
+      </w:r>
+    </w:p>
+    <w:p>
+      <w:pPr>
+        <w:pStyle w:val="Heading3"/>
+        <w:spacing w:line="360" w:lineRule="auto"/>
+      </w:pPr>
+      <w:r>
+        <w:t xml:space="preserve"> </w:t>
+      </w:r>
+      <w:r>
+        <w:tab/>
+        <w:t>Penyesuain Waktu Posting</w:t>
+      </w:r>
+    </w:p>
+    <w:p>
+      <w:pPr>
+        <w:spacing w:line="360" w:lineRule="auto"/>
+        <w:ind w:left="357" w:firstLine="720"/>
+        <w:jc w:val="both"/>
+      </w:pPr>
+      <w:r>
+        <w:t>Dari hasil analisis waktu unggahan, sebagian besar konten diunggah pada pagi dan sore hari.</w:t>
+      </w:r>
+      <w:r>
+        <w:t xml:space="preserve"> Namun, hasil observasi menunjukan bahwa waktu unggahan tidak selalu berkorelasi dengan peningkatan interaksi publik. </w:t>
+      </w:r>
+      <w:r>
+        <w:t xml:space="preserve">Berdasarkan teori </w:t>
+      </w:r>
+      <w:r>
+        <w:rPr>
+          <w:i/>
+          <w:iCs/>
+        </w:rPr>
+        <w:t>social media engangement</w:t>
+      </w:r>
+      <w:r>
+        <w:rPr>
+          <w:i/>
+          <w:iCs/>
+        </w:rPr>
+        <w:t xml:space="preserve"> </w:t>
+      </w:r>
+      <w:sdt>
+        <w:sdtPr>
+          <w:rPr>
+            <w:i/>
+            <w:iCs/>
+            <w:color w:val="000000"/>
+          </w:rPr>
+          <w:tag w:val="MENDELEY_CITATION_v3_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"/>
+          <w:id w:val="1188869971"/>
+          <w:placeholder>
+            <w:docPart w:val="DefaultPlaceholder_-1854013440"/>
+          </w:placeholder>
+        </w:sdtPr>
+        <w:sdtEndPr>
+          <w:rPr>
+            <w:i w:val="0"/>
+            <w:iCs w:val="0"/>
+          </w:rPr>
+        </w:sdtEndPr>
+        <w:sdtContent>
+          <w:r>
+            <w:rPr>
+              <w:color w:val="000000"/>
+            </w:rPr>
+            <w:t>[24]</w:t>
+          </w:r>
+        </w:sdtContent>
+      </w:sdt>
+      <w:r>
+        <w:t>, waktu  unggahan yang optimal adalah</w:t>
+      </w:r>
+      <w:r>
+        <w:t xml:space="preserve"> saat audiens sedang aktif menggunakan media sosial</w:t>
+      </w:r>
+      <w:r>
+        <w:t>.</w:t>
+      </w:r>
+    </w:p>
+    <w:p>
+      <w:pPr>
+        <w:spacing w:line="360" w:lineRule="auto"/>
+        <w:ind w:left="357"/>
+        <w:jc w:val="both"/>
+      </w:pPr>
+      <w:r>
+        <w:t xml:space="preserve">Untuk meningkatkan efektivitas unggahan, akun </w:t>
+      </w:r>
+      <w:r>
+        <w:t>@diskominfos_bali dapat menerapkan strategi berikut :</w:t>
+      </w:r>
+    </w:p>
+    <w:p>
+      <w:pPr>
+        <w:pStyle w:val="ListParagraph"/>
+        <w:numPr>
+          <w:ilvl w:val="7"/>
+          <w:numId w:val="1"/>
+        </w:numPr>
+        <w:spacing w:line="360" w:lineRule="auto"/>
+        <w:jc w:val="both"/>
+      </w:pPr>
+      <w:r>
+        <w:t>Melakukan uji coba waktu posting dengan membandingkan interaksi antara unggahan pagi, siang, dan malam untuk menentukan waktu yang paling efektif.</w:t>
+      </w:r>
+    </w:p>
+    <w:p>
+      <w:pPr>
+        <w:pStyle w:val="ListParagraph"/>
+        <w:numPr>
+          <w:ilvl w:val="7"/>
+          <w:numId w:val="1"/>
+        </w:numPr>
+        <w:spacing w:line="360" w:lineRule="auto"/>
+        <w:jc w:val="both"/>
+      </w:pPr>
+      <w:r>
+        <w:t xml:space="preserve">Memanfaatkan fitur </w:t>
+      </w:r>
+      <w:r>
+        <w:rPr>
+          <w:i/>
+          <w:iCs/>
+        </w:rPr>
+        <w:t>insight</w:t>
+      </w:r>
+      <w:r>
+        <w:t xml:space="preserve"> Instagram untuk melihat kapan pengikut akun paling aktif dan menyesuaikan jadwal unggahan berdasarkan data tersebut</w:t>
+      </w:r>
+      <w:r>
+        <w:t>.</w:t>
+      </w:r>
+    </w:p>
+    <w:p>
+      <w:pPr>
+        <w:pStyle w:val="ListParagraph"/>
+        <w:numPr>
+          <w:ilvl w:val="7"/>
+          <w:numId w:val="1"/>
+        </w:numPr>
+        <w:spacing w:line="360" w:lineRule="auto"/>
+        <w:jc w:val="both"/>
+      </w:pPr>
+      <w:r>
+        <w:t xml:space="preserve">Menggunakan fitur </w:t>
+      </w:r>
+      <w:r>
+        <w:rPr>
+          <w:i/>
+          <w:iCs/>
+        </w:rPr>
+        <w:t xml:space="preserve">schedule post </w:t>
+      </w:r>
+      <w:r>
+        <w:t>agar unggahan tetap konsisten di waktu-waktu yang optimal.</w:t>
+      </w:r>
+    </w:p>
+    <w:p>
+      <w:pPr>
+        <w:spacing w:line="360" w:lineRule="auto"/>
+        <w:ind w:left="426"/>
+        <w:jc w:val="both"/>
+      </w:pPr>
+    </w:p>
+    <w:p>
+      <w:pPr>
+        <w:pStyle w:val="Heading3"/>
+        <w:spacing w:line="360" w:lineRule="auto"/>
+      </w:pPr>
+      <w:r>
+        <w:t xml:space="preserve"> </w:t>
+      </w:r>
+      <w:r>
+        <w:tab/>
+        <w:t>Strategi Peningkatan Interaksi dan Engangement</w:t>
+      </w:r>
+    </w:p>
+    <w:p>
+      <w:pPr>
+        <w:spacing w:line="360" w:lineRule="auto"/>
+        <w:ind w:left="357" w:firstLine="720"/>
+        <w:jc w:val="both"/>
+      </w:pPr>
+      <w:r>
+        <w:t xml:space="preserve">Hasil analisis menunjukan bahwa akun @diskominfos_bali memiliki tingkat interaksi yang rendah, terutama dalam bentuk komentar dan </w:t>
+      </w:r>
+      <w:r>
+        <w:rPr>
+          <w:i/>
+          <w:iCs/>
+        </w:rPr>
+        <w:t>share</w:t>
+      </w:r>
+      <w:r>
+        <w:t>. Agar lebih efektif</w:t>
+      </w:r>
+      <w:r>
+        <w:t xml:space="preserve"> dalam membangun komunikasi dua arah dengan publik, beberapa strategi berikut dapat diterapkan :</w:t>
+      </w:r>
+    </w:p>
+    <w:p>
+      <w:pPr>
+        <w:pStyle w:val="ListParagraph"/>
+        <w:numPr>
+          <w:ilvl w:val="7"/>
+          <w:numId w:val="1"/>
+        </w:numPr>
+        <w:spacing w:line="360" w:lineRule="auto"/>
+        <w:jc w:val="both"/>
+      </w:pPr>
+      <w:r>
+        <w:t xml:space="preserve">Aktif dalam membalas komentar dan pesan langsung (DM) </w:t>
+      </w:r>
+    </w:p>
+    <w:p>
+      <w:pPr>
+        <w:pStyle w:val="ListParagraph"/>
+        <w:spacing w:line="360" w:lineRule="auto"/>
+        <w:ind w:left="786" w:firstLine="0"/>
+        <w:jc w:val="both"/>
+      </w:pPr>
+      <w:r>
+        <w:t>Meningkatkan responvitas terhadap audiens dapat mendorong lebih banyak interaksi.</w:t>
+      </w:r>
+    </w:p>
+    <w:p>
+      <w:pPr>
+        <w:pStyle w:val="ListParagraph"/>
+        <w:numPr>
+          <w:ilvl w:val="7"/>
+          <w:numId w:val="1"/>
+        </w:numPr>
+        <w:spacing w:line="360" w:lineRule="auto"/>
+        <w:jc w:val="both"/>
+      </w:pPr>
+      <w:r>
+        <w:t xml:space="preserve">Mengadakan sesi </w:t>
+      </w:r>
+      <w:r>
+        <w:rPr>
+          <w:i/>
+          <w:iCs/>
+        </w:rPr>
+        <w:t>live streaming</w:t>
+      </w:r>
+    </w:p>
+    <w:p>
+      <w:pPr>
+        <w:pStyle w:val="ListParagraph"/>
+        <w:spacing w:line="360" w:lineRule="auto"/>
+        <w:ind w:left="786" w:firstLine="0"/>
+        <w:jc w:val="both"/>
+      </w:pPr>
+      <w:r>
+        <w:t>Diskusi langsung dengan publik terkait kebijakan atau program pemerintah dapat meningkatkan keterlibatan dan membangun kepercayaan.</w:t>
+      </w:r>
+    </w:p>
+    <w:p>
+      <w:pPr>
+        <w:pStyle w:val="ListParagraph"/>
+        <w:numPr>
+          <w:ilvl w:val="7"/>
+          <w:numId w:val="1"/>
+        </w:numPr>
+        <w:spacing w:line="360" w:lineRule="auto"/>
+        <w:jc w:val="both"/>
+      </w:pPr>
+      <w:r>
+        <w:t xml:space="preserve">Menggunakan call-to-action (CTA) dalam setiap unggahan </w:t>
+      </w:r>
+    </w:p>
+    <w:p>
+      <w:pPr>
+        <w:pStyle w:val="ListParagraph"/>
+        <w:spacing w:line="360" w:lineRule="auto"/>
+        <w:ind w:left="786" w:firstLine="0"/>
+        <w:jc w:val="both"/>
+      </w:pPr>
+      <w:r>
+        <w:t>Misalnya, dengan mengajak audiens untuk berkomentar, membagikan, unggahan, atau memberikan pendapat mereka tentang suatu kebi</w:t>
+      </w:r>
+      <w:r>
+        <w:t>jakan.</w:t>
+      </w:r>
+    </w:p>
+    <w:p>
+      <w:pPr>
+        <w:pStyle w:val="ListParagraph"/>
+        <w:numPr>
+          <w:ilvl w:val="7"/>
+          <w:numId w:val="1"/>
+        </w:numPr>
+        <w:spacing w:line="360" w:lineRule="auto"/>
+        <w:jc w:val="both"/>
+      </w:pPr>
+      <w:r>
+        <w:t>Kolaborasi dengan influencer</w:t>
+      </w:r>
+      <w:r>
+        <w:t xml:space="preserve"> atau akun pemerintah lai</w:t>
+      </w:r>
+      <w:r>
+        <w:t>n</w:t>
+      </w:r>
+    </w:p>
+    <w:p>
+      <w:pPr>
+        <w:pStyle w:val="ListParagraph"/>
+        <w:spacing w:line="360" w:lineRule="auto"/>
+        <w:ind w:left="786" w:firstLine="0"/>
+        <w:jc w:val="both"/>
+      </w:pPr>
+      <w:r>
+        <w:t>Melibatkan pihak eksternal dapat memperluas jangkauan dan meningkatkan keterlibatan publik.</w:t>
+      </w:r>
+    </w:p>
+    <w:p>
+      <w:pPr>
+        <w:spacing w:line="360" w:lineRule="auto"/>
+        <w:jc w:val="both"/>
+      </w:pPr>
+    </w:p>
+    <w:p>
+      <w:pPr>
+        <w:pStyle w:val="Heading3"/>
+        <w:spacing w:line="360" w:lineRule="auto"/>
+      </w:pPr>
+      <w:r>
+        <w:t xml:space="preserve"> </w:t>
+      </w:r>
+      <w:r>
+        <w:tab/>
+        <w:t>Rekomendasi Berdasarkan Teori</w:t>
+      </w:r>
+    </w:p>
+    <w:p>
+      <w:pPr>
+        <w:spacing w:line="360" w:lineRule="auto"/>
+        <w:ind w:left="357" w:firstLine="720"/>
+        <w:jc w:val="both"/>
+      </w:pPr>
+      <w:r>
+        <w:t>Keberhasilan strategi komunikasi di media sosial sangat bergantung pada konsistensi, interaktivitas, dan relevansi konten</w:t>
+      </w:r>
+      <w:r>
+        <w:t>. Oleh karena itu beberapa rekomendasi yang dapat diterapkan oleh akun @diskominfos_bali meliputi :</w:t>
+      </w:r>
+    </w:p>
+    <w:p>
+      <w:pPr>
+        <w:pStyle w:val="ListParagraph"/>
+        <w:numPr>
+          <w:ilvl w:val="7"/>
+          <w:numId w:val="1"/>
+        </w:numPr>
+        <w:spacing w:line="360" w:lineRule="auto"/>
+        <w:jc w:val="both"/>
+      </w:pPr>
+      <w:r>
+        <w:t>Menerapkan strategi pemasaran konten digital dengan menggunakan pendekatan storytelling dan infografis yang menarik.</w:t>
+      </w:r>
+    </w:p>
+    <w:p>
+      <w:pPr>
+        <w:pStyle w:val="ListParagraph"/>
+        <w:numPr>
+          <w:ilvl w:val="7"/>
+          <w:numId w:val="1"/>
+        </w:numPr>
+        <w:spacing w:line="360" w:lineRule="auto"/>
+        <w:jc w:val="both"/>
+      </w:pPr>
+      <w:r>
+        <w:t>Menyesuaikan jadwal unggahan dengan pola aktivitas audiens berdasarkan data analitik Instagram.</w:t>
+      </w:r>
+    </w:p>
+    <w:p>
+      <w:pPr>
+        <w:pStyle w:val="ListParagraph"/>
+        <w:numPr>
+          <w:ilvl w:val="7"/>
+          <w:numId w:val="1"/>
+        </w:numPr>
+        <w:spacing w:line="360" w:lineRule="auto"/>
+        <w:jc w:val="both"/>
+      </w:pPr>
+      <w:r>
+        <w:t>Meningkatkan keterlibatan pengguna dengan lebih aktif merespons komentar dan menggunakan format konten interaktif.</w:t>
+      </w:r>
+    </w:p>
+    <w:p>
+      <w:pPr>
+        <w:spacing w:line="360" w:lineRule="auto"/>
+        <w:ind w:left="426"/>
+        <w:jc w:val="both"/>
+      </w:pPr>
+      <w:r>
+        <w:t>Dengan menerapkan strategi-strategi tersebut, diharapkan akun @diskominfos_bali dapat meningkatkan efektivitas komunikasinya, memperluas jangkauan informasi, serta membangun keterlibatan publik yang lebih tinggi di media sosial.</w:t>
+      </w:r>
+    </w:p>
+    <w:p>
+      <w:pPr>
+        <w:spacing w:line="360" w:lineRule="auto"/>
+        <w:ind w:left="426"/>
+        <w:jc w:val="both"/>
+      </w:pPr>
+    </w:p>
+    <w:p>
+      <w:pPr>
+        <w:spacing w:line="360" w:lineRule="auto"/>
+        <w:ind w:left="426"/>
+        <w:jc w:val="both"/>
+      </w:pPr>
+    </w:p>
+    <w:p>
+      <w:pPr>
+        <w:spacing w:line="360" w:lineRule="auto"/>
+        <w:ind w:left="426"/>
+        <w:jc w:val="both"/>
+      </w:pPr>
+    </w:p>
+    <w:p>
+      <w:pPr>
+        <w:spacing w:line="360" w:lineRule="auto"/>
+        <w:ind w:left="426"/>
+        <w:jc w:val="both"/>
+      </w:pPr>
+    </w:p>
+    <w:p>
+      <w:pPr>
+        <w:spacing w:line="360" w:lineRule="auto"/>
+        <w:ind w:left="426"/>
+        <w:jc w:val="both"/>
+      </w:pPr>
+    </w:p>
+    <w:p>
+      <w:pPr>
+        <w:spacing w:line="360" w:lineRule="auto"/>
+        <w:ind w:left="426"/>
+        <w:jc w:val="both"/>
+      </w:pPr>
+    </w:p>
+    <w:p>
+      <w:pPr>
+        <w:spacing w:line="360" w:lineRule="auto"/>
+        <w:ind w:left="426"/>
+        <w:jc w:val="both"/>
+      </w:pPr>
+    </w:p>
+    <w:p>
+      <w:pPr>
+        <w:spacing w:line="360" w:lineRule="auto"/>
+        <w:ind w:left="426"/>
+        <w:jc w:val="both"/>
+      </w:pPr>
+    </w:p>
+    <w:p>
+      <w:pPr>
+        <w:spacing w:line="360" w:lineRule="auto"/>
+        <w:ind w:left="426"/>
+        <w:jc w:val="both"/>
+      </w:pPr>
+    </w:p>
+    <w:p>
+      <w:pPr>
+        <w:spacing w:line="360" w:lineRule="auto"/>
+        <w:ind w:left="426"/>
+        <w:jc w:val="both"/>
+      </w:pPr>
+    </w:p>
+    <w:p>
+      <w:pPr>
+        <w:spacing w:line="360" w:lineRule="auto"/>
+        <w:ind w:left="426"/>
+        <w:jc w:val="both"/>
+      </w:pPr>
+    </w:p>
+    <w:p>
+      <w:pPr>
+        <w:pStyle w:val="Heading1"/>
+        <w:spacing w:line="360" w:lineRule="auto"/>
+        <w:ind w:hanging="76"/>
+        <w:jc w:val="center"/>
+      </w:pPr>
+      <w:r>
+        <w:br/>
+        <w:t>PENUTUP</w:t>
+      </w:r>
+    </w:p>
+    <w:p/>
+    <w:p>
+      <w:pPr>
+        <w:pStyle w:val="Heading2"/>
+        <w:spacing w:line="360" w:lineRule="auto"/>
+      </w:pPr>
+      <w:r>
+        <w:t xml:space="preserve"> </w:t>
+      </w:r>
+      <w:r>
+        <w:tab/>
+        <w:t xml:space="preserve">Kesimpulan </w:t>
+      </w:r>
+    </w:p>
+    <w:p>
+      <w:pPr>
+        <w:spacing w:line="360" w:lineRule="auto"/>
+        <w:ind w:left="357" w:firstLine="720"/>
+        <w:jc w:val="both"/>
+      </w:pPr>
+      <w:r>
+        <w:t>Berdasarkan hasil penelitian yang telah dilakukan terhadap akun Instagram @diskominfos_bali, dapat disimpulkan bahwa efektivitas komunikasi melalui media sosial ini masih dapat dioptimalkan. Konten yang diunggah</w:t>
+      </w:r>
+      <w:r>
+        <w:t xml:space="preserve"> oleh akun ini terdiri dari berbagai kategori, seperti informasi kebijakan, dokumentasi kegiatan dinas, edukasi digital, dan pengumuman publik. Namun</w:t>
+      </w:r>
+      <w:r>
+        <w:t xml:space="preserve">, tingkat </w:t>
+      </w:r>
+      <w:r>
+        <w:rPr>
+          <w:i/>
+          <w:iCs/>
+        </w:rPr>
+        <w:t>engangement</w:t>
+      </w:r>
+      <w:r>
+        <w:t xml:space="preserve"> (terutama komentar dan </w:t>
+      </w:r>
+      <w:r>
+        <w:rPr>
+          <w:i/>
+          <w:iCs/>
+        </w:rPr>
+        <w:t>share</w:t>
+      </w:r>
+      <w:r>
+        <w:t xml:space="preserve">) masih tergolong rendah, dengan konten apresiasi dan penghargaan menunjukan performa terbaik dalam hal jumlah </w:t>
+      </w:r>
+      <w:r>
+        <w:rPr>
+          <w:i/>
+          <w:iCs/>
+        </w:rPr>
+        <w:t>like</w:t>
+      </w:r>
+      <w:r>
+        <w:t>. Frekuensi posting masih kurang konsisten, dengan unggahan tertinggi terjadi pada bulan Desember, sementara bulan lainnya menunjukan pola yang tidak merata.</w:t>
+      </w:r>
+    </w:p>
+    <w:p>
+      <w:pPr>
+        <w:spacing w:line="360" w:lineRule="auto"/>
+        <w:ind w:left="357" w:firstLine="720"/>
+        <w:jc w:val="both"/>
+      </w:pPr>
+      <w:r>
+        <w:t xml:space="preserve">Hasil analisis juga menunjukan bahwa sebagian besar unggahan dilakukan pada pagi dan sore hari, namun belum terlihat adanya korelasi kuat antara waktu unggahan dengan peningkatan interaksi pengguna. Selain itu, tingkat interaksi publik terhadap unggahan masih rendah, terutama dalam benyuk komentar dan </w:t>
+      </w:r>
+      <w:r>
+        <w:rPr>
+          <w:i/>
+          <w:iCs/>
+        </w:rPr>
+        <w:t>share</w:t>
+      </w:r>
+      <w:r>
+        <w:t xml:space="preserve">. Akun juga jarang melakukan interaksi </w:t>
+      </w:r>
+      <w:r>
+        <w:t xml:space="preserve">langsung dengan pengguna melalui fitur seperti </w:t>
+      </w:r>
+      <w:r>
+        <w:rPr>
+          <w:i/>
+          <w:iCs/>
+        </w:rPr>
+        <w:t>Q&amp;A, polling</w:t>
+      </w:r>
+      <w:r>
+        <w:t xml:space="preserve">, atau </w:t>
+      </w:r>
+      <w:r>
+        <w:rPr>
+          <w:i/>
+          <w:iCs/>
+        </w:rPr>
+        <w:t>live streaming</w:t>
+      </w:r>
+      <w:r>
+        <w:t>, sehingga menghambat keterlibatan penggunaan konten yang lebih interaktif, penyesuaian waktu unggahan berdasarkan pola aktivitas audiens, serta peningkatan strategi interaksi untuk membangun komunikasi dua arah yang lebih efektif.</w:t>
+      </w:r>
+    </w:p>
+    <w:p>
+      <w:pPr>
+        <w:spacing w:line="360" w:lineRule="auto"/>
+        <w:jc w:val="both"/>
+      </w:pPr>
+    </w:p>
+    <w:p>
+      <w:pPr>
+        <w:pStyle w:val="Heading2"/>
+        <w:spacing w:line="360" w:lineRule="auto"/>
+      </w:pPr>
+      <w:r>
+        <w:t xml:space="preserve"> </w:t>
+      </w:r>
+      <w:r>
+        <w:tab/>
+        <w:t>Saran</w:t>
+      </w:r>
+    </w:p>
+    <w:p>
+      <w:pPr>
+        <w:spacing w:line="360" w:lineRule="auto"/>
+        <w:ind w:left="357" w:firstLine="720"/>
+        <w:jc w:val="both"/>
+      </w:pPr>
+      <w:r>
+        <w:t>Berdasarkan hasil penelitian, terdapat beberapa saran yang dapat diterapkan oleh Diskominfos Bali guna meningkatkan efektivitas akun Inst</w:t>
+      </w:r>
+      <w:r>
+        <w:t>agram mereka :</w:t>
+      </w:r>
+    </w:p>
+    <w:p>
+      <w:pPr>
+        <w:pStyle w:val="ListParagraph"/>
+        <w:numPr>
+          <w:ilvl w:val="6"/>
+          <w:numId w:val="1"/>
+        </w:numPr>
+        <w:spacing w:line="360" w:lineRule="auto"/>
+        <w:jc w:val="both"/>
+      </w:pPr>
+      <w:r>
+        <w:t>Optimalisasi Konte</w:t>
+      </w:r>
+    </w:p>
+    <w:p>
+      <w:pPr>
+        <w:pStyle w:val="ListParagraph"/>
+        <w:spacing w:line="360" w:lineRule="auto"/>
+        <w:ind w:left="786" w:firstLine="0"/>
+        <w:jc w:val="both"/>
+      </w:pPr>
+      <w:r>
+        <w:t>Menggunakan variasi format seperti infografis, video pendek, dan animasi untuk meningkatkan daya tarik dan interaksi pengguna.</w:t>
+      </w:r>
+    </w:p>
+    <w:p>
+      <w:pPr>
+        <w:pStyle w:val="ListParagraph"/>
+        <w:numPr>
+          <w:ilvl w:val="6"/>
+          <w:numId w:val="1"/>
+        </w:numPr>
+        <w:spacing w:line="360" w:lineRule="auto"/>
+        <w:jc w:val="both"/>
+      </w:pPr>
+      <w:r>
+        <w:t>Penyesuaian Waktu Posting</w:t>
+      </w:r>
+    </w:p>
+    <w:p>
+      <w:pPr>
+        <w:pStyle w:val="ListParagraph"/>
+        <w:spacing w:line="360" w:lineRule="auto"/>
+        <w:ind w:left="786" w:firstLine="0"/>
+        <w:jc w:val="both"/>
+      </w:pPr>
+      <w:r>
+        <w:t xml:space="preserve">Analisis lebih lanjut diperlukan untuk menentukan waktu unggahan yang paling optimal berdasarkan </w:t>
+      </w:r>
+      <w:r>
+        <w:rPr>
+          <w:i/>
+          <w:iCs/>
+        </w:rPr>
+        <w:t>insight</w:t>
+      </w:r>
+      <w:r>
+        <w:t xml:space="preserve"> Instagram agar menjangkau lebih banyak audiens.</w:t>
+      </w:r>
+    </w:p>
+    <w:p>
+      <w:pPr>
+        <w:pStyle w:val="ListParagraph"/>
+        <w:numPr>
+          <w:ilvl w:val="6"/>
+          <w:numId w:val="1"/>
+        </w:numPr>
+        <w:spacing w:line="360" w:lineRule="auto"/>
+        <w:jc w:val="both"/>
+      </w:pPr>
+      <w:r>
+        <w:t>Peningkatan Interaksi Publik</w:t>
+      </w:r>
+    </w:p>
+    <w:p>
+      <w:pPr>
+        <w:pStyle w:val="ListParagraph"/>
+        <w:spacing w:line="360" w:lineRule="auto"/>
+        <w:ind w:left="786" w:firstLine="0"/>
+        <w:jc w:val="both"/>
+      </w:pPr>
+      <w:r>
+        <w:t xml:space="preserve">Aktif membalas komentar, menggunakan fitur interaktif seperti </w:t>
+      </w:r>
+      <w:r>
+        <w:rPr>
+          <w:i/>
+          <w:iCs/>
+        </w:rPr>
+        <w:t>polling</w:t>
+      </w:r>
+      <w:r>
+        <w:t xml:space="preserve">, </w:t>
+      </w:r>
+      <w:r>
+        <w:t xml:space="preserve">Q&amp;A, dan </w:t>
+      </w:r>
+      <w:r>
+        <w:rPr>
+          <w:i/>
+          <w:iCs/>
+        </w:rPr>
+        <w:t>quiz</w:t>
+      </w:r>
+      <w:r>
+        <w:t xml:space="preserve"> di </w:t>
+      </w:r>
+      <w:r>
+        <w:rPr>
+          <w:i/>
+          <w:iCs/>
+        </w:rPr>
+        <w:t>Instagram Stories</w:t>
+      </w:r>
+      <w:r>
+        <w:t xml:space="preserve">, serta menerapkan strategi </w:t>
+      </w:r>
+      <w:r>
+        <w:rPr>
+          <w:i/>
+          <w:iCs/>
+        </w:rPr>
+        <w:t>call-to-action</w:t>
+      </w:r>
+      <w:r>
+        <w:t xml:space="preserve"> (CTA) dalam setiap unggahan.</w:t>
+      </w:r>
+    </w:p>
+    <w:p>
+      <w:pPr>
+        <w:pStyle w:val="ListParagraph"/>
+        <w:numPr>
+          <w:ilvl w:val="6"/>
+          <w:numId w:val="1"/>
+        </w:numPr>
+        <w:spacing w:line="360" w:lineRule="auto"/>
+        <w:jc w:val="both"/>
+      </w:pPr>
+      <w:r>
+        <w:t>Kolaborasi dan Kampanye Digital</w:t>
+      </w:r>
+    </w:p>
+    <w:p>
+      <w:pPr>
+        <w:pStyle w:val="ListParagraph"/>
+        <w:spacing w:line="360" w:lineRule="auto"/>
+        <w:ind w:left="786" w:firstLine="0"/>
+        <w:jc w:val="both"/>
+      </w:pPr>
+      <w:r>
+        <w:t>Meningkatkan kerja sama dengan komunitas, influencer lokal, dan instansi lain serta mengadakan kampanye digital untuk memperluas jangkauan informasi dan keteribatan publik.</w:t>
+      </w:r>
+    </w:p>
+    <w:p/>
+    <w:p/>
+    <w:p/>
+    <w:p>
+      <w:pPr>
         <w:sectPr>
           <w:pgSz w:w="11906" w:h="16838"/>
           <w:pgMar w:top="1701" w:right="1701" w:bottom="1701" w:left="2268" w:header="709" w:footer="709" w:gutter="0"/>
@@ -22866,12 +24031,10 @@
           <w:pPr>
             <w:autoSpaceDE w:val="0"/>
             <w:autoSpaceDN w:val="0"/>
-            <w:spacing w:line="360" w:lineRule="auto"/>
             <w:ind w:hanging="640"/>
-            <w:jc w:val="both"/>
-            <w:divId w:val="650333787"/>
+            <w:divId w:val="722295676"/>
             <w:rPr>
-              <w:rFonts w:eastAsia="Times New Roman" w:cs="Arial"/>
+              <w:rFonts w:eastAsia="Times New Roman"/>
               <w:kern w:val="0"/>
               <w:sz w:val="24"/>
               <w:szCs w:val="24"/>
@@ -22880,13 +24043,13 @@
           </w:pPr>
           <w:r>
             <w:rPr>
-              <w:rFonts w:eastAsia="Times New Roman" w:cs="Arial"/>
+              <w:rFonts w:eastAsia="Times New Roman"/>
             </w:rPr>
             <w:t>[1]</w:t>
           </w:r>
           <w:r>
             <w:rPr>
-              <w:rFonts w:eastAsia="Times New Roman" w:cs="Arial"/>
+              <w:rFonts w:eastAsia="Times New Roman"/>
             </w:rPr>
             <w:tab/>
             <w:t>A. W. Lidara, “EFEKTIVITAS PENGGUNAAN MEDIA SOSIAL INSTAGRAM @INFOPKU_ SEBAGAI MEDIA INFORMASI ONLINE KOTA PEKANBARU,” Riau, 2022.</w:t>
@@ -22896,30 +24059,28 @@
           <w:pPr>
             <w:autoSpaceDE w:val="0"/>
             <w:autoSpaceDN w:val="0"/>
-            <w:spacing w:line="360" w:lineRule="auto"/>
             <w:ind w:hanging="640"/>
-            <w:jc w:val="both"/>
-            <w:divId w:val="2021815360"/>
+            <w:divId w:val="27997322"/>
             <w:rPr>
-              <w:rFonts w:eastAsia="Times New Roman" w:cs="Arial"/>
+              <w:rFonts w:eastAsia="Times New Roman"/>
             </w:rPr>
           </w:pPr>
           <w:r>
             <w:rPr>
-              <w:rFonts w:eastAsia="Times New Roman" w:cs="Arial"/>
+              <w:rFonts w:eastAsia="Times New Roman"/>
             </w:rPr>
             <w:t>[2]</w:t>
           </w:r>
           <w:r>
             <w:rPr>
-              <w:rFonts w:eastAsia="Times New Roman" w:cs="Arial"/>
+              <w:rFonts w:eastAsia="Times New Roman"/>
             </w:rPr>
             <w:tab/>
             <w:t xml:space="preserve">S. Abdilah and H. Purnamasari, “EFEKTIVITAS PENYEBARAN INFORMASI PUBLIK MELALUI INSTAGRAM OLEH DINAS KOMUNIKASI DAN INFORMATIKA KABUPATEN KARAWANG,” </w:t>
           </w:r>
           <w:r>
             <w:rPr>
-              <w:rFonts w:eastAsia="Times New Roman" w:cs="Arial"/>
+              <w:rFonts w:eastAsia="Times New Roman"/>
               <w:i/>
               <w:iCs/>
             </w:rPr>
@@ -22927,7 +24088,7 @@
           </w:r>
           <w:r>
             <w:rPr>
-              <w:rFonts w:eastAsia="Times New Roman" w:cs="Arial"/>
+              <w:rFonts w:eastAsia="Times New Roman"/>
             </w:rPr>
             <w:t>, vol. 10, no. 2, pp. 334–350, May 2024.</w:t>
           </w:r>
@@ -22936,23 +24097,21 @@
           <w:pPr>
             <w:autoSpaceDE w:val="0"/>
             <w:autoSpaceDN w:val="0"/>
-            <w:spacing w:line="360" w:lineRule="auto"/>
             <w:ind w:hanging="640"/>
-            <w:jc w:val="both"/>
-            <w:divId w:val="1283422750"/>
+            <w:divId w:val="943415891"/>
             <w:rPr>
-              <w:rFonts w:eastAsia="Times New Roman" w:cs="Arial"/>
+              <w:rFonts w:eastAsia="Times New Roman"/>
             </w:rPr>
           </w:pPr>
           <w:r>
             <w:rPr>
-              <w:rFonts w:eastAsia="Times New Roman" w:cs="Arial"/>
+              <w:rFonts w:eastAsia="Times New Roman"/>
             </w:rPr>
             <w:t>[3]</w:t>
           </w:r>
           <w:r>
             <w:rPr>
-              <w:rFonts w:eastAsia="Times New Roman" w:cs="Arial"/>
+              <w:rFonts w:eastAsia="Times New Roman"/>
             </w:rPr>
             <w:tab/>
             <w:t>R. Ikrima Sari and I. Suprabowo, “EFEKTIVITAS AKUN INSTAGRAM @kominfodiy TERHADAP PENYEBARAN INFORMASI PUBLIK DALAM PERSPEKTIF ISLAM,” vol. 2, no. 2, pp. 18–36, Dec. 2022, [Online]. Available: https://ejournal.iainu-kebumen.ac.id/index.php/selasar</w:t>
@@ -22962,30 +24121,28 @@
           <w:pPr>
             <w:autoSpaceDE w:val="0"/>
             <w:autoSpaceDN w:val="0"/>
-            <w:spacing w:line="360" w:lineRule="auto"/>
             <w:ind w:hanging="640"/>
-            <w:jc w:val="both"/>
-            <w:divId w:val="1968658023"/>
+            <w:divId w:val="2142309566"/>
             <w:rPr>
-              <w:rFonts w:eastAsia="Times New Roman" w:cs="Arial"/>
+              <w:rFonts w:eastAsia="Times New Roman"/>
             </w:rPr>
           </w:pPr>
           <w:r>
             <w:rPr>
-              <w:rFonts w:eastAsia="Times New Roman" w:cs="Arial"/>
+              <w:rFonts w:eastAsia="Times New Roman"/>
             </w:rPr>
             <w:t>[4]</w:t>
           </w:r>
           <w:r>
             <w:rPr>
-              <w:rFonts w:eastAsia="Times New Roman" w:cs="Arial"/>
+              <w:rFonts w:eastAsia="Times New Roman"/>
             </w:rPr>
             <w:tab/>
             <w:t xml:space="preserve">H. Saraswati, “EFEKTIVITAS AKUN INSTAGRAM @INFOSERANG DALAM PEMENUHAN KEBUTUHAN INFORMASI FOLLOWERS,” </w:t>
           </w:r>
           <w:r>
             <w:rPr>
-              <w:rFonts w:eastAsia="Times New Roman" w:cs="Arial"/>
+              <w:rFonts w:eastAsia="Times New Roman"/>
               <w:i/>
               <w:iCs/>
             </w:rPr>
@@ -22993,7 +24150,7 @@
           </w:r>
           <w:r>
             <w:rPr>
-              <w:rFonts w:eastAsia="Times New Roman" w:cs="Arial"/>
+              <w:rFonts w:eastAsia="Times New Roman"/>
             </w:rPr>
             <w:t>, 2022.</w:t>
           </w:r>
@@ -23002,23 +24159,21 @@
           <w:pPr>
             <w:autoSpaceDE w:val="0"/>
             <w:autoSpaceDN w:val="0"/>
-            <w:spacing w:line="360" w:lineRule="auto"/>
             <w:ind w:hanging="640"/>
-            <w:jc w:val="both"/>
-            <w:divId w:val="1338072129"/>
+            <w:divId w:val="402291849"/>
             <w:rPr>
-              <w:rFonts w:eastAsia="Times New Roman" w:cs="Arial"/>
+              <w:rFonts w:eastAsia="Times New Roman"/>
             </w:rPr>
           </w:pPr>
           <w:r>
             <w:rPr>
-              <w:rFonts w:eastAsia="Times New Roman" w:cs="Arial"/>
+              <w:rFonts w:eastAsia="Times New Roman"/>
             </w:rPr>
             <w:t>[5]</w:t>
           </w:r>
           <w:r>
             <w:rPr>
-              <w:rFonts w:eastAsia="Times New Roman" w:cs="Arial"/>
+              <w:rFonts w:eastAsia="Times New Roman"/>
             </w:rPr>
             <w:tab/>
             <w:t>M. F. Amal, “EFEKTIVITAS PENGGUNAAN MEDIA SOSIAL INSTAGRAM SEBAGAI MEDIA PROMOSI ONLINE DALAM MENINGKATKAN PENJUALAN PRODUK FASHION (Studi Pada Toko @thedonshouse di Enggal Bandar Lampung),” Universitas Islam Negeri, Lampung, 2023.</w:t>
@@ -23028,23 +24183,21 @@
           <w:pPr>
             <w:autoSpaceDE w:val="0"/>
             <w:autoSpaceDN w:val="0"/>
-            <w:spacing w:line="360" w:lineRule="auto"/>
             <w:ind w:hanging="640"/>
-            <w:jc w:val="both"/>
-            <w:divId w:val="1701739543"/>
+            <w:divId w:val="1233081706"/>
             <w:rPr>
-              <w:rFonts w:eastAsia="Times New Roman" w:cs="Arial"/>
+              <w:rFonts w:eastAsia="Times New Roman"/>
             </w:rPr>
           </w:pPr>
           <w:r>
             <w:rPr>
-              <w:rFonts w:eastAsia="Times New Roman" w:cs="Arial"/>
+              <w:rFonts w:eastAsia="Times New Roman"/>
             </w:rPr>
             <w:t>[6]</w:t>
           </w:r>
           <w:r>
             <w:rPr>
-              <w:rFonts w:eastAsia="Times New Roman" w:cs="Arial"/>
+              <w:rFonts w:eastAsia="Times New Roman"/>
             </w:rPr>
             <w:tab/>
             <w:t>I. P. Astutik, “Analisis Konten Akun Instagram @ruqun.id Dalam Memberikan Informasi Keislaman Untuk Followers,” Institut Agama Islam Negeri Kediri, Kediri, 2023.</w:t>
@@ -23054,23 +24207,21 @@
           <w:pPr>
             <w:autoSpaceDE w:val="0"/>
             <w:autoSpaceDN w:val="0"/>
-            <w:spacing w:line="360" w:lineRule="auto"/>
             <w:ind w:hanging="640"/>
-            <w:jc w:val="both"/>
-            <w:divId w:val="1778864782"/>
+            <w:divId w:val="1763184967"/>
             <w:rPr>
-              <w:rFonts w:eastAsia="Times New Roman" w:cs="Arial"/>
+              <w:rFonts w:eastAsia="Times New Roman"/>
             </w:rPr>
           </w:pPr>
           <w:r>
             <w:rPr>
-              <w:rFonts w:eastAsia="Times New Roman" w:cs="Arial"/>
+              <w:rFonts w:eastAsia="Times New Roman"/>
             </w:rPr>
             <w:t>[7]</w:t>
           </w:r>
           <w:r>
             <w:rPr>
-              <w:rFonts w:eastAsia="Times New Roman" w:cs="Arial"/>
+              <w:rFonts w:eastAsia="Times New Roman"/>
             </w:rPr>
             <w:tab/>
             <w:t>S. N. Janah, “Dampak Penyalahgunaan Media Sosial Terhadap Moral Anak Di Dusun Bogo Bulu Semen Kediri Jawa Timur,” Institut Agama Islam Negeri Kediri , Kediri, 2022.</w:t>
@@ -23080,23 +24231,21 @@
           <w:pPr>
             <w:autoSpaceDE w:val="0"/>
             <w:autoSpaceDN w:val="0"/>
-            <w:spacing w:line="360" w:lineRule="auto"/>
             <w:ind w:hanging="640"/>
-            <w:jc w:val="both"/>
-            <w:divId w:val="1915430946"/>
+            <w:divId w:val="500781195"/>
             <w:rPr>
-              <w:rFonts w:eastAsia="Times New Roman" w:cs="Arial"/>
+              <w:rFonts w:eastAsia="Times New Roman"/>
             </w:rPr>
           </w:pPr>
           <w:r>
             <w:rPr>
-              <w:rFonts w:eastAsia="Times New Roman" w:cs="Arial"/>
+              <w:rFonts w:eastAsia="Times New Roman"/>
             </w:rPr>
             <w:t>[8]</w:t>
           </w:r>
           <w:r>
             <w:rPr>
-              <w:rFonts w:eastAsia="Times New Roman" w:cs="Arial"/>
+              <w:rFonts w:eastAsia="Times New Roman"/>
             </w:rPr>
             <w:tab/>
             <w:t>R. Awaludin, “Preferensi Media Sosial Komunikasi Pemasaran Konsumen Dalam Pembelian Perlengkapan Rumah Secara Online,” Sekolah Tinggi Ilmu Ekonomi Indonesia, Jakarta, 2023.</w:t>
@@ -23106,31 +24255,28 @@
           <w:pPr>
             <w:autoSpaceDE w:val="0"/>
             <w:autoSpaceDN w:val="0"/>
-            <w:spacing w:line="360" w:lineRule="auto"/>
             <w:ind w:hanging="640"/>
-            <w:jc w:val="both"/>
-            <w:divId w:val="477453978"/>
+            <w:divId w:val="1038973280"/>
             <w:rPr>
-              <w:rFonts w:eastAsia="Times New Roman" w:cs="Arial"/>
+              <w:rFonts w:eastAsia="Times New Roman"/>
             </w:rPr>
           </w:pPr>
           <w:r>
             <w:rPr>
-              <w:rFonts w:eastAsia="Times New Roman" w:cs="Arial"/>
+              <w:rFonts w:eastAsia="Times New Roman"/>
             </w:rPr>
-            <w:lastRenderedPageBreak/>
             <w:t>[9]</w:t>
           </w:r>
           <w:r>
             <w:rPr>
-              <w:rFonts w:eastAsia="Times New Roman" w:cs="Arial"/>
+              <w:rFonts w:eastAsia="Times New Roman"/>
             </w:rPr>
             <w:tab/>
             <w:t xml:space="preserve">I. Suryani, M. Handar, R. Ekasuci, U. Bina Sarana Informatika, and P. Studi Penyiaran, “PEMANFAATAN MEDIA SOSIAL SEBAGAI MEDIA PROMOSI BAGI RADIO MERSI 93.9 FM,” </w:t>
           </w:r>
           <w:r>
             <w:rPr>
-              <w:rFonts w:eastAsia="Times New Roman" w:cs="Arial"/>
+              <w:rFonts w:eastAsia="Times New Roman"/>
               <w:i/>
               <w:iCs/>
             </w:rPr>
@@ -23138,7 +24284,7 @@
           </w:r>
           <w:r>
             <w:rPr>
-              <w:rFonts w:eastAsia="Times New Roman" w:cs="Arial"/>
+              <w:rFonts w:eastAsia="Times New Roman"/>
             </w:rPr>
             <w:t>, vol. 11, no. 1, pp. 67–76, Mar. 2020, doi: 10.31294/jkom.</w:t>
           </w:r>
@@ -23147,23 +24293,21 @@
           <w:pPr>
             <w:autoSpaceDE w:val="0"/>
             <w:autoSpaceDN w:val="0"/>
-            <w:spacing w:line="360" w:lineRule="auto"/>
             <w:ind w:hanging="640"/>
-            <w:jc w:val="both"/>
-            <w:divId w:val="1750348098"/>
+            <w:divId w:val="1640108259"/>
             <w:rPr>
-              <w:rFonts w:eastAsia="Times New Roman" w:cs="Arial"/>
+              <w:rFonts w:eastAsia="Times New Roman"/>
             </w:rPr>
           </w:pPr>
           <w:r>
             <w:rPr>
-              <w:rFonts w:eastAsia="Times New Roman" w:cs="Arial"/>
+              <w:rFonts w:eastAsia="Times New Roman"/>
             </w:rPr>
             <w:t>[10]</w:t>
           </w:r>
           <w:r>
             <w:rPr>
-              <w:rFonts w:eastAsia="Times New Roman" w:cs="Arial"/>
+              <w:rFonts w:eastAsia="Times New Roman"/>
             </w:rPr>
             <w:tab/>
             <w:t>A. Setiadi, “PEMANFAATAN MEDIA SOSIAL UNTUK EFEKTIFITAS KOMUNIKASI,” Karawang.</w:t>
@@ -23173,30 +24317,28 @@
           <w:pPr>
             <w:autoSpaceDE w:val="0"/>
             <w:autoSpaceDN w:val="0"/>
-            <w:spacing w:line="360" w:lineRule="auto"/>
             <w:ind w:hanging="640"/>
-            <w:jc w:val="both"/>
-            <w:divId w:val="1930581389"/>
+            <w:divId w:val="1172257822"/>
             <w:rPr>
-              <w:rFonts w:eastAsia="Times New Roman" w:cs="Arial"/>
+              <w:rFonts w:eastAsia="Times New Roman"/>
             </w:rPr>
           </w:pPr>
           <w:r>
             <w:rPr>
-              <w:rFonts w:eastAsia="Times New Roman" w:cs="Arial"/>
+              <w:rFonts w:eastAsia="Times New Roman"/>
             </w:rPr>
             <w:t>[11]</w:t>
           </w:r>
           <w:r>
             <w:rPr>
-              <w:rFonts w:eastAsia="Times New Roman" w:cs="Arial"/>
+              <w:rFonts w:eastAsia="Times New Roman"/>
             </w:rPr>
             <w:tab/>
             <w:t xml:space="preserve">N. D. Kurnia, R. C. Johan, and G. Rullyana, “THE CORRELATION BETWEEN INSTAGRAM SOCIAL MEDIA USAGE AND COMPETENCY OF MEDIA LITERACY AT UPT NATIONAL INSTITUTE OF TECHNOLOGY LIBRARY,” </w:t>
           </w:r>
           <w:r>
             <w:rPr>
-              <w:rFonts w:eastAsia="Times New Roman" w:cs="Arial"/>
+              <w:rFonts w:eastAsia="Times New Roman"/>
               <w:i/>
               <w:iCs/>
             </w:rPr>
@@ -23204,7 +24346,7 @@
           </w:r>
           <w:r>
             <w:rPr>
-              <w:rFonts w:eastAsia="Times New Roman" w:cs="Arial"/>
+              <w:rFonts w:eastAsia="Times New Roman"/>
             </w:rPr>
             <w:t>, vol. 8, no. 1, pp. 1–7, May 2018.</w:t>
           </w:r>
@@ -23213,23 +24355,21 @@
           <w:pPr>
             <w:autoSpaceDE w:val="0"/>
             <w:autoSpaceDN w:val="0"/>
-            <w:spacing w:line="360" w:lineRule="auto"/>
             <w:ind w:hanging="640"/>
-            <w:jc w:val="both"/>
-            <w:divId w:val="2029209877"/>
+            <w:divId w:val="470902932"/>
             <w:rPr>
-              <w:rFonts w:eastAsia="Times New Roman" w:cs="Arial"/>
+              <w:rFonts w:eastAsia="Times New Roman"/>
             </w:rPr>
           </w:pPr>
           <w:r>
             <w:rPr>
-              <w:rFonts w:eastAsia="Times New Roman" w:cs="Arial"/>
+              <w:rFonts w:eastAsia="Times New Roman"/>
             </w:rPr>
             <w:t>[12]</w:t>
           </w:r>
           <w:r>
             <w:rPr>
-              <w:rFonts w:eastAsia="Times New Roman" w:cs="Arial"/>
+              <w:rFonts w:eastAsia="Times New Roman"/>
             </w:rPr>
             <w:tab/>
             <w:t>D. A. Humaida, “Penggunaan Akun Instagram Sebagai Eksistensi Diri Siswa SMAN 8 Kota Kediri,” Institusi Agama Islam Negeri Kediri, Kediri, 2020.</w:t>
@@ -23239,23 +24379,21 @@
           <w:pPr>
             <w:autoSpaceDE w:val="0"/>
             <w:autoSpaceDN w:val="0"/>
-            <w:spacing w:line="360" w:lineRule="auto"/>
             <w:ind w:hanging="640"/>
-            <w:jc w:val="both"/>
-            <w:divId w:val="567106654"/>
+            <w:divId w:val="1465469966"/>
             <w:rPr>
-              <w:rFonts w:eastAsia="Times New Roman" w:cs="Arial"/>
+              <w:rFonts w:eastAsia="Times New Roman"/>
             </w:rPr>
           </w:pPr>
           <w:r>
             <w:rPr>
-              <w:rFonts w:eastAsia="Times New Roman" w:cs="Arial"/>
+              <w:rFonts w:eastAsia="Times New Roman"/>
             </w:rPr>
             <w:t>[13]</w:t>
           </w:r>
           <w:r>
             <w:rPr>
-              <w:rFonts w:eastAsia="Times New Roman" w:cs="Arial"/>
+              <w:rFonts w:eastAsia="Times New Roman"/>
             </w:rPr>
             <w:tab/>
             <w:t xml:space="preserve"> dix prabowo, “PENGARUH MEDIA SOSIAL INSTAGRAM, KUALITAS PELAYANAN, KUALITAS PRODUK, DAN KEMUDAHAN MENGAKSEPRODUK TERHADAP NIAT BELI KONSUMEN,” Universita Atma Jaya Yogyakarta, Yogyakarta, 2020.</w:t>
@@ -23265,23 +24403,21 @@
           <w:pPr>
             <w:autoSpaceDE w:val="0"/>
             <w:autoSpaceDN w:val="0"/>
-            <w:spacing w:line="360" w:lineRule="auto"/>
             <w:ind w:hanging="640"/>
-            <w:jc w:val="both"/>
-            <w:divId w:val="517230683"/>
+            <w:divId w:val="1306357040"/>
             <w:rPr>
-              <w:rFonts w:eastAsia="Times New Roman" w:cs="Arial"/>
+              <w:rFonts w:eastAsia="Times New Roman"/>
             </w:rPr>
           </w:pPr>
           <w:r>
             <w:rPr>
-              <w:rFonts w:eastAsia="Times New Roman" w:cs="Arial"/>
+              <w:rFonts w:eastAsia="Times New Roman"/>
             </w:rPr>
             <w:t>[14]</w:t>
           </w:r>
           <w:r>
             <w:rPr>
-              <w:rFonts w:eastAsia="Times New Roman" w:cs="Arial"/>
+              <w:rFonts w:eastAsia="Times New Roman"/>
             </w:rPr>
             <w:tab/>
             <w:t xml:space="preserve"> fifit difika, “Dakwah melalui Instagram (studi analisis materi dakwah dalam Instagram Yusuf Mansur, Felix Siauw, Aa Gym, Arifin Ilham),” universitas islam negri walisongo, semarang, 2016.</w:t>
@@ -23291,23 +24427,21 @@
           <w:pPr>
             <w:autoSpaceDE w:val="0"/>
             <w:autoSpaceDN w:val="0"/>
-            <w:spacing w:line="360" w:lineRule="auto"/>
             <w:ind w:hanging="640"/>
-            <w:jc w:val="both"/>
-            <w:divId w:val="237177627"/>
+            <w:divId w:val="1640719326"/>
             <w:rPr>
-              <w:rFonts w:eastAsia="Times New Roman" w:cs="Arial"/>
+              <w:rFonts w:eastAsia="Times New Roman"/>
             </w:rPr>
           </w:pPr>
           <w:r>
             <w:rPr>
-              <w:rFonts w:eastAsia="Times New Roman" w:cs="Arial"/>
+              <w:rFonts w:eastAsia="Times New Roman"/>
             </w:rPr>
             <w:t>[15]</w:t>
           </w:r>
           <w:r>
             <w:rPr>
-              <w:rFonts w:eastAsia="Times New Roman" w:cs="Arial"/>
+              <w:rFonts w:eastAsia="Times New Roman"/>
             </w:rPr>
             <w:tab/>
             <w:t>Christabel, “PENGARUH TERPAAN INFORMASI PADA AKUN INSTAGRAM @EXPLORENUSAPENIDA TERHADAP KEPUTUSAN BERKUNJUNG FOLLOWERS PADA ERA NEW NORMAL,” Universitas Atma Jaya Yogyakarta, Yogyakarta, 2022.</w:t>
@@ -23317,23 +24451,21 @@
           <w:pPr>
             <w:autoSpaceDE w:val="0"/>
             <w:autoSpaceDN w:val="0"/>
-            <w:spacing w:line="360" w:lineRule="auto"/>
             <w:ind w:hanging="640"/>
-            <w:jc w:val="both"/>
-            <w:divId w:val="1565067741"/>
+            <w:divId w:val="168524642"/>
             <w:rPr>
-              <w:rFonts w:eastAsia="Times New Roman" w:cs="Arial"/>
+              <w:rFonts w:eastAsia="Times New Roman"/>
             </w:rPr>
           </w:pPr>
           <w:r>
             <w:rPr>
-              <w:rFonts w:eastAsia="Times New Roman" w:cs="Arial"/>
+              <w:rFonts w:eastAsia="Times New Roman"/>
             </w:rPr>
             <w:t>[16]</w:t>
           </w:r>
           <w:r>
             <w:rPr>
-              <w:rFonts w:eastAsia="Times New Roman" w:cs="Arial"/>
+              <w:rFonts w:eastAsia="Times New Roman"/>
             </w:rPr>
             <w:tab/>
             <w:t>napoleoncat, “Instagram users in Indonesia October 2024,” napoleoncat.</w:t>
@@ -23343,23 +24475,21 @@
           <w:pPr>
             <w:autoSpaceDE w:val="0"/>
             <w:autoSpaceDN w:val="0"/>
-            <w:spacing w:line="360" w:lineRule="auto"/>
             <w:ind w:hanging="640"/>
-            <w:jc w:val="both"/>
-            <w:divId w:val="103229452"/>
+            <w:divId w:val="1190681720"/>
             <w:rPr>
-              <w:rFonts w:eastAsia="Times New Roman" w:cs="Arial"/>
+              <w:rFonts w:eastAsia="Times New Roman"/>
             </w:rPr>
           </w:pPr>
           <w:r>
             <w:rPr>
-              <w:rFonts w:eastAsia="Times New Roman" w:cs="Arial"/>
+              <w:rFonts w:eastAsia="Times New Roman"/>
             </w:rPr>
             <w:t>[17]</w:t>
           </w:r>
           <w:r>
             <w:rPr>
-              <w:rFonts w:eastAsia="Times New Roman" w:cs="Arial"/>
+              <w:rFonts w:eastAsia="Times New Roman"/>
             </w:rPr>
             <w:tab/>
             <w:t>I. P. Astutik, “Analisis Konten Akun Instagram @ruqun.id Dalam Memberikan Informasi Keislaman Untuk Followers,” Institut Agama Islam Negeri Kediri, Kediri, 2023.</w:t>
@@ -23369,47 +24499,36 @@
           <w:pPr>
             <w:autoSpaceDE w:val="0"/>
             <w:autoSpaceDN w:val="0"/>
-            <w:spacing w:line="360" w:lineRule="auto"/>
             <w:ind w:hanging="640"/>
-            <w:jc w:val="both"/>
-            <w:divId w:val="373846861"/>
+            <w:divId w:val="132910665"/>
             <w:rPr>
-              <w:rFonts w:eastAsia="Times New Roman" w:cs="Arial"/>
+              <w:rFonts w:eastAsia="Times New Roman"/>
             </w:rPr>
           </w:pPr>
           <w:r>
             <w:rPr>
-              <w:rFonts w:eastAsia="Times New Roman" w:cs="Arial"/>
+              <w:rFonts w:eastAsia="Times New Roman"/>
             </w:rPr>
             <w:t>[18]</w:t>
           </w:r>
           <w:r>
             <w:rPr>
-              <w:rFonts w:eastAsia="Times New Roman" w:cs="Arial"/>
+              <w:rFonts w:eastAsia="Times New Roman"/>
             </w:rPr>
             <w:tab/>
             <w:t xml:space="preserve">D. A. Nirwana and D. Khuntari, “PENGGUNAAN INSTAGRAM SEBAGAI MEDIA KOMUNIKASI PEMASARAN ONLINE PADA @CELYNE.OFFICIAL,” </w:t>
           </w:r>
           <w:r>
             <w:rPr>
-              <w:rFonts w:eastAsia="Times New Roman" w:cs="Arial"/>
+              <w:rFonts w:eastAsia="Times New Roman"/>
               <w:i/>
               <w:iCs/>
             </w:rPr>
-            <w:t xml:space="preserve">Jurnal Ilmiah Manajemen Informasi dan </w:t>
+            <w:t>Jurnal Ilmiah Manajemen Informasi dan Komunikasi</w:t>
           </w:r>
           <w:r>
             <w:rPr>
-              <w:rFonts w:eastAsia="Times New Roman" w:cs="Arial"/>
-              <w:i/>
-              <w:iCs/>
-            </w:rPr>
-            <w:lastRenderedPageBreak/>
-            <w:t>Komunikasi</w:t>
-          </w:r>
-          <w:r>
-            <w:rPr>
-              <w:rFonts w:eastAsia="Times New Roman" w:cs="Arial"/>
+              <w:rFonts w:eastAsia="Times New Roman"/>
             </w:rPr>
             <w:t>, vol. 5, no. 2, pp. 36–48, Dec. 2021, doi: 10.56873/jimik.v5i2.147.</w:t>
           </w:r>
@@ -23418,23 +24537,21 @@
           <w:pPr>
             <w:autoSpaceDE w:val="0"/>
             <w:autoSpaceDN w:val="0"/>
-            <w:spacing w:line="360" w:lineRule="auto"/>
             <w:ind w:hanging="640"/>
-            <w:jc w:val="both"/>
-            <w:divId w:val="435754415"/>
+            <w:divId w:val="81335799"/>
             <w:rPr>
-              <w:rFonts w:eastAsia="Times New Roman" w:cs="Arial"/>
+              <w:rFonts w:eastAsia="Times New Roman"/>
             </w:rPr>
           </w:pPr>
           <w:r>
             <w:rPr>
-              <w:rFonts w:eastAsia="Times New Roman" w:cs="Arial"/>
+              <w:rFonts w:eastAsia="Times New Roman"/>
             </w:rPr>
             <w:t>[19]</w:t>
           </w:r>
           <w:r>
             <w:rPr>
-              <w:rFonts w:eastAsia="Times New Roman" w:cs="Arial"/>
+              <w:rFonts w:eastAsia="Times New Roman"/>
             </w:rPr>
             <w:tab/>
             <w:t>A. Amalia, “KLASIFIKASI FANSDAN HATERSBERDASARKAN KOMENTAR INSTAGRAM MENGGUNAKAN NAÏVE BAYES CLASSIFIER,” Universitas Islam Negeri Sultan Syarif Kasim Riau, Riau, 2019.</w:t>
@@ -23444,23 +24561,21 @@
           <w:pPr>
             <w:autoSpaceDE w:val="0"/>
             <w:autoSpaceDN w:val="0"/>
-            <w:spacing w:line="360" w:lineRule="auto"/>
             <w:ind w:hanging="640"/>
-            <w:jc w:val="both"/>
-            <w:divId w:val="1457094560"/>
+            <w:divId w:val="936904483"/>
             <w:rPr>
-              <w:rFonts w:eastAsia="Times New Roman" w:cs="Arial"/>
+              <w:rFonts w:eastAsia="Times New Roman"/>
             </w:rPr>
           </w:pPr>
           <w:r>
             <w:rPr>
-              <w:rFonts w:eastAsia="Times New Roman" w:cs="Arial"/>
+              <w:rFonts w:eastAsia="Times New Roman"/>
             </w:rPr>
             <w:t>[20]</w:t>
           </w:r>
           <w:r>
             <w:rPr>
-              <w:rFonts w:eastAsia="Times New Roman" w:cs="Arial"/>
+              <w:rFonts w:eastAsia="Times New Roman"/>
             </w:rPr>
             <w:tab/>
             <w:t>C. Yovanka, “Karakteristik Platform Media Sosial dari Facebook sampai TikTok,” storiues briefer.</w:t>
@@ -23470,30 +24585,28 @@
           <w:pPr>
             <w:autoSpaceDE w:val="0"/>
             <w:autoSpaceDN w:val="0"/>
-            <w:spacing w:line="360" w:lineRule="auto"/>
             <w:ind w:hanging="640"/>
-            <w:jc w:val="both"/>
-            <w:divId w:val="1064648179"/>
+            <w:divId w:val="872379635"/>
             <w:rPr>
-              <w:rFonts w:eastAsia="Times New Roman" w:cs="Arial"/>
+              <w:rFonts w:eastAsia="Times New Roman"/>
             </w:rPr>
           </w:pPr>
           <w:r>
             <w:rPr>
-              <w:rFonts w:eastAsia="Times New Roman" w:cs="Arial"/>
+              <w:rFonts w:eastAsia="Times New Roman"/>
             </w:rPr>
             <w:t>[21]</w:t>
           </w:r>
           <w:r>
             <w:rPr>
-              <w:rFonts w:eastAsia="Times New Roman" w:cs="Arial"/>
+              <w:rFonts w:eastAsia="Times New Roman"/>
             </w:rPr>
             <w:tab/>
             <w:t xml:space="preserve">K. U. Noer, </w:t>
           </w:r>
           <w:r>
             <w:rPr>
-              <w:rFonts w:eastAsia="Times New Roman" w:cs="Arial"/>
+              <w:rFonts w:eastAsia="Times New Roman"/>
               <w:i/>
               <w:iCs/>
             </w:rPr>
@@ -23501,7 +24614,7 @@
           </w:r>
           <w:r>
             <w:rPr>
-              <w:rFonts w:eastAsia="Times New Roman" w:cs="Arial"/>
+              <w:rFonts w:eastAsia="Times New Roman"/>
             </w:rPr>
             <w:t>. Bekasi: Perwatt, 2022.</w:t>
           </w:r>
@@ -23510,26 +24623,100 @@
           <w:pPr>
             <w:autoSpaceDE w:val="0"/>
             <w:autoSpaceDN w:val="0"/>
-            <w:spacing w:line="360" w:lineRule="auto"/>
             <w:ind w:hanging="640"/>
-            <w:jc w:val="both"/>
-            <w:divId w:val="2006787618"/>
+            <w:divId w:val="1825047546"/>
             <w:rPr>
-              <w:rFonts w:eastAsia="Times New Roman" w:cs="Arial"/>
+              <w:rFonts w:eastAsia="Times New Roman"/>
             </w:rPr>
           </w:pPr>
           <w:r>
             <w:rPr>
-              <w:rFonts w:eastAsia="Times New Roman" w:cs="Arial"/>
+              <w:rFonts w:eastAsia="Times New Roman"/>
             </w:rPr>
             <w:t>[22]</w:t>
           </w:r>
           <w:r>
             <w:rPr>
-              <w:rFonts w:eastAsia="Times New Roman" w:cs="Arial"/>
+              <w:rFonts w:eastAsia="Times New Roman"/>
             </w:rPr>
             <w:tab/>
             <w:t>F. Farida, “Implementasi Manajemen Pembelajaran dalam Peningkatan Prestasi Belajar Siswa SD IT Baitul Jannah Bandar Lampung,” UIN Raden Intan Lampung, Bandar Lampung, 2017.</w:t>
+          </w:r>
+        </w:p>
+        <w:p>
+          <w:pPr>
+            <w:autoSpaceDE w:val="0"/>
+            <w:autoSpaceDN w:val="0"/>
+            <w:ind w:hanging="640"/>
+            <w:divId w:val="894662509"/>
+            <w:rPr>
+              <w:rFonts w:eastAsia="Times New Roman"/>
+            </w:rPr>
+          </w:pPr>
+          <w:r>
+            <w:rPr>
+              <w:rFonts w:eastAsia="Times New Roman"/>
+            </w:rPr>
+            <w:t>[23]</w:t>
+          </w:r>
+          <w:r>
+            <w:rPr>
+              <w:rFonts w:eastAsia="Times New Roman"/>
+            </w:rPr>
+            <w:tab/>
+            <w:t xml:space="preserve">Randi Saputra and Faizal Adiprasetya Purnama Pulungan, “Proyek Pemasaran Digital di Sosial Media dan E- Commerce Melalui Pembuatan Content Marketing dan Advertising Campaign Untuk Meningkatkan Brand Awareness Racabel,” </w:t>
+          </w:r>
+          <w:r>
+            <w:rPr>
+              <w:rFonts w:eastAsia="Times New Roman"/>
+              <w:i/>
+              <w:iCs/>
+            </w:rPr>
+            <w:t>Maeswara : Jurnal Riset Ilmu Manajemen dan Kewirausahaan</w:t>
+          </w:r>
+          <w:r>
+            <w:rPr>
+              <w:rFonts w:eastAsia="Times New Roman"/>
+            </w:rPr>
+            <w:t>, vol. 2, no. 5, pp. 149–163, Oct. 2024, doi: 10.61132/maeswara.v2i5.1292.</w:t>
+          </w:r>
+        </w:p>
+        <w:p>
+          <w:pPr>
+            <w:autoSpaceDE w:val="0"/>
+            <w:autoSpaceDN w:val="0"/>
+            <w:ind w:hanging="640"/>
+            <w:divId w:val="915434210"/>
+            <w:rPr>
+              <w:rFonts w:eastAsia="Times New Roman"/>
+            </w:rPr>
+          </w:pPr>
+          <w:r>
+            <w:rPr>
+              <w:rFonts w:eastAsia="Times New Roman"/>
+            </w:rPr>
+            <w:t>[24]</w:t>
+          </w:r>
+          <w:r>
+            <w:rPr>
+              <w:rFonts w:eastAsia="Times New Roman"/>
+            </w:rPr>
+            <w:tab/>
+            <w:t xml:space="preserve">A. M. Kaplan and M. Haenlein, “Users of the world, unite! The challenges and opportunities of Social Media,” </w:t>
+          </w:r>
+          <w:r>
+            <w:rPr>
+              <w:rFonts w:eastAsia="Times New Roman"/>
+              <w:i/>
+              <w:iCs/>
+            </w:rPr>
+            <w:t>Bus Horiz</w:t>
+          </w:r>
+          <w:r>
+            <w:rPr>
+              <w:rFonts w:eastAsia="Times New Roman"/>
+            </w:rPr>
+            <w:t>, vol. 53, no. 1, pp. 59–68, Jan. 2010.</w:t>
           </w:r>
         </w:p>
         <w:p>
@@ -23544,7 +24731,7 @@
           </w:pPr>
           <w:r>
             <w:rPr>
-              <w:rFonts w:eastAsia="Times New Roman" w:cs="Arial"/>
+              <w:rFonts w:eastAsia="Times New Roman"/>
             </w:rPr>
             <w:t> </w:t>
           </w:r>
@@ -24623,6 +25810,95 @@
     </w:lvl>
   </w:abstractNum>
   <w:abstractNum w:abstractNumId="6" w15:restartNumberingAfterBreak="0">
+    <w:nsid w:val="226B22F6"/>
+    <w:multiLevelType w:val="hybridMultilevel"/>
+    <w:tmpl w:val="80EAFF54"/>
+    <w:lvl w:ilvl="0" w:tplc="14C6737A">
+      <w:start w:val="1"/>
+      <w:numFmt w:val="upperLetter"/>
+      <w:lvlText w:val="%1."/>
+      <w:lvlJc w:val="left"/>
+      <w:pPr>
+        <w:ind w:left="1437" w:hanging="360"/>
+      </w:pPr>
+      <w:rPr>
+        <w:rFonts w:hint="default"/>
+      </w:rPr>
+    </w:lvl>
+    <w:lvl w:ilvl="1" w:tplc="38090019" w:tentative="1">
+      <w:start w:val="1"/>
+      <w:numFmt w:val="lowerLetter"/>
+      <w:lvlText w:val="%2."/>
+      <w:lvlJc w:val="left"/>
+      <w:pPr>
+        <w:ind w:left="2157" w:hanging="360"/>
+      </w:pPr>
+    </w:lvl>
+    <w:lvl w:ilvl="2" w:tplc="3809001B" w:tentative="1">
+      <w:start w:val="1"/>
+      <w:numFmt w:val="lowerRoman"/>
+      <w:lvlText w:val="%3."/>
+      <w:lvlJc w:val="right"/>
+      <w:pPr>
+        <w:ind w:left="2877" w:hanging="180"/>
+      </w:pPr>
+    </w:lvl>
+    <w:lvl w:ilvl="3" w:tplc="3809000F" w:tentative="1">
+      <w:start w:val="1"/>
+      <w:numFmt w:val="decimal"/>
+      <w:lvlText w:val="%4."/>
+      <w:lvlJc w:val="left"/>
+      <w:pPr>
+        <w:ind w:left="3597" w:hanging="360"/>
+      </w:pPr>
+    </w:lvl>
+    <w:lvl w:ilvl="4" w:tplc="38090019" w:tentative="1">
+      <w:start w:val="1"/>
+      <w:numFmt w:val="lowerLetter"/>
+      <w:lvlText w:val="%5."/>
+      <w:lvlJc w:val="left"/>
+      <w:pPr>
+        <w:ind w:left="4317" w:hanging="360"/>
+      </w:pPr>
+    </w:lvl>
+    <w:lvl w:ilvl="5" w:tplc="3809001B" w:tentative="1">
+      <w:start w:val="1"/>
+      <w:numFmt w:val="lowerRoman"/>
+      <w:lvlText w:val="%6."/>
+      <w:lvlJc w:val="right"/>
+      <w:pPr>
+        <w:ind w:left="5037" w:hanging="180"/>
+      </w:pPr>
+    </w:lvl>
+    <w:lvl w:ilvl="6" w:tplc="3809000F" w:tentative="1">
+      <w:start w:val="1"/>
+      <w:numFmt w:val="decimal"/>
+      <w:lvlText w:val="%7."/>
+      <w:lvlJc w:val="left"/>
+      <w:pPr>
+        <w:ind w:left="5757" w:hanging="360"/>
+      </w:pPr>
+    </w:lvl>
+    <w:lvl w:ilvl="7" w:tplc="38090019" w:tentative="1">
+      <w:start w:val="1"/>
+      <w:numFmt w:val="lowerLetter"/>
+      <w:lvlText w:val="%8."/>
+      <w:lvlJc w:val="left"/>
+      <w:pPr>
+        <w:ind w:left="6477" w:hanging="360"/>
+      </w:pPr>
+    </w:lvl>
+    <w:lvl w:ilvl="8" w:tplc="3809001B" w:tentative="1">
+      <w:start w:val="1"/>
+      <w:numFmt w:val="lowerRoman"/>
+      <w:lvlText w:val="%9."/>
+      <w:lvlJc w:val="right"/>
+      <w:pPr>
+        <w:ind w:left="7197" w:hanging="180"/>
+      </w:pPr>
+    </w:lvl>
+  </w:abstractNum>
+  <w:abstractNum w:abstractNumId="7" w15:restartNumberingAfterBreak="0">
     <w:nsid w:val="23FF1B53"/>
     <w:multiLevelType w:val="hybridMultilevel"/>
     <w:tmpl w:val="4DF05264"/>
@@ -24708,7 +25984,96 @@
       </w:pPr>
     </w:lvl>
   </w:abstractNum>
-  <w:abstractNum w:abstractNumId="7" w15:restartNumberingAfterBreak="0">
+  <w:abstractNum w:abstractNumId="8" w15:restartNumberingAfterBreak="0">
+    <w:nsid w:val="2B5D4771"/>
+    <w:multiLevelType w:val="hybridMultilevel"/>
+    <w:tmpl w:val="96F6DA0C"/>
+    <w:lvl w:ilvl="0" w:tplc="52CA6290">
+      <w:start w:val="1"/>
+      <w:numFmt w:val="upperLetter"/>
+      <w:lvlText w:val="%1."/>
+      <w:lvlJc w:val="left"/>
+      <w:pPr>
+        <w:ind w:left="1146" w:hanging="360"/>
+      </w:pPr>
+      <w:rPr>
+        <w:rFonts w:hint="default"/>
+      </w:rPr>
+    </w:lvl>
+    <w:lvl w:ilvl="1" w:tplc="38090019" w:tentative="1">
+      <w:start w:val="1"/>
+      <w:numFmt w:val="lowerLetter"/>
+      <w:lvlText w:val="%2."/>
+      <w:lvlJc w:val="left"/>
+      <w:pPr>
+        <w:ind w:left="1866" w:hanging="360"/>
+      </w:pPr>
+    </w:lvl>
+    <w:lvl w:ilvl="2" w:tplc="3809001B" w:tentative="1">
+      <w:start w:val="1"/>
+      <w:numFmt w:val="lowerRoman"/>
+      <w:lvlText w:val="%3."/>
+      <w:lvlJc w:val="right"/>
+      <w:pPr>
+        <w:ind w:left="2586" w:hanging="180"/>
+      </w:pPr>
+    </w:lvl>
+    <w:lvl w:ilvl="3" w:tplc="3809000F" w:tentative="1">
+      <w:start w:val="1"/>
+      <w:numFmt w:val="decimal"/>
+      <w:lvlText w:val="%4."/>
+      <w:lvlJc w:val="left"/>
+      <w:pPr>
+        <w:ind w:left="3306" w:hanging="360"/>
+      </w:pPr>
+    </w:lvl>
+    <w:lvl w:ilvl="4" w:tplc="38090019" w:tentative="1">
+      <w:start w:val="1"/>
+      <w:numFmt w:val="lowerLetter"/>
+      <w:lvlText w:val="%5."/>
+      <w:lvlJc w:val="left"/>
+      <w:pPr>
+        <w:ind w:left="4026" w:hanging="360"/>
+      </w:pPr>
+    </w:lvl>
+    <w:lvl w:ilvl="5" w:tplc="3809001B" w:tentative="1">
+      <w:start w:val="1"/>
+      <w:numFmt w:val="lowerRoman"/>
+      <w:lvlText w:val="%6."/>
+      <w:lvlJc w:val="right"/>
+      <w:pPr>
+        <w:ind w:left="4746" w:hanging="180"/>
+      </w:pPr>
+    </w:lvl>
+    <w:lvl w:ilvl="6" w:tplc="3809000F" w:tentative="1">
+      <w:start w:val="1"/>
+      <w:numFmt w:val="decimal"/>
+      <w:lvlText w:val="%7."/>
+      <w:lvlJc w:val="left"/>
+      <w:pPr>
+        <w:ind w:left="5466" w:hanging="360"/>
+      </w:pPr>
+    </w:lvl>
+    <w:lvl w:ilvl="7" w:tplc="38090019" w:tentative="1">
+      <w:start w:val="1"/>
+      <w:numFmt w:val="lowerLetter"/>
+      <w:lvlText w:val="%8."/>
+      <w:lvlJc w:val="left"/>
+      <w:pPr>
+        <w:ind w:left="6186" w:hanging="360"/>
+      </w:pPr>
+    </w:lvl>
+    <w:lvl w:ilvl="8" w:tplc="3809001B" w:tentative="1">
+      <w:start w:val="1"/>
+      <w:numFmt w:val="lowerRoman"/>
+      <w:lvlText w:val="%9."/>
+      <w:lvlJc w:val="right"/>
+      <w:pPr>
+        <w:ind w:left="6906" w:hanging="180"/>
+      </w:pPr>
+    </w:lvl>
+  </w:abstractNum>
+  <w:abstractNum w:abstractNumId="9" w15:restartNumberingAfterBreak="0">
     <w:nsid w:val="2C027CE3"/>
     <w:multiLevelType w:val="hybridMultilevel"/>
     <w:tmpl w:val="1B26E1E2"/>
@@ -24794,7 +26159,93 @@
       </w:pPr>
     </w:lvl>
   </w:abstractNum>
-  <w:abstractNum w:abstractNumId="8" w15:restartNumberingAfterBreak="0">
+  <w:abstractNum w:abstractNumId="10" w15:restartNumberingAfterBreak="0">
+    <w:nsid w:val="3F363265"/>
+    <w:multiLevelType w:val="hybridMultilevel"/>
+    <w:tmpl w:val="F42E53DA"/>
+    <w:lvl w:ilvl="0" w:tplc="38090019">
+      <w:start w:val="1"/>
+      <w:numFmt w:val="lowerLetter"/>
+      <w:lvlText w:val="%1."/>
+      <w:lvlJc w:val="left"/>
+      <w:pPr>
+        <w:ind w:left="720" w:hanging="360"/>
+      </w:pPr>
+    </w:lvl>
+    <w:lvl w:ilvl="1" w:tplc="38090019" w:tentative="1">
+      <w:start w:val="1"/>
+      <w:numFmt w:val="lowerLetter"/>
+      <w:lvlText w:val="%2."/>
+      <w:lvlJc w:val="left"/>
+      <w:pPr>
+        <w:ind w:left="1440" w:hanging="360"/>
+      </w:pPr>
+    </w:lvl>
+    <w:lvl w:ilvl="2" w:tplc="3809001B" w:tentative="1">
+      <w:start w:val="1"/>
+      <w:numFmt w:val="lowerRoman"/>
+      <w:lvlText w:val="%3."/>
+      <w:lvlJc w:val="right"/>
+      <w:pPr>
+        <w:ind w:left="2160" w:hanging="180"/>
+      </w:pPr>
+    </w:lvl>
+    <w:lvl w:ilvl="3" w:tplc="3809000F" w:tentative="1">
+      <w:start w:val="1"/>
+      <w:numFmt w:val="decimal"/>
+      <w:lvlText w:val="%4."/>
+      <w:lvlJc w:val="left"/>
+      <w:pPr>
+        <w:ind w:left="2880" w:hanging="360"/>
+      </w:pPr>
+    </w:lvl>
+    <w:lvl w:ilvl="4" w:tplc="38090019" w:tentative="1">
+      <w:start w:val="1"/>
+      <w:numFmt w:val="lowerLetter"/>
+      <w:lvlText w:val="%5."/>
+      <w:lvlJc w:val="left"/>
+      <w:pPr>
+        <w:ind w:left="3600" w:hanging="360"/>
+      </w:pPr>
+    </w:lvl>
+    <w:lvl w:ilvl="5" w:tplc="3809001B" w:tentative="1">
+      <w:start w:val="1"/>
+      <w:numFmt w:val="lowerRoman"/>
+      <w:lvlText w:val="%6."/>
+      <w:lvlJc w:val="right"/>
+      <w:pPr>
+        <w:ind w:left="4320" w:hanging="180"/>
+      </w:pPr>
+    </w:lvl>
+    <w:lvl w:ilvl="6" w:tplc="3809000F" w:tentative="1">
+      <w:start w:val="1"/>
+      <w:numFmt w:val="decimal"/>
+      <w:lvlText w:val="%7."/>
+      <w:lvlJc w:val="left"/>
+      <w:pPr>
+        <w:ind w:left="5040" w:hanging="360"/>
+      </w:pPr>
+    </w:lvl>
+    <w:lvl w:ilvl="7" w:tplc="38090019" w:tentative="1">
+      <w:start w:val="1"/>
+      <w:numFmt w:val="lowerLetter"/>
+      <w:lvlText w:val="%8."/>
+      <w:lvlJc w:val="left"/>
+      <w:pPr>
+        <w:ind w:left="5760" w:hanging="360"/>
+      </w:pPr>
+    </w:lvl>
+    <w:lvl w:ilvl="8" w:tplc="3809001B" w:tentative="1">
+      <w:start w:val="1"/>
+      <w:numFmt w:val="lowerRoman"/>
+      <w:lvlText w:val="%9."/>
+      <w:lvlJc w:val="right"/>
+      <w:pPr>
+        <w:ind w:left="6480" w:hanging="180"/>
+      </w:pPr>
+    </w:lvl>
+  </w:abstractNum>
+  <w:abstractNum w:abstractNumId="11" w15:restartNumberingAfterBreak="0">
     <w:nsid w:val="40262599"/>
     <w:multiLevelType w:val="hybridMultilevel"/>
     <w:tmpl w:val="49909006"/>
@@ -24880,7 +26331,7 @@
       </w:pPr>
     </w:lvl>
   </w:abstractNum>
-  <w:abstractNum w:abstractNumId="9" w15:restartNumberingAfterBreak="0">
+  <w:abstractNum w:abstractNumId="12" w15:restartNumberingAfterBreak="0">
     <w:nsid w:val="49904ED6"/>
     <w:multiLevelType w:val="hybridMultilevel"/>
     <w:tmpl w:val="B7A01B24"/>
@@ -24966,7 +26417,7 @@
       </w:pPr>
     </w:lvl>
   </w:abstractNum>
-  <w:abstractNum w:abstractNumId="10" w15:restartNumberingAfterBreak="0">
+  <w:abstractNum w:abstractNumId="13" w15:restartNumberingAfterBreak="0">
     <w:nsid w:val="49F8644F"/>
     <w:multiLevelType w:val="multilevel"/>
     <w:tmpl w:val="07524E4C"/>
@@ -25076,7 +26527,7 @@
       <w:lvlText w:val="%8."/>
       <w:lvlJc w:val="left"/>
       <w:pPr>
-        <w:ind w:left="1211" w:hanging="360"/>
+        <w:ind w:left="786" w:hanging="360"/>
       </w:pPr>
       <w:rPr>
         <w:rFonts w:hint="default"/>
@@ -25095,7 +26546,7 @@
       </w:rPr>
     </w:lvl>
   </w:abstractNum>
-  <w:abstractNum w:abstractNumId="11" w15:restartNumberingAfterBreak="0">
+  <w:abstractNum w:abstractNumId="14" w15:restartNumberingAfterBreak="0">
     <w:nsid w:val="55987916"/>
     <w:multiLevelType w:val="hybridMultilevel"/>
     <w:tmpl w:val="4628EFAE"/>
@@ -25181,7 +26632,7 @@
       </w:pPr>
     </w:lvl>
   </w:abstractNum>
-  <w:abstractNum w:abstractNumId="12" w15:restartNumberingAfterBreak="0">
+  <w:abstractNum w:abstractNumId="15" w15:restartNumberingAfterBreak="0">
     <w:nsid w:val="561A6B52"/>
     <w:multiLevelType w:val="hybridMultilevel"/>
     <w:tmpl w:val="BD8AF356"/>
@@ -25294,7 +26745,7 @@
       </w:rPr>
     </w:lvl>
   </w:abstractNum>
-  <w:abstractNum w:abstractNumId="13" w15:restartNumberingAfterBreak="0">
+  <w:abstractNum w:abstractNumId="16" w15:restartNumberingAfterBreak="0">
     <w:nsid w:val="562A4DF6"/>
     <w:multiLevelType w:val="hybridMultilevel"/>
     <w:tmpl w:val="4A7C01BE"/>
@@ -25383,7 +26834,7 @@
       </w:pPr>
     </w:lvl>
   </w:abstractNum>
-  <w:abstractNum w:abstractNumId="14" w15:restartNumberingAfterBreak="0">
+  <w:abstractNum w:abstractNumId="17" w15:restartNumberingAfterBreak="0">
     <w:nsid w:val="57C72BC4"/>
     <w:multiLevelType w:val="hybridMultilevel"/>
     <w:tmpl w:val="6BE21850"/>
@@ -25469,7 +26920,7 @@
       </w:pPr>
     </w:lvl>
   </w:abstractNum>
-  <w:abstractNum w:abstractNumId="15" w15:restartNumberingAfterBreak="0">
+  <w:abstractNum w:abstractNumId="18" w15:restartNumberingAfterBreak="0">
     <w:nsid w:val="646B17C2"/>
     <w:multiLevelType w:val="hybridMultilevel"/>
     <w:tmpl w:val="BE30C0B4"/>
@@ -25558,7 +27009,7 @@
       </w:pPr>
     </w:lvl>
   </w:abstractNum>
-  <w:abstractNum w:abstractNumId="16" w15:restartNumberingAfterBreak="0">
+  <w:abstractNum w:abstractNumId="19" w15:restartNumberingAfterBreak="0">
     <w:nsid w:val="64C63B18"/>
     <w:multiLevelType w:val="hybridMultilevel"/>
     <w:tmpl w:val="B2F8566C"/>
@@ -25644,7 +27095,7 @@
       </w:pPr>
     </w:lvl>
   </w:abstractNum>
-  <w:abstractNum w:abstractNumId="17" w15:restartNumberingAfterBreak="0">
+  <w:abstractNum w:abstractNumId="20" w15:restartNumberingAfterBreak="0">
     <w:nsid w:val="6AB61E2F"/>
     <w:multiLevelType w:val="hybridMultilevel"/>
     <w:tmpl w:val="57467D28"/>
@@ -25733,7 +27184,7 @@
       </w:pPr>
     </w:lvl>
   </w:abstractNum>
-  <w:abstractNum w:abstractNumId="18" w15:restartNumberingAfterBreak="0">
+  <w:abstractNum w:abstractNumId="21" w15:restartNumberingAfterBreak="0">
     <w:nsid w:val="741A579C"/>
     <w:multiLevelType w:val="hybridMultilevel"/>
     <w:tmpl w:val="B7A01B24"/>
@@ -25819,7 +27270,7 @@
       </w:pPr>
     </w:lvl>
   </w:abstractNum>
-  <w:abstractNum w:abstractNumId="19" w15:restartNumberingAfterBreak="0">
+  <w:abstractNum w:abstractNumId="22" w15:restartNumberingAfterBreak="0">
     <w:nsid w:val="7C5E013B"/>
     <w:multiLevelType w:val="hybridMultilevel"/>
     <w:tmpl w:val="1B26E1E2"/>
@@ -25906,37 +27357,37 @@
     </w:lvl>
   </w:abstractNum>
   <w:num w:numId="1" w16cid:durableId="821849996">
-    <w:abstractNumId w:val="10"/>
+    <w:abstractNumId w:val="13"/>
   </w:num>
   <w:num w:numId="2" w16cid:durableId="639729047">
-    <w:abstractNumId w:val="15"/>
+    <w:abstractNumId w:val="18"/>
   </w:num>
   <w:num w:numId="3" w16cid:durableId="1758094925">
-    <w:abstractNumId w:val="8"/>
+    <w:abstractNumId w:val="11"/>
   </w:num>
   <w:num w:numId="4" w16cid:durableId="539050496">
-    <w:abstractNumId w:val="7"/>
+    <w:abstractNumId w:val="9"/>
   </w:num>
   <w:num w:numId="5" w16cid:durableId="1062093781">
     <w:abstractNumId w:val="0"/>
   </w:num>
   <w:num w:numId="6" w16cid:durableId="1473446450">
-    <w:abstractNumId w:val="11"/>
+    <w:abstractNumId w:val="14"/>
   </w:num>
   <w:num w:numId="7" w16cid:durableId="712196044">
-    <w:abstractNumId w:val="13"/>
+    <w:abstractNumId w:val="16"/>
   </w:num>
   <w:num w:numId="8" w16cid:durableId="1548491729">
-    <w:abstractNumId w:val="19"/>
+    <w:abstractNumId w:val="22"/>
   </w:num>
   <w:num w:numId="9" w16cid:durableId="304162654">
-    <w:abstractNumId w:val="6"/>
+    <w:abstractNumId w:val="7"/>
   </w:num>
   <w:num w:numId="10" w16cid:durableId="1429229500">
-    <w:abstractNumId w:val="9"/>
+    <w:abstractNumId w:val="12"/>
   </w:num>
   <w:num w:numId="11" w16cid:durableId="1443845923">
-    <w:abstractNumId w:val="14"/>
+    <w:abstractNumId w:val="17"/>
   </w:num>
   <w:num w:numId="12" w16cid:durableId="1702507257">
     <w:abstractNumId w:val="4"/>
@@ -25945,25 +27396,34 @@
     <w:abstractNumId w:val="2"/>
   </w:num>
   <w:num w:numId="14" w16cid:durableId="1224491679">
-    <w:abstractNumId w:val="12"/>
+    <w:abstractNumId w:val="15"/>
   </w:num>
   <w:num w:numId="15" w16cid:durableId="72552928">
-    <w:abstractNumId w:val="17"/>
+    <w:abstractNumId w:val="20"/>
   </w:num>
   <w:num w:numId="16" w16cid:durableId="1426536479">
     <w:abstractNumId w:val="3"/>
   </w:num>
   <w:num w:numId="17" w16cid:durableId="625939481">
-    <w:abstractNumId w:val="16"/>
+    <w:abstractNumId w:val="19"/>
   </w:num>
   <w:num w:numId="18" w16cid:durableId="1461806367">
-    <w:abstractNumId w:val="18"/>
+    <w:abstractNumId w:val="21"/>
   </w:num>
   <w:num w:numId="19" w16cid:durableId="395935247">
     <w:abstractNumId w:val="5"/>
   </w:num>
   <w:num w:numId="20" w16cid:durableId="1064336230">
     <w:abstractNumId w:val="1"/>
+  </w:num>
+  <w:num w:numId="21" w16cid:durableId="538205677">
+    <w:abstractNumId w:val="8"/>
+  </w:num>
+  <w:num w:numId="22" w16cid:durableId="1781099937">
+    <w:abstractNumId w:val="6"/>
+  </w:num>
+  <w:num w:numId="23" w16cid:durableId="1515655393">
+    <w:abstractNumId w:val="10"/>
   </w:num>
   <w:numIdMacAtCleanup w:val="18"/>
 </w:numbering>
@@ -26510,7 +27970,6 @@
   <w:style w:type="character" w:default="1" w:styleId="DefaultParagraphFont">
     <w:name w:val="Default Paragraph Font"/>
     <w:uiPriority w:val="1"/>
-    <w:semiHidden/>
     <w:unhideWhenUsed/>
   </w:style>
   <w:style w:type="table" w:default="1" w:styleId="TableNormal">
@@ -27103,6 +28562,7 @@
     <w:rsid w:val="00174882"/>
     <w:rsid w:val="002A14EB"/>
     <w:rsid w:val="003765D5"/>
+    <w:rsid w:val="00432805"/>
     <w:rsid w:val="004365E2"/>
     <w:rsid w:val="004708DA"/>
     <w:rsid w:val="004D2965"/>
@@ -27128,6 +28588,7 @@
     <w:rsid w:val="00A061FD"/>
     <w:rsid w:val="00A648FF"/>
     <w:rsid w:val="00AE3E65"/>
+    <w:rsid w:val="00B23CD3"/>
     <w:rsid w:val="00B74F2A"/>
     <w:rsid w:val="00BB2FC6"/>
     <w:rsid w:val="00DB65C2"/>
@@ -27912,7 +29373,7 @@
     <we:reference id="wa104382081" version="1.55.1.0" store="wa104382081" storeType="OMEX"/>
   </we:alternateReferences>
   <we:properties>
-    <we:property name="MENDELEY_CITATIONS" value="[{&quot;citationID&quot;:&quot;MENDELEY_CITATION_617b8700-e907-4e60-8f1a-0ddbbf3bbfd9&quot;,&quot;properties&quot;:{&quot;noteIndex&quot;:0},&quot;isEdited&quot;:false,&quot;manualOverride&quot;:{&quot;isManuallyOverridden&quot;:false,&quot;citeprocText&quot;:&quot;[1]&quot;,&quot;manualOverrideText&quot;:&quot;&quot;},&quot;citationItems&quot;:[{&quot;id&quot;:&quot;e0df2c1f-bd45-34ba-9762-c2070919b48d&quot;,&quot;itemData&quot;:{&quot;type&quot;:&quot;thesis&quot;,&quot;id&quot;:&quot;e0df2c1f-bd45-34ba-9762-c2070919b48d&quot;,&quot;title&quot;:&quot;EFEKTIVITAS PENGGUNAAN MEDIA SOSIAL INSTAGRAM\n@INFOPKU_ SEBAGAI MEDIA INFORMASI ONLINE\nKOTA PEKANBARU&quot;,&quot;groupId&quot;:&quot;18e830d4-0f5e-334e-8683-27eb431ea964&quot;,&quot;author&quot;:[{&quot;family&quot;:&quot;Lidara&quot;,&quot;given&quot;:&quot;Anisa Winanda&quot;,&quot;parse-names&quot;:false,&quot;dropping-particle&quot;:&quot;&quot;,&quot;non-dropping-particle&quot;:&quot;&quot;}],&quot;issued&quot;:{&quot;date-parts&quot;:[[2022,8,3]]},&quot;publisher-place&quot;:&quot;Riau&quot;,&quot;number-of-pages&quot;:&quot;1-87&quot;,&quot;language&quot;:&quot;Indonesia&quot;},&quot;isTemporary&quot;:false,&quot;suppress-author&quot;:false,&quot;composite&quot;:false,&quot;author-only&quot;:false}],&quot;citationTag&quot;:&quot;MENDELEY_CITATION_v3_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&quot;},{&quot;citationID&quot;:&quot;MENDELEY_CITATION_ed1a9b9e-7187-43cb-ba5f-1fbe07b0910c&quot;,&quot;properties&quot;:{&quot;noteIndex&quot;:0},&quot;isEdited&quot;:false,&quot;manualOverride&quot;:{&quot;isManuallyOverridden&quot;:false,&quot;citeprocText&quot;:&quot;[2]&quot;,&quot;manualOverrideText&quot;:&quot;&quot;},&quot;citationItems&quot;:[{&quot;id&quot;:&quot;4a4983a4-9c4c-39ca-b362-24df41ae5d53&quot;,&quot;itemData&quot;:{&quot;type&quot;:&quot;article-journal&quot;,&quot;id&quot;:&quot;4a4983a4-9c4c-39ca-b362-24df41ae5d53&quot;,&quot;title&quot;:&quot;EFEKTIVITAS PENYEBARAN INFORMASI PUBLIK MELALUI INSTAGRAM OLEH DINAS KOMUNIKASI DAN INFORMATIKA KABUPATEN KARAWANG&quot;,&quot;groupId&quot;:&quot;18e830d4-0f5e-334e-8683-27eb431ea964&quot;,&quot;author&quot;:[{&quot;family&quot;:&quot;Abdilah&quot;,&quot;given&quot;:&quot;Syarif&quot;,&quot;parse-names&quot;:false,&quot;dropping-particle&quot;:&quot;&quot;,&quot;non-dropping-particle&quot;:&quot;&quot;},{&quot;family&quot;:&quot;Purnamasari&quot;,&quot;given&quot;:&quot;Hanny&quot;,&quot;parse-names&quot;:false,&quot;dropping-particle&quot;:&quot;&quot;,&quot;non-dropping-particle&quot;:&quot;&quot;}],&quot;container-title&quot;:&quot;Jurnal Ilmiah Ilmu Pemerintahan&quot;,&quot;ISSN&quot;:&quot;2442-3777&quot;,&quot;issued&quot;:{&quot;date-parts&quot;:[[2024,5,29]]},&quot;page&quot;:&quot;334-350&quot;,&quot;language&quot;:&quot;Indonesia&quot;,&quot;abstract&quot;:&quot;Since the turn of the century, mobile technology has enhanced online interactions, including in the field of governance. In Indonesia, the government's use of social media has become an important innovation in governance, enabling more direct public participation. This study aims to evaluate the effectiveness of Instagram use by the Karawang Regency Communication and Informatics Agency (Diskominfo) in improving public services. The research method used is a qualitative approach with a literature study from various sources, including government regulations, research journals, and books. Data was obtained from Instagram posts and the official website of Diskominfo Karawang, analyzed using&quot;,&quot;issue&quot;:&quot;2&quot;,&quot;volume&quot;:&quot;10&quot;},&quot;isTemporary&quot;:false,&quot;suppress-author&quot;:false,&quot;composite&quot;:false,&quot;author-only&quot;:false}],&quot;citationTag&quot;:&quot;MENDELEY_CITATION_v3_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&quot;},{&quot;citationID&quot;:&quot;MENDELEY_CITATION_648bfc7c-f73f-41eb-a7ff-3ef82ac74d85&quot;,&quot;properties&quot;:{&quot;noteIndex&quot;:0},&quot;isEdited&quot;:false,&quot;manualOverride&quot;:{&quot;isManuallyOverridden&quot;:false,&quot;citeprocText&quot;:&quot;[3]&quot;,&quot;manualOverrideText&quot;:&quot;&quot;},&quot;citationItems&quot;:[{&quot;id&quot;:&quot;b15efa8d-5716-3f8f-bfd6-6cdc49ad3c51&quot;,&quot;itemData&quot;:{&quot;type&quot;:&quot;article-journal&quot;,&quot;id&quot;:&quot;b15efa8d-5716-3f8f-bfd6-6cdc49ad3c51&quot;,&quot;title&quot;:&quot;EFEKTIVITAS AKUN INSTAGRAM @kominfodiy TERHADAP PENYEBARAN INFORMASI PUBLIK DALAM PERSPEKTIF ISLAM&quot;,&quot;groupId&quot;:&quot;18e830d4-0f5e-334e-8683-27eb431ea964&quot;,&quot;author&quot;:[{&quot;family&quot;:&quot;Ikrima Sari&quot;,&quot;given&quot;:&quot;Rahmi&quot;,&quot;parse-names&quot;:false,&quot;dropping-particle&quot;:&quot;&quot;,&quot;non-dropping-particle&quot;:&quot;&quot;},{&quot;family&quot;:&quot;Suprabowo&quot;,&quot;given&quot;:&quot;Imam&quot;,&quot;parse-names&quot;:false,&quot;dropping-particle&quot;:&quot;&quot;,&quot;non-dropping-particle&quot;:&quot;&quot;}],&quot;ISSN&quot;:&quot;2654-8372&quot;,&quot;URL&quot;:&quot;https://ejournal.iainu-kebumen.ac.id/index.php/selasar&quot;,&quot;issued&quot;:{&quot;date-parts&quot;:[[2022,12,15]]},&quot;page&quot;:&quot;18-36&quot;,&quot;abstract&quot;:&quot;This study aims to analyze the effectiveness of Instagram social media and the forms of Instagram social media management on the dissemination of public information for government agency in Islamic perspective. This research was carried out on Instagram account owned by government agency in Yogyakarta, namely Communication and Informatics Office of DIY (Yogyakarta Special Region). The research method used was descriptive qualitative with data analysis technique using field notes and then data classification was carried out and arranged systematically according to indicators based on the results of the data analysis. The instruments used in this study were interview guidelines, data of Instagram posts, and documentation. The result of the research showed that the public information dissemination of Instagram account of @kominfodiy was categorized as effective in its use. The dissemination of public information carried out on @kominfodiy account, if related to Islamic perspective, is also regarded as effective based on the ethical values of Islamic communication, in accordance with those stated in the verses of Quranic. In addition, the dissemination of information carried out by Communication and Informatics Office of DIY has also described good governance in \&quot;Sayyid al-Qaum Khadimuhum\&quot; which means that the leader of a society is servant to the people. All aspects or indicators of effectiveness are mutually sustainable with each other and have met the criteria to be declared effective.&quot;,&quot;issue&quot;:&quot;2&quot;,&quot;volume&quot;:&quot;2&quot;},&quot;isTemporary&quot;:false,&quot;suppress-author&quot;:false,&quot;composite&quot;:false,&quot;author-only&quot;:false}],&quot;citationTag&quot;:&quot;MENDELEY_CITATION_v3_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&quot;},{&quot;citationID&quot;:&quot;MENDELEY_CITATION_43810cba-5c88-4b1b-b84a-456162b40c89&quot;,&quot;properties&quot;:{&quot;noteIndex&quot;:0},&quot;isEdited&quot;:false,&quot;manualOverride&quot;:{&quot;isManuallyOverridden&quot;:false,&quot;citeprocText&quot;:&quot;[4]&quot;,&quot;manualOverrideText&quot;:&quot;&quot;},&quot;citationItems&quot;:[{&quot;id&quot;:&quot;ad1e6b81-2cc3-3e6f-b6e1-80f17ea7c147&quot;,&quot;itemData&quot;:{&quot;type&quot;:&quot;article-journal&quot;,&quot;id&quot;:&quot;ad1e6b81-2cc3-3e6f-b6e1-80f17ea7c147&quot;,&quot;title&quot;:&quot;EFEKTIVITAS AKUN INSTAGRAM @INFOSERANG DALAM PEMENUHAN KEBUTUHAN INFORMASI FOLLOWERS&quot;,&quot;groupId&quot;:&quot;18e830d4-0f5e-334e-8683-27eb431ea964&quot;,&quot;author&quot;:[{&quot;family&quot;:&quot;Saraswati&quot;,&quot;given&quot;:&quot;HelemnNadya&quot;,&quot;parse-names&quot;:false,&quot;dropping-particle&quot;:&quot;&quot;,&quot;non-dropping-particle&quot;:&quot;&quot;}],&quot;container-title&quot;:&quot;Telkom University&quot;,&quot;issued&quot;:{&quot;date-parts&quot;:[[2022]]},&quot;abstract&quot;:&quot;Instagram sebagai platform media sosial dapat dimanfaatkan untuk menjadi tempat untuk berbagi informasi berita tanpa perlu membuka portal berita. Instagram dapat membagikan berita yang diinginkan sesuai dengan kebutuhan masyarakat melalui foto dan video yang diunggah. Para pengguna Instagram ini juga dapat berinteraksi dengan memberikan komentar atau memberikan tanggapan suka terhadap suatu postingan foto maupun video yang dibagikan. Salah satu akun yang memanfaatkan Instagram sebagai media penyebaran informasi adalah akun Instagram @infoserang. Penelitian ini bertujuan unutk mengetahui seberapa besar Efektivitas akun Instagram @infoserang dalam memenuhi kebutuhan informasi followers. Metode yang digunakan dalam penelitian ini adalah kuantitatif deskriptif, sampel yang digunakan pada penelitian ini adalah followers aktif yang mengikuti akun Instagram @infoserang. Dalam penelitian ini, diperoleh hasil bahwa terdapat pengaruh yang signifikan antara Efektivitas Akun Instagram @infoserang terhadap Pemenuhan Kebutuhan Informasi Followers. Didapatkan perolehan nilai thitung (13.448) &gt; ttabel (1.660), maka H0 ditolak dan H1 diterima. Berdasarkan hasil koefisien determinasi menunjukkan bahwa Efektivitas Akun Instagram @infoserang memberikan pengaruh sebesar 64,4% dalam Pemenuhan Kebutuhan Informasi Followers, sedangkan sisanya dari variabel Pemenuhan Kebutuhan Informasi dipengaruhi oleh variabel lain yang tidak terdapat dalam penelitian.&quot;},&quot;isTemporary&quot;:false,&quot;suppress-author&quot;:false,&quot;composite&quot;:false,&quot;author-only&quot;:false}],&quot;citationTag&quot;:&quot;MENDELEY_CITATION_v3_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&quot;},{&quot;citationID&quot;:&quot;MENDELEY_CITATION_7f499854-ab69-4ee0-9d50-5d5778d3b178&quot;,&quot;properties&quot;:{&quot;noteIndex&quot;:0},&quot;isEdited&quot;:false,&quot;manualOverride&quot;:{&quot;isManuallyOverridden&quot;:false,&quot;citeprocText&quot;:&quot;[4]&quot;,&quot;manualOverrideText&quot;:&quot;&quot;},&quot;citationItems&quot;:[{&quot;id&quot;:&quot;ad1e6b81-2cc3-3e6f-b6e1-80f17ea7c147&quot;,&quot;itemData&quot;:{&quot;type&quot;:&quot;article-journal&quot;,&quot;id&quot;:&quot;ad1e6b81-2cc3-3e6f-b6e1-80f17ea7c147&quot;,&quot;title&quot;:&quot;EFEKTIVITAS AKUN INSTAGRAM @INFOSERANG DALAM PEMENUHAN KEBUTUHAN INFORMASI FOLLOWERS&quot;,&quot;groupId&quot;:&quot;18e830d4-0f5e-334e-8683-27eb431ea964&quot;,&quot;author&quot;:[{&quot;family&quot;:&quot;Saraswati&quot;,&quot;given&quot;:&quot;HelemnNadya&quot;,&quot;parse-names&quot;:false,&quot;dropping-particle&quot;:&quot;&quot;,&quot;non-dropping-particle&quot;:&quot;&quot;}],&quot;container-title&quot;:&quot;Telkom University&quot;,&quot;issued&quot;:{&quot;date-parts&quot;:[[2022]]},&quot;abstract&quot;:&quot;Instagram sebagai platform media sosial dapat dimanfaatkan untuk menjadi tempat untuk berbagi informasi berita tanpa perlu membuka portal berita. Instagram dapat membagikan berita yang diinginkan sesuai dengan kebutuhan masyarakat melalui foto dan video yang diunggah. Para pengguna Instagram ini juga dapat berinteraksi dengan memberikan komentar atau memberikan tanggapan suka terhadap suatu postingan foto maupun video yang dibagikan. Salah satu akun yang memanfaatkan Instagram sebagai media penyebaran informasi adalah akun Instagram @infoserang. Penelitian ini bertujuan unutk mengetahui seberapa besar Efektivitas akun Instagram @infoserang dalam memenuhi kebutuhan informasi followers. Metode yang digunakan dalam penelitian ini adalah kuantitatif deskriptif, sampel yang digunakan pada penelitian ini adalah followers aktif yang mengikuti akun Instagram @infoserang. Dalam penelitian ini, diperoleh hasil bahwa terdapat pengaruh yang signifikan antara Efektivitas Akun Instagram @infoserang terhadap Pemenuhan Kebutuhan Informasi Followers. Didapatkan perolehan nilai thitung (13.448) &gt; ttabel (1.660), maka H0 ditolak dan H1 diterima. Berdasarkan hasil koefisien determinasi menunjukkan bahwa Efektivitas Akun Instagram @infoserang memberikan pengaruh sebesar 64,4% dalam Pemenuhan Kebutuhan Informasi Followers, sedangkan sisanya dari variabel Pemenuhan Kebutuhan Informasi dipengaruhi oleh variabel lain yang tidak terdapat dalam penelitian.&quot;},&quot;isTemporary&quot;:false,&quot;suppress-author&quot;:false,&quot;composite&quot;:false,&quot;author-only&quot;:false}],&quot;citationTag&quot;:&quot;MENDELEY_CITATION_v3_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&quot;},{&quot;citationID&quot;:&quot;MENDELEY_CITATION_dc69f44c-2e82-4d1a-83a6-ab7446cbe061&quot;,&quot;properties&quot;:{&quot;noteIndex&quot;:0},&quot;isEdited&quot;:false,&quot;manualOverride&quot;:{&quot;isManuallyOverridden&quot;:false,&quot;citeprocText&quot;:&quot;[5]&quot;,&quot;manualOverrideText&quot;:&quot;&quot;},&quot;citationItems&quot;:[{&quot;id&quot;:&quot;5af4d0cf-fa61-3be8-88c6-6300a74eb878&quot;,&quot;itemData&quot;:{&quot;type&quot;:&quot;thesis&quot;,&quot;id&quot;:&quot;5af4d0cf-fa61-3be8-88c6-6300a74eb878&quot;,&quot;title&quot;:&quot;EFEKTIVITAS PENGGUNAAN MEDIA SOSIAL INSTAGRAM SEBAGAI MEDIA PROMOSI ONLINE DALAM MENINGKATKAN PENJUALAN PRODUK FASHION (Studi Pada Toko @thedonshouse di Enggal Bandar Lampung)&quot;,&quot;groupId&quot;:&quot;18e830d4-0f5e-334e-8683-27eb431ea964&quot;,&quot;author&quot;:[{&quot;family&quot;:&quot;Amal&quot;,&quot;given&quot;:&quot;Muhammad Fatkhil&quot;,&quot;parse-names&quot;:false,&quot;dropping-particle&quot;:&quot;&quot;,&quot;non-dropping-particle&quot;:&quot;&quot;}],&quot;issued&quot;:{&quot;date-parts&quot;:[[2023]]},&quot;publisher-place&quot;:&quot;Lampung&quot;,&quot;number-of-pages&quot;:&quot;1-99&quot;,&quot;publisher&quot;:&quot;Universitas Islam Negeri&quot;},&quot;isTemporary&quot;:false,&quot;suppress-author&quot;:false,&quot;composite&quot;:false,&quot;author-only&quot;:false}],&quot;citationTag&quot;:&quot;MENDELEY_CITATION_v3_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&quot;},{&quot;citationID&quot;:&quot;MENDELEY_CITATION_5e42af10-588a-427f-9ca1-ab26e8195176&quot;,&quot;properties&quot;:{&quot;noteIndex&quot;:0},&quot;isEdited&quot;:false,&quot;manualOverride&quot;:{&quot;isManuallyOverridden&quot;:false,&quot;citeprocText&quot;:&quot;[6]&quot;,&quot;manualOverrideText&quot;:&quot;&quot;},&quot;citationItems&quot;:[{&quot;id&quot;:&quot;d508103d-7100-3538-aaf5-e87e802f0a16&quot;,&quot;itemData&quot;:{&quot;type&quot;:&quot;thesis&quot;,&quot;id&quot;:&quot;d508103d-7100-3538-aaf5-e87e802f0a16&quot;,&quot;title&quot;:&quot;Analisis Konten Akun Instagram @ruqun.id Dalam Memberikan Informasi Keislaman Untuk Followers&quot;,&quot;author&quot;:[{&quot;family&quot;:&quot;Astutik&quot;,&quot;given&quot;:&quot;Indah Puji&quot;,&quot;parse-names&quot;:false,&quot;dropping-particle&quot;:&quot;&quot;,&quot;non-dropping-particle&quot;:&quot;&quot;}],&quot;issued&quot;:{&quot;date-parts&quot;:[[2023,12,7]]},&quot;publisher-place&quot;:&quot;Kediri&quot;,&quot;number-of-pages&quot;:&quot;1-84&quot;,&quot;abstract&quot;:&quot;Rumah Qur'an Nur Hidayah (Ruqun) atau @ruqun.id merupakan tempat belajar qur'an secara online untuk khalangan wanita muslim berbagai usia yang tersebar di berbagi wilayah. Pembelajarannya yakni pembelajaran tahsin, tahfidz, bahasa arab, muroja’ah dan pengembangan soft skill. Penelitian ini bertujuan untuk mengetahui bagaimana konten yang ditampilkan akun Instagram @ruqun.id dalam memberikan informasi keislaman untuk followers. Metode dalam penelitian ini yaitu metode kualitatif dengan pendekatan content analysis. Teori yang mendukung dalam penelitian ini adalah teori Komunikasi Laswell. Pengumpulan data dilakukan dengan observasi online dan dokumentasi. Teknik pengolahan dan analisis data dilakukan melalui tiga tahapan yaitu: reduksi data, display data (penyajian data) dan conclusi data (mengambil kesimpulan) Hasil penelitian dapat diketahui bahwa penyuguhan konten akun Instagram @ruqun.id dalam memberikan informasi keislaman untuk followers memberikan informasi keislaman berupa unggahan materi tentang akidah, syariah dan akhlak. Selama rentang waktu 11 November 2021 sampai 26 Desember 2022 terdapat 45 unggahan materi akidah, 14 unggahan materi syariah dan 49 unggahan materi akhlak. Selanjutnya materi tersebut dikemas dengan memperhatikan pemilihan topik yang sesuai, materi yang singkat dan jelas, menanggapi pertanyaan yang diajukan followers, membuat tampilan visual yang menarik dan mengemas dengan memanfaatkan fitur instagram dimana akun Instagram @ruqun.id paling banyak memanfaatkan fitur Instagram Stories, hastag (#) dan Mentions (@).&quot;,&quot;publisher&quot;:&quot;Institut Agama Islam Negeri Kediri&quot;,&quot;container-title-short&quot;:&quot;&quot;},&quot;isTemporary&quot;:false,&quot;suppress-author&quot;:false,&quot;composite&quot;:false,&quot;author-only&quot;:false}],&quot;citationTag&quot;:&quot;MENDELEY_CITATION_v3_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&quot;},{&quot;citationID&quot;:&quot;MENDELEY_CITATION_8836387b-6fe0-4995-aace-568fc02d3f4f&quot;,&quot;properties&quot;:{&quot;noteIndex&quot;:0},&quot;isEdited&quot;:false,&quot;manualOverride&quot;:{&quot;isManuallyOverridden&quot;:false,&quot;citeprocText&quot;:&quot;[7]&quot;,&quot;manualOverrideText&quot;:&quot;&quot;},&quot;citationItems&quot;:[{&quot;id&quot;:&quot;e3d8d1f6-9571-3632-b436-f460920a3861&quot;,&quot;itemData&quot;:{&quot;type&quot;:&quot;thesis&quot;,&quot;id&quot;:&quot;e3d8d1f6-9571-3632-b436-f460920a3861&quot;,&quot;title&quot;:&quot;Dampak Penyalahgunaan Media Sosial Terhadap Moral Anak Di Dusun Bogo Bulu Semen Kediri Jawa Timur&quot;,&quot;author&quot;:[{&quot;family&quot;:&quot;Janah&quot;,&quot;given&quot;:&quot;Siti Na'imatul&quot;,&quot;parse-names&quot;:false,&quot;dropping-particle&quot;:&quot;&quot;,&quot;non-dropping-particle&quot;:&quot;&quot;}],&quot;issued&quot;:{&quot;date-parts&quot;:[[2022,7,26]]},&quot;publisher-place&quot;:&quot;Kediri&quot;,&quot;number-of-pages&quot;:&quot;1-97&quot;,&quot;abstract&quot;:&quot;ABSTRAK Siti Na’imatul Janah, 2022. Dosen Pembimbing Prof. Dr. Hj. Munifah, M.Pd, dan Sheila Fakhria, M.H. : Dampak Penyalahgunaan Media Sosial Terhadap Moral Anak di Dusun Bogo Bulu Semen Kediri Jawa Timur. Skripsi, Pendidikan Agama Islam, Fakultas Tarbiyah dan Ilmu Keguruan. Kata kunci : Dampak Penyalahgunaan Media Sosial, Moral. Moral merupakan hal yang sangat penting yang menjadi basis bagaimana seorang manusia tumbuh, hidup dan bergaul dalam lingkungan sekitar. Dengan adanya teknologi yang semakin canggih dan penggunaan media sosial yang dapat mempengaruhi kehidupan seseorang, sehingga sangat berpengaruh terhadap anak�anak tanpa mengetahui dampak positif dan dampak negatif. Ternyata dampak media sosial sangat besar sekali dalam perkembangan anak. Di usia anak-anak yang seharusnya mereka belum layak menggunakan media sosial yang mengakibatkan mereka lupa akan kewajiban utamanya. Fokus penelitian yang digunakan adalah (1) penggunaan media sosial oleh anak di dusun bogo bulu semen kediri jawa timur (2) dampak dari penyalahgunaan media sosial terhadap moral anak di dusun bogo bulu semen kediri jawa timur (3) solusi yang diberikan oleh masyarakat dari dampak penyalahgunaan media sosial terhadap moral anak di dusun bogo bulu semen kediri jawa timur. Untuk mencapai tujuan di atas, digunakan pendekatan kualitatif dengan jenis penelitian field reasech yakni penelitian lapangan yang dilakukan di Dusun Bogo Bulu Semen Kediri Jawa Timur. Teknik pengumpulan data yang digunakan adalah observasi, wawancara dan dokumentasi. Wawancara dilakukan pada anak, orang tua, ketua RT dan tokoh agama dusun Bogo. Observasi dan dokumentasi dilaksanakan terhadap hal-hal yang berkaitan dengan dampak penyalahgunaan media sosial terhadap moral anak. Berdasarkan hasil penelitian dapat disimpulkan bahwa (1) Penggunaan media sosial oleh anak memberikan pemanfaatan bagi anak sebagai sarana komunikasi, hiburan dan pendidikan. Bentuk-bentuk media sosial yang sering digunakan anak yaitu whatsapp, facebook, game online dan google searching. Dalam penggunaannya orang tua memberikan intensitas agar anak bisa membagi waktu antara bermain media sosial dan belajar. (2) dampak positif penggunaan media sosial diantaranya dapat digunakan sebagai sarana komunikasi, hiburan dan pendidikan, sedangkan dampak negatif penyalahgunaan media sosial diantaranya penggunaan media sosial yang terlalu lama, lupa waktu belajar dan mengaji, tidak mendengarkan nasihat orang tua, kurang antusias dengan lingkungan sekitar. (3) Solusi yang diberikan oleh masyarakat dari dampak penyalahgunaan media sosial terhadap moral anak yaitu diadakannya sosialisasi dan kegiatan keagamaan di Musholla Nurul Anwar&quot;,&quot;publisher&quot;:&quot;Institut Agama Islam Negeri Kediri &quot;,&quot;container-title-short&quot;:&quot;&quot;},&quot;isTemporary&quot;:false,&quot;suppress-author&quot;:false,&quot;composite&quot;:false,&quot;author-only&quot;:false}],&quot;citationTag&quot;:&quot;MENDELEY_CITATION_v3_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&quot;},{&quot;citationID&quot;:&quot;MENDELEY_CITATION_01171f76-1973-4f75-a3b8-c43376f594dc&quot;,&quot;properties&quot;:{&quot;noteIndex&quot;:0},&quot;isEdited&quot;:false,&quot;manualOverride&quot;:{&quot;isManuallyOverridden&quot;:false,&quot;citeprocText&quot;:&quot;[8]&quot;,&quot;manualOverrideText&quot;:&quot;&quot;},&quot;citationItems&quot;:[{&quot;id&quot;:&quot;09aba2e2-21c6-31de-ac75-990a72b81410&quot;,&quot;itemData&quot;:{&quot;type&quot;:&quot;thesis&quot;,&quot;id&quot;:&quot;09aba2e2-21c6-31de-ac75-990a72b81410&quot;,&quot;title&quot;:&quot;Preferensi Media Sosial Komunikasi Pemasaran Konsumen Dalam Pembelian Perlengkapan Rumah Secara Online&quot;,&quot;groupId&quot;:&quot;18e830d4-0f5e-334e-8683-27eb431ea964&quot;,&quot;author&quot;:[{&quot;family&quot;:&quot;Awaludin&quot;,&quot;given&quot;:&quot;Riza&quot;,&quot;parse-names&quot;:false,&quot;dropping-particle&quot;:&quot;&quot;,&quot;non-dropping-particle&quot;:&quot;&quot;}],&quot;issued&quot;:{&quot;date-parts&quot;:[[2023,1,7]]},&quot;publisher-place&quot;:&quot;Jakarta&quot;,&quot;abstract&quot;:&quot;Tujuan penelitian ini bertujuan untuk mengetahui pilihan media sosial komunikasi pemasaran dalam membeli perlengkapan rumah secara online. Berdasarkan kriteria yang telah ditentukan yaitu : performance expectancy, effort expectancy, social influence, dan facilitating conditions. Serta untuk mengetahui media sosial apa yang lebih dipilih oleh konsumen dalam membeli perlengkapan rumah secara online. Penelitian ini merupakan jenis penelitian deskriptif dengan pendekatan kuantitatif. Sampel yang digunakan dalam penelitian ini adalah 20 Responden. Dalam penelitian menggunakan metode AHP sebagai metode untuk pengambilan keputusan. Sampel dalam penelitian ini merupakan konsumen perlengkapan rumah yang melakukan pembelian secara online di media sosial dengan menyebarkan kuesioner. Berdasarkan hasil dan pembahasan menunjukkan bahwa penelitian ini membuktikan konsumen perlengkapan rumah secara online memilih media sosial Instagram sebagai pilihan utama dengan pertimbangan performance expectancy dan social influence. ABSTRACT The purpose of this study aims to determine the choice of social media marketing communication in buying home appliances online. Based on predetermined criteria, namely: performance expectancy, effort expectancy, social influence, and facilitating conditions. And to find out what social media consumers prefer in buying home appliances online. This research is a type of descriptive research with a quantitative approach. The sample used in this study was 20 respondents. In this study using the AHP method as a method of decision making. The sample in this study is home appliances consumers who make online purchases on social media by distributing questionnaires. Based on and discussion shows that this study proves that consumers of home appliances online, social media, Instagram as the main choice for considering performance expectations and social influences.&quot;,&quot;publisher&quot;:&quot;Sekolah Tinggi Ilmu Ekonomi Indonesia&quot;},&quot;isTemporary&quot;:false,&quot;suppress-author&quot;:false,&quot;composite&quot;:false,&quot;author-only&quot;:false}],&quot;citationTag&quot;:&quot;MENDELEY_CITATION_v3_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&quot;},{&quot;citationID&quot;:&quot;MENDELEY_CITATION_5126c169-3ea1-4cb9-9ec5-fadcd576c112&quot;,&quot;properties&quot;:{&quot;noteIndex&quot;:0},&quot;isEdited&quot;:false,&quot;manualOverride&quot;:{&quot;isManuallyOverridden&quot;:false,&quot;citeprocText&quot;:&quot;[9]&quot;,&quot;manualOverrideText&quot;:&quot;&quot;},&quot;citationItems&quot;:[{&quot;id&quot;:&quot;a9303357-5419-3c1e-959b-dd26c65ec989&quot;,&quot;itemData&quot;:{&quot;type&quot;:&quot;article-journal&quot;,&quot;id&quot;:&quot;a9303357-5419-3c1e-959b-dd26c65ec989&quot;,&quot;title&quot;:&quot;PEMANFAATAN MEDIA SOSIAL SEBAGAI MEDIA PROMOSI BAGI RADIO MERSI 93.9 FM&quot;,&quot;groupId&quot;:&quot;18e830d4-0f5e-334e-8683-27eb431ea964&quot;,&quot;author&quot;:[{&quot;family&quot;:&quot;Suryani&quot;,&quot;given&quot;:&quot;Ita&quot;,&quot;parse-names&quot;:false,&quot;dropping-particle&quot;:&quot;&quot;,&quot;non-dropping-particle&quot;:&quot;&quot;},{&quot;family&quot;:&quot;Handar&quot;,&quot;given&quot;:&quot;Muhammad&quot;,&quot;parse-names&quot;:false,&quot;dropping-particle&quot;:&quot;&quot;,&quot;non-dropping-particle&quot;:&quot;&quot;},{&quot;family&quot;:&quot;Ekasuci&quot;,&quot;given&quot;:&quot;Ratnasari&quot;,&quot;parse-names&quot;:false,&quot;dropping-particle&quot;:&quot;&quot;,&quot;non-dropping-particle&quot;:&quot;&quot;},{&quot;family&quot;:&quot;Bina Sarana Informatika&quot;,&quot;given&quot;:&quot;Universitas&quot;,&quot;parse-names&quot;:false,&quot;dropping-particle&quot;:&quot;&quot;,&quot;non-dropping-particle&quot;:&quot;&quot;},{&quot;family&quot;:&quot;Studi Penyiaran&quot;,&quot;given&quot;:&quot;Program&quot;,&quot;parse-names&quot;:false,&quot;dropping-particle&quot;:&quot;&quot;,&quot;non-dropping-particle&quot;:&quot;&quot;}],&quot;container-title&quot;:&quot;Journal Komunikasi&quot;,&quot;DOI&quot;:&quot;10.31294/jkom&quot;,&quot;ISSN&quot;:&quot;2579-3292&quot;,&quot;URL&quot;:&quot;https://ejournal.bsi.ac.id/ejurnal/index.php/jkom/index&quot;,&quot;issued&quot;:{&quot;date-parts&quot;:[[2020,3,2]]},&quot;page&quot;:&quot;67-76&quot;,&quot;language&quot;:&quot;Indonesia&quot;,&quot;abstract&quot;:&quot;Media sosial pada umumnya digunakan penguna internet (internet user) sebagai sarana menjalin komunikasi kepada pengguna lain dalam bentuk postingan atau konten-konten berbagi yang dibagikan oleh pemilik akun media sosial. Dalam perkembangannya media sosial bisa dimanfaatkan untuk beragam kepentingan, mulai menjalin pertemanan, kampanye program tertentu (pendidikan, sosial, agama, lingkungan, kesehatan, dan sebagainya), sampai promosi. Perseroan Terbatas PT. Radio Swara Mersidiona yang lebih dikenal dengan nama Radio Mersi FM dengan motto Bandar Dangdut Indonesia, dengan memiliki identitas yang jelas serta tetap konsisten pada jalur Musik Dangdut atau dengan format full musik dangdut. Radio Mersi 93,9 FM memanfaatkan media sosial untuk kegiatan promosi, karena media sosial bisa menjadi cara ampuh mengetahui isu-isu tentang apa yang dibutuhkan oleh masyarakat dan engagement bisa dilakukan dengan merespons secara cepat masalah ataupun informasi. Tujuan penelitian ini adalah ingin mengetahui Bagaimana Pemanfaatan Media Sosial Sebagai Media Promosi Bagi Radio Mersi 93.9 FM. Menggunakan metode penelitian studi kasus yaitu membutuhkan dari berbagai sumber data dan berbagai macam instrumen dalam pengumpulan data. Hasil penelitian menunjukkan bahwa media sosial yang dimiliki Radio Mersi 93,9 FM ini memiliki kekuatan hubungan dan kepadatan jaringan pada saat proses promosi program, sehingga dapat membangun keterikatan dengan para pendengarnya.&quot;,&quot;issue&quot;:&quot;1&quot;,&quot;volume&quot;:&quot;11&quot;},&quot;isTemporary&quot;:false,&quot;suppress-author&quot;:false,&quot;composite&quot;:false,&quot;author-only&quot;:false}],&quot;citationTag&quot;:&quot;MENDELEY_CITATION_v3_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&quot;},{&quot;citationID&quot;:&quot;MENDELEY_CITATION_ab737c29-d106-4f27-ac65-fdaf4569170e&quot;,&quot;properties&quot;:{&quot;noteIndex&quot;:0},&quot;isEdited&quot;:false,&quot;manualOverride&quot;:{&quot;isManuallyOverridden&quot;:false,&quot;citeprocText&quot;:&quot;[10]&quot;,&quot;manualOverrideText&quot;:&quot;&quot;},&quot;citationItems&quot;:[{&quot;id&quot;:&quot;43cb33df-d533-376b-b612-e7bc9b71a1db&quot;,&quot;itemData&quot;:{&quot;type&quot;:&quot;report&quot;,&quot;id&quot;:&quot;43cb33df-d533-376b-b612-e7bc9b71a1db&quot;,&quot;title&quot;:&quot;PEMANFAATAN MEDIA SOSIAL UNTUK EFEKTIFITAS KOMUNIKASI&quot;,&quot;groupId&quot;:&quot;18e830d4-0f5e-334e-8683-27eb431ea964&quot;,&quot;author&quot;:[{&quot;family&quot;:&quot;Setiadi&quot;,&quot;given&quot;:&quot;Ahmad&quot;,&quot;parse-names&quot;:false,&quot;dropping-particle&quot;:&quot;&quot;,&quot;non-dropping-particle&quot;:&quot;&quot;}],&quot;publisher-place&quot;:&quot;Karawang&quot;,&quot;number-of-pages&quot;:&quot;1-7&quot;,&quot;language&quot;:&quot;Indonesia&quot;,&quot;abstract&quot;:&quot;The phenomenon of social media presence as a result of the development of information and communication technology is remarkable. With a variety of services that can be used, social media has changed the way we communicate in society. Social media presence even had an impact in the way we communicate in all fields, such as marketing communication, political communication and communication in the learning system. It is certainly interesting to study whether social media presence only brings change impacts of conventional means of communication into a modern and all-digital, or also cause the communication is more effective.&quot;},&quot;isTemporary&quot;:false,&quot;suppress-author&quot;:false,&quot;composite&quot;:false,&quot;author-only&quot;:false}],&quot;citationTag&quot;:&quot;MENDELEY_CITATION_v3_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&quot;},{&quot;citationID&quot;:&quot;MENDELEY_CITATION_ca5488ee-248a-4460-8a66-547089b827f2&quot;,&quot;properties&quot;:{&quot;noteIndex&quot;:0},&quot;isEdited&quot;:false,&quot;manualOverride&quot;:{&quot;isManuallyOverridden&quot;:false,&quot;citeprocText&quot;:&quot;[11]&quot;,&quot;manualOverrideText&quot;:&quot;&quot;},&quot;citationItems&quot;:[{&quot;id&quot;:&quot;c7d0a3a5-c1e0-3884-ba85-10baf2b72738&quot;,&quot;itemData&quot;:{&quot;type&quot;:&quot;article-journal&quot;,&quot;id&quot;:&quot;c7d0a3a5-c1e0-3884-ba85-10baf2b72738&quot;,&quot;title&quot;:&quot;THE CORRELATION BETWEEN INSTAGRAM SOCIAL MEDIA USAGE AND COMPETENCY OF MEDIA LITERACY AT UPT NATIONAL INSTITUTE OF TECHNOLOGY LIBRARY&quot;,&quot;groupId&quot;:&quot;18e830d4-0f5e-334e-8683-27eb431ea964&quot;,&quot;author&quot;:[{&quot;family&quot;:&quot;Kurnia&quot;,&quot;given&quot;:&quot;Neng Dewi&quot;,&quot;parse-names&quot;:false,&quot;dropping-particle&quot;:&quot;&quot;,&quot;non-dropping-particle&quot;:&quot;&quot;},{&quot;family&quot;:&quot;Johan&quot;,&quot;given&quot;:&quot;Riche Cyntia&quot;,&quot;parse-names&quot;:false,&quot;dropping-particle&quot;:&quot;&quot;,&quot;non-dropping-particle&quot;:&quot;&quot;},{&quot;family&quot;:&quot;Rullyana&quot;,&quot;given&quot;:&quot;Gema&quot;,&quot;parse-names&quot;:false,&quot;dropping-particle&quot;:&quot;&quot;,&quot;non-dropping-particle&quot;:&quot;&quot;}],&quot;container-title&quot;:&quot;Edulib&quot;,&quot;issued&quot;:{&quot;date-parts&quot;:[[2018,5]]},&quot;page&quot;:&quot;1-7&quot;,&quot;language&quot;:&quot;Indonesia&quot;,&quot;abstract&quot;:&quot;Penelitian ini dilatarbelakangi oleh banyaknya informasi hoax yang tersebar di\nmedia sosial instagram yang menuntut kita untuk dapat menentukan dan memilih informasi\nyang akurat, serta masih rendahnya kemampuan literasi media yang dimiliki pemustaka.\nMasalah yang menjadi kajian dalam penelitian ini adalah apakah terdapat hubungan antara\npemanfaatan media sosial instagram dengan kemampuan literasi media pemustaka UPT\nPerpustakaan Institut Teknologi Nasional. Tujuan dari penelitian ini yaitu untuk mengetahui\napakah terdapat hubungan antara pemanfaatan media sosial instagram dengan kemampuan\nliterasi media pemustaka UPT Perpustakaan Institut Teknologi Nasional. Populasi dalam\npenelitian ini adalah seluruh pemustaka di UPT Perpustakaan Institut Teknologi Nasional\ndengan jumlah 9.818 orang. Teknik pengambilan sampel yang digunakan adalah\nproportionate stratified random sampling dengan jumlah sampel 99 orang. Penelitian ini\nmenggunakan pendekatan kuantitatif dengan metode deskriptif korelasional, dan analisis\ndata menggunakan korelasi spearman rank. Instrumen penelitian yang digunakan adalah\nkuesioner tertututp dengan skala empat kategori Likert. Hasil penelitian menunjukkan bahwa\nterdapat hubungan yang kuat dan signifikan antara pemanfaatan media sosial instagram dan\nkemampuan literasi media. Secara khusus hasil penelitian menunjukkan bahwa gambaran\npemanfaatan media sosial instagram berada pada kategori sangat baik dan gambaran\nkemampuan literasi media berada pada kategori sangat baik.&quot;,&quot;issue&quot;:&quot;1&quot;,&quot;volume&quot;:&quot;8&quot;},&quot;isTemporary&quot;:false,&quot;suppress-author&quot;:false,&quot;composite&quot;:false,&quot;author-only&quot;:false}],&quot;citationTag&quot;:&quot;MENDELEY_CITATION_v3_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&quot;},{&quot;citationID&quot;:&quot;MENDELEY_CITATION_d6dc9cbd-5635-4c3f-9654-9da349dccfc1&quot;,&quot;properties&quot;:{&quot;noteIndex&quot;:0},&quot;isEdited&quot;:false,&quot;manualOverride&quot;:{&quot;isManuallyOverridden&quot;:false,&quot;citeprocText&quot;:&quot;[12]&quot;,&quot;manualOverrideText&quot;:&quot;&quot;},&quot;citationItems&quot;:[{&quot;id&quot;:&quot;75aaaa42-2348-3ff2-9133-efc71d794f59&quot;,&quot;itemData&quot;:{&quot;type&quot;:&quot;thesis&quot;,&quot;id&quot;:&quot;75aaaa42-2348-3ff2-9133-efc71d794f59&quot;,&quot;title&quot;:&quot;Penggunaan Akun Instagram Sebagai Eksistensi Diri Siswa SMAN 8 Kota Kediri&quot;,&quot;groupId&quot;:&quot;18e830d4-0f5e-334e-8683-27eb431ea964&quot;,&quot;author&quot;:[{&quot;family&quot;:&quot;Humaida&quot;,&quot;given&quot;:&quot;Dzurrotul Adiba&quot;,&quot;parse-names&quot;:false,&quot;dropping-particle&quot;:&quot;&quot;,&quot;non-dropping-particle&quot;:&quot;&quot;}],&quot;issued&quot;:{&quot;date-parts&quot;:[[2020]]},&quot;publisher-place&quot;:&quot;Kediri&quot;,&quot;publisher&quot;:&quot;Institusi Agama Islam Negeri Kediri&quot;},&quot;isTemporary&quot;:false,&quot;suppress-author&quot;:false,&quot;composite&quot;:false,&quot;author-only&quot;:false}],&quot;citationTag&quot;:&quot;MENDELEY_CITATION_v3_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&quot;},{&quot;citationID&quot;:&quot;MENDELEY_CITATION_ad442de1-6c62-4923-8543-18cae21acdb0&quot;,&quot;properties&quot;:{&quot;noteIndex&quot;:0},&quot;isEdited&quot;:false,&quot;manualOverride&quot;:{&quot;isManuallyOverridden&quot;:false,&quot;citeprocText&quot;:&quot;[13]&quot;,&quot;manualOverrideText&quot;:&quot;&quot;},&quot;citationItems&quot;:[{&quot;id&quot;:&quot;ae5e7f4b-bf9b-34c3-91e2-4980e6787ed2&quot;,&quot;itemData&quot;:{&quot;type&quot;:&quot;thesis&quot;,&quot;id&quot;:&quot;ae5e7f4b-bf9b-34c3-91e2-4980e6787ed2&quot;,&quot;title&quot;:&quot;PENGARUH MEDIA SOSIAL INSTAGRAM, KUALITAS PELAYANAN, KUALITAS PRODUK, DAN KEMUDAHAN MENGAKSEPRODUK TERHADAP NIAT BELI KONSUMEN&quot;,&quot;groupId&quot;:&quot;18e830d4-0f5e-334e-8683-27eb431ea964&quot;,&quot;author&quot;:[{&quot;family&quot;:&quot;prabowo&quot;,&quot;given&quot;:&quot;dix&quot;,&quot;parse-names&quot;:false,&quot;dropping-particle&quot;:&quot;&quot;,&quot;non-dropping-particle&quot;:&quot;&quot;}],&quot;issued&quot;:{&quot;date-parts&quot;:[[2020,7,16]]},&quot;publisher-place&quot;:&quot;Yogyakarta&quot;,&quot;number-of-pages&quot;:&quot;1-54&quot;,&quot;abstract&quot;:&quot;Globalisasi telah membuka banyak peluang baru bagi para pelaku bisnis,\nsalah satunya adalah dengan lahirnya internet yang bisa diakses dengan mudah\ndimana saja. Para pelaku bisnis online shop dalam kegiatan bisnisnya mempunyai\ntujuan utama yaitu untuk memaksimalkan keuntungan yang bisa didapatkan dari\nbisnisnya tersebut. Para pelaku bisnis online shop dapat memahami bahwa\nbisnisnya bekerja dengan baik adalah dengan melihat bagaimana niat beli\nkonsumen terhadap produk yang kita tawarkan secara online. Salah satu alat ukur\nuntuk mengetahui niat beli konsumen adalah dengan menggunakan regresi linear\nberganda. Variabel-variabel yang digunakan untuk mengukurnya adalah Media\nSosial Instagram, Kualitas Pelayanan, Kualitas Produk, Kemudahan Mengakses\nProduk. Penelitian ini bertujuan untuk mengetahui sejauh mana niat beli\nkonsumen dipengaruhi oleh berbagai variabel tersebut. Data yang digunakan\nadalah data primer yang didapatkan melalui penyebaran kuesioner secara online\ndengan bantuan Google Forms.&quot;,&quot;publisher&quot;:&quot;Universita Atma Jaya Yogyakarta&quot;},&quot;isTemporary&quot;:false,&quot;suppress-author&quot;:false,&quot;composite&quot;:false,&quot;author-only&quot;:false}],&quot;citationTag&quot;:&quot;MENDELEY_CITATION_v3_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&quot;},{&quot;citationID&quot;:&quot;MENDELEY_CITATION_2ef591cb-3eee-44d4-a436-13b1348097ce&quot;,&quot;properties&quot;:{&quot;noteIndex&quot;:0},&quot;isEdited&quot;:false,&quot;manualOverride&quot;:{&quot;isManuallyOverridden&quot;:false,&quot;citeprocText&quot;:&quot;[14]&quot;,&quot;manualOverrideText&quot;:&quot;&quot;},&quot;citationItems&quot;:[{&quot;id&quot;:&quot;cece948f-a170-345c-9c5f-a55078ab2d25&quot;,&quot;itemData&quot;:{&quot;type&quot;:&quot;thesis&quot;,&quot;id&quot;:&quot;cece948f-a170-345c-9c5f-a55078ab2d25&quot;,&quot;title&quot;:&quot;Dakwah melalui Instagram (studi analisis materi dakwah dalam Instagram Yusuf Mansur, Felix Siauw, Aa Gym, Arifin Ilham)&quot;,&quot;groupId&quot;:&quot;18e830d4-0f5e-334e-8683-27eb431ea964&quot;,&quot;author&quot;:[{&quot;family&quot;:&quot;difika&quot;,&quot;given&quot;:&quot;fifit&quot;,&quot;parse-names&quot;:false,&quot;dropping-particle&quot;:&quot;&quot;,&quot;non-dropping-particle&quot;:&quot;&quot;}],&quot;issued&quot;:{&quot;date-parts&quot;:[[2016,11,25]]},&quot;publisher-place&quot;:&quot;semarang&quot;,&quot;number-of-pages&quot;:&quot;1-73&quot;,&quot;abstract&quot;:&quot;Nama: Fifit Difika (121211046), Penelitian dengan judul “DAKWAH MELALUI\nINSTAGRAM (Studi Analisis Materi Dakwah Dalam Instagram Yusuf Mansur, Felix\nSiauw, Aa Gym, Arifin Ilham)”dilatar belakangi dengan adanya kemunculan media sosial\nbaru yakni Instagram yang banyak digunakan oleh berbagai golongan masyarakat untuk\nexsistence diri atau life syle, namun beberapa dai seperti Ustadz Yusuf Mansur, Ustadz\nFelix Siauw, Ustadz Aa Gym, Ustadz Arifin Ilham. yang telah menggunakan Instagram\nuntuk menyebarluaskan dakwah. Dari latar belakang diatas munculah satu rumusan\npermasalahan yaitu: Apa saja isi materi dakwah yang ada dalam Instagram ke empat da’i\ntersebut. Penelitian ini bertujuan untuk mengetahui dan menjelaskan apa saja isi materi\ndakwah yang berada di Instagram para da’i tersebut.\nJenis penelitian dalam skripsi ini adalah penelitian kualitatif, sedangkan spesifikasi\npenelitian yang digunakan adalah deskriptif. Untuk mencapai tujuan tersebut penelitian ini\nmenggunakan metode analisis isi (content analysis) sedangkan teknik pengumpulan data\nyang digunakan adalah metode dokumentasi untuk mengumpulkan dokumen yang\nberkaitan dengan subjek penelitian. Sumber data yang digunakan dalam penelitian ini\nberasal dari postingan Ustadz Yusuf Mansur, Ustadz Felix Siauw, Ustadz Aa Gym dan\nUstadz Arifin Ilham di instagram mengenai materi akidah, akhlak, sosial dan amar ma’ruf.\nHasil penelitian ini menunjukkan bahwa Instagram Ustadz Yusuf Mansur, Ustadz\nFelix Siauw, Ustadz Aa Gym dan Ustadz Arifin Ilham di dalamnya mengandung materi\ndakwah dan nilai-nilai keagamaan. Materi dakwah yang terkandung dalam Instagram ke\nempat dai tersebut mengenai akidah, akhlak, sosial dan amar ma’ruf. Dalam Instagram\nda’i tersebut mengandung pesan-pesan kearifan dalam pencitraan dakwah. seperti dalam\nInstagram Ustadz Yusuf Mansur mengenai ketuhanan, ikhtiar,tolong menolong, membaca\nAl Qur’an. Ustadz Felix Siauw mengenai hari kiamat, istigfar, persaudaraan, dan\nberdakwah. Sedangkan Ustadz Aa Gym mengenai hari kiamat, sopan santun, pemaaf,\ntawakal, tolong menolong, dan membaca Al Qur’an. dan Ustadz Arifin Ilham mengenai\ntaqwa, istiqomah, shodaqoh, dan berwudhu. Dalam keempat Instagram para da’i diatas,\nInstagram Aa Gym yang banyak mencitrakan materi dakwahnya melalui Instagram dan\nlebih menarik dan mempunyai pesan yang lebih kuat.\n&quot;,&quot;publisher&quot;:&quot;universitas islam negri walisongo&quot;},&quot;isTemporary&quot;:false,&quot;suppress-author&quot;:false,&quot;composite&quot;:false,&quot;author-only&quot;:false}],&quot;citationTag&quot;:&quot;MENDELEY_CITATION_v3_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&quot;},{&quot;citationID&quot;:&quot;MENDELEY_CITATION_41f6f4bd-d067-4778-8e3b-3e157c8835c6&quot;,&quot;properties&quot;:{&quot;noteIndex&quot;:0},&quot;isEdited&quot;:false,&quot;manualOverride&quot;:{&quot;isManuallyOverridden&quot;:false,&quot;citeprocText&quot;:&quot;[15]&quot;,&quot;manualOverrideText&quot;:&quot;&quot;},&quot;citationItems&quot;:[{&quot;id&quot;:&quot;f1106193-9e7d-3f1f-9d16-d8cfab5622c8&quot;,&quot;itemData&quot;:{&quot;type&quot;:&quot;thesis&quot;,&quot;id&quot;:&quot;f1106193-9e7d-3f1f-9d16-d8cfab5622c8&quot;,&quot;title&quot;:&quot;PENGARUH TERPAAN INFORMASI PADA AKUN INSTAGRAM @EXPLORENUSAPENIDA TERHADAP KEPUTUSAN BERKUNJUNG FOLLOWERS PADA ERA NEW NORMAL&quot;,&quot;groupId&quot;:&quot;18e830d4-0f5e-334e-8683-27eb431ea964&quot;,&quot;author&quot;:[{&quot;family&quot;:&quot;Christabel&quot;,&quot;given&quot;:&quot;&quot;,&quot;parse-names&quot;:false,&quot;dropping-particle&quot;:&quot;&quot;,&quot;non-dropping-particle&quot;:&quot;&quot;}],&quot;issued&quot;:{&quot;date-parts&quot;:[[2022,11,2]]},&quot;publisher-place&quot;:&quot;Yogyakarta&quot;,&quot;publisher&quot;:&quot;Universitas Atma Jaya Yogyakarta&quot;},&quot;isTemporary&quot;:false,&quot;suppress-author&quot;:false,&quot;composite&quot;:false,&quot;author-only&quot;:false}],&quot;citationTag&quot;:&quot;MENDELEY_CITATION_v3_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&quot;},{&quot;citationID&quot;:&quot;MENDELEY_CITATION_94bac182-7458-48c4-aa1f-b97193505ad1&quot;,&quot;properties&quot;:{&quot;noteIndex&quot;:0},&quot;isEdited&quot;:false,&quot;manualOverride&quot;:{&quot;isManuallyOverridden&quot;:false,&quot;citeprocText&quot;:&quot;[16]&quot;,&quot;manualOverrideText&quot;:&quot;&quot;},&quot;citationItems&quot;:[{&quot;id&quot;:&quot;10622ea7-09fa-384a-ac5c-6886913105a0&quot;,&quot;itemData&quot;:{&quot;type&quot;:&quot;webpage&quot;,&quot;id&quot;:&quot;10622ea7-09fa-384a-ac5c-6886913105a0&quot;,&quot;title&quot;:&quot;Instagram users in Indonesia October 2024&quot;,&quot;groupId&quot;:&quot;18e830d4-0f5e-334e-8683-27eb431ea964&quot;,&quot;author&quot;:[{&quot;family&quot;:&quot;napoleoncat&quot;,&quot;given&quot;:&quot;&quot;,&quot;parse-names&quot;:false,&quot;dropping-particle&quot;:&quot;&quot;,&quot;non-dropping-particle&quot;:&quot;&quot;}],&quot;container-title&quot;:&quot;napoleoncat&quot;,&quot;issued&quot;:{&quot;date-parts&quot;:[[2024,10]]},&quot;page&quot;:&quot;1&quot;},&quot;isTemporary&quot;:false,&quot;suppress-author&quot;:false,&quot;composite&quot;:false,&quot;author-only&quot;:false}],&quot;citationTag&quot;:&quot;MENDELEY_CITATION_v3_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&quot;},{&quot;citationID&quot;:&quot;MENDELEY_CITATION_21940e96-086e-44ba-977b-3ae0e4d83f78&quot;,&quot;properties&quot;:{&quot;noteIndex&quot;:0},&quot;isEdited&quot;:false,&quot;manualOverride&quot;:{&quot;isManuallyOverridden&quot;:false,&quot;citeprocText&quot;:&quot;[17]&quot;,&quot;manualOverrideText&quot;:&quot;&quot;},&quot;citationTag&quot;:&quot;MENDELEY_CITATION_v3_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&quot;,&quot;citationItems&quot;:[{&quot;id&quot;:&quot;b3531a5f-6453-3613-8075-0e8b8b45198b&quot;,&quot;itemData&quot;:{&quot;type&quot;:&quot;thesis&quot;,&quot;id&quot;:&quot;b3531a5f-6453-3613-8075-0e8b8b45198b&quot;,&quot;title&quot;:&quot;Analisis Konten Akun Instagram @ruqun.id Dalam Memberikan Informasi Keislaman Untuk Followers&quot;,&quot;groupId&quot;:&quot;18e830d4-0f5e-334e-8683-27eb431ea964&quot;,&quot;author&quot;:[{&quot;family&quot;:&quot;Astutik&quot;,&quot;given&quot;:&quot;Indah Puji&quot;,&quot;parse-names&quot;:false,&quot;dropping-particle&quot;:&quot;&quot;,&quot;non-dropping-particle&quot;:&quot;&quot;}],&quot;issued&quot;:{&quot;date-parts&quot;:[[2023,12,7]]},&quot;publisher-place&quot;:&quot;Kediri&quot;,&quot;number-of-pages&quot;:&quot;1-84&quot;,&quot;abstract&quot;:&quot;Rumah Qur'an Nur Hidayah (Ruqun) atau @ruqun.id merupakan tempat belajar qur'an secara online untuk khalangan wanita muslim berbagai usia yang tersebar di berbagi wilayah. Pembelajarannya yakni pembelajaran tahsin, tahfidz, bahasa arab, muroja’ah dan pengembangan soft skill. Penelitian ini bertujuan untuk mengetahui bagaimana konten yang ditampilkan akun Instagram @ruqun.id dalam memberikan informasi keislaman untuk followers. Metode dalam penelitian ini yaitu metode kualitatif dengan pendekatan content analysis. Teori yang mendukung dalam penelitian ini adalah teori Komunikasi Laswell. Pengumpulan data dilakukan dengan observasi online dan dokumentasi. Teknik pengolahan dan analisis data dilakukan melalui tiga tahapan yaitu: reduksi data, display data (penyajian data) dan conclusi data (mengambil kesimpulan) Hasil penelitian dapat diketahui bahwa penyuguhan konten akun Instagram @ruqun.id dalam memberikan informasi keislaman untuk followers memberikan informasi keislaman berupa unggahan materi tentang akidah, syariah dan akhlak. Selama rentang waktu 11 November 2021 sampai 26 Desember 2022 terdapat 45 unggahan materi akidah, 14 unggahan materi syariah dan 49 unggahan materi akhlak. Selanjutnya materi tersebut dikemas dengan memperhatikan pemilihan topik yang sesuai, materi yang singkat dan jelas, menanggapi pertanyaan yang diajukan followers, membuat tampilan visual yang menarik dan mengemas dengan memanfaatkan fitur instagram dimana akun Instagram @ruqun.id paling banyak memanfaatkan fitur Instagram Stories, hastag (#) dan Mentions (@).&quot;,&quot;publisher&quot;:&quot;Institut Agama Islam Negeri Kediri&quot;},&quot;isTemporary&quot;:false,&quot;suppress-author&quot;:false,&quot;composite&quot;:false,&quot;author-only&quot;:false}]},{&quot;citationID&quot;:&quot;MENDELEY_CITATION_39d6baa9-4f6f-4661-90fc-a41b52924707&quot;,&quot;properties&quot;:{&quot;noteIndex&quot;:0},&quot;isEdited&quot;:false,&quot;manualOverride&quot;:{&quot;isManuallyOverridden&quot;:false,&quot;citeprocText&quot;:&quot;[18]&quot;,&quot;manualOverrideText&quot;:&quot;&quot;},&quot;citationTag&quot;:&quot;MENDELEY_CITATION_v3_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&quot;,&quot;citationItems&quot;:[{&quot;id&quot;:&quot;0600ac35-953b-3461-989e-959c3783eeda&quot;,&quot;itemData&quot;:{&quot;type&quot;:&quot;article-journal&quot;,&quot;id&quot;:&quot;0600ac35-953b-3461-989e-959c3783eeda&quot;,&quot;title&quot;:&quot;PENGGUNAAN INSTAGRAM SEBAGAI MEDIA KOMUNIKASI PEMASARAN ONLINE PADA @CELYNE.OFFICIAL&quot;,&quot;groupId&quot;:&quot;18e830d4-0f5e-334e-8683-27eb431ea964&quot;,&quot;author&quot;:[{&quot;family&quot;:&quot;Nirwana&quot;,&quot;given&quot;:&quot;Deity Agnescya&quot;,&quot;parse-names&quot;:false,&quot;dropping-particle&quot;:&quot;&quot;,&quot;non-dropping-particle&quot;:&quot;&quot;},{&quot;family&quot;:&quot;Khuntari&quot;,&quot;given&quot;:&quot;Diana&quot;,&quot;parse-names&quot;:false,&quot;dropping-particle&quot;:&quot;&quot;,&quot;non-dropping-particle&quot;:&quot;&quot;}],&quot;container-title&quot;:&quot;Jurnal Ilmiah Manajemen Informasi dan Komunikasi&quot;,&quot;DOI&quot;:&quot;10.56873/jimik.v5i2.147&quot;,&quot;ISSN&quot;:&quot;2614-1272&quot;,&quot;issued&quot;:{&quot;date-parts&quot;:[[2021,12,31]]},&quot;page&quot;:&quot;36-48&quot;,&quot;language&quot;:&quot;Indonesia&quot;,&quot;abstract&quot;:&quot;Penggunaan media sosial semakin banyak digunakan, khususnya instagram. Fitur-fitur yang tersedia mendukung terjadinya kegiatan jual-beli. Hal ini membuat banyak online shop memanfaatkan instagram sebagai media komunikasi pemasaran, salah satunya @Celyne.official yang merupakan akun instagram dari Célyne. Célyne menggunakan instagram sebagai media komunikasi pemasaran utamanya. Penelitian ini bertujuan untuk mengetahui komunikasi pemasaran online yang dilakukan oleh @Celyne.official di instagram. Metode yang digunakan adalah kualitatif. Penelitian ini menggunakan konsep 4P Marketing Mix oleh Jerome McCarthy (1968) yaitu product, price, place, dan promotions. Teknik pengumpulan data melalui wawancara, observasi, dan dokumentasi. Fitur yang digunakan pada product adalah unggah foto, judul foto, dan hashtag yang bertujuan untuk menyebarkan informasi produk dari Célyne. Fitur yang digunakan pada price adalah instagram story dan highlight bertujuan menjadi katalog online dari Célyne. Fitur yang digunakan pada place adalah unggah foto, instagram story, highlights, dan insights yang bertujuan untuk mempermudah Célyne dalam melihat interest followers dan sebagai toko online. Dalam implementasi promotions menggunakan iklan, personal selling, direct selling, hubungan masyarakat, promosi penjualan, dan influencer marketing. Fitur yang digunakan pada promotions adalah unggah foto, komentar, judul foto, instagram story, instagram ads, dan direct messages (DM). Hasil penelitian ini membuktikan bahwa @Celyne.official telah mengoptimalkan fitur instagram dalam melakukan komunikasi pemasaran.&quot;,&quot;publisher&quot;:&quot;Sekolah Tinggi Multi Media Yogyakarta&quot;,&quot;issue&quot;:&quot;2&quot;,&quot;volume&quot;:&quot;5&quot;,&quot;container-title-short&quot;:&quot;&quot;},&quot;isTemporary&quot;:false,&quot;suppress-author&quot;:false,&quot;composite&quot;:false,&quot;author-only&quot;:false}]},{&quot;citationID&quot;:&quot;MENDELEY_CITATION_689d81ca-854c-49c1-aea4-d5091d15c799&quot;,&quot;properties&quot;:{&quot;noteIndex&quot;:0},&quot;isEdited&quot;:false,&quot;manualOverride&quot;:{&quot;isManuallyOverridden&quot;:false,&quot;citeprocText&quot;:&quot;[19]&quot;,&quot;manualOverrideText&quot;:&quot;&quot;},&quot;citationTag&quot;:&quot;MENDELEY_CITATION_v3_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&quot;,&quot;citationItems&quot;:[{&quot;id&quot;:&quot;b66f9a7a-68d5-319b-a440-19422c1004ce&quot;,&quot;itemData&quot;:{&quot;type&quot;:&quot;thesis&quot;,&quot;id&quot;:&quot;b66f9a7a-68d5-319b-a440-19422c1004ce&quot;,&quot;title&quot;:&quot;KLASIFIKASI FANSDAN HATERSBERDASARKAN KOMENTAR INSTAGRAM MENGGUNAKAN NAÏVE BAYES CLASSIFIER&quot;,&quot;groupId&quot;:&quot;18e830d4-0f5e-334e-8683-27eb431ea964&quot;,&quot;author&quot;:[{&quot;family&quot;:&quot;Amalia&quot;,&quot;given&quot;:&quot;Annisa&quot;,&quot;parse-names&quot;:false,&quot;dropping-particle&quot;:&quot;&quot;,&quot;non-dropping-particle&quot;:&quot;&quot;}],&quot;issued&quot;:{&quot;date-parts&quot;:[[2019,7,4]]},&quot;publisher-place&quot;:&quot;Riau&quot;,&quot;abstract&quot;:&quot;Salah satu aktifitas yang biasa dilakukan para fansatau haters kepada akun Instagram artis adalah memberikan komentar pada postingannya.Mereka dapat dengan bebas berkomentar terhadap foto atau video yang diunggah artis tersebut. Banyaknya kalimat komentar pada akun Instagram artis, dapat dijadikan sumber data dalam penelitian text mining untuk klasifikasi jenis komentar. Salah satu metode untuk klasifikasiteks komentaradalah Naïve BayesClassifier(NBC). Banyak penelitian klasifikasi teksyang menggunakan metode ini berhasil menghasilkan akurasi yang cukup tinggi dibanding metode klasifikasilainnya.Pada penelitian ini dilakukan klasifikasi komentar pada Instagram artis ke dalam kelas fans, haters, dan netral menggunakan metode NBCdengan1.050komentarsebagai dataset. Datasetyang telah diunduh diproses dalam beberapa tahapan yang terdiri dari pelabelan manual, preprocessinghingga klasifikasi Naïve Bayes.Pengujian akurasi dilakukan dengan model white boxdan confusion matrix. Dari hasil pengujiandiketahui bahwa metode NBC dapat diterapkan untuk mengklasifikasi dengan rata-rata akurasi yang baik, yaitu sebesar 98,52%.Kata Kunci :Fans, Haters,Instagram,Klasifikasi,Komentar,Naïve Bayes,Preprocessing, TextMining.&quot;,&quot;publisher&quot;:&quot;Universitas Islam Negeri Sultan Syarif Kasim Riau&quot;},&quot;isTemporary&quot;:false,&quot;suppress-author&quot;:false,&quot;composite&quot;:false,&quot;author-only&quot;:false}]},{&quot;citationID&quot;:&quot;MENDELEY_CITATION_5e82a3e3-e229-4e9a-8424-86f374475bc3&quot;,&quot;properties&quot;:{&quot;noteIndex&quot;:0},&quot;isEdited&quot;:false,&quot;manualOverride&quot;:{&quot;isManuallyOverridden&quot;:false,&quot;citeprocText&quot;:&quot;[20]&quot;,&quot;manualOverrideText&quot;:&quot;&quot;},&quot;citationTag&quot;:&quot;MENDELEY_CITATION_v3_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&quot;,&quot;citationItems&quot;:[{&quot;id&quot;:&quot;1b7444c8-7fae-3736-97bf-824d01d1e77b&quot;,&quot;itemData&quot;:{&quot;type&quot;:&quot;webpage&quot;,&quot;id&quot;:&quot;1b7444c8-7fae-3736-97bf-824d01d1e77b&quot;,&quot;title&quot;:&quot;Karakteristik Platform Media Sosial dari Facebook sampai TikTok&quot;,&quot;groupId&quot;:&quot;18e830d4-0f5e-334e-8683-27eb431ea964&quot;,&quot;author&quot;:[{&quot;family&quot;:&quot;Yovanka&quot;,&quot;given&quot;:&quot;Celixa&quot;,&quot;parse-names&quot;:false,&quot;dropping-particle&quot;:&quot;&quot;,&quot;non-dropping-particle&quot;:&quot;&quot;}],&quot;container-title&quot;:&quot;storiues briefer&quot;,&quot;issued&quot;:{&quot;date-parts&quot;:[[2021,11,8]]},&quot;page&quot;:&quot;1&quot;,&quot;container-title-short&quot;:&quot;&quot;},&quot;isTemporary&quot;:false,&quot;suppress-author&quot;:false,&quot;composite&quot;:false,&quot;author-only&quot;:false}]},{&quot;citationID&quot;:&quot;MENDELEY_CITATION_95eeb823-f7d7-48fe-8d32-f2474b1d7c63&quot;,&quot;properties&quot;:{&quot;noteIndex&quot;:0},&quot;isEdited&quot;:false,&quot;manualOverride&quot;:{&quot;isManuallyOverridden&quot;:false,&quot;citeprocText&quot;:&quot;[21]&quot;,&quot;manualOverrideText&quot;:&quot;&quot;},&quot;citationItems&quot;:[{&quot;id&quot;:&quot;c9920a33-7831-3840-b865-2d0b15b7e73a&quot;,&quot;itemData&quot;:{&quot;type&quot;:&quot;book&quot;,&quot;id&quot;:&quot;c9920a33-7831-3840-b865-2d0b15b7e73a&quot;,&quot;title&quot;:&quot;Partisipasi Publik&quot;,&quot;groupId&quot;:&quot;18e830d4-0f5e-334e-8683-27eb431ea964&quot;,&quot;author&quot;:[{&quot;family&quot;:&quot;Noer&quot;,&quot;given&quot;:&quot;Khaerul Umam&quot;,&quot;parse-names&quot;:false,&quot;dropping-particle&quot;:&quot;&quot;,&quot;non-dropping-particle&quot;:&quot;&quot;}],&quot;issued&quot;:{&quot;date-parts&quot;:[[2022,11,1]]},&quot;publisher-place&quot;:&quot;Bekasi&quot;,&quot;number-of-pages&quot;:&quot;1-187&quot;,&quot;language&quot;:&quot;Indonesia&quot;,&quot;publisher&quot;:&quot;Perwatt&quot;},&quot;isTemporary&quot;:false,&quot;suppress-author&quot;:false,&quot;composite&quot;:false,&quot;author-only&quot;:false}],&quot;citationTag&quot;:&quot;MENDELEY_CITATION_v3_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&quot;},{&quot;citationID&quot;:&quot;MENDELEY_CITATION_737dc4ad-833a-4d51-a4e2-5a691fb791ec&quot;,&quot;properties&quot;:{&quot;noteIndex&quot;:0},&quot;isEdited&quot;:false,&quot;manualOverride&quot;:{&quot;isManuallyOverridden&quot;:false,&quot;citeprocText&quot;:&quot;[21]&quot;,&quot;manualOverrideText&quot;:&quot;&quot;},&quot;citationItems&quot;:[{&quot;id&quot;:&quot;c9920a33-7831-3840-b865-2d0b15b7e73a&quot;,&quot;itemData&quot;:{&quot;type&quot;:&quot;book&quot;,&quot;id&quot;:&quot;c9920a33-7831-3840-b865-2d0b15b7e73a&quot;,&quot;title&quot;:&quot;Partisipasi Publik&quot;,&quot;groupId&quot;:&quot;18e830d4-0f5e-334e-8683-27eb431ea964&quot;,&quot;author&quot;:[{&quot;family&quot;:&quot;Noer&quot;,&quot;given&quot;:&quot;Khaerul Umam&quot;,&quot;parse-names&quot;:false,&quot;dropping-particle&quot;:&quot;&quot;,&quot;non-dropping-particle&quot;:&quot;&quot;}],&quot;issued&quot;:{&quot;date-parts&quot;:[[2022,11,1]]},&quot;publisher-place&quot;:&quot;Bekasi&quot;,&quot;number-of-pages&quot;:&quot;1-187&quot;,&quot;language&quot;:&quot;Indonesia&quot;,&quot;publisher&quot;:&quot;Perwatt&quot;},&quot;isTemporary&quot;:false,&quot;suppress-author&quot;:false,&quot;composite&quot;:false,&quot;author-only&quot;:false}],&quot;citationTag&quot;:&quot;MENDELEY_CITATION_v3_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&quot;},{&quot;citationID&quot;:&quot;MENDELEY_CITATION_8f61cd17-444b-4d92-ae34-e2d9875b58c5&quot;,&quot;properties&quot;:{&quot;noteIndex&quot;:0},&quot;isEdited&quot;:false,&quot;manualOverride&quot;:{&quot;isManuallyOverridden&quot;:false,&quot;citeprocText&quot;:&quot;[22]&quot;,&quot;manualOverrideText&quot;:&quot;&quot;},&quot;citationItems&quot;:[{&quot;id&quot;:&quot;438c82de-53f7-3c0b-981b-5364f0c1b9f8&quot;,&quot;itemData&quot;:{&quot;type&quot;:&quot;thesis&quot;,&quot;id&quot;:&quot;438c82de-53f7-3c0b-981b-5364f0c1b9f8&quot;,&quot;title&quot;:&quot;Implementasi Manajemen Pembelajaran dalam Peningkatan Prestasi Belajar Siswa SD IT Baitul Jannah Bandar Lampung&quot;,&quot;groupId&quot;:&quot;18e830d4-0f5e-334e-8683-27eb431ea964&quot;,&quot;author&quot;:[{&quot;family&quot;:&quot;Farida&quot;,&quot;given&quot;:&quot;Farida&quot;,&quot;parse-names&quot;:false,&quot;dropping-particle&quot;:&quot;&quot;,&quot;non-dropping-particle&quot;:&quot;&quot;}],&quot;issued&quot;:{&quot;date-parts&quot;:[[2017,3,6]]},&quot;publisher-place&quot;:&quot;Bandar Lampung&quot;,&quot;number-of-pages&quot;:&quot;45-54&quot;,&quot;abstract&quot;:&quot;Berdasarkan penelitian pendahuluan, proses kegiatan mengelola membelajarkan pembelajaran yang diawali dengan kegiatan perencanaan, pengorganisasian, pengarahan atau pengendalian, dan penilaian di SDIT Baitul Jannah Bandar Lampung berjalan seperti baiasa tidak terlihat ada yang berbeda. Namun, jika dilihat dari prestasi akademik maupun non-akademik Siswa SDIT Baitul Jannah Bandar Lampung SD IT Baitul Jannah Bandar Lampung tergolong baik, padahal baru meluluskan dua angkatan. Untuk itu, penulis tertarik untuk meneliti lebih lanjut dan mengajukan rumusan masalah “Bagaimanakah Implementasi Manajemen Pembelajaran dalam Peningkatan Prestasi Belajar Siswa SDIT Baitul Jannah Bandar Lampung?” Jenis penelitian ini adalah penelitian deskriptif kualitatif. Sumber datanya adalah seluruh guru, Kepala Sekolah, Wakil dan siswa SD IT Baitul Jannah Bandar Lampung. Teknik pengumpulan data yang digunakan yaitu observasi, wawancara dan dokumentasi. Adapun teknik analisa data yang digunakan teknik analisis kulalitatif, dengan langkahlangkah: mengkatagorisasikan data, mereduksi data, menyajikan data dan mengklasifikasikan data sesuai dengan fokus penelitian kemudian menarik kesimpulan dari data yang diperoleh dalam penelitian ini. Hasil penelitian menunjukkan bahwa implementasi Manajemen Pembelajaran di SDIT Baitul Jannah Bandar Lampung berjalan melalui kegiatan perencanaan, pengorganisasian, pengarahan dan penilaian. Setiap tahapan tersebut dilaksanakan dengan kriteria baik oleh guru SDIT Baitul Jannah Bandar Lampung. Namun, berdasarkan hasil analisis data, terungkap temuan-temuan penelitian yang memberikan jawaban dari rumusan masalah penelitian ini. Dalam kegiatan perencanaan guru wajib, dengan kontrol atasan, menyiapkan dan mengembangkan kreativitasnya sehingga hasilnya efektif dan efisien. Pada kegiatan pengorganisasian dan pengarahan setiap kelas dibimbing oleh dua orang guru dengan jumlah siswa pada masing-masing rombel tidak lebih dari 28 orang, sehingga pembelajaran pun lebih efektif. Selain itu kegiatan pembelajaran didukung oleh fasilitas yang serba lengkap dan diselenggarakan berdasarkan one for all, seluruhnya tersedia dalam satu atap sekolah. Selain itu, untuk menunjang Prestasi Belajar Siswa kegiatan pembelajaran juga didukung oleh bimbingan-bimbingan belajar (Binbel) yang disediakan oleh sekolah.&quot;,&quot;publisher&quot;:&quot;UIN Raden Intan Lampung&quot;},&quot;isTemporary&quot;:false,&quot;suppress-author&quot;:false,&quot;composite&quot;:false,&quot;author-only&quot;:false}],&quot;citationTag&quot;:&quot;MENDELEY_CITATION_v3_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&quot;}]"/>
+    <we:property name="MENDELEY_CITATIONS" value="[{&quot;citationID&quot;:&quot;MENDELEY_CITATION_617b8700-e907-4e60-8f1a-0ddbbf3bbfd9&quot;,&quot;properties&quot;:{&quot;noteIndex&quot;:0},&quot;isEdited&quot;:false,&quot;manualOverride&quot;:{&quot;isManuallyOverridden&quot;:false,&quot;citeprocText&quot;:&quot;[1]&quot;,&quot;manualOverrideText&quot;:&quot;&quot;},&quot;citationTag&quot;:&quot;MENDELEY_CITATION_v3_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&quot;,&quot;citationItems&quot;:[{&quot;id&quot;:&quot;e0df2c1f-bd45-34ba-9762-c2070919b48d&quot;,&quot;itemData&quot;:{&quot;type&quot;:&quot;thesis&quot;,&quot;id&quot;:&quot;e0df2c1f-bd45-34ba-9762-c2070919b48d&quot;,&quot;title&quot;:&quot;EFEKTIVITAS PENGGUNAAN MEDIA SOSIAL INSTAGRAM\n@INFOPKU_ SEBAGAI MEDIA INFORMASI ONLINE\nKOTA PEKANBARU&quot;,&quot;groupId&quot;:&quot;18e830d4-0f5e-334e-8683-27eb431ea964&quot;,&quot;author&quot;:[{&quot;family&quot;:&quot;Lidara&quot;,&quot;given&quot;:&quot;Anisa Winanda&quot;,&quot;parse-names&quot;:false,&quot;dropping-particle&quot;:&quot;&quot;,&quot;non-dropping-particle&quot;:&quot;&quot;}],&quot;issued&quot;:{&quot;date-parts&quot;:[[2022,8,3]]},&quot;publisher-place&quot;:&quot;Riau&quot;,&quot;number-of-pages&quot;:&quot;1-87&quot;,&quot;language&quot;:&quot;Indonesia&quot;},&quot;isTemporary&quot;:false,&quot;suppress-author&quot;:false,&quot;composite&quot;:false,&quot;author-only&quot;:false}]},{&quot;citationID&quot;:&quot;MENDELEY_CITATION_ed1a9b9e-7187-43cb-ba5f-1fbe07b0910c&quot;,&quot;properties&quot;:{&quot;noteIndex&quot;:0},&quot;isEdited&quot;:false,&quot;manualOverride&quot;:{&quot;isManuallyOverridden&quot;:false,&quot;citeprocText&quot;:&quot;[2]&quot;,&quot;manualOverrideText&quot;:&quot;&quot;},&quot;citationTag&quot;:&quot;MENDELEY_CITATION_v3_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&quot;,&quot;citationItems&quot;:[{&quot;id&quot;:&quot;4a4983a4-9c4c-39ca-b362-24df41ae5d53&quot;,&quot;itemData&quot;:{&quot;type&quot;:&quot;article-journal&quot;,&quot;id&quot;:&quot;4a4983a4-9c4c-39ca-b362-24df41ae5d53&quot;,&quot;title&quot;:&quot;EFEKTIVITAS PENYEBARAN INFORMASI PUBLIK MELALUI INSTAGRAM OLEH DINAS KOMUNIKASI DAN INFORMATIKA KABUPATEN KARAWANG&quot;,&quot;groupId&quot;:&quot;18e830d4-0f5e-334e-8683-27eb431ea964&quot;,&quot;author&quot;:[{&quot;family&quot;:&quot;Abdilah&quot;,&quot;given&quot;:&quot;Syarif&quot;,&quot;parse-names&quot;:false,&quot;dropping-particle&quot;:&quot;&quot;,&quot;non-dropping-particle&quot;:&quot;&quot;},{&quot;family&quot;:&quot;Purnamasari&quot;,&quot;given&quot;:&quot;Hanny&quot;,&quot;parse-names&quot;:false,&quot;dropping-particle&quot;:&quot;&quot;,&quot;non-dropping-particle&quot;:&quot;&quot;}],&quot;container-title&quot;:&quot;Jurnal Ilmiah Ilmu Pemerintahan&quot;,&quot;ISSN&quot;:&quot;2442-3777&quot;,&quot;issued&quot;:{&quot;date-parts&quot;:[[2024,5,29]]},&quot;page&quot;:&quot;334-350&quot;,&quot;language&quot;:&quot;Indonesia&quot;,&quot;abstract&quot;:&quot;Since the turn of the century, mobile technology has enhanced online interactions, including in the field of governance. In Indonesia, the government's use of social media has become an important innovation in governance, enabling more direct public participation. This study aims to evaluate the effectiveness of Instagram use by the Karawang Regency Communication and Informatics Agency (Diskominfo) in improving public services. The research method used is a qualitative approach with a literature study from various sources, including government regulations, research journals, and books. Data was obtained from Instagram posts and the official website of Diskominfo Karawang, analyzed using&quot;,&quot;issue&quot;:&quot;2&quot;,&quot;volume&quot;:&quot;10&quot;},&quot;isTemporary&quot;:false,&quot;suppress-author&quot;:false,&quot;composite&quot;:false,&quot;author-only&quot;:false}]},{&quot;citationID&quot;:&quot;MENDELEY_CITATION_648bfc7c-f73f-41eb-a7ff-3ef82ac74d85&quot;,&quot;properties&quot;:{&quot;noteIndex&quot;:0},&quot;isEdited&quot;:false,&quot;manualOverride&quot;:{&quot;isManuallyOverridden&quot;:false,&quot;citeprocText&quot;:&quot;[3]&quot;,&quot;manualOverrideText&quot;:&quot;&quot;},&quot;citationTag&quot;:&quot;MENDELEY_CITATION_v3_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&quot;,&quot;citationItems&quot;:[{&quot;id&quot;:&quot;b15efa8d-5716-3f8f-bfd6-6cdc49ad3c51&quot;,&quot;itemData&quot;:{&quot;type&quot;:&quot;article-journal&quot;,&quot;id&quot;:&quot;b15efa8d-5716-3f8f-bfd6-6cdc49ad3c51&quot;,&quot;title&quot;:&quot;EFEKTIVITAS AKUN INSTAGRAM @kominfodiy TERHADAP PENYEBARAN INFORMASI PUBLIK DALAM PERSPEKTIF ISLAM&quot;,&quot;groupId&quot;:&quot;18e830d4-0f5e-334e-8683-27eb431ea964&quot;,&quot;author&quot;:[{&quot;family&quot;:&quot;Ikrima Sari&quot;,&quot;given&quot;:&quot;Rahmi&quot;,&quot;parse-names&quot;:false,&quot;dropping-particle&quot;:&quot;&quot;,&quot;non-dropping-particle&quot;:&quot;&quot;},{&quot;family&quot;:&quot;Suprabowo&quot;,&quot;given&quot;:&quot;Imam&quot;,&quot;parse-names&quot;:false,&quot;dropping-particle&quot;:&quot;&quot;,&quot;non-dropping-particle&quot;:&quot;&quot;}],&quot;ISSN&quot;:&quot;2654-8372&quot;,&quot;URL&quot;:&quot;https://ejournal.iainu-kebumen.ac.id/index.php/selasar&quot;,&quot;issued&quot;:{&quot;date-parts&quot;:[[2022,12,15]]},&quot;page&quot;:&quot;18-36&quot;,&quot;abstract&quot;:&quot;This study aims to analyze the effectiveness of Instagram social media and the forms of Instagram social media management on the dissemination of public information for government agency in Islamic perspective. This research was carried out on Instagram account owned by government agency in Yogyakarta, namely Communication and Informatics Office of DIY (Yogyakarta Special Region). The research method used was descriptive qualitative with data analysis technique using field notes and then data classification was carried out and arranged systematically according to indicators based on the results of the data analysis. The instruments used in this study were interview guidelines, data of Instagram posts, and documentation. The result of the research showed that the public information dissemination of Instagram account of @kominfodiy was categorized as effective in its use. The dissemination of public information carried out on @kominfodiy account, if related to Islamic perspective, is also regarded as effective based on the ethical values of Islamic communication, in accordance with those stated in the verses of Quranic. In addition, the dissemination of information carried out by Communication and Informatics Office of DIY has also described good governance in \&quot;Sayyid al-Qaum Khadimuhum\&quot; which means that the leader of a society is servant to the people. All aspects or indicators of effectiveness are mutually sustainable with each other and have met the criteria to be declared effective.&quot;,&quot;issue&quot;:&quot;2&quot;,&quot;volume&quot;:&quot;2&quot;},&quot;isTemporary&quot;:false,&quot;suppress-author&quot;:false,&quot;composite&quot;:false,&quot;author-only&quot;:false}]},{&quot;citationID&quot;:&quot;MENDELEY_CITATION_43810cba-5c88-4b1b-b84a-456162b40c89&quot;,&quot;properties&quot;:{&quot;noteIndex&quot;:0},&quot;isEdited&quot;:false,&quot;manualOverride&quot;:{&quot;isManuallyOverridden&quot;:false,&quot;citeprocText&quot;:&quot;[4]&quot;,&quot;manualOverrideText&quot;:&quot;&quot;},&quot;citationTag&quot;:&quot;MENDELEY_CITATION_v3_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&quot;,&quot;citationItems&quot;:[{&quot;id&quot;:&quot;ad1e6b81-2cc3-3e6f-b6e1-80f17ea7c147&quot;,&quot;itemData&quot;:{&quot;type&quot;:&quot;article-journal&quot;,&quot;id&quot;:&quot;ad1e6b81-2cc3-3e6f-b6e1-80f17ea7c147&quot;,&quot;title&quot;:&quot;EFEKTIVITAS AKUN INSTAGRAM @INFOSERANG DALAM PEMENUHAN KEBUTUHAN INFORMASI FOLLOWERS&quot;,&quot;groupId&quot;:&quot;18e830d4-0f5e-334e-8683-27eb431ea964&quot;,&quot;author&quot;:[{&quot;family&quot;:&quot;Saraswati&quot;,&quot;given&quot;:&quot;HelemnNadya&quot;,&quot;parse-names&quot;:false,&quot;dropping-particle&quot;:&quot;&quot;,&quot;non-dropping-particle&quot;:&quot;&quot;}],&quot;container-title&quot;:&quot;Telkom University&quot;,&quot;issued&quot;:{&quot;date-parts&quot;:[[2022]]},&quot;abstract&quot;:&quot;Instagram sebagai platform media sosial dapat dimanfaatkan untuk menjadi tempat untuk berbagi informasi berita tanpa perlu membuka portal berita. Instagram dapat membagikan berita yang diinginkan sesuai dengan kebutuhan masyarakat melalui foto dan video yang diunggah. Para pengguna Instagram ini juga dapat berinteraksi dengan memberikan komentar atau memberikan tanggapan suka terhadap suatu postingan foto maupun video yang dibagikan. Salah satu akun yang memanfaatkan Instagram sebagai media penyebaran informasi adalah akun Instagram @infoserang. Penelitian ini bertujuan unutk mengetahui seberapa besar Efektivitas akun Instagram @infoserang dalam memenuhi kebutuhan informasi followers. Metode yang digunakan dalam penelitian ini adalah kuantitatif deskriptif, sampel yang digunakan pada penelitian ini adalah followers aktif yang mengikuti akun Instagram @infoserang. Dalam penelitian ini, diperoleh hasil bahwa terdapat pengaruh yang signifikan antara Efektivitas Akun Instagram @infoserang terhadap Pemenuhan Kebutuhan Informasi Followers. Didapatkan perolehan nilai thitung (13.448) &gt; ttabel (1.660), maka H0 ditolak dan H1 diterima. Berdasarkan hasil koefisien determinasi menunjukkan bahwa Efektivitas Akun Instagram @infoserang memberikan pengaruh sebesar 64,4% dalam Pemenuhan Kebutuhan Informasi Followers, sedangkan sisanya dari variabel Pemenuhan Kebutuhan Informasi dipengaruhi oleh variabel lain yang tidak terdapat dalam penelitian.&quot;},&quot;isTemporary&quot;:false,&quot;suppress-author&quot;:false,&quot;composite&quot;:false,&quot;author-only&quot;:false}]},{&quot;citationID&quot;:&quot;MENDELEY_CITATION_7f499854-ab69-4ee0-9d50-5d5778d3b178&quot;,&quot;properties&quot;:{&quot;noteIndex&quot;:0},&quot;isEdited&quot;:false,&quot;manualOverride&quot;:{&quot;isManuallyOverridden&quot;:false,&quot;citeprocText&quot;:&quot;[4]&quot;,&quot;manualOverrideText&quot;:&quot;&quot;},&quot;citationTag&quot;:&quot;MENDELEY_CITATION_v3_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&quot;,&quot;citationItems&quot;:[{&quot;id&quot;:&quot;ad1e6b81-2cc3-3e6f-b6e1-80f17ea7c147&quot;,&quot;itemData&quot;:{&quot;type&quot;:&quot;article-journal&quot;,&quot;id&quot;:&quot;ad1e6b81-2cc3-3e6f-b6e1-80f17ea7c147&quot;,&quot;title&quot;:&quot;EFEKTIVITAS AKUN INSTAGRAM @INFOSERANG DALAM PEMENUHAN KEBUTUHAN INFORMASI FOLLOWERS&quot;,&quot;groupId&quot;:&quot;18e830d4-0f5e-334e-8683-27eb431ea964&quot;,&quot;author&quot;:[{&quot;family&quot;:&quot;Saraswati&quot;,&quot;given&quot;:&quot;HelemnNadya&quot;,&quot;parse-names&quot;:false,&quot;dropping-particle&quot;:&quot;&quot;,&quot;non-dropping-particle&quot;:&quot;&quot;}],&quot;container-title&quot;:&quot;Telkom University&quot;,&quot;issued&quot;:{&quot;date-parts&quot;:[[2022]]},&quot;abstract&quot;:&quot;Instagram sebagai platform media sosial dapat dimanfaatkan untuk menjadi tempat untuk berbagi informasi berita tanpa perlu membuka portal berita. Instagram dapat membagikan berita yang diinginkan sesuai dengan kebutuhan masyarakat melalui foto dan video yang diunggah. Para pengguna Instagram ini juga dapat berinteraksi dengan memberikan komentar atau memberikan tanggapan suka terhadap suatu postingan foto maupun video yang dibagikan. Salah satu akun yang memanfaatkan Instagram sebagai media penyebaran informasi adalah akun Instagram @infoserang. Penelitian ini bertujuan unutk mengetahui seberapa besar Efektivitas akun Instagram @infoserang dalam memenuhi kebutuhan informasi followers. Metode yang digunakan dalam penelitian ini adalah kuantitatif deskriptif, sampel yang digunakan pada penelitian ini adalah followers aktif yang mengikuti akun Instagram @infoserang. Dalam penelitian ini, diperoleh hasil bahwa terdapat pengaruh yang signifikan antara Efektivitas Akun Instagram @infoserang terhadap Pemenuhan Kebutuhan Informasi Followers. Didapatkan perolehan nilai thitung (13.448) &gt; ttabel (1.660), maka H0 ditolak dan H1 diterima. Berdasarkan hasil koefisien determinasi menunjukkan bahwa Efektivitas Akun Instagram @infoserang memberikan pengaruh sebesar 64,4% dalam Pemenuhan Kebutuhan Informasi Followers, sedangkan sisanya dari variabel Pemenuhan Kebutuhan Informasi dipengaruhi oleh variabel lain yang tidak terdapat dalam penelitian.&quot;},&quot;isTemporary&quot;:false,&quot;suppress-author&quot;:false,&quot;composite&quot;:false,&quot;author-only&quot;:false}]},{&quot;citationID&quot;:&quot;MENDELEY_CITATION_dc69f44c-2e82-4d1a-83a6-ab7446cbe061&quot;,&quot;properties&quot;:{&quot;noteIndex&quot;:0},&quot;isEdited&quot;:false,&quot;manualOverride&quot;:{&quot;isManuallyOverridden&quot;:false,&quot;citeprocText&quot;:&quot;[5]&quot;,&quot;manualOverrideText&quot;:&quot;&quot;},&quot;citationTag&quot;:&quot;MENDELEY_CITATION_v3_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&quot;,&quot;citationItems&quot;:[{&quot;id&quot;:&quot;5af4d0cf-fa61-3be8-88c6-6300a74eb878&quot;,&quot;itemData&quot;:{&quot;type&quot;:&quot;thesis&quot;,&quot;id&quot;:&quot;5af4d0cf-fa61-3be8-88c6-6300a74eb878&quot;,&quot;title&quot;:&quot;EFEKTIVITAS PENGGUNAAN MEDIA SOSIAL INSTAGRAM SEBAGAI MEDIA PROMOSI ONLINE DALAM MENINGKATKAN PENJUALAN PRODUK FASHION (Studi Pada Toko @thedonshouse di Enggal Bandar Lampung)&quot;,&quot;groupId&quot;:&quot;18e830d4-0f5e-334e-8683-27eb431ea964&quot;,&quot;author&quot;:[{&quot;family&quot;:&quot;Amal&quot;,&quot;given&quot;:&quot;Muhammad Fatkhil&quot;,&quot;parse-names&quot;:false,&quot;dropping-particle&quot;:&quot;&quot;,&quot;non-dropping-particle&quot;:&quot;&quot;}],&quot;issued&quot;:{&quot;date-parts&quot;:[[2023]]},&quot;publisher-place&quot;:&quot;Lampung&quot;,&quot;number-of-pages&quot;:&quot;1-99&quot;,&quot;publisher&quot;:&quot;Universitas Islam Negeri&quot;},&quot;isTemporary&quot;:false,&quot;suppress-author&quot;:false,&quot;composite&quot;:false,&quot;author-only&quot;:false}]},{&quot;citationID&quot;:&quot;MENDELEY_CITATION_5e42af10-588a-427f-9ca1-ab26e8195176&quot;,&quot;properties&quot;:{&quot;noteIndex&quot;:0},&quot;isEdited&quot;:false,&quot;manualOverride&quot;:{&quot;isManuallyOverridden&quot;:false,&quot;citeprocText&quot;:&quot;[6]&quot;,&quot;manualOverrideText&quot;:&quot;&quot;},&quot;citationTag&quot;:&quot;MENDELEY_CITATION_v3_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&quot;,&quot;citationItems&quot;:[{&quot;id&quot;:&quot;d508103d-7100-3538-aaf5-e87e802f0a16&quot;,&quot;itemData&quot;:{&quot;type&quot;:&quot;thesis&quot;,&quot;id&quot;:&quot;d508103d-7100-3538-aaf5-e87e802f0a16&quot;,&quot;title&quot;:&quot;Analisis Konten Akun Instagram @ruqun.id Dalam Memberikan Informasi Keislaman Untuk Followers&quot;,&quot;author&quot;:[{&quot;family&quot;:&quot;Astutik&quot;,&quot;given&quot;:&quot;Indah Puji&quot;,&quot;parse-names&quot;:false,&quot;dropping-particle&quot;:&quot;&quot;,&quot;non-dropping-particle&quot;:&quot;&quot;}],&quot;issued&quot;:{&quot;date-parts&quot;:[[2023,12,7]]},&quot;publisher-place&quot;:&quot;Kediri&quot;,&quot;number-of-pages&quot;:&quot;1-84&quot;,&quot;abstract&quot;:&quot;Rumah Qur'an Nur Hidayah (Ruqun) atau @ruqun.id merupakan tempat belajar qur'an secara online untuk khalangan wanita muslim berbagai usia yang tersebar di berbagi wilayah. Pembelajarannya yakni pembelajaran tahsin, tahfidz, bahasa arab, muroja’ah dan pengembangan soft skill. Penelitian ini bertujuan untuk mengetahui bagaimana konten yang ditampilkan akun Instagram @ruqun.id dalam memberikan informasi keislaman untuk followers. Metode dalam penelitian ini yaitu metode kualitatif dengan pendekatan content analysis. Teori yang mendukung dalam penelitian ini adalah teori Komunikasi Laswell. Pengumpulan data dilakukan dengan observasi online dan dokumentasi. Teknik pengolahan dan analisis data dilakukan melalui tiga tahapan yaitu: reduksi data, display data (penyajian data) dan conclusi data (mengambil kesimpulan) Hasil penelitian dapat diketahui bahwa penyuguhan konten akun Instagram @ruqun.id dalam memberikan informasi keislaman untuk followers memberikan informasi keislaman berupa unggahan materi tentang akidah, syariah dan akhlak. Selama rentang waktu 11 November 2021 sampai 26 Desember 2022 terdapat 45 unggahan materi akidah, 14 unggahan materi syariah dan 49 unggahan materi akhlak. Selanjutnya materi tersebut dikemas dengan memperhatikan pemilihan topik yang sesuai, materi yang singkat dan jelas, menanggapi pertanyaan yang diajukan followers, membuat tampilan visual yang menarik dan mengemas dengan memanfaatkan fitur instagram dimana akun Instagram @ruqun.id paling banyak memanfaatkan fitur Instagram Stories, hastag (#) dan Mentions (@).&quot;,&quot;publisher&quot;:&quot;Institut Agama Islam Negeri Kediri&quot;,&quot;container-title-short&quot;:&quot;&quot;},&quot;isTemporary&quot;:false,&quot;suppress-author&quot;:false,&quot;composite&quot;:false,&quot;author-only&quot;:false}]},{&quot;citationID&quot;:&quot;MENDELEY_CITATION_8836387b-6fe0-4995-aace-568fc02d3f4f&quot;,&quot;properties&quot;:{&quot;noteIndex&quot;:0},&quot;isEdited&quot;:false,&quot;manualOverride&quot;:{&quot;isManuallyOverridden&quot;:false,&quot;citeprocText&quot;:&quot;[7]&quot;,&quot;manualOverrideText&quot;:&quot;&quot;},&quot;citationTag&quot;:&quot;MENDELEY_CITATION_v3_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&quot;,&quot;citationItems&quot;:[{&quot;id&quot;:&quot;e3d8d1f6-9571-3632-b436-f460920a3861&quot;,&quot;itemData&quot;:{&quot;type&quot;:&quot;thesis&quot;,&quot;id&quot;:&quot;e3d8d1f6-9571-3632-b436-f460920a3861&quot;,&quot;title&quot;:&quot;Dampak Penyalahgunaan Media Sosial Terhadap Moral Anak Di Dusun Bogo Bulu Semen Kediri Jawa Timur&quot;,&quot;author&quot;:[{&quot;family&quot;:&quot;Janah&quot;,&quot;given&quot;:&quot;Siti Na'imatul&quot;,&quot;parse-names&quot;:false,&quot;dropping-particle&quot;:&quot;&quot;,&quot;non-dropping-particle&quot;:&quot;&quot;}],&quot;issued&quot;:{&quot;date-parts&quot;:[[2022,7,26]]},&quot;publisher-place&quot;:&quot;Kediri&quot;,&quot;number-of-pages&quot;:&quot;1-97&quot;,&quot;abstract&quot;:&quot;ABSTRAK Siti Na’imatul Janah, 2022. Dosen Pembimbing Prof. Dr. Hj. Munifah, M.Pd, dan Sheila Fakhria, M.H. : Dampak Penyalahgunaan Media Sosial Terhadap Moral Anak di Dusun Bogo Bulu Semen Kediri Jawa Timur. Skripsi, Pendidikan Agama Islam, Fakultas Tarbiyah dan Ilmu Keguruan. Kata kunci : Dampak Penyalahgunaan Media Sosial, Moral. Moral merupakan hal yang sangat penting yang menjadi basis bagaimana seorang manusia tumbuh, hidup dan bergaul dalam lingkungan sekitar. Dengan adanya teknologi yang semakin canggih dan penggunaan media sosial yang dapat mempengaruhi kehidupan seseorang, sehingga sangat berpengaruh terhadap anak�anak tanpa mengetahui dampak positif dan dampak negatif. Ternyata dampak media sosial sangat besar sekali dalam perkembangan anak. Di usia anak-anak yang seharusnya mereka belum layak menggunakan media sosial yang mengakibatkan mereka lupa akan kewajiban utamanya. Fokus penelitian yang digunakan adalah (1) penggunaan media sosial oleh anak di dusun bogo bulu semen kediri jawa timur (2) dampak dari penyalahgunaan media sosial terhadap moral anak di dusun bogo bulu semen kediri jawa timur (3) solusi yang diberikan oleh masyarakat dari dampak penyalahgunaan media sosial terhadap moral anak di dusun bogo bulu semen kediri jawa timur. Untuk mencapai tujuan di atas, digunakan pendekatan kualitatif dengan jenis penelitian field reasech yakni penelitian lapangan yang dilakukan di Dusun Bogo Bulu Semen Kediri Jawa Timur. Teknik pengumpulan data yang digunakan adalah observasi, wawancara dan dokumentasi. Wawancara dilakukan pada anak, orang tua, ketua RT dan tokoh agama dusun Bogo. Observasi dan dokumentasi dilaksanakan terhadap hal-hal yang berkaitan dengan dampak penyalahgunaan media sosial terhadap moral anak. Berdasarkan hasil penelitian dapat disimpulkan bahwa (1) Penggunaan media sosial oleh anak memberikan pemanfaatan bagi anak sebagai sarana komunikasi, hiburan dan pendidikan. Bentuk-bentuk media sosial yang sering digunakan anak yaitu whatsapp, facebook, game online dan google searching. Dalam penggunaannya orang tua memberikan intensitas agar anak bisa membagi waktu antara bermain media sosial dan belajar. (2) dampak positif penggunaan media sosial diantaranya dapat digunakan sebagai sarana komunikasi, hiburan dan pendidikan, sedangkan dampak negatif penyalahgunaan media sosial diantaranya penggunaan media sosial yang terlalu lama, lupa waktu belajar dan mengaji, tidak mendengarkan nasihat orang tua, kurang antusias dengan lingkungan sekitar. (3) Solusi yang diberikan oleh masyarakat dari dampak penyalahgunaan media sosial terhadap moral anak yaitu diadakannya sosialisasi dan kegiatan keagamaan di Musholla Nurul Anwar&quot;,&quot;publisher&quot;:&quot;Institut Agama Islam Negeri Kediri &quot;,&quot;container-title-short&quot;:&quot;&quot;},&quot;isTemporary&quot;:false,&quot;suppress-author&quot;:false,&quot;composite&quot;:false,&quot;author-only&quot;:false}]},{&quot;citationID&quot;:&quot;MENDELEY_CITATION_01171f76-1973-4f75-a3b8-c43376f594dc&quot;,&quot;properties&quot;:{&quot;noteIndex&quot;:0},&quot;isEdited&quot;:false,&quot;manualOverride&quot;:{&quot;isManuallyOverridden&quot;:false,&quot;citeprocText&quot;:&quot;[8]&quot;,&quot;manualOverrideText&quot;:&quot;&quot;},&quot;citationTag&quot;:&quot;MENDELEY_CITATION_v3_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&quot;,&quot;citationItems&quot;:[{&quot;id&quot;:&quot;09aba2e2-21c6-31de-ac75-990a72b81410&quot;,&quot;itemData&quot;:{&quot;type&quot;:&quot;thesis&quot;,&quot;id&quot;:&quot;09aba2e2-21c6-31de-ac75-990a72b81410&quot;,&quot;title&quot;:&quot;Preferensi Media Sosial Komunikasi Pemasaran Konsumen Dalam Pembelian Perlengkapan Rumah Secara Online&quot;,&quot;groupId&quot;:&quot;18e830d4-0f5e-334e-8683-27eb431ea964&quot;,&quot;author&quot;:[{&quot;family&quot;:&quot;Awaludin&quot;,&quot;given&quot;:&quot;Riza&quot;,&quot;parse-names&quot;:false,&quot;dropping-particle&quot;:&quot;&quot;,&quot;non-dropping-particle&quot;:&quot;&quot;}],&quot;issued&quot;:{&quot;date-parts&quot;:[[2023,1,7]]},&quot;publisher-place&quot;:&quot;Jakarta&quot;,&quot;abstract&quot;:&quot;Tujuan penelitian ini bertujuan untuk mengetahui pilihan media sosial komunikasi pemasaran dalam membeli perlengkapan rumah secara online. Berdasarkan kriteria yang telah ditentukan yaitu : performance expectancy, effort expectancy, social influence, dan facilitating conditions. Serta untuk mengetahui media sosial apa yang lebih dipilih oleh konsumen dalam membeli perlengkapan rumah secara online. Penelitian ini merupakan jenis penelitian deskriptif dengan pendekatan kuantitatif. Sampel yang digunakan dalam penelitian ini adalah 20 Responden. Dalam penelitian menggunakan metode AHP sebagai metode untuk pengambilan keputusan. Sampel dalam penelitian ini merupakan konsumen perlengkapan rumah yang melakukan pembelian secara online di media sosial dengan menyebarkan kuesioner. Berdasarkan hasil dan pembahasan menunjukkan bahwa penelitian ini membuktikan konsumen perlengkapan rumah secara online memilih media sosial Instagram sebagai pilihan utama dengan pertimbangan performance expectancy dan social influence. ABSTRACT The purpose of this study aims to determine the choice of social media marketing communication in buying home appliances online. Based on predetermined criteria, namely: performance expectancy, effort expectancy, social influence, and facilitating conditions. And to find out what social media consumers prefer in buying home appliances online. This research is a type of descriptive research with a quantitative approach. The sample used in this study was 20 respondents. In this study using the AHP method as a method of decision making. The sample in this study is home appliances consumers who make online purchases on social media by distributing questionnaires. Based on and discussion shows that this study proves that consumers of home appliances online, social media, Instagram as the main choice for considering performance expectations and social influences.&quot;,&quot;publisher&quot;:&quot;Sekolah Tinggi Ilmu Ekonomi Indonesia&quot;},&quot;isTemporary&quot;:false,&quot;suppress-author&quot;:false,&quot;composite&quot;:false,&quot;author-only&quot;:false}]},{&quot;citationID&quot;:&quot;MENDELEY_CITATION_5126c169-3ea1-4cb9-9ec5-fadcd576c112&quot;,&quot;properties&quot;:{&quot;noteIndex&quot;:0},&quot;isEdited&quot;:false,&quot;manualOverride&quot;:{&quot;isManuallyOverridden&quot;:false,&quot;citeprocText&quot;:&quot;[9]&quot;,&quot;manualOverrideText&quot;:&quot;&quot;},&quot;citationTag&quot;:&quot;MENDELEY_CITATION_v3_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&quot;,&quot;citationItems&quot;:[{&quot;id&quot;:&quot;a9303357-5419-3c1e-959b-dd26c65ec989&quot;,&quot;itemData&quot;:{&quot;type&quot;:&quot;article-journal&quot;,&quot;id&quot;:&quot;a9303357-5419-3c1e-959b-dd26c65ec989&quot;,&quot;title&quot;:&quot;PEMANFAATAN MEDIA SOSIAL SEBAGAI MEDIA PROMOSI BAGI RADIO MERSI 93.9 FM&quot;,&quot;groupId&quot;:&quot;18e830d4-0f5e-334e-8683-27eb431ea964&quot;,&quot;author&quot;:[{&quot;family&quot;:&quot;Suryani&quot;,&quot;given&quot;:&quot;Ita&quot;,&quot;parse-names&quot;:false,&quot;dropping-particle&quot;:&quot;&quot;,&quot;non-dropping-particle&quot;:&quot;&quot;},{&quot;family&quot;:&quot;Handar&quot;,&quot;given&quot;:&quot;Muhammad&quot;,&quot;parse-names&quot;:false,&quot;dropping-particle&quot;:&quot;&quot;,&quot;non-dropping-particle&quot;:&quot;&quot;},{&quot;family&quot;:&quot;Ekasuci&quot;,&quot;given&quot;:&quot;Ratnasari&quot;,&quot;parse-names&quot;:false,&quot;dropping-particle&quot;:&quot;&quot;,&quot;non-dropping-particle&quot;:&quot;&quot;},{&quot;family&quot;:&quot;Bina Sarana Informatika&quot;,&quot;given&quot;:&quot;Universitas&quot;,&quot;parse-names&quot;:false,&quot;dropping-particle&quot;:&quot;&quot;,&quot;non-dropping-particle&quot;:&quot;&quot;},{&quot;family&quot;:&quot;Studi Penyiaran&quot;,&quot;given&quot;:&quot;Program&quot;,&quot;parse-names&quot;:false,&quot;dropping-particle&quot;:&quot;&quot;,&quot;non-dropping-particle&quot;:&quot;&quot;}],&quot;container-title&quot;:&quot;Journal Komunikasi&quot;,&quot;DOI&quot;:&quot;10.31294/jkom&quot;,&quot;ISSN&quot;:&quot;2579-3292&quot;,&quot;URL&quot;:&quot;https://ejournal.bsi.ac.id/ejurnal/index.php/jkom/index&quot;,&quot;issued&quot;:{&quot;date-parts&quot;:[[2020,3,2]]},&quot;page&quot;:&quot;67-76&quot;,&quot;language&quot;:&quot;Indonesia&quot;,&quot;abstract&quot;:&quot;Media sosial pada umumnya digunakan penguna internet (internet user) sebagai sarana menjalin komunikasi kepada pengguna lain dalam bentuk postingan atau konten-konten berbagi yang dibagikan oleh pemilik akun media sosial. Dalam perkembangannya media sosial bisa dimanfaatkan untuk beragam kepentingan, mulai menjalin pertemanan, kampanye program tertentu (pendidikan, sosial, agama, lingkungan, kesehatan, dan sebagainya), sampai promosi. Perseroan Terbatas PT. Radio Swara Mersidiona yang lebih dikenal dengan nama Radio Mersi FM dengan motto Bandar Dangdut Indonesia, dengan memiliki identitas yang jelas serta tetap konsisten pada jalur Musik Dangdut atau dengan format full musik dangdut. Radio Mersi 93,9 FM memanfaatkan media sosial untuk kegiatan promosi, karena media sosial bisa menjadi cara ampuh mengetahui isu-isu tentang apa yang dibutuhkan oleh masyarakat dan engagement bisa dilakukan dengan merespons secara cepat masalah ataupun informasi. Tujuan penelitian ini adalah ingin mengetahui Bagaimana Pemanfaatan Media Sosial Sebagai Media Promosi Bagi Radio Mersi 93.9 FM. Menggunakan metode penelitian studi kasus yaitu membutuhkan dari berbagai sumber data dan berbagai macam instrumen dalam pengumpulan data. Hasil penelitian menunjukkan bahwa media sosial yang dimiliki Radio Mersi 93,9 FM ini memiliki kekuatan hubungan dan kepadatan jaringan pada saat proses promosi program, sehingga dapat membangun keterikatan dengan para pendengarnya.&quot;,&quot;issue&quot;:&quot;1&quot;,&quot;volume&quot;:&quot;11&quot;},&quot;isTemporary&quot;:false,&quot;suppress-author&quot;:false,&quot;composite&quot;:false,&quot;author-only&quot;:false}]},{&quot;citationID&quot;:&quot;MENDELEY_CITATION_ab737c29-d106-4f27-ac65-fdaf4569170e&quot;,&quot;properties&quot;:{&quot;noteIndex&quot;:0},&quot;isEdited&quot;:false,&quot;manualOverride&quot;:{&quot;isManuallyOverridden&quot;:false,&quot;citeprocText&quot;:&quot;[10]&quot;,&quot;manualOverrideText&quot;:&quot;&quot;},&quot;citationTag&quot;:&quot;MENDELEY_CITATION_v3_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&quot;,&quot;citationItems&quot;:[{&quot;id&quot;:&quot;43cb33df-d533-376b-b612-e7bc9b71a1db&quot;,&quot;itemData&quot;:{&quot;type&quot;:&quot;report&quot;,&quot;id&quot;:&quot;43cb33df-d533-376b-b612-e7bc9b71a1db&quot;,&quot;title&quot;:&quot;PEMANFAATAN MEDIA SOSIAL UNTUK EFEKTIFITAS KOMUNIKASI&quot;,&quot;groupId&quot;:&quot;18e830d4-0f5e-334e-8683-27eb431ea964&quot;,&quot;author&quot;:[{&quot;family&quot;:&quot;Setiadi&quot;,&quot;given&quot;:&quot;Ahmad&quot;,&quot;parse-names&quot;:false,&quot;dropping-particle&quot;:&quot;&quot;,&quot;non-dropping-particle&quot;:&quot;&quot;}],&quot;publisher-place&quot;:&quot;Karawang&quot;,&quot;number-of-pages&quot;:&quot;1-7&quot;,&quot;language&quot;:&quot;Indonesia&quot;,&quot;abstract&quot;:&quot;The phenomenon of social media presence as a result of the development of information and communication technology is remarkable. With a variety of services that can be used, social media has changed the way we communicate in society. Social media presence even had an impact in the way we communicate in all fields, such as marketing communication, political communication and communication in the learning system. It is certainly interesting to study whether social media presence only brings change impacts of conventional means of communication into a modern and all-digital, or also cause the communication is more effective.&quot;},&quot;isTemporary&quot;:false,&quot;suppress-author&quot;:false,&quot;composite&quot;:false,&quot;author-only&quot;:false}]},{&quot;citationID&quot;:&quot;MENDELEY_CITATION_ca5488ee-248a-4460-8a66-547089b827f2&quot;,&quot;properties&quot;:{&quot;noteIndex&quot;:0},&quot;isEdited&quot;:false,&quot;manualOverride&quot;:{&quot;isManuallyOverridden&quot;:false,&quot;citeprocText&quot;:&quot;[11]&quot;,&quot;manualOverrideText&quot;:&quot;&quot;},&quot;citationTag&quot;:&quot;MENDELEY_CITATION_v3_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&quot;,&quot;citationItems&quot;:[{&quot;id&quot;:&quot;c7d0a3a5-c1e0-3884-ba85-10baf2b72738&quot;,&quot;itemData&quot;:{&quot;type&quot;:&quot;article-journal&quot;,&quot;id&quot;:&quot;c7d0a3a5-c1e0-3884-ba85-10baf2b72738&quot;,&quot;title&quot;:&quot;THE CORRELATION BETWEEN INSTAGRAM SOCIAL MEDIA USAGE AND COMPETENCY OF MEDIA LITERACY AT UPT NATIONAL INSTITUTE OF TECHNOLOGY LIBRARY&quot;,&quot;groupId&quot;:&quot;18e830d4-0f5e-334e-8683-27eb431ea964&quot;,&quot;author&quot;:[{&quot;family&quot;:&quot;Kurnia&quot;,&quot;given&quot;:&quot;Neng Dewi&quot;,&quot;parse-names&quot;:false,&quot;dropping-particle&quot;:&quot;&quot;,&quot;non-dropping-particle&quot;:&quot;&quot;},{&quot;family&quot;:&quot;Johan&quot;,&quot;given&quot;:&quot;Riche Cyntia&quot;,&quot;parse-names&quot;:false,&quot;dropping-particle&quot;:&quot;&quot;,&quot;non-dropping-particle&quot;:&quot;&quot;},{&quot;family&quot;:&quot;Rullyana&quot;,&quot;given&quot;:&quot;Gema&quot;,&quot;parse-names&quot;:false,&quot;dropping-particle&quot;:&quot;&quot;,&quot;non-dropping-particle&quot;:&quot;&quot;}],&quot;container-title&quot;:&quot;Edulib&quot;,&quot;issued&quot;:{&quot;date-parts&quot;:[[2018,5]]},&quot;page&quot;:&quot;1-7&quot;,&quot;language&quot;:&quot;Indonesia&quot;,&quot;abstract&quot;:&quot;Penelitian ini dilatarbelakangi oleh banyaknya informasi hoax yang tersebar di\nmedia sosial instagram yang menuntut kita untuk dapat menentukan dan memilih informasi\nyang akurat, serta masih rendahnya kemampuan literasi media yang dimiliki pemustaka.\nMasalah yang menjadi kajian dalam penelitian ini adalah apakah terdapat hubungan antara\npemanfaatan media sosial instagram dengan kemampuan literasi media pemustaka UPT\nPerpustakaan Institut Teknologi Nasional. Tujuan dari penelitian ini yaitu untuk mengetahui\napakah terdapat hubungan antara pemanfaatan media sosial instagram dengan kemampuan\nliterasi media pemustaka UPT Perpustakaan Institut Teknologi Nasional. Populasi dalam\npenelitian ini adalah seluruh pemustaka di UPT Perpustakaan Institut Teknologi Nasional\ndengan jumlah 9.818 orang. Teknik pengambilan sampel yang digunakan adalah\nproportionate stratified random sampling dengan jumlah sampel 99 orang. Penelitian ini\nmenggunakan pendekatan kuantitatif dengan metode deskriptif korelasional, dan analisis\ndata menggunakan korelasi spearman rank. Instrumen penelitian yang digunakan adalah\nkuesioner tertututp dengan skala empat kategori Likert. Hasil penelitian menunjukkan bahwa\nterdapat hubungan yang kuat dan signifikan antara pemanfaatan media sosial instagram dan\nkemampuan literasi media. Secara khusus hasil penelitian menunjukkan bahwa gambaran\npemanfaatan media sosial instagram berada pada kategori sangat baik dan gambaran\nkemampuan literasi media berada pada kategori sangat baik.&quot;,&quot;issue&quot;:&quot;1&quot;,&quot;volume&quot;:&quot;8&quot;},&quot;isTemporary&quot;:false,&quot;suppress-author&quot;:false,&quot;composite&quot;:false,&quot;author-only&quot;:false}]},{&quot;citationID&quot;:&quot;MENDELEY_CITATION_d6dc9cbd-5635-4c3f-9654-9da349dccfc1&quot;,&quot;properties&quot;:{&quot;noteIndex&quot;:0},&quot;isEdited&quot;:false,&quot;manualOverride&quot;:{&quot;isManuallyOverridden&quot;:false,&quot;citeprocText&quot;:&quot;[12]&quot;,&quot;manualOverrideText&quot;:&quot;&quot;},&quot;citationTag&quot;:&quot;MENDELEY_CITATION_v3_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&quot;,&quot;citationItems&quot;:[{&quot;id&quot;:&quot;75aaaa42-2348-3ff2-9133-efc71d794f59&quot;,&quot;itemData&quot;:{&quot;type&quot;:&quot;thesis&quot;,&quot;id&quot;:&quot;75aaaa42-2348-3ff2-9133-efc71d794f59&quot;,&quot;title&quot;:&quot;Penggunaan Akun Instagram Sebagai Eksistensi Diri Siswa SMAN 8 Kota Kediri&quot;,&quot;groupId&quot;:&quot;18e830d4-0f5e-334e-8683-27eb431ea964&quot;,&quot;author&quot;:[{&quot;family&quot;:&quot;Humaida&quot;,&quot;given&quot;:&quot;Dzurrotul Adiba&quot;,&quot;parse-names&quot;:false,&quot;dropping-particle&quot;:&quot;&quot;,&quot;non-dropping-particle&quot;:&quot;&quot;}],&quot;issued&quot;:{&quot;date-parts&quot;:[[2020]]},&quot;publisher-place&quot;:&quot;Kediri&quot;,&quot;publisher&quot;:&quot;Institusi Agama Islam Negeri Kediri&quot;},&quot;isTemporary&quot;:false,&quot;suppress-author&quot;:false,&quot;composite&quot;:false,&quot;author-only&quot;:false}]},{&quot;citationID&quot;:&quot;MENDELEY_CITATION_ad442de1-6c62-4923-8543-18cae21acdb0&quot;,&quot;properties&quot;:{&quot;noteIndex&quot;:0},&quot;isEdited&quot;:false,&quot;manualOverride&quot;:{&quot;isManuallyOverridden&quot;:false,&quot;citeprocText&quot;:&quot;[13]&quot;,&quot;manualOverrideText&quot;:&quot;&quot;},&quot;citationTag&quot;:&quot;MENDELEY_CITATION_v3_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&quot;,&quot;citationItems&quot;:[{&quot;id&quot;:&quot;ae5e7f4b-bf9b-34c3-91e2-4980e6787ed2&quot;,&quot;itemData&quot;:{&quot;type&quot;:&quot;thesis&quot;,&quot;id&quot;:&quot;ae5e7f4b-bf9b-34c3-91e2-4980e6787ed2&quot;,&quot;title&quot;:&quot;PENGARUH MEDIA SOSIAL INSTAGRAM, KUALITAS PELAYANAN, KUALITAS PRODUK, DAN KEMUDAHAN MENGAKSEPRODUK TERHADAP NIAT BELI KONSUMEN&quot;,&quot;groupId&quot;:&quot;18e830d4-0f5e-334e-8683-27eb431ea964&quot;,&quot;author&quot;:[{&quot;family&quot;:&quot;prabowo&quot;,&quot;given&quot;:&quot;dix&quot;,&quot;parse-names&quot;:false,&quot;dropping-particle&quot;:&quot;&quot;,&quot;non-dropping-particle&quot;:&quot;&quot;}],&quot;issued&quot;:{&quot;date-parts&quot;:[[2020,7,16]]},&quot;publisher-place&quot;:&quot;Yogyakarta&quot;,&quot;number-of-pages&quot;:&quot;1-54&quot;,&quot;abstract&quot;:&quot;Globalisasi telah membuka banyak peluang baru bagi para pelaku bisnis,\nsalah satunya adalah dengan lahirnya internet yang bisa diakses dengan mudah\ndimana saja. Para pelaku bisnis online shop dalam kegiatan bisnisnya mempunyai\ntujuan utama yaitu untuk memaksimalkan keuntungan yang bisa didapatkan dari\nbisnisnya tersebut. Para pelaku bisnis online shop dapat memahami bahwa\nbisnisnya bekerja dengan baik adalah dengan melihat bagaimana niat beli\nkonsumen terhadap produk yang kita tawarkan secara online. Salah satu alat ukur\nuntuk mengetahui niat beli konsumen adalah dengan menggunakan regresi linear\nberganda. Variabel-variabel yang digunakan untuk mengukurnya adalah Media\nSosial Instagram, Kualitas Pelayanan, Kualitas Produk, Kemudahan Mengakses\nProduk. Penelitian ini bertujuan untuk mengetahui sejauh mana niat beli\nkonsumen dipengaruhi oleh berbagai variabel tersebut. Data yang digunakan\nadalah data primer yang didapatkan melalui penyebaran kuesioner secara online\ndengan bantuan Google Forms.&quot;,&quot;publisher&quot;:&quot;Universita Atma Jaya Yogyakarta&quot;},&quot;isTemporary&quot;:false,&quot;suppress-author&quot;:false,&quot;composite&quot;:false,&quot;author-only&quot;:false}]},{&quot;citationID&quot;:&quot;MENDELEY_CITATION_2ef591cb-3eee-44d4-a436-13b1348097ce&quot;,&quot;properties&quot;:{&quot;noteIndex&quot;:0},&quot;isEdited&quot;:false,&quot;manualOverride&quot;:{&quot;isManuallyOverridden&quot;:false,&quot;citeprocText&quot;:&quot;[14]&quot;,&quot;manualOverrideText&quot;:&quot;&quot;},&quot;citationTag&quot;:&quot;MENDELEY_CITATION_v3_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&quot;,&quot;citationItems&quot;:[{&quot;id&quot;:&quot;cece948f-a170-345c-9c5f-a55078ab2d25&quot;,&quot;itemData&quot;:{&quot;type&quot;:&quot;thesis&quot;,&quot;id&quot;:&quot;cece948f-a170-345c-9c5f-a55078ab2d25&quot;,&quot;title&quot;:&quot;Dakwah melalui Instagram (studi analisis materi dakwah dalam Instagram Yusuf Mansur, Felix Siauw, Aa Gym, Arifin Ilham)&quot;,&quot;groupId&quot;:&quot;18e830d4-0f5e-334e-8683-27eb431ea964&quot;,&quot;author&quot;:[{&quot;family&quot;:&quot;difika&quot;,&quot;given&quot;:&quot;fifit&quot;,&quot;parse-names&quot;:false,&quot;dropping-particle&quot;:&quot;&quot;,&quot;non-dropping-particle&quot;:&quot;&quot;}],&quot;issued&quot;:{&quot;date-parts&quot;:[[2016,11,25]]},&quot;publisher-place&quot;:&quot;semarang&quot;,&quot;number-of-pages&quot;:&quot;1-73&quot;,&quot;abstract&quot;:&quot;Nama: Fifit Difika (121211046), Penelitian dengan judul “DAKWAH MELALUI\nINSTAGRAM (Studi Analisis Materi Dakwah Dalam Instagram Yusuf Mansur, Felix\nSiauw, Aa Gym, Arifin Ilham)”dilatar belakangi dengan adanya kemunculan media sosial\nbaru yakni Instagram yang banyak digunakan oleh berbagai golongan masyarakat untuk\nexsistence diri atau life syle, namun beberapa dai seperti Ustadz Yusuf Mansur, Ustadz\nFelix Siauw, Ustadz Aa Gym, Ustadz Arifin Ilham. yang telah menggunakan Instagram\nuntuk menyebarluaskan dakwah. Dari latar belakang diatas munculah satu rumusan\npermasalahan yaitu: Apa saja isi materi dakwah yang ada dalam Instagram ke empat da’i\ntersebut. Penelitian ini bertujuan untuk mengetahui dan menjelaskan apa saja isi materi\ndakwah yang berada di Instagram para da’i tersebut.\nJenis penelitian dalam skripsi ini adalah penelitian kualitatif, sedangkan spesifikasi\npenelitian yang digunakan adalah deskriptif. Untuk mencapai tujuan tersebut penelitian ini\nmenggunakan metode analisis isi (content analysis) sedangkan teknik pengumpulan data\nyang digunakan adalah metode dokumentasi untuk mengumpulkan dokumen yang\nberkaitan dengan subjek penelitian. Sumber data yang digunakan dalam penelitian ini\nberasal dari postingan Ustadz Yusuf Mansur, Ustadz Felix Siauw, Ustadz Aa Gym dan\nUstadz Arifin Ilham di instagram mengenai materi akidah, akhlak, sosial dan amar ma’ruf.\nHasil penelitian ini menunjukkan bahwa Instagram Ustadz Yusuf Mansur, Ustadz\nFelix Siauw, Ustadz Aa Gym dan Ustadz Arifin Ilham di dalamnya mengandung materi\ndakwah dan nilai-nilai keagamaan. Materi dakwah yang terkandung dalam Instagram ke\nempat dai tersebut mengenai akidah, akhlak, sosial dan amar ma’ruf. Dalam Instagram\nda’i tersebut mengandung pesan-pesan kearifan dalam pencitraan dakwah. seperti dalam\nInstagram Ustadz Yusuf Mansur mengenai ketuhanan, ikhtiar,tolong menolong, membaca\nAl Qur’an. Ustadz Felix Siauw mengenai hari kiamat, istigfar, persaudaraan, dan\nberdakwah. Sedangkan Ustadz Aa Gym mengenai hari kiamat, sopan santun, pemaaf,\ntawakal, tolong menolong, dan membaca Al Qur’an. dan Ustadz Arifin Ilham mengenai\ntaqwa, istiqomah, shodaqoh, dan berwudhu. Dalam keempat Instagram para da’i diatas,\nInstagram Aa Gym yang banyak mencitrakan materi dakwahnya melalui Instagram dan\nlebih menarik dan mempunyai pesan yang lebih kuat.\n&quot;,&quot;publisher&quot;:&quot;universitas islam negri walisongo&quot;},&quot;isTemporary&quot;:false,&quot;suppress-author&quot;:false,&quot;composite&quot;:false,&quot;author-only&quot;:false}]},{&quot;citationID&quot;:&quot;MENDELEY_CITATION_41f6f4bd-d067-4778-8e3b-3e157c8835c6&quot;,&quot;properties&quot;:{&quot;noteIndex&quot;:0},&quot;isEdited&quot;:false,&quot;manualOverride&quot;:{&quot;isManuallyOverridden&quot;:false,&quot;citeprocText&quot;:&quot;[15]&quot;,&quot;manualOverrideText&quot;:&quot;&quot;},&quot;citationTag&quot;:&quot;MENDELEY_CITATION_v3_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&quot;,&quot;citationItems&quot;:[{&quot;id&quot;:&quot;f1106193-9e7d-3f1f-9d16-d8cfab5622c8&quot;,&quot;itemData&quot;:{&quot;type&quot;:&quot;thesis&quot;,&quot;id&quot;:&quot;f1106193-9e7d-3f1f-9d16-d8cfab5622c8&quot;,&quot;title&quot;:&quot;PENGARUH TERPAAN INFORMASI PADA AKUN INSTAGRAM @EXPLORENUSAPENIDA TERHADAP KEPUTUSAN BERKUNJUNG FOLLOWERS PADA ERA NEW NORMAL&quot;,&quot;groupId&quot;:&quot;18e830d4-0f5e-334e-8683-27eb431ea964&quot;,&quot;author&quot;:[{&quot;family&quot;:&quot;Christabel&quot;,&quot;given&quot;:&quot;&quot;,&quot;parse-names&quot;:false,&quot;dropping-particle&quot;:&quot;&quot;,&quot;non-dropping-particle&quot;:&quot;&quot;}],&quot;issued&quot;:{&quot;date-parts&quot;:[[2022,11,2]]},&quot;publisher-place&quot;:&quot;Yogyakarta&quot;,&quot;publisher&quot;:&quot;Universitas Atma Jaya Yogyakarta&quot;},&quot;isTemporary&quot;:false,&quot;suppress-author&quot;:false,&quot;composite&quot;:false,&quot;author-only&quot;:false}]},{&quot;citationID&quot;:&quot;MENDELEY_CITATION_94bac182-7458-48c4-aa1f-b97193505ad1&quot;,&quot;properties&quot;:{&quot;noteIndex&quot;:0},&quot;isEdited&quot;:false,&quot;manualOverride&quot;:{&quot;isManuallyOverridden&quot;:false,&quot;citeprocText&quot;:&quot;[16]&quot;,&quot;manualOverrideText&quot;:&quot;&quot;},&quot;citationTag&quot;:&quot;MENDELEY_CITATION_v3_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&quot;,&quot;citationItems&quot;:[{&quot;id&quot;:&quot;10622ea7-09fa-384a-ac5c-6886913105a0&quot;,&quot;itemData&quot;:{&quot;type&quot;:&quot;webpage&quot;,&quot;id&quot;:&quot;10622ea7-09fa-384a-ac5c-6886913105a0&quot;,&quot;title&quot;:&quot;Instagram users in Indonesia October 2024&quot;,&quot;groupId&quot;:&quot;18e830d4-0f5e-334e-8683-27eb431ea964&quot;,&quot;author&quot;:[{&quot;family&quot;:&quot;napoleoncat&quot;,&quot;given&quot;:&quot;&quot;,&quot;parse-names&quot;:false,&quot;dropping-particle&quot;:&quot;&quot;,&quot;non-dropping-particle&quot;:&quot;&quot;}],&quot;container-title&quot;:&quot;napoleoncat&quot;,&quot;issued&quot;:{&quot;date-parts&quot;:[[2024,10]]},&quot;page&quot;:&quot;1&quot;},&quot;isTemporary&quot;:false,&quot;suppress-author&quot;:false,&quot;composite&quot;:false,&quot;author-only&quot;:false}]},{&quot;citationID&quot;:&quot;MENDELEY_CITATION_21940e96-086e-44ba-977b-3ae0e4d83f78&quot;,&quot;properties&quot;:{&quot;noteIndex&quot;:0},&quot;isEdited&quot;:false,&quot;manualOverride&quot;:{&quot;isManuallyOverridden&quot;:false,&quot;citeprocText&quot;:&quot;[17]&quot;,&quot;manualOverrideText&quot;:&quot;&quot;},&quot;citationTag&quot;:&quot;MENDELEY_CITATION_v3_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&quot;,&quot;citationItems&quot;:[{&quot;id&quot;:&quot;b3531a5f-6453-3613-8075-0e8b8b45198b&quot;,&quot;itemData&quot;:{&quot;type&quot;:&quot;thesis&quot;,&quot;id&quot;:&quot;b3531a5f-6453-3613-8075-0e8b8b45198b&quot;,&quot;title&quot;:&quot;Analisis Konten Akun Instagram @ruqun.id Dalam Memberikan Informasi Keislaman Untuk Followers&quot;,&quot;groupId&quot;:&quot;18e830d4-0f5e-334e-8683-27eb431ea964&quot;,&quot;author&quot;:[{&quot;family&quot;:&quot;Astutik&quot;,&quot;given&quot;:&quot;Indah Puji&quot;,&quot;parse-names&quot;:false,&quot;dropping-particle&quot;:&quot;&quot;,&quot;non-dropping-particle&quot;:&quot;&quot;}],&quot;issued&quot;:{&quot;date-parts&quot;:[[2023,12,7]]},&quot;publisher-place&quot;:&quot;Kediri&quot;,&quot;number-of-pages&quot;:&quot;1-84&quot;,&quot;abstract&quot;:&quot;Rumah Qur'an Nur Hidayah (Ruqun) atau @ruqun.id merupakan tempat belajar qur'an secara online untuk khalangan wanita muslim berbagai usia yang tersebar di berbagi wilayah. Pembelajarannya yakni pembelajaran tahsin, tahfidz, bahasa arab, muroja’ah dan pengembangan soft skill. Penelitian ini bertujuan untuk mengetahui bagaimana konten yang ditampilkan akun Instagram @ruqun.id dalam memberikan informasi keislaman untuk followers. Metode dalam penelitian ini yaitu metode kualitatif dengan pendekatan content analysis. Teori yang mendukung dalam penelitian ini adalah teori Komunikasi Laswell. Pengumpulan data dilakukan dengan observasi online dan dokumentasi. Teknik pengolahan dan analisis data dilakukan melalui tiga tahapan yaitu: reduksi data, display data (penyajian data) dan conclusi data (mengambil kesimpulan) Hasil penelitian dapat diketahui bahwa penyuguhan konten akun Instagram @ruqun.id dalam memberikan informasi keislaman untuk followers memberikan informasi keislaman berupa unggahan materi tentang akidah, syariah dan akhlak. Selama rentang waktu 11 November 2021 sampai 26 Desember 2022 terdapat 45 unggahan materi akidah, 14 unggahan materi syariah dan 49 unggahan materi akhlak. Selanjutnya materi tersebut dikemas dengan memperhatikan pemilihan topik yang sesuai, materi yang singkat dan jelas, menanggapi pertanyaan yang diajukan followers, membuat tampilan visual yang menarik dan mengemas dengan memanfaatkan fitur instagram dimana akun Instagram @ruqun.id paling banyak memanfaatkan fitur Instagram Stories, hastag (#) dan Mentions (@).&quot;,&quot;publisher&quot;:&quot;Institut Agama Islam Negeri Kediri&quot;},&quot;isTemporary&quot;:false,&quot;suppress-author&quot;:false,&quot;composite&quot;:false,&quot;author-only&quot;:false}]},{&quot;citationID&quot;:&quot;MENDELEY_CITATION_39d6baa9-4f6f-4661-90fc-a41b52924707&quot;,&quot;properties&quot;:{&quot;noteIndex&quot;:0},&quot;isEdited&quot;:false,&quot;manualOverride&quot;:{&quot;isManuallyOverridden&quot;:false,&quot;citeprocText&quot;:&quot;[18]&quot;,&quot;manualOverrideText&quot;:&quot;&quot;},&quot;citationTag&quot;:&quot;MENDELEY_CITATION_v3_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&quot;,&quot;citationItems&quot;:[{&quot;id&quot;:&quot;0600ac35-953b-3461-989e-959c3783eeda&quot;,&quot;itemData&quot;:{&quot;type&quot;:&quot;article-journal&quot;,&quot;id&quot;:&quot;0600ac35-953b-3461-989e-959c3783eeda&quot;,&quot;title&quot;:&quot;PENGGUNAAN INSTAGRAM SEBAGAI MEDIA KOMUNIKASI PEMASARAN ONLINE PADA @CELYNE.OFFICIAL&quot;,&quot;groupId&quot;:&quot;18e830d4-0f5e-334e-8683-27eb431ea964&quot;,&quot;author&quot;:[{&quot;family&quot;:&quot;Nirwana&quot;,&quot;given&quot;:&quot;Deity Agnescya&quot;,&quot;parse-names&quot;:false,&quot;dropping-particle&quot;:&quot;&quot;,&quot;non-dropping-particle&quot;:&quot;&quot;},{&quot;family&quot;:&quot;Khuntari&quot;,&quot;given&quot;:&quot;Diana&quot;,&quot;parse-names&quot;:false,&quot;dropping-particle&quot;:&quot;&quot;,&quot;non-dropping-particle&quot;:&quot;&quot;}],&quot;container-title&quot;:&quot;Jurnal Ilmiah Manajemen Informasi dan Komunikasi&quot;,&quot;DOI&quot;:&quot;10.56873/jimik.v5i2.147&quot;,&quot;ISSN&quot;:&quot;2614-1272&quot;,&quot;issued&quot;:{&quot;date-parts&quot;:[[2021,12,31]]},&quot;page&quot;:&quot;36-48&quot;,&quot;language&quot;:&quot;Indonesia&quot;,&quot;abstract&quot;:&quot;Penggunaan media sosial semakin banyak digunakan, khususnya instagram. Fitur-fitur yang tersedia mendukung terjadinya kegiatan jual-beli. Hal ini membuat banyak online shop memanfaatkan instagram sebagai media komunikasi pemasaran, salah satunya @Celyne.official yang merupakan akun instagram dari Célyne. Célyne menggunakan instagram sebagai media komunikasi pemasaran utamanya. Penelitian ini bertujuan untuk mengetahui komunikasi pemasaran online yang dilakukan oleh @Celyne.official di instagram. Metode yang digunakan adalah kualitatif. Penelitian ini menggunakan konsep 4P Marketing Mix oleh Jerome McCarthy (1968) yaitu product, price, place, dan promotions. Teknik pengumpulan data melalui wawancara, observasi, dan dokumentasi. Fitur yang digunakan pada product adalah unggah foto, judul foto, dan hashtag yang bertujuan untuk menyebarkan informasi produk dari Célyne. Fitur yang digunakan pada price adalah instagram story dan highlight bertujuan menjadi katalog online dari Célyne. Fitur yang digunakan pada place adalah unggah foto, instagram story, highlights, dan insights yang bertujuan untuk mempermudah Célyne dalam melihat interest followers dan sebagai toko online. Dalam implementasi promotions menggunakan iklan, personal selling, direct selling, hubungan masyarakat, promosi penjualan, dan influencer marketing. Fitur yang digunakan pada promotions adalah unggah foto, komentar, judul foto, instagram story, instagram ads, dan direct messages (DM). Hasil penelitian ini membuktikan bahwa @Celyne.official telah mengoptimalkan fitur instagram dalam melakukan komunikasi pemasaran.&quot;,&quot;publisher&quot;:&quot;Sekolah Tinggi Multi Media Yogyakarta&quot;,&quot;issue&quot;:&quot;2&quot;,&quot;volume&quot;:&quot;5&quot;},&quot;isTemporary&quot;:false,&quot;suppress-author&quot;:false,&quot;composite&quot;:false,&quot;author-only&quot;:false}]},{&quot;citationID&quot;:&quot;MENDELEY_CITATION_689d81ca-854c-49c1-aea4-d5091d15c799&quot;,&quot;properties&quot;:{&quot;noteIndex&quot;:0},&quot;isEdited&quot;:false,&quot;manualOverride&quot;:{&quot;isManuallyOverridden&quot;:false,&quot;citeprocText&quot;:&quot;[19]&quot;,&quot;manualOverrideText&quot;:&quot;&quot;},&quot;citationTag&quot;:&quot;MENDELEY_CITATION_v3_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&quot;,&quot;citationItems&quot;:[{&quot;id&quot;:&quot;b66f9a7a-68d5-319b-a440-19422c1004ce&quot;,&quot;itemData&quot;:{&quot;type&quot;:&quot;thesis&quot;,&quot;id&quot;:&quot;b66f9a7a-68d5-319b-a440-19422c1004ce&quot;,&quot;title&quot;:&quot;KLASIFIKASI FANSDAN HATERSBERDASARKAN KOMENTAR INSTAGRAM MENGGUNAKAN NAÏVE BAYES CLASSIFIER&quot;,&quot;groupId&quot;:&quot;18e830d4-0f5e-334e-8683-27eb431ea964&quot;,&quot;author&quot;:[{&quot;family&quot;:&quot;Amalia&quot;,&quot;given&quot;:&quot;Annisa&quot;,&quot;parse-names&quot;:false,&quot;dropping-particle&quot;:&quot;&quot;,&quot;non-dropping-particle&quot;:&quot;&quot;}],&quot;issued&quot;:{&quot;date-parts&quot;:[[2019,7,4]]},&quot;publisher-place&quot;:&quot;Riau&quot;,&quot;abstract&quot;:&quot;Salah satu aktifitas yang biasa dilakukan para fansatau haters kepada akun Instagram artis adalah memberikan komentar pada postingannya.Mereka dapat dengan bebas berkomentar terhadap foto atau video yang diunggah artis tersebut. Banyaknya kalimat komentar pada akun Instagram artis, dapat dijadikan sumber data dalam penelitian text mining untuk klasifikasi jenis komentar. Salah satu metode untuk klasifikasiteks komentaradalah Naïve BayesClassifier(NBC). Banyak penelitian klasifikasi teksyang menggunakan metode ini berhasil menghasilkan akurasi yang cukup tinggi dibanding metode klasifikasilainnya.Pada penelitian ini dilakukan klasifikasi komentar pada Instagram artis ke dalam kelas fans, haters, dan netral menggunakan metode NBCdengan1.050komentarsebagai dataset. Datasetyang telah diunduh diproses dalam beberapa tahapan yang terdiri dari pelabelan manual, preprocessinghingga klasifikasi Naïve Bayes.Pengujian akurasi dilakukan dengan model white boxdan confusion matrix. Dari hasil pengujiandiketahui bahwa metode NBC dapat diterapkan untuk mengklasifikasi dengan rata-rata akurasi yang baik, yaitu sebesar 98,52%.Kata Kunci :Fans, Haters,Instagram,Klasifikasi,Komentar,Naïve Bayes,Preprocessing, TextMining.&quot;,&quot;publisher&quot;:&quot;Universitas Islam Negeri Sultan Syarif Kasim Riau&quot;},&quot;isTemporary&quot;:false,&quot;suppress-author&quot;:false,&quot;composite&quot;:false,&quot;author-only&quot;:false}]},{&quot;citationID&quot;:&quot;MENDELEY_CITATION_5e82a3e3-e229-4e9a-8424-86f374475bc3&quot;,&quot;properties&quot;:{&quot;noteIndex&quot;:0},&quot;isEdited&quot;:false,&quot;manualOverride&quot;:{&quot;isManuallyOverridden&quot;:false,&quot;citeprocText&quot;:&quot;[20]&quot;,&quot;manualOverrideText&quot;:&quot;&quot;},&quot;citationTag&quot;:&quot;MENDELEY_CITATION_v3_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&quot;,&quot;citationItems&quot;:[{&quot;id&quot;:&quot;1b7444c8-7fae-3736-97bf-824d01d1e77b&quot;,&quot;itemData&quot;:{&quot;type&quot;:&quot;webpage&quot;,&quot;id&quot;:&quot;1b7444c8-7fae-3736-97bf-824d01d1e77b&quot;,&quot;title&quot;:&quot;Karakteristik Platform Media Sosial dari Facebook sampai TikTok&quot;,&quot;groupId&quot;:&quot;18e830d4-0f5e-334e-8683-27eb431ea964&quot;,&quot;author&quot;:[{&quot;family&quot;:&quot;Yovanka&quot;,&quot;given&quot;:&quot;Celixa&quot;,&quot;parse-names&quot;:false,&quot;dropping-particle&quot;:&quot;&quot;,&quot;non-dropping-particle&quot;:&quot;&quot;}],&quot;container-title&quot;:&quot;storiues briefer&quot;,&quot;issued&quot;:{&quot;date-parts&quot;:[[2021,11,8]]},&quot;page&quot;:&quot;1&quot;},&quot;isTemporary&quot;:false,&quot;suppress-author&quot;:false,&quot;composite&quot;:false,&quot;author-only&quot;:false}]},{&quot;citationID&quot;:&quot;MENDELEY_CITATION_95eeb823-f7d7-48fe-8d32-f2474b1d7c63&quot;,&quot;properties&quot;:{&quot;noteIndex&quot;:0},&quot;isEdited&quot;:false,&quot;manualOverride&quot;:{&quot;isManuallyOverridden&quot;:false,&quot;citeprocText&quot;:&quot;[21]&quot;,&quot;manualOverrideText&quot;:&quot;&quot;},&quot;citationTag&quot;:&quot;MENDELEY_CITATION_v3_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&quot;,&quot;citationItems&quot;:[{&quot;id&quot;:&quot;c9920a33-7831-3840-b865-2d0b15b7e73a&quot;,&quot;itemData&quot;:{&quot;type&quot;:&quot;book&quot;,&quot;id&quot;:&quot;c9920a33-7831-3840-b865-2d0b15b7e73a&quot;,&quot;title&quot;:&quot;Partisipasi Publik&quot;,&quot;groupId&quot;:&quot;18e830d4-0f5e-334e-8683-27eb431ea964&quot;,&quot;author&quot;:[{&quot;family&quot;:&quot;Noer&quot;,&quot;given&quot;:&quot;Khaerul Umam&quot;,&quot;parse-names&quot;:false,&quot;dropping-particle&quot;:&quot;&quot;,&quot;non-dropping-particle&quot;:&quot;&quot;}],&quot;issued&quot;:{&quot;date-parts&quot;:[[2022,11,1]]},&quot;publisher-place&quot;:&quot;Bekasi&quot;,&quot;number-of-pages&quot;:&quot;1-187&quot;,&quot;language&quot;:&quot;Indonesia&quot;,&quot;publisher&quot;:&quot;Perwatt&quot;},&quot;isTemporary&quot;:false,&quot;suppress-author&quot;:false,&quot;composite&quot;:false,&quot;author-only&quot;:false}]},{&quot;citationID&quot;:&quot;MENDELEY_CITATION_737dc4ad-833a-4d51-a4e2-5a691fb791ec&quot;,&quot;properties&quot;:{&quot;noteIndex&quot;:0},&quot;isEdited&quot;:false,&quot;manualOverride&quot;:{&quot;isManuallyOverridden&quot;:false,&quot;citeprocText&quot;:&quot;[21]&quot;,&quot;manualOverrideText&quot;:&quot;&quot;},&quot;citationTag&quot;:&quot;MENDELEY_CITATION_v3_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&quot;,&quot;citationItems&quot;:[{&quot;id&quot;:&quot;c9920a33-7831-3840-b865-2d0b15b7e73a&quot;,&quot;itemData&quot;:{&quot;type&quot;:&quot;book&quot;,&quot;id&quot;:&quot;c9920a33-7831-3840-b865-2d0b15b7e73a&quot;,&quot;title&quot;:&quot;Partisipasi Publik&quot;,&quot;groupId&quot;:&quot;18e830d4-0f5e-334e-8683-27eb431ea964&quot;,&quot;author&quot;:[{&quot;family&quot;:&quot;Noer&quot;,&quot;given&quot;:&quot;Khaerul Umam&quot;,&quot;parse-names&quot;:false,&quot;dropping-particle&quot;:&quot;&quot;,&quot;non-dropping-particle&quot;:&quot;&quot;}],&quot;issued&quot;:{&quot;date-parts&quot;:[[2022,11,1]]},&quot;publisher-place&quot;:&quot;Bekasi&quot;,&quot;number-of-pages&quot;:&quot;1-187&quot;,&quot;language&quot;:&quot;Indonesia&quot;,&quot;publisher&quot;:&quot;Perwatt&quot;},&quot;isTemporary&quot;:false,&quot;suppress-author&quot;:false,&quot;composite&quot;:false,&quot;author-only&quot;:false}]},{&quot;citationID&quot;:&quot;MENDELEY_CITATION_8f61cd17-444b-4d92-ae34-e2d9875b58c5&quot;,&quot;properties&quot;:{&quot;noteIndex&quot;:0},&quot;isEdited&quot;:false,&quot;manualOverride&quot;:{&quot;isManuallyOverridden&quot;:false,&quot;citeprocText&quot;:&quot;[22]&quot;,&quot;manualOverrideText&quot;:&quot;&quot;},&quot;citationTag&quot;:&quot;MENDELEY_CITATION_v3_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&quot;,&quot;citationItems&quot;:[{&quot;id&quot;:&quot;438c82de-53f7-3c0b-981b-5364f0c1b9f8&quot;,&quot;itemData&quot;:{&quot;type&quot;:&quot;thesis&quot;,&quot;id&quot;:&quot;438c82de-53f7-3c0b-981b-5364f0c1b9f8&quot;,&quot;title&quot;:&quot;Implementasi Manajemen Pembelajaran dalam Peningkatan Prestasi Belajar Siswa SD IT Baitul Jannah Bandar Lampung&quot;,&quot;groupId&quot;:&quot;18e830d4-0f5e-334e-8683-27eb431ea964&quot;,&quot;author&quot;:[{&quot;family&quot;:&quot;Farida&quot;,&quot;given&quot;:&quot;Farida&quot;,&quot;parse-names&quot;:false,&quot;dropping-particle&quot;:&quot;&quot;,&quot;non-dropping-particle&quot;:&quot;&quot;}],&quot;issued&quot;:{&quot;date-parts&quot;:[[2017,3,6]]},&quot;publisher-place&quot;:&quot;Bandar Lampung&quot;,&quot;number-of-pages&quot;:&quot;45-54&quot;,&quot;abstract&quot;:&quot;Berdasarkan penelitian pendahuluan, proses kegiatan mengelola membelajarkan pembelajaran yang diawali dengan kegiatan perencanaan, pengorganisasian, pengarahan atau pengendalian, dan penilaian di SDIT Baitul Jannah Bandar Lampung berjalan seperti baiasa tidak terlihat ada yang berbeda. Namun, jika dilihat dari prestasi akademik maupun non-akademik Siswa SDIT Baitul Jannah Bandar Lampung SD IT Baitul Jannah Bandar Lampung tergolong baik, padahal baru meluluskan dua angkatan. Untuk itu, penulis tertarik untuk meneliti lebih lanjut dan mengajukan rumusan masalah “Bagaimanakah Implementasi Manajemen Pembelajaran dalam Peningkatan Prestasi Belajar Siswa SDIT Baitul Jannah Bandar Lampung?” Jenis penelitian ini adalah penelitian deskriptif kualitatif. Sumber datanya adalah seluruh guru, Kepala Sekolah, Wakil dan siswa SD IT Baitul Jannah Bandar Lampung. Teknik pengumpulan data yang digunakan yaitu observasi, wawancara dan dokumentasi. Adapun teknik analisa data yang digunakan teknik analisis kulalitatif, dengan langkahlangkah: mengkatagorisasikan data, mereduksi data, menyajikan data dan mengklasifikasikan data sesuai dengan fokus penelitian kemudian menarik kesimpulan dari data yang diperoleh dalam penelitian ini. Hasil penelitian menunjukkan bahwa implementasi Manajemen Pembelajaran di SDIT Baitul Jannah Bandar Lampung berjalan melalui kegiatan perencanaan, pengorganisasian, pengarahan dan penilaian. Setiap tahapan tersebut dilaksanakan dengan kriteria baik oleh guru SDIT Baitul Jannah Bandar Lampung. Namun, berdasarkan hasil analisis data, terungkap temuan-temuan penelitian yang memberikan jawaban dari rumusan masalah penelitian ini. Dalam kegiatan perencanaan guru wajib, dengan kontrol atasan, menyiapkan dan mengembangkan kreativitasnya sehingga hasilnya efektif dan efisien. Pada kegiatan pengorganisasian dan pengarahan setiap kelas dibimbing oleh dua orang guru dengan jumlah siswa pada masing-masing rombel tidak lebih dari 28 orang, sehingga pembelajaran pun lebih efektif. Selain itu kegiatan pembelajaran didukung oleh fasilitas yang serba lengkap dan diselenggarakan berdasarkan one for all, seluruhnya tersedia dalam satu atap sekolah. Selain itu, untuk menunjang Prestasi Belajar Siswa kegiatan pembelajaran juga didukung oleh bimbingan-bimbingan belajar (Binbel) yang disediakan oleh sekolah.&quot;,&quot;publisher&quot;:&quot;UIN Raden Intan Lampung&quot;},&quot;isTemporary&quot;:false,&quot;suppress-author&quot;:false,&quot;composite&quot;:false,&quot;author-only&quot;:false}]},{&quot;citationID&quot;:&quot;MENDELEY_CITATION_e62bdf88-fd26-4c1a-944a-ffc7bb6da21b&quot;,&quot;properties&quot;:{&quot;noteIndex&quot;:0},&quot;isEdited&quot;:false,&quot;manualOverride&quot;:{&quot;isManuallyOverridden&quot;:false,&quot;citeprocText&quot;:&quot;[23]&quot;,&quot;manualOverrideText&quot;:&quot;&quot;},&quot;citationTag&quot;:&quot;MENDELEY_CITATION_v3_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&quot;,&quot;citationItems&quot;:[{&quot;id&quot;:&quot;023701ab-17a0-3dca-bb48-6d41159ade20&quot;,&quot;itemData&quot;:{&quot;type&quot;:&quot;article-journal&quot;,&quot;id&quot;:&quot;023701ab-17a0-3dca-bb48-6d41159ade20&quot;,&quot;title&quot;:&quot;Proyek Pemasaran Digital di Sosial Media dan E- Commerce Melalui Pembuatan Content Marketing dan Advertising Campaign Untuk Meningkatkan Brand Awareness Racabel&quot;,&quot;groupId&quot;:&quot;18e830d4-0f5e-334e-8683-27eb431ea964&quot;,&quot;author&quot;:[{&quot;family&quot;:&quot;Randi Saputra&quot;,&quot;given&quot;:&quot;&quot;,&quot;parse-names&quot;:false,&quot;dropping-particle&quot;:&quot;&quot;,&quot;non-dropping-particle&quot;:&quot;&quot;},{&quot;family&quot;:&quot;Faizal Adiprasetya Purnama Pulungan&quot;,&quot;given&quot;:&quot;&quot;,&quot;parse-names&quot;:false,&quot;dropping-particle&quot;:&quot;&quot;,&quot;non-dropping-particle&quot;:&quot;&quot;}],&quot;container-title&quot;:&quot;Maeswara : Jurnal Riset Ilmu Manajemen dan Kewirausahaan&quot;,&quot;DOI&quot;:&quot;10.61132/maeswara.v2i5.1292&quot;,&quot;ISSN&quot;:&quot;2988-5000&quot;,&quot;URL&quot;:&quot;https://journal.arimbi.or.id/index.php/Maeswara/article/view/1292&quot;,&quot;issued&quot;:{&quot;date-parts&quot;:[[2024,10,10]]},&quot;page&quot;:&quot;149-163&quot;,&quot;language&quot;:&quot;Indonesia&quot;,&quot;abstract&quot;:&quot;.Penelitian ini bertujuan untuk menganalisis strategi pemasaran digital yang diterapkan oleh Racabel,\nsebuah brand aksesoris fashion lokal, guna meningkatkan brand awareness melalui platform media sosial dan e-\ncommerce. Proyek ini mencakup pembuatan konten pemasaran dan kampanye iklan berbayar di berbagai platform\nseperti Instagram, TikTok, Shopee, dan Tokopedia. Strategi yang diterapkan berfokus pada optimalisasi konten\nuntuk memperkuat interaksi dengan audiens serta peningkatan engagement di media sosial. Hasil dari kampanye\nini menunjukkan adanya peningkatan signifikan dalam jumlah pengikut, tingkat interaksi, serta konversi penjualan\ndi platform marketplace. Dengan optimalisasi konten yang tepat dan strategi iklan yang terukur, Racabel berhasil\nmemperluas jangkauan pasar dan meningkatkan brand awareness di kalangan target audiens.&quot;,&quot;issue&quot;:&quot;5&quot;,&quot;volume&quot;:&quot;2&quot;},&quot;isTemporary&quot;:false,&quot;suppress-author&quot;:false,&quot;composite&quot;:false,&quot;author-only&quot;:false}]},{&quot;citationID&quot;:&quot;MENDELEY_CITATION_29944012-ef1e-4bff-b9d1-4fbdfdc1f6b2&quot;,&quot;properties&quot;:{&quot;noteIndex&quot;:0},&quot;isEdited&quot;:false,&quot;manualOverride&quot;:{&quot;isManuallyOverridden&quot;:false,&quot;citeprocText&quot;:&quot;[24]&quot;,&quot;manualOverrideText&quot;:&quot;&quot;},&quot;citationTag&quot;:&quot;MENDELEY_CITATION_v3_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&quot;,&quot;citationItems&quot;:[{&quot;id&quot;:&quot;ddf5f1b5-ac61-3dd7-9fa6-07fa57923a17&quot;,&quot;itemData&quot;:{&quot;type&quot;:&quot;article-journal&quot;,&quot;id&quot;:&quot;ddf5f1b5-ac61-3dd7-9fa6-07fa57923a17&quot;,&quot;title&quot;:&quot;Users of the world, unite! The challenges and opportunities of Social Media&quot;,&quot;groupId&quot;:&quot;18e830d4-0f5e-334e-8683-27eb431ea964&quot;,&quot;author&quot;:[{&quot;family&quot;:&quot;Kaplan&quot;,&quot;given&quot;:&quot;Andreas M.&quot;,&quot;parse-names&quot;:false,&quot;dropping-particle&quot;:&quot;&quot;,&quot;non-dropping-particle&quot;:&quot;&quot;},{&quot;family&quot;:&quot;Haenlein&quot;,&quot;given&quot;:&quot;Michael&quot;,&quot;parse-names&quot;:false,&quot;dropping-particle&quot;:&quot;&quot;,&quot;non-dropping-particle&quot;:&quot;&quot;}],&quot;container-title&quot;:&quot;Business Horizons&quot;,&quot;container-title-short&quot;:&quot;Bus Horiz&quot;,&quot;issued&quot;:{&quot;date-parts&quot;:[[2010,1]]},&quot;page&quot;:&quot;59-68&quot;,&quot;abstract&quot;:&quot;The concept of Social Media is top of the agenda for many business executives today. Decision makers, as well as consultants, try to identify ways in which firms can make profitable use of applications such as Wikipedia, YouTube, Facebook, Second Life, and Twitter. Yet despite this interest, there seems to be very limited understanding of what the term “Social Media” exactly means; this article intends to provide some clarification. We begin by describing the concept of Social Media, and discuss how it differs from related concepts such as Web 2.0 and User Generated Content. Based on this definition, we then provide a classification of Social Media which groups applications currently subsumed under the generalized term into more specific categories by characteristic: collaborative projects, blogs, content communities, social networking sites, virtual game worlds, and virtual social worlds. Finally, we present 10 pieces of advice for companies which decide to utilize Social Media.\n&quot;,&quot;issue&quot;:&quot;1&quot;,&quot;volume&quot;:&quot;53&quot;},&quot;isTemporary&quot;:false,&quot;suppress-author&quot;:false,&quot;composite&quot;:false,&quot;author-only&quot;:false}]}]"/>
     <we:property name="MENDELEY_CITATIONS_STYLE" value="{&quot;id&quot;:&quot;https://www.zotero.org/styles/ieee&quot;,&quot;title&quot;:&quot;IEEE&quot;,&quot;format&quot;:&quot;numeric&quot;,&quot;defaultLocale&quot;:null,&quot;isLocaleCodeValid&quot;:true}"/>
   </we:properties>
   <we:bindings/>

</xml_diff>